<commit_message>
some interpretation of descriptive statistics, and another render afterwards
</commit_message>
<xml_diff>
--- a/thesis_data_analysis_quarto.docx
+++ b/thesis_data_analysis_quarto.docx
@@ -619,7 +619,7 @@
         <w:rPr>
           <w:rStyle w:val="VerbatimChar"/>
         </w:rPr>
-        <w:t xml:space="preserve">    /var/folders/38/1ybnplc53zdb089bn6drqfn00000gn/T//RtmpwGyVsZ/downloaded_packages</w:t>
+        <w:t xml:space="preserve">    /var/folders/38/1ybnplc53zdb089bn6drqfn00000gn/T//RtmpFMAI3g/downloaded_packages</w:t>
       </w:r>
     </w:p>
     <w:p>
@@ -697,7 +697,7 @@
         <w:rPr>
           <w:rStyle w:val="VerbatimChar"/>
         </w:rPr>
-        <w:t xml:space="preserve">    /var/folders/38/1ybnplc53zdb089bn6drqfn00000gn/T//RtmpwGyVsZ/downloaded_packages</w:t>
+        <w:t xml:space="preserve">    /var/folders/38/1ybnplc53zdb089bn6drqfn00000gn/T//RtmpFMAI3g/downloaded_packages</w:t>
       </w:r>
     </w:p>
     <w:p>
@@ -775,7 +775,7 @@
         <w:rPr>
           <w:rStyle w:val="VerbatimChar"/>
         </w:rPr>
-        <w:t xml:space="preserve">    /var/folders/38/1ybnplc53zdb089bn6drqfn00000gn/T//RtmpwGyVsZ/downloaded_packages</w:t>
+        <w:t xml:space="preserve">    /var/folders/38/1ybnplc53zdb089bn6drqfn00000gn/T//RtmpFMAI3g/downloaded_packages</w:t>
       </w:r>
     </w:p>
     <w:p>
@@ -853,7 +853,7 @@
         <w:rPr>
           <w:rStyle w:val="VerbatimChar"/>
         </w:rPr>
-        <w:t xml:space="preserve">    /var/folders/38/1ybnplc53zdb089bn6drqfn00000gn/T//RtmpwGyVsZ/downloaded_packages</w:t>
+        <w:t xml:space="preserve">    /var/folders/38/1ybnplc53zdb089bn6drqfn00000gn/T//RtmpFMAI3g/downloaded_packages</w:t>
       </w:r>
     </w:p>
     <w:p>
@@ -931,7 +931,7 @@
         <w:rPr>
           <w:rStyle w:val="VerbatimChar"/>
         </w:rPr>
-        <w:t xml:space="preserve">    /var/folders/38/1ybnplc53zdb089bn6drqfn00000gn/T//RtmpwGyVsZ/downloaded_packages</w:t>
+        <w:t xml:space="preserve">    /var/folders/38/1ybnplc53zdb089bn6drqfn00000gn/T//RtmpFMAI3g/downloaded_packages</w:t>
       </w:r>
     </w:p>
     <w:p>
@@ -1009,7 +1009,7 @@
         <w:rPr>
           <w:rStyle w:val="VerbatimChar"/>
         </w:rPr>
-        <w:t xml:space="preserve">    /var/folders/38/1ybnplc53zdb089bn6drqfn00000gn/T//RtmpwGyVsZ/downloaded_packages</w:t>
+        <w:t xml:space="preserve">    /var/folders/38/1ybnplc53zdb089bn6drqfn00000gn/T//RtmpFMAI3g/downloaded_packages</w:t>
       </w:r>
     </w:p>
     <w:p>
@@ -1087,7 +1087,7 @@
         <w:rPr>
           <w:rStyle w:val="VerbatimChar"/>
         </w:rPr>
-        <w:t xml:space="preserve">    /var/folders/38/1ybnplc53zdb089bn6drqfn00000gn/T//RtmpwGyVsZ/downloaded_packages</w:t>
+        <w:t xml:space="preserve">    /var/folders/38/1ybnplc53zdb089bn6drqfn00000gn/T//RtmpFMAI3g/downloaded_packages</w:t>
       </w:r>
     </w:p>
     <w:bookmarkEnd w:id="24"/>
@@ -5438,1489 +5438,68 @@
         <w:pStyle w:val="Compact"/>
       </w:pPr>
       <w:r>
-        <w:t xml:space="preserve">Now we will create descriptive statistics for each of the continuous variables above within the</w:t>
-      </w:r>
-      <w:r>
-        <w:t xml:space="preserve"> </w:t>
-      </w:r>
-      <w:r>
-        <w:rPr>
-          <w:rStyle w:val="VerbatimChar"/>
-        </w:rPr>
-        <w:t xml:space="preserve">PaperType</w:t>
-      </w:r>
-      <w:r>
-        <w:t xml:space="preserve"> </w:t>
-      </w:r>
-      <w:r>
-        <w:t xml:space="preserve">groups.</w:t>
-      </w:r>
-    </w:p>
-    <w:p>
-      <w:pPr>
-        <w:pStyle w:val="SourceCode"/>
-      </w:pPr>
-      <w:r>
-        <w:rPr>
-          <w:rStyle w:val="CommentTok"/>
-        </w:rPr>
-        <w:t xml:space="preserve"># Making PaperType a factor variable in the continuous variable dataframe to allow for grouping</w:t>
-      </w:r>
-      <w:r>
-        <w:br/>
-      </w:r>
-      <w:r>
-        <w:rPr>
-          <w:rStyle w:val="NormalTok"/>
-        </w:rPr>
-        <w:t xml:space="preserve">continuous_data_for_descriptives</w:t>
-      </w:r>
-      <w:r>
-        <w:rPr>
-          <w:rStyle w:val="SpecialCharTok"/>
-        </w:rPr>
-        <w:t xml:space="preserve">$</w:t>
-      </w:r>
-      <w:r>
-        <w:rPr>
-          <w:rStyle w:val="NormalTok"/>
-        </w:rPr>
-        <w:t xml:space="preserve">PaperType </w:t>
-      </w:r>
-      <w:r>
-        <w:rPr>
-          <w:rStyle w:val="OtherTok"/>
-        </w:rPr>
-        <w:t xml:space="preserve">&lt;-</w:t>
-      </w:r>
-      <w:r>
-        <w:rPr>
-          <w:rStyle w:val="NormalTok"/>
-        </w:rPr>
-        <w:t xml:space="preserve"> </w:t>
-      </w:r>
-      <w:r>
-        <w:rPr>
-          <w:rStyle w:val="FunctionTok"/>
-        </w:rPr>
-        <w:t xml:space="preserve">factor</w:t>
-      </w:r>
-      <w:r>
-        <w:rPr>
-          <w:rStyle w:val="NormalTok"/>
-        </w:rPr>
-        <w:t xml:space="preserve">(continuous_data_for_descriptives</w:t>
-      </w:r>
-      <w:r>
-        <w:rPr>
-          <w:rStyle w:val="SpecialCharTok"/>
-        </w:rPr>
-        <w:t xml:space="preserve">$</w:t>
-      </w:r>
-      <w:r>
-        <w:rPr>
-          <w:rStyle w:val="NormalTok"/>
-        </w:rPr>
-        <w:t xml:space="preserve">PaperType, </w:t>
-      </w:r>
-      <w:r>
-        <w:rPr>
-          <w:rStyle w:val="AttributeTok"/>
-        </w:rPr>
-        <w:t xml:space="preserve">levels =</w:t>
-      </w:r>
-      <w:r>
-        <w:rPr>
-          <w:rStyle w:val="NormalTok"/>
-        </w:rPr>
-        <w:t xml:space="preserve"> </w:t>
-      </w:r>
-      <w:r>
-        <w:rPr>
-          <w:rStyle w:val="FunctionTok"/>
-        </w:rPr>
-        <w:t xml:space="preserve">c</w:t>
-      </w:r>
-      <w:r>
-        <w:rPr>
-          <w:rStyle w:val="NormalTok"/>
-        </w:rPr>
-        <w:t xml:space="preserve">(</w:t>
-      </w:r>
-      <w:r>
-        <w:rPr>
-          <w:rStyle w:val="StringTok"/>
-        </w:rPr>
-        <w:t xml:space="preserve">"SAFP"</w:t>
-      </w:r>
-      <w:r>
-        <w:rPr>
-          <w:rStyle w:val="NormalTok"/>
-        </w:rPr>
-        <w:t xml:space="preserve">, </w:t>
-      </w:r>
-      <w:r>
-        <w:rPr>
-          <w:rStyle w:val="StringTok"/>
-        </w:rPr>
-        <w:t xml:space="preserve">"MAFP"</w:t>
-      </w:r>
-      <w:r>
-        <w:rPr>
-          <w:rStyle w:val="NormalTok"/>
-        </w:rPr>
-        <w:t xml:space="preserve">, </w:t>
-      </w:r>
-      <w:r>
-        <w:rPr>
-          <w:rStyle w:val="StringTok"/>
-        </w:rPr>
-        <w:t xml:space="preserve">"SAGP"</w:t>
-      </w:r>
-      <w:r>
-        <w:rPr>
-          <w:rStyle w:val="NormalTok"/>
-        </w:rPr>
-        <w:t xml:space="preserve">, </w:t>
-      </w:r>
-      <w:r>
-        <w:rPr>
-          <w:rStyle w:val="StringTok"/>
-        </w:rPr>
-        <w:t xml:space="preserve">"MAGP"</w:t>
-      </w:r>
-      <w:r>
-        <w:rPr>
-          <w:rStyle w:val="NormalTok"/>
-        </w:rPr>
-        <w:t xml:space="preserve">), </w:t>
-      </w:r>
-      <w:r>
-        <w:rPr>
-          <w:rStyle w:val="AttributeTok"/>
-        </w:rPr>
-        <w:t xml:space="preserve">labels =</w:t>
-      </w:r>
-      <w:r>
-        <w:rPr>
-          <w:rStyle w:val="NormalTok"/>
-        </w:rPr>
-        <w:t xml:space="preserve"> </w:t>
-      </w:r>
-      <w:r>
-        <w:rPr>
-          <w:rStyle w:val="FunctionTok"/>
-        </w:rPr>
-        <w:t xml:space="preserve">c</w:t>
-      </w:r>
-      <w:r>
-        <w:rPr>
-          <w:rStyle w:val="NormalTok"/>
-        </w:rPr>
-        <w:t xml:space="preserve">(</w:t>
-      </w:r>
-      <w:r>
-        <w:rPr>
-          <w:rStyle w:val="StringTok"/>
-        </w:rPr>
-        <w:t xml:space="preserve">"Single-Authored Fraudulent Papers"</w:t>
-      </w:r>
-      <w:r>
-        <w:rPr>
-          <w:rStyle w:val="NormalTok"/>
-        </w:rPr>
-        <w:t xml:space="preserve">, </w:t>
-      </w:r>
-      <w:r>
-        <w:rPr>
-          <w:rStyle w:val="StringTok"/>
-        </w:rPr>
-        <w:t xml:space="preserve">"Multi-Authored Fraudulent Papers"</w:t>
-      </w:r>
-      <w:r>
-        <w:rPr>
-          <w:rStyle w:val="NormalTok"/>
-        </w:rPr>
-        <w:t xml:space="preserve">, </w:t>
-      </w:r>
-      <w:r>
-        <w:rPr>
-          <w:rStyle w:val="StringTok"/>
-        </w:rPr>
-        <w:t xml:space="preserve">"Single-Authored Genuine Papers"</w:t>
-      </w:r>
-      <w:r>
-        <w:rPr>
-          <w:rStyle w:val="NormalTok"/>
-        </w:rPr>
-        <w:t xml:space="preserve">, </w:t>
-      </w:r>
-      <w:r>
-        <w:rPr>
-          <w:rStyle w:val="StringTok"/>
-        </w:rPr>
-        <w:t xml:space="preserve">"Multi-Authored Genuine Papers"</w:t>
-      </w:r>
-      <w:r>
-        <w:rPr>
-          <w:rStyle w:val="NormalTok"/>
-        </w:rPr>
-        <w:t xml:space="preserve">))</w:t>
-      </w:r>
-      <w:r>
-        <w:br/>
-      </w:r>
-      <w:r>
-        <w:br/>
-      </w:r>
-      <w:r>
-        <w:rPr>
-          <w:rStyle w:val="CommentTok"/>
-        </w:rPr>
-        <w:t xml:space="preserve"># Generating descriptive statistics within PaperType groups</w:t>
-      </w:r>
-      <w:r>
-        <w:br/>
-      </w:r>
-      <w:r>
-        <w:rPr>
-          <w:rStyle w:val="NormalTok"/>
-        </w:rPr>
-        <w:t xml:space="preserve">descriptive_stats_by_PaperType </w:t>
-      </w:r>
-      <w:r>
-        <w:rPr>
-          <w:rStyle w:val="OtherTok"/>
-        </w:rPr>
-        <w:t xml:space="preserve">&lt;-</w:t>
-      </w:r>
-      <w:r>
-        <w:rPr>
-          <w:rStyle w:val="NormalTok"/>
-        </w:rPr>
-        <w:t xml:space="preserve"> </w:t>
-      </w:r>
-      <w:r>
-        <w:rPr>
-          <w:rStyle w:val="FunctionTok"/>
-        </w:rPr>
-        <w:t xml:space="preserve">describeBy</w:t>
-      </w:r>
-      <w:r>
-        <w:rPr>
-          <w:rStyle w:val="NormalTok"/>
-        </w:rPr>
-        <w:t xml:space="preserve">(continuous_data_for_descriptives, </w:t>
-      </w:r>
-      <w:r>
-        <w:rPr>
-          <w:rStyle w:val="AttributeTok"/>
-        </w:rPr>
-        <w:t xml:space="preserve">group =</w:t>
-      </w:r>
-      <w:r>
-        <w:rPr>
-          <w:rStyle w:val="NormalTok"/>
-        </w:rPr>
-        <w:t xml:space="preserve"> continuous_data_for_descriptives</w:t>
-      </w:r>
-      <w:r>
-        <w:rPr>
-          <w:rStyle w:val="SpecialCharTok"/>
-        </w:rPr>
-        <w:t xml:space="preserve">$</w:t>
-      </w:r>
-      <w:r>
-        <w:rPr>
-          <w:rStyle w:val="NormalTok"/>
-        </w:rPr>
-        <w:t xml:space="preserve">PaperType)</w:t>
-      </w:r>
-      <w:r>
-        <w:br/>
-      </w:r>
-      <w:r>
-        <w:br/>
-      </w:r>
-      <w:r>
-        <w:rPr>
-          <w:rStyle w:val="NormalTok"/>
-        </w:rPr>
-        <w:t xml:space="preserve">descriptive_stats_by_PaperType</w:t>
-      </w:r>
-    </w:p>
-    <w:p>
-      <w:pPr>
-        <w:pStyle w:val="SourceCode"/>
-      </w:pPr>
-      <w:r>
-        <w:br/>
-      </w:r>
-      <w:r>
-        <w:rPr>
-          <w:rStyle w:val="VerbatimChar"/>
-        </w:rPr>
-        <w:t xml:space="preserve"> Descriptive statistics by group </w:t>
-      </w:r>
-      <w:r>
-        <w:br/>
-      </w:r>
-      <w:r>
-        <w:rPr>
-          <w:rStyle w:val="VerbatimChar"/>
-        </w:rPr>
-        <w:t xml:space="preserve">group: Single-Authored Fraudulent Papers</w:t>
-      </w:r>
-      <w:r>
-        <w:br/>
-      </w:r>
-      <w:r>
-        <w:rPr>
-          <w:rStyle w:val="VerbatimChar"/>
-        </w:rPr>
-        <w:t xml:space="preserve">            vars  n    mean      sd  median trimmed     mad     min     max</w:t>
-      </w:r>
-      <w:r>
-        <w:br/>
-      </w:r>
-      <w:r>
-        <w:rPr>
-          <w:rStyle w:val="VerbatimChar"/>
-        </w:rPr>
-        <w:t xml:space="preserve">year           1 22 2008.95   11.74 2013.00 2010.39    6.67 1983.00 2022.00</w:t>
-      </w:r>
-      <w:r>
-        <w:br/>
-      </w:r>
-      <w:r>
-        <w:rPr>
-          <w:rStyle w:val="VerbatimChar"/>
-        </w:rPr>
-        <w:t xml:space="preserve">Refs           2 22   44.18   19.93   36.00   42.89   17.79   18.00   87.00</w:t>
-      </w:r>
-      <w:r>
-        <w:br/>
-      </w:r>
-      <w:r>
-        <w:rPr>
-          <w:rStyle w:val="VerbatimChar"/>
-        </w:rPr>
-        <w:t xml:space="preserve">flesch_re      3 22   36.09    9.17   37.06   36.29   10.53   18.49   54.36</w:t>
-      </w:r>
-      <w:r>
-        <w:br/>
-      </w:r>
-      <w:r>
-        <w:rPr>
-          <w:rStyle w:val="VerbatimChar"/>
-        </w:rPr>
-        <w:t xml:space="preserve">WC             4 22 3998.91 1741.31 3796.50 3911.39 1829.53 1273.00 7330.00</w:t>
-      </w:r>
-      <w:r>
-        <w:br/>
-      </w:r>
-      <w:r>
-        <w:rPr>
-          <w:rStyle w:val="VerbatimChar"/>
-        </w:rPr>
-        <w:t xml:space="preserve">abstraction    5 22    0.21    1.54    0.04    0.27    1.25   -3.27    2.95</w:t>
-      </w:r>
-      <w:r>
-        <w:br/>
-      </w:r>
-      <w:r>
-        <w:rPr>
-          <w:rStyle w:val="VerbatimChar"/>
-        </w:rPr>
-        <w:t xml:space="preserve">jargon         6 22   34.23    8.33   36.94   34.90    8.49   17.91   44.35</w:t>
-      </w:r>
-      <w:r>
-        <w:br/>
-      </w:r>
-      <w:r>
-        <w:rPr>
-          <w:rStyle w:val="VerbatimChar"/>
-        </w:rPr>
-        <w:t xml:space="preserve">CertSent       7 22    6.21    0.21    6.18    6.20    0.18    5.87    6.66</w:t>
-      </w:r>
-      <w:r>
-        <w:br/>
-      </w:r>
-      <w:r>
-        <w:rPr>
-          <w:rStyle w:val="VerbatimChar"/>
-        </w:rPr>
-        <w:t xml:space="preserve">LingObf        8 22   -0.24    1.79   -0.04   -0.05    1.97   -4.23    2.25</w:t>
-      </w:r>
-      <w:r>
-        <w:br/>
-      </w:r>
-      <w:r>
-        <w:rPr>
-          <w:rStyle w:val="VerbatimChar"/>
-        </w:rPr>
-        <w:t xml:space="preserve">cause          9 22    2.71    1.48    2.50    2.56    1.07    0.89    6.01</w:t>
-      </w:r>
-      <w:r>
-        <w:br/>
-      </w:r>
-      <w:r>
-        <w:rPr>
-          <w:rStyle w:val="VerbatimChar"/>
-        </w:rPr>
-        <w:t xml:space="preserve">emo_pos       10 22    0.15    0.35    0.06    0.08    0.06    0.00    1.67</w:t>
-      </w:r>
-      <w:r>
-        <w:br/>
-      </w:r>
-      <w:r>
-        <w:rPr>
-          <w:rStyle w:val="VerbatimChar"/>
-        </w:rPr>
-        <w:t xml:space="preserve">article       11 22    8.35    2.60    8.48    8.41    2.90    3.53   12.25</w:t>
-      </w:r>
-      <w:r>
-        <w:br/>
-      </w:r>
-      <w:r>
-        <w:rPr>
-          <w:rStyle w:val="VerbatimChar"/>
-        </w:rPr>
-        <w:t xml:space="preserve">prep          12 22   15.75    1.60   15.75   15.79    1.43   11.79   18.42</w:t>
-      </w:r>
-      <w:r>
-        <w:br/>
-      </w:r>
-      <w:r>
-        <w:rPr>
-          <w:rStyle w:val="VerbatimChar"/>
-        </w:rPr>
-        <w:t xml:space="preserve">quantity      13 22    4.27    0.97    4.11    4.21    1.13    2.59    6.59</w:t>
-      </w:r>
-      <w:r>
-        <w:br/>
-      </w:r>
-      <w:r>
-        <w:rPr>
-          <w:rStyle w:val="VerbatimChar"/>
-        </w:rPr>
-        <w:t xml:space="preserve">PaperType     14 22    1.00    0.00    1.00    1.00    0.00    1.00    1.00</w:t>
-      </w:r>
-      <w:r>
-        <w:br/>
-      </w:r>
-      <w:r>
-        <w:rPr>
-          <w:rStyle w:val="VerbatimChar"/>
-        </w:rPr>
-        <w:t xml:space="preserve">              range  skew kurtosis     se</w:t>
-      </w:r>
-      <w:r>
-        <w:br/>
-      </w:r>
-      <w:r>
-        <w:rPr>
-          <w:rStyle w:val="VerbatimChar"/>
-        </w:rPr>
-        <w:t xml:space="preserve">year          39.00 -1.02    -0.29   2.50</w:t>
-      </w:r>
-      <w:r>
-        <w:br/>
-      </w:r>
-      <w:r>
-        <w:rPr>
-          <w:rStyle w:val="VerbatimChar"/>
-        </w:rPr>
-        <w:t xml:space="preserve">Refs          69.00  0.56    -1.06   4.25</w:t>
-      </w:r>
-      <w:r>
-        <w:br/>
-      </w:r>
-      <w:r>
-        <w:rPr>
-          <w:rStyle w:val="VerbatimChar"/>
-        </w:rPr>
-        <w:t xml:space="preserve">flesch_re     35.87 -0.01    -0.63   1.95</w:t>
-      </w:r>
-      <w:r>
-        <w:br/>
-      </w:r>
-      <w:r>
-        <w:rPr>
-          <w:rStyle w:val="VerbatimChar"/>
-        </w:rPr>
-        <w:t xml:space="preserve">WC          6057.00  0.54    -0.67 371.25</w:t>
-      </w:r>
-      <w:r>
-        <w:br/>
-      </w:r>
-      <w:r>
-        <w:rPr>
-          <w:rStyle w:val="VerbatimChar"/>
-        </w:rPr>
-        <w:t xml:space="preserve">abstraction    6.21 -0.23    -0.33   0.33</w:t>
-      </w:r>
-      <w:r>
-        <w:br/>
-      </w:r>
-      <w:r>
-        <w:rPr>
-          <w:rStyle w:val="VerbatimChar"/>
-        </w:rPr>
-        <w:t xml:space="preserve">jargon        26.44 -0.56    -1.04   1.78</w:t>
-      </w:r>
-      <w:r>
-        <w:br/>
-      </w:r>
-      <w:r>
-        <w:rPr>
-          <w:rStyle w:val="VerbatimChar"/>
-        </w:rPr>
-        <w:t xml:space="preserve">CertSent       0.78  0.44    -0.57   0.04</w:t>
-      </w:r>
-      <w:r>
-        <w:br/>
-      </w:r>
-      <w:r>
-        <w:rPr>
-          <w:rStyle w:val="VerbatimChar"/>
-        </w:rPr>
-        <w:t xml:space="preserve">LingObf        6.48 -0.70    -0.32   0.38</w:t>
-      </w:r>
-      <w:r>
-        <w:br/>
-      </w:r>
-      <w:r>
-        <w:rPr>
-          <w:rStyle w:val="VerbatimChar"/>
-        </w:rPr>
-        <w:t xml:space="preserve">cause          5.12  0.93    -0.05   0.32</w:t>
-      </w:r>
-      <w:r>
-        <w:br/>
-      </w:r>
-      <w:r>
-        <w:rPr>
-          <w:rStyle w:val="VerbatimChar"/>
-        </w:rPr>
-        <w:t xml:space="preserve">emo_pos        1.67  3.81    13.82   0.07</w:t>
-      </w:r>
-      <w:r>
-        <w:br/>
-      </w:r>
-      <w:r>
-        <w:rPr>
-          <w:rStyle w:val="VerbatimChar"/>
-        </w:rPr>
-        <w:t xml:space="preserve">article        8.72 -0.16    -1.18   0.55</w:t>
-      </w:r>
-      <w:r>
-        <w:br/>
-      </w:r>
-      <w:r>
-        <w:rPr>
-          <w:rStyle w:val="VerbatimChar"/>
-        </w:rPr>
-        <w:t xml:space="preserve">prep           6.63 -0.34    -0.15   0.34</w:t>
-      </w:r>
-      <w:r>
-        <w:br/>
-      </w:r>
-      <w:r>
-        <w:rPr>
-          <w:rStyle w:val="VerbatimChar"/>
-        </w:rPr>
-        <w:t xml:space="preserve">quantity       4.00  0.49    -0.41   0.21</w:t>
-      </w:r>
-      <w:r>
-        <w:br/>
-      </w:r>
-      <w:r>
-        <w:rPr>
-          <w:rStyle w:val="VerbatimChar"/>
-        </w:rPr>
-        <w:t xml:space="preserve">PaperType      0.00   NaN      NaN   0.00</w:t>
-      </w:r>
-      <w:r>
-        <w:br/>
-      </w:r>
-      <w:r>
-        <w:rPr>
-          <w:rStyle w:val="VerbatimChar"/>
-        </w:rPr>
-        <w:t xml:space="preserve">------------------------------------------------------------ </w:t>
-      </w:r>
-      <w:r>
-        <w:br/>
-      </w:r>
-      <w:r>
-        <w:rPr>
-          <w:rStyle w:val="VerbatimChar"/>
-        </w:rPr>
-        <w:t xml:space="preserve">group: Multi-Authored Fraudulent Papers</w:t>
-      </w:r>
-      <w:r>
-        <w:br/>
-      </w:r>
-      <w:r>
-        <w:rPr>
-          <w:rStyle w:val="VerbatimChar"/>
-        </w:rPr>
-        <w:t xml:space="preserve">            vars  n    mean      sd  median trimmed     mad     min     max</w:t>
-      </w:r>
-      <w:r>
-        <w:br/>
-      </w:r>
-      <w:r>
-        <w:rPr>
-          <w:rStyle w:val="VerbatimChar"/>
-        </w:rPr>
-        <w:t xml:space="preserve">year           1 22 2010.14    9.59 2012.50 2011.67    8.15 1982.00 2022.00</w:t>
-      </w:r>
-      <w:r>
-        <w:br/>
-      </w:r>
-      <w:r>
-        <w:rPr>
-          <w:rStyle w:val="VerbatimChar"/>
-        </w:rPr>
-        <w:t xml:space="preserve">Refs           2 22   44.00   19.66   39.50   42.06   17.05   18.00   94.00</w:t>
-      </w:r>
-      <w:r>
-        <w:br/>
-      </w:r>
-      <w:r>
-        <w:rPr>
-          <w:rStyle w:val="VerbatimChar"/>
-        </w:rPr>
-        <w:t xml:space="preserve">flesch_re      3 22   34.18    9.64   31.41   33.58    9.38   20.08   56.59</w:t>
-      </w:r>
-      <w:r>
-        <w:br/>
-      </w:r>
-      <w:r>
-        <w:rPr>
-          <w:rStyle w:val="VerbatimChar"/>
-        </w:rPr>
-        <w:t xml:space="preserve">WC             4 22 4705.91 2047.63 4274.00 4559.39 1931.83 1823.00 9004.00</w:t>
-      </w:r>
-      <w:r>
-        <w:br/>
-      </w:r>
-      <w:r>
-        <w:rPr>
-          <w:rStyle w:val="VerbatimChar"/>
-        </w:rPr>
-        <w:t xml:space="preserve">abstraction    5 22   -0.45    1.83   -0.53   -0.44    1.95   -4.10    3.55</w:t>
-      </w:r>
-      <w:r>
-        <w:br/>
-      </w:r>
-      <w:r>
-        <w:rPr>
-          <w:rStyle w:val="VerbatimChar"/>
-        </w:rPr>
-        <w:t xml:space="preserve">jargon         6 22   35.97    6.97   37.36   36.23    6.28   23.85   46.48</w:t>
-      </w:r>
-      <w:r>
-        <w:br/>
-      </w:r>
-      <w:r>
-        <w:rPr>
-          <w:rStyle w:val="VerbatimChar"/>
-        </w:rPr>
-        <w:t xml:space="preserve">CertSent       7 22    6.22    0.18    6.20    6.23    0.24    5.82    6.47</w:t>
-      </w:r>
-      <w:r>
-        <w:br/>
-      </w:r>
-      <w:r>
-        <w:rPr>
-          <w:rStyle w:val="VerbatimChar"/>
-        </w:rPr>
-        <w:t xml:space="preserve">LingObf        8 22    0.47    1.43    0.18    0.36    1.57   -1.66    4.13</w:t>
-      </w:r>
-      <w:r>
-        <w:br/>
-      </w:r>
-      <w:r>
-        <w:rPr>
-          <w:rStyle w:val="VerbatimChar"/>
-        </w:rPr>
-        <w:t xml:space="preserve">cause          9 22    2.84    1.08    2.74    2.75    1.03    1.14    5.66</w:t>
-      </w:r>
-      <w:r>
-        <w:br/>
-      </w:r>
-      <w:r>
-        <w:rPr>
-          <w:rStyle w:val="VerbatimChar"/>
-        </w:rPr>
-        <w:t xml:space="preserve">emo_pos       10 22    0.03    0.04    0.01    0.02    0.02    0.00    0.15</w:t>
-      </w:r>
-      <w:r>
-        <w:br/>
-      </w:r>
-      <w:r>
-        <w:rPr>
-          <w:rStyle w:val="VerbatimChar"/>
-        </w:rPr>
-        <w:t xml:space="preserve">article       11 22    8.19    1.94    8.51    8.12    1.53    4.90   12.66</w:t>
-      </w:r>
-      <w:r>
-        <w:br/>
-      </w:r>
-      <w:r>
-        <w:rPr>
-          <w:rStyle w:val="VerbatimChar"/>
-        </w:rPr>
-        <w:t xml:space="preserve">prep          12 22   14.84    1.64   15.19   14.84    1.75   11.80   17.58</w:t>
-      </w:r>
-      <w:r>
-        <w:br/>
-      </w:r>
-      <w:r>
-        <w:rPr>
-          <w:rStyle w:val="VerbatimChar"/>
-        </w:rPr>
-        <w:t xml:space="preserve">quantity      13 22    4.22    1.39    4.10    4.15    1.54    2.27    6.95</w:t>
-      </w:r>
-      <w:r>
-        <w:br/>
-      </w:r>
-      <w:r>
-        <w:rPr>
-          <w:rStyle w:val="VerbatimChar"/>
-        </w:rPr>
-        <w:t xml:space="preserve">PaperType     14 22    2.00    0.00    2.00    2.00    0.00    2.00    2.00</w:t>
-      </w:r>
-      <w:r>
-        <w:br/>
-      </w:r>
-      <w:r>
-        <w:rPr>
-          <w:rStyle w:val="VerbatimChar"/>
-        </w:rPr>
-        <w:t xml:space="preserve">              range  skew kurtosis     se</w:t>
-      </w:r>
-      <w:r>
-        <w:br/>
-      </w:r>
-      <w:r>
-        <w:rPr>
-          <w:rStyle w:val="VerbatimChar"/>
-        </w:rPr>
-        <w:t xml:space="preserve">year          40.00 -1.37     1.52   2.05</w:t>
-      </w:r>
-      <w:r>
-        <w:br/>
-      </w:r>
-      <w:r>
-        <w:rPr>
-          <w:rStyle w:val="VerbatimChar"/>
-        </w:rPr>
-        <w:t xml:space="preserve">Refs          76.00  0.86    -0.01   4.19</w:t>
-      </w:r>
-      <w:r>
-        <w:br/>
-      </w:r>
-      <w:r>
-        <w:rPr>
-          <w:rStyle w:val="VerbatimChar"/>
-        </w:rPr>
-        <w:t xml:space="preserve">flesch_re     36.51  0.59    -0.62   2.05</w:t>
-      </w:r>
-      <w:r>
-        <w:br/>
-      </w:r>
-      <w:r>
-        <w:rPr>
-          <w:rStyle w:val="VerbatimChar"/>
-        </w:rPr>
-        <w:t xml:space="preserve">WC          7181.00  0.56    -0.81 436.56</w:t>
-      </w:r>
-      <w:r>
-        <w:br/>
-      </w:r>
-      <w:r>
-        <w:rPr>
-          <w:rStyle w:val="VerbatimChar"/>
-        </w:rPr>
-        <w:t xml:space="preserve">abstraction    7.65  0.02    -0.64   0.39</w:t>
-      </w:r>
-      <w:r>
-        <w:br/>
-      </w:r>
-      <w:r>
-        <w:rPr>
-          <w:rStyle w:val="VerbatimChar"/>
-        </w:rPr>
-        <w:t xml:space="preserve">jargon        22.63 -0.38    -1.16   1.49</w:t>
-      </w:r>
-      <w:r>
-        <w:br/>
-      </w:r>
-      <w:r>
-        <w:rPr>
-          <w:rStyle w:val="VerbatimChar"/>
-        </w:rPr>
-        <w:t xml:space="preserve">CertSent       0.64 -0.27    -1.00   0.04</w:t>
-      </w:r>
-      <w:r>
-        <w:br/>
-      </w:r>
-      <w:r>
-        <w:rPr>
-          <w:rStyle w:val="VerbatimChar"/>
-        </w:rPr>
-        <w:t xml:space="preserve">LingObf        5.79  0.68    -0.15   0.30</w:t>
-      </w:r>
-      <w:r>
-        <w:br/>
-      </w:r>
-      <w:r>
-        <w:rPr>
-          <w:rStyle w:val="VerbatimChar"/>
-        </w:rPr>
-        <w:t xml:space="preserve">cause          4.52  0.78     0.30   0.23</w:t>
-      </w:r>
-      <w:r>
-        <w:br/>
-      </w:r>
-      <w:r>
-        <w:rPr>
-          <w:rStyle w:val="VerbatimChar"/>
-        </w:rPr>
-        <w:t xml:space="preserve">emo_pos        0.15  1.55     1.39   0.01</w:t>
-      </w:r>
-      <w:r>
-        <w:br/>
-      </w:r>
-      <w:r>
-        <w:rPr>
-          <w:rStyle w:val="VerbatimChar"/>
-        </w:rPr>
-        <w:t xml:space="preserve">article        7.76  0.16    -0.34   0.41</w:t>
-      </w:r>
-      <w:r>
-        <w:br/>
-      </w:r>
-      <w:r>
-        <w:rPr>
-          <w:rStyle w:val="VerbatimChar"/>
-        </w:rPr>
-        <w:t xml:space="preserve">prep           5.78 -0.11    -1.18   0.35</w:t>
-      </w:r>
-      <w:r>
-        <w:br/>
-      </w:r>
-      <w:r>
-        <w:rPr>
-          <w:rStyle w:val="VerbatimChar"/>
-        </w:rPr>
-        <w:t xml:space="preserve">quantity       4.68  0.46    -1.11   0.30</w:t>
-      </w:r>
-      <w:r>
-        <w:br/>
-      </w:r>
-      <w:r>
-        <w:rPr>
-          <w:rStyle w:val="VerbatimChar"/>
-        </w:rPr>
-        <w:t xml:space="preserve">PaperType      0.00   NaN      NaN   0.00</w:t>
-      </w:r>
-      <w:r>
-        <w:br/>
-      </w:r>
-      <w:r>
-        <w:rPr>
-          <w:rStyle w:val="VerbatimChar"/>
-        </w:rPr>
-        <w:t xml:space="preserve">------------------------------------------------------------ </w:t>
-      </w:r>
-      <w:r>
-        <w:br/>
-      </w:r>
-      <w:r>
-        <w:rPr>
-          <w:rStyle w:val="VerbatimChar"/>
-        </w:rPr>
-        <w:t xml:space="preserve">group: Single-Authored Genuine Papers</w:t>
-      </w:r>
-      <w:r>
-        <w:br/>
-      </w:r>
-      <w:r>
-        <w:rPr>
-          <w:rStyle w:val="VerbatimChar"/>
-        </w:rPr>
-        <w:t xml:space="preserve">            vars  n    mean      sd  median trimmed     mad     min     max</w:t>
-      </w:r>
-      <w:r>
-        <w:br/>
-      </w:r>
-      <w:r>
-        <w:rPr>
-          <w:rStyle w:val="VerbatimChar"/>
-        </w:rPr>
-        <w:t xml:space="preserve">year           1 22 2008.95   12.24 2013.50 2010.61    5.93 1980.00 2022.00</w:t>
-      </w:r>
-      <w:r>
-        <w:br/>
-      </w:r>
-      <w:r>
-        <w:rPr>
-          <w:rStyle w:val="VerbatimChar"/>
-        </w:rPr>
-        <w:t xml:space="preserve">Refs           2 22   51.05   32.53   40.50   46.28   28.91   12.00  146.00</w:t>
-      </w:r>
-      <w:r>
-        <w:br/>
-      </w:r>
-      <w:r>
-        <w:rPr>
-          <w:rStyle w:val="VerbatimChar"/>
-        </w:rPr>
-        <w:t xml:space="preserve">flesch_re      3 22   34.46   15.72   38.40   36.15   10.34  -10.89   54.97</w:t>
-      </w:r>
-      <w:r>
-        <w:br/>
-      </w:r>
-      <w:r>
-        <w:rPr>
-          <w:rStyle w:val="VerbatimChar"/>
-        </w:rPr>
-        <w:t xml:space="preserve">WC             4 22 4632.36 2424.81 4148.00 4491.00 2364.01 1141.00 9670.00</w:t>
-      </w:r>
-      <w:r>
-        <w:br/>
-      </w:r>
-      <w:r>
-        <w:rPr>
-          <w:rStyle w:val="VerbatimChar"/>
-        </w:rPr>
-        <w:t xml:space="preserve">abstraction    5 22    0.80    1.89    1.00    0.91    2.13   -3.39    3.43</w:t>
-      </w:r>
-      <w:r>
-        <w:br/>
-      </w:r>
-      <w:r>
-        <w:rPr>
-          <w:rStyle w:val="VerbatimChar"/>
-        </w:rPr>
-        <w:t xml:space="preserve">jargon         6 22   29.50    6.19   31.79   29.61    5.77   19.26   38.66</w:t>
-      </w:r>
-      <w:r>
-        <w:br/>
-      </w:r>
-      <w:r>
-        <w:rPr>
-          <w:rStyle w:val="VerbatimChar"/>
-        </w:rPr>
-        <w:t xml:space="preserve">CertSent       7 22    6.07    0.28    6.13    6.07    0.31    5.55    6.49</w:t>
-      </w:r>
-      <w:r>
-        <w:br/>
-      </w:r>
-      <w:r>
-        <w:rPr>
-          <w:rStyle w:val="VerbatimChar"/>
-        </w:rPr>
-        <w:t xml:space="preserve">LingObf        8 22   -0.25    1.77   -0.30   -0.15    1.56   -5.84    2.97</w:t>
-      </w:r>
-      <w:r>
-        <w:br/>
-      </w:r>
-      <w:r>
-        <w:rPr>
-          <w:rStyle w:val="VerbatimChar"/>
-        </w:rPr>
-        <w:t xml:space="preserve">cause          9 22    2.73    1.04    2.55    2.67    1.05    1.18    4.91</w:t>
-      </w:r>
-      <w:r>
-        <w:br/>
-      </w:r>
-      <w:r>
-        <w:rPr>
-          <w:rStyle w:val="VerbatimChar"/>
-        </w:rPr>
-        <w:t xml:space="preserve">emo_pos       10 22    0.12    0.26    0.06    0.06    0.09    0.00    1.23</w:t>
-      </w:r>
-      <w:r>
-        <w:br/>
-      </w:r>
-      <w:r>
-        <w:rPr>
-          <w:rStyle w:val="VerbatimChar"/>
-        </w:rPr>
-        <w:t xml:space="preserve">article       11 22    9.13    2.45    8.61    8.95    2.64    5.91   14.47</w:t>
-      </w:r>
-      <w:r>
-        <w:br/>
-      </w:r>
-      <w:r>
-        <w:rPr>
-          <w:rStyle w:val="VerbatimChar"/>
-        </w:rPr>
-        <w:t xml:space="preserve">prep          12 22   15.66    1.15   15.89   15.83    0.76   12.82   17.22</w:t>
-      </w:r>
-      <w:r>
-        <w:br/>
-      </w:r>
-      <w:r>
-        <w:rPr>
-          <w:rStyle w:val="VerbatimChar"/>
-        </w:rPr>
-        <w:t xml:space="preserve">quantity      13 22    4.66    1.64    4.46    4.55    1.43    2.05    8.66</w:t>
-      </w:r>
-      <w:r>
-        <w:br/>
-      </w:r>
-      <w:r>
-        <w:rPr>
-          <w:rStyle w:val="VerbatimChar"/>
-        </w:rPr>
-        <w:t xml:space="preserve">PaperType     14 22    3.00    0.00    3.00    3.00    0.00    3.00    3.00</w:t>
-      </w:r>
-      <w:r>
-        <w:br/>
-      </w:r>
-      <w:r>
-        <w:rPr>
-          <w:rStyle w:val="VerbatimChar"/>
-        </w:rPr>
-        <w:t xml:space="preserve">              range  skew kurtosis     se</w:t>
-      </w:r>
-      <w:r>
-        <w:br/>
-      </w:r>
-      <w:r>
-        <w:rPr>
-          <w:rStyle w:val="VerbatimChar"/>
-        </w:rPr>
-        <w:t xml:space="preserve">year          42.00 -1.11    -0.07   2.61</w:t>
-      </w:r>
-      <w:r>
-        <w:br/>
-      </w:r>
-      <w:r>
-        <w:rPr>
-          <w:rStyle w:val="VerbatimChar"/>
-        </w:rPr>
-        <w:t xml:space="preserve">Refs         134.00  1.32     1.43   6.94</w:t>
-      </w:r>
-      <w:r>
-        <w:br/>
-      </w:r>
-      <w:r>
-        <w:rPr>
-          <w:rStyle w:val="VerbatimChar"/>
-        </w:rPr>
-        <w:t xml:space="preserve">flesch_re     65.86 -1.16     0.90   3.35</w:t>
-      </w:r>
-      <w:r>
-        <w:br/>
-      </w:r>
-      <w:r>
-        <w:rPr>
-          <w:rStyle w:val="VerbatimChar"/>
-        </w:rPr>
-        <w:t xml:space="preserve">WC          8529.00  0.42    -0.93 516.97</w:t>
-      </w:r>
-      <w:r>
-        <w:br/>
-      </w:r>
-      <w:r>
-        <w:rPr>
-          <w:rStyle w:val="VerbatimChar"/>
-        </w:rPr>
-        <w:t xml:space="preserve">abstraction    6.82 -0.42    -0.84   0.40</w:t>
-      </w:r>
-      <w:r>
-        <w:br/>
-      </w:r>
-      <w:r>
-        <w:rPr>
-          <w:rStyle w:val="VerbatimChar"/>
-        </w:rPr>
-        <w:t xml:space="preserve">jargon        19.40 -0.30    -1.34   1.32</w:t>
-      </w:r>
-      <w:r>
-        <w:br/>
-      </w:r>
-      <w:r>
-        <w:rPr>
-          <w:rStyle w:val="VerbatimChar"/>
-        </w:rPr>
-        <w:t xml:space="preserve">CertSent       0.94 -0.27    -1.13   0.06</w:t>
-      </w:r>
-      <w:r>
-        <w:br/>
-      </w:r>
-      <w:r>
-        <w:rPr>
-          <w:rStyle w:val="VerbatimChar"/>
-        </w:rPr>
-        <w:t xml:space="preserve">LingObf        8.81 -1.03     2.29   0.38</w:t>
-      </w:r>
-      <w:r>
-        <w:br/>
-      </w:r>
-      <w:r>
-        <w:rPr>
-          <w:rStyle w:val="VerbatimChar"/>
-        </w:rPr>
-        <w:t xml:space="preserve">cause          3.73  0.42    -0.61   0.22</w:t>
-      </w:r>
-      <w:r>
-        <w:br/>
-      </w:r>
-      <w:r>
-        <w:rPr>
-          <w:rStyle w:val="VerbatimChar"/>
-        </w:rPr>
-        <w:t xml:space="preserve">emo_pos        1.23  3.38    11.22   0.06</w:t>
-      </w:r>
-      <w:r>
-        <w:br/>
-      </w:r>
-      <w:r>
-        <w:rPr>
-          <w:rStyle w:val="VerbatimChar"/>
-        </w:rPr>
-        <w:t xml:space="preserve">article        8.56  0.48    -0.91   0.52</w:t>
-      </w:r>
-      <w:r>
-        <w:br/>
-      </w:r>
-      <w:r>
-        <w:rPr>
-          <w:rStyle w:val="VerbatimChar"/>
-        </w:rPr>
-        <w:t xml:space="preserve">prep           4.40 -1.22     0.76   0.25</w:t>
-      </w:r>
-      <w:r>
-        <w:br/>
-      </w:r>
-      <w:r>
-        <w:rPr>
-          <w:rStyle w:val="VerbatimChar"/>
-        </w:rPr>
-        <w:t xml:space="preserve">quantity       6.61  0.62    -0.27   0.35</w:t>
-      </w:r>
-      <w:r>
-        <w:br/>
-      </w:r>
-      <w:r>
-        <w:rPr>
-          <w:rStyle w:val="VerbatimChar"/>
-        </w:rPr>
-        <w:t xml:space="preserve">PaperType      0.00   NaN      NaN   0.00</w:t>
-      </w:r>
-      <w:r>
-        <w:br/>
-      </w:r>
-      <w:r>
-        <w:rPr>
-          <w:rStyle w:val="VerbatimChar"/>
-        </w:rPr>
-        <w:t xml:space="preserve">------------------------------------------------------------ </w:t>
-      </w:r>
-      <w:r>
-        <w:br/>
-      </w:r>
-      <w:r>
-        <w:rPr>
-          <w:rStyle w:val="VerbatimChar"/>
-        </w:rPr>
-        <w:t xml:space="preserve">group: Multi-Authored Genuine Papers</w:t>
-      </w:r>
-      <w:r>
-        <w:br/>
-      </w:r>
-      <w:r>
-        <w:rPr>
-          <w:rStyle w:val="VerbatimChar"/>
-        </w:rPr>
-        <w:t xml:space="preserve">            vars  n    mean      sd  median trimmed     mad     min      max</w:t>
-      </w:r>
-      <w:r>
-        <w:br/>
-      </w:r>
-      <w:r>
-        <w:rPr>
-          <w:rStyle w:val="VerbatimChar"/>
-        </w:rPr>
-        <w:t xml:space="preserve">year           1 22 2010.77    8.50 2012.50 2011.89    8.15 1990.00  2022.00</w:t>
-      </w:r>
-      <w:r>
-        <w:br/>
-      </w:r>
-      <w:r>
-        <w:rPr>
-          <w:rStyle w:val="VerbatimChar"/>
-        </w:rPr>
-        <w:t xml:space="preserve">Refs           2 22   44.05   20.05   36.50   41.94   15.57   19.00    91.00</w:t>
-      </w:r>
-      <w:r>
-        <w:br/>
-      </w:r>
-      <w:r>
-        <w:rPr>
-          <w:rStyle w:val="VerbatimChar"/>
-        </w:rPr>
-        <w:t xml:space="preserve">flesch_re      3 22   34.86    8.34   36.17   35.12    6.35   15.95    49.45</w:t>
-      </w:r>
-      <w:r>
-        <w:br/>
-      </w:r>
-      <w:r>
-        <w:rPr>
-          <w:rStyle w:val="VerbatimChar"/>
-        </w:rPr>
-        <w:t xml:space="preserve">WC             4 22 4407.82 2741.91 3624.00 4009.67 1307.65 1124.00 13901.00</w:t>
-      </w:r>
-      <w:r>
-        <w:br/>
-      </w:r>
-      <w:r>
-        <w:rPr>
-          <w:rStyle w:val="VerbatimChar"/>
-        </w:rPr>
-        <w:t xml:space="preserve">abstraction    5 22   -0.56    1.83   -0.42   -0.48    1.65   -4.46     3.07</w:t>
-      </w:r>
-      <w:r>
-        <w:br/>
-      </w:r>
-      <w:r>
-        <w:rPr>
-          <w:rStyle w:val="VerbatimChar"/>
-        </w:rPr>
-        <w:t xml:space="preserve">jargon         6 22   33.61    7.19   35.03   33.51    6.42   20.86    46.67</w:t>
-      </w:r>
-      <w:r>
-        <w:br/>
-      </w:r>
-      <w:r>
-        <w:rPr>
-          <w:rStyle w:val="VerbatimChar"/>
-        </w:rPr>
-        <w:t xml:space="preserve">CertSent       7 22    6.19    0.31    6.22    6.20    0.19    5.21     6.76</w:t>
-      </w:r>
-      <w:r>
-        <w:br/>
-      </w:r>
-      <w:r>
-        <w:rPr>
-          <w:rStyle w:val="VerbatimChar"/>
-        </w:rPr>
-        <w:t xml:space="preserve">LingObf        8 22    0.02    1.69   -0.45   -0.16    1.05   -2.50     4.28</w:t>
-      </w:r>
-      <w:r>
-        <w:br/>
-      </w:r>
-      <w:r>
-        <w:rPr>
-          <w:rStyle w:val="VerbatimChar"/>
-        </w:rPr>
-        <w:t xml:space="preserve">cause          9 22    2.90    1.30    2.44    2.83    0.79    1.04     5.56</w:t>
-      </w:r>
-      <w:r>
-        <w:br/>
-      </w:r>
-      <w:r>
-        <w:rPr>
-          <w:rStyle w:val="VerbatimChar"/>
-        </w:rPr>
-        <w:t xml:space="preserve">emo_pos       10 22    0.04    0.05    0.04    0.04    0.05    0.00     0.17</w:t>
-      </w:r>
-      <w:r>
-        <w:br/>
-      </w:r>
-      <w:r>
-        <w:rPr>
-          <w:rStyle w:val="VerbatimChar"/>
-        </w:rPr>
-        <w:t xml:space="preserve">article       11 22    7.88    1.62    7.71    7.78    1.06    4.22    12.06</w:t>
-      </w:r>
-      <w:r>
-        <w:br/>
-      </w:r>
-      <w:r>
-        <w:rPr>
-          <w:rStyle w:val="VerbatimChar"/>
-        </w:rPr>
-        <w:t xml:space="preserve">prep          12 22   15.48    2.15   15.66   15.58    1.41    9.76    20.67</w:t>
-      </w:r>
-      <w:r>
-        <w:br/>
-      </w:r>
-      <w:r>
-        <w:rPr>
-          <w:rStyle w:val="VerbatimChar"/>
-        </w:rPr>
-        <w:t xml:space="preserve">quantity      13 22    3.75    1.09    3.74    3.76    1.21    1.69     5.53</w:t>
-      </w:r>
-      <w:r>
-        <w:br/>
-      </w:r>
-      <w:r>
-        <w:rPr>
-          <w:rStyle w:val="VerbatimChar"/>
-        </w:rPr>
-        <w:t xml:space="preserve">PaperType     14 22    4.00    0.00    4.00    4.00    0.00    4.00     4.00</w:t>
-      </w:r>
-      <w:r>
-        <w:br/>
-      </w:r>
-      <w:r>
-        <w:rPr>
-          <w:rStyle w:val="VerbatimChar"/>
-        </w:rPr>
-        <w:t xml:space="preserve">               range  skew kurtosis     se</w:t>
-      </w:r>
-      <w:r>
-        <w:br/>
-      </w:r>
-      <w:r>
-        <w:rPr>
-          <w:rStyle w:val="VerbatimChar"/>
-        </w:rPr>
-        <w:t xml:space="preserve">year           32.00 -0.95     0.15   1.81</w:t>
-      </w:r>
-      <w:r>
-        <w:br/>
-      </w:r>
-      <w:r>
-        <w:rPr>
-          <w:rStyle w:val="VerbatimChar"/>
-        </w:rPr>
-        <w:t xml:space="preserve">Refs           72.00  0.77    -0.61   4.27</w:t>
-      </w:r>
-      <w:r>
-        <w:br/>
-      </w:r>
-      <w:r>
-        <w:rPr>
-          <w:rStyle w:val="VerbatimChar"/>
-        </w:rPr>
-        <w:t xml:space="preserve">flesch_re      33.50 -0.41    -0.37   1.78</w:t>
-      </w:r>
-      <w:r>
-        <w:br/>
-      </w:r>
-      <w:r>
-        <w:rPr>
-          <w:rStyle w:val="VerbatimChar"/>
-        </w:rPr>
-        <w:t xml:space="preserve">WC          12777.00  1.90     3.92 584.58</w:t>
-      </w:r>
-      <w:r>
-        <w:br/>
-      </w:r>
-      <w:r>
-        <w:rPr>
-          <w:rStyle w:val="VerbatimChar"/>
-        </w:rPr>
-        <w:t xml:space="preserve">abstraction     7.53 -0.26    -0.37   0.39</w:t>
-      </w:r>
-      <w:r>
-        <w:br/>
-      </w:r>
-      <w:r>
-        <w:rPr>
-          <w:rStyle w:val="VerbatimChar"/>
-        </w:rPr>
-        <w:t xml:space="preserve">jargon         25.81 -0.16    -1.01   1.53</w:t>
-      </w:r>
-      <w:r>
-        <w:br/>
-      </w:r>
-      <w:r>
-        <w:rPr>
-          <w:rStyle w:val="VerbatimChar"/>
-        </w:rPr>
-        <w:t xml:space="preserve">CertSent        1.55 -1.02     2.09   0.07</w:t>
-      </w:r>
-      <w:r>
-        <w:br/>
-      </w:r>
-      <w:r>
-        <w:rPr>
-          <w:rStyle w:val="VerbatimChar"/>
-        </w:rPr>
-        <w:t xml:space="preserve">LingObf         6.78  1.08     0.44   0.36</w:t>
-      </w:r>
-      <w:r>
-        <w:br/>
-      </w:r>
-      <w:r>
-        <w:rPr>
-          <w:rStyle w:val="VerbatimChar"/>
-        </w:rPr>
-        <w:t xml:space="preserve">cause           4.52  0.65    -0.77   0.28</w:t>
-      </w:r>
-      <w:r>
-        <w:br/>
-      </w:r>
-      <w:r>
-        <w:rPr>
-          <w:rStyle w:val="VerbatimChar"/>
-        </w:rPr>
-        <w:t xml:space="preserve">emo_pos         0.17  0.88     0.00   0.01</w:t>
-      </w:r>
-      <w:r>
-        <w:br/>
-      </w:r>
-      <w:r>
-        <w:rPr>
-          <w:rStyle w:val="VerbatimChar"/>
-        </w:rPr>
-        <w:t xml:space="preserve">article         7.84  0.52     0.94   0.35</w:t>
-      </w:r>
-      <w:r>
-        <w:br/>
-      </w:r>
-      <w:r>
-        <w:rPr>
-          <w:rStyle w:val="VerbatimChar"/>
-        </w:rPr>
-        <w:t xml:space="preserve">prep           10.91 -0.37     1.33   0.46</w:t>
-      </w:r>
-      <w:r>
-        <w:br/>
-      </w:r>
-      <w:r>
-        <w:rPr>
-          <w:rStyle w:val="VerbatimChar"/>
-        </w:rPr>
-        <w:t xml:space="preserve">quantity        3.84 -0.05    -1.19   0.23</w:t>
-      </w:r>
-      <w:r>
-        <w:br/>
-      </w:r>
-      <w:r>
-        <w:rPr>
-          <w:rStyle w:val="VerbatimChar"/>
-        </w:rPr>
-        <w:t xml:space="preserve">PaperType       0.00   NaN      NaN   0.00</w:t>
+        <w:t xml:space="preserve">I won’t make too many comments here, because for most of these measures there are not really formal or informal norms against which to judge them. That being said:</w:t>
       </w:r>
     </w:p>
     <w:p>
       <w:pPr>
         <w:numPr>
-          <w:ilvl w:val="0"/>
+          <w:ilvl w:val="1"/>
           <w:numId w:val="1016"/>
         </w:numPr>
         <w:pStyle w:val="Compact"/>
       </w:pPr>
       <w:r>
-        <w:t xml:space="preserve">Frequency tables will now be produced for categorical variables, both for the data in general and within</w:t>
+        <w:rPr>
+          <w:bCs/>
+          <w:b/>
+        </w:rPr>
+        <w:t xml:space="preserve">Year:</w:t>
       </w:r>
       <w:r>
         <w:t xml:space="preserve"> </w:t>
       </w:r>
       <w:r>
+        <w:t xml:space="preserve">The mean year is mid-2009, with a standard deviation of 10 years (max 2022 and min 1980), indicating that the sample is recent enough to be relevant but also spans quite a number of years. This I think is good insofar as the recent history of academic publishing is represented more fully (some recent investigations limited their search to the three years prior to publication). There is some negative skew, which I suspect is due to the 1980 paper being quite a bit older than most papers.</w:t>
+      </w:r>
+    </w:p>
+    <w:p>
+      <w:pPr>
+        <w:numPr>
+          <w:ilvl w:val="1"/>
+          <w:numId w:val="1016"/>
+        </w:numPr>
+        <w:pStyle w:val="Compact"/>
+      </w:pPr>
+      <w:r>
+        <w:rPr>
+          <w:bCs/>
+          <w:b/>
+        </w:rPr>
+        <w:t xml:space="preserve">Refs:</w:t>
+      </w:r>
+      <w:r>
+        <w:t xml:space="preserve"> </w:t>
+      </w:r>
+      <w:r>
+        <w:t xml:space="preserve">The mean number of references is 45.82 with a standard deviation of 23.47. At least intuitively, this seems like a pretty standard distribution of references if we were to randomly select papers from the literature. However, the range is huge, with one paper showing 146 references—perhaps why the skew is positive. This may be something to consider when making group comparisons, as this point may have significant leverage.</w:t>
+      </w:r>
+    </w:p>
+    <w:p>
+      <w:pPr>
+        <w:numPr>
+          <w:ilvl w:val="0"/>
+          <w:numId w:val="1015"/>
+        </w:numPr>
+        <w:pStyle w:val="Compact"/>
+      </w:pPr>
+      <w:r>
+        <w:t xml:space="preserve">Now we will create descriptive statistics for each of the continuous variables above within the</w:t>
+      </w:r>
+      <w:r>
+        <w:t xml:space="preserve"> </w:t>
+      </w:r>
+      <w:r>
         <w:rPr>
           <w:rStyle w:val="VerbatimChar"/>
         </w:rPr>
@@ -6930,22 +5509,1457 @@
         <w:t xml:space="preserve"> </w:t>
       </w:r>
       <w:r>
-        <w:t xml:space="preserve">groups. A proportion table will be produced to more easily compare frequencies across</w:t>
-      </w:r>
-      <w:r>
+        <w:t xml:space="preserve">groups.</w:t>
+      </w:r>
+    </w:p>
+    <w:p>
+      <w:pPr>
+        <w:pStyle w:val="SourceCode"/>
+      </w:pPr>
+      <w:r>
+        <w:rPr>
+          <w:rStyle w:val="CommentTok"/>
+        </w:rPr>
+        <w:t xml:space="preserve"># Making PaperType a factor variable in the continuous variable dataframe to allow for grouping</w:t>
+      </w:r>
+      <w:r>
+        <w:br/>
+      </w:r>
+      <w:r>
+        <w:rPr>
+          <w:rStyle w:val="NormalTok"/>
+        </w:rPr>
+        <w:t xml:space="preserve">continuous_data_for_descriptives</w:t>
+      </w:r>
+      <w:r>
+        <w:rPr>
+          <w:rStyle w:val="SpecialCharTok"/>
+        </w:rPr>
+        <w:t xml:space="preserve">$</w:t>
+      </w:r>
+      <w:r>
+        <w:rPr>
+          <w:rStyle w:val="NormalTok"/>
+        </w:rPr>
+        <w:t xml:space="preserve">PaperType </w:t>
+      </w:r>
+      <w:r>
+        <w:rPr>
+          <w:rStyle w:val="OtherTok"/>
+        </w:rPr>
+        <w:t xml:space="preserve">&lt;-</w:t>
+      </w:r>
+      <w:r>
+        <w:rPr>
+          <w:rStyle w:val="NormalTok"/>
+        </w:rPr>
         <w:t xml:space="preserve"> </w:t>
       </w:r>
       <w:r>
         <w:rPr>
-          <w:rStyle w:val="VerbatimChar"/>
-        </w:rPr>
-        <w:t xml:space="preserve">PaperType</w:t>
-      </w:r>
-      <w:r>
+          <w:rStyle w:val="FunctionTok"/>
+        </w:rPr>
+        <w:t xml:space="preserve">factor</w:t>
+      </w:r>
+      <w:r>
+        <w:rPr>
+          <w:rStyle w:val="NormalTok"/>
+        </w:rPr>
+        <w:t xml:space="preserve">(continuous_data_for_descriptives</w:t>
+      </w:r>
+      <w:r>
+        <w:rPr>
+          <w:rStyle w:val="SpecialCharTok"/>
+        </w:rPr>
+        <w:t xml:space="preserve">$</w:t>
+      </w:r>
+      <w:r>
+        <w:rPr>
+          <w:rStyle w:val="NormalTok"/>
+        </w:rPr>
+        <w:t xml:space="preserve">PaperType, </w:t>
+      </w:r>
+      <w:r>
+        <w:rPr>
+          <w:rStyle w:val="AttributeTok"/>
+        </w:rPr>
+        <w:t xml:space="preserve">levels =</w:t>
+      </w:r>
+      <w:r>
+        <w:rPr>
+          <w:rStyle w:val="NormalTok"/>
+        </w:rPr>
         <w:t xml:space="preserve"> </w:t>
       </w:r>
       <w:r>
-        <w:t xml:space="preserve">groups.</w:t>
+        <w:rPr>
+          <w:rStyle w:val="FunctionTok"/>
+        </w:rPr>
+        <w:t xml:space="preserve">c</w:t>
+      </w:r>
+      <w:r>
+        <w:rPr>
+          <w:rStyle w:val="NormalTok"/>
+        </w:rPr>
+        <w:t xml:space="preserve">(</w:t>
+      </w:r>
+      <w:r>
+        <w:rPr>
+          <w:rStyle w:val="StringTok"/>
+        </w:rPr>
+        <w:t xml:space="preserve">"SAFP"</w:t>
+      </w:r>
+      <w:r>
+        <w:rPr>
+          <w:rStyle w:val="NormalTok"/>
+        </w:rPr>
+        <w:t xml:space="preserve">, </w:t>
+      </w:r>
+      <w:r>
+        <w:rPr>
+          <w:rStyle w:val="StringTok"/>
+        </w:rPr>
+        <w:t xml:space="preserve">"MAFP"</w:t>
+      </w:r>
+      <w:r>
+        <w:rPr>
+          <w:rStyle w:val="NormalTok"/>
+        </w:rPr>
+        <w:t xml:space="preserve">, </w:t>
+      </w:r>
+      <w:r>
+        <w:rPr>
+          <w:rStyle w:val="StringTok"/>
+        </w:rPr>
+        <w:t xml:space="preserve">"SAGP"</w:t>
+      </w:r>
+      <w:r>
+        <w:rPr>
+          <w:rStyle w:val="NormalTok"/>
+        </w:rPr>
+        <w:t xml:space="preserve">, </w:t>
+      </w:r>
+      <w:r>
+        <w:rPr>
+          <w:rStyle w:val="StringTok"/>
+        </w:rPr>
+        <w:t xml:space="preserve">"MAGP"</w:t>
+      </w:r>
+      <w:r>
+        <w:rPr>
+          <w:rStyle w:val="NormalTok"/>
+        </w:rPr>
+        <w:t xml:space="preserve">), </w:t>
+      </w:r>
+      <w:r>
+        <w:rPr>
+          <w:rStyle w:val="AttributeTok"/>
+        </w:rPr>
+        <w:t xml:space="preserve">labels =</w:t>
+      </w:r>
+      <w:r>
+        <w:rPr>
+          <w:rStyle w:val="NormalTok"/>
+        </w:rPr>
+        <w:t xml:space="preserve"> </w:t>
+      </w:r>
+      <w:r>
+        <w:rPr>
+          <w:rStyle w:val="FunctionTok"/>
+        </w:rPr>
+        <w:t xml:space="preserve">c</w:t>
+      </w:r>
+      <w:r>
+        <w:rPr>
+          <w:rStyle w:val="NormalTok"/>
+        </w:rPr>
+        <w:t xml:space="preserve">(</w:t>
+      </w:r>
+      <w:r>
+        <w:rPr>
+          <w:rStyle w:val="StringTok"/>
+        </w:rPr>
+        <w:t xml:space="preserve">"Single-Authored Fraudulent Papers"</w:t>
+      </w:r>
+      <w:r>
+        <w:rPr>
+          <w:rStyle w:val="NormalTok"/>
+        </w:rPr>
+        <w:t xml:space="preserve">, </w:t>
+      </w:r>
+      <w:r>
+        <w:rPr>
+          <w:rStyle w:val="StringTok"/>
+        </w:rPr>
+        <w:t xml:space="preserve">"Multi-Authored Fraudulent Papers"</w:t>
+      </w:r>
+      <w:r>
+        <w:rPr>
+          <w:rStyle w:val="NormalTok"/>
+        </w:rPr>
+        <w:t xml:space="preserve">, </w:t>
+      </w:r>
+      <w:r>
+        <w:rPr>
+          <w:rStyle w:val="StringTok"/>
+        </w:rPr>
+        <w:t xml:space="preserve">"Single-Authored Genuine Papers"</w:t>
+      </w:r>
+      <w:r>
+        <w:rPr>
+          <w:rStyle w:val="NormalTok"/>
+        </w:rPr>
+        <w:t xml:space="preserve">, </w:t>
+      </w:r>
+      <w:r>
+        <w:rPr>
+          <w:rStyle w:val="StringTok"/>
+        </w:rPr>
+        <w:t xml:space="preserve">"Multi-Authored Genuine Papers"</w:t>
+      </w:r>
+      <w:r>
+        <w:rPr>
+          <w:rStyle w:val="NormalTok"/>
+        </w:rPr>
+        <w:t xml:space="preserve">))</w:t>
+      </w:r>
+      <w:r>
+        <w:br/>
+      </w:r>
+      <w:r>
+        <w:br/>
+      </w:r>
+      <w:r>
+        <w:rPr>
+          <w:rStyle w:val="CommentTok"/>
+        </w:rPr>
+        <w:t xml:space="preserve"># Generating descriptive statistics within PaperType groups</w:t>
+      </w:r>
+      <w:r>
+        <w:br/>
+      </w:r>
+      <w:r>
+        <w:rPr>
+          <w:rStyle w:val="NormalTok"/>
+        </w:rPr>
+        <w:t xml:space="preserve">descriptive_stats_by_PaperType </w:t>
+      </w:r>
+      <w:r>
+        <w:rPr>
+          <w:rStyle w:val="OtherTok"/>
+        </w:rPr>
+        <w:t xml:space="preserve">&lt;-</w:t>
+      </w:r>
+      <w:r>
+        <w:rPr>
+          <w:rStyle w:val="NormalTok"/>
+        </w:rPr>
+        <w:t xml:space="preserve"> </w:t>
+      </w:r>
+      <w:r>
+        <w:rPr>
+          <w:rStyle w:val="FunctionTok"/>
+        </w:rPr>
+        <w:t xml:space="preserve">describeBy</w:t>
+      </w:r>
+      <w:r>
+        <w:rPr>
+          <w:rStyle w:val="NormalTok"/>
+        </w:rPr>
+        <w:t xml:space="preserve">(continuous_data_for_descriptives, </w:t>
+      </w:r>
+      <w:r>
+        <w:rPr>
+          <w:rStyle w:val="AttributeTok"/>
+        </w:rPr>
+        <w:t xml:space="preserve">group =</w:t>
+      </w:r>
+      <w:r>
+        <w:rPr>
+          <w:rStyle w:val="NormalTok"/>
+        </w:rPr>
+        <w:t xml:space="preserve"> continuous_data_for_descriptives</w:t>
+      </w:r>
+      <w:r>
+        <w:rPr>
+          <w:rStyle w:val="SpecialCharTok"/>
+        </w:rPr>
+        <w:t xml:space="preserve">$</w:t>
+      </w:r>
+      <w:r>
+        <w:rPr>
+          <w:rStyle w:val="NormalTok"/>
+        </w:rPr>
+        <w:t xml:space="preserve">PaperType)</w:t>
+      </w:r>
+      <w:r>
+        <w:br/>
+      </w:r>
+      <w:r>
+        <w:br/>
+      </w:r>
+      <w:r>
+        <w:rPr>
+          <w:rStyle w:val="NormalTok"/>
+        </w:rPr>
+        <w:t xml:space="preserve">descriptive_stats_by_PaperType</w:t>
+      </w:r>
+    </w:p>
+    <w:p>
+      <w:pPr>
+        <w:pStyle w:val="SourceCode"/>
+      </w:pPr>
+      <w:r>
+        <w:br/>
+      </w:r>
+      <w:r>
+        <w:rPr>
+          <w:rStyle w:val="VerbatimChar"/>
+        </w:rPr>
+        <w:t xml:space="preserve"> Descriptive statistics by group </w:t>
+      </w:r>
+      <w:r>
+        <w:br/>
+      </w:r>
+      <w:r>
+        <w:rPr>
+          <w:rStyle w:val="VerbatimChar"/>
+        </w:rPr>
+        <w:t xml:space="preserve">group: Single-Authored Fraudulent Papers</w:t>
+      </w:r>
+      <w:r>
+        <w:br/>
+      </w:r>
+      <w:r>
+        <w:rPr>
+          <w:rStyle w:val="VerbatimChar"/>
+        </w:rPr>
+        <w:t xml:space="preserve">            vars  n    mean      sd  median trimmed     mad     min     max</w:t>
+      </w:r>
+      <w:r>
+        <w:br/>
+      </w:r>
+      <w:r>
+        <w:rPr>
+          <w:rStyle w:val="VerbatimChar"/>
+        </w:rPr>
+        <w:t xml:space="preserve">year           1 22 2008.95   11.74 2013.00 2010.39    6.67 1983.00 2022.00</w:t>
+      </w:r>
+      <w:r>
+        <w:br/>
+      </w:r>
+      <w:r>
+        <w:rPr>
+          <w:rStyle w:val="VerbatimChar"/>
+        </w:rPr>
+        <w:t xml:space="preserve">Refs           2 22   44.18   19.93   36.00   42.89   17.79   18.00   87.00</w:t>
+      </w:r>
+      <w:r>
+        <w:br/>
+      </w:r>
+      <w:r>
+        <w:rPr>
+          <w:rStyle w:val="VerbatimChar"/>
+        </w:rPr>
+        <w:t xml:space="preserve">flesch_re      3 22   36.09    9.17   37.06   36.29   10.53   18.49   54.36</w:t>
+      </w:r>
+      <w:r>
+        <w:br/>
+      </w:r>
+      <w:r>
+        <w:rPr>
+          <w:rStyle w:val="VerbatimChar"/>
+        </w:rPr>
+        <w:t xml:space="preserve">WC             4 22 3998.91 1741.31 3796.50 3911.39 1829.53 1273.00 7330.00</w:t>
+      </w:r>
+      <w:r>
+        <w:br/>
+      </w:r>
+      <w:r>
+        <w:rPr>
+          <w:rStyle w:val="VerbatimChar"/>
+        </w:rPr>
+        <w:t xml:space="preserve">abstraction    5 22    0.21    1.54    0.04    0.27    1.25   -3.27    2.95</w:t>
+      </w:r>
+      <w:r>
+        <w:br/>
+      </w:r>
+      <w:r>
+        <w:rPr>
+          <w:rStyle w:val="VerbatimChar"/>
+        </w:rPr>
+        <w:t xml:space="preserve">jargon         6 22   34.23    8.33   36.94   34.90    8.49   17.91   44.35</w:t>
+      </w:r>
+      <w:r>
+        <w:br/>
+      </w:r>
+      <w:r>
+        <w:rPr>
+          <w:rStyle w:val="VerbatimChar"/>
+        </w:rPr>
+        <w:t xml:space="preserve">CertSent       7 22    6.21    0.21    6.18    6.20    0.18    5.87    6.66</w:t>
+      </w:r>
+      <w:r>
+        <w:br/>
+      </w:r>
+      <w:r>
+        <w:rPr>
+          <w:rStyle w:val="VerbatimChar"/>
+        </w:rPr>
+        <w:t xml:space="preserve">LingObf        8 22   -0.24    1.79   -0.04   -0.05    1.97   -4.23    2.25</w:t>
+      </w:r>
+      <w:r>
+        <w:br/>
+      </w:r>
+      <w:r>
+        <w:rPr>
+          <w:rStyle w:val="VerbatimChar"/>
+        </w:rPr>
+        <w:t xml:space="preserve">cause          9 22    2.71    1.48    2.50    2.56    1.07    0.89    6.01</w:t>
+      </w:r>
+      <w:r>
+        <w:br/>
+      </w:r>
+      <w:r>
+        <w:rPr>
+          <w:rStyle w:val="VerbatimChar"/>
+        </w:rPr>
+        <w:t xml:space="preserve">emo_pos       10 22    0.15    0.35    0.06    0.08    0.06    0.00    1.67</w:t>
+      </w:r>
+      <w:r>
+        <w:br/>
+      </w:r>
+      <w:r>
+        <w:rPr>
+          <w:rStyle w:val="VerbatimChar"/>
+        </w:rPr>
+        <w:t xml:space="preserve">article       11 22    8.35    2.60    8.48    8.41    2.90    3.53   12.25</w:t>
+      </w:r>
+      <w:r>
+        <w:br/>
+      </w:r>
+      <w:r>
+        <w:rPr>
+          <w:rStyle w:val="VerbatimChar"/>
+        </w:rPr>
+        <w:t xml:space="preserve">prep          12 22   15.75    1.60   15.75   15.79    1.43   11.79   18.42</w:t>
+      </w:r>
+      <w:r>
+        <w:br/>
+      </w:r>
+      <w:r>
+        <w:rPr>
+          <w:rStyle w:val="VerbatimChar"/>
+        </w:rPr>
+        <w:t xml:space="preserve">quantity      13 22    4.27    0.97    4.11    4.21    1.13    2.59    6.59</w:t>
+      </w:r>
+      <w:r>
+        <w:br/>
+      </w:r>
+      <w:r>
+        <w:rPr>
+          <w:rStyle w:val="VerbatimChar"/>
+        </w:rPr>
+        <w:t xml:space="preserve">PaperType     14 22    1.00    0.00    1.00    1.00    0.00    1.00    1.00</w:t>
+      </w:r>
+      <w:r>
+        <w:br/>
+      </w:r>
+      <w:r>
+        <w:rPr>
+          <w:rStyle w:val="VerbatimChar"/>
+        </w:rPr>
+        <w:t xml:space="preserve">              range  skew kurtosis     se</w:t>
+      </w:r>
+      <w:r>
+        <w:br/>
+      </w:r>
+      <w:r>
+        <w:rPr>
+          <w:rStyle w:val="VerbatimChar"/>
+        </w:rPr>
+        <w:t xml:space="preserve">year          39.00 -1.02    -0.29   2.50</w:t>
+      </w:r>
+      <w:r>
+        <w:br/>
+      </w:r>
+      <w:r>
+        <w:rPr>
+          <w:rStyle w:val="VerbatimChar"/>
+        </w:rPr>
+        <w:t xml:space="preserve">Refs          69.00  0.56    -1.06   4.25</w:t>
+      </w:r>
+      <w:r>
+        <w:br/>
+      </w:r>
+      <w:r>
+        <w:rPr>
+          <w:rStyle w:val="VerbatimChar"/>
+        </w:rPr>
+        <w:t xml:space="preserve">flesch_re     35.87 -0.01    -0.63   1.95</w:t>
+      </w:r>
+      <w:r>
+        <w:br/>
+      </w:r>
+      <w:r>
+        <w:rPr>
+          <w:rStyle w:val="VerbatimChar"/>
+        </w:rPr>
+        <w:t xml:space="preserve">WC          6057.00  0.54    -0.67 371.25</w:t>
+      </w:r>
+      <w:r>
+        <w:br/>
+      </w:r>
+      <w:r>
+        <w:rPr>
+          <w:rStyle w:val="VerbatimChar"/>
+        </w:rPr>
+        <w:t xml:space="preserve">abstraction    6.21 -0.23    -0.33   0.33</w:t>
+      </w:r>
+      <w:r>
+        <w:br/>
+      </w:r>
+      <w:r>
+        <w:rPr>
+          <w:rStyle w:val="VerbatimChar"/>
+        </w:rPr>
+        <w:t xml:space="preserve">jargon        26.44 -0.56    -1.04   1.78</w:t>
+      </w:r>
+      <w:r>
+        <w:br/>
+      </w:r>
+      <w:r>
+        <w:rPr>
+          <w:rStyle w:val="VerbatimChar"/>
+        </w:rPr>
+        <w:t xml:space="preserve">CertSent       0.78  0.44    -0.57   0.04</w:t>
+      </w:r>
+      <w:r>
+        <w:br/>
+      </w:r>
+      <w:r>
+        <w:rPr>
+          <w:rStyle w:val="VerbatimChar"/>
+        </w:rPr>
+        <w:t xml:space="preserve">LingObf        6.48 -0.70    -0.32   0.38</w:t>
+      </w:r>
+      <w:r>
+        <w:br/>
+      </w:r>
+      <w:r>
+        <w:rPr>
+          <w:rStyle w:val="VerbatimChar"/>
+        </w:rPr>
+        <w:t xml:space="preserve">cause          5.12  0.93    -0.05   0.32</w:t>
+      </w:r>
+      <w:r>
+        <w:br/>
+      </w:r>
+      <w:r>
+        <w:rPr>
+          <w:rStyle w:val="VerbatimChar"/>
+        </w:rPr>
+        <w:t xml:space="preserve">emo_pos        1.67  3.81    13.82   0.07</w:t>
+      </w:r>
+      <w:r>
+        <w:br/>
+      </w:r>
+      <w:r>
+        <w:rPr>
+          <w:rStyle w:val="VerbatimChar"/>
+        </w:rPr>
+        <w:t xml:space="preserve">article        8.72 -0.16    -1.18   0.55</w:t>
+      </w:r>
+      <w:r>
+        <w:br/>
+      </w:r>
+      <w:r>
+        <w:rPr>
+          <w:rStyle w:val="VerbatimChar"/>
+        </w:rPr>
+        <w:t xml:space="preserve">prep           6.63 -0.34    -0.15   0.34</w:t>
+      </w:r>
+      <w:r>
+        <w:br/>
+      </w:r>
+      <w:r>
+        <w:rPr>
+          <w:rStyle w:val="VerbatimChar"/>
+        </w:rPr>
+        <w:t xml:space="preserve">quantity       4.00  0.49    -0.41   0.21</w:t>
+      </w:r>
+      <w:r>
+        <w:br/>
+      </w:r>
+      <w:r>
+        <w:rPr>
+          <w:rStyle w:val="VerbatimChar"/>
+        </w:rPr>
+        <w:t xml:space="preserve">PaperType      0.00   NaN      NaN   0.00</w:t>
+      </w:r>
+      <w:r>
+        <w:br/>
+      </w:r>
+      <w:r>
+        <w:rPr>
+          <w:rStyle w:val="VerbatimChar"/>
+        </w:rPr>
+        <w:t xml:space="preserve">------------------------------------------------------------ </w:t>
+      </w:r>
+      <w:r>
+        <w:br/>
+      </w:r>
+      <w:r>
+        <w:rPr>
+          <w:rStyle w:val="VerbatimChar"/>
+        </w:rPr>
+        <w:t xml:space="preserve">group: Multi-Authored Fraudulent Papers</w:t>
+      </w:r>
+      <w:r>
+        <w:br/>
+      </w:r>
+      <w:r>
+        <w:rPr>
+          <w:rStyle w:val="VerbatimChar"/>
+        </w:rPr>
+        <w:t xml:space="preserve">            vars  n    mean      sd  median trimmed     mad     min     max</w:t>
+      </w:r>
+      <w:r>
+        <w:br/>
+      </w:r>
+      <w:r>
+        <w:rPr>
+          <w:rStyle w:val="VerbatimChar"/>
+        </w:rPr>
+        <w:t xml:space="preserve">year           1 22 2010.14    9.59 2012.50 2011.67    8.15 1982.00 2022.00</w:t>
+      </w:r>
+      <w:r>
+        <w:br/>
+      </w:r>
+      <w:r>
+        <w:rPr>
+          <w:rStyle w:val="VerbatimChar"/>
+        </w:rPr>
+        <w:t xml:space="preserve">Refs           2 22   44.00   19.66   39.50   42.06   17.05   18.00   94.00</w:t>
+      </w:r>
+      <w:r>
+        <w:br/>
+      </w:r>
+      <w:r>
+        <w:rPr>
+          <w:rStyle w:val="VerbatimChar"/>
+        </w:rPr>
+        <w:t xml:space="preserve">flesch_re      3 22   34.18    9.64   31.41   33.58    9.38   20.08   56.59</w:t>
+      </w:r>
+      <w:r>
+        <w:br/>
+      </w:r>
+      <w:r>
+        <w:rPr>
+          <w:rStyle w:val="VerbatimChar"/>
+        </w:rPr>
+        <w:t xml:space="preserve">WC             4 22 4705.91 2047.63 4274.00 4559.39 1931.83 1823.00 9004.00</w:t>
+      </w:r>
+      <w:r>
+        <w:br/>
+      </w:r>
+      <w:r>
+        <w:rPr>
+          <w:rStyle w:val="VerbatimChar"/>
+        </w:rPr>
+        <w:t xml:space="preserve">abstraction    5 22   -0.45    1.83   -0.53   -0.44    1.95   -4.10    3.55</w:t>
+      </w:r>
+      <w:r>
+        <w:br/>
+      </w:r>
+      <w:r>
+        <w:rPr>
+          <w:rStyle w:val="VerbatimChar"/>
+        </w:rPr>
+        <w:t xml:space="preserve">jargon         6 22   35.97    6.97   37.36   36.23    6.28   23.85   46.48</w:t>
+      </w:r>
+      <w:r>
+        <w:br/>
+      </w:r>
+      <w:r>
+        <w:rPr>
+          <w:rStyle w:val="VerbatimChar"/>
+        </w:rPr>
+        <w:t xml:space="preserve">CertSent       7 22    6.22    0.18    6.20    6.23    0.24    5.82    6.47</w:t>
+      </w:r>
+      <w:r>
+        <w:br/>
+      </w:r>
+      <w:r>
+        <w:rPr>
+          <w:rStyle w:val="VerbatimChar"/>
+        </w:rPr>
+        <w:t xml:space="preserve">LingObf        8 22    0.47    1.43    0.18    0.36    1.57   -1.66    4.13</w:t>
+      </w:r>
+      <w:r>
+        <w:br/>
+      </w:r>
+      <w:r>
+        <w:rPr>
+          <w:rStyle w:val="VerbatimChar"/>
+        </w:rPr>
+        <w:t xml:space="preserve">cause          9 22    2.84    1.08    2.74    2.75    1.03    1.14    5.66</w:t>
+      </w:r>
+      <w:r>
+        <w:br/>
+      </w:r>
+      <w:r>
+        <w:rPr>
+          <w:rStyle w:val="VerbatimChar"/>
+        </w:rPr>
+        <w:t xml:space="preserve">emo_pos       10 22    0.03    0.04    0.01    0.02    0.02    0.00    0.15</w:t>
+      </w:r>
+      <w:r>
+        <w:br/>
+      </w:r>
+      <w:r>
+        <w:rPr>
+          <w:rStyle w:val="VerbatimChar"/>
+        </w:rPr>
+        <w:t xml:space="preserve">article       11 22    8.19    1.94    8.51    8.12    1.53    4.90   12.66</w:t>
+      </w:r>
+      <w:r>
+        <w:br/>
+      </w:r>
+      <w:r>
+        <w:rPr>
+          <w:rStyle w:val="VerbatimChar"/>
+        </w:rPr>
+        <w:t xml:space="preserve">prep          12 22   14.84    1.64   15.19   14.84    1.75   11.80   17.58</w:t>
+      </w:r>
+      <w:r>
+        <w:br/>
+      </w:r>
+      <w:r>
+        <w:rPr>
+          <w:rStyle w:val="VerbatimChar"/>
+        </w:rPr>
+        <w:t xml:space="preserve">quantity      13 22    4.22    1.39    4.10    4.15    1.54    2.27    6.95</w:t>
+      </w:r>
+      <w:r>
+        <w:br/>
+      </w:r>
+      <w:r>
+        <w:rPr>
+          <w:rStyle w:val="VerbatimChar"/>
+        </w:rPr>
+        <w:t xml:space="preserve">PaperType     14 22    2.00    0.00    2.00    2.00    0.00    2.00    2.00</w:t>
+      </w:r>
+      <w:r>
+        <w:br/>
+      </w:r>
+      <w:r>
+        <w:rPr>
+          <w:rStyle w:val="VerbatimChar"/>
+        </w:rPr>
+        <w:t xml:space="preserve">              range  skew kurtosis     se</w:t>
+      </w:r>
+      <w:r>
+        <w:br/>
+      </w:r>
+      <w:r>
+        <w:rPr>
+          <w:rStyle w:val="VerbatimChar"/>
+        </w:rPr>
+        <w:t xml:space="preserve">year          40.00 -1.37     1.52   2.05</w:t>
+      </w:r>
+      <w:r>
+        <w:br/>
+      </w:r>
+      <w:r>
+        <w:rPr>
+          <w:rStyle w:val="VerbatimChar"/>
+        </w:rPr>
+        <w:t xml:space="preserve">Refs          76.00  0.86    -0.01   4.19</w:t>
+      </w:r>
+      <w:r>
+        <w:br/>
+      </w:r>
+      <w:r>
+        <w:rPr>
+          <w:rStyle w:val="VerbatimChar"/>
+        </w:rPr>
+        <w:t xml:space="preserve">flesch_re     36.51  0.59    -0.62   2.05</w:t>
+      </w:r>
+      <w:r>
+        <w:br/>
+      </w:r>
+      <w:r>
+        <w:rPr>
+          <w:rStyle w:val="VerbatimChar"/>
+        </w:rPr>
+        <w:t xml:space="preserve">WC          7181.00  0.56    -0.81 436.56</w:t>
+      </w:r>
+      <w:r>
+        <w:br/>
+      </w:r>
+      <w:r>
+        <w:rPr>
+          <w:rStyle w:val="VerbatimChar"/>
+        </w:rPr>
+        <w:t xml:space="preserve">abstraction    7.65  0.02    -0.64   0.39</w:t>
+      </w:r>
+      <w:r>
+        <w:br/>
+      </w:r>
+      <w:r>
+        <w:rPr>
+          <w:rStyle w:val="VerbatimChar"/>
+        </w:rPr>
+        <w:t xml:space="preserve">jargon        22.63 -0.38    -1.16   1.49</w:t>
+      </w:r>
+      <w:r>
+        <w:br/>
+      </w:r>
+      <w:r>
+        <w:rPr>
+          <w:rStyle w:val="VerbatimChar"/>
+        </w:rPr>
+        <w:t xml:space="preserve">CertSent       0.64 -0.27    -1.00   0.04</w:t>
+      </w:r>
+      <w:r>
+        <w:br/>
+      </w:r>
+      <w:r>
+        <w:rPr>
+          <w:rStyle w:val="VerbatimChar"/>
+        </w:rPr>
+        <w:t xml:space="preserve">LingObf        5.79  0.68    -0.15   0.30</w:t>
+      </w:r>
+      <w:r>
+        <w:br/>
+      </w:r>
+      <w:r>
+        <w:rPr>
+          <w:rStyle w:val="VerbatimChar"/>
+        </w:rPr>
+        <w:t xml:space="preserve">cause          4.52  0.78     0.30   0.23</w:t>
+      </w:r>
+      <w:r>
+        <w:br/>
+      </w:r>
+      <w:r>
+        <w:rPr>
+          <w:rStyle w:val="VerbatimChar"/>
+        </w:rPr>
+        <w:t xml:space="preserve">emo_pos        0.15  1.55     1.39   0.01</w:t>
+      </w:r>
+      <w:r>
+        <w:br/>
+      </w:r>
+      <w:r>
+        <w:rPr>
+          <w:rStyle w:val="VerbatimChar"/>
+        </w:rPr>
+        <w:t xml:space="preserve">article        7.76  0.16    -0.34   0.41</w:t>
+      </w:r>
+      <w:r>
+        <w:br/>
+      </w:r>
+      <w:r>
+        <w:rPr>
+          <w:rStyle w:val="VerbatimChar"/>
+        </w:rPr>
+        <w:t xml:space="preserve">prep           5.78 -0.11    -1.18   0.35</w:t>
+      </w:r>
+      <w:r>
+        <w:br/>
+      </w:r>
+      <w:r>
+        <w:rPr>
+          <w:rStyle w:val="VerbatimChar"/>
+        </w:rPr>
+        <w:t xml:space="preserve">quantity       4.68  0.46    -1.11   0.30</w:t>
+      </w:r>
+      <w:r>
+        <w:br/>
+      </w:r>
+      <w:r>
+        <w:rPr>
+          <w:rStyle w:val="VerbatimChar"/>
+        </w:rPr>
+        <w:t xml:space="preserve">PaperType      0.00   NaN      NaN   0.00</w:t>
+      </w:r>
+      <w:r>
+        <w:br/>
+      </w:r>
+      <w:r>
+        <w:rPr>
+          <w:rStyle w:val="VerbatimChar"/>
+        </w:rPr>
+        <w:t xml:space="preserve">------------------------------------------------------------ </w:t>
+      </w:r>
+      <w:r>
+        <w:br/>
+      </w:r>
+      <w:r>
+        <w:rPr>
+          <w:rStyle w:val="VerbatimChar"/>
+        </w:rPr>
+        <w:t xml:space="preserve">group: Single-Authored Genuine Papers</w:t>
+      </w:r>
+      <w:r>
+        <w:br/>
+      </w:r>
+      <w:r>
+        <w:rPr>
+          <w:rStyle w:val="VerbatimChar"/>
+        </w:rPr>
+        <w:t xml:space="preserve">            vars  n    mean      sd  median trimmed     mad     min     max</w:t>
+      </w:r>
+      <w:r>
+        <w:br/>
+      </w:r>
+      <w:r>
+        <w:rPr>
+          <w:rStyle w:val="VerbatimChar"/>
+        </w:rPr>
+        <w:t xml:space="preserve">year           1 22 2008.95   12.24 2013.50 2010.61    5.93 1980.00 2022.00</w:t>
+      </w:r>
+      <w:r>
+        <w:br/>
+      </w:r>
+      <w:r>
+        <w:rPr>
+          <w:rStyle w:val="VerbatimChar"/>
+        </w:rPr>
+        <w:t xml:space="preserve">Refs           2 22   51.05   32.53   40.50   46.28   28.91   12.00  146.00</w:t>
+      </w:r>
+      <w:r>
+        <w:br/>
+      </w:r>
+      <w:r>
+        <w:rPr>
+          <w:rStyle w:val="VerbatimChar"/>
+        </w:rPr>
+        <w:t xml:space="preserve">flesch_re      3 22   34.46   15.72   38.40   36.15   10.34  -10.89   54.97</w:t>
+      </w:r>
+      <w:r>
+        <w:br/>
+      </w:r>
+      <w:r>
+        <w:rPr>
+          <w:rStyle w:val="VerbatimChar"/>
+        </w:rPr>
+        <w:t xml:space="preserve">WC             4 22 4632.36 2424.81 4148.00 4491.00 2364.01 1141.00 9670.00</w:t>
+      </w:r>
+      <w:r>
+        <w:br/>
+      </w:r>
+      <w:r>
+        <w:rPr>
+          <w:rStyle w:val="VerbatimChar"/>
+        </w:rPr>
+        <w:t xml:space="preserve">abstraction    5 22    0.80    1.89    1.00    0.91    2.13   -3.39    3.43</w:t>
+      </w:r>
+      <w:r>
+        <w:br/>
+      </w:r>
+      <w:r>
+        <w:rPr>
+          <w:rStyle w:val="VerbatimChar"/>
+        </w:rPr>
+        <w:t xml:space="preserve">jargon         6 22   29.50    6.19   31.79   29.61    5.77   19.26   38.66</w:t>
+      </w:r>
+      <w:r>
+        <w:br/>
+      </w:r>
+      <w:r>
+        <w:rPr>
+          <w:rStyle w:val="VerbatimChar"/>
+        </w:rPr>
+        <w:t xml:space="preserve">CertSent       7 22    6.07    0.28    6.13    6.07    0.31    5.55    6.49</w:t>
+      </w:r>
+      <w:r>
+        <w:br/>
+      </w:r>
+      <w:r>
+        <w:rPr>
+          <w:rStyle w:val="VerbatimChar"/>
+        </w:rPr>
+        <w:t xml:space="preserve">LingObf        8 22   -0.25    1.77   -0.30   -0.15    1.56   -5.84    2.97</w:t>
+      </w:r>
+      <w:r>
+        <w:br/>
+      </w:r>
+      <w:r>
+        <w:rPr>
+          <w:rStyle w:val="VerbatimChar"/>
+        </w:rPr>
+        <w:t xml:space="preserve">cause          9 22    2.73    1.04    2.55    2.67    1.05    1.18    4.91</w:t>
+      </w:r>
+      <w:r>
+        <w:br/>
+      </w:r>
+      <w:r>
+        <w:rPr>
+          <w:rStyle w:val="VerbatimChar"/>
+        </w:rPr>
+        <w:t xml:space="preserve">emo_pos       10 22    0.12    0.26    0.06    0.06    0.09    0.00    1.23</w:t>
+      </w:r>
+      <w:r>
+        <w:br/>
+      </w:r>
+      <w:r>
+        <w:rPr>
+          <w:rStyle w:val="VerbatimChar"/>
+        </w:rPr>
+        <w:t xml:space="preserve">article       11 22    9.13    2.45    8.61    8.95    2.64    5.91   14.47</w:t>
+      </w:r>
+      <w:r>
+        <w:br/>
+      </w:r>
+      <w:r>
+        <w:rPr>
+          <w:rStyle w:val="VerbatimChar"/>
+        </w:rPr>
+        <w:t xml:space="preserve">prep          12 22   15.66    1.15   15.89   15.83    0.76   12.82   17.22</w:t>
+      </w:r>
+      <w:r>
+        <w:br/>
+      </w:r>
+      <w:r>
+        <w:rPr>
+          <w:rStyle w:val="VerbatimChar"/>
+        </w:rPr>
+        <w:t xml:space="preserve">quantity      13 22    4.66    1.64    4.46    4.55    1.43    2.05    8.66</w:t>
+      </w:r>
+      <w:r>
+        <w:br/>
+      </w:r>
+      <w:r>
+        <w:rPr>
+          <w:rStyle w:val="VerbatimChar"/>
+        </w:rPr>
+        <w:t xml:space="preserve">PaperType     14 22    3.00    0.00    3.00    3.00    0.00    3.00    3.00</w:t>
+      </w:r>
+      <w:r>
+        <w:br/>
+      </w:r>
+      <w:r>
+        <w:rPr>
+          <w:rStyle w:val="VerbatimChar"/>
+        </w:rPr>
+        <w:t xml:space="preserve">              range  skew kurtosis     se</w:t>
+      </w:r>
+      <w:r>
+        <w:br/>
+      </w:r>
+      <w:r>
+        <w:rPr>
+          <w:rStyle w:val="VerbatimChar"/>
+        </w:rPr>
+        <w:t xml:space="preserve">year          42.00 -1.11    -0.07   2.61</w:t>
+      </w:r>
+      <w:r>
+        <w:br/>
+      </w:r>
+      <w:r>
+        <w:rPr>
+          <w:rStyle w:val="VerbatimChar"/>
+        </w:rPr>
+        <w:t xml:space="preserve">Refs         134.00  1.32     1.43   6.94</w:t>
+      </w:r>
+      <w:r>
+        <w:br/>
+      </w:r>
+      <w:r>
+        <w:rPr>
+          <w:rStyle w:val="VerbatimChar"/>
+        </w:rPr>
+        <w:t xml:space="preserve">flesch_re     65.86 -1.16     0.90   3.35</w:t>
+      </w:r>
+      <w:r>
+        <w:br/>
+      </w:r>
+      <w:r>
+        <w:rPr>
+          <w:rStyle w:val="VerbatimChar"/>
+        </w:rPr>
+        <w:t xml:space="preserve">WC          8529.00  0.42    -0.93 516.97</w:t>
+      </w:r>
+      <w:r>
+        <w:br/>
+      </w:r>
+      <w:r>
+        <w:rPr>
+          <w:rStyle w:val="VerbatimChar"/>
+        </w:rPr>
+        <w:t xml:space="preserve">abstraction    6.82 -0.42    -0.84   0.40</w:t>
+      </w:r>
+      <w:r>
+        <w:br/>
+      </w:r>
+      <w:r>
+        <w:rPr>
+          <w:rStyle w:val="VerbatimChar"/>
+        </w:rPr>
+        <w:t xml:space="preserve">jargon        19.40 -0.30    -1.34   1.32</w:t>
+      </w:r>
+      <w:r>
+        <w:br/>
+      </w:r>
+      <w:r>
+        <w:rPr>
+          <w:rStyle w:val="VerbatimChar"/>
+        </w:rPr>
+        <w:t xml:space="preserve">CertSent       0.94 -0.27    -1.13   0.06</w:t>
+      </w:r>
+      <w:r>
+        <w:br/>
+      </w:r>
+      <w:r>
+        <w:rPr>
+          <w:rStyle w:val="VerbatimChar"/>
+        </w:rPr>
+        <w:t xml:space="preserve">LingObf        8.81 -1.03     2.29   0.38</w:t>
+      </w:r>
+      <w:r>
+        <w:br/>
+      </w:r>
+      <w:r>
+        <w:rPr>
+          <w:rStyle w:val="VerbatimChar"/>
+        </w:rPr>
+        <w:t xml:space="preserve">cause          3.73  0.42    -0.61   0.22</w:t>
+      </w:r>
+      <w:r>
+        <w:br/>
+      </w:r>
+      <w:r>
+        <w:rPr>
+          <w:rStyle w:val="VerbatimChar"/>
+        </w:rPr>
+        <w:t xml:space="preserve">emo_pos        1.23  3.38    11.22   0.06</w:t>
+      </w:r>
+      <w:r>
+        <w:br/>
+      </w:r>
+      <w:r>
+        <w:rPr>
+          <w:rStyle w:val="VerbatimChar"/>
+        </w:rPr>
+        <w:t xml:space="preserve">article        8.56  0.48    -0.91   0.52</w:t>
+      </w:r>
+      <w:r>
+        <w:br/>
+      </w:r>
+      <w:r>
+        <w:rPr>
+          <w:rStyle w:val="VerbatimChar"/>
+        </w:rPr>
+        <w:t xml:space="preserve">prep           4.40 -1.22     0.76   0.25</w:t>
+      </w:r>
+      <w:r>
+        <w:br/>
+      </w:r>
+      <w:r>
+        <w:rPr>
+          <w:rStyle w:val="VerbatimChar"/>
+        </w:rPr>
+        <w:t xml:space="preserve">quantity       6.61  0.62    -0.27   0.35</w:t>
+      </w:r>
+      <w:r>
+        <w:br/>
+      </w:r>
+      <w:r>
+        <w:rPr>
+          <w:rStyle w:val="VerbatimChar"/>
+        </w:rPr>
+        <w:t xml:space="preserve">PaperType      0.00   NaN      NaN   0.00</w:t>
+      </w:r>
+      <w:r>
+        <w:br/>
+      </w:r>
+      <w:r>
+        <w:rPr>
+          <w:rStyle w:val="VerbatimChar"/>
+        </w:rPr>
+        <w:t xml:space="preserve">------------------------------------------------------------ </w:t>
+      </w:r>
+      <w:r>
+        <w:br/>
+      </w:r>
+      <w:r>
+        <w:rPr>
+          <w:rStyle w:val="VerbatimChar"/>
+        </w:rPr>
+        <w:t xml:space="preserve">group: Multi-Authored Genuine Papers</w:t>
+      </w:r>
+      <w:r>
+        <w:br/>
+      </w:r>
+      <w:r>
+        <w:rPr>
+          <w:rStyle w:val="VerbatimChar"/>
+        </w:rPr>
+        <w:t xml:space="preserve">            vars  n    mean      sd  median trimmed     mad     min      max</w:t>
+      </w:r>
+      <w:r>
+        <w:br/>
+      </w:r>
+      <w:r>
+        <w:rPr>
+          <w:rStyle w:val="VerbatimChar"/>
+        </w:rPr>
+        <w:t xml:space="preserve">year           1 22 2010.77    8.50 2012.50 2011.89    8.15 1990.00  2022.00</w:t>
+      </w:r>
+      <w:r>
+        <w:br/>
+      </w:r>
+      <w:r>
+        <w:rPr>
+          <w:rStyle w:val="VerbatimChar"/>
+        </w:rPr>
+        <w:t xml:space="preserve">Refs           2 22   44.05   20.05   36.50   41.94   15.57   19.00    91.00</w:t>
+      </w:r>
+      <w:r>
+        <w:br/>
+      </w:r>
+      <w:r>
+        <w:rPr>
+          <w:rStyle w:val="VerbatimChar"/>
+        </w:rPr>
+        <w:t xml:space="preserve">flesch_re      3 22   34.86    8.34   36.17   35.12    6.35   15.95    49.45</w:t>
+      </w:r>
+      <w:r>
+        <w:br/>
+      </w:r>
+      <w:r>
+        <w:rPr>
+          <w:rStyle w:val="VerbatimChar"/>
+        </w:rPr>
+        <w:t xml:space="preserve">WC             4 22 4407.82 2741.91 3624.00 4009.67 1307.65 1124.00 13901.00</w:t>
+      </w:r>
+      <w:r>
+        <w:br/>
+      </w:r>
+      <w:r>
+        <w:rPr>
+          <w:rStyle w:val="VerbatimChar"/>
+        </w:rPr>
+        <w:t xml:space="preserve">abstraction    5 22   -0.56    1.83   -0.42   -0.48    1.65   -4.46     3.07</w:t>
+      </w:r>
+      <w:r>
+        <w:br/>
+      </w:r>
+      <w:r>
+        <w:rPr>
+          <w:rStyle w:val="VerbatimChar"/>
+        </w:rPr>
+        <w:t xml:space="preserve">jargon         6 22   33.61    7.19   35.03   33.51    6.42   20.86    46.67</w:t>
+      </w:r>
+      <w:r>
+        <w:br/>
+      </w:r>
+      <w:r>
+        <w:rPr>
+          <w:rStyle w:val="VerbatimChar"/>
+        </w:rPr>
+        <w:t xml:space="preserve">CertSent       7 22    6.19    0.31    6.22    6.20    0.19    5.21     6.76</w:t>
+      </w:r>
+      <w:r>
+        <w:br/>
+      </w:r>
+      <w:r>
+        <w:rPr>
+          <w:rStyle w:val="VerbatimChar"/>
+        </w:rPr>
+        <w:t xml:space="preserve">LingObf        8 22    0.02    1.69   -0.45   -0.16    1.05   -2.50     4.28</w:t>
+      </w:r>
+      <w:r>
+        <w:br/>
+      </w:r>
+      <w:r>
+        <w:rPr>
+          <w:rStyle w:val="VerbatimChar"/>
+        </w:rPr>
+        <w:t xml:space="preserve">cause          9 22    2.90    1.30    2.44    2.83    0.79    1.04     5.56</w:t>
+      </w:r>
+      <w:r>
+        <w:br/>
+      </w:r>
+      <w:r>
+        <w:rPr>
+          <w:rStyle w:val="VerbatimChar"/>
+        </w:rPr>
+        <w:t xml:space="preserve">emo_pos       10 22    0.04    0.05    0.04    0.04    0.05    0.00     0.17</w:t>
+      </w:r>
+      <w:r>
+        <w:br/>
+      </w:r>
+      <w:r>
+        <w:rPr>
+          <w:rStyle w:val="VerbatimChar"/>
+        </w:rPr>
+        <w:t xml:space="preserve">article       11 22    7.88    1.62    7.71    7.78    1.06    4.22    12.06</w:t>
+      </w:r>
+      <w:r>
+        <w:br/>
+      </w:r>
+      <w:r>
+        <w:rPr>
+          <w:rStyle w:val="VerbatimChar"/>
+        </w:rPr>
+        <w:t xml:space="preserve">prep          12 22   15.48    2.15   15.66   15.58    1.41    9.76    20.67</w:t>
+      </w:r>
+      <w:r>
+        <w:br/>
+      </w:r>
+      <w:r>
+        <w:rPr>
+          <w:rStyle w:val="VerbatimChar"/>
+        </w:rPr>
+        <w:t xml:space="preserve">quantity      13 22    3.75    1.09    3.74    3.76    1.21    1.69     5.53</w:t>
+      </w:r>
+      <w:r>
+        <w:br/>
+      </w:r>
+      <w:r>
+        <w:rPr>
+          <w:rStyle w:val="VerbatimChar"/>
+        </w:rPr>
+        <w:t xml:space="preserve">PaperType     14 22    4.00    0.00    4.00    4.00    0.00    4.00     4.00</w:t>
+      </w:r>
+      <w:r>
+        <w:br/>
+      </w:r>
+      <w:r>
+        <w:rPr>
+          <w:rStyle w:val="VerbatimChar"/>
+        </w:rPr>
+        <w:t xml:space="preserve">               range  skew kurtosis     se</w:t>
+      </w:r>
+      <w:r>
+        <w:br/>
+      </w:r>
+      <w:r>
+        <w:rPr>
+          <w:rStyle w:val="VerbatimChar"/>
+        </w:rPr>
+        <w:t xml:space="preserve">year           32.00 -0.95     0.15   1.81</w:t>
+      </w:r>
+      <w:r>
+        <w:br/>
+      </w:r>
+      <w:r>
+        <w:rPr>
+          <w:rStyle w:val="VerbatimChar"/>
+        </w:rPr>
+        <w:t xml:space="preserve">Refs           72.00  0.77    -0.61   4.27</w:t>
+      </w:r>
+      <w:r>
+        <w:br/>
+      </w:r>
+      <w:r>
+        <w:rPr>
+          <w:rStyle w:val="VerbatimChar"/>
+        </w:rPr>
+        <w:t xml:space="preserve">flesch_re      33.50 -0.41    -0.37   1.78</w:t>
+      </w:r>
+      <w:r>
+        <w:br/>
+      </w:r>
+      <w:r>
+        <w:rPr>
+          <w:rStyle w:val="VerbatimChar"/>
+        </w:rPr>
+        <w:t xml:space="preserve">WC          12777.00  1.90     3.92 584.58</w:t>
+      </w:r>
+      <w:r>
+        <w:br/>
+      </w:r>
+      <w:r>
+        <w:rPr>
+          <w:rStyle w:val="VerbatimChar"/>
+        </w:rPr>
+        <w:t xml:space="preserve">abstraction     7.53 -0.26    -0.37   0.39</w:t>
+      </w:r>
+      <w:r>
+        <w:br/>
+      </w:r>
+      <w:r>
+        <w:rPr>
+          <w:rStyle w:val="VerbatimChar"/>
+        </w:rPr>
+        <w:t xml:space="preserve">jargon         25.81 -0.16    -1.01   1.53</w:t>
+      </w:r>
+      <w:r>
+        <w:br/>
+      </w:r>
+      <w:r>
+        <w:rPr>
+          <w:rStyle w:val="VerbatimChar"/>
+        </w:rPr>
+        <w:t xml:space="preserve">CertSent        1.55 -1.02     2.09   0.07</w:t>
+      </w:r>
+      <w:r>
+        <w:br/>
+      </w:r>
+      <w:r>
+        <w:rPr>
+          <w:rStyle w:val="VerbatimChar"/>
+        </w:rPr>
+        <w:t xml:space="preserve">LingObf         6.78  1.08     0.44   0.36</w:t>
+      </w:r>
+      <w:r>
+        <w:br/>
+      </w:r>
+      <w:r>
+        <w:rPr>
+          <w:rStyle w:val="VerbatimChar"/>
+        </w:rPr>
+        <w:t xml:space="preserve">cause           4.52  0.65    -0.77   0.28</w:t>
+      </w:r>
+      <w:r>
+        <w:br/>
+      </w:r>
+      <w:r>
+        <w:rPr>
+          <w:rStyle w:val="VerbatimChar"/>
+        </w:rPr>
+        <w:t xml:space="preserve">emo_pos         0.17  0.88     0.00   0.01</w:t>
+      </w:r>
+      <w:r>
+        <w:br/>
+      </w:r>
+      <w:r>
+        <w:rPr>
+          <w:rStyle w:val="VerbatimChar"/>
+        </w:rPr>
+        <w:t xml:space="preserve">article         7.84  0.52     0.94   0.35</w:t>
+      </w:r>
+      <w:r>
+        <w:br/>
+      </w:r>
+      <w:r>
+        <w:rPr>
+          <w:rStyle w:val="VerbatimChar"/>
+        </w:rPr>
+        <w:t xml:space="preserve">prep           10.91 -0.37     1.33   0.46</w:t>
+      </w:r>
+      <w:r>
+        <w:br/>
+      </w:r>
+      <w:r>
+        <w:rPr>
+          <w:rStyle w:val="VerbatimChar"/>
+        </w:rPr>
+        <w:t xml:space="preserve">quantity        3.84 -0.05    -1.19   0.23</w:t>
+      </w:r>
+      <w:r>
+        <w:br/>
+      </w:r>
+      <w:r>
+        <w:rPr>
+          <w:rStyle w:val="VerbatimChar"/>
+        </w:rPr>
+        <w:t xml:space="preserve">PaperType       0.00   NaN      NaN   0.00</w:t>
       </w:r>
     </w:p>
     <w:p>
@@ -6957,7 +6971,7 @@
         <w:pStyle w:val="Compact"/>
       </w:pPr>
       <w:r>
-        <w:t xml:space="preserve">First, we will make the variables</w:t>
+        <w:t xml:space="preserve">Frequency tables will now be produced for categorical variables, both for the data in general and within</w:t>
       </w:r>
       <w:r>
         <w:t xml:space="preserve"> </w:t>
@@ -6966,22 +6980,13 @@
         <w:rPr>
           <w:rStyle w:val="VerbatimChar"/>
         </w:rPr>
-        <w:t xml:space="preserve">inst_pres</w:t>
-      </w:r>
-      <w:r>
-        <w:t xml:space="preserve">,</w:t>
+        <w:t xml:space="preserve">PaperType</w:t>
       </w:r>
       <w:r>
         <w:t xml:space="preserve"> </w:t>
       </w:r>
       <w:r>
-        <w:rPr>
-          <w:rStyle w:val="VerbatimChar"/>
-        </w:rPr>
-        <w:t xml:space="preserve">gender</w:t>
-      </w:r>
-      <w:r>
-        <w:t xml:space="preserve">,</w:t>
+        <w:t xml:space="preserve">groups. A proportion table will be produced to more easily compare frequencies across</w:t>
       </w:r>
       <w:r>
         <w:t xml:space="preserve"> </w:t>
@@ -6990,669 +6995,13 @@
         <w:rPr>
           <w:rStyle w:val="VerbatimChar"/>
         </w:rPr>
-        <w:t xml:space="preserve">simple_reason</w:t>
-      </w:r>
-      <w:r>
-        <w:t xml:space="preserve">,</w:t>
+        <w:t xml:space="preserve">PaperType</w:t>
       </w:r>
       <w:r>
         <w:t xml:space="preserve"> </w:t>
       </w:r>
       <w:r>
-        <w:rPr>
-          <w:rStyle w:val="VerbatimChar"/>
-        </w:rPr>
-        <w:t xml:space="preserve">Country</w:t>
-      </w:r>
-      <w:r>
-        <w:t xml:space="preserve">, and</w:t>
-      </w:r>
-      <w:r>
-        <w:t xml:space="preserve"> </w:t>
-      </w:r>
-      <w:r>
-        <w:rPr>
-          <w:rStyle w:val="VerbatimChar"/>
-        </w:rPr>
-        <w:t xml:space="preserve">PaperType</w:t>
-      </w:r>
-      <w:r>
-        <w:t xml:space="preserve"> </w:t>
-      </w:r>
-      <w:r>
-        <w:t xml:space="preserve">factor variables.</w:t>
-      </w:r>
-    </w:p>
-    <w:p>
-      <w:pPr>
-        <w:pStyle w:val="SourceCode"/>
-      </w:pPr>
-      <w:r>
-        <w:rPr>
-          <w:rStyle w:val="CommentTok"/>
-        </w:rPr>
-        <w:t xml:space="preserve"># Changing inst_pres (institutional prestige), gender, simple_reason, Country, and PaperType into factor variables</w:t>
-      </w:r>
-      <w:r>
-        <w:br/>
-      </w:r>
-      <w:r>
-        <w:rPr>
-          <w:rStyle w:val="NormalTok"/>
-        </w:rPr>
-        <w:t xml:space="preserve">data</w:t>
-      </w:r>
-      <w:r>
-        <w:rPr>
-          <w:rStyle w:val="SpecialCharTok"/>
-        </w:rPr>
-        <w:t xml:space="preserve">$</w:t>
-      </w:r>
-      <w:r>
-        <w:rPr>
-          <w:rStyle w:val="NormalTok"/>
-        </w:rPr>
-        <w:t xml:space="preserve">inst_pres </w:t>
-      </w:r>
-      <w:r>
-        <w:rPr>
-          <w:rStyle w:val="OtherTok"/>
-        </w:rPr>
-        <w:t xml:space="preserve">&lt;-</w:t>
-      </w:r>
-      <w:r>
-        <w:rPr>
-          <w:rStyle w:val="NormalTok"/>
-        </w:rPr>
-        <w:t xml:space="preserve"> </w:t>
-      </w:r>
-      <w:r>
-        <w:rPr>
-          <w:rStyle w:val="FunctionTok"/>
-        </w:rPr>
-        <w:t xml:space="preserve">factor</w:t>
-      </w:r>
-      <w:r>
-        <w:rPr>
-          <w:rStyle w:val="NormalTok"/>
-        </w:rPr>
-        <w:t xml:space="preserve">(data</w:t>
-      </w:r>
-      <w:r>
-        <w:rPr>
-          <w:rStyle w:val="SpecialCharTok"/>
-        </w:rPr>
-        <w:t xml:space="preserve">$</w:t>
-      </w:r>
-      <w:r>
-        <w:rPr>
-          <w:rStyle w:val="NormalTok"/>
-        </w:rPr>
-        <w:t xml:space="preserve">inst_pres, </w:t>
-      </w:r>
-      <w:r>
-        <w:rPr>
-          <w:rStyle w:val="AttributeTok"/>
-        </w:rPr>
-        <w:t xml:space="preserve">levels =</w:t>
-      </w:r>
-      <w:r>
-        <w:rPr>
-          <w:rStyle w:val="NormalTok"/>
-        </w:rPr>
-        <w:t xml:space="preserve"> </w:t>
-      </w:r>
-      <w:r>
-        <w:rPr>
-          <w:rStyle w:val="FunctionTok"/>
-        </w:rPr>
-        <w:t xml:space="preserve">c</w:t>
-      </w:r>
-      <w:r>
-        <w:rPr>
-          <w:rStyle w:val="NormalTok"/>
-        </w:rPr>
-        <w:t xml:space="preserve">(</w:t>
-      </w:r>
-      <w:r>
-        <w:rPr>
-          <w:rStyle w:val="DecValTok"/>
-        </w:rPr>
-        <w:t xml:space="preserve">0</w:t>
-      </w:r>
-      <w:r>
-        <w:rPr>
-          <w:rStyle w:val="NormalTok"/>
-        </w:rPr>
-        <w:t xml:space="preserve">, </w:t>
-      </w:r>
-      <w:r>
-        <w:rPr>
-          <w:rStyle w:val="DecValTok"/>
-        </w:rPr>
-        <w:t xml:space="preserve">1</w:t>
-      </w:r>
-      <w:r>
-        <w:rPr>
-          <w:rStyle w:val="NormalTok"/>
-        </w:rPr>
-        <w:t xml:space="preserve">), </w:t>
-      </w:r>
-      <w:r>
-        <w:rPr>
-          <w:rStyle w:val="AttributeTok"/>
-        </w:rPr>
-        <w:t xml:space="preserve">labels =</w:t>
-      </w:r>
-      <w:r>
-        <w:rPr>
-          <w:rStyle w:val="NormalTok"/>
-        </w:rPr>
-        <w:t xml:space="preserve"> </w:t>
-      </w:r>
-      <w:r>
-        <w:rPr>
-          <w:rStyle w:val="FunctionTok"/>
-        </w:rPr>
-        <w:t xml:space="preserve">c</w:t>
-      </w:r>
-      <w:r>
-        <w:rPr>
-          <w:rStyle w:val="NormalTok"/>
-        </w:rPr>
-        <w:t xml:space="preserve">(</w:t>
-      </w:r>
-      <w:r>
-        <w:rPr>
-          <w:rStyle w:val="StringTok"/>
-        </w:rPr>
-        <w:t xml:space="preserve">"Not Major Research Institution"</w:t>
-      </w:r>
-      <w:r>
-        <w:rPr>
-          <w:rStyle w:val="NormalTok"/>
-        </w:rPr>
-        <w:t xml:space="preserve">, </w:t>
-      </w:r>
-      <w:r>
-        <w:rPr>
-          <w:rStyle w:val="StringTok"/>
-        </w:rPr>
-        <w:t xml:space="preserve">"Major Research Institution"</w:t>
-      </w:r>
-      <w:r>
-        <w:rPr>
-          <w:rStyle w:val="NormalTok"/>
-        </w:rPr>
-        <w:t xml:space="preserve">))</w:t>
-      </w:r>
-      <w:r>
-        <w:br/>
-      </w:r>
-      <w:r>
-        <w:rPr>
-          <w:rStyle w:val="NormalTok"/>
-        </w:rPr>
-        <w:t xml:space="preserve">data</w:t>
-      </w:r>
-      <w:r>
-        <w:rPr>
-          <w:rStyle w:val="SpecialCharTok"/>
-        </w:rPr>
-        <w:t xml:space="preserve">$</w:t>
-      </w:r>
-      <w:r>
-        <w:rPr>
-          <w:rStyle w:val="NormalTok"/>
-        </w:rPr>
-        <w:t xml:space="preserve">gender </w:t>
-      </w:r>
-      <w:r>
-        <w:rPr>
-          <w:rStyle w:val="OtherTok"/>
-        </w:rPr>
-        <w:t xml:space="preserve">&lt;-</w:t>
-      </w:r>
-      <w:r>
-        <w:rPr>
-          <w:rStyle w:val="NormalTok"/>
-        </w:rPr>
-        <w:t xml:space="preserve"> </w:t>
-      </w:r>
-      <w:r>
-        <w:rPr>
-          <w:rStyle w:val="FunctionTok"/>
-        </w:rPr>
-        <w:t xml:space="preserve">factor</w:t>
-      </w:r>
-      <w:r>
-        <w:rPr>
-          <w:rStyle w:val="NormalTok"/>
-        </w:rPr>
-        <w:t xml:space="preserve">(data</w:t>
-      </w:r>
-      <w:r>
-        <w:rPr>
-          <w:rStyle w:val="SpecialCharTok"/>
-        </w:rPr>
-        <w:t xml:space="preserve">$</w:t>
-      </w:r>
-      <w:r>
-        <w:rPr>
-          <w:rStyle w:val="NormalTok"/>
-        </w:rPr>
-        <w:t xml:space="preserve">gender, </w:t>
-      </w:r>
-      <w:r>
-        <w:rPr>
-          <w:rStyle w:val="AttributeTok"/>
-        </w:rPr>
-        <w:t xml:space="preserve">levels =</w:t>
-      </w:r>
-      <w:r>
-        <w:rPr>
-          <w:rStyle w:val="NormalTok"/>
-        </w:rPr>
-        <w:t xml:space="preserve"> </w:t>
-      </w:r>
-      <w:r>
-        <w:rPr>
-          <w:rStyle w:val="FunctionTok"/>
-        </w:rPr>
-        <w:t xml:space="preserve">c</w:t>
-      </w:r>
-      <w:r>
-        <w:rPr>
-          <w:rStyle w:val="NormalTok"/>
-        </w:rPr>
-        <w:t xml:space="preserve">(</w:t>
-      </w:r>
-      <w:r>
-        <w:rPr>
-          <w:rStyle w:val="StringTok"/>
-        </w:rPr>
-        <w:t xml:space="preserve">"FEMALE"</w:t>
-      </w:r>
-      <w:r>
-        <w:rPr>
-          <w:rStyle w:val="NormalTok"/>
-        </w:rPr>
-        <w:t xml:space="preserve">, </w:t>
-      </w:r>
-      <w:r>
-        <w:rPr>
-          <w:rStyle w:val="StringTok"/>
-        </w:rPr>
-        <w:t xml:space="preserve">"MALE"</w:t>
-      </w:r>
-      <w:r>
-        <w:rPr>
-          <w:rStyle w:val="NormalTok"/>
-        </w:rPr>
-        <w:t xml:space="preserve">), </w:t>
-      </w:r>
-      <w:r>
-        <w:rPr>
-          <w:rStyle w:val="AttributeTok"/>
-        </w:rPr>
-        <w:t xml:space="preserve">labels =</w:t>
-      </w:r>
-      <w:r>
-        <w:rPr>
-          <w:rStyle w:val="NormalTok"/>
-        </w:rPr>
-        <w:t xml:space="preserve"> </w:t>
-      </w:r>
-      <w:r>
-        <w:rPr>
-          <w:rStyle w:val="FunctionTok"/>
-        </w:rPr>
-        <w:t xml:space="preserve">c</w:t>
-      </w:r>
-      <w:r>
-        <w:rPr>
-          <w:rStyle w:val="NormalTok"/>
-        </w:rPr>
-        <w:t xml:space="preserve">(</w:t>
-      </w:r>
-      <w:r>
-        <w:rPr>
-          <w:rStyle w:val="StringTok"/>
-        </w:rPr>
-        <w:t xml:space="preserve">"Female"</w:t>
-      </w:r>
-      <w:r>
-        <w:rPr>
-          <w:rStyle w:val="NormalTok"/>
-        </w:rPr>
-        <w:t xml:space="preserve">, </w:t>
-      </w:r>
-      <w:r>
-        <w:rPr>
-          <w:rStyle w:val="StringTok"/>
-        </w:rPr>
-        <w:t xml:space="preserve">"Male"</w:t>
-      </w:r>
-      <w:r>
-        <w:rPr>
-          <w:rStyle w:val="NormalTok"/>
-        </w:rPr>
-        <w:t xml:space="preserve">))</w:t>
-      </w:r>
-      <w:r>
-        <w:br/>
-      </w:r>
-      <w:r>
-        <w:rPr>
-          <w:rStyle w:val="NormalTok"/>
-        </w:rPr>
-        <w:t xml:space="preserve">data</w:t>
-      </w:r>
-      <w:r>
-        <w:rPr>
-          <w:rStyle w:val="SpecialCharTok"/>
-        </w:rPr>
-        <w:t xml:space="preserve">$</w:t>
-      </w:r>
-      <w:r>
-        <w:rPr>
-          <w:rStyle w:val="NormalTok"/>
-        </w:rPr>
-        <w:t xml:space="preserve">simple_reason </w:t>
-      </w:r>
-      <w:r>
-        <w:rPr>
-          <w:rStyle w:val="OtherTok"/>
-        </w:rPr>
-        <w:t xml:space="preserve">&lt;-</w:t>
-      </w:r>
-      <w:r>
-        <w:rPr>
-          <w:rStyle w:val="NormalTok"/>
-        </w:rPr>
-        <w:t xml:space="preserve"> </w:t>
-      </w:r>
-      <w:r>
-        <w:rPr>
-          <w:rStyle w:val="FunctionTok"/>
-        </w:rPr>
-        <w:t xml:space="preserve">factor</w:t>
-      </w:r>
-      <w:r>
-        <w:rPr>
-          <w:rStyle w:val="NormalTok"/>
-        </w:rPr>
-        <w:t xml:space="preserve">(data</w:t>
-      </w:r>
-      <w:r>
-        <w:rPr>
-          <w:rStyle w:val="SpecialCharTok"/>
-        </w:rPr>
-        <w:t xml:space="preserve">$</w:t>
-      </w:r>
-      <w:r>
-        <w:rPr>
-          <w:rStyle w:val="NormalTok"/>
-        </w:rPr>
-        <w:t xml:space="preserve">simple_reason, </w:t>
-      </w:r>
-      <w:r>
-        <w:rPr>
-          <w:rStyle w:val="AttributeTok"/>
-        </w:rPr>
-        <w:t xml:space="preserve">levels =</w:t>
-      </w:r>
-      <w:r>
-        <w:rPr>
-          <w:rStyle w:val="NormalTok"/>
-        </w:rPr>
-        <w:t xml:space="preserve"> </w:t>
-      </w:r>
-      <w:r>
-        <w:rPr>
-          <w:rStyle w:val="FunctionTok"/>
-        </w:rPr>
-        <w:t xml:space="preserve">c</w:t>
-      </w:r>
-      <w:r>
-        <w:rPr>
-          <w:rStyle w:val="NormalTok"/>
-        </w:rPr>
-        <w:t xml:space="preserve">(</w:t>
-      </w:r>
-      <w:r>
-        <w:rPr>
-          <w:rStyle w:val="StringTok"/>
-        </w:rPr>
-        <w:t xml:space="preserve">"f_data"</w:t>
-      </w:r>
-      <w:r>
-        <w:rPr>
-          <w:rStyle w:val="NormalTok"/>
-        </w:rPr>
-        <w:t xml:space="preserve">, </w:t>
-      </w:r>
-      <w:r>
-        <w:rPr>
-          <w:rStyle w:val="StringTok"/>
-        </w:rPr>
-        <w:t xml:space="preserve">"f_image"</w:t>
-      </w:r>
-      <w:r>
-        <w:rPr>
-          <w:rStyle w:val="NormalTok"/>
-        </w:rPr>
-        <w:t xml:space="preserve">, </w:t>
-      </w:r>
-      <w:r>
-        <w:rPr>
-          <w:rStyle w:val="StringTok"/>
-        </w:rPr>
-        <w:t xml:space="preserve">"m_image"</w:t>
-      </w:r>
-      <w:r>
-        <w:rPr>
-          <w:rStyle w:val="NormalTok"/>
-        </w:rPr>
-        <w:t xml:space="preserve">, </w:t>
-      </w:r>
-      <w:r>
-        <w:rPr>
-          <w:rStyle w:val="StringTok"/>
-        </w:rPr>
-        <w:t xml:space="preserve">"f_data f_image"</w:t>
-      </w:r>
-      <w:r>
-        <w:rPr>
-          <w:rStyle w:val="NormalTok"/>
-        </w:rPr>
-        <w:t xml:space="preserve">), </w:t>
-      </w:r>
-      <w:r>
-        <w:rPr>
-          <w:rStyle w:val="AttributeTok"/>
-        </w:rPr>
-        <w:t xml:space="preserve">labels =</w:t>
-      </w:r>
-      <w:r>
-        <w:rPr>
-          <w:rStyle w:val="NormalTok"/>
-        </w:rPr>
-        <w:t xml:space="preserve"> </w:t>
-      </w:r>
-      <w:r>
-        <w:rPr>
-          <w:rStyle w:val="FunctionTok"/>
-        </w:rPr>
-        <w:t xml:space="preserve">c</w:t>
-      </w:r>
-      <w:r>
-        <w:rPr>
-          <w:rStyle w:val="NormalTok"/>
-        </w:rPr>
-        <w:t xml:space="preserve">(</w:t>
-      </w:r>
-      <w:r>
-        <w:rPr>
-          <w:rStyle w:val="StringTok"/>
-        </w:rPr>
-        <w:t xml:space="preserve">"Fabricated/Falsified Data"</w:t>
-      </w:r>
-      <w:r>
-        <w:rPr>
-          <w:rStyle w:val="NormalTok"/>
-        </w:rPr>
-        <w:t xml:space="preserve">, </w:t>
-      </w:r>
-      <w:r>
-        <w:rPr>
-          <w:rStyle w:val="StringTok"/>
-        </w:rPr>
-        <w:t xml:space="preserve">"Fabricated/Falsified Image"</w:t>
-      </w:r>
-      <w:r>
-        <w:rPr>
-          <w:rStyle w:val="NormalTok"/>
-        </w:rPr>
-        <w:t xml:space="preserve">, </w:t>
-      </w:r>
-      <w:r>
-        <w:rPr>
-          <w:rStyle w:val="StringTok"/>
-        </w:rPr>
-        <w:t xml:space="preserve">"Manipulated Image"</w:t>
-      </w:r>
-      <w:r>
-        <w:rPr>
-          <w:rStyle w:val="NormalTok"/>
-        </w:rPr>
-        <w:t xml:space="preserve">, </w:t>
-      </w:r>
-      <w:r>
-        <w:rPr>
-          <w:rStyle w:val="StringTok"/>
-        </w:rPr>
-        <w:t xml:space="preserve">"Fabricated/Falsified Data and Image"</w:t>
-      </w:r>
-      <w:r>
-        <w:rPr>
-          <w:rStyle w:val="NormalTok"/>
-        </w:rPr>
-        <w:t xml:space="preserve">))</w:t>
-      </w:r>
-      <w:r>
-        <w:br/>
-      </w:r>
-      <w:r>
-        <w:rPr>
-          <w:rStyle w:val="NormalTok"/>
-        </w:rPr>
-        <w:t xml:space="preserve">data</w:t>
-      </w:r>
-      <w:r>
-        <w:rPr>
-          <w:rStyle w:val="SpecialCharTok"/>
-        </w:rPr>
-        <w:t xml:space="preserve">$</w:t>
-      </w:r>
-      <w:r>
-        <w:rPr>
-          <w:rStyle w:val="NormalTok"/>
-        </w:rPr>
-        <w:t xml:space="preserve">Country </w:t>
-      </w:r>
-      <w:r>
-        <w:rPr>
-          <w:rStyle w:val="OtherTok"/>
-        </w:rPr>
-        <w:t xml:space="preserve">&lt;-</w:t>
-      </w:r>
-      <w:r>
-        <w:rPr>
-          <w:rStyle w:val="NormalTok"/>
-        </w:rPr>
-        <w:t xml:space="preserve"> </w:t>
-      </w:r>
-      <w:r>
-        <w:rPr>
-          <w:rStyle w:val="FunctionTok"/>
-        </w:rPr>
-        <w:t xml:space="preserve">factor</w:t>
-      </w:r>
-      <w:r>
-        <w:rPr>
-          <w:rStyle w:val="NormalTok"/>
-        </w:rPr>
-        <w:t xml:space="preserve">(data</w:t>
-      </w:r>
-      <w:r>
-        <w:rPr>
-          <w:rStyle w:val="SpecialCharTok"/>
-        </w:rPr>
-        <w:t xml:space="preserve">$</w:t>
-      </w:r>
-      <w:r>
-        <w:rPr>
-          <w:rStyle w:val="NormalTok"/>
-        </w:rPr>
-        <w:t xml:space="preserve">Country)</w:t>
-      </w:r>
-      <w:r>
-        <w:br/>
-      </w:r>
-      <w:r>
-        <w:rPr>
-          <w:rStyle w:val="NormalTok"/>
-        </w:rPr>
-        <w:t xml:space="preserve">data</w:t>
-      </w:r>
-      <w:r>
-        <w:rPr>
-          <w:rStyle w:val="SpecialCharTok"/>
-        </w:rPr>
-        <w:t xml:space="preserve">$</w:t>
-      </w:r>
-      <w:r>
-        <w:rPr>
-          <w:rStyle w:val="NormalTok"/>
-        </w:rPr>
-        <w:t xml:space="preserve">PaperType </w:t>
-      </w:r>
-      <w:r>
-        <w:rPr>
-          <w:rStyle w:val="OtherTok"/>
-        </w:rPr>
-        <w:t xml:space="preserve">&lt;-</w:t>
-      </w:r>
-      <w:r>
-        <w:rPr>
-          <w:rStyle w:val="NormalTok"/>
-        </w:rPr>
-        <w:t xml:space="preserve"> </w:t>
-      </w:r>
-      <w:r>
-        <w:rPr>
-          <w:rStyle w:val="FunctionTok"/>
-        </w:rPr>
-        <w:t xml:space="preserve">factor</w:t>
-      </w:r>
-      <w:r>
-        <w:rPr>
-          <w:rStyle w:val="NormalTok"/>
-        </w:rPr>
-        <w:t xml:space="preserve">(data</w:t>
-      </w:r>
-      <w:r>
-        <w:rPr>
-          <w:rStyle w:val="SpecialCharTok"/>
-        </w:rPr>
-        <w:t xml:space="preserve">$</w:t>
-      </w:r>
-      <w:r>
-        <w:rPr>
-          <w:rStyle w:val="NormalTok"/>
-        </w:rPr>
-        <w:t xml:space="preserve">PaperType)</w:t>
+        <w:t xml:space="preserve">groups.</w:t>
       </w:r>
     </w:p>
     <w:p>
@@ -7660,6 +7009,713 @@
         <w:numPr>
           <w:ilvl w:val="0"/>
           <w:numId w:val="1018"/>
+        </w:numPr>
+        <w:pStyle w:val="Compact"/>
+      </w:pPr>
+      <w:r>
+        <w:t xml:space="preserve">First, we will make the variables</w:t>
+      </w:r>
+      <w:r>
+        <w:t xml:space="preserve"> </w:t>
+      </w:r>
+      <w:r>
+        <w:rPr>
+          <w:rStyle w:val="VerbatimChar"/>
+        </w:rPr>
+        <w:t xml:space="preserve">inst_pres</w:t>
+      </w:r>
+      <w:r>
+        <w:t xml:space="preserve">,</w:t>
+      </w:r>
+      <w:r>
+        <w:t xml:space="preserve"> </w:t>
+      </w:r>
+      <w:r>
+        <w:rPr>
+          <w:rStyle w:val="VerbatimChar"/>
+        </w:rPr>
+        <w:t xml:space="preserve">gender</w:t>
+      </w:r>
+      <w:r>
+        <w:t xml:space="preserve">,</w:t>
+      </w:r>
+      <w:r>
+        <w:t xml:space="preserve"> </w:t>
+      </w:r>
+      <w:r>
+        <w:rPr>
+          <w:rStyle w:val="VerbatimChar"/>
+        </w:rPr>
+        <w:t xml:space="preserve">simple_reason</w:t>
+      </w:r>
+      <w:r>
+        <w:t xml:space="preserve">,</w:t>
+      </w:r>
+      <w:r>
+        <w:t xml:space="preserve"> </w:t>
+      </w:r>
+      <w:r>
+        <w:rPr>
+          <w:rStyle w:val="VerbatimChar"/>
+        </w:rPr>
+        <w:t xml:space="preserve">Country</w:t>
+      </w:r>
+      <w:r>
+        <w:t xml:space="preserve">, and</w:t>
+      </w:r>
+      <w:r>
+        <w:t xml:space="preserve"> </w:t>
+      </w:r>
+      <w:r>
+        <w:rPr>
+          <w:rStyle w:val="VerbatimChar"/>
+        </w:rPr>
+        <w:t xml:space="preserve">PaperType</w:t>
+      </w:r>
+      <w:r>
+        <w:t xml:space="preserve"> </w:t>
+      </w:r>
+      <w:r>
+        <w:t xml:space="preserve">factor variables.</w:t>
+      </w:r>
+    </w:p>
+    <w:p>
+      <w:pPr>
+        <w:pStyle w:val="SourceCode"/>
+      </w:pPr>
+      <w:r>
+        <w:rPr>
+          <w:rStyle w:val="CommentTok"/>
+        </w:rPr>
+        <w:t xml:space="preserve"># Changing inst_pres (institutional prestige), gender, simple_reason, Country, and PaperType into factor variables</w:t>
+      </w:r>
+      <w:r>
+        <w:br/>
+      </w:r>
+      <w:r>
+        <w:rPr>
+          <w:rStyle w:val="NormalTok"/>
+        </w:rPr>
+        <w:t xml:space="preserve">data</w:t>
+      </w:r>
+      <w:r>
+        <w:rPr>
+          <w:rStyle w:val="SpecialCharTok"/>
+        </w:rPr>
+        <w:t xml:space="preserve">$</w:t>
+      </w:r>
+      <w:r>
+        <w:rPr>
+          <w:rStyle w:val="NormalTok"/>
+        </w:rPr>
+        <w:t xml:space="preserve">inst_pres </w:t>
+      </w:r>
+      <w:r>
+        <w:rPr>
+          <w:rStyle w:val="OtherTok"/>
+        </w:rPr>
+        <w:t xml:space="preserve">&lt;-</w:t>
+      </w:r>
+      <w:r>
+        <w:rPr>
+          <w:rStyle w:val="NormalTok"/>
+        </w:rPr>
+        <w:t xml:space="preserve"> </w:t>
+      </w:r>
+      <w:r>
+        <w:rPr>
+          <w:rStyle w:val="FunctionTok"/>
+        </w:rPr>
+        <w:t xml:space="preserve">factor</w:t>
+      </w:r>
+      <w:r>
+        <w:rPr>
+          <w:rStyle w:val="NormalTok"/>
+        </w:rPr>
+        <w:t xml:space="preserve">(data</w:t>
+      </w:r>
+      <w:r>
+        <w:rPr>
+          <w:rStyle w:val="SpecialCharTok"/>
+        </w:rPr>
+        <w:t xml:space="preserve">$</w:t>
+      </w:r>
+      <w:r>
+        <w:rPr>
+          <w:rStyle w:val="NormalTok"/>
+        </w:rPr>
+        <w:t xml:space="preserve">inst_pres, </w:t>
+      </w:r>
+      <w:r>
+        <w:rPr>
+          <w:rStyle w:val="AttributeTok"/>
+        </w:rPr>
+        <w:t xml:space="preserve">levels =</w:t>
+      </w:r>
+      <w:r>
+        <w:rPr>
+          <w:rStyle w:val="NormalTok"/>
+        </w:rPr>
+        <w:t xml:space="preserve"> </w:t>
+      </w:r>
+      <w:r>
+        <w:rPr>
+          <w:rStyle w:val="FunctionTok"/>
+        </w:rPr>
+        <w:t xml:space="preserve">c</w:t>
+      </w:r>
+      <w:r>
+        <w:rPr>
+          <w:rStyle w:val="NormalTok"/>
+        </w:rPr>
+        <w:t xml:space="preserve">(</w:t>
+      </w:r>
+      <w:r>
+        <w:rPr>
+          <w:rStyle w:val="DecValTok"/>
+        </w:rPr>
+        <w:t xml:space="preserve">0</w:t>
+      </w:r>
+      <w:r>
+        <w:rPr>
+          <w:rStyle w:val="NormalTok"/>
+        </w:rPr>
+        <w:t xml:space="preserve">, </w:t>
+      </w:r>
+      <w:r>
+        <w:rPr>
+          <w:rStyle w:val="DecValTok"/>
+        </w:rPr>
+        <w:t xml:space="preserve">1</w:t>
+      </w:r>
+      <w:r>
+        <w:rPr>
+          <w:rStyle w:val="NormalTok"/>
+        </w:rPr>
+        <w:t xml:space="preserve">), </w:t>
+      </w:r>
+      <w:r>
+        <w:rPr>
+          <w:rStyle w:val="AttributeTok"/>
+        </w:rPr>
+        <w:t xml:space="preserve">labels =</w:t>
+      </w:r>
+      <w:r>
+        <w:rPr>
+          <w:rStyle w:val="NormalTok"/>
+        </w:rPr>
+        <w:t xml:space="preserve"> </w:t>
+      </w:r>
+      <w:r>
+        <w:rPr>
+          <w:rStyle w:val="FunctionTok"/>
+        </w:rPr>
+        <w:t xml:space="preserve">c</w:t>
+      </w:r>
+      <w:r>
+        <w:rPr>
+          <w:rStyle w:val="NormalTok"/>
+        </w:rPr>
+        <w:t xml:space="preserve">(</w:t>
+      </w:r>
+      <w:r>
+        <w:rPr>
+          <w:rStyle w:val="StringTok"/>
+        </w:rPr>
+        <w:t xml:space="preserve">"Not Major Research Institution"</w:t>
+      </w:r>
+      <w:r>
+        <w:rPr>
+          <w:rStyle w:val="NormalTok"/>
+        </w:rPr>
+        <w:t xml:space="preserve">, </w:t>
+      </w:r>
+      <w:r>
+        <w:rPr>
+          <w:rStyle w:val="StringTok"/>
+        </w:rPr>
+        <w:t xml:space="preserve">"Major Research Institution"</w:t>
+      </w:r>
+      <w:r>
+        <w:rPr>
+          <w:rStyle w:val="NormalTok"/>
+        </w:rPr>
+        <w:t xml:space="preserve">))</w:t>
+      </w:r>
+      <w:r>
+        <w:br/>
+      </w:r>
+      <w:r>
+        <w:rPr>
+          <w:rStyle w:val="NormalTok"/>
+        </w:rPr>
+        <w:t xml:space="preserve">data</w:t>
+      </w:r>
+      <w:r>
+        <w:rPr>
+          <w:rStyle w:val="SpecialCharTok"/>
+        </w:rPr>
+        <w:t xml:space="preserve">$</w:t>
+      </w:r>
+      <w:r>
+        <w:rPr>
+          <w:rStyle w:val="NormalTok"/>
+        </w:rPr>
+        <w:t xml:space="preserve">gender </w:t>
+      </w:r>
+      <w:r>
+        <w:rPr>
+          <w:rStyle w:val="OtherTok"/>
+        </w:rPr>
+        <w:t xml:space="preserve">&lt;-</w:t>
+      </w:r>
+      <w:r>
+        <w:rPr>
+          <w:rStyle w:val="NormalTok"/>
+        </w:rPr>
+        <w:t xml:space="preserve"> </w:t>
+      </w:r>
+      <w:r>
+        <w:rPr>
+          <w:rStyle w:val="FunctionTok"/>
+        </w:rPr>
+        <w:t xml:space="preserve">factor</w:t>
+      </w:r>
+      <w:r>
+        <w:rPr>
+          <w:rStyle w:val="NormalTok"/>
+        </w:rPr>
+        <w:t xml:space="preserve">(data</w:t>
+      </w:r>
+      <w:r>
+        <w:rPr>
+          <w:rStyle w:val="SpecialCharTok"/>
+        </w:rPr>
+        <w:t xml:space="preserve">$</w:t>
+      </w:r>
+      <w:r>
+        <w:rPr>
+          <w:rStyle w:val="NormalTok"/>
+        </w:rPr>
+        <w:t xml:space="preserve">gender, </w:t>
+      </w:r>
+      <w:r>
+        <w:rPr>
+          <w:rStyle w:val="AttributeTok"/>
+        </w:rPr>
+        <w:t xml:space="preserve">levels =</w:t>
+      </w:r>
+      <w:r>
+        <w:rPr>
+          <w:rStyle w:val="NormalTok"/>
+        </w:rPr>
+        <w:t xml:space="preserve"> </w:t>
+      </w:r>
+      <w:r>
+        <w:rPr>
+          <w:rStyle w:val="FunctionTok"/>
+        </w:rPr>
+        <w:t xml:space="preserve">c</w:t>
+      </w:r>
+      <w:r>
+        <w:rPr>
+          <w:rStyle w:val="NormalTok"/>
+        </w:rPr>
+        <w:t xml:space="preserve">(</w:t>
+      </w:r>
+      <w:r>
+        <w:rPr>
+          <w:rStyle w:val="StringTok"/>
+        </w:rPr>
+        <w:t xml:space="preserve">"FEMALE"</w:t>
+      </w:r>
+      <w:r>
+        <w:rPr>
+          <w:rStyle w:val="NormalTok"/>
+        </w:rPr>
+        <w:t xml:space="preserve">, </w:t>
+      </w:r>
+      <w:r>
+        <w:rPr>
+          <w:rStyle w:val="StringTok"/>
+        </w:rPr>
+        <w:t xml:space="preserve">"MALE"</w:t>
+      </w:r>
+      <w:r>
+        <w:rPr>
+          <w:rStyle w:val="NormalTok"/>
+        </w:rPr>
+        <w:t xml:space="preserve">), </w:t>
+      </w:r>
+      <w:r>
+        <w:rPr>
+          <w:rStyle w:val="AttributeTok"/>
+        </w:rPr>
+        <w:t xml:space="preserve">labels =</w:t>
+      </w:r>
+      <w:r>
+        <w:rPr>
+          <w:rStyle w:val="NormalTok"/>
+        </w:rPr>
+        <w:t xml:space="preserve"> </w:t>
+      </w:r>
+      <w:r>
+        <w:rPr>
+          <w:rStyle w:val="FunctionTok"/>
+        </w:rPr>
+        <w:t xml:space="preserve">c</w:t>
+      </w:r>
+      <w:r>
+        <w:rPr>
+          <w:rStyle w:val="NormalTok"/>
+        </w:rPr>
+        <w:t xml:space="preserve">(</w:t>
+      </w:r>
+      <w:r>
+        <w:rPr>
+          <w:rStyle w:val="StringTok"/>
+        </w:rPr>
+        <w:t xml:space="preserve">"Female"</w:t>
+      </w:r>
+      <w:r>
+        <w:rPr>
+          <w:rStyle w:val="NormalTok"/>
+        </w:rPr>
+        <w:t xml:space="preserve">, </w:t>
+      </w:r>
+      <w:r>
+        <w:rPr>
+          <w:rStyle w:val="StringTok"/>
+        </w:rPr>
+        <w:t xml:space="preserve">"Male"</w:t>
+      </w:r>
+      <w:r>
+        <w:rPr>
+          <w:rStyle w:val="NormalTok"/>
+        </w:rPr>
+        <w:t xml:space="preserve">))</w:t>
+      </w:r>
+      <w:r>
+        <w:br/>
+      </w:r>
+      <w:r>
+        <w:rPr>
+          <w:rStyle w:val="NormalTok"/>
+        </w:rPr>
+        <w:t xml:space="preserve">data</w:t>
+      </w:r>
+      <w:r>
+        <w:rPr>
+          <w:rStyle w:val="SpecialCharTok"/>
+        </w:rPr>
+        <w:t xml:space="preserve">$</w:t>
+      </w:r>
+      <w:r>
+        <w:rPr>
+          <w:rStyle w:val="NormalTok"/>
+        </w:rPr>
+        <w:t xml:space="preserve">simple_reason </w:t>
+      </w:r>
+      <w:r>
+        <w:rPr>
+          <w:rStyle w:val="OtherTok"/>
+        </w:rPr>
+        <w:t xml:space="preserve">&lt;-</w:t>
+      </w:r>
+      <w:r>
+        <w:rPr>
+          <w:rStyle w:val="NormalTok"/>
+        </w:rPr>
+        <w:t xml:space="preserve"> </w:t>
+      </w:r>
+      <w:r>
+        <w:rPr>
+          <w:rStyle w:val="FunctionTok"/>
+        </w:rPr>
+        <w:t xml:space="preserve">factor</w:t>
+      </w:r>
+      <w:r>
+        <w:rPr>
+          <w:rStyle w:val="NormalTok"/>
+        </w:rPr>
+        <w:t xml:space="preserve">(data</w:t>
+      </w:r>
+      <w:r>
+        <w:rPr>
+          <w:rStyle w:val="SpecialCharTok"/>
+        </w:rPr>
+        <w:t xml:space="preserve">$</w:t>
+      </w:r>
+      <w:r>
+        <w:rPr>
+          <w:rStyle w:val="NormalTok"/>
+        </w:rPr>
+        <w:t xml:space="preserve">simple_reason, </w:t>
+      </w:r>
+      <w:r>
+        <w:rPr>
+          <w:rStyle w:val="AttributeTok"/>
+        </w:rPr>
+        <w:t xml:space="preserve">levels =</w:t>
+      </w:r>
+      <w:r>
+        <w:rPr>
+          <w:rStyle w:val="NormalTok"/>
+        </w:rPr>
+        <w:t xml:space="preserve"> </w:t>
+      </w:r>
+      <w:r>
+        <w:rPr>
+          <w:rStyle w:val="FunctionTok"/>
+        </w:rPr>
+        <w:t xml:space="preserve">c</w:t>
+      </w:r>
+      <w:r>
+        <w:rPr>
+          <w:rStyle w:val="NormalTok"/>
+        </w:rPr>
+        <w:t xml:space="preserve">(</w:t>
+      </w:r>
+      <w:r>
+        <w:rPr>
+          <w:rStyle w:val="StringTok"/>
+        </w:rPr>
+        <w:t xml:space="preserve">"f_data"</w:t>
+      </w:r>
+      <w:r>
+        <w:rPr>
+          <w:rStyle w:val="NormalTok"/>
+        </w:rPr>
+        <w:t xml:space="preserve">, </w:t>
+      </w:r>
+      <w:r>
+        <w:rPr>
+          <w:rStyle w:val="StringTok"/>
+        </w:rPr>
+        <w:t xml:space="preserve">"f_image"</w:t>
+      </w:r>
+      <w:r>
+        <w:rPr>
+          <w:rStyle w:val="NormalTok"/>
+        </w:rPr>
+        <w:t xml:space="preserve">, </w:t>
+      </w:r>
+      <w:r>
+        <w:rPr>
+          <w:rStyle w:val="StringTok"/>
+        </w:rPr>
+        <w:t xml:space="preserve">"m_image"</w:t>
+      </w:r>
+      <w:r>
+        <w:rPr>
+          <w:rStyle w:val="NormalTok"/>
+        </w:rPr>
+        <w:t xml:space="preserve">, </w:t>
+      </w:r>
+      <w:r>
+        <w:rPr>
+          <w:rStyle w:val="StringTok"/>
+        </w:rPr>
+        <w:t xml:space="preserve">"f_data f_image"</w:t>
+      </w:r>
+      <w:r>
+        <w:rPr>
+          <w:rStyle w:val="NormalTok"/>
+        </w:rPr>
+        <w:t xml:space="preserve">), </w:t>
+      </w:r>
+      <w:r>
+        <w:rPr>
+          <w:rStyle w:val="AttributeTok"/>
+        </w:rPr>
+        <w:t xml:space="preserve">labels =</w:t>
+      </w:r>
+      <w:r>
+        <w:rPr>
+          <w:rStyle w:val="NormalTok"/>
+        </w:rPr>
+        <w:t xml:space="preserve"> </w:t>
+      </w:r>
+      <w:r>
+        <w:rPr>
+          <w:rStyle w:val="FunctionTok"/>
+        </w:rPr>
+        <w:t xml:space="preserve">c</w:t>
+      </w:r>
+      <w:r>
+        <w:rPr>
+          <w:rStyle w:val="NormalTok"/>
+        </w:rPr>
+        <w:t xml:space="preserve">(</w:t>
+      </w:r>
+      <w:r>
+        <w:rPr>
+          <w:rStyle w:val="StringTok"/>
+        </w:rPr>
+        <w:t xml:space="preserve">"Fabricated/Falsified Data"</w:t>
+      </w:r>
+      <w:r>
+        <w:rPr>
+          <w:rStyle w:val="NormalTok"/>
+        </w:rPr>
+        <w:t xml:space="preserve">, </w:t>
+      </w:r>
+      <w:r>
+        <w:rPr>
+          <w:rStyle w:val="StringTok"/>
+        </w:rPr>
+        <w:t xml:space="preserve">"Fabricated/Falsified Image"</w:t>
+      </w:r>
+      <w:r>
+        <w:rPr>
+          <w:rStyle w:val="NormalTok"/>
+        </w:rPr>
+        <w:t xml:space="preserve">, </w:t>
+      </w:r>
+      <w:r>
+        <w:rPr>
+          <w:rStyle w:val="StringTok"/>
+        </w:rPr>
+        <w:t xml:space="preserve">"Manipulated Image"</w:t>
+      </w:r>
+      <w:r>
+        <w:rPr>
+          <w:rStyle w:val="NormalTok"/>
+        </w:rPr>
+        <w:t xml:space="preserve">, </w:t>
+      </w:r>
+      <w:r>
+        <w:rPr>
+          <w:rStyle w:val="StringTok"/>
+        </w:rPr>
+        <w:t xml:space="preserve">"Fabricated/Falsified Data and Image"</w:t>
+      </w:r>
+      <w:r>
+        <w:rPr>
+          <w:rStyle w:val="NormalTok"/>
+        </w:rPr>
+        <w:t xml:space="preserve">))</w:t>
+      </w:r>
+      <w:r>
+        <w:br/>
+      </w:r>
+      <w:r>
+        <w:rPr>
+          <w:rStyle w:val="NormalTok"/>
+        </w:rPr>
+        <w:t xml:space="preserve">data</w:t>
+      </w:r>
+      <w:r>
+        <w:rPr>
+          <w:rStyle w:val="SpecialCharTok"/>
+        </w:rPr>
+        <w:t xml:space="preserve">$</w:t>
+      </w:r>
+      <w:r>
+        <w:rPr>
+          <w:rStyle w:val="NormalTok"/>
+        </w:rPr>
+        <w:t xml:space="preserve">Country </w:t>
+      </w:r>
+      <w:r>
+        <w:rPr>
+          <w:rStyle w:val="OtherTok"/>
+        </w:rPr>
+        <w:t xml:space="preserve">&lt;-</w:t>
+      </w:r>
+      <w:r>
+        <w:rPr>
+          <w:rStyle w:val="NormalTok"/>
+        </w:rPr>
+        <w:t xml:space="preserve"> </w:t>
+      </w:r>
+      <w:r>
+        <w:rPr>
+          <w:rStyle w:val="FunctionTok"/>
+        </w:rPr>
+        <w:t xml:space="preserve">factor</w:t>
+      </w:r>
+      <w:r>
+        <w:rPr>
+          <w:rStyle w:val="NormalTok"/>
+        </w:rPr>
+        <w:t xml:space="preserve">(data</w:t>
+      </w:r>
+      <w:r>
+        <w:rPr>
+          <w:rStyle w:val="SpecialCharTok"/>
+        </w:rPr>
+        <w:t xml:space="preserve">$</w:t>
+      </w:r>
+      <w:r>
+        <w:rPr>
+          <w:rStyle w:val="NormalTok"/>
+        </w:rPr>
+        <w:t xml:space="preserve">Country)</w:t>
+      </w:r>
+      <w:r>
+        <w:br/>
+      </w:r>
+      <w:r>
+        <w:rPr>
+          <w:rStyle w:val="NormalTok"/>
+        </w:rPr>
+        <w:t xml:space="preserve">data</w:t>
+      </w:r>
+      <w:r>
+        <w:rPr>
+          <w:rStyle w:val="SpecialCharTok"/>
+        </w:rPr>
+        <w:t xml:space="preserve">$</w:t>
+      </w:r>
+      <w:r>
+        <w:rPr>
+          <w:rStyle w:val="NormalTok"/>
+        </w:rPr>
+        <w:t xml:space="preserve">PaperType </w:t>
+      </w:r>
+      <w:r>
+        <w:rPr>
+          <w:rStyle w:val="OtherTok"/>
+        </w:rPr>
+        <w:t xml:space="preserve">&lt;-</w:t>
+      </w:r>
+      <w:r>
+        <w:rPr>
+          <w:rStyle w:val="NormalTok"/>
+        </w:rPr>
+        <w:t xml:space="preserve"> </w:t>
+      </w:r>
+      <w:r>
+        <w:rPr>
+          <w:rStyle w:val="FunctionTok"/>
+        </w:rPr>
+        <w:t xml:space="preserve">factor</w:t>
+      </w:r>
+      <w:r>
+        <w:rPr>
+          <w:rStyle w:val="NormalTok"/>
+        </w:rPr>
+        <w:t xml:space="preserve">(data</w:t>
+      </w:r>
+      <w:r>
+        <w:rPr>
+          <w:rStyle w:val="SpecialCharTok"/>
+        </w:rPr>
+        <w:t xml:space="preserve">$</w:t>
+      </w:r>
+      <w:r>
+        <w:rPr>
+          <w:rStyle w:val="NormalTok"/>
+        </w:rPr>
+        <w:t xml:space="preserve">PaperType)</w:t>
+      </w:r>
+    </w:p>
+    <w:p>
+      <w:pPr>
+        <w:numPr>
+          <w:ilvl w:val="0"/>
+          <w:numId w:val="1019"/>
         </w:numPr>
         <w:pStyle w:val="Compact"/>
       </w:pPr>
@@ -9168,6 +9224,9 @@
     <w:abstractNumId w:val="991"/>
   </w:num>
   <w:num w:numId="1016">
+    <w:abstractNumId w:val="991"/>
+  </w:num>
+  <w:num w:numId="1017">
     <w:abstractNumId w:val="99412"/>
     <w:lvlOverride w:ilvl="0">
       <w:startOverride w:val="2"/>
@@ -9197,10 +9256,10 @@
       <w:startOverride w:val="2"/>
     </w:lvlOverride>
   </w:num>
-  <w:num w:numId="1017">
+  <w:num w:numId="1018">
     <w:abstractNumId w:val="991"/>
   </w:num>
-  <w:num w:numId="1018">
+  <w:num w:numId="1019">
     <w:abstractNumId w:val="991"/>
   </w:num>
 </w:numbering>

</xml_diff>

<commit_message>
finish generating descriptives (not interpreted yet) and render documents again
</commit_message>
<xml_diff>
--- a/thesis_data_analysis_quarto.docx
+++ b/thesis_data_analysis_quarto.docx
@@ -619,7 +619,7 @@
         <w:rPr>
           <w:rStyle w:val="VerbatimChar"/>
         </w:rPr>
-        <w:t xml:space="preserve">    /var/folders/38/1ybnplc53zdb089bn6drqfn00000gn/T//RtmpwMbAhg/downloaded_packages</w:t>
+        <w:t xml:space="preserve">    /var/folders/38/1ybnplc53zdb089bn6drqfn00000gn/T//RtmpUjWszX/downloaded_packages</w:t>
       </w:r>
     </w:p>
     <w:p>
@@ -697,7 +697,7 @@
         <w:rPr>
           <w:rStyle w:val="VerbatimChar"/>
         </w:rPr>
-        <w:t xml:space="preserve">    /var/folders/38/1ybnplc53zdb089bn6drqfn00000gn/T//RtmpwMbAhg/downloaded_packages</w:t>
+        <w:t xml:space="preserve">    /var/folders/38/1ybnplc53zdb089bn6drqfn00000gn/T//RtmpUjWszX/downloaded_packages</w:t>
       </w:r>
     </w:p>
     <w:p>
@@ -775,7 +775,7 @@
         <w:rPr>
           <w:rStyle w:val="VerbatimChar"/>
         </w:rPr>
-        <w:t xml:space="preserve">    /var/folders/38/1ybnplc53zdb089bn6drqfn00000gn/T//RtmpwMbAhg/downloaded_packages</w:t>
+        <w:t xml:space="preserve">    /var/folders/38/1ybnplc53zdb089bn6drqfn00000gn/T//RtmpUjWszX/downloaded_packages</w:t>
       </w:r>
     </w:p>
     <w:p>
@@ -853,7 +853,7 @@
         <w:rPr>
           <w:rStyle w:val="VerbatimChar"/>
         </w:rPr>
-        <w:t xml:space="preserve">    /var/folders/38/1ybnplc53zdb089bn6drqfn00000gn/T//RtmpwMbAhg/downloaded_packages</w:t>
+        <w:t xml:space="preserve">    /var/folders/38/1ybnplc53zdb089bn6drqfn00000gn/T//RtmpUjWszX/downloaded_packages</w:t>
       </w:r>
     </w:p>
     <w:p>
@@ -931,7 +931,7 @@
         <w:rPr>
           <w:rStyle w:val="VerbatimChar"/>
         </w:rPr>
-        <w:t xml:space="preserve">    /var/folders/38/1ybnplc53zdb089bn6drqfn00000gn/T//RtmpwMbAhg/downloaded_packages</w:t>
+        <w:t xml:space="preserve">    /var/folders/38/1ybnplc53zdb089bn6drqfn00000gn/T//RtmpUjWszX/downloaded_packages</w:t>
       </w:r>
     </w:p>
     <w:p>
@@ -1009,7 +1009,7 @@
         <w:rPr>
           <w:rStyle w:val="VerbatimChar"/>
         </w:rPr>
-        <w:t xml:space="preserve">    /var/folders/38/1ybnplc53zdb089bn6drqfn00000gn/T//RtmpwMbAhg/downloaded_packages</w:t>
+        <w:t xml:space="preserve">    /var/folders/38/1ybnplc53zdb089bn6drqfn00000gn/T//RtmpUjWszX/downloaded_packages</w:t>
       </w:r>
     </w:p>
     <w:p>
@@ -1087,7 +1087,7 @@
         <w:rPr>
           <w:rStyle w:val="VerbatimChar"/>
         </w:rPr>
-        <w:t xml:space="preserve">    /var/folders/38/1ybnplc53zdb089bn6drqfn00000gn/T//RtmpwMbAhg/downloaded_packages</w:t>
+        <w:t xml:space="preserve">    /var/folders/38/1ybnplc53zdb089bn6drqfn00000gn/T//RtmpUjWszX/downloaded_packages</w:t>
       </w:r>
     </w:p>
     <w:bookmarkEnd w:id="24"/>
@@ -8542,654 +8542,3479 @@
         <w:t xml:space="preserve"> </w:t>
       </w:r>
       <w:r>
-        <w:t xml:space="preserve">groups.</w:t>
+        <w:t xml:space="preserve">groups. First, however, we need to make the matching dummy variables into factor variables with labels to make them more interpretable.</w:t>
+      </w:r>
+    </w:p>
+    <w:p>
+      <w:pPr>
+        <w:pStyle w:val="SourceCode"/>
+      </w:pPr>
+      <w:r>
+        <w:rPr>
+          <w:rStyle w:val="CommentTok"/>
+        </w:rPr>
+        <w:t xml:space="preserve"># Creating factor variables out of the dummy variables that track matching across groups</w:t>
+      </w:r>
+      <w:r>
+        <w:br/>
+      </w:r>
+      <w:r>
+        <w:rPr>
+          <w:rStyle w:val="NormalTok"/>
+        </w:rPr>
+        <w:t xml:space="preserve">data</w:t>
+      </w:r>
+      <w:r>
+        <w:rPr>
+          <w:rStyle w:val="SpecialCharTok"/>
+        </w:rPr>
+        <w:t xml:space="preserve">$</w:t>
+      </w:r>
+      <w:r>
+        <w:rPr>
+          <w:rStyle w:val="NormalTok"/>
+        </w:rPr>
+        <w:t xml:space="preserve">different_country </w:t>
+      </w:r>
+      <w:r>
+        <w:rPr>
+          <w:rStyle w:val="OtherTok"/>
+        </w:rPr>
+        <w:t xml:space="preserve">&lt;-</w:t>
+      </w:r>
+      <w:r>
+        <w:rPr>
+          <w:rStyle w:val="NormalTok"/>
+        </w:rPr>
+        <w:t xml:space="preserve"> </w:t>
+      </w:r>
+      <w:r>
+        <w:rPr>
+          <w:rStyle w:val="FunctionTok"/>
+        </w:rPr>
+        <w:t xml:space="preserve">factor</w:t>
+      </w:r>
+      <w:r>
+        <w:rPr>
+          <w:rStyle w:val="NormalTok"/>
+        </w:rPr>
+        <w:t xml:space="preserve">(data</w:t>
+      </w:r>
+      <w:r>
+        <w:rPr>
+          <w:rStyle w:val="SpecialCharTok"/>
+        </w:rPr>
+        <w:t xml:space="preserve">$</w:t>
+      </w:r>
+      <w:r>
+        <w:rPr>
+          <w:rStyle w:val="NormalTok"/>
+        </w:rPr>
+        <w:t xml:space="preserve">different_country, </w:t>
+      </w:r>
+      <w:r>
+        <w:rPr>
+          <w:rStyle w:val="AttributeTok"/>
+        </w:rPr>
+        <w:t xml:space="preserve">levels =</w:t>
+      </w:r>
+      <w:r>
+        <w:rPr>
+          <w:rStyle w:val="NormalTok"/>
+        </w:rPr>
+        <w:t xml:space="preserve"> </w:t>
+      </w:r>
+      <w:r>
+        <w:rPr>
+          <w:rStyle w:val="FunctionTok"/>
+        </w:rPr>
+        <w:t xml:space="preserve">c</w:t>
+      </w:r>
+      <w:r>
+        <w:rPr>
+          <w:rStyle w:val="NormalTok"/>
+        </w:rPr>
+        <w:t xml:space="preserve">(</w:t>
+      </w:r>
+      <w:r>
+        <w:rPr>
+          <w:rStyle w:val="DecValTok"/>
+        </w:rPr>
+        <w:t xml:space="preserve">0</w:t>
+      </w:r>
+      <w:r>
+        <w:rPr>
+          <w:rStyle w:val="NormalTok"/>
+        </w:rPr>
+        <w:t xml:space="preserve">, </w:t>
+      </w:r>
+      <w:r>
+        <w:rPr>
+          <w:rStyle w:val="DecValTok"/>
+        </w:rPr>
+        <w:t xml:space="preserve">1</w:t>
+      </w:r>
+      <w:r>
+        <w:rPr>
+          <w:rStyle w:val="NormalTok"/>
+        </w:rPr>
+        <w:t xml:space="preserve">), </w:t>
+      </w:r>
+      <w:r>
+        <w:rPr>
+          <w:rStyle w:val="AttributeTok"/>
+        </w:rPr>
+        <w:t xml:space="preserve">labels =</w:t>
+      </w:r>
+      <w:r>
+        <w:rPr>
+          <w:rStyle w:val="NormalTok"/>
+        </w:rPr>
+        <w:t xml:space="preserve"> </w:t>
+      </w:r>
+      <w:r>
+        <w:rPr>
+          <w:rStyle w:val="FunctionTok"/>
+        </w:rPr>
+        <w:t xml:space="preserve">c</w:t>
+      </w:r>
+      <w:r>
+        <w:rPr>
+          <w:rStyle w:val="NormalTok"/>
+        </w:rPr>
+        <w:t xml:space="preserve">(</w:t>
+      </w:r>
+      <w:r>
+        <w:rPr>
+          <w:rStyle w:val="StringTok"/>
+        </w:rPr>
+        <w:t xml:space="preserve">"Same Country"</w:t>
+      </w:r>
+      <w:r>
+        <w:rPr>
+          <w:rStyle w:val="NormalTok"/>
+        </w:rPr>
+        <w:t xml:space="preserve">, </w:t>
+      </w:r>
+      <w:r>
+        <w:rPr>
+          <w:rStyle w:val="StringTok"/>
+        </w:rPr>
+        <w:t xml:space="preserve">"Different Country"</w:t>
+      </w:r>
+      <w:r>
+        <w:rPr>
+          <w:rStyle w:val="NormalTok"/>
+        </w:rPr>
+        <w:t xml:space="preserve">))</w:t>
+      </w:r>
+      <w:r>
+        <w:br/>
+      </w:r>
+      <w:r>
+        <w:rPr>
+          <w:rStyle w:val="NormalTok"/>
+        </w:rPr>
+        <w:t xml:space="preserve">data</w:t>
+      </w:r>
+      <w:r>
+        <w:rPr>
+          <w:rStyle w:val="SpecialCharTok"/>
+        </w:rPr>
+        <w:t xml:space="preserve">$</w:t>
+      </w:r>
+      <w:r>
+        <w:rPr>
+          <w:rStyle w:val="NormalTok"/>
+        </w:rPr>
+        <w:t xml:space="preserve">different_gender </w:t>
+      </w:r>
+      <w:r>
+        <w:rPr>
+          <w:rStyle w:val="OtherTok"/>
+        </w:rPr>
+        <w:t xml:space="preserve">&lt;-</w:t>
+      </w:r>
+      <w:r>
+        <w:rPr>
+          <w:rStyle w:val="NormalTok"/>
+        </w:rPr>
+        <w:t xml:space="preserve"> </w:t>
+      </w:r>
+      <w:r>
+        <w:rPr>
+          <w:rStyle w:val="FunctionTok"/>
+        </w:rPr>
+        <w:t xml:space="preserve">factor</w:t>
+      </w:r>
+      <w:r>
+        <w:rPr>
+          <w:rStyle w:val="NormalTok"/>
+        </w:rPr>
+        <w:t xml:space="preserve">(data</w:t>
+      </w:r>
+      <w:r>
+        <w:rPr>
+          <w:rStyle w:val="SpecialCharTok"/>
+        </w:rPr>
+        <w:t xml:space="preserve">$</w:t>
+      </w:r>
+      <w:r>
+        <w:rPr>
+          <w:rStyle w:val="NormalTok"/>
+        </w:rPr>
+        <w:t xml:space="preserve">different_gender, </w:t>
+      </w:r>
+      <w:r>
+        <w:rPr>
+          <w:rStyle w:val="AttributeTok"/>
+        </w:rPr>
+        <w:t xml:space="preserve">levels =</w:t>
+      </w:r>
+      <w:r>
+        <w:rPr>
+          <w:rStyle w:val="NormalTok"/>
+        </w:rPr>
+        <w:t xml:space="preserve"> </w:t>
+      </w:r>
+      <w:r>
+        <w:rPr>
+          <w:rStyle w:val="FunctionTok"/>
+        </w:rPr>
+        <w:t xml:space="preserve">c</w:t>
+      </w:r>
+      <w:r>
+        <w:rPr>
+          <w:rStyle w:val="NormalTok"/>
+        </w:rPr>
+        <w:t xml:space="preserve">(</w:t>
+      </w:r>
+      <w:r>
+        <w:rPr>
+          <w:rStyle w:val="DecValTok"/>
+        </w:rPr>
+        <w:t xml:space="preserve">0</w:t>
+      </w:r>
+      <w:r>
+        <w:rPr>
+          <w:rStyle w:val="NormalTok"/>
+        </w:rPr>
+        <w:t xml:space="preserve">, </w:t>
+      </w:r>
+      <w:r>
+        <w:rPr>
+          <w:rStyle w:val="DecValTok"/>
+        </w:rPr>
+        <w:t xml:space="preserve">1</w:t>
+      </w:r>
+      <w:r>
+        <w:rPr>
+          <w:rStyle w:val="NormalTok"/>
+        </w:rPr>
+        <w:t xml:space="preserve">), </w:t>
+      </w:r>
+      <w:r>
+        <w:rPr>
+          <w:rStyle w:val="AttributeTok"/>
+        </w:rPr>
+        <w:t xml:space="preserve">labels =</w:t>
+      </w:r>
+      <w:r>
+        <w:rPr>
+          <w:rStyle w:val="NormalTok"/>
+        </w:rPr>
+        <w:t xml:space="preserve"> </w:t>
+      </w:r>
+      <w:r>
+        <w:rPr>
+          <w:rStyle w:val="FunctionTok"/>
+        </w:rPr>
+        <w:t xml:space="preserve">c</w:t>
+      </w:r>
+      <w:r>
+        <w:rPr>
+          <w:rStyle w:val="NormalTok"/>
+        </w:rPr>
+        <w:t xml:space="preserve">(</w:t>
+      </w:r>
+      <w:r>
+        <w:rPr>
+          <w:rStyle w:val="StringTok"/>
+        </w:rPr>
+        <w:t xml:space="preserve">"Same Gender"</w:t>
+      </w:r>
+      <w:r>
+        <w:rPr>
+          <w:rStyle w:val="NormalTok"/>
+        </w:rPr>
+        <w:t xml:space="preserve">, </w:t>
+      </w:r>
+      <w:r>
+        <w:rPr>
+          <w:rStyle w:val="StringTok"/>
+        </w:rPr>
+        <w:t xml:space="preserve">"Different Gender"</w:t>
+      </w:r>
+      <w:r>
+        <w:rPr>
+          <w:rStyle w:val="NormalTok"/>
+        </w:rPr>
+        <w:t xml:space="preserve">))</w:t>
+      </w:r>
+      <w:r>
+        <w:br/>
+      </w:r>
+      <w:r>
+        <w:rPr>
+          <w:rStyle w:val="NormalTok"/>
+        </w:rPr>
+        <w:t xml:space="preserve">data</w:t>
+      </w:r>
+      <w:r>
+        <w:rPr>
+          <w:rStyle w:val="SpecialCharTok"/>
+        </w:rPr>
+        <w:t xml:space="preserve">$</w:t>
+      </w:r>
+      <w:r>
+        <w:rPr>
+          <w:rStyle w:val="NormalTok"/>
+        </w:rPr>
+        <w:t xml:space="preserve">different_inst_pres </w:t>
+      </w:r>
+      <w:r>
+        <w:rPr>
+          <w:rStyle w:val="OtherTok"/>
+        </w:rPr>
+        <w:t xml:space="preserve">&lt;-</w:t>
+      </w:r>
+      <w:r>
+        <w:rPr>
+          <w:rStyle w:val="NormalTok"/>
+        </w:rPr>
+        <w:t xml:space="preserve"> </w:t>
+      </w:r>
+      <w:r>
+        <w:rPr>
+          <w:rStyle w:val="FunctionTok"/>
+        </w:rPr>
+        <w:t xml:space="preserve">factor</w:t>
+      </w:r>
+      <w:r>
+        <w:rPr>
+          <w:rStyle w:val="NormalTok"/>
+        </w:rPr>
+        <w:t xml:space="preserve">(data</w:t>
+      </w:r>
+      <w:r>
+        <w:rPr>
+          <w:rStyle w:val="SpecialCharTok"/>
+        </w:rPr>
+        <w:t xml:space="preserve">$</w:t>
+      </w:r>
+      <w:r>
+        <w:rPr>
+          <w:rStyle w:val="NormalTok"/>
+        </w:rPr>
+        <w:t xml:space="preserve">different_inst_pres, </w:t>
+      </w:r>
+      <w:r>
+        <w:rPr>
+          <w:rStyle w:val="AttributeTok"/>
+        </w:rPr>
+        <w:t xml:space="preserve">levels =</w:t>
+      </w:r>
+      <w:r>
+        <w:rPr>
+          <w:rStyle w:val="NormalTok"/>
+        </w:rPr>
+        <w:t xml:space="preserve"> </w:t>
+      </w:r>
+      <w:r>
+        <w:rPr>
+          <w:rStyle w:val="FunctionTok"/>
+        </w:rPr>
+        <w:t xml:space="preserve">c</w:t>
+      </w:r>
+      <w:r>
+        <w:rPr>
+          <w:rStyle w:val="NormalTok"/>
+        </w:rPr>
+        <w:t xml:space="preserve">(</w:t>
+      </w:r>
+      <w:r>
+        <w:rPr>
+          <w:rStyle w:val="DecValTok"/>
+        </w:rPr>
+        <w:t xml:space="preserve">0</w:t>
+      </w:r>
+      <w:r>
+        <w:rPr>
+          <w:rStyle w:val="NormalTok"/>
+        </w:rPr>
+        <w:t xml:space="preserve">, </w:t>
+      </w:r>
+      <w:r>
+        <w:rPr>
+          <w:rStyle w:val="DecValTok"/>
+        </w:rPr>
+        <w:t xml:space="preserve">1</w:t>
+      </w:r>
+      <w:r>
+        <w:rPr>
+          <w:rStyle w:val="NormalTok"/>
+        </w:rPr>
+        <w:t xml:space="preserve">), </w:t>
+      </w:r>
+      <w:r>
+        <w:rPr>
+          <w:rStyle w:val="AttributeTok"/>
+        </w:rPr>
+        <w:t xml:space="preserve">labels =</w:t>
+      </w:r>
+      <w:r>
+        <w:rPr>
+          <w:rStyle w:val="NormalTok"/>
+        </w:rPr>
+        <w:t xml:space="preserve"> </w:t>
+      </w:r>
+      <w:r>
+        <w:rPr>
+          <w:rStyle w:val="FunctionTok"/>
+        </w:rPr>
+        <w:t xml:space="preserve">c</w:t>
+      </w:r>
+      <w:r>
+        <w:rPr>
+          <w:rStyle w:val="NormalTok"/>
+        </w:rPr>
+        <w:t xml:space="preserve">(</w:t>
+      </w:r>
+      <w:r>
+        <w:rPr>
+          <w:rStyle w:val="StringTok"/>
+        </w:rPr>
+        <w:t xml:space="preserve">"Same Institutional Prestige"</w:t>
+      </w:r>
+      <w:r>
+        <w:rPr>
+          <w:rStyle w:val="NormalTok"/>
+        </w:rPr>
+        <w:t xml:space="preserve">, </w:t>
+      </w:r>
+      <w:r>
+        <w:rPr>
+          <w:rStyle w:val="StringTok"/>
+        </w:rPr>
+        <w:t xml:space="preserve">"Different Institutional Prestige"</w:t>
+      </w:r>
+      <w:r>
+        <w:rPr>
+          <w:rStyle w:val="NormalTok"/>
+        </w:rPr>
+        <w:t xml:space="preserve">))</w:t>
+      </w:r>
+      <w:r>
+        <w:br/>
+      </w:r>
+      <w:r>
+        <w:rPr>
+          <w:rStyle w:val="NormalTok"/>
+        </w:rPr>
+        <w:t xml:space="preserve">data</w:t>
+      </w:r>
+      <w:r>
+        <w:rPr>
+          <w:rStyle w:val="SpecialCharTok"/>
+        </w:rPr>
+        <w:t xml:space="preserve">$</w:t>
+      </w:r>
+      <w:r>
+        <w:rPr>
+          <w:rStyle w:val="NormalTok"/>
+        </w:rPr>
+        <w:t xml:space="preserve">different_journal </w:t>
+      </w:r>
+      <w:r>
+        <w:rPr>
+          <w:rStyle w:val="OtherTok"/>
+        </w:rPr>
+        <w:t xml:space="preserve">&lt;-</w:t>
+      </w:r>
+      <w:r>
+        <w:rPr>
+          <w:rStyle w:val="NormalTok"/>
+        </w:rPr>
+        <w:t xml:space="preserve"> </w:t>
+      </w:r>
+      <w:r>
+        <w:rPr>
+          <w:rStyle w:val="FunctionTok"/>
+        </w:rPr>
+        <w:t xml:space="preserve">factor</w:t>
+      </w:r>
+      <w:r>
+        <w:rPr>
+          <w:rStyle w:val="NormalTok"/>
+        </w:rPr>
+        <w:t xml:space="preserve">(data</w:t>
+      </w:r>
+      <w:r>
+        <w:rPr>
+          <w:rStyle w:val="SpecialCharTok"/>
+        </w:rPr>
+        <w:t xml:space="preserve">$</w:t>
+      </w:r>
+      <w:r>
+        <w:rPr>
+          <w:rStyle w:val="NormalTok"/>
+        </w:rPr>
+        <w:t xml:space="preserve">different_journal, </w:t>
+      </w:r>
+      <w:r>
+        <w:rPr>
+          <w:rStyle w:val="AttributeTok"/>
+        </w:rPr>
+        <w:t xml:space="preserve">levels =</w:t>
+      </w:r>
+      <w:r>
+        <w:rPr>
+          <w:rStyle w:val="NormalTok"/>
+        </w:rPr>
+        <w:t xml:space="preserve"> </w:t>
+      </w:r>
+      <w:r>
+        <w:rPr>
+          <w:rStyle w:val="FunctionTok"/>
+        </w:rPr>
+        <w:t xml:space="preserve">c</w:t>
+      </w:r>
+      <w:r>
+        <w:rPr>
+          <w:rStyle w:val="NormalTok"/>
+        </w:rPr>
+        <w:t xml:space="preserve">(</w:t>
+      </w:r>
+      <w:r>
+        <w:rPr>
+          <w:rStyle w:val="DecValTok"/>
+        </w:rPr>
+        <w:t xml:space="preserve">0</w:t>
+      </w:r>
+      <w:r>
+        <w:rPr>
+          <w:rStyle w:val="NormalTok"/>
+        </w:rPr>
+        <w:t xml:space="preserve">, </w:t>
+      </w:r>
+      <w:r>
+        <w:rPr>
+          <w:rStyle w:val="DecValTok"/>
+        </w:rPr>
+        <w:t xml:space="preserve">1</w:t>
+      </w:r>
+      <w:r>
+        <w:rPr>
+          <w:rStyle w:val="NormalTok"/>
+        </w:rPr>
+        <w:t xml:space="preserve">), </w:t>
+      </w:r>
+      <w:r>
+        <w:rPr>
+          <w:rStyle w:val="AttributeTok"/>
+        </w:rPr>
+        <w:t xml:space="preserve">labels =</w:t>
+      </w:r>
+      <w:r>
+        <w:rPr>
+          <w:rStyle w:val="NormalTok"/>
+        </w:rPr>
+        <w:t xml:space="preserve"> </w:t>
+      </w:r>
+      <w:r>
+        <w:rPr>
+          <w:rStyle w:val="FunctionTok"/>
+        </w:rPr>
+        <w:t xml:space="preserve">c</w:t>
+      </w:r>
+      <w:r>
+        <w:rPr>
+          <w:rStyle w:val="NormalTok"/>
+        </w:rPr>
+        <w:t xml:space="preserve">(</w:t>
+      </w:r>
+      <w:r>
+        <w:rPr>
+          <w:rStyle w:val="StringTok"/>
+        </w:rPr>
+        <w:t xml:space="preserve">"Same Journal"</w:t>
+      </w:r>
+      <w:r>
+        <w:rPr>
+          <w:rStyle w:val="NormalTok"/>
+        </w:rPr>
+        <w:t xml:space="preserve">, </w:t>
+      </w:r>
+      <w:r>
+        <w:rPr>
+          <w:rStyle w:val="StringTok"/>
+        </w:rPr>
+        <w:t xml:space="preserve">"Different Journal"</w:t>
+      </w:r>
+      <w:r>
+        <w:rPr>
+          <w:rStyle w:val="NormalTok"/>
+        </w:rPr>
+        <w:t xml:space="preserve">))</w:t>
       </w:r>
     </w:p>
     <w:p>
       <w:pPr>
         <w:numPr>
-          <w:ilvl w:val="1"/>
+          <w:ilvl w:val="0"/>
           <w:numId w:val="1024"/>
         </w:numPr>
         <w:pStyle w:val="Compact"/>
       </w:pPr>
       <w:r>
-        <w:t xml:space="preserve">First, we need to make the matching dummy variables into factor variables with labels to make them more interpretable.</w:t>
-      </w:r>
-    </w:p>
-    <w:p>
-      <w:pPr>
-        <w:pStyle w:val="SourceCode"/>
-      </w:pPr>
-      <w:r>
-        <w:rPr>
-          <w:rStyle w:val="CommentTok"/>
-        </w:rPr>
-        <w:t xml:space="preserve"># Creating factor variables out of the dummy variables that track matching across groups</w:t>
-      </w:r>
-      <w:r>
-        <w:br/>
-      </w:r>
-      <w:r>
-        <w:rPr>
-          <w:rStyle w:val="NormalTok"/>
-        </w:rPr>
-        <w:t xml:space="preserve">data</w:t>
-      </w:r>
-      <w:r>
-        <w:rPr>
-          <w:rStyle w:val="SpecialCharTok"/>
-        </w:rPr>
-        <w:t xml:space="preserve">$</w:t>
-      </w:r>
-      <w:r>
-        <w:rPr>
-          <w:rStyle w:val="NormalTok"/>
-        </w:rPr>
-        <w:t xml:space="preserve">different_country </w:t>
-      </w:r>
-      <w:r>
-        <w:rPr>
-          <w:rStyle w:val="OtherTok"/>
-        </w:rPr>
-        <w:t xml:space="preserve">&lt;-</w:t>
-      </w:r>
-      <w:r>
-        <w:rPr>
-          <w:rStyle w:val="NormalTok"/>
-        </w:rPr>
-        <w:t xml:space="preserve"> </w:t>
-      </w:r>
-      <w:r>
-        <w:rPr>
-          <w:rStyle w:val="FunctionTok"/>
-        </w:rPr>
-        <w:t xml:space="preserve">factor</w:t>
-      </w:r>
-      <w:r>
-        <w:rPr>
-          <w:rStyle w:val="NormalTok"/>
-        </w:rPr>
-        <w:t xml:space="preserve">(data</w:t>
-      </w:r>
-      <w:r>
-        <w:rPr>
-          <w:rStyle w:val="SpecialCharTok"/>
-        </w:rPr>
-        <w:t xml:space="preserve">$</w:t>
-      </w:r>
-      <w:r>
-        <w:rPr>
-          <w:rStyle w:val="NormalTok"/>
-        </w:rPr>
-        <w:t xml:space="preserve">different_country, </w:t>
-      </w:r>
-      <w:r>
-        <w:rPr>
-          <w:rStyle w:val="AttributeTok"/>
-        </w:rPr>
-        <w:t xml:space="preserve">levels =</w:t>
-      </w:r>
-      <w:r>
-        <w:rPr>
-          <w:rStyle w:val="NormalTok"/>
-        </w:rPr>
-        <w:t xml:space="preserve"> </w:t>
-      </w:r>
-      <w:r>
-        <w:rPr>
-          <w:rStyle w:val="FunctionTok"/>
-        </w:rPr>
-        <w:t xml:space="preserve">c</w:t>
-      </w:r>
-      <w:r>
-        <w:rPr>
-          <w:rStyle w:val="NormalTok"/>
-        </w:rPr>
-        <w:t xml:space="preserve">(</w:t>
-      </w:r>
-      <w:r>
-        <w:rPr>
-          <w:rStyle w:val="DecValTok"/>
-        </w:rPr>
-        <w:t xml:space="preserve">0</w:t>
-      </w:r>
-      <w:r>
-        <w:rPr>
-          <w:rStyle w:val="NormalTok"/>
-        </w:rPr>
-        <w:t xml:space="preserve">, </w:t>
-      </w:r>
-      <w:r>
-        <w:rPr>
-          <w:rStyle w:val="DecValTok"/>
-        </w:rPr>
-        <w:t xml:space="preserve">1</w:t>
-      </w:r>
-      <w:r>
-        <w:rPr>
-          <w:rStyle w:val="NormalTok"/>
-        </w:rPr>
-        <w:t xml:space="preserve">), </w:t>
-      </w:r>
-      <w:r>
-        <w:rPr>
-          <w:rStyle w:val="AttributeTok"/>
-        </w:rPr>
-        <w:t xml:space="preserve">labels =</w:t>
-      </w:r>
-      <w:r>
-        <w:rPr>
-          <w:rStyle w:val="NormalTok"/>
-        </w:rPr>
-        <w:t xml:space="preserve"> </w:t>
-      </w:r>
-      <w:r>
-        <w:rPr>
-          <w:rStyle w:val="FunctionTok"/>
-        </w:rPr>
-        <w:t xml:space="preserve">c</w:t>
-      </w:r>
-      <w:r>
-        <w:rPr>
-          <w:rStyle w:val="NormalTok"/>
-        </w:rPr>
-        <w:t xml:space="preserve">(</w:t>
-      </w:r>
-      <w:r>
-        <w:rPr>
-          <w:rStyle w:val="StringTok"/>
-        </w:rPr>
-        <w:t xml:space="preserve">"Same Country"</w:t>
-      </w:r>
-      <w:r>
-        <w:rPr>
-          <w:rStyle w:val="NormalTok"/>
-        </w:rPr>
-        <w:t xml:space="preserve">, </w:t>
-      </w:r>
-      <w:r>
-        <w:rPr>
-          <w:rStyle w:val="StringTok"/>
-        </w:rPr>
-        <w:t xml:space="preserve">"Different Country"</w:t>
-      </w:r>
-      <w:r>
-        <w:rPr>
-          <w:rStyle w:val="NormalTok"/>
-        </w:rPr>
-        <w:t xml:space="preserve">))</w:t>
-      </w:r>
-      <w:r>
-        <w:br/>
-      </w:r>
-      <w:r>
-        <w:rPr>
-          <w:rStyle w:val="NormalTok"/>
-        </w:rPr>
-        <w:t xml:space="preserve">data</w:t>
-      </w:r>
-      <w:r>
-        <w:rPr>
-          <w:rStyle w:val="SpecialCharTok"/>
-        </w:rPr>
-        <w:t xml:space="preserve">$</w:t>
-      </w:r>
-      <w:r>
-        <w:rPr>
-          <w:rStyle w:val="NormalTok"/>
-        </w:rPr>
-        <w:t xml:space="preserve">different_gender </w:t>
-      </w:r>
-      <w:r>
-        <w:rPr>
-          <w:rStyle w:val="OtherTok"/>
-        </w:rPr>
-        <w:t xml:space="preserve">&lt;-</w:t>
-      </w:r>
-      <w:r>
-        <w:rPr>
-          <w:rStyle w:val="NormalTok"/>
-        </w:rPr>
-        <w:t xml:space="preserve"> </w:t>
-      </w:r>
-      <w:r>
-        <w:rPr>
-          <w:rStyle w:val="FunctionTok"/>
-        </w:rPr>
-        <w:t xml:space="preserve">factor</w:t>
-      </w:r>
-      <w:r>
-        <w:rPr>
-          <w:rStyle w:val="NormalTok"/>
-        </w:rPr>
-        <w:t xml:space="preserve">(data</w:t>
-      </w:r>
-      <w:r>
-        <w:rPr>
-          <w:rStyle w:val="SpecialCharTok"/>
-        </w:rPr>
-        <w:t xml:space="preserve">$</w:t>
-      </w:r>
-      <w:r>
-        <w:rPr>
-          <w:rStyle w:val="NormalTok"/>
-        </w:rPr>
-        <w:t xml:space="preserve">different_gender, </w:t>
-      </w:r>
-      <w:r>
-        <w:rPr>
-          <w:rStyle w:val="AttributeTok"/>
-        </w:rPr>
-        <w:t xml:space="preserve">levels =</w:t>
-      </w:r>
-      <w:r>
-        <w:rPr>
-          <w:rStyle w:val="NormalTok"/>
-        </w:rPr>
-        <w:t xml:space="preserve"> </w:t>
-      </w:r>
-      <w:r>
-        <w:rPr>
-          <w:rStyle w:val="FunctionTok"/>
-        </w:rPr>
-        <w:t xml:space="preserve">c</w:t>
-      </w:r>
-      <w:r>
-        <w:rPr>
-          <w:rStyle w:val="NormalTok"/>
-        </w:rPr>
-        <w:t xml:space="preserve">(</w:t>
-      </w:r>
-      <w:r>
-        <w:rPr>
-          <w:rStyle w:val="DecValTok"/>
-        </w:rPr>
-        <w:t xml:space="preserve">0</w:t>
-      </w:r>
-      <w:r>
-        <w:rPr>
-          <w:rStyle w:val="NormalTok"/>
-        </w:rPr>
-        <w:t xml:space="preserve">, </w:t>
-      </w:r>
-      <w:r>
-        <w:rPr>
-          <w:rStyle w:val="DecValTok"/>
-        </w:rPr>
-        <w:t xml:space="preserve">1</w:t>
-      </w:r>
-      <w:r>
-        <w:rPr>
-          <w:rStyle w:val="NormalTok"/>
-        </w:rPr>
-        <w:t xml:space="preserve">), </w:t>
-      </w:r>
-      <w:r>
-        <w:rPr>
-          <w:rStyle w:val="AttributeTok"/>
-        </w:rPr>
-        <w:t xml:space="preserve">labels =</w:t>
-      </w:r>
-      <w:r>
-        <w:rPr>
-          <w:rStyle w:val="NormalTok"/>
-        </w:rPr>
-        <w:t xml:space="preserve"> </w:t>
-      </w:r>
-      <w:r>
-        <w:rPr>
-          <w:rStyle w:val="FunctionTok"/>
-        </w:rPr>
-        <w:t xml:space="preserve">c</w:t>
-      </w:r>
-      <w:r>
-        <w:rPr>
-          <w:rStyle w:val="NormalTok"/>
-        </w:rPr>
-        <w:t xml:space="preserve">(</w:t>
-      </w:r>
-      <w:r>
-        <w:rPr>
-          <w:rStyle w:val="StringTok"/>
-        </w:rPr>
-        <w:t xml:space="preserve">"Same Gender"</w:t>
-      </w:r>
-      <w:r>
-        <w:rPr>
-          <w:rStyle w:val="NormalTok"/>
-        </w:rPr>
-        <w:t xml:space="preserve">, </w:t>
-      </w:r>
-      <w:r>
-        <w:rPr>
-          <w:rStyle w:val="StringTok"/>
-        </w:rPr>
-        <w:t xml:space="preserve">"Different Gender"</w:t>
-      </w:r>
-      <w:r>
-        <w:rPr>
-          <w:rStyle w:val="NormalTok"/>
-        </w:rPr>
-        <w:t xml:space="preserve">))</w:t>
-      </w:r>
-      <w:r>
-        <w:br/>
-      </w:r>
-      <w:r>
-        <w:rPr>
-          <w:rStyle w:val="NormalTok"/>
-        </w:rPr>
-        <w:t xml:space="preserve">data</w:t>
-      </w:r>
-      <w:r>
-        <w:rPr>
-          <w:rStyle w:val="SpecialCharTok"/>
-        </w:rPr>
-        <w:t xml:space="preserve">$</w:t>
-      </w:r>
-      <w:r>
-        <w:rPr>
-          <w:rStyle w:val="NormalTok"/>
-        </w:rPr>
-        <w:t xml:space="preserve">different_inst_pres </w:t>
-      </w:r>
-      <w:r>
-        <w:rPr>
-          <w:rStyle w:val="OtherTok"/>
-        </w:rPr>
-        <w:t xml:space="preserve">&lt;-</w:t>
-      </w:r>
-      <w:r>
-        <w:rPr>
-          <w:rStyle w:val="NormalTok"/>
-        </w:rPr>
-        <w:t xml:space="preserve"> </w:t>
-      </w:r>
-      <w:r>
-        <w:rPr>
-          <w:rStyle w:val="FunctionTok"/>
-        </w:rPr>
-        <w:t xml:space="preserve">factor</w:t>
-      </w:r>
-      <w:r>
-        <w:rPr>
-          <w:rStyle w:val="NormalTok"/>
-        </w:rPr>
-        <w:t xml:space="preserve">(data</w:t>
-      </w:r>
-      <w:r>
-        <w:rPr>
-          <w:rStyle w:val="SpecialCharTok"/>
-        </w:rPr>
-        <w:t xml:space="preserve">$</w:t>
-      </w:r>
-      <w:r>
-        <w:rPr>
-          <w:rStyle w:val="NormalTok"/>
-        </w:rPr>
-        <w:t xml:space="preserve">different_inst_pres, </w:t>
-      </w:r>
-      <w:r>
-        <w:rPr>
-          <w:rStyle w:val="AttributeTok"/>
-        </w:rPr>
-        <w:t xml:space="preserve">levels =</w:t>
-      </w:r>
-      <w:r>
-        <w:rPr>
-          <w:rStyle w:val="NormalTok"/>
-        </w:rPr>
-        <w:t xml:space="preserve"> </w:t>
-      </w:r>
-      <w:r>
-        <w:rPr>
-          <w:rStyle w:val="FunctionTok"/>
-        </w:rPr>
-        <w:t xml:space="preserve">c</w:t>
-      </w:r>
-      <w:r>
-        <w:rPr>
-          <w:rStyle w:val="NormalTok"/>
-        </w:rPr>
-        <w:t xml:space="preserve">(</w:t>
-      </w:r>
-      <w:r>
-        <w:rPr>
-          <w:rStyle w:val="DecValTok"/>
-        </w:rPr>
-        <w:t xml:space="preserve">0</w:t>
-      </w:r>
-      <w:r>
-        <w:rPr>
-          <w:rStyle w:val="NormalTok"/>
-        </w:rPr>
-        <w:t xml:space="preserve">, </w:t>
-      </w:r>
-      <w:r>
-        <w:rPr>
-          <w:rStyle w:val="DecValTok"/>
-        </w:rPr>
-        <w:t xml:space="preserve">1</w:t>
-      </w:r>
-      <w:r>
-        <w:rPr>
-          <w:rStyle w:val="NormalTok"/>
-        </w:rPr>
-        <w:t xml:space="preserve">), </w:t>
-      </w:r>
-      <w:r>
-        <w:rPr>
-          <w:rStyle w:val="AttributeTok"/>
-        </w:rPr>
-        <w:t xml:space="preserve">labels =</w:t>
-      </w:r>
-      <w:r>
-        <w:rPr>
-          <w:rStyle w:val="NormalTok"/>
-        </w:rPr>
-        <w:t xml:space="preserve"> </w:t>
-      </w:r>
-      <w:r>
-        <w:rPr>
-          <w:rStyle w:val="FunctionTok"/>
-        </w:rPr>
-        <w:t xml:space="preserve">c</w:t>
-      </w:r>
-      <w:r>
-        <w:rPr>
-          <w:rStyle w:val="NormalTok"/>
-        </w:rPr>
-        <w:t xml:space="preserve">(</w:t>
-      </w:r>
-      <w:r>
-        <w:rPr>
-          <w:rStyle w:val="StringTok"/>
-        </w:rPr>
-        <w:t xml:space="preserve">"Same Institutional Prestige"</w:t>
-      </w:r>
-      <w:r>
-        <w:rPr>
-          <w:rStyle w:val="NormalTok"/>
-        </w:rPr>
-        <w:t xml:space="preserve">, </w:t>
-      </w:r>
-      <w:r>
-        <w:rPr>
-          <w:rStyle w:val="StringTok"/>
-        </w:rPr>
-        <w:t xml:space="preserve">"Different Institutional Prestige"</w:t>
-      </w:r>
-      <w:r>
-        <w:rPr>
-          <w:rStyle w:val="NormalTok"/>
-        </w:rPr>
-        <w:t xml:space="preserve">))</w:t>
-      </w:r>
-      <w:r>
-        <w:br/>
-      </w:r>
-      <w:r>
-        <w:rPr>
-          <w:rStyle w:val="NormalTok"/>
-        </w:rPr>
-        <w:t xml:space="preserve">data</w:t>
-      </w:r>
-      <w:r>
-        <w:rPr>
-          <w:rStyle w:val="SpecialCharTok"/>
-        </w:rPr>
-        <w:t xml:space="preserve">$</w:t>
-      </w:r>
-      <w:r>
-        <w:rPr>
-          <w:rStyle w:val="NormalTok"/>
-        </w:rPr>
-        <w:t xml:space="preserve">different_journal </w:t>
-      </w:r>
-      <w:r>
-        <w:rPr>
-          <w:rStyle w:val="OtherTok"/>
-        </w:rPr>
-        <w:t xml:space="preserve">&lt;-</w:t>
-      </w:r>
-      <w:r>
-        <w:rPr>
-          <w:rStyle w:val="NormalTok"/>
-        </w:rPr>
-        <w:t xml:space="preserve"> </w:t>
-      </w:r>
-      <w:r>
-        <w:rPr>
-          <w:rStyle w:val="FunctionTok"/>
-        </w:rPr>
-        <w:t xml:space="preserve">factor</w:t>
-      </w:r>
-      <w:r>
-        <w:rPr>
-          <w:rStyle w:val="NormalTok"/>
-        </w:rPr>
-        <w:t xml:space="preserve">(data</w:t>
-      </w:r>
-      <w:r>
-        <w:rPr>
-          <w:rStyle w:val="SpecialCharTok"/>
-        </w:rPr>
-        <w:t xml:space="preserve">$</w:t>
-      </w:r>
-      <w:r>
-        <w:rPr>
-          <w:rStyle w:val="NormalTok"/>
-        </w:rPr>
-        <w:t xml:space="preserve">different_journal, </w:t>
-      </w:r>
-      <w:r>
-        <w:rPr>
-          <w:rStyle w:val="AttributeTok"/>
-        </w:rPr>
-        <w:t xml:space="preserve">levels =</w:t>
-      </w:r>
-      <w:r>
-        <w:rPr>
-          <w:rStyle w:val="NormalTok"/>
-        </w:rPr>
-        <w:t xml:space="preserve"> </w:t>
-      </w:r>
-      <w:r>
-        <w:rPr>
-          <w:rStyle w:val="FunctionTok"/>
-        </w:rPr>
-        <w:t xml:space="preserve">c</w:t>
-      </w:r>
-      <w:r>
-        <w:rPr>
-          <w:rStyle w:val="NormalTok"/>
-        </w:rPr>
-        <w:t xml:space="preserve">(</w:t>
-      </w:r>
-      <w:r>
-        <w:rPr>
-          <w:rStyle w:val="DecValTok"/>
-        </w:rPr>
-        <w:t xml:space="preserve">0</w:t>
-      </w:r>
-      <w:r>
-        <w:rPr>
-          <w:rStyle w:val="NormalTok"/>
-        </w:rPr>
-        <w:t xml:space="preserve">, </w:t>
-      </w:r>
-      <w:r>
-        <w:rPr>
-          <w:rStyle w:val="DecValTok"/>
-        </w:rPr>
-        <w:t xml:space="preserve">1</w:t>
-      </w:r>
-      <w:r>
-        <w:rPr>
-          <w:rStyle w:val="NormalTok"/>
-        </w:rPr>
-        <w:t xml:space="preserve">), </w:t>
-      </w:r>
-      <w:r>
-        <w:rPr>
-          <w:rStyle w:val="AttributeTok"/>
-        </w:rPr>
-        <w:t xml:space="preserve">labels =</w:t>
-      </w:r>
-      <w:r>
-        <w:rPr>
-          <w:rStyle w:val="NormalTok"/>
-        </w:rPr>
-        <w:t xml:space="preserve"> </w:t>
-      </w:r>
-      <w:r>
-        <w:rPr>
-          <w:rStyle w:val="FunctionTok"/>
-        </w:rPr>
-        <w:t xml:space="preserve">c</w:t>
-      </w:r>
-      <w:r>
-        <w:rPr>
-          <w:rStyle w:val="NormalTok"/>
-        </w:rPr>
-        <w:t xml:space="preserve">(</w:t>
-      </w:r>
-      <w:r>
-        <w:rPr>
-          <w:rStyle w:val="StringTok"/>
-        </w:rPr>
-        <w:t xml:space="preserve">"Same Journal"</w:t>
-      </w:r>
-      <w:r>
-        <w:rPr>
-          <w:rStyle w:val="NormalTok"/>
-        </w:rPr>
-        <w:t xml:space="preserve">, </w:t>
-      </w:r>
-      <w:r>
-        <w:rPr>
-          <w:rStyle w:val="StringTok"/>
-        </w:rPr>
-        <w:t xml:space="preserve">"Different Journal"</w:t>
-      </w:r>
-      <w:r>
-        <w:rPr>
-          <w:rStyle w:val="NormalTok"/>
-        </w:rPr>
-        <w:t xml:space="preserve">))</w:t>
+        <w:t xml:space="preserve">I have checked the data set, and the labels seem to have been assigned correctly. Now we will produce the frequency tables and proportion tables.</w:t>
       </w:r>
     </w:p>
     <w:p>
       <w:pPr>
         <w:numPr>
-          <w:ilvl w:val="0"/>
+          <w:ilvl w:val="1"/>
           <w:numId w:val="1025"/>
         </w:numPr>
         <w:pStyle w:val="Compact"/>
       </w:pPr>
       <w:r>
-        <w:t xml:space="preserve">I have checked the dataset, and the labels seem to have been assigned correctly.</w:t>
+        <w:t xml:space="preserve">Because we are taking a look at matching characteristics here, I will also take a look at the</w:t>
+      </w:r>
+      <w:r>
+        <w:t xml:space="preserve"> </w:t>
+      </w:r>
+      <w:r>
+        <w:rPr>
+          <w:rStyle w:val="VerbatimChar"/>
+        </w:rPr>
+        <w:t xml:space="preserve">year_difference</w:t>
+      </w:r>
+      <w:r>
+        <w:t xml:space="preserve"> </w:t>
+      </w:r>
+      <w:r>
+        <w:t xml:space="preserve">(the difference between the years of publication for the matched papers) variable within each group by using the</w:t>
+      </w:r>
+      <w:r>
+        <w:t xml:space="preserve"> </w:t>
+      </w:r>
+      <w:r>
+        <w:rPr>
+          <w:rStyle w:val="VerbatimChar"/>
+        </w:rPr>
+        <w:t xml:space="preserve">describe()</w:t>
+      </w:r>
+      <w:r>
+        <w:t xml:space="preserve"> </w:t>
+      </w:r>
+      <w:r>
+        <w:t xml:space="preserve">function from the</w:t>
+      </w:r>
+      <w:r>
+        <w:t xml:space="preserve"> </w:t>
+      </w:r>
+      <w:r>
+        <w:rPr>
+          <w:rStyle w:val="VerbatimChar"/>
+        </w:rPr>
+        <w:t xml:space="preserve">psych</w:t>
+      </w:r>
+      <w:r>
+        <w:t xml:space="preserve"> </w:t>
+      </w:r>
+      <w:r>
+        <w:t xml:space="preserve">package (like for the continuous variables above).</w:t>
+      </w:r>
+    </w:p>
+    <w:p>
+      <w:pPr>
+        <w:pStyle w:val="SourceCode"/>
+      </w:pPr>
+      <w:r>
+        <w:rPr>
+          <w:rStyle w:val="CommentTok"/>
+        </w:rPr>
+        <w:t xml:space="preserve"># Frequency tables and proportion tables</w:t>
+      </w:r>
+      <w:r>
+        <w:br/>
+      </w:r>
+      <w:r>
+        <w:rPr>
+          <w:rStyle w:val="NormalTok"/>
+        </w:rPr>
+        <w:t xml:space="preserve">  </w:t>
+      </w:r>
+      <w:r>
+        <w:rPr>
+          <w:rStyle w:val="CommentTok"/>
+        </w:rPr>
+        <w:t xml:space="preserve"># institutional prestige</w:t>
+      </w:r>
+      <w:r>
+        <w:br/>
+      </w:r>
+      <w:r>
+        <w:rPr>
+          <w:rStyle w:val="NormalTok"/>
+        </w:rPr>
+        <w:t xml:space="preserve">frequency_table_by_PaperType_inst_pres </w:t>
+      </w:r>
+      <w:r>
+        <w:rPr>
+          <w:rStyle w:val="OtherTok"/>
+        </w:rPr>
+        <w:t xml:space="preserve">&lt;-</w:t>
+      </w:r>
+      <w:r>
+        <w:rPr>
+          <w:rStyle w:val="NormalTok"/>
+        </w:rPr>
+        <w:t xml:space="preserve"> </w:t>
+      </w:r>
+      <w:r>
+        <w:rPr>
+          <w:rStyle w:val="FunctionTok"/>
+        </w:rPr>
+        <w:t xml:space="preserve">table</w:t>
+      </w:r>
+      <w:r>
+        <w:rPr>
+          <w:rStyle w:val="NormalTok"/>
+        </w:rPr>
+        <w:t xml:space="preserve">(data</w:t>
+      </w:r>
+      <w:r>
+        <w:rPr>
+          <w:rStyle w:val="SpecialCharTok"/>
+        </w:rPr>
+        <w:t xml:space="preserve">$</w:t>
+      </w:r>
+      <w:r>
+        <w:rPr>
+          <w:rStyle w:val="NormalTok"/>
+        </w:rPr>
+        <w:t xml:space="preserve">PaperType, data</w:t>
+      </w:r>
+      <w:r>
+        <w:rPr>
+          <w:rStyle w:val="SpecialCharTok"/>
+        </w:rPr>
+        <w:t xml:space="preserve">$</w:t>
+      </w:r>
+      <w:r>
+        <w:rPr>
+          <w:rStyle w:val="NormalTok"/>
+        </w:rPr>
+        <w:t xml:space="preserve">inst_pres)</w:t>
+      </w:r>
+      <w:r>
+        <w:br/>
+      </w:r>
+      <w:r>
+        <w:rPr>
+          <w:rStyle w:val="NormalTok"/>
+        </w:rPr>
+        <w:t xml:space="preserve">frequency_table_by_PaperType_inst_pres</w:t>
+      </w:r>
+    </w:p>
+    <w:p>
+      <w:pPr>
+        <w:pStyle w:val="SourceCode"/>
+      </w:pPr>
+      <w:r>
+        <w:rPr>
+          <w:rStyle w:val="VerbatimChar"/>
+        </w:rPr>
+        <w:t xml:space="preserve">      </w:t>
+      </w:r>
+      <w:r>
+        <w:br/>
+      </w:r>
+      <w:r>
+        <w:rPr>
+          <w:rStyle w:val="VerbatimChar"/>
+        </w:rPr>
+        <w:t xml:space="preserve">       Not Major Research Institution Major Research Institution</w:t>
+      </w:r>
+      <w:r>
+        <w:br/>
+      </w:r>
+      <w:r>
+        <w:rPr>
+          <w:rStyle w:val="VerbatimChar"/>
+        </w:rPr>
+        <w:t xml:space="preserve">  MAFP                             17                          5</w:t>
+      </w:r>
+      <w:r>
+        <w:br/>
+      </w:r>
+      <w:r>
+        <w:rPr>
+          <w:rStyle w:val="VerbatimChar"/>
+        </w:rPr>
+        <w:t xml:space="preserve">  MAGP                             18                          4</w:t>
+      </w:r>
+      <w:r>
+        <w:br/>
+      </w:r>
+      <w:r>
+        <w:rPr>
+          <w:rStyle w:val="VerbatimChar"/>
+        </w:rPr>
+        <w:t xml:space="preserve">  SAFP                             18                          4</w:t>
+      </w:r>
+      <w:r>
+        <w:br/>
+      </w:r>
+      <w:r>
+        <w:rPr>
+          <w:rStyle w:val="VerbatimChar"/>
+        </w:rPr>
+        <w:t xml:space="preserve">  SAGP                             17                          5</w:t>
+      </w:r>
+    </w:p>
+    <w:p>
+      <w:pPr>
+        <w:pStyle w:val="SourceCode"/>
+      </w:pPr>
+      <w:r>
+        <w:rPr>
+          <w:rStyle w:val="NormalTok"/>
+        </w:rPr>
+        <w:t xml:space="preserve">proportion_table_by_PaperType_inst_pres </w:t>
+      </w:r>
+      <w:r>
+        <w:rPr>
+          <w:rStyle w:val="OtherTok"/>
+        </w:rPr>
+        <w:t xml:space="preserve">&lt;-</w:t>
+      </w:r>
+      <w:r>
+        <w:rPr>
+          <w:rStyle w:val="NormalTok"/>
+        </w:rPr>
+        <w:t xml:space="preserve"> </w:t>
+      </w:r>
+      <w:r>
+        <w:rPr>
+          <w:rStyle w:val="FunctionTok"/>
+        </w:rPr>
+        <w:t xml:space="preserve">prop.table</w:t>
+      </w:r>
+      <w:r>
+        <w:rPr>
+          <w:rStyle w:val="NormalTok"/>
+        </w:rPr>
+        <w:t xml:space="preserve">(frequency_table_by_PaperType_inst_pres, </w:t>
+      </w:r>
+      <w:r>
+        <w:rPr>
+          <w:rStyle w:val="AttributeTok"/>
+        </w:rPr>
+        <w:t xml:space="preserve">margin =</w:t>
+      </w:r>
+      <w:r>
+        <w:rPr>
+          <w:rStyle w:val="NormalTok"/>
+        </w:rPr>
+        <w:t xml:space="preserve"> </w:t>
+      </w:r>
+      <w:r>
+        <w:rPr>
+          <w:rStyle w:val="DecValTok"/>
+        </w:rPr>
+        <w:t xml:space="preserve">1</w:t>
+      </w:r>
+      <w:r>
+        <w:rPr>
+          <w:rStyle w:val="NormalTok"/>
+        </w:rPr>
+        <w:t xml:space="preserve">)</w:t>
+      </w:r>
+      <w:r>
+        <w:br/>
+      </w:r>
+      <w:r>
+        <w:rPr>
+          <w:rStyle w:val="NormalTok"/>
+        </w:rPr>
+        <w:t xml:space="preserve">proportion_table_by_PaperType_inst_pres</w:t>
+      </w:r>
+    </w:p>
+    <w:p>
+      <w:pPr>
+        <w:pStyle w:val="SourceCode"/>
+      </w:pPr>
+      <w:r>
+        <w:rPr>
+          <w:rStyle w:val="VerbatimChar"/>
+        </w:rPr>
+        <w:t xml:space="preserve">      </w:t>
+      </w:r>
+      <w:r>
+        <w:br/>
+      </w:r>
+      <w:r>
+        <w:rPr>
+          <w:rStyle w:val="VerbatimChar"/>
+        </w:rPr>
+        <w:t xml:space="preserve">       Not Major Research Institution Major Research Institution</w:t>
+      </w:r>
+      <w:r>
+        <w:br/>
+      </w:r>
+      <w:r>
+        <w:rPr>
+          <w:rStyle w:val="VerbatimChar"/>
+        </w:rPr>
+        <w:t xml:space="preserve">  MAFP                      0.7727273                  0.2272727</w:t>
+      </w:r>
+      <w:r>
+        <w:br/>
+      </w:r>
+      <w:r>
+        <w:rPr>
+          <w:rStyle w:val="VerbatimChar"/>
+        </w:rPr>
+        <w:t xml:space="preserve">  MAGP                      0.8181818                  0.1818182</w:t>
+      </w:r>
+      <w:r>
+        <w:br/>
+      </w:r>
+      <w:r>
+        <w:rPr>
+          <w:rStyle w:val="VerbatimChar"/>
+        </w:rPr>
+        <w:t xml:space="preserve">  SAFP                      0.8181818                  0.1818182</w:t>
+      </w:r>
+      <w:r>
+        <w:br/>
+      </w:r>
+      <w:r>
+        <w:rPr>
+          <w:rStyle w:val="VerbatimChar"/>
+        </w:rPr>
+        <w:t xml:space="preserve">  SAGP                      0.7727273                  0.2272727</w:t>
+      </w:r>
+    </w:p>
+    <w:p>
+      <w:pPr>
+        <w:pStyle w:val="SourceCode"/>
+      </w:pPr>
+      <w:r>
+        <w:rPr>
+          <w:rStyle w:val="NormalTok"/>
+        </w:rPr>
+        <w:t xml:space="preserve">  </w:t>
+      </w:r>
+      <w:r>
+        <w:rPr>
+          <w:rStyle w:val="CommentTok"/>
+        </w:rPr>
+        <w:t xml:space="preserve"># gender</w:t>
+      </w:r>
+      <w:r>
+        <w:br/>
+      </w:r>
+      <w:r>
+        <w:rPr>
+          <w:rStyle w:val="NormalTok"/>
+        </w:rPr>
+        <w:t xml:space="preserve">frequency_table_by_PaperType_gender </w:t>
+      </w:r>
+      <w:r>
+        <w:rPr>
+          <w:rStyle w:val="OtherTok"/>
+        </w:rPr>
+        <w:t xml:space="preserve">&lt;-</w:t>
+      </w:r>
+      <w:r>
+        <w:rPr>
+          <w:rStyle w:val="NormalTok"/>
+        </w:rPr>
+        <w:t xml:space="preserve"> </w:t>
+      </w:r>
+      <w:r>
+        <w:rPr>
+          <w:rStyle w:val="FunctionTok"/>
+        </w:rPr>
+        <w:t xml:space="preserve">table</w:t>
+      </w:r>
+      <w:r>
+        <w:rPr>
+          <w:rStyle w:val="NormalTok"/>
+        </w:rPr>
+        <w:t xml:space="preserve">(data</w:t>
+      </w:r>
+      <w:r>
+        <w:rPr>
+          <w:rStyle w:val="SpecialCharTok"/>
+        </w:rPr>
+        <w:t xml:space="preserve">$</w:t>
+      </w:r>
+      <w:r>
+        <w:rPr>
+          <w:rStyle w:val="NormalTok"/>
+        </w:rPr>
+        <w:t xml:space="preserve">PaperType, data</w:t>
+      </w:r>
+      <w:r>
+        <w:rPr>
+          <w:rStyle w:val="SpecialCharTok"/>
+        </w:rPr>
+        <w:t xml:space="preserve">$</w:t>
+      </w:r>
+      <w:r>
+        <w:rPr>
+          <w:rStyle w:val="NormalTok"/>
+        </w:rPr>
+        <w:t xml:space="preserve">gender)</w:t>
+      </w:r>
+      <w:r>
+        <w:br/>
+      </w:r>
+      <w:r>
+        <w:rPr>
+          <w:rStyle w:val="NormalTok"/>
+        </w:rPr>
+        <w:t xml:space="preserve">frequency_table_by_PaperType_gender</w:t>
+      </w:r>
+    </w:p>
+    <w:p>
+      <w:pPr>
+        <w:pStyle w:val="SourceCode"/>
+      </w:pPr>
+      <w:r>
+        <w:rPr>
+          <w:rStyle w:val="VerbatimChar"/>
+        </w:rPr>
+        <w:t xml:space="preserve">      </w:t>
+      </w:r>
+      <w:r>
+        <w:br/>
+      </w:r>
+      <w:r>
+        <w:rPr>
+          <w:rStyle w:val="VerbatimChar"/>
+        </w:rPr>
+        <w:t xml:space="preserve">       Female Male</w:t>
+      </w:r>
+      <w:r>
+        <w:br/>
+      </w:r>
+      <w:r>
+        <w:rPr>
+          <w:rStyle w:val="VerbatimChar"/>
+        </w:rPr>
+        <w:t xml:space="preserve">  MAFP      4   18</w:t>
+      </w:r>
+      <w:r>
+        <w:br/>
+      </w:r>
+      <w:r>
+        <w:rPr>
+          <w:rStyle w:val="VerbatimChar"/>
+        </w:rPr>
+        <w:t xml:space="preserve">  MAGP      4   18</w:t>
+      </w:r>
+      <w:r>
+        <w:br/>
+      </w:r>
+      <w:r>
+        <w:rPr>
+          <w:rStyle w:val="VerbatimChar"/>
+        </w:rPr>
+        <w:t xml:space="preserve">  SAFP      3   19</w:t>
+      </w:r>
+      <w:r>
+        <w:br/>
+      </w:r>
+      <w:r>
+        <w:rPr>
+          <w:rStyle w:val="VerbatimChar"/>
+        </w:rPr>
+        <w:t xml:space="preserve">  SAGP      4   18</w:t>
+      </w:r>
+    </w:p>
+    <w:p>
+      <w:pPr>
+        <w:pStyle w:val="SourceCode"/>
+      </w:pPr>
+      <w:r>
+        <w:rPr>
+          <w:rStyle w:val="NormalTok"/>
+        </w:rPr>
+        <w:t xml:space="preserve">proportion_table_by_PaperType_gender </w:t>
+      </w:r>
+      <w:r>
+        <w:rPr>
+          <w:rStyle w:val="OtherTok"/>
+        </w:rPr>
+        <w:t xml:space="preserve">&lt;-</w:t>
+      </w:r>
+      <w:r>
+        <w:rPr>
+          <w:rStyle w:val="NormalTok"/>
+        </w:rPr>
+        <w:t xml:space="preserve"> </w:t>
+      </w:r>
+      <w:r>
+        <w:rPr>
+          <w:rStyle w:val="FunctionTok"/>
+        </w:rPr>
+        <w:t xml:space="preserve">prop.table</w:t>
+      </w:r>
+      <w:r>
+        <w:rPr>
+          <w:rStyle w:val="NormalTok"/>
+        </w:rPr>
+        <w:t xml:space="preserve">(frequency_table_by_PaperType_gender, </w:t>
+      </w:r>
+      <w:r>
+        <w:rPr>
+          <w:rStyle w:val="AttributeTok"/>
+        </w:rPr>
+        <w:t xml:space="preserve">margin =</w:t>
+      </w:r>
+      <w:r>
+        <w:rPr>
+          <w:rStyle w:val="NormalTok"/>
+        </w:rPr>
+        <w:t xml:space="preserve"> </w:t>
+      </w:r>
+      <w:r>
+        <w:rPr>
+          <w:rStyle w:val="DecValTok"/>
+        </w:rPr>
+        <w:t xml:space="preserve">1</w:t>
+      </w:r>
+      <w:r>
+        <w:rPr>
+          <w:rStyle w:val="NormalTok"/>
+        </w:rPr>
+        <w:t xml:space="preserve">)</w:t>
+      </w:r>
+      <w:r>
+        <w:br/>
+      </w:r>
+      <w:r>
+        <w:rPr>
+          <w:rStyle w:val="NormalTok"/>
+        </w:rPr>
+        <w:t xml:space="preserve">proportion_table_by_PaperType_gender</w:t>
+      </w:r>
+    </w:p>
+    <w:p>
+      <w:pPr>
+        <w:pStyle w:val="SourceCode"/>
+      </w:pPr>
+      <w:r>
+        <w:rPr>
+          <w:rStyle w:val="VerbatimChar"/>
+        </w:rPr>
+        <w:t xml:space="preserve">      </w:t>
+      </w:r>
+      <w:r>
+        <w:br/>
+      </w:r>
+      <w:r>
+        <w:rPr>
+          <w:rStyle w:val="VerbatimChar"/>
+        </w:rPr>
+        <w:t xml:space="preserve">          Female      Male</w:t>
+      </w:r>
+      <w:r>
+        <w:br/>
+      </w:r>
+      <w:r>
+        <w:rPr>
+          <w:rStyle w:val="VerbatimChar"/>
+        </w:rPr>
+        <w:t xml:space="preserve">  MAFP 0.1818182 0.8181818</w:t>
+      </w:r>
+      <w:r>
+        <w:br/>
+      </w:r>
+      <w:r>
+        <w:rPr>
+          <w:rStyle w:val="VerbatimChar"/>
+        </w:rPr>
+        <w:t xml:space="preserve">  MAGP 0.1818182 0.8181818</w:t>
+      </w:r>
+      <w:r>
+        <w:br/>
+      </w:r>
+      <w:r>
+        <w:rPr>
+          <w:rStyle w:val="VerbatimChar"/>
+        </w:rPr>
+        <w:t xml:space="preserve">  SAFP 0.1363636 0.8636364</w:t>
+      </w:r>
+      <w:r>
+        <w:br/>
+      </w:r>
+      <w:r>
+        <w:rPr>
+          <w:rStyle w:val="VerbatimChar"/>
+        </w:rPr>
+        <w:t xml:space="preserve">  SAGP 0.1818182 0.8181818</w:t>
+      </w:r>
+    </w:p>
+    <w:p>
+      <w:pPr>
+        <w:pStyle w:val="SourceCode"/>
+      </w:pPr>
+      <w:r>
+        <w:rPr>
+          <w:rStyle w:val="NormalTok"/>
+        </w:rPr>
+        <w:t xml:space="preserve">  </w:t>
+      </w:r>
+      <w:r>
+        <w:rPr>
+          <w:rStyle w:val="CommentTok"/>
+        </w:rPr>
+        <w:t xml:space="preserve"># reason</w:t>
+      </w:r>
+      <w:r>
+        <w:br/>
+      </w:r>
+      <w:r>
+        <w:rPr>
+          <w:rStyle w:val="NormalTok"/>
+        </w:rPr>
+        <w:t xml:space="preserve">frequency_table_by_PaperType_reason </w:t>
+      </w:r>
+      <w:r>
+        <w:rPr>
+          <w:rStyle w:val="OtherTok"/>
+        </w:rPr>
+        <w:t xml:space="preserve">&lt;-</w:t>
+      </w:r>
+      <w:r>
+        <w:rPr>
+          <w:rStyle w:val="NormalTok"/>
+        </w:rPr>
+        <w:t xml:space="preserve"> </w:t>
+      </w:r>
+      <w:r>
+        <w:rPr>
+          <w:rStyle w:val="FunctionTok"/>
+        </w:rPr>
+        <w:t xml:space="preserve">table</w:t>
+      </w:r>
+      <w:r>
+        <w:rPr>
+          <w:rStyle w:val="NormalTok"/>
+        </w:rPr>
+        <w:t xml:space="preserve">(data</w:t>
+      </w:r>
+      <w:r>
+        <w:rPr>
+          <w:rStyle w:val="SpecialCharTok"/>
+        </w:rPr>
+        <w:t xml:space="preserve">$</w:t>
+      </w:r>
+      <w:r>
+        <w:rPr>
+          <w:rStyle w:val="NormalTok"/>
+        </w:rPr>
+        <w:t xml:space="preserve">PaperType, data</w:t>
+      </w:r>
+      <w:r>
+        <w:rPr>
+          <w:rStyle w:val="SpecialCharTok"/>
+        </w:rPr>
+        <w:t xml:space="preserve">$</w:t>
+      </w:r>
+      <w:r>
+        <w:rPr>
+          <w:rStyle w:val="NormalTok"/>
+        </w:rPr>
+        <w:t xml:space="preserve">simple_reason)</w:t>
+      </w:r>
+      <w:r>
+        <w:br/>
+      </w:r>
+      <w:r>
+        <w:rPr>
+          <w:rStyle w:val="NormalTok"/>
+        </w:rPr>
+        <w:t xml:space="preserve">frequency_table_by_PaperType_reason</w:t>
+      </w:r>
+    </w:p>
+    <w:p>
+      <w:pPr>
+        <w:pStyle w:val="SourceCode"/>
+      </w:pPr>
+      <w:r>
+        <w:rPr>
+          <w:rStyle w:val="VerbatimChar"/>
+        </w:rPr>
+        <w:t xml:space="preserve">      </w:t>
+      </w:r>
+      <w:r>
+        <w:br/>
+      </w:r>
+      <w:r>
+        <w:rPr>
+          <w:rStyle w:val="VerbatimChar"/>
+        </w:rPr>
+        <w:t xml:space="preserve">       Fabricated/Falsified Data Fabricated/Falsified Image Manipulated Image</w:t>
+      </w:r>
+      <w:r>
+        <w:br/>
+      </w:r>
+      <w:r>
+        <w:rPr>
+          <w:rStyle w:val="VerbatimChar"/>
+        </w:rPr>
+        <w:t xml:space="preserve">  MAFP                        12                          1                 7</w:t>
+      </w:r>
+      <w:r>
+        <w:br/>
+      </w:r>
+      <w:r>
+        <w:rPr>
+          <w:rStyle w:val="VerbatimChar"/>
+        </w:rPr>
+        <w:t xml:space="preserve">  MAGP                         0                          0                 0</w:t>
+      </w:r>
+      <w:r>
+        <w:br/>
+      </w:r>
+      <w:r>
+        <w:rPr>
+          <w:rStyle w:val="VerbatimChar"/>
+        </w:rPr>
+        <w:t xml:space="preserve">  SAFP                        15                          2                 5</w:t>
+      </w:r>
+      <w:r>
+        <w:br/>
+      </w:r>
+      <w:r>
+        <w:rPr>
+          <w:rStyle w:val="VerbatimChar"/>
+        </w:rPr>
+        <w:t xml:space="preserve">  SAGP                         0                          0                 0</w:t>
+      </w:r>
+      <w:r>
+        <w:br/>
+      </w:r>
+      <w:r>
+        <w:rPr>
+          <w:rStyle w:val="VerbatimChar"/>
+        </w:rPr>
+        <w:t xml:space="preserve">      </w:t>
+      </w:r>
+      <w:r>
+        <w:br/>
+      </w:r>
+      <w:r>
+        <w:rPr>
+          <w:rStyle w:val="VerbatimChar"/>
+        </w:rPr>
+        <w:t xml:space="preserve">       Fabricated/Falsified Data and Image</w:t>
+      </w:r>
+      <w:r>
+        <w:br/>
+      </w:r>
+      <w:r>
+        <w:rPr>
+          <w:rStyle w:val="VerbatimChar"/>
+        </w:rPr>
+        <w:t xml:space="preserve">  MAFP                                   2</w:t>
+      </w:r>
+      <w:r>
+        <w:br/>
+      </w:r>
+      <w:r>
+        <w:rPr>
+          <w:rStyle w:val="VerbatimChar"/>
+        </w:rPr>
+        <w:t xml:space="preserve">  MAGP                                   0</w:t>
+      </w:r>
+      <w:r>
+        <w:br/>
+      </w:r>
+      <w:r>
+        <w:rPr>
+          <w:rStyle w:val="VerbatimChar"/>
+        </w:rPr>
+        <w:t xml:space="preserve">  SAFP                                   0</w:t>
+      </w:r>
+      <w:r>
+        <w:br/>
+      </w:r>
+      <w:r>
+        <w:rPr>
+          <w:rStyle w:val="VerbatimChar"/>
+        </w:rPr>
+        <w:t xml:space="preserve">  SAGP                                   0</w:t>
+      </w:r>
+    </w:p>
+    <w:p>
+      <w:pPr>
+        <w:pStyle w:val="SourceCode"/>
+      </w:pPr>
+      <w:r>
+        <w:rPr>
+          <w:rStyle w:val="NormalTok"/>
+        </w:rPr>
+        <w:t xml:space="preserve">proportion_table_by_PaperType_reason </w:t>
+      </w:r>
+      <w:r>
+        <w:rPr>
+          <w:rStyle w:val="OtherTok"/>
+        </w:rPr>
+        <w:t xml:space="preserve">&lt;-</w:t>
+      </w:r>
+      <w:r>
+        <w:rPr>
+          <w:rStyle w:val="NormalTok"/>
+        </w:rPr>
+        <w:t xml:space="preserve"> </w:t>
+      </w:r>
+      <w:r>
+        <w:rPr>
+          <w:rStyle w:val="FunctionTok"/>
+        </w:rPr>
+        <w:t xml:space="preserve">prop.table</w:t>
+      </w:r>
+      <w:r>
+        <w:rPr>
+          <w:rStyle w:val="NormalTok"/>
+        </w:rPr>
+        <w:t xml:space="preserve">(frequency_table_by_PaperType_reason, </w:t>
+      </w:r>
+      <w:r>
+        <w:rPr>
+          <w:rStyle w:val="AttributeTok"/>
+        </w:rPr>
+        <w:t xml:space="preserve">margin =</w:t>
+      </w:r>
+      <w:r>
+        <w:rPr>
+          <w:rStyle w:val="NormalTok"/>
+        </w:rPr>
+        <w:t xml:space="preserve"> </w:t>
+      </w:r>
+      <w:r>
+        <w:rPr>
+          <w:rStyle w:val="DecValTok"/>
+        </w:rPr>
+        <w:t xml:space="preserve">1</w:t>
+      </w:r>
+      <w:r>
+        <w:rPr>
+          <w:rStyle w:val="NormalTok"/>
+        </w:rPr>
+        <w:t xml:space="preserve">)</w:t>
+      </w:r>
+      <w:r>
+        <w:br/>
+      </w:r>
+      <w:r>
+        <w:rPr>
+          <w:rStyle w:val="NormalTok"/>
+        </w:rPr>
+        <w:t xml:space="preserve">proportion_table_by_PaperType_reason</w:t>
+      </w:r>
+    </w:p>
+    <w:p>
+      <w:pPr>
+        <w:pStyle w:val="SourceCode"/>
+      </w:pPr>
+      <w:r>
+        <w:rPr>
+          <w:rStyle w:val="VerbatimChar"/>
+        </w:rPr>
+        <w:t xml:space="preserve">      </w:t>
+      </w:r>
+      <w:r>
+        <w:br/>
+      </w:r>
+      <w:r>
+        <w:rPr>
+          <w:rStyle w:val="VerbatimChar"/>
+        </w:rPr>
+        <w:t xml:space="preserve">       Fabricated/Falsified Data Fabricated/Falsified Image Manipulated Image</w:t>
+      </w:r>
+      <w:r>
+        <w:br/>
+      </w:r>
+      <w:r>
+        <w:rPr>
+          <w:rStyle w:val="VerbatimChar"/>
+        </w:rPr>
+        <w:t xml:space="preserve">  MAFP                0.54545455                 0.04545455        0.31818182</w:t>
+      </w:r>
+      <w:r>
+        <w:br/>
+      </w:r>
+      <w:r>
+        <w:rPr>
+          <w:rStyle w:val="VerbatimChar"/>
+        </w:rPr>
+        <w:t xml:space="preserve">  MAGP                                                                       </w:t>
+      </w:r>
+      <w:r>
+        <w:br/>
+      </w:r>
+      <w:r>
+        <w:rPr>
+          <w:rStyle w:val="VerbatimChar"/>
+        </w:rPr>
+        <w:t xml:space="preserve">  SAFP                0.68181818                 0.09090909        0.22727273</w:t>
+      </w:r>
+      <w:r>
+        <w:br/>
+      </w:r>
+      <w:r>
+        <w:rPr>
+          <w:rStyle w:val="VerbatimChar"/>
+        </w:rPr>
+        <w:t xml:space="preserve">  SAGP                                                                       </w:t>
+      </w:r>
+      <w:r>
+        <w:br/>
+      </w:r>
+      <w:r>
+        <w:rPr>
+          <w:rStyle w:val="VerbatimChar"/>
+        </w:rPr>
+        <w:t xml:space="preserve">      </w:t>
+      </w:r>
+      <w:r>
+        <w:br/>
+      </w:r>
+      <w:r>
+        <w:rPr>
+          <w:rStyle w:val="VerbatimChar"/>
+        </w:rPr>
+        <w:t xml:space="preserve">       Fabricated/Falsified Data and Image</w:t>
+      </w:r>
+      <w:r>
+        <w:br/>
+      </w:r>
+      <w:r>
+        <w:rPr>
+          <w:rStyle w:val="VerbatimChar"/>
+        </w:rPr>
+        <w:t xml:space="preserve">  MAFP                          0.09090909</w:t>
+      </w:r>
+      <w:r>
+        <w:br/>
+      </w:r>
+      <w:r>
+        <w:rPr>
+          <w:rStyle w:val="VerbatimChar"/>
+        </w:rPr>
+        <w:t xml:space="preserve">  MAGP                                    </w:t>
+      </w:r>
+      <w:r>
+        <w:br/>
+      </w:r>
+      <w:r>
+        <w:rPr>
+          <w:rStyle w:val="VerbatimChar"/>
+        </w:rPr>
+        <w:t xml:space="preserve">  SAFP                          0.00000000</w:t>
+      </w:r>
+      <w:r>
+        <w:br/>
+      </w:r>
+      <w:r>
+        <w:rPr>
+          <w:rStyle w:val="VerbatimChar"/>
+        </w:rPr>
+        <w:t xml:space="preserve">  SAGP                                    </w:t>
+      </w:r>
+    </w:p>
+    <w:p>
+      <w:pPr>
+        <w:pStyle w:val="SourceCode"/>
+      </w:pPr>
+      <w:r>
+        <w:rPr>
+          <w:rStyle w:val="NormalTok"/>
+        </w:rPr>
+        <w:t xml:space="preserve">  </w:t>
+      </w:r>
+      <w:r>
+        <w:rPr>
+          <w:rStyle w:val="CommentTok"/>
+        </w:rPr>
+        <w:t xml:space="preserve"># country</w:t>
+      </w:r>
+      <w:r>
+        <w:br/>
+      </w:r>
+      <w:r>
+        <w:rPr>
+          <w:rStyle w:val="NormalTok"/>
+        </w:rPr>
+        <w:t xml:space="preserve">frequency_table_by_PaperType_country </w:t>
+      </w:r>
+      <w:r>
+        <w:rPr>
+          <w:rStyle w:val="OtherTok"/>
+        </w:rPr>
+        <w:t xml:space="preserve">&lt;-</w:t>
+      </w:r>
+      <w:r>
+        <w:rPr>
+          <w:rStyle w:val="NormalTok"/>
+        </w:rPr>
+        <w:t xml:space="preserve"> </w:t>
+      </w:r>
+      <w:r>
+        <w:rPr>
+          <w:rStyle w:val="FunctionTok"/>
+        </w:rPr>
+        <w:t xml:space="preserve">table</w:t>
+      </w:r>
+      <w:r>
+        <w:rPr>
+          <w:rStyle w:val="NormalTok"/>
+        </w:rPr>
+        <w:t xml:space="preserve">(data</w:t>
+      </w:r>
+      <w:r>
+        <w:rPr>
+          <w:rStyle w:val="SpecialCharTok"/>
+        </w:rPr>
+        <w:t xml:space="preserve">$</w:t>
+      </w:r>
+      <w:r>
+        <w:rPr>
+          <w:rStyle w:val="NormalTok"/>
+        </w:rPr>
+        <w:t xml:space="preserve">PaperType, data</w:t>
+      </w:r>
+      <w:r>
+        <w:rPr>
+          <w:rStyle w:val="SpecialCharTok"/>
+        </w:rPr>
+        <w:t xml:space="preserve">$</w:t>
+      </w:r>
+      <w:r>
+        <w:rPr>
+          <w:rStyle w:val="NormalTok"/>
+        </w:rPr>
+        <w:t xml:space="preserve">Country)</w:t>
+      </w:r>
+      <w:r>
+        <w:br/>
+      </w:r>
+      <w:r>
+        <w:rPr>
+          <w:rStyle w:val="NormalTok"/>
+        </w:rPr>
+        <w:t xml:space="preserve">frequency_table_by_PaperType_country</w:t>
+      </w:r>
+    </w:p>
+    <w:p>
+      <w:pPr>
+        <w:pStyle w:val="SourceCode"/>
+      </w:pPr>
+      <w:r>
+        <w:rPr>
+          <w:rStyle w:val="VerbatimChar"/>
+        </w:rPr>
+        <w:t xml:space="preserve">      </w:t>
+      </w:r>
+      <w:r>
+        <w:br/>
+      </w:r>
+      <w:r>
+        <w:rPr>
+          <w:rStyle w:val="VerbatimChar"/>
+        </w:rPr>
+        <w:t xml:space="preserve">       Australia Belgium China Egypt Ethiopia India Iran Israel Italy Japan</w:t>
+      </w:r>
+      <w:r>
+        <w:br/>
+      </w:r>
+      <w:r>
+        <w:rPr>
+          <w:rStyle w:val="VerbatimChar"/>
+        </w:rPr>
+        <w:t xml:space="preserve">  MAFP         0       0     4     0        0     3    0      0     0     1</w:t>
+      </w:r>
+      <w:r>
+        <w:br/>
+      </w:r>
+      <w:r>
+        <w:rPr>
+          <w:rStyle w:val="VerbatimChar"/>
+        </w:rPr>
+        <w:t xml:space="preserve">  MAGP         0       0     4     0        0     3    0      0     0     1</w:t>
+      </w:r>
+      <w:r>
+        <w:br/>
+      </w:r>
+      <w:r>
+        <w:rPr>
+          <w:rStyle w:val="VerbatimChar"/>
+        </w:rPr>
+        <w:t xml:space="preserve">  SAFP         0       1     2     2        1     4    0      0     0     1</w:t>
+      </w:r>
+      <w:r>
+        <w:br/>
+      </w:r>
+      <w:r>
+        <w:rPr>
+          <w:rStyle w:val="VerbatimChar"/>
+        </w:rPr>
+        <w:t xml:space="preserve">  SAGP         1       0     0     1        1     0    1      1     1     0</w:t>
+      </w:r>
+      <w:r>
+        <w:br/>
+      </w:r>
+      <w:r>
+        <w:rPr>
+          <w:rStyle w:val="VerbatimChar"/>
+        </w:rPr>
+        <w:t xml:space="preserve">      </w:t>
+      </w:r>
+      <w:r>
+        <w:br/>
+      </w:r>
+      <w:r>
+        <w:rPr>
+          <w:rStyle w:val="VerbatimChar"/>
+        </w:rPr>
+        <w:t xml:space="preserve">       Latvia Malaysia Netherlands Pakistan Poland Portugal South Africa</w:t>
+      </w:r>
+      <w:r>
+        <w:br/>
+      </w:r>
+      <w:r>
+        <w:rPr>
+          <w:rStyle w:val="VerbatimChar"/>
+        </w:rPr>
+        <w:t xml:space="preserve">  MAFP      0        1           2        1      1        1            0</w:t>
+      </w:r>
+      <w:r>
+        <w:br/>
+      </w:r>
+      <w:r>
+        <w:rPr>
+          <w:rStyle w:val="VerbatimChar"/>
+        </w:rPr>
+        <w:t xml:space="preserve">  MAGP      0        1           1        1      1        1            0</w:t>
+      </w:r>
+      <w:r>
+        <w:br/>
+      </w:r>
+      <w:r>
+        <w:rPr>
+          <w:rStyle w:val="VerbatimChar"/>
+        </w:rPr>
+        <w:t xml:space="preserve">  SAFP      0        0           1        0      0        0            0</w:t>
+      </w:r>
+      <w:r>
+        <w:br/>
+      </w:r>
+      <w:r>
+        <w:rPr>
+          <w:rStyle w:val="VerbatimChar"/>
+        </w:rPr>
+        <w:t xml:space="preserve">  SAGP      1        0           2        1      0        0            1</w:t>
+      </w:r>
+      <w:r>
+        <w:br/>
+      </w:r>
+      <w:r>
+        <w:rPr>
+          <w:rStyle w:val="VerbatimChar"/>
+        </w:rPr>
+        <w:t xml:space="preserve">      </w:t>
+      </w:r>
+      <w:r>
+        <w:br/>
+      </w:r>
+      <w:r>
+        <w:rPr>
+          <w:rStyle w:val="VerbatimChar"/>
+        </w:rPr>
+        <w:t xml:space="preserve">       South Korea Taiwan Turkey United Kingdom United States</w:t>
+      </w:r>
+      <w:r>
+        <w:br/>
+      </w:r>
+      <w:r>
+        <w:rPr>
+          <w:rStyle w:val="VerbatimChar"/>
+        </w:rPr>
+        <w:t xml:space="preserve">  MAFP           0      0      0              0             8</w:t>
+      </w:r>
+      <w:r>
+        <w:br/>
+      </w:r>
+      <w:r>
+        <w:rPr>
+          <w:rStyle w:val="VerbatimChar"/>
+        </w:rPr>
+        <w:t xml:space="preserve">  MAGP           0      0      0              0             9</w:t>
+      </w:r>
+      <w:r>
+        <w:br/>
+      </w:r>
+      <w:r>
+        <w:rPr>
+          <w:rStyle w:val="VerbatimChar"/>
+        </w:rPr>
+        <w:t xml:space="preserve">  SAFP           1      0      1              1             7</w:t>
+      </w:r>
+      <w:r>
+        <w:br/>
+      </w:r>
+      <w:r>
+        <w:rPr>
+          <w:rStyle w:val="VerbatimChar"/>
+        </w:rPr>
+        <w:t xml:space="preserve">  SAGP           1      1      1              3             5</w:t>
+      </w:r>
+    </w:p>
+    <w:p>
+      <w:pPr>
+        <w:pStyle w:val="SourceCode"/>
+      </w:pPr>
+      <w:r>
+        <w:rPr>
+          <w:rStyle w:val="NormalTok"/>
+        </w:rPr>
+        <w:t xml:space="preserve">proportion_table_by_PaperType_country </w:t>
+      </w:r>
+      <w:r>
+        <w:rPr>
+          <w:rStyle w:val="OtherTok"/>
+        </w:rPr>
+        <w:t xml:space="preserve">&lt;-</w:t>
+      </w:r>
+      <w:r>
+        <w:rPr>
+          <w:rStyle w:val="NormalTok"/>
+        </w:rPr>
+        <w:t xml:space="preserve"> </w:t>
+      </w:r>
+      <w:r>
+        <w:rPr>
+          <w:rStyle w:val="FunctionTok"/>
+        </w:rPr>
+        <w:t xml:space="preserve">prop.table</w:t>
+      </w:r>
+      <w:r>
+        <w:rPr>
+          <w:rStyle w:val="NormalTok"/>
+        </w:rPr>
+        <w:t xml:space="preserve">(frequency_table_by_PaperType_country, </w:t>
+      </w:r>
+      <w:r>
+        <w:rPr>
+          <w:rStyle w:val="AttributeTok"/>
+        </w:rPr>
+        <w:t xml:space="preserve">margin =</w:t>
+      </w:r>
+      <w:r>
+        <w:rPr>
+          <w:rStyle w:val="NormalTok"/>
+        </w:rPr>
+        <w:t xml:space="preserve"> </w:t>
+      </w:r>
+      <w:r>
+        <w:rPr>
+          <w:rStyle w:val="DecValTok"/>
+        </w:rPr>
+        <w:t xml:space="preserve">1</w:t>
+      </w:r>
+      <w:r>
+        <w:rPr>
+          <w:rStyle w:val="NormalTok"/>
+        </w:rPr>
+        <w:t xml:space="preserve">)</w:t>
+      </w:r>
+      <w:r>
+        <w:br/>
+      </w:r>
+      <w:r>
+        <w:rPr>
+          <w:rStyle w:val="NormalTok"/>
+        </w:rPr>
+        <w:t xml:space="preserve">proportion_table_by_PaperType_country</w:t>
+      </w:r>
+    </w:p>
+    <w:p>
+      <w:pPr>
+        <w:pStyle w:val="SourceCode"/>
+      </w:pPr>
+      <w:r>
+        <w:rPr>
+          <w:rStyle w:val="VerbatimChar"/>
+        </w:rPr>
+        <w:t xml:space="preserve">      </w:t>
+      </w:r>
+      <w:r>
+        <w:br/>
+      </w:r>
+      <w:r>
+        <w:rPr>
+          <w:rStyle w:val="VerbatimChar"/>
+        </w:rPr>
+        <w:t xml:space="preserve">        Australia    Belgium      China      Egypt   Ethiopia      India</w:t>
+      </w:r>
+      <w:r>
+        <w:br/>
+      </w:r>
+      <w:r>
+        <w:rPr>
+          <w:rStyle w:val="VerbatimChar"/>
+        </w:rPr>
+        <w:t xml:space="preserve">  MAFP 0.00000000 0.00000000 0.18181818 0.00000000 0.00000000 0.13636364</w:t>
+      </w:r>
+      <w:r>
+        <w:br/>
+      </w:r>
+      <w:r>
+        <w:rPr>
+          <w:rStyle w:val="VerbatimChar"/>
+        </w:rPr>
+        <w:t xml:space="preserve">  MAGP 0.00000000 0.00000000 0.18181818 0.00000000 0.00000000 0.13636364</w:t>
+      </w:r>
+      <w:r>
+        <w:br/>
+      </w:r>
+      <w:r>
+        <w:rPr>
+          <w:rStyle w:val="VerbatimChar"/>
+        </w:rPr>
+        <w:t xml:space="preserve">  SAFP 0.00000000 0.04545455 0.09090909 0.09090909 0.04545455 0.18181818</w:t>
+      </w:r>
+      <w:r>
+        <w:br/>
+      </w:r>
+      <w:r>
+        <w:rPr>
+          <w:rStyle w:val="VerbatimChar"/>
+        </w:rPr>
+        <w:t xml:space="preserve">  SAGP 0.04545455 0.00000000 0.00000000 0.04545455 0.04545455 0.00000000</w:t>
+      </w:r>
+      <w:r>
+        <w:br/>
+      </w:r>
+      <w:r>
+        <w:rPr>
+          <w:rStyle w:val="VerbatimChar"/>
+        </w:rPr>
+        <w:t xml:space="preserve">      </w:t>
+      </w:r>
+      <w:r>
+        <w:br/>
+      </w:r>
+      <w:r>
+        <w:rPr>
+          <w:rStyle w:val="VerbatimChar"/>
+        </w:rPr>
+        <w:t xml:space="preserve">             Iran     Israel      Italy      Japan     Latvia   Malaysia</w:t>
+      </w:r>
+      <w:r>
+        <w:br/>
+      </w:r>
+      <w:r>
+        <w:rPr>
+          <w:rStyle w:val="VerbatimChar"/>
+        </w:rPr>
+        <w:t xml:space="preserve">  MAFP 0.00000000 0.00000000 0.00000000 0.04545455 0.00000000 0.04545455</w:t>
+      </w:r>
+      <w:r>
+        <w:br/>
+      </w:r>
+      <w:r>
+        <w:rPr>
+          <w:rStyle w:val="VerbatimChar"/>
+        </w:rPr>
+        <w:t xml:space="preserve">  MAGP 0.00000000 0.00000000 0.00000000 0.04545455 0.00000000 0.04545455</w:t>
+      </w:r>
+      <w:r>
+        <w:br/>
+      </w:r>
+      <w:r>
+        <w:rPr>
+          <w:rStyle w:val="VerbatimChar"/>
+        </w:rPr>
+        <w:t xml:space="preserve">  SAFP 0.00000000 0.00000000 0.00000000 0.04545455 0.00000000 0.00000000</w:t>
+      </w:r>
+      <w:r>
+        <w:br/>
+      </w:r>
+      <w:r>
+        <w:rPr>
+          <w:rStyle w:val="VerbatimChar"/>
+        </w:rPr>
+        <w:t xml:space="preserve">  SAGP 0.04545455 0.04545455 0.04545455 0.00000000 0.04545455 0.00000000</w:t>
+      </w:r>
+      <w:r>
+        <w:br/>
+      </w:r>
+      <w:r>
+        <w:rPr>
+          <w:rStyle w:val="VerbatimChar"/>
+        </w:rPr>
+        <w:t xml:space="preserve">      </w:t>
+      </w:r>
+      <w:r>
+        <w:br/>
+      </w:r>
+      <w:r>
+        <w:rPr>
+          <w:rStyle w:val="VerbatimChar"/>
+        </w:rPr>
+        <w:t xml:space="preserve">       Netherlands   Pakistan     Poland   Portugal South Africa South Korea</w:t>
+      </w:r>
+      <w:r>
+        <w:br/>
+      </w:r>
+      <w:r>
+        <w:rPr>
+          <w:rStyle w:val="VerbatimChar"/>
+        </w:rPr>
+        <w:t xml:space="preserve">  MAFP  0.09090909 0.04545455 0.04545455 0.04545455   0.00000000  0.00000000</w:t>
+      </w:r>
+      <w:r>
+        <w:br/>
+      </w:r>
+      <w:r>
+        <w:rPr>
+          <w:rStyle w:val="VerbatimChar"/>
+        </w:rPr>
+        <w:t xml:space="preserve">  MAGP  0.04545455 0.04545455 0.04545455 0.04545455   0.00000000  0.00000000</w:t>
+      </w:r>
+      <w:r>
+        <w:br/>
+      </w:r>
+      <w:r>
+        <w:rPr>
+          <w:rStyle w:val="VerbatimChar"/>
+        </w:rPr>
+        <w:t xml:space="preserve">  SAFP  0.04545455 0.00000000 0.00000000 0.00000000   0.00000000  0.04545455</w:t>
+      </w:r>
+      <w:r>
+        <w:br/>
+      </w:r>
+      <w:r>
+        <w:rPr>
+          <w:rStyle w:val="VerbatimChar"/>
+        </w:rPr>
+        <w:t xml:space="preserve">  SAGP  0.09090909 0.04545455 0.00000000 0.00000000   0.04545455  0.04545455</w:t>
+      </w:r>
+      <w:r>
+        <w:br/>
+      </w:r>
+      <w:r>
+        <w:rPr>
+          <w:rStyle w:val="VerbatimChar"/>
+        </w:rPr>
+        <w:t xml:space="preserve">      </w:t>
+      </w:r>
+      <w:r>
+        <w:br/>
+      </w:r>
+      <w:r>
+        <w:rPr>
+          <w:rStyle w:val="VerbatimChar"/>
+        </w:rPr>
+        <w:t xml:space="preserve">           Taiwan     Turkey United Kingdom United States</w:t>
+      </w:r>
+      <w:r>
+        <w:br/>
+      </w:r>
+      <w:r>
+        <w:rPr>
+          <w:rStyle w:val="VerbatimChar"/>
+        </w:rPr>
+        <w:t xml:space="preserve">  MAFP 0.00000000 0.00000000     0.00000000    0.36363636</w:t>
+      </w:r>
+      <w:r>
+        <w:br/>
+      </w:r>
+      <w:r>
+        <w:rPr>
+          <w:rStyle w:val="VerbatimChar"/>
+        </w:rPr>
+        <w:t xml:space="preserve">  MAGP 0.00000000 0.00000000     0.00000000    0.40909091</w:t>
+      </w:r>
+      <w:r>
+        <w:br/>
+      </w:r>
+      <w:r>
+        <w:rPr>
+          <w:rStyle w:val="VerbatimChar"/>
+        </w:rPr>
+        <w:t xml:space="preserve">  SAFP 0.00000000 0.04545455     0.04545455    0.31818182</w:t>
+      </w:r>
+      <w:r>
+        <w:br/>
+      </w:r>
+      <w:r>
+        <w:rPr>
+          <w:rStyle w:val="VerbatimChar"/>
+        </w:rPr>
+        <w:t xml:space="preserve">  SAGP 0.04545455 0.04545455     0.13636364    0.22727273</w:t>
+      </w:r>
+    </w:p>
+    <w:p>
+      <w:pPr>
+        <w:pStyle w:val="SourceCode"/>
+      </w:pPr>
+      <w:r>
+        <w:rPr>
+          <w:rStyle w:val="CommentTok"/>
+        </w:rPr>
+        <w:t xml:space="preserve"># And for the matching characteristic dummy variables</w:t>
+      </w:r>
+      <w:r>
+        <w:br/>
+      </w:r>
+      <w:r>
+        <w:rPr>
+          <w:rStyle w:val="NormalTok"/>
+        </w:rPr>
+        <w:t xml:space="preserve">  </w:t>
+      </w:r>
+      <w:r>
+        <w:rPr>
+          <w:rStyle w:val="CommentTok"/>
+        </w:rPr>
+        <w:t xml:space="preserve"># Country different</w:t>
+      </w:r>
+      <w:r>
+        <w:br/>
+      </w:r>
+      <w:r>
+        <w:rPr>
+          <w:rStyle w:val="NormalTok"/>
+        </w:rPr>
+        <w:t xml:space="preserve">frequency_table_by_PaperType_different_country </w:t>
+      </w:r>
+      <w:r>
+        <w:rPr>
+          <w:rStyle w:val="OtherTok"/>
+        </w:rPr>
+        <w:t xml:space="preserve">&lt;-</w:t>
+      </w:r>
+      <w:r>
+        <w:rPr>
+          <w:rStyle w:val="NormalTok"/>
+        </w:rPr>
+        <w:t xml:space="preserve"> </w:t>
+      </w:r>
+      <w:r>
+        <w:rPr>
+          <w:rStyle w:val="FunctionTok"/>
+        </w:rPr>
+        <w:t xml:space="preserve">table</w:t>
+      </w:r>
+      <w:r>
+        <w:rPr>
+          <w:rStyle w:val="NormalTok"/>
+        </w:rPr>
+        <w:t xml:space="preserve">(data</w:t>
+      </w:r>
+      <w:r>
+        <w:rPr>
+          <w:rStyle w:val="SpecialCharTok"/>
+        </w:rPr>
+        <w:t xml:space="preserve">$</w:t>
+      </w:r>
+      <w:r>
+        <w:rPr>
+          <w:rStyle w:val="NormalTok"/>
+        </w:rPr>
+        <w:t xml:space="preserve">PaperType, data</w:t>
+      </w:r>
+      <w:r>
+        <w:rPr>
+          <w:rStyle w:val="SpecialCharTok"/>
+        </w:rPr>
+        <w:t xml:space="preserve">$</w:t>
+      </w:r>
+      <w:r>
+        <w:rPr>
+          <w:rStyle w:val="NormalTok"/>
+        </w:rPr>
+        <w:t xml:space="preserve">different_country)</w:t>
+      </w:r>
+      <w:r>
+        <w:br/>
+      </w:r>
+      <w:r>
+        <w:rPr>
+          <w:rStyle w:val="NormalTok"/>
+        </w:rPr>
+        <w:t xml:space="preserve">frequency_table_by_PaperType_different_country</w:t>
+      </w:r>
+    </w:p>
+    <w:p>
+      <w:pPr>
+        <w:pStyle w:val="SourceCode"/>
+      </w:pPr>
+      <w:r>
+        <w:rPr>
+          <w:rStyle w:val="VerbatimChar"/>
+        </w:rPr>
+        <w:t xml:space="preserve">      </w:t>
+      </w:r>
+      <w:r>
+        <w:br/>
+      </w:r>
+      <w:r>
+        <w:rPr>
+          <w:rStyle w:val="VerbatimChar"/>
+        </w:rPr>
+        <w:t xml:space="preserve">       Same Country Different Country</w:t>
+      </w:r>
+      <w:r>
+        <w:br/>
+      </w:r>
+      <w:r>
+        <w:rPr>
+          <w:rStyle w:val="VerbatimChar"/>
+        </w:rPr>
+        <w:t xml:space="preserve">  MAFP           14                 8</w:t>
+      </w:r>
+      <w:r>
+        <w:br/>
+      </w:r>
+      <w:r>
+        <w:rPr>
+          <w:rStyle w:val="VerbatimChar"/>
+        </w:rPr>
+        <w:t xml:space="preserve">  MAGP           21                 1</w:t>
+      </w:r>
+      <w:r>
+        <w:br/>
+      </w:r>
+      <w:r>
+        <w:rPr>
+          <w:rStyle w:val="VerbatimChar"/>
+        </w:rPr>
+        <w:t xml:space="preserve">  SAFP            0                 0</w:t>
+      </w:r>
+      <w:r>
+        <w:br/>
+      </w:r>
+      <w:r>
+        <w:rPr>
+          <w:rStyle w:val="VerbatimChar"/>
+        </w:rPr>
+        <w:t xml:space="preserve">  SAGP           10                12</w:t>
+      </w:r>
+    </w:p>
+    <w:p>
+      <w:pPr>
+        <w:pStyle w:val="SourceCode"/>
+      </w:pPr>
+      <w:r>
+        <w:rPr>
+          <w:rStyle w:val="NormalTok"/>
+        </w:rPr>
+        <w:t xml:space="preserve">proportion_table_by_PaperType_different_country </w:t>
+      </w:r>
+      <w:r>
+        <w:rPr>
+          <w:rStyle w:val="OtherTok"/>
+        </w:rPr>
+        <w:t xml:space="preserve">&lt;-</w:t>
+      </w:r>
+      <w:r>
+        <w:rPr>
+          <w:rStyle w:val="NormalTok"/>
+        </w:rPr>
+        <w:t xml:space="preserve"> </w:t>
+      </w:r>
+      <w:r>
+        <w:rPr>
+          <w:rStyle w:val="FunctionTok"/>
+        </w:rPr>
+        <w:t xml:space="preserve">prop.table</w:t>
+      </w:r>
+      <w:r>
+        <w:rPr>
+          <w:rStyle w:val="NormalTok"/>
+        </w:rPr>
+        <w:t xml:space="preserve">(frequency_table_by_PaperType_different_country, </w:t>
+      </w:r>
+      <w:r>
+        <w:rPr>
+          <w:rStyle w:val="AttributeTok"/>
+        </w:rPr>
+        <w:t xml:space="preserve">margin =</w:t>
+      </w:r>
+      <w:r>
+        <w:rPr>
+          <w:rStyle w:val="NormalTok"/>
+        </w:rPr>
+        <w:t xml:space="preserve"> </w:t>
+      </w:r>
+      <w:r>
+        <w:rPr>
+          <w:rStyle w:val="DecValTok"/>
+        </w:rPr>
+        <w:t xml:space="preserve">1</w:t>
+      </w:r>
+      <w:r>
+        <w:rPr>
+          <w:rStyle w:val="NormalTok"/>
+        </w:rPr>
+        <w:t xml:space="preserve">)</w:t>
+      </w:r>
+      <w:r>
+        <w:br/>
+      </w:r>
+      <w:r>
+        <w:rPr>
+          <w:rStyle w:val="NormalTok"/>
+        </w:rPr>
+        <w:t xml:space="preserve">proportion_table_by_PaperType_different_country</w:t>
+      </w:r>
+    </w:p>
+    <w:p>
+      <w:pPr>
+        <w:pStyle w:val="SourceCode"/>
+      </w:pPr>
+      <w:r>
+        <w:rPr>
+          <w:rStyle w:val="VerbatimChar"/>
+        </w:rPr>
+        <w:t xml:space="preserve">      </w:t>
+      </w:r>
+      <w:r>
+        <w:br/>
+      </w:r>
+      <w:r>
+        <w:rPr>
+          <w:rStyle w:val="VerbatimChar"/>
+        </w:rPr>
+        <w:t xml:space="preserve">       Same Country Different Country</w:t>
+      </w:r>
+      <w:r>
+        <w:br/>
+      </w:r>
+      <w:r>
+        <w:rPr>
+          <w:rStyle w:val="VerbatimChar"/>
+        </w:rPr>
+        <w:t xml:space="preserve">  MAFP   0.63636364        0.36363636</w:t>
+      </w:r>
+      <w:r>
+        <w:br/>
+      </w:r>
+      <w:r>
+        <w:rPr>
+          <w:rStyle w:val="VerbatimChar"/>
+        </w:rPr>
+        <w:t xml:space="preserve">  MAGP   0.95454545        0.04545455</w:t>
+      </w:r>
+      <w:r>
+        <w:br/>
+      </w:r>
+      <w:r>
+        <w:rPr>
+          <w:rStyle w:val="VerbatimChar"/>
+        </w:rPr>
+        <w:t xml:space="preserve">  SAFP                               </w:t>
+      </w:r>
+      <w:r>
+        <w:br/>
+      </w:r>
+      <w:r>
+        <w:rPr>
+          <w:rStyle w:val="VerbatimChar"/>
+        </w:rPr>
+        <w:t xml:space="preserve">  SAGP   0.45454545        0.54545455</w:t>
+      </w:r>
+    </w:p>
+    <w:p>
+      <w:pPr>
+        <w:pStyle w:val="SourceCode"/>
+      </w:pPr>
+      <w:r>
+        <w:rPr>
+          <w:rStyle w:val="NormalTok"/>
+        </w:rPr>
+        <w:t xml:space="preserve">  </w:t>
+      </w:r>
+      <w:r>
+        <w:rPr>
+          <w:rStyle w:val="CommentTok"/>
+        </w:rPr>
+        <w:t xml:space="preserve"># Gender different</w:t>
+      </w:r>
+      <w:r>
+        <w:br/>
+      </w:r>
+      <w:r>
+        <w:rPr>
+          <w:rStyle w:val="NormalTok"/>
+        </w:rPr>
+        <w:t xml:space="preserve">frequency_table_by_PaperType_different_gender </w:t>
+      </w:r>
+      <w:r>
+        <w:rPr>
+          <w:rStyle w:val="OtherTok"/>
+        </w:rPr>
+        <w:t xml:space="preserve">&lt;-</w:t>
+      </w:r>
+      <w:r>
+        <w:rPr>
+          <w:rStyle w:val="NormalTok"/>
+        </w:rPr>
+        <w:t xml:space="preserve"> </w:t>
+      </w:r>
+      <w:r>
+        <w:rPr>
+          <w:rStyle w:val="FunctionTok"/>
+        </w:rPr>
+        <w:t xml:space="preserve">table</w:t>
+      </w:r>
+      <w:r>
+        <w:rPr>
+          <w:rStyle w:val="NormalTok"/>
+        </w:rPr>
+        <w:t xml:space="preserve">(data</w:t>
+      </w:r>
+      <w:r>
+        <w:rPr>
+          <w:rStyle w:val="SpecialCharTok"/>
+        </w:rPr>
+        <w:t xml:space="preserve">$</w:t>
+      </w:r>
+      <w:r>
+        <w:rPr>
+          <w:rStyle w:val="NormalTok"/>
+        </w:rPr>
+        <w:t xml:space="preserve">PaperType, data</w:t>
+      </w:r>
+      <w:r>
+        <w:rPr>
+          <w:rStyle w:val="SpecialCharTok"/>
+        </w:rPr>
+        <w:t xml:space="preserve">$</w:t>
+      </w:r>
+      <w:r>
+        <w:rPr>
+          <w:rStyle w:val="NormalTok"/>
+        </w:rPr>
+        <w:t xml:space="preserve">different_gender)</w:t>
+      </w:r>
+      <w:r>
+        <w:br/>
+      </w:r>
+      <w:r>
+        <w:rPr>
+          <w:rStyle w:val="NormalTok"/>
+        </w:rPr>
+        <w:t xml:space="preserve">frequency_table_by_PaperType_different_gender</w:t>
+      </w:r>
+    </w:p>
+    <w:p>
+      <w:pPr>
+        <w:pStyle w:val="SourceCode"/>
+      </w:pPr>
+      <w:r>
+        <w:rPr>
+          <w:rStyle w:val="VerbatimChar"/>
+        </w:rPr>
+        <w:t xml:space="preserve">      </w:t>
+      </w:r>
+      <w:r>
+        <w:br/>
+      </w:r>
+      <w:r>
+        <w:rPr>
+          <w:rStyle w:val="VerbatimChar"/>
+        </w:rPr>
+        <w:t xml:space="preserve">       Same Gender Different Gender</w:t>
+      </w:r>
+      <w:r>
+        <w:br/>
+      </w:r>
+      <w:r>
+        <w:rPr>
+          <w:rStyle w:val="VerbatimChar"/>
+        </w:rPr>
+        <w:t xml:space="preserve">  MAFP          18                4</w:t>
+      </w:r>
+      <w:r>
+        <w:br/>
+      </w:r>
+      <w:r>
+        <w:rPr>
+          <w:rStyle w:val="VerbatimChar"/>
+        </w:rPr>
+        <w:t xml:space="preserve">  MAGP          20                2</w:t>
+      </w:r>
+      <w:r>
+        <w:br/>
+      </w:r>
+      <w:r>
+        <w:rPr>
+          <w:rStyle w:val="VerbatimChar"/>
+        </w:rPr>
+        <w:t xml:space="preserve">  SAFP           0                0</w:t>
+      </w:r>
+      <w:r>
+        <w:br/>
+      </w:r>
+      <w:r>
+        <w:rPr>
+          <w:rStyle w:val="VerbatimChar"/>
+        </w:rPr>
+        <w:t xml:space="preserve">  SAGP          19                3</w:t>
+      </w:r>
+    </w:p>
+    <w:p>
+      <w:pPr>
+        <w:pStyle w:val="SourceCode"/>
+      </w:pPr>
+      <w:r>
+        <w:rPr>
+          <w:rStyle w:val="NormalTok"/>
+        </w:rPr>
+        <w:t xml:space="preserve">proportion_table_by_PaperType_different_gender </w:t>
+      </w:r>
+      <w:r>
+        <w:rPr>
+          <w:rStyle w:val="OtherTok"/>
+        </w:rPr>
+        <w:t xml:space="preserve">&lt;-</w:t>
+      </w:r>
+      <w:r>
+        <w:rPr>
+          <w:rStyle w:val="NormalTok"/>
+        </w:rPr>
+        <w:t xml:space="preserve"> </w:t>
+      </w:r>
+      <w:r>
+        <w:rPr>
+          <w:rStyle w:val="FunctionTok"/>
+        </w:rPr>
+        <w:t xml:space="preserve">prop.table</w:t>
+      </w:r>
+      <w:r>
+        <w:rPr>
+          <w:rStyle w:val="NormalTok"/>
+        </w:rPr>
+        <w:t xml:space="preserve">(frequency_table_by_PaperType_different_gender, </w:t>
+      </w:r>
+      <w:r>
+        <w:rPr>
+          <w:rStyle w:val="AttributeTok"/>
+        </w:rPr>
+        <w:t xml:space="preserve">margin =</w:t>
+      </w:r>
+      <w:r>
+        <w:rPr>
+          <w:rStyle w:val="NormalTok"/>
+        </w:rPr>
+        <w:t xml:space="preserve"> </w:t>
+      </w:r>
+      <w:r>
+        <w:rPr>
+          <w:rStyle w:val="DecValTok"/>
+        </w:rPr>
+        <w:t xml:space="preserve">1</w:t>
+      </w:r>
+      <w:r>
+        <w:rPr>
+          <w:rStyle w:val="NormalTok"/>
+        </w:rPr>
+        <w:t xml:space="preserve">)</w:t>
+      </w:r>
+      <w:r>
+        <w:br/>
+      </w:r>
+      <w:r>
+        <w:rPr>
+          <w:rStyle w:val="NormalTok"/>
+        </w:rPr>
+        <w:t xml:space="preserve">proportion_table_by_PaperType_different_gender</w:t>
+      </w:r>
+    </w:p>
+    <w:p>
+      <w:pPr>
+        <w:pStyle w:val="SourceCode"/>
+      </w:pPr>
+      <w:r>
+        <w:rPr>
+          <w:rStyle w:val="VerbatimChar"/>
+        </w:rPr>
+        <w:t xml:space="preserve">      </w:t>
+      </w:r>
+      <w:r>
+        <w:br/>
+      </w:r>
+      <w:r>
+        <w:rPr>
+          <w:rStyle w:val="VerbatimChar"/>
+        </w:rPr>
+        <w:t xml:space="preserve">       Same Gender Different Gender</w:t>
+      </w:r>
+      <w:r>
+        <w:br/>
+      </w:r>
+      <w:r>
+        <w:rPr>
+          <w:rStyle w:val="VerbatimChar"/>
+        </w:rPr>
+        <w:t xml:space="preserve">  MAFP  0.81818182       0.18181818</w:t>
+      </w:r>
+      <w:r>
+        <w:br/>
+      </w:r>
+      <w:r>
+        <w:rPr>
+          <w:rStyle w:val="VerbatimChar"/>
+        </w:rPr>
+        <w:t xml:space="preserve">  MAGP  0.90909091       0.09090909</w:t>
+      </w:r>
+      <w:r>
+        <w:br/>
+      </w:r>
+      <w:r>
+        <w:rPr>
+          <w:rStyle w:val="VerbatimChar"/>
+        </w:rPr>
+        <w:t xml:space="preserve">  SAFP                             </w:t>
+      </w:r>
+      <w:r>
+        <w:br/>
+      </w:r>
+      <w:r>
+        <w:rPr>
+          <w:rStyle w:val="VerbatimChar"/>
+        </w:rPr>
+        <w:t xml:space="preserve">  SAGP  0.86363636       0.13636364</w:t>
+      </w:r>
+    </w:p>
+    <w:p>
+      <w:pPr>
+        <w:pStyle w:val="SourceCode"/>
+      </w:pPr>
+      <w:r>
+        <w:rPr>
+          <w:rStyle w:val="NormalTok"/>
+        </w:rPr>
+        <w:t xml:space="preserve">  </w:t>
+      </w:r>
+      <w:r>
+        <w:rPr>
+          <w:rStyle w:val="CommentTok"/>
+        </w:rPr>
+        <w:t xml:space="preserve"># Institutional prestige different</w:t>
+      </w:r>
+      <w:r>
+        <w:br/>
+      </w:r>
+      <w:r>
+        <w:rPr>
+          <w:rStyle w:val="NormalTok"/>
+        </w:rPr>
+        <w:t xml:space="preserve">frequency_table_by_PaperType_different_inst_pres </w:t>
+      </w:r>
+      <w:r>
+        <w:rPr>
+          <w:rStyle w:val="OtherTok"/>
+        </w:rPr>
+        <w:t xml:space="preserve">&lt;-</w:t>
+      </w:r>
+      <w:r>
+        <w:rPr>
+          <w:rStyle w:val="NormalTok"/>
+        </w:rPr>
+        <w:t xml:space="preserve"> </w:t>
+      </w:r>
+      <w:r>
+        <w:rPr>
+          <w:rStyle w:val="FunctionTok"/>
+        </w:rPr>
+        <w:t xml:space="preserve">table</w:t>
+      </w:r>
+      <w:r>
+        <w:rPr>
+          <w:rStyle w:val="NormalTok"/>
+        </w:rPr>
+        <w:t xml:space="preserve">(data</w:t>
+      </w:r>
+      <w:r>
+        <w:rPr>
+          <w:rStyle w:val="SpecialCharTok"/>
+        </w:rPr>
+        <w:t xml:space="preserve">$</w:t>
+      </w:r>
+      <w:r>
+        <w:rPr>
+          <w:rStyle w:val="NormalTok"/>
+        </w:rPr>
+        <w:t xml:space="preserve">PaperType, data</w:t>
+      </w:r>
+      <w:r>
+        <w:rPr>
+          <w:rStyle w:val="SpecialCharTok"/>
+        </w:rPr>
+        <w:t xml:space="preserve">$</w:t>
+      </w:r>
+      <w:r>
+        <w:rPr>
+          <w:rStyle w:val="NormalTok"/>
+        </w:rPr>
+        <w:t xml:space="preserve">different_inst_pres)</w:t>
+      </w:r>
+      <w:r>
+        <w:br/>
+      </w:r>
+      <w:r>
+        <w:rPr>
+          <w:rStyle w:val="NormalTok"/>
+        </w:rPr>
+        <w:t xml:space="preserve">frequency_table_by_PaperType_different_inst_pres</w:t>
+      </w:r>
+    </w:p>
+    <w:p>
+      <w:pPr>
+        <w:pStyle w:val="SourceCode"/>
+      </w:pPr>
+      <w:r>
+        <w:rPr>
+          <w:rStyle w:val="VerbatimChar"/>
+        </w:rPr>
+        <w:t xml:space="preserve">      </w:t>
+      </w:r>
+      <w:r>
+        <w:br/>
+      </w:r>
+      <w:r>
+        <w:rPr>
+          <w:rStyle w:val="VerbatimChar"/>
+        </w:rPr>
+        <w:t xml:space="preserve">       Same Institutional Prestige Different Institutional Prestige</w:t>
+      </w:r>
+      <w:r>
+        <w:br/>
+      </w:r>
+      <w:r>
+        <w:rPr>
+          <w:rStyle w:val="VerbatimChar"/>
+        </w:rPr>
+        <w:t xml:space="preserve">  MAFP                          17                                5</w:t>
+      </w:r>
+      <w:r>
+        <w:br/>
+      </w:r>
+      <w:r>
+        <w:rPr>
+          <w:rStyle w:val="VerbatimChar"/>
+        </w:rPr>
+        <w:t xml:space="preserve">  MAGP                          21                                1</w:t>
+      </w:r>
+      <w:r>
+        <w:br/>
+      </w:r>
+      <w:r>
+        <w:rPr>
+          <w:rStyle w:val="VerbatimChar"/>
+        </w:rPr>
+        <w:t xml:space="preserve">  SAFP                           0                                0</w:t>
+      </w:r>
+      <w:r>
+        <w:br/>
+      </w:r>
+      <w:r>
+        <w:rPr>
+          <w:rStyle w:val="VerbatimChar"/>
+        </w:rPr>
+        <w:t xml:space="preserve">  SAGP                          21                                1</w:t>
+      </w:r>
+    </w:p>
+    <w:p>
+      <w:pPr>
+        <w:pStyle w:val="SourceCode"/>
+      </w:pPr>
+      <w:r>
+        <w:rPr>
+          <w:rStyle w:val="NormalTok"/>
+        </w:rPr>
+        <w:t xml:space="preserve">proportion_table_by_PaperType_different_inst_pres </w:t>
+      </w:r>
+      <w:r>
+        <w:rPr>
+          <w:rStyle w:val="OtherTok"/>
+        </w:rPr>
+        <w:t xml:space="preserve">&lt;-</w:t>
+      </w:r>
+      <w:r>
+        <w:rPr>
+          <w:rStyle w:val="NormalTok"/>
+        </w:rPr>
+        <w:t xml:space="preserve"> </w:t>
+      </w:r>
+      <w:r>
+        <w:rPr>
+          <w:rStyle w:val="FunctionTok"/>
+        </w:rPr>
+        <w:t xml:space="preserve">prop.table</w:t>
+      </w:r>
+      <w:r>
+        <w:rPr>
+          <w:rStyle w:val="NormalTok"/>
+        </w:rPr>
+        <w:t xml:space="preserve">(frequency_table_by_PaperType_different_inst_pres, </w:t>
+      </w:r>
+      <w:r>
+        <w:rPr>
+          <w:rStyle w:val="AttributeTok"/>
+        </w:rPr>
+        <w:t xml:space="preserve">margin =</w:t>
+      </w:r>
+      <w:r>
+        <w:rPr>
+          <w:rStyle w:val="NormalTok"/>
+        </w:rPr>
+        <w:t xml:space="preserve"> </w:t>
+      </w:r>
+      <w:r>
+        <w:rPr>
+          <w:rStyle w:val="DecValTok"/>
+        </w:rPr>
+        <w:t xml:space="preserve">1</w:t>
+      </w:r>
+      <w:r>
+        <w:rPr>
+          <w:rStyle w:val="NormalTok"/>
+        </w:rPr>
+        <w:t xml:space="preserve">)</w:t>
+      </w:r>
+      <w:r>
+        <w:br/>
+      </w:r>
+      <w:r>
+        <w:rPr>
+          <w:rStyle w:val="NormalTok"/>
+        </w:rPr>
+        <w:t xml:space="preserve">proportion_table_by_PaperType_different_inst_pres</w:t>
+      </w:r>
+    </w:p>
+    <w:p>
+      <w:pPr>
+        <w:pStyle w:val="SourceCode"/>
+      </w:pPr>
+      <w:r>
+        <w:rPr>
+          <w:rStyle w:val="VerbatimChar"/>
+        </w:rPr>
+        <w:t xml:space="preserve">      </w:t>
+      </w:r>
+      <w:r>
+        <w:br/>
+      </w:r>
+      <w:r>
+        <w:rPr>
+          <w:rStyle w:val="VerbatimChar"/>
+        </w:rPr>
+        <w:t xml:space="preserve">       Same Institutional Prestige Different Institutional Prestige</w:t>
+      </w:r>
+      <w:r>
+        <w:br/>
+      </w:r>
+      <w:r>
+        <w:rPr>
+          <w:rStyle w:val="VerbatimChar"/>
+        </w:rPr>
+        <w:t xml:space="preserve">  MAFP                  0.77272727                       0.22727273</w:t>
+      </w:r>
+      <w:r>
+        <w:br/>
+      </w:r>
+      <w:r>
+        <w:rPr>
+          <w:rStyle w:val="VerbatimChar"/>
+        </w:rPr>
+        <w:t xml:space="preserve">  MAGP                  0.95454545                       0.04545455</w:t>
+      </w:r>
+      <w:r>
+        <w:br/>
+      </w:r>
+      <w:r>
+        <w:rPr>
+          <w:rStyle w:val="VerbatimChar"/>
+        </w:rPr>
+        <w:t xml:space="preserve">  SAFP                                                             </w:t>
+      </w:r>
+      <w:r>
+        <w:br/>
+      </w:r>
+      <w:r>
+        <w:rPr>
+          <w:rStyle w:val="VerbatimChar"/>
+        </w:rPr>
+        <w:t xml:space="preserve">  SAGP                  0.95454545                       0.04545455</w:t>
+      </w:r>
+    </w:p>
+    <w:p>
+      <w:pPr>
+        <w:pStyle w:val="SourceCode"/>
+      </w:pPr>
+      <w:r>
+        <w:rPr>
+          <w:rStyle w:val="NormalTok"/>
+        </w:rPr>
+        <w:t xml:space="preserve">  </w:t>
+      </w:r>
+      <w:r>
+        <w:rPr>
+          <w:rStyle w:val="CommentTok"/>
+        </w:rPr>
+        <w:t xml:space="preserve"># Journal different</w:t>
+      </w:r>
+      <w:r>
+        <w:br/>
+      </w:r>
+      <w:r>
+        <w:rPr>
+          <w:rStyle w:val="NormalTok"/>
+        </w:rPr>
+        <w:t xml:space="preserve">frequency_table_by_PaperType_different_journal </w:t>
+      </w:r>
+      <w:r>
+        <w:rPr>
+          <w:rStyle w:val="OtherTok"/>
+        </w:rPr>
+        <w:t xml:space="preserve">&lt;-</w:t>
+      </w:r>
+      <w:r>
+        <w:rPr>
+          <w:rStyle w:val="NormalTok"/>
+        </w:rPr>
+        <w:t xml:space="preserve"> </w:t>
+      </w:r>
+      <w:r>
+        <w:rPr>
+          <w:rStyle w:val="FunctionTok"/>
+        </w:rPr>
+        <w:t xml:space="preserve">table</w:t>
+      </w:r>
+      <w:r>
+        <w:rPr>
+          <w:rStyle w:val="NormalTok"/>
+        </w:rPr>
+        <w:t xml:space="preserve">(data</w:t>
+      </w:r>
+      <w:r>
+        <w:rPr>
+          <w:rStyle w:val="SpecialCharTok"/>
+        </w:rPr>
+        <w:t xml:space="preserve">$</w:t>
+      </w:r>
+      <w:r>
+        <w:rPr>
+          <w:rStyle w:val="NormalTok"/>
+        </w:rPr>
+        <w:t xml:space="preserve">PaperType, data</w:t>
+      </w:r>
+      <w:r>
+        <w:rPr>
+          <w:rStyle w:val="SpecialCharTok"/>
+        </w:rPr>
+        <w:t xml:space="preserve">$</w:t>
+      </w:r>
+      <w:r>
+        <w:rPr>
+          <w:rStyle w:val="NormalTok"/>
+        </w:rPr>
+        <w:t xml:space="preserve">different_journal)</w:t>
+      </w:r>
+      <w:r>
+        <w:br/>
+      </w:r>
+      <w:r>
+        <w:rPr>
+          <w:rStyle w:val="NormalTok"/>
+        </w:rPr>
+        <w:t xml:space="preserve">frequency_table_by_PaperType_different_journal</w:t>
+      </w:r>
+    </w:p>
+    <w:p>
+      <w:pPr>
+        <w:pStyle w:val="SourceCode"/>
+      </w:pPr>
+      <w:r>
+        <w:rPr>
+          <w:rStyle w:val="VerbatimChar"/>
+        </w:rPr>
+        <w:t xml:space="preserve">      </w:t>
+      </w:r>
+      <w:r>
+        <w:br/>
+      </w:r>
+      <w:r>
+        <w:rPr>
+          <w:rStyle w:val="VerbatimChar"/>
+        </w:rPr>
+        <w:t xml:space="preserve">       Same Journal Different Journal</w:t>
+      </w:r>
+      <w:r>
+        <w:br/>
+      </w:r>
+      <w:r>
+        <w:rPr>
+          <w:rStyle w:val="VerbatimChar"/>
+        </w:rPr>
+        <w:t xml:space="preserve">  MAFP           11                11</w:t>
+      </w:r>
+      <w:r>
+        <w:br/>
+      </w:r>
+      <w:r>
+        <w:rPr>
+          <w:rStyle w:val="VerbatimChar"/>
+        </w:rPr>
+        <w:t xml:space="preserve">  MAGP            0                 0</w:t>
+      </w:r>
+      <w:r>
+        <w:br/>
+      </w:r>
+      <w:r>
+        <w:rPr>
+          <w:rStyle w:val="VerbatimChar"/>
+        </w:rPr>
+        <w:t xml:space="preserve">  SAFP            0                 0</w:t>
+      </w:r>
+      <w:r>
+        <w:br/>
+      </w:r>
+      <w:r>
+        <w:rPr>
+          <w:rStyle w:val="VerbatimChar"/>
+        </w:rPr>
+        <w:t xml:space="preserve">  SAGP            0                 0</w:t>
+      </w:r>
+    </w:p>
+    <w:p>
+      <w:pPr>
+        <w:pStyle w:val="SourceCode"/>
+      </w:pPr>
+      <w:r>
+        <w:rPr>
+          <w:rStyle w:val="NormalTok"/>
+        </w:rPr>
+        <w:t xml:space="preserve">proportion_table_by_PaperType_different_journal </w:t>
+      </w:r>
+      <w:r>
+        <w:rPr>
+          <w:rStyle w:val="OtherTok"/>
+        </w:rPr>
+        <w:t xml:space="preserve">&lt;-</w:t>
+      </w:r>
+      <w:r>
+        <w:rPr>
+          <w:rStyle w:val="NormalTok"/>
+        </w:rPr>
+        <w:t xml:space="preserve"> </w:t>
+      </w:r>
+      <w:r>
+        <w:rPr>
+          <w:rStyle w:val="FunctionTok"/>
+        </w:rPr>
+        <w:t xml:space="preserve">prop.table</w:t>
+      </w:r>
+      <w:r>
+        <w:rPr>
+          <w:rStyle w:val="NormalTok"/>
+        </w:rPr>
+        <w:t xml:space="preserve">(frequency_table_by_PaperType_different_journal, </w:t>
+      </w:r>
+      <w:r>
+        <w:rPr>
+          <w:rStyle w:val="AttributeTok"/>
+        </w:rPr>
+        <w:t xml:space="preserve">margin =</w:t>
+      </w:r>
+      <w:r>
+        <w:rPr>
+          <w:rStyle w:val="NormalTok"/>
+        </w:rPr>
+        <w:t xml:space="preserve"> </w:t>
+      </w:r>
+      <w:r>
+        <w:rPr>
+          <w:rStyle w:val="DecValTok"/>
+        </w:rPr>
+        <w:t xml:space="preserve">1</w:t>
+      </w:r>
+      <w:r>
+        <w:rPr>
+          <w:rStyle w:val="NormalTok"/>
+        </w:rPr>
+        <w:t xml:space="preserve">)</w:t>
+      </w:r>
+      <w:r>
+        <w:br/>
+      </w:r>
+      <w:r>
+        <w:rPr>
+          <w:rStyle w:val="NormalTok"/>
+        </w:rPr>
+        <w:t xml:space="preserve">proportion_table_by_PaperType_different_journal</w:t>
+      </w:r>
+    </w:p>
+    <w:p>
+      <w:pPr>
+        <w:pStyle w:val="SourceCode"/>
+      </w:pPr>
+      <w:r>
+        <w:rPr>
+          <w:rStyle w:val="VerbatimChar"/>
+        </w:rPr>
+        <w:t xml:space="preserve">      </w:t>
+      </w:r>
+      <w:r>
+        <w:br/>
+      </w:r>
+      <w:r>
+        <w:rPr>
+          <w:rStyle w:val="VerbatimChar"/>
+        </w:rPr>
+        <w:t xml:space="preserve">       Same Journal Different Journal</w:t>
+      </w:r>
+      <w:r>
+        <w:br/>
+      </w:r>
+      <w:r>
+        <w:rPr>
+          <w:rStyle w:val="VerbatimChar"/>
+        </w:rPr>
+        <w:t xml:space="preserve">  MAFP          0.5               0.5</w:t>
+      </w:r>
+      <w:r>
+        <w:br/>
+      </w:r>
+      <w:r>
+        <w:rPr>
+          <w:rStyle w:val="VerbatimChar"/>
+        </w:rPr>
+        <w:t xml:space="preserve">  MAGP                               </w:t>
+      </w:r>
+      <w:r>
+        <w:br/>
+      </w:r>
+      <w:r>
+        <w:rPr>
+          <w:rStyle w:val="VerbatimChar"/>
+        </w:rPr>
+        <w:t xml:space="preserve">  SAFP                               </w:t>
+      </w:r>
+      <w:r>
+        <w:br/>
+      </w:r>
+      <w:r>
+        <w:rPr>
+          <w:rStyle w:val="VerbatimChar"/>
+        </w:rPr>
+        <w:t xml:space="preserve">  SAGP                               </w:t>
+      </w:r>
+    </w:p>
+    <w:p>
+      <w:pPr>
+        <w:pStyle w:val="SourceCode"/>
+      </w:pPr>
+      <w:r>
+        <w:rPr>
+          <w:rStyle w:val="CommentTok"/>
+        </w:rPr>
+        <w:t xml:space="preserve"># Descriptive statistics for year off within PaperType groups</w:t>
+      </w:r>
+      <w:r>
+        <w:br/>
+      </w:r>
+      <w:r>
+        <w:rPr>
+          <w:rStyle w:val="NormalTok"/>
+        </w:rPr>
+        <w:t xml:space="preserve">year_difference_descriptives </w:t>
+      </w:r>
+      <w:r>
+        <w:rPr>
+          <w:rStyle w:val="OtherTok"/>
+        </w:rPr>
+        <w:t xml:space="preserve">&lt;-</w:t>
+      </w:r>
+      <w:r>
+        <w:rPr>
+          <w:rStyle w:val="NormalTok"/>
+        </w:rPr>
+        <w:t xml:space="preserve"> </w:t>
+      </w:r>
+      <w:r>
+        <w:rPr>
+          <w:rStyle w:val="FunctionTok"/>
+        </w:rPr>
+        <w:t xml:space="preserve">describeBy</w:t>
+      </w:r>
+      <w:r>
+        <w:rPr>
+          <w:rStyle w:val="NormalTok"/>
+        </w:rPr>
+        <w:t xml:space="preserve">(data</w:t>
+      </w:r>
+      <w:r>
+        <w:rPr>
+          <w:rStyle w:val="SpecialCharTok"/>
+        </w:rPr>
+        <w:t xml:space="preserve">$</w:t>
+      </w:r>
+      <w:r>
+        <w:rPr>
+          <w:rStyle w:val="NormalTok"/>
+        </w:rPr>
+        <w:t xml:space="preserve">year_difference, </w:t>
+      </w:r>
+      <w:r>
+        <w:rPr>
+          <w:rStyle w:val="AttributeTok"/>
+        </w:rPr>
+        <w:t xml:space="preserve">group =</w:t>
+      </w:r>
+      <w:r>
+        <w:rPr>
+          <w:rStyle w:val="NormalTok"/>
+        </w:rPr>
+        <w:t xml:space="preserve"> data</w:t>
+      </w:r>
+      <w:r>
+        <w:rPr>
+          <w:rStyle w:val="SpecialCharTok"/>
+        </w:rPr>
+        <w:t xml:space="preserve">$</w:t>
+      </w:r>
+      <w:r>
+        <w:rPr>
+          <w:rStyle w:val="NormalTok"/>
+        </w:rPr>
+        <w:t xml:space="preserve">PaperType)</w:t>
+      </w:r>
+    </w:p>
+    <w:p>
+      <w:pPr>
+        <w:pStyle w:val="SourceCode"/>
+      </w:pPr>
+      <w:r>
+        <w:rPr>
+          <w:rStyle w:val="VerbatimChar"/>
+        </w:rPr>
+        <w:t xml:space="preserve">Warning in min(x, na.rm = na.rm): no non-missing arguments to min; returning</w:t>
+      </w:r>
+      <w:r>
+        <w:br/>
+      </w:r>
+      <w:r>
+        <w:rPr>
+          <w:rStyle w:val="VerbatimChar"/>
+        </w:rPr>
+        <w:t xml:space="preserve">Inf</w:t>
+      </w:r>
+    </w:p>
+    <w:p>
+      <w:pPr>
+        <w:pStyle w:val="SourceCode"/>
+      </w:pPr>
+      <w:r>
+        <w:rPr>
+          <w:rStyle w:val="VerbatimChar"/>
+        </w:rPr>
+        <w:t xml:space="preserve">Warning in max(x, na.rm = na.rm): no non-missing arguments to max; returning</w:t>
+      </w:r>
+      <w:r>
+        <w:br/>
+      </w:r>
+      <w:r>
+        <w:rPr>
+          <w:rStyle w:val="VerbatimChar"/>
+        </w:rPr>
+        <w:t xml:space="preserve">-Inf</w:t>
+      </w:r>
+    </w:p>
+    <w:p>
+      <w:pPr>
+        <w:pStyle w:val="SourceCode"/>
+      </w:pPr>
+      <w:r>
+        <w:rPr>
+          <w:rStyle w:val="NormalTok"/>
+        </w:rPr>
+        <w:t xml:space="preserve">year_difference_descriptives</w:t>
+      </w:r>
+    </w:p>
+    <w:p>
+      <w:pPr>
+        <w:pStyle w:val="SourceCode"/>
+      </w:pPr>
+      <w:r>
+        <w:br/>
+      </w:r>
+      <w:r>
+        <w:rPr>
+          <w:rStyle w:val="VerbatimChar"/>
+        </w:rPr>
+        <w:t xml:space="preserve"> Descriptive statistics by group </w:t>
+      </w:r>
+      <w:r>
+        <w:br/>
+      </w:r>
+      <w:r>
+        <w:rPr>
+          <w:rStyle w:val="VerbatimChar"/>
+        </w:rPr>
+        <w:t xml:space="preserve">group: MAFP</w:t>
+      </w:r>
+      <w:r>
+        <w:br/>
+      </w:r>
+      <w:r>
+        <w:rPr>
+          <w:rStyle w:val="VerbatimChar"/>
+        </w:rPr>
+        <w:t xml:space="preserve">   vars  n  mean   sd median trimmed  mad min max range skew kurtosis   se</w:t>
+      </w:r>
+      <w:r>
+        <w:br/>
+      </w:r>
+      <w:r>
+        <w:rPr>
+          <w:rStyle w:val="VerbatimChar"/>
+        </w:rPr>
+        <w:t xml:space="preserve">X1    1 22 -1.36 6.15      0   -0.22 1.48 -21   8    29 -1.9     3.45 1.31</w:t>
+      </w:r>
+      <w:r>
+        <w:br/>
+      </w:r>
+      <w:r>
+        <w:rPr>
+          <w:rStyle w:val="VerbatimChar"/>
+        </w:rPr>
+        <w:t xml:space="preserve">------------------------------------------------------------ </w:t>
+      </w:r>
+      <w:r>
+        <w:br/>
+      </w:r>
+      <w:r>
+        <w:rPr>
+          <w:rStyle w:val="VerbatimChar"/>
+        </w:rPr>
+        <w:t xml:space="preserve">group: MAGP</w:t>
+      </w:r>
+      <w:r>
+        <w:br/>
+      </w:r>
+      <w:r>
+        <w:rPr>
+          <w:rStyle w:val="VerbatimChar"/>
+        </w:rPr>
+        <w:t xml:space="preserve">   vars  n  mean   sd median trimmed mad min max range  skew kurtosis   se</w:t>
+      </w:r>
+      <w:r>
+        <w:br/>
+      </w:r>
+      <w:r>
+        <w:rPr>
+          <w:rStyle w:val="VerbatimChar"/>
+        </w:rPr>
+        <w:t xml:space="preserve">X1    1 22 -0.64 2.15      0   -0.22   0 -10   1    11 -3.72    13.37 0.46</w:t>
+      </w:r>
+      <w:r>
+        <w:br/>
+      </w:r>
+      <w:r>
+        <w:rPr>
+          <w:rStyle w:val="VerbatimChar"/>
+        </w:rPr>
+        <w:t xml:space="preserve">------------------------------------------------------------ </w:t>
+      </w:r>
+      <w:r>
+        <w:br/>
+      </w:r>
+      <w:r>
+        <w:rPr>
+          <w:rStyle w:val="VerbatimChar"/>
+        </w:rPr>
+        <w:t xml:space="preserve">group: SAFP</w:t>
+      </w:r>
+      <w:r>
+        <w:br/>
+      </w:r>
+      <w:r>
+        <w:rPr>
+          <w:rStyle w:val="VerbatimChar"/>
+        </w:rPr>
+        <w:t xml:space="preserve">   vars n mean sd median trimmed mad min  max range skew kurtosis se</w:t>
+      </w:r>
+      <w:r>
+        <w:br/>
+      </w:r>
+      <w:r>
+        <w:rPr>
+          <w:rStyle w:val="VerbatimChar"/>
+        </w:rPr>
+        <w:t xml:space="preserve">X1    1 0  NaN NA     NA     NaN  NA Inf -Inf  -Inf   NA       NA NA</w:t>
+      </w:r>
+      <w:r>
+        <w:br/>
+      </w:r>
+      <w:r>
+        <w:rPr>
+          <w:rStyle w:val="VerbatimChar"/>
+        </w:rPr>
+        <w:t xml:space="preserve">------------------------------------------------------------ </w:t>
+      </w:r>
+      <w:r>
+        <w:br/>
+      </w:r>
+      <w:r>
+        <w:rPr>
+          <w:rStyle w:val="VerbatimChar"/>
+        </w:rPr>
+        <w:t xml:space="preserve">group: SAGP</w:t>
+      </w:r>
+      <w:r>
+        <w:br/>
+      </w:r>
+      <w:r>
+        <w:rPr>
+          <w:rStyle w:val="VerbatimChar"/>
+        </w:rPr>
+        <w:t xml:space="preserve">   vars  n mean   sd median trimmed mad min max range skew kurtosis   se</w:t>
+      </w:r>
+      <w:r>
+        <w:br/>
+      </w:r>
+      <w:r>
+        <w:rPr>
+          <w:rStyle w:val="VerbatimChar"/>
+        </w:rPr>
+        <w:t xml:space="preserve">X1    1 22    0 1.35      0   -0.06   0  -4   4     8 0.11     4.36 0.29</w:t>
       </w:r>
     </w:p>
     <w:bookmarkStart w:id="37" w:name="refs"/>

</xml_diff>

<commit_message>
finish descriptive statistics/interpretation of descirptive statistics and render again
</commit_message>
<xml_diff>
--- a/thesis_data_analysis_quarto.docx
+++ b/thesis_data_analysis_quarto.docx
@@ -112,7 +112,7 @@
         </w:p>
       </w:sdtContent>
     </w:sdt>
-    <w:bookmarkStart w:id="26" w:name="introduction"/>
+    <w:bookmarkStart w:id="27" w:name="introduction"/>
     <w:p>
       <w:pPr>
         <w:pStyle w:val="Heading1"/>
@@ -126,12 +126,26 @@
         <w:pStyle w:val="FirstParagraph"/>
       </w:pPr>
       <w:r>
-        <w:t xml:space="preserve">This document is intended to track the data analysis for my undergraduate thesis project on the psychology of scientific fraud. I have already planned out (and preregistered) my data analysis plan (see</w:t>
+        <w:t xml:space="preserve">This document is intended to track the data analysis for my undergraduate thesis project on the psychology of scientific fraud. I have already planned out (and</w:t>
       </w:r>
       <w:r>
         <w:t xml:space="preserve"> </w:t>
       </w:r>
       <w:hyperlink r:id="rId20">
+        <w:r>
+          <w:rPr>
+            <w:rStyle w:val="Hyperlink"/>
+          </w:rPr>
+          <w:t xml:space="preserve">preregistered</w:t>
+        </w:r>
+      </w:hyperlink>
+      <w:r>
+        <w:t xml:space="preserve">) my data analysis plan (see</w:t>
+      </w:r>
+      <w:r>
+        <w:t xml:space="preserve"> </w:t>
+      </w:r>
+      <w:hyperlink r:id="rId21">
         <w:r>
           <w:rPr>
             <w:rStyle w:val="Hyperlink"/>
@@ -143,7 +157,7 @@
         <w:t xml:space="preserve">), and I will note throughout the document if I deviate from this plan and why. This project is also being tracked in a private GitHub repository in case I need to revert back to a previous version of the project due to a fatal error.</w:t>
       </w:r>
     </w:p>
-    <w:bookmarkStart w:id="21" w:name="overview-of-sections"/>
+    <w:bookmarkStart w:id="22" w:name="overview-of-sections"/>
     <w:p>
       <w:pPr>
         <w:pStyle w:val="Heading2"/>
@@ -215,8 +229,8 @@
         <w:t xml:space="preserve">In the hypothesis testing section, we will test each of our hypotheses one-by-one, according to our analysis plan.</w:t>
       </w:r>
     </w:p>
-    <w:bookmarkEnd w:id="21"/>
-    <w:bookmarkStart w:id="22" w:name="directory-set-up"/>
+    <w:bookmarkEnd w:id="22"/>
+    <w:bookmarkStart w:id="23" w:name="directory-set-up"/>
     <w:p>
       <w:pPr>
         <w:pStyle w:val="Heading2"/>
@@ -248,8 +262,8 @@
         <w:t xml:space="preserve">) in the current working directory. The code will be displayed before the output of each analysis.</w:t>
       </w:r>
     </w:p>
-    <w:bookmarkEnd w:id="22"/>
-    <w:bookmarkStart w:id="23" w:name="variable-definitions"/>
+    <w:bookmarkEnd w:id="23"/>
+    <w:bookmarkStart w:id="24" w:name="variable-definitions"/>
     <w:p>
       <w:pPr>
         <w:pStyle w:val="Heading2"/>
@@ -526,8 +540,8 @@
         <w:t xml:space="preserve">: Flesch Reading Ease from ARTE.</w:t>
       </w:r>
     </w:p>
-    <w:bookmarkEnd w:id="23"/>
-    <w:bookmarkStart w:id="24" w:name="initial-package-installations"/>
+    <w:bookmarkEnd w:id="24"/>
+    <w:bookmarkStart w:id="25" w:name="initial-package-installations"/>
     <w:p>
       <w:pPr>
         <w:pStyle w:val="Heading2"/>
@@ -619,7 +633,7 @@
         <w:rPr>
           <w:rStyle w:val="VerbatimChar"/>
         </w:rPr>
-        <w:t xml:space="preserve">    /var/folders/38/1ybnplc53zdb089bn6drqfn00000gn/T//RtmpUjWszX/downloaded_packages</w:t>
+        <w:t xml:space="preserve">    /var/folders/38/1ybnplc53zdb089bn6drqfn00000gn/T//RtmprjLzBL/downloaded_packages</w:t>
       </w:r>
     </w:p>
     <w:p>
@@ -697,7 +711,7 @@
         <w:rPr>
           <w:rStyle w:val="VerbatimChar"/>
         </w:rPr>
-        <w:t xml:space="preserve">    /var/folders/38/1ybnplc53zdb089bn6drqfn00000gn/T//RtmpUjWszX/downloaded_packages</w:t>
+        <w:t xml:space="preserve">    /var/folders/38/1ybnplc53zdb089bn6drqfn00000gn/T//RtmprjLzBL/downloaded_packages</w:t>
       </w:r>
     </w:p>
     <w:p>
@@ -775,7 +789,7 @@
         <w:rPr>
           <w:rStyle w:val="VerbatimChar"/>
         </w:rPr>
-        <w:t xml:space="preserve">    /var/folders/38/1ybnplc53zdb089bn6drqfn00000gn/T//RtmpUjWszX/downloaded_packages</w:t>
+        <w:t xml:space="preserve">    /var/folders/38/1ybnplc53zdb089bn6drqfn00000gn/T//RtmprjLzBL/downloaded_packages</w:t>
       </w:r>
     </w:p>
     <w:p>
@@ -853,7 +867,7 @@
         <w:rPr>
           <w:rStyle w:val="VerbatimChar"/>
         </w:rPr>
-        <w:t xml:space="preserve">    /var/folders/38/1ybnplc53zdb089bn6drqfn00000gn/T//RtmpUjWszX/downloaded_packages</w:t>
+        <w:t xml:space="preserve">    /var/folders/38/1ybnplc53zdb089bn6drqfn00000gn/T//RtmprjLzBL/downloaded_packages</w:t>
       </w:r>
     </w:p>
     <w:p>
@@ -931,7 +945,7 @@
         <w:rPr>
           <w:rStyle w:val="VerbatimChar"/>
         </w:rPr>
-        <w:t xml:space="preserve">    /var/folders/38/1ybnplc53zdb089bn6drqfn00000gn/T//RtmpUjWszX/downloaded_packages</w:t>
+        <w:t xml:space="preserve">    /var/folders/38/1ybnplc53zdb089bn6drqfn00000gn/T//RtmprjLzBL/downloaded_packages</w:t>
       </w:r>
     </w:p>
     <w:p>
@@ -1009,7 +1023,7 @@
         <w:rPr>
           <w:rStyle w:val="VerbatimChar"/>
         </w:rPr>
-        <w:t xml:space="preserve">    /var/folders/38/1ybnplc53zdb089bn6drqfn00000gn/T//RtmpUjWszX/downloaded_packages</w:t>
+        <w:t xml:space="preserve">    /var/folders/38/1ybnplc53zdb089bn6drqfn00000gn/T//RtmprjLzBL/downloaded_packages</w:t>
       </w:r>
     </w:p>
     <w:p>
@@ -1087,11 +1101,11 @@
         <w:rPr>
           <w:rStyle w:val="VerbatimChar"/>
         </w:rPr>
-        <w:t xml:space="preserve">    /var/folders/38/1ybnplc53zdb089bn6drqfn00000gn/T//RtmpUjWszX/downloaded_packages</w:t>
-      </w:r>
-    </w:p>
-    <w:bookmarkEnd w:id="24"/>
-    <w:bookmarkStart w:id="25" w:name="initial-import-of-data"/>
+        <w:t xml:space="preserve">    /var/folders/38/1ybnplc53zdb089bn6drqfn00000gn/T//RtmprjLzBL/downloaded_packages</w:t>
+      </w:r>
+    </w:p>
+    <w:bookmarkEnd w:id="25"/>
+    <w:bookmarkStart w:id="26" w:name="initial-import-of-data"/>
     <w:p>
       <w:pPr>
         <w:pStyle w:val="Heading2"/>
@@ -1279,9 +1293,9 @@
         <w:t xml:space="preserve">I have viewed the data frame, and the data seems to have loaded correctly.</w:t>
       </w:r>
     </w:p>
-    <w:bookmarkEnd w:id="25"/>
     <w:bookmarkEnd w:id="26"/>
-    <w:bookmarkStart w:id="27" w:name="data-cleaning"/>
+    <w:bookmarkEnd w:id="27"/>
+    <w:bookmarkStart w:id="28" w:name="data-cleaning"/>
     <w:p>
       <w:pPr>
         <w:pStyle w:val="Heading1"/>
@@ -2557,8 +2571,8 @@
         <w:t xml:space="preserve">I have opened the saved data file outside of Rstudio, and it seems to have been written correctly.</w:t>
       </w:r>
     </w:p>
-    <w:bookmarkEnd w:id="27"/>
-    <w:bookmarkStart w:id="39" w:name="data-exploration"/>
+    <w:bookmarkEnd w:id="28"/>
+    <w:bookmarkStart w:id="41" w:name="data-exploration"/>
     <w:p>
       <w:pPr>
         <w:pStyle w:val="Heading1"/>
@@ -2567,7 +2581,7 @@
         <w:t xml:space="preserve">Data Exploration</w:t>
       </w:r>
     </w:p>
-    <w:bookmarkStart w:id="28" w:name="dealing-with-missing-data"/>
+    <w:bookmarkStart w:id="29" w:name="dealing-with-missing-data"/>
     <w:p>
       <w:pPr>
         <w:pStyle w:val="Heading2"/>
@@ -4769,8 +4783,8 @@
         <w:t xml:space="preserve">Taking a look at our outcome variables, there are no missing scores, so we do not need to impute any values.</w:t>
       </w:r>
     </w:p>
-    <w:bookmarkEnd w:id="28"/>
-    <w:bookmarkStart w:id="38" w:name="descriptive-statistics"/>
+    <w:bookmarkEnd w:id="29"/>
+    <w:bookmarkStart w:id="30" w:name="descriptive-statistics"/>
     <w:p>
       <w:pPr>
         <w:pStyle w:val="Heading2"/>
@@ -9234,7 +9248,22 @@
         <w:t xml:space="preserve"> </w:t>
       </w:r>
       <w:r>
-        <w:t xml:space="preserve">package (like for the continuous variables above).</w:t>
+        <w:t xml:space="preserve">package (like for the continuous variables above). In addition, I will take a look at the</w:t>
+      </w:r>
+      <w:r>
+        <w:t xml:space="preserve"> </w:t>
+      </w:r>
+      <w:r>
+        <w:rPr>
+          <w:rStyle w:val="VerbatimChar"/>
+        </w:rPr>
+        <w:t xml:space="preserve">NumAuth</w:t>
+      </w:r>
+      <w:r>
+        <w:t xml:space="preserve"> </w:t>
+      </w:r>
+      <w:r>
+        <w:t xml:space="preserve">(number of authors) for each of the groups.</w:t>
       </w:r>
     </w:p>
     <w:p>
@@ -11814,7 +11843,31 @@
         <w:rPr>
           <w:rStyle w:val="NormalTok"/>
         </w:rPr>
-        <w:t xml:space="preserve">PaperType)</w:t>
+        <w:t xml:space="preserve">PaperType, </w:t>
+      </w:r>
+      <w:r>
+        <w:rPr>
+          <w:rStyle w:val="AttributeTok"/>
+        </w:rPr>
+        <w:t xml:space="preserve">na.rm =</w:t>
+      </w:r>
+      <w:r>
+        <w:rPr>
+          <w:rStyle w:val="NormalTok"/>
+        </w:rPr>
+        <w:t xml:space="preserve"> </w:t>
+      </w:r>
+      <w:r>
+        <w:rPr>
+          <w:rStyle w:val="ConstantTok"/>
+        </w:rPr>
+        <w:t xml:space="preserve">TRUE</w:t>
+      </w:r>
+      <w:r>
+        <w:rPr>
+          <w:rStyle w:val="NormalTok"/>
+        </w:rPr>
+        <w:t xml:space="preserve">)</w:t>
       </w:r>
     </w:p>
     <w:p>
@@ -12017,8 +12070,655 @@
         <w:t xml:space="preserve">X1    1 22    0 1.35      0   -0.06   0  -4   4     8 0.11     4.36 0.29</w:t>
       </w:r>
     </w:p>
-    <w:bookmarkStart w:id="37" w:name="refs"/>
-    <w:bookmarkStart w:id="30" w:name="ref-aggarwal2022"/>
+    <w:p>
+      <w:pPr>
+        <w:pStyle w:val="SourceCode"/>
+      </w:pPr>
+      <w:r>
+        <w:rPr>
+          <w:rStyle w:val="NormalTok"/>
+        </w:rPr>
+        <w:t xml:space="preserve">num_auth_descriptives </w:t>
+      </w:r>
+      <w:r>
+        <w:rPr>
+          <w:rStyle w:val="OtherTok"/>
+        </w:rPr>
+        <w:t xml:space="preserve">&lt;-</w:t>
+      </w:r>
+      <w:r>
+        <w:rPr>
+          <w:rStyle w:val="NormalTok"/>
+        </w:rPr>
+        <w:t xml:space="preserve"> </w:t>
+      </w:r>
+      <w:r>
+        <w:rPr>
+          <w:rStyle w:val="FunctionTok"/>
+        </w:rPr>
+        <w:t xml:space="preserve">describeBy</w:t>
+      </w:r>
+      <w:r>
+        <w:rPr>
+          <w:rStyle w:val="NormalTok"/>
+        </w:rPr>
+        <w:t xml:space="preserve">(data</w:t>
+      </w:r>
+      <w:r>
+        <w:rPr>
+          <w:rStyle w:val="SpecialCharTok"/>
+        </w:rPr>
+        <w:t xml:space="preserve">$</w:t>
+      </w:r>
+      <w:r>
+        <w:rPr>
+          <w:rStyle w:val="NormalTok"/>
+        </w:rPr>
+        <w:t xml:space="preserve">NumAuth, </w:t>
+      </w:r>
+      <w:r>
+        <w:rPr>
+          <w:rStyle w:val="AttributeTok"/>
+        </w:rPr>
+        <w:t xml:space="preserve">group =</w:t>
+      </w:r>
+      <w:r>
+        <w:rPr>
+          <w:rStyle w:val="NormalTok"/>
+        </w:rPr>
+        <w:t xml:space="preserve"> data</w:t>
+      </w:r>
+      <w:r>
+        <w:rPr>
+          <w:rStyle w:val="SpecialCharTok"/>
+        </w:rPr>
+        <w:t xml:space="preserve">$</w:t>
+      </w:r>
+      <w:r>
+        <w:rPr>
+          <w:rStyle w:val="NormalTok"/>
+        </w:rPr>
+        <w:t xml:space="preserve">PaperType, </w:t>
+      </w:r>
+      <w:r>
+        <w:rPr>
+          <w:rStyle w:val="AttributeTok"/>
+        </w:rPr>
+        <w:t xml:space="preserve">na.rm =</w:t>
+      </w:r>
+      <w:r>
+        <w:rPr>
+          <w:rStyle w:val="NormalTok"/>
+        </w:rPr>
+        <w:t xml:space="preserve"> </w:t>
+      </w:r>
+      <w:r>
+        <w:rPr>
+          <w:rStyle w:val="ConstantTok"/>
+        </w:rPr>
+        <w:t xml:space="preserve">TRUE</w:t>
+      </w:r>
+      <w:r>
+        <w:rPr>
+          <w:rStyle w:val="NormalTok"/>
+        </w:rPr>
+        <w:t xml:space="preserve">)</w:t>
+      </w:r>
+      <w:r>
+        <w:br/>
+      </w:r>
+      <w:r>
+        <w:rPr>
+          <w:rStyle w:val="NormalTok"/>
+        </w:rPr>
+        <w:t xml:space="preserve">num_auth_descriptives</w:t>
+      </w:r>
+    </w:p>
+    <w:p>
+      <w:pPr>
+        <w:pStyle w:val="SourceCode"/>
+      </w:pPr>
+      <w:r>
+        <w:br/>
+      </w:r>
+      <w:r>
+        <w:rPr>
+          <w:rStyle w:val="VerbatimChar"/>
+        </w:rPr>
+        <w:t xml:space="preserve"> Descriptive statistics by group </w:t>
+      </w:r>
+      <w:r>
+        <w:br/>
+      </w:r>
+      <w:r>
+        <w:rPr>
+          <w:rStyle w:val="VerbatimChar"/>
+        </w:rPr>
+        <w:t xml:space="preserve">group: MAFP</w:t>
+      </w:r>
+      <w:r>
+        <w:br/>
+      </w:r>
+      <w:r>
+        <w:rPr>
+          <w:rStyle w:val="VerbatimChar"/>
+        </w:rPr>
+        <w:t xml:space="preserve">   vars  n mean   sd median trimmed  mad min max range skew kurtosis   se</w:t>
+      </w:r>
+      <w:r>
+        <w:br/>
+      </w:r>
+      <w:r>
+        <w:rPr>
+          <w:rStyle w:val="VerbatimChar"/>
+        </w:rPr>
+        <w:t xml:space="preserve">X1    1 22 3.73 1.32      4    3.61 1.48   2   7     5  0.6    -0.17 0.28</w:t>
+      </w:r>
+      <w:r>
+        <w:br/>
+      </w:r>
+      <w:r>
+        <w:rPr>
+          <w:rStyle w:val="VerbatimChar"/>
+        </w:rPr>
+        <w:t xml:space="preserve">------------------------------------------------------------ </w:t>
+      </w:r>
+      <w:r>
+        <w:br/>
+      </w:r>
+      <w:r>
+        <w:rPr>
+          <w:rStyle w:val="VerbatimChar"/>
+        </w:rPr>
+        <w:t xml:space="preserve">group: MAGP</w:t>
+      </w:r>
+      <w:r>
+        <w:br/>
+      </w:r>
+      <w:r>
+        <w:rPr>
+          <w:rStyle w:val="VerbatimChar"/>
+        </w:rPr>
+        <w:t xml:space="preserve">   vars  n mean   sd median trimmed  mad min max range skew kurtosis   se</w:t>
+      </w:r>
+      <w:r>
+        <w:br/>
+      </w:r>
+      <w:r>
+        <w:rPr>
+          <w:rStyle w:val="VerbatimChar"/>
+        </w:rPr>
+        <w:t xml:space="preserve">X1    1 22 4.05 1.91      4    3.78 1.48   2   9     7 0.99     0.29 0.41</w:t>
+      </w:r>
+      <w:r>
+        <w:br/>
+      </w:r>
+      <w:r>
+        <w:rPr>
+          <w:rStyle w:val="VerbatimChar"/>
+        </w:rPr>
+        <w:t xml:space="preserve">------------------------------------------------------------ </w:t>
+      </w:r>
+      <w:r>
+        <w:br/>
+      </w:r>
+      <w:r>
+        <w:rPr>
+          <w:rStyle w:val="VerbatimChar"/>
+        </w:rPr>
+        <w:t xml:space="preserve">group: SAFP</w:t>
+      </w:r>
+      <w:r>
+        <w:br/>
+      </w:r>
+      <w:r>
+        <w:rPr>
+          <w:rStyle w:val="VerbatimChar"/>
+        </w:rPr>
+        <w:t xml:space="preserve">   vars  n mean sd median trimmed mad min max range skew kurtosis se</w:t>
+      </w:r>
+      <w:r>
+        <w:br/>
+      </w:r>
+      <w:r>
+        <w:rPr>
+          <w:rStyle w:val="VerbatimChar"/>
+        </w:rPr>
+        <w:t xml:space="preserve">X1    1 22    1  0      1       1   0   1   1     0  NaN      NaN  0</w:t>
+      </w:r>
+      <w:r>
+        <w:br/>
+      </w:r>
+      <w:r>
+        <w:rPr>
+          <w:rStyle w:val="VerbatimChar"/>
+        </w:rPr>
+        <w:t xml:space="preserve">------------------------------------------------------------ </w:t>
+      </w:r>
+      <w:r>
+        <w:br/>
+      </w:r>
+      <w:r>
+        <w:rPr>
+          <w:rStyle w:val="VerbatimChar"/>
+        </w:rPr>
+        <w:t xml:space="preserve">group: SAGP</w:t>
+      </w:r>
+      <w:r>
+        <w:br/>
+      </w:r>
+      <w:r>
+        <w:rPr>
+          <w:rStyle w:val="VerbatimChar"/>
+        </w:rPr>
+        <w:t xml:space="preserve">   vars  n mean sd median trimmed mad min max range skew kurtosis se</w:t>
+      </w:r>
+      <w:r>
+        <w:br/>
+      </w:r>
+      <w:r>
+        <w:rPr>
+          <w:rStyle w:val="VerbatimChar"/>
+        </w:rPr>
+        <w:t xml:space="preserve">X1    1 22    1  0      1       1   0   1   1     0  NaN      NaN  0</w:t>
+      </w:r>
+    </w:p>
+    <w:p>
+      <w:pPr>
+        <w:numPr>
+          <w:ilvl w:val="0"/>
+          <w:numId w:val="1026"/>
+        </w:numPr>
+      </w:pPr>
+      <w:r>
+        <w:rPr>
+          <w:bCs/>
+          <w:b/>
+        </w:rPr>
+        <w:t xml:space="preserve">Overview of Categorical Variables:</w:t>
+      </w:r>
+    </w:p>
+    <w:p>
+      <w:pPr>
+        <w:numPr>
+          <w:ilvl w:val="1"/>
+          <w:numId w:val="1027"/>
+        </w:numPr>
+      </w:pPr>
+      <w:r>
+        <w:rPr>
+          <w:bCs/>
+          <w:b/>
+        </w:rPr>
+        <w:t xml:space="preserve">Institutional Prestige:</w:t>
+      </w:r>
+      <w:r>
+        <w:t xml:space="preserve"> </w:t>
+      </w:r>
+      <w:r>
+        <w:t xml:space="preserve">The split for frequencies/proportion of is very close to even across groups. The MAFP and SAGP groups have 17 papers from major research institutions and 5 from lower status research institutions (.77/.22), and the MAGP and SAFP groups have 18 papers from major research institutions and 4 from lower status research institutions (.82/.18).</w:t>
+      </w:r>
+    </w:p>
+    <w:p>
+      <w:pPr>
+        <w:numPr>
+          <w:ilvl w:val="1"/>
+          <w:numId w:val="1027"/>
+        </w:numPr>
+      </w:pPr>
+      <w:r>
+        <w:rPr>
+          <w:bCs/>
+          <w:b/>
+        </w:rPr>
+        <w:t xml:space="preserve">Gender:</w:t>
+      </w:r>
+      <w:r>
+        <w:t xml:space="preserve"> </w:t>
+      </w:r>
+      <w:r>
+        <w:t xml:space="preserve">The split between groups is also very similar for gender, with MAFP, MAGP, and SAGP groups each having 4 female first authors and 18 male first authors (.18/.82). SAFP had 3 female first authors and 19 male first authors (.14/.86).</w:t>
+      </w:r>
+    </w:p>
+    <w:p>
+      <w:pPr>
+        <w:numPr>
+          <w:ilvl w:val="1"/>
+          <w:numId w:val="1027"/>
+        </w:numPr>
+      </w:pPr>
+      <w:r>
+        <w:rPr>
+          <w:bCs/>
+          <w:b/>
+        </w:rPr>
+        <w:t xml:space="preserve">Reason (Not Matched Between Groups During Data Collection):</w:t>
+      </w:r>
+      <w:r>
+        <w:t xml:space="preserve"> </w:t>
+      </w:r>
+      <w:r>
+        <w:t xml:space="preserve">The reason for retraction is only relevant for the fraudulent paper groups, and there is a similar split between them. The SAFP had 15 papers in the group for Fabricated/Falsified Data, 2 paper for Fabricated/Falsified Images, 5 for Manipulated Images, and 0 that Fabricated/Falsified Data and Images (.68/.09/.22/.00). The MAFP had 12 papers in the group for Fabricated/Falsified Data, 1 paper for Fabricated/Falsified Images, 7 for Manipulated Images, and 2 for Fabricated/Falsified Data and Images (.55/.05/.32/.09).</w:t>
+      </w:r>
+    </w:p>
+    <w:p>
+      <w:pPr>
+        <w:numPr>
+          <w:ilvl w:val="1"/>
+          <w:numId w:val="1027"/>
+        </w:numPr>
+      </w:pPr>
+      <w:r>
+        <w:rPr>
+          <w:bCs/>
+          <w:b/>
+        </w:rPr>
+        <w:t xml:space="preserve">Country:</w:t>
+      </w:r>
+      <w:r>
+        <w:t xml:space="preserve"> </w:t>
+      </w:r>
+      <w:r>
+        <w:t xml:space="preserve">Because there are many countries, I will not delineate them all here but rather refer you to the data printed above if you are interested in diving deeper. To highlight one thing, we can see that papers from the United States (our most common country in the whole data set) tend to be overrepresented in the frequencies for each group (MAFP, 8/.36; MAGP, 9/.40; SAFP, 7/.32; SAGP, 5/.23). There are no other countries with proportions that exceed the lowest proportion of United States papers in any group (all&lt;.23).</w:t>
+      </w:r>
+    </w:p>
+    <w:p>
+      <w:pPr>
+        <w:numPr>
+          <w:ilvl w:val="0"/>
+          <w:numId w:val="1026"/>
+        </w:numPr>
+      </w:pPr>
+      <w:r>
+        <w:rPr>
+          <w:bCs/>
+          <w:b/>
+        </w:rPr>
+        <w:t xml:space="preserve">Overview of Matching Characteristic Dummy Variables and Average Differences:</w:t>
+      </w:r>
+    </w:p>
+    <w:p>
+      <w:pPr>
+        <w:numPr>
+          <w:ilvl w:val="1"/>
+          <w:numId w:val="1028"/>
+        </w:numPr>
+      </w:pPr>
+      <w:r>
+        <w:t xml:space="preserve">Although the frequencies and proportions of the matched variables within groups above indicates to some degree how similar each group is, the more important metric of how closely matched the groups are is between the groups for which comparisons are to be made. For this reason, I dummy coded whether each paper matched it’s pair on each characteristic or not as a binary variable (which we labeled above) before loading the data. Because the SAFP papers were not gathered by matching to any group, there are no data for the SAFP group for any of the dummy variables, and journal only didn’t match across some of the SAFP and MAFP pairs. Each of the other groups is in reference to the group against which it will be compared (i.e., data for MAFP represent how well they match SAFP papers, data for MAGP represent how well they match with MAFP, data for SAGP represent how well they match with SAFP). In addition, I coded how different the year was between papers, such that positive values indicate the number of years the original paper was published after the matched paper (negative values indicate the matched paper was published after the paper it was being matched to).</w:t>
+      </w:r>
+    </w:p>
+    <w:p>
+      <w:pPr>
+        <w:numPr>
+          <w:ilvl w:val="1"/>
+          <w:numId w:val="1028"/>
+        </w:numPr>
+      </w:pPr>
+      <w:r>
+        <w:rPr>
+          <w:bCs/>
+          <w:b/>
+        </w:rPr>
+        <w:t xml:space="preserve">MAFP compared with SAFP:</w:t>
+      </w:r>
+    </w:p>
+    <w:p>
+      <w:pPr>
+        <w:numPr>
+          <w:ilvl w:val="2"/>
+          <w:numId w:val="1029"/>
+        </w:numPr>
+      </w:pPr>
+      <w:r>
+        <w:t xml:space="preserve">Country was the same for 14 (.64) pairs and different for 8 (.36) pairs.</w:t>
+      </w:r>
+    </w:p>
+    <w:p>
+      <w:pPr>
+        <w:numPr>
+          <w:ilvl w:val="2"/>
+          <w:numId w:val="1029"/>
+        </w:numPr>
+      </w:pPr>
+      <w:r>
+        <w:t xml:space="preserve">Gender was the same for 18 (.82) pairs and different for 4 (.18) pairs.</w:t>
+      </w:r>
+    </w:p>
+    <w:p>
+      <w:pPr>
+        <w:numPr>
+          <w:ilvl w:val="2"/>
+          <w:numId w:val="1029"/>
+        </w:numPr>
+      </w:pPr>
+      <w:r>
+        <w:t xml:space="preserve">Institutional prestige was the same for 17 (.77) pairs and different for 5 (.23) pairs.</w:t>
+      </w:r>
+    </w:p>
+    <w:p>
+      <w:pPr>
+        <w:numPr>
+          <w:ilvl w:val="2"/>
+          <w:numId w:val="1029"/>
+        </w:numPr>
+      </w:pPr>
+      <w:r>
+        <w:t xml:space="preserve">Journal was the same for 11 (.50) pairs and different for 11 (.50) pairs.</w:t>
+      </w:r>
+    </w:p>
+    <w:p>
+      <w:pPr>
+        <w:numPr>
+          <w:ilvl w:val="2"/>
+          <w:numId w:val="1029"/>
+        </w:numPr>
+      </w:pPr>
+      <w:r>
+        <w:t xml:space="preserve">The average year difference was -1.36, indicating that the MAFP tended to be slightly more recent than the SAFP.</w:t>
+      </w:r>
+    </w:p>
+    <w:p>
+      <w:pPr>
+        <w:numPr>
+          <w:ilvl w:val="2"/>
+          <w:numId w:val="1029"/>
+        </w:numPr>
+      </w:pPr>
+      <w:r>
+        <w:t xml:space="preserve">Finally, the mean number of authors for MAFP is 3.73.</w:t>
+      </w:r>
+    </w:p>
+    <w:p>
+      <w:pPr>
+        <w:numPr>
+          <w:ilvl w:val="1"/>
+          <w:numId w:val="1028"/>
+        </w:numPr>
+      </w:pPr>
+      <w:r>
+        <w:rPr>
+          <w:bCs/>
+          <w:b/>
+        </w:rPr>
+        <w:t xml:space="preserve">MAGP compared with MAFP:</w:t>
+      </w:r>
+    </w:p>
+    <w:p>
+      <w:pPr>
+        <w:numPr>
+          <w:ilvl w:val="2"/>
+          <w:numId w:val="1030"/>
+        </w:numPr>
+      </w:pPr>
+      <w:r>
+        <w:t xml:space="preserve">Country was the same for 21 (.95) pairs and different for 1 (.05) pairs.</w:t>
+      </w:r>
+    </w:p>
+    <w:p>
+      <w:pPr>
+        <w:numPr>
+          <w:ilvl w:val="2"/>
+          <w:numId w:val="1030"/>
+        </w:numPr>
+      </w:pPr>
+      <w:r>
+        <w:t xml:space="preserve">Gender was the same for 20 (.91) pairs and different for 2 (.09) pairs.</w:t>
+      </w:r>
+    </w:p>
+    <w:p>
+      <w:pPr>
+        <w:numPr>
+          <w:ilvl w:val="2"/>
+          <w:numId w:val="1030"/>
+        </w:numPr>
+      </w:pPr>
+      <w:r>
+        <w:t xml:space="preserve">Institutional prestige was the same for 21 pairs (.95) and different for 1 (.05) pair.</w:t>
+      </w:r>
+    </w:p>
+    <w:p>
+      <w:pPr>
+        <w:numPr>
+          <w:ilvl w:val="2"/>
+          <w:numId w:val="1030"/>
+        </w:numPr>
+      </w:pPr>
+      <w:r>
+        <w:t xml:space="preserve">Journal was the same for every paper.</w:t>
+      </w:r>
+    </w:p>
+    <w:p>
+      <w:pPr>
+        <w:numPr>
+          <w:ilvl w:val="2"/>
+          <w:numId w:val="1030"/>
+        </w:numPr>
+      </w:pPr>
+      <w:r>
+        <w:t xml:space="preserve">The average year difference was -.64, indicating that the MAGP tended to be slightly more recent than the MAFP.</w:t>
+      </w:r>
+    </w:p>
+    <w:p>
+      <w:pPr>
+        <w:numPr>
+          <w:ilvl w:val="2"/>
+          <w:numId w:val="1030"/>
+        </w:numPr>
+      </w:pPr>
+      <w:r>
+        <w:t xml:space="preserve">Finally, the mean number of authors for MAFP is 4.05.</w:t>
+      </w:r>
+    </w:p>
+    <w:p>
+      <w:pPr>
+        <w:numPr>
+          <w:ilvl w:val="1"/>
+          <w:numId w:val="1028"/>
+        </w:numPr>
+      </w:pPr>
+      <w:r>
+        <w:rPr>
+          <w:bCs/>
+          <w:b/>
+        </w:rPr>
+        <w:t xml:space="preserve">SAGP compared with SAFP:</w:t>
+      </w:r>
+    </w:p>
+    <w:p>
+      <w:pPr>
+        <w:numPr>
+          <w:ilvl w:val="2"/>
+          <w:numId w:val="1031"/>
+        </w:numPr>
+      </w:pPr>
+      <w:r>
+        <w:t xml:space="preserve">Country was the same for 10 (.45) pairs and different for 12 (.55) pairs.</w:t>
+      </w:r>
+    </w:p>
+    <w:p>
+      <w:pPr>
+        <w:numPr>
+          <w:ilvl w:val="2"/>
+          <w:numId w:val="1031"/>
+        </w:numPr>
+      </w:pPr>
+      <w:r>
+        <w:t xml:space="preserve">Gender was the same for 19 (.86) pairs and different for 3 (.14) pairs.</w:t>
+      </w:r>
+    </w:p>
+    <w:p>
+      <w:pPr>
+        <w:numPr>
+          <w:ilvl w:val="2"/>
+          <w:numId w:val="1031"/>
+        </w:numPr>
+      </w:pPr>
+      <w:r>
+        <w:t xml:space="preserve">Institutional prestige was the same for 21 pairs (.95) and different for 1 (.05) pair.</w:t>
+      </w:r>
+    </w:p>
+    <w:p>
+      <w:pPr>
+        <w:numPr>
+          <w:ilvl w:val="2"/>
+          <w:numId w:val="1031"/>
+        </w:numPr>
+      </w:pPr>
+      <w:r>
+        <w:t xml:space="preserve">Journal was the same for every paper.</w:t>
+      </w:r>
+    </w:p>
+    <w:p>
+      <w:pPr>
+        <w:numPr>
+          <w:ilvl w:val="2"/>
+          <w:numId w:val="1031"/>
+        </w:numPr>
+      </w:pPr>
+      <w:r>
+        <w:t xml:space="preserve">The average year difference was 0, indicating that the SAGP and SAFP are exactly matched for the average year of publication.</w:t>
+      </w:r>
+    </w:p>
+    <w:p>
+      <w:pPr>
+        <w:numPr>
+          <w:ilvl w:val="0"/>
+          <w:numId w:val="1026"/>
+        </w:numPr>
+      </w:pPr>
+      <w:r>
+        <w:rPr>
+          <w:bCs/>
+          <w:b/>
+        </w:rPr>
+        <w:t xml:space="preserve">Summary of matching characteristics:</w:t>
+      </w:r>
+    </w:p>
+    <w:p>
+      <w:pPr>
+        <w:numPr>
+          <w:ilvl w:val="1"/>
+          <w:numId w:val="1032"/>
+        </w:numPr>
+        <w:pStyle w:val="Compact"/>
+      </w:pPr>
+      <w:r>
+        <w:t xml:space="preserve">Looking at the data, the most difficult characteristic to match was country across all categories of papers, except for MAFP compared with SAFP, where journal was the most difficult to match. Nevertheless, for many of the situations where we were unable to match the specific paper, this was balanced out by not being able to match another paper in the opposite direction, as the frequencies within paper types demonstrates.</w:t>
+      </w:r>
+    </w:p>
+    <w:bookmarkEnd w:id="30"/>
+    <w:bookmarkStart w:id="40" w:name="data-visualization"/>
+    <w:p>
+      <w:pPr>
+        <w:pStyle w:val="Heading2"/>
+      </w:pPr>
+      <w:r>
+        <w:t xml:space="preserve">Data Visualization</w:t>
+      </w:r>
+    </w:p>
+    <w:bookmarkStart w:id="39" w:name="refs"/>
+    <w:bookmarkStart w:id="32" w:name="ref-aggarwal2022"/>
     <w:p>
       <w:pPr>
         <w:pStyle w:val="Bibliography"/>
@@ -12045,7 +12745,7 @@
       <w:r>
         <w:t xml:space="preserve"> </w:t>
       </w:r>
-      <w:hyperlink r:id="rId29">
+      <w:hyperlink r:id="rId31">
         <w:r>
           <w:rPr>
             <w:rStyle w:val="Hyperlink"/>
@@ -12054,8 +12754,8 @@
         </w:r>
       </w:hyperlink>
     </w:p>
-    <w:bookmarkEnd w:id="30"/>
-    <w:bookmarkStart w:id="32" w:name="ref-boyd2022"/>
+    <w:bookmarkEnd w:id="32"/>
+    <w:bookmarkStart w:id="34" w:name="ref-boyd2022"/>
     <w:p>
       <w:pPr>
         <w:pStyle w:val="Bibliography"/>
@@ -12079,7 +12779,7 @@
       <w:r>
         <w:t xml:space="preserve"> </w:t>
       </w:r>
-      <w:hyperlink r:id="rId31">
+      <w:hyperlink r:id="rId33">
         <w:r>
           <w:rPr>
             <w:rStyle w:val="Hyperlink"/>
@@ -12088,8 +12788,8 @@
         </w:r>
       </w:hyperlink>
     </w:p>
-    <w:bookmarkEnd w:id="32"/>
-    <w:bookmarkStart w:id="34" w:name="ref-retracti2023"/>
+    <w:bookmarkEnd w:id="34"/>
+    <w:bookmarkStart w:id="36" w:name="ref-retracti2023"/>
     <w:p>
       <w:pPr>
         <w:pStyle w:val="Bibliography"/>
@@ -12107,7 +12807,7 @@
       <w:r>
         <w:t xml:space="preserve"> </w:t>
       </w:r>
-      <w:hyperlink r:id="rId33">
+      <w:hyperlink r:id="rId35">
         <w:r>
           <w:rPr>
             <w:rStyle w:val="Hyperlink"/>
@@ -12116,8 +12816,8 @@
         </w:r>
       </w:hyperlink>
     </w:p>
-    <w:bookmarkEnd w:id="34"/>
-    <w:bookmarkStart w:id="36" w:name="ref-rocklage2023"/>
+    <w:bookmarkEnd w:id="36"/>
+    <w:bookmarkStart w:id="38" w:name="ref-rocklage2023"/>
     <w:p>
       <w:pPr>
         <w:pStyle w:val="Bibliography"/>
@@ -12154,7 +12854,7 @@
       <w:r>
         <w:t xml:space="preserve"> </w:t>
       </w:r>
-      <w:hyperlink r:id="rId35">
+      <w:hyperlink r:id="rId37">
         <w:r>
           <w:rPr>
             <w:rStyle w:val="Hyperlink"/>
@@ -12163,10 +12863,10 @@
         </w:r>
       </w:hyperlink>
     </w:p>
-    <w:bookmarkEnd w:id="36"/>
-    <w:bookmarkEnd w:id="37"/>
     <w:bookmarkEnd w:id="38"/>
     <w:bookmarkEnd w:id="39"/>
+    <w:bookmarkEnd w:id="40"/>
+    <w:bookmarkEnd w:id="41"/>
     <w:sectPr/>
   </w:body>
 </w:document>
@@ -13067,6 +13767,57 @@
   </w:num>
   <w:num w:numId="1025">
     <w:abstractNumId w:val="991"/>
+  </w:num>
+  <w:num w:numId="1026">
+    <w:abstractNumId w:val="991"/>
+  </w:num>
+  <w:num w:numId="1027">
+    <w:abstractNumId w:val="991"/>
+  </w:num>
+  <w:num w:numId="1028">
+    <w:abstractNumId w:val="991"/>
+  </w:num>
+  <w:num w:numId="1029">
+    <w:abstractNumId w:val="991"/>
+  </w:num>
+  <w:num w:numId="1030">
+    <w:abstractNumId w:val="991"/>
+  </w:num>
+  <w:num w:numId="1031">
+    <w:abstractNumId w:val="991"/>
+  </w:num>
+  <w:num w:numId="1032">
+    <w:abstractNumId w:val="991"/>
+  </w:num>
+  <w:num w:numId="1033">
+    <w:abstractNumId w:val="99411"/>
+    <w:lvlOverride w:ilvl="0">
+      <w:startOverride w:val="1"/>
+    </w:lvlOverride>
+    <w:lvlOverride w:ilvl="1">
+      <w:startOverride w:val="1"/>
+    </w:lvlOverride>
+    <w:lvlOverride w:ilvl="2">
+      <w:startOverride w:val="1"/>
+    </w:lvlOverride>
+    <w:lvlOverride w:ilvl="3">
+      <w:startOverride w:val="1"/>
+    </w:lvlOverride>
+    <w:lvlOverride w:ilvl="4">
+      <w:startOverride w:val="1"/>
+    </w:lvlOverride>
+    <w:lvlOverride w:ilvl="5">
+      <w:startOverride w:val="1"/>
+    </w:lvlOverride>
+    <w:lvlOverride w:ilvl="6">
+      <w:startOverride w:val="1"/>
+    </w:lvlOverride>
+    <w:lvlOverride w:ilvl="7">
+      <w:startOverride w:val="1"/>
+    </w:lvlOverride>
+    <w:lvlOverride w:ilvl="8">
+      <w:startOverride w:val="1"/>
+    </w:lvlOverride>
   </w:num>
 </w:numbering>
 </file>

</xml_diff>

<commit_message>
data visualization without differentiating between papertype groups and another render
</commit_message>
<xml_diff>
--- a/thesis_data_analysis_quarto.docx
+++ b/thesis_data_analysis_quarto.docx
@@ -633,7 +633,7 @@
         <w:rPr>
           <w:rStyle w:val="VerbatimChar"/>
         </w:rPr>
-        <w:t xml:space="preserve">    /var/folders/38/1ybnplc53zdb089bn6drqfn00000gn/T//RtmprjLzBL/downloaded_packages</w:t>
+        <w:t xml:space="preserve">    /var/folders/38/1ybnplc53zdb089bn6drqfn00000gn/T//RtmpHgY36G/downloaded_packages</w:t>
       </w:r>
     </w:p>
     <w:p>
@@ -711,7 +711,7 @@
         <w:rPr>
           <w:rStyle w:val="VerbatimChar"/>
         </w:rPr>
-        <w:t xml:space="preserve">    /var/folders/38/1ybnplc53zdb089bn6drqfn00000gn/T//RtmprjLzBL/downloaded_packages</w:t>
+        <w:t xml:space="preserve">    /var/folders/38/1ybnplc53zdb089bn6drqfn00000gn/T//RtmpHgY36G/downloaded_packages</w:t>
       </w:r>
     </w:p>
     <w:p>
@@ -789,7 +789,7 @@
         <w:rPr>
           <w:rStyle w:val="VerbatimChar"/>
         </w:rPr>
-        <w:t xml:space="preserve">    /var/folders/38/1ybnplc53zdb089bn6drqfn00000gn/T//RtmprjLzBL/downloaded_packages</w:t>
+        <w:t xml:space="preserve">    /var/folders/38/1ybnplc53zdb089bn6drqfn00000gn/T//RtmpHgY36G/downloaded_packages</w:t>
       </w:r>
     </w:p>
     <w:p>
@@ -867,7 +867,7 @@
         <w:rPr>
           <w:rStyle w:val="VerbatimChar"/>
         </w:rPr>
-        <w:t xml:space="preserve">    /var/folders/38/1ybnplc53zdb089bn6drqfn00000gn/T//RtmprjLzBL/downloaded_packages</w:t>
+        <w:t xml:space="preserve">    /var/folders/38/1ybnplc53zdb089bn6drqfn00000gn/T//RtmpHgY36G/downloaded_packages</w:t>
       </w:r>
     </w:p>
     <w:p>
@@ -945,7 +945,7 @@
         <w:rPr>
           <w:rStyle w:val="VerbatimChar"/>
         </w:rPr>
-        <w:t xml:space="preserve">    /var/folders/38/1ybnplc53zdb089bn6drqfn00000gn/T//RtmprjLzBL/downloaded_packages</w:t>
+        <w:t xml:space="preserve">    /var/folders/38/1ybnplc53zdb089bn6drqfn00000gn/T//RtmpHgY36G/downloaded_packages</w:t>
       </w:r>
     </w:p>
     <w:p>
@@ -1023,7 +1023,7 @@
         <w:rPr>
           <w:rStyle w:val="VerbatimChar"/>
         </w:rPr>
-        <w:t xml:space="preserve">    /var/folders/38/1ybnplc53zdb089bn6drqfn00000gn/T//RtmprjLzBL/downloaded_packages</w:t>
+        <w:t xml:space="preserve">    /var/folders/38/1ybnplc53zdb089bn6drqfn00000gn/T//RtmpHgY36G/downloaded_packages</w:t>
       </w:r>
     </w:p>
     <w:p>
@@ -1101,7 +1101,7 @@
         <w:rPr>
           <w:rStyle w:val="VerbatimChar"/>
         </w:rPr>
-        <w:t xml:space="preserve">    /var/folders/38/1ybnplc53zdb089bn6drqfn00000gn/T//RtmprjLzBL/downloaded_packages</w:t>
+        <w:t xml:space="preserve">    /var/folders/38/1ybnplc53zdb089bn6drqfn00000gn/T//RtmpHgY36G/downloaded_packages</w:t>
       </w:r>
     </w:p>
     <w:bookmarkEnd w:id="25"/>
@@ -2572,7 +2572,7 @@
       </w:r>
     </w:p>
     <w:bookmarkEnd w:id="28"/>
-    <w:bookmarkStart w:id="41" w:name="data-exploration"/>
+    <w:bookmarkStart w:id="62" w:name="data-exploration"/>
     <w:p>
       <w:pPr>
         <w:pStyle w:val="Heading1"/>
@@ -12708,7 +12708,7 @@
       </w:r>
     </w:p>
     <w:bookmarkEnd w:id="30"/>
-    <w:bookmarkStart w:id="40" w:name="data-visualization"/>
+    <w:bookmarkStart w:id="61" w:name="data-visualization"/>
     <w:p>
       <w:pPr>
         <w:pStyle w:val="Heading2"/>
@@ -12717,8 +12717,1832 @@
         <w:t xml:space="preserve">Data Visualization</w:t>
       </w:r>
     </w:p>
-    <w:bookmarkStart w:id="39" w:name="refs"/>
-    <w:bookmarkStart w:id="32" w:name="ref-aggarwal2022"/>
+    <w:p>
+      <w:pPr>
+        <w:numPr>
+          <w:ilvl w:val="0"/>
+          <w:numId w:val="1033"/>
+        </w:numPr>
+        <w:pStyle w:val="Compact"/>
+      </w:pPr>
+      <w:r>
+        <w:t xml:space="preserve">Using the</w:t>
+      </w:r>
+      <w:r>
+        <w:t xml:space="preserve"> </w:t>
+      </w:r>
+      <w:r>
+        <w:rPr>
+          <w:rStyle w:val="VerbatimChar"/>
+        </w:rPr>
+        <w:t xml:space="preserve">ggplot2</w:t>
+      </w:r>
+      <w:r>
+        <w:t xml:space="preserve"> </w:t>
+      </w:r>
+      <w:r>
+        <w:t xml:space="preserve">package, frequency distributions and box plots will be generated for</w:t>
+      </w:r>
+      <w:r>
+        <w:t xml:space="preserve"> </w:t>
+      </w:r>
+      <w:r>
+        <w:rPr>
+          <w:rStyle w:val="VerbatimChar"/>
+        </w:rPr>
+        <w:t xml:space="preserve">LingObf</w:t>
+      </w:r>
+      <w:r>
+        <w:t xml:space="preserve">,</w:t>
+      </w:r>
+      <w:r>
+        <w:t xml:space="preserve"> </w:t>
+      </w:r>
+      <w:r>
+        <w:rPr>
+          <w:rStyle w:val="VerbatimChar"/>
+        </w:rPr>
+        <w:t xml:space="preserve">CertSent</w:t>
+      </w:r>
+      <w:r>
+        <w:t xml:space="preserve">, and</w:t>
+      </w:r>
+      <w:r>
+        <w:t xml:space="preserve"> </w:t>
+      </w:r>
+      <w:r>
+        <w:rPr>
+          <w:rStyle w:val="VerbatimChar"/>
+        </w:rPr>
+        <w:t xml:space="preserve">Refs</w:t>
+      </w:r>
+      <w:r>
+        <w:t xml:space="preserve">. A bar plot will be produced for</w:t>
+      </w:r>
+      <w:r>
+        <w:t xml:space="preserve"> </w:t>
+      </w:r>
+      <w:r>
+        <w:rPr>
+          <w:rStyle w:val="VerbatimChar"/>
+        </w:rPr>
+        <w:t xml:space="preserve">FraudCorrAuth</w:t>
+      </w:r>
+      <w:r>
+        <w:t xml:space="preserve">.</w:t>
+      </w:r>
+    </w:p>
+    <w:p>
+      <w:pPr>
+        <w:pStyle w:val="SourceCode"/>
+      </w:pPr>
+      <w:r>
+        <w:rPr>
+          <w:rStyle w:val="FunctionTok"/>
+        </w:rPr>
+        <w:t xml:space="preserve">library</w:t>
+      </w:r>
+      <w:r>
+        <w:rPr>
+          <w:rStyle w:val="NormalTok"/>
+        </w:rPr>
+        <w:t xml:space="preserve">(ggplot2) </w:t>
+      </w:r>
+      <w:r>
+        <w:rPr>
+          <w:rStyle w:val="CommentTok"/>
+        </w:rPr>
+        <w:t xml:space="preserve"># To load the ggplot2 package</w:t>
+      </w:r>
+    </w:p>
+    <w:p>
+      <w:pPr>
+        <w:pStyle w:val="SourceCode"/>
+      </w:pPr>
+      <w:r>
+        <w:br/>
+      </w:r>
+      <w:r>
+        <w:rPr>
+          <w:rStyle w:val="VerbatimChar"/>
+        </w:rPr>
+        <w:t xml:space="preserve">Attaching package: 'ggplot2'</w:t>
+      </w:r>
+    </w:p>
+    <w:p>
+      <w:pPr>
+        <w:pStyle w:val="SourceCode"/>
+      </w:pPr>
+      <w:r>
+        <w:rPr>
+          <w:rStyle w:val="VerbatimChar"/>
+        </w:rPr>
+        <w:t xml:space="preserve">The following objects are masked from 'package:psych':</w:t>
+      </w:r>
+      <w:r>
+        <w:br/>
+      </w:r>
+      <w:r>
+        <w:br/>
+      </w:r>
+      <w:r>
+        <w:rPr>
+          <w:rStyle w:val="VerbatimChar"/>
+        </w:rPr>
+        <w:t xml:space="preserve">    %+%, alpha</w:t>
+      </w:r>
+    </w:p>
+    <w:p>
+      <w:pPr>
+        <w:pStyle w:val="SourceCode"/>
+      </w:pPr>
+      <w:r>
+        <w:rPr>
+          <w:rStyle w:val="CommentTok"/>
+        </w:rPr>
+        <w:t xml:space="preserve"># To produce histogram and box plot for LingObf</w:t>
+      </w:r>
+      <w:r>
+        <w:br/>
+      </w:r>
+      <w:r>
+        <w:rPr>
+          <w:rStyle w:val="FunctionTok"/>
+        </w:rPr>
+        <w:t xml:space="preserve">ggplot</w:t>
+      </w:r>
+      <w:r>
+        <w:rPr>
+          <w:rStyle w:val="NormalTok"/>
+        </w:rPr>
+        <w:t xml:space="preserve">(data, </w:t>
+      </w:r>
+      <w:r>
+        <w:rPr>
+          <w:rStyle w:val="FunctionTok"/>
+        </w:rPr>
+        <w:t xml:space="preserve">aes</w:t>
+      </w:r>
+      <w:r>
+        <w:rPr>
+          <w:rStyle w:val="NormalTok"/>
+        </w:rPr>
+        <w:t xml:space="preserve">(</w:t>
+      </w:r>
+      <w:r>
+        <w:rPr>
+          <w:rStyle w:val="AttributeTok"/>
+        </w:rPr>
+        <w:t xml:space="preserve">x =</w:t>
+      </w:r>
+      <w:r>
+        <w:rPr>
+          <w:rStyle w:val="NormalTok"/>
+        </w:rPr>
+        <w:t xml:space="preserve"> LingObf)) </w:t>
+      </w:r>
+      <w:r>
+        <w:rPr>
+          <w:rStyle w:val="SpecialCharTok"/>
+        </w:rPr>
+        <w:t xml:space="preserve">+</w:t>
+      </w:r>
+      <w:r>
+        <w:rPr>
+          <w:rStyle w:val="NormalTok"/>
+        </w:rPr>
+        <w:t xml:space="preserve"> </w:t>
+      </w:r>
+      <w:r>
+        <w:br/>
+      </w:r>
+      <w:r>
+        <w:rPr>
+          <w:rStyle w:val="NormalTok"/>
+        </w:rPr>
+        <w:t xml:space="preserve">  </w:t>
+      </w:r>
+      <w:r>
+        <w:rPr>
+          <w:rStyle w:val="FunctionTok"/>
+        </w:rPr>
+        <w:t xml:space="preserve">geom_histogram</w:t>
+      </w:r>
+      <w:r>
+        <w:rPr>
+          <w:rStyle w:val="NormalTok"/>
+        </w:rPr>
+        <w:t xml:space="preserve">(</w:t>
+      </w:r>
+      <w:r>
+        <w:rPr>
+          <w:rStyle w:val="AttributeTok"/>
+        </w:rPr>
+        <w:t xml:space="preserve">fill =</w:t>
+      </w:r>
+      <w:r>
+        <w:rPr>
+          <w:rStyle w:val="NormalTok"/>
+        </w:rPr>
+        <w:t xml:space="preserve"> </w:t>
+      </w:r>
+      <w:r>
+        <w:rPr>
+          <w:rStyle w:val="StringTok"/>
+        </w:rPr>
+        <w:t xml:space="preserve">"blue"</w:t>
+      </w:r>
+      <w:r>
+        <w:rPr>
+          <w:rStyle w:val="NormalTok"/>
+        </w:rPr>
+        <w:t xml:space="preserve">, </w:t>
+      </w:r>
+      <w:r>
+        <w:rPr>
+          <w:rStyle w:val="AttributeTok"/>
+        </w:rPr>
+        <w:t xml:space="preserve">color =</w:t>
+      </w:r>
+      <w:r>
+        <w:rPr>
+          <w:rStyle w:val="NormalTok"/>
+        </w:rPr>
+        <w:t xml:space="preserve"> </w:t>
+      </w:r>
+      <w:r>
+        <w:rPr>
+          <w:rStyle w:val="StringTok"/>
+        </w:rPr>
+        <w:t xml:space="preserve">"black"</w:t>
+      </w:r>
+      <w:r>
+        <w:rPr>
+          <w:rStyle w:val="NormalTok"/>
+        </w:rPr>
+        <w:t xml:space="preserve">) </w:t>
+      </w:r>
+      <w:r>
+        <w:rPr>
+          <w:rStyle w:val="SpecialCharTok"/>
+        </w:rPr>
+        <w:t xml:space="preserve">+</w:t>
+      </w:r>
+      <w:r>
+        <w:br/>
+      </w:r>
+      <w:r>
+        <w:rPr>
+          <w:rStyle w:val="NormalTok"/>
+        </w:rPr>
+        <w:t xml:space="preserve">  </w:t>
+      </w:r>
+      <w:r>
+        <w:rPr>
+          <w:rStyle w:val="FunctionTok"/>
+        </w:rPr>
+        <w:t xml:space="preserve">labs</w:t>
+      </w:r>
+      <w:r>
+        <w:rPr>
+          <w:rStyle w:val="NormalTok"/>
+        </w:rPr>
+        <w:t xml:space="preserve">(</w:t>
+      </w:r>
+      <w:r>
+        <w:rPr>
+          <w:rStyle w:val="AttributeTok"/>
+        </w:rPr>
+        <w:t xml:space="preserve">title =</w:t>
+      </w:r>
+      <w:r>
+        <w:rPr>
+          <w:rStyle w:val="NormalTok"/>
+        </w:rPr>
+        <w:t xml:space="preserve"> </w:t>
+      </w:r>
+      <w:r>
+        <w:rPr>
+          <w:rStyle w:val="StringTok"/>
+        </w:rPr>
+        <w:t xml:space="preserve">"Histogram of Linguistic Obfuscation for Entire Dataset"</w:t>
+      </w:r>
+      <w:r>
+        <w:rPr>
+          <w:rStyle w:val="NormalTok"/>
+        </w:rPr>
+        <w:t xml:space="preserve">)</w:t>
+      </w:r>
+    </w:p>
+    <w:p>
+      <w:pPr>
+        <w:pStyle w:val="SourceCode"/>
+      </w:pPr>
+      <w:r>
+        <w:rPr>
+          <w:rStyle w:val="VerbatimChar"/>
+        </w:rPr>
+        <w:t xml:space="preserve">`stat_bin()` using `bins = 30`. Pick better value with `binwidth`.</w:t>
+      </w:r>
+    </w:p>
+    <w:p>
+      <w:pPr>
+        <w:pStyle w:val="FirstParagraph"/>
+      </w:pPr>
+      <w:r>
+        <w:drawing>
+          <wp:inline>
+            <wp:extent cx="5334000" cy="4267200"/>
+            <wp:effectExtent b="0" l="0" r="0" t="0"/>
+            <wp:docPr descr="" title="" id="32" name="Picture"/>
+            <a:graphic>
+              <a:graphicData uri="http://schemas.openxmlformats.org/drawingml/2006/picture">
+                <pic:pic>
+                  <pic:nvPicPr>
+                    <pic:cNvPr descr="thesis_data_analysis_quarto_files/figure-docx/unnamed-chunk-16-1.png" id="33" name="Picture"/>
+                    <pic:cNvPicPr>
+                      <a:picLocks noChangeArrowheads="1" noChangeAspect="1"/>
+                    </pic:cNvPicPr>
+                  </pic:nvPicPr>
+                  <pic:blipFill>
+                    <a:blip r:embed="rId31"/>
+                    <a:stretch>
+                      <a:fillRect/>
+                    </a:stretch>
+                  </pic:blipFill>
+                  <pic:spPr bwMode="auto">
+                    <a:xfrm>
+                      <a:off x="0" y="0"/>
+                      <a:ext cx="5334000" cy="4267200"/>
+                    </a:xfrm>
+                    <a:prstGeom prst="rect">
+                      <a:avLst/>
+                    </a:prstGeom>
+                    <a:noFill/>
+                    <a:ln w="9525">
+                      <a:noFill/>
+                      <a:headEnd/>
+                      <a:tailEnd/>
+                    </a:ln>
+                  </pic:spPr>
+                </pic:pic>
+              </a:graphicData>
+            </a:graphic>
+          </wp:inline>
+        </w:drawing>
+      </w:r>
+    </w:p>
+    <w:p>
+      <w:pPr>
+        <w:pStyle w:val="SourceCode"/>
+      </w:pPr>
+      <w:r>
+        <w:rPr>
+          <w:rStyle w:val="FunctionTok"/>
+        </w:rPr>
+        <w:t xml:space="preserve">ggplot</w:t>
+      </w:r>
+      <w:r>
+        <w:rPr>
+          <w:rStyle w:val="NormalTok"/>
+        </w:rPr>
+        <w:t xml:space="preserve">(data, </w:t>
+      </w:r>
+      <w:r>
+        <w:rPr>
+          <w:rStyle w:val="FunctionTok"/>
+        </w:rPr>
+        <w:t xml:space="preserve">aes</w:t>
+      </w:r>
+      <w:r>
+        <w:rPr>
+          <w:rStyle w:val="NormalTok"/>
+        </w:rPr>
+        <w:t xml:space="preserve">(</w:t>
+      </w:r>
+      <w:r>
+        <w:rPr>
+          <w:rStyle w:val="AttributeTok"/>
+        </w:rPr>
+        <w:t xml:space="preserve">y =</w:t>
+      </w:r>
+      <w:r>
+        <w:rPr>
+          <w:rStyle w:val="NormalTok"/>
+        </w:rPr>
+        <w:t xml:space="preserve"> LingObf)) </w:t>
+      </w:r>
+      <w:r>
+        <w:rPr>
+          <w:rStyle w:val="SpecialCharTok"/>
+        </w:rPr>
+        <w:t xml:space="preserve">+</w:t>
+      </w:r>
+      <w:r>
+        <w:rPr>
+          <w:rStyle w:val="NormalTok"/>
+        </w:rPr>
+        <w:t xml:space="preserve"> </w:t>
+      </w:r>
+      <w:r>
+        <w:br/>
+      </w:r>
+      <w:r>
+        <w:rPr>
+          <w:rStyle w:val="NormalTok"/>
+        </w:rPr>
+        <w:t xml:space="preserve">  </w:t>
+      </w:r>
+      <w:r>
+        <w:rPr>
+          <w:rStyle w:val="FunctionTok"/>
+        </w:rPr>
+        <w:t xml:space="preserve">geom_boxplot</w:t>
+      </w:r>
+      <w:r>
+        <w:rPr>
+          <w:rStyle w:val="NormalTok"/>
+        </w:rPr>
+        <w:t xml:space="preserve">(</w:t>
+      </w:r>
+      <w:r>
+        <w:rPr>
+          <w:rStyle w:val="AttributeTok"/>
+        </w:rPr>
+        <w:t xml:space="preserve">fill =</w:t>
+      </w:r>
+      <w:r>
+        <w:rPr>
+          <w:rStyle w:val="NormalTok"/>
+        </w:rPr>
+        <w:t xml:space="preserve"> </w:t>
+      </w:r>
+      <w:r>
+        <w:rPr>
+          <w:rStyle w:val="StringTok"/>
+        </w:rPr>
+        <w:t xml:space="preserve">"lightblue"</w:t>
+      </w:r>
+      <w:r>
+        <w:rPr>
+          <w:rStyle w:val="NormalTok"/>
+        </w:rPr>
+        <w:t xml:space="preserve">, </w:t>
+      </w:r>
+      <w:r>
+        <w:rPr>
+          <w:rStyle w:val="AttributeTok"/>
+        </w:rPr>
+        <w:t xml:space="preserve">color =</w:t>
+      </w:r>
+      <w:r>
+        <w:rPr>
+          <w:rStyle w:val="NormalTok"/>
+        </w:rPr>
+        <w:t xml:space="preserve"> </w:t>
+      </w:r>
+      <w:r>
+        <w:rPr>
+          <w:rStyle w:val="StringTok"/>
+        </w:rPr>
+        <w:t xml:space="preserve">"black"</w:t>
+      </w:r>
+      <w:r>
+        <w:rPr>
+          <w:rStyle w:val="NormalTok"/>
+        </w:rPr>
+        <w:t xml:space="preserve">) </w:t>
+      </w:r>
+      <w:r>
+        <w:rPr>
+          <w:rStyle w:val="SpecialCharTok"/>
+        </w:rPr>
+        <w:t xml:space="preserve">+</w:t>
+      </w:r>
+      <w:r>
+        <w:br/>
+      </w:r>
+      <w:r>
+        <w:rPr>
+          <w:rStyle w:val="NormalTok"/>
+        </w:rPr>
+        <w:t xml:space="preserve">  </w:t>
+      </w:r>
+      <w:r>
+        <w:rPr>
+          <w:rStyle w:val="FunctionTok"/>
+        </w:rPr>
+        <w:t xml:space="preserve">labs</w:t>
+      </w:r>
+      <w:r>
+        <w:rPr>
+          <w:rStyle w:val="NormalTok"/>
+        </w:rPr>
+        <w:t xml:space="preserve">(</w:t>
+      </w:r>
+      <w:r>
+        <w:rPr>
+          <w:rStyle w:val="AttributeTok"/>
+        </w:rPr>
+        <w:t xml:space="preserve">title =</w:t>
+      </w:r>
+      <w:r>
+        <w:rPr>
+          <w:rStyle w:val="NormalTok"/>
+        </w:rPr>
+        <w:t xml:space="preserve"> </w:t>
+      </w:r>
+      <w:r>
+        <w:rPr>
+          <w:rStyle w:val="StringTok"/>
+        </w:rPr>
+        <w:t xml:space="preserve">"Box Plot of Linguistic Obfuscation for Entire Dataset"</w:t>
+      </w:r>
+      <w:r>
+        <w:rPr>
+          <w:rStyle w:val="NormalTok"/>
+        </w:rPr>
+        <w:t xml:space="preserve">)</w:t>
+      </w:r>
+    </w:p>
+    <w:p>
+      <w:pPr>
+        <w:pStyle w:val="FirstParagraph"/>
+      </w:pPr>
+      <w:r>
+        <w:drawing>
+          <wp:inline>
+            <wp:extent cx="5334000" cy="4267200"/>
+            <wp:effectExtent b="0" l="0" r="0" t="0"/>
+            <wp:docPr descr="" title="" id="35" name="Picture"/>
+            <a:graphic>
+              <a:graphicData uri="http://schemas.openxmlformats.org/drawingml/2006/picture">
+                <pic:pic>
+                  <pic:nvPicPr>
+                    <pic:cNvPr descr="thesis_data_analysis_quarto_files/figure-docx/unnamed-chunk-16-2.png" id="36" name="Picture"/>
+                    <pic:cNvPicPr>
+                      <a:picLocks noChangeArrowheads="1" noChangeAspect="1"/>
+                    </pic:cNvPicPr>
+                  </pic:nvPicPr>
+                  <pic:blipFill>
+                    <a:blip r:embed="rId34"/>
+                    <a:stretch>
+                      <a:fillRect/>
+                    </a:stretch>
+                  </pic:blipFill>
+                  <pic:spPr bwMode="auto">
+                    <a:xfrm>
+                      <a:off x="0" y="0"/>
+                      <a:ext cx="5334000" cy="4267200"/>
+                    </a:xfrm>
+                    <a:prstGeom prst="rect">
+                      <a:avLst/>
+                    </a:prstGeom>
+                    <a:noFill/>
+                    <a:ln w="9525">
+                      <a:noFill/>
+                      <a:headEnd/>
+                      <a:tailEnd/>
+                    </a:ln>
+                  </pic:spPr>
+                </pic:pic>
+              </a:graphicData>
+            </a:graphic>
+          </wp:inline>
+        </w:drawing>
+      </w:r>
+    </w:p>
+    <w:p>
+      <w:pPr>
+        <w:pStyle w:val="SourceCode"/>
+      </w:pPr>
+      <w:r>
+        <w:rPr>
+          <w:rStyle w:val="CommentTok"/>
+        </w:rPr>
+        <w:t xml:space="preserve"># To produce histogram and box plot for CertSent</w:t>
+      </w:r>
+      <w:r>
+        <w:br/>
+      </w:r>
+      <w:r>
+        <w:rPr>
+          <w:rStyle w:val="FunctionTok"/>
+        </w:rPr>
+        <w:t xml:space="preserve">ggplot</w:t>
+      </w:r>
+      <w:r>
+        <w:rPr>
+          <w:rStyle w:val="NormalTok"/>
+        </w:rPr>
+        <w:t xml:space="preserve">(data, </w:t>
+      </w:r>
+      <w:r>
+        <w:rPr>
+          <w:rStyle w:val="FunctionTok"/>
+        </w:rPr>
+        <w:t xml:space="preserve">aes</w:t>
+      </w:r>
+      <w:r>
+        <w:rPr>
+          <w:rStyle w:val="NormalTok"/>
+        </w:rPr>
+        <w:t xml:space="preserve">(</w:t>
+      </w:r>
+      <w:r>
+        <w:rPr>
+          <w:rStyle w:val="AttributeTok"/>
+        </w:rPr>
+        <w:t xml:space="preserve">x =</w:t>
+      </w:r>
+      <w:r>
+        <w:rPr>
+          <w:rStyle w:val="NormalTok"/>
+        </w:rPr>
+        <w:t xml:space="preserve"> CertSent)) </w:t>
+      </w:r>
+      <w:r>
+        <w:rPr>
+          <w:rStyle w:val="SpecialCharTok"/>
+        </w:rPr>
+        <w:t xml:space="preserve">+</w:t>
+      </w:r>
+      <w:r>
+        <w:rPr>
+          <w:rStyle w:val="NormalTok"/>
+        </w:rPr>
+        <w:t xml:space="preserve"> </w:t>
+      </w:r>
+      <w:r>
+        <w:br/>
+      </w:r>
+      <w:r>
+        <w:rPr>
+          <w:rStyle w:val="NormalTok"/>
+        </w:rPr>
+        <w:t xml:space="preserve">  </w:t>
+      </w:r>
+      <w:r>
+        <w:rPr>
+          <w:rStyle w:val="FunctionTok"/>
+        </w:rPr>
+        <w:t xml:space="preserve">geom_histogram</w:t>
+      </w:r>
+      <w:r>
+        <w:rPr>
+          <w:rStyle w:val="NormalTok"/>
+        </w:rPr>
+        <w:t xml:space="preserve">(</w:t>
+      </w:r>
+      <w:r>
+        <w:rPr>
+          <w:rStyle w:val="AttributeTok"/>
+        </w:rPr>
+        <w:t xml:space="preserve">fill =</w:t>
+      </w:r>
+      <w:r>
+        <w:rPr>
+          <w:rStyle w:val="NormalTok"/>
+        </w:rPr>
+        <w:t xml:space="preserve"> </w:t>
+      </w:r>
+      <w:r>
+        <w:rPr>
+          <w:rStyle w:val="StringTok"/>
+        </w:rPr>
+        <w:t xml:space="preserve">"blue"</w:t>
+      </w:r>
+      <w:r>
+        <w:rPr>
+          <w:rStyle w:val="NormalTok"/>
+        </w:rPr>
+        <w:t xml:space="preserve">, </w:t>
+      </w:r>
+      <w:r>
+        <w:rPr>
+          <w:rStyle w:val="AttributeTok"/>
+        </w:rPr>
+        <w:t xml:space="preserve">color =</w:t>
+      </w:r>
+      <w:r>
+        <w:rPr>
+          <w:rStyle w:val="NormalTok"/>
+        </w:rPr>
+        <w:t xml:space="preserve"> </w:t>
+      </w:r>
+      <w:r>
+        <w:rPr>
+          <w:rStyle w:val="StringTok"/>
+        </w:rPr>
+        <w:t xml:space="preserve">"black"</w:t>
+      </w:r>
+      <w:r>
+        <w:rPr>
+          <w:rStyle w:val="NormalTok"/>
+        </w:rPr>
+        <w:t xml:space="preserve">) </w:t>
+      </w:r>
+      <w:r>
+        <w:rPr>
+          <w:rStyle w:val="SpecialCharTok"/>
+        </w:rPr>
+        <w:t xml:space="preserve">+</w:t>
+      </w:r>
+      <w:r>
+        <w:br/>
+      </w:r>
+      <w:r>
+        <w:rPr>
+          <w:rStyle w:val="NormalTok"/>
+        </w:rPr>
+        <w:t xml:space="preserve">  </w:t>
+      </w:r>
+      <w:r>
+        <w:rPr>
+          <w:rStyle w:val="FunctionTok"/>
+        </w:rPr>
+        <w:t xml:space="preserve">labs</w:t>
+      </w:r>
+      <w:r>
+        <w:rPr>
+          <w:rStyle w:val="NormalTok"/>
+        </w:rPr>
+        <w:t xml:space="preserve">(</w:t>
+      </w:r>
+      <w:r>
+        <w:rPr>
+          <w:rStyle w:val="AttributeTok"/>
+        </w:rPr>
+        <w:t xml:space="preserve">title =</w:t>
+      </w:r>
+      <w:r>
+        <w:rPr>
+          <w:rStyle w:val="NormalTok"/>
+        </w:rPr>
+        <w:t xml:space="preserve"> </w:t>
+      </w:r>
+      <w:r>
+        <w:rPr>
+          <w:rStyle w:val="StringTok"/>
+        </w:rPr>
+        <w:t xml:space="preserve">"Histogram of Certainty Sentiment for Entire Dataset"</w:t>
+      </w:r>
+      <w:r>
+        <w:rPr>
+          <w:rStyle w:val="NormalTok"/>
+        </w:rPr>
+        <w:t xml:space="preserve">)</w:t>
+      </w:r>
+    </w:p>
+    <w:p>
+      <w:pPr>
+        <w:pStyle w:val="SourceCode"/>
+      </w:pPr>
+      <w:r>
+        <w:rPr>
+          <w:rStyle w:val="VerbatimChar"/>
+        </w:rPr>
+        <w:t xml:space="preserve">`stat_bin()` using `bins = 30`. Pick better value with `binwidth`.</w:t>
+      </w:r>
+    </w:p>
+    <w:p>
+      <w:pPr>
+        <w:pStyle w:val="FirstParagraph"/>
+      </w:pPr>
+      <w:r>
+        <w:drawing>
+          <wp:inline>
+            <wp:extent cx="5334000" cy="4267200"/>
+            <wp:effectExtent b="0" l="0" r="0" t="0"/>
+            <wp:docPr descr="" title="" id="38" name="Picture"/>
+            <a:graphic>
+              <a:graphicData uri="http://schemas.openxmlformats.org/drawingml/2006/picture">
+                <pic:pic>
+                  <pic:nvPicPr>
+                    <pic:cNvPr descr="thesis_data_analysis_quarto_files/figure-docx/unnamed-chunk-16-3.png" id="39" name="Picture"/>
+                    <pic:cNvPicPr>
+                      <a:picLocks noChangeArrowheads="1" noChangeAspect="1"/>
+                    </pic:cNvPicPr>
+                  </pic:nvPicPr>
+                  <pic:blipFill>
+                    <a:blip r:embed="rId37"/>
+                    <a:stretch>
+                      <a:fillRect/>
+                    </a:stretch>
+                  </pic:blipFill>
+                  <pic:spPr bwMode="auto">
+                    <a:xfrm>
+                      <a:off x="0" y="0"/>
+                      <a:ext cx="5334000" cy="4267200"/>
+                    </a:xfrm>
+                    <a:prstGeom prst="rect">
+                      <a:avLst/>
+                    </a:prstGeom>
+                    <a:noFill/>
+                    <a:ln w="9525">
+                      <a:noFill/>
+                      <a:headEnd/>
+                      <a:tailEnd/>
+                    </a:ln>
+                  </pic:spPr>
+                </pic:pic>
+              </a:graphicData>
+            </a:graphic>
+          </wp:inline>
+        </w:drawing>
+      </w:r>
+    </w:p>
+    <w:p>
+      <w:pPr>
+        <w:pStyle w:val="SourceCode"/>
+      </w:pPr>
+      <w:r>
+        <w:rPr>
+          <w:rStyle w:val="FunctionTok"/>
+        </w:rPr>
+        <w:t xml:space="preserve">ggplot</w:t>
+      </w:r>
+      <w:r>
+        <w:rPr>
+          <w:rStyle w:val="NormalTok"/>
+        </w:rPr>
+        <w:t xml:space="preserve">(data, </w:t>
+      </w:r>
+      <w:r>
+        <w:rPr>
+          <w:rStyle w:val="FunctionTok"/>
+        </w:rPr>
+        <w:t xml:space="preserve">aes</w:t>
+      </w:r>
+      <w:r>
+        <w:rPr>
+          <w:rStyle w:val="NormalTok"/>
+        </w:rPr>
+        <w:t xml:space="preserve">(</w:t>
+      </w:r>
+      <w:r>
+        <w:rPr>
+          <w:rStyle w:val="AttributeTok"/>
+        </w:rPr>
+        <w:t xml:space="preserve">y =</w:t>
+      </w:r>
+      <w:r>
+        <w:rPr>
+          <w:rStyle w:val="NormalTok"/>
+        </w:rPr>
+        <w:t xml:space="preserve"> CertSent)) </w:t>
+      </w:r>
+      <w:r>
+        <w:rPr>
+          <w:rStyle w:val="SpecialCharTok"/>
+        </w:rPr>
+        <w:t xml:space="preserve">+</w:t>
+      </w:r>
+      <w:r>
+        <w:rPr>
+          <w:rStyle w:val="NormalTok"/>
+        </w:rPr>
+        <w:t xml:space="preserve"> </w:t>
+      </w:r>
+      <w:r>
+        <w:br/>
+      </w:r>
+      <w:r>
+        <w:rPr>
+          <w:rStyle w:val="NormalTok"/>
+        </w:rPr>
+        <w:t xml:space="preserve">  </w:t>
+      </w:r>
+      <w:r>
+        <w:rPr>
+          <w:rStyle w:val="FunctionTok"/>
+        </w:rPr>
+        <w:t xml:space="preserve">geom_boxplot</w:t>
+      </w:r>
+      <w:r>
+        <w:rPr>
+          <w:rStyle w:val="NormalTok"/>
+        </w:rPr>
+        <w:t xml:space="preserve">(</w:t>
+      </w:r>
+      <w:r>
+        <w:rPr>
+          <w:rStyle w:val="AttributeTok"/>
+        </w:rPr>
+        <w:t xml:space="preserve">fill =</w:t>
+      </w:r>
+      <w:r>
+        <w:rPr>
+          <w:rStyle w:val="NormalTok"/>
+        </w:rPr>
+        <w:t xml:space="preserve"> </w:t>
+      </w:r>
+      <w:r>
+        <w:rPr>
+          <w:rStyle w:val="StringTok"/>
+        </w:rPr>
+        <w:t xml:space="preserve">"lightblue"</w:t>
+      </w:r>
+      <w:r>
+        <w:rPr>
+          <w:rStyle w:val="NormalTok"/>
+        </w:rPr>
+        <w:t xml:space="preserve">, </w:t>
+      </w:r>
+      <w:r>
+        <w:rPr>
+          <w:rStyle w:val="AttributeTok"/>
+        </w:rPr>
+        <w:t xml:space="preserve">color =</w:t>
+      </w:r>
+      <w:r>
+        <w:rPr>
+          <w:rStyle w:val="NormalTok"/>
+        </w:rPr>
+        <w:t xml:space="preserve"> </w:t>
+      </w:r>
+      <w:r>
+        <w:rPr>
+          <w:rStyle w:val="StringTok"/>
+        </w:rPr>
+        <w:t xml:space="preserve">"black"</w:t>
+      </w:r>
+      <w:r>
+        <w:rPr>
+          <w:rStyle w:val="NormalTok"/>
+        </w:rPr>
+        <w:t xml:space="preserve">) </w:t>
+      </w:r>
+      <w:r>
+        <w:rPr>
+          <w:rStyle w:val="SpecialCharTok"/>
+        </w:rPr>
+        <w:t xml:space="preserve">+</w:t>
+      </w:r>
+      <w:r>
+        <w:br/>
+      </w:r>
+      <w:r>
+        <w:rPr>
+          <w:rStyle w:val="NormalTok"/>
+        </w:rPr>
+        <w:t xml:space="preserve">  </w:t>
+      </w:r>
+      <w:r>
+        <w:rPr>
+          <w:rStyle w:val="FunctionTok"/>
+        </w:rPr>
+        <w:t xml:space="preserve">labs</w:t>
+      </w:r>
+      <w:r>
+        <w:rPr>
+          <w:rStyle w:val="NormalTok"/>
+        </w:rPr>
+        <w:t xml:space="preserve">(</w:t>
+      </w:r>
+      <w:r>
+        <w:rPr>
+          <w:rStyle w:val="AttributeTok"/>
+        </w:rPr>
+        <w:t xml:space="preserve">title =</w:t>
+      </w:r>
+      <w:r>
+        <w:rPr>
+          <w:rStyle w:val="NormalTok"/>
+        </w:rPr>
+        <w:t xml:space="preserve"> </w:t>
+      </w:r>
+      <w:r>
+        <w:rPr>
+          <w:rStyle w:val="StringTok"/>
+        </w:rPr>
+        <w:t xml:space="preserve">"Box Plot of Certainty Sentiment for Entire Dataset"</w:t>
+      </w:r>
+      <w:r>
+        <w:rPr>
+          <w:rStyle w:val="NormalTok"/>
+        </w:rPr>
+        <w:t xml:space="preserve">)</w:t>
+      </w:r>
+    </w:p>
+    <w:p>
+      <w:pPr>
+        <w:pStyle w:val="FirstParagraph"/>
+      </w:pPr>
+      <w:r>
+        <w:drawing>
+          <wp:inline>
+            <wp:extent cx="5334000" cy="4267200"/>
+            <wp:effectExtent b="0" l="0" r="0" t="0"/>
+            <wp:docPr descr="" title="" id="41" name="Picture"/>
+            <a:graphic>
+              <a:graphicData uri="http://schemas.openxmlformats.org/drawingml/2006/picture">
+                <pic:pic>
+                  <pic:nvPicPr>
+                    <pic:cNvPr descr="thesis_data_analysis_quarto_files/figure-docx/unnamed-chunk-16-4.png" id="42" name="Picture"/>
+                    <pic:cNvPicPr>
+                      <a:picLocks noChangeArrowheads="1" noChangeAspect="1"/>
+                    </pic:cNvPicPr>
+                  </pic:nvPicPr>
+                  <pic:blipFill>
+                    <a:blip r:embed="rId40"/>
+                    <a:stretch>
+                      <a:fillRect/>
+                    </a:stretch>
+                  </pic:blipFill>
+                  <pic:spPr bwMode="auto">
+                    <a:xfrm>
+                      <a:off x="0" y="0"/>
+                      <a:ext cx="5334000" cy="4267200"/>
+                    </a:xfrm>
+                    <a:prstGeom prst="rect">
+                      <a:avLst/>
+                    </a:prstGeom>
+                    <a:noFill/>
+                    <a:ln w="9525">
+                      <a:noFill/>
+                      <a:headEnd/>
+                      <a:tailEnd/>
+                    </a:ln>
+                  </pic:spPr>
+                </pic:pic>
+              </a:graphicData>
+            </a:graphic>
+          </wp:inline>
+        </w:drawing>
+      </w:r>
+    </w:p>
+    <w:p>
+      <w:pPr>
+        <w:pStyle w:val="SourceCode"/>
+      </w:pPr>
+      <w:r>
+        <w:rPr>
+          <w:rStyle w:val="CommentTok"/>
+        </w:rPr>
+        <w:t xml:space="preserve"># To produce histogram and box plot for Refs</w:t>
+      </w:r>
+      <w:r>
+        <w:br/>
+      </w:r>
+      <w:r>
+        <w:rPr>
+          <w:rStyle w:val="FunctionTok"/>
+        </w:rPr>
+        <w:t xml:space="preserve">ggplot</w:t>
+      </w:r>
+      <w:r>
+        <w:rPr>
+          <w:rStyle w:val="NormalTok"/>
+        </w:rPr>
+        <w:t xml:space="preserve">(data, </w:t>
+      </w:r>
+      <w:r>
+        <w:rPr>
+          <w:rStyle w:val="FunctionTok"/>
+        </w:rPr>
+        <w:t xml:space="preserve">aes</w:t>
+      </w:r>
+      <w:r>
+        <w:rPr>
+          <w:rStyle w:val="NormalTok"/>
+        </w:rPr>
+        <w:t xml:space="preserve">(</w:t>
+      </w:r>
+      <w:r>
+        <w:rPr>
+          <w:rStyle w:val="AttributeTok"/>
+        </w:rPr>
+        <w:t xml:space="preserve">x =</w:t>
+      </w:r>
+      <w:r>
+        <w:rPr>
+          <w:rStyle w:val="NormalTok"/>
+        </w:rPr>
+        <w:t xml:space="preserve"> Refs)) </w:t>
+      </w:r>
+      <w:r>
+        <w:rPr>
+          <w:rStyle w:val="SpecialCharTok"/>
+        </w:rPr>
+        <w:t xml:space="preserve">+</w:t>
+      </w:r>
+      <w:r>
+        <w:rPr>
+          <w:rStyle w:val="NormalTok"/>
+        </w:rPr>
+        <w:t xml:space="preserve"> </w:t>
+      </w:r>
+      <w:r>
+        <w:br/>
+      </w:r>
+      <w:r>
+        <w:rPr>
+          <w:rStyle w:val="NormalTok"/>
+        </w:rPr>
+        <w:t xml:space="preserve">  </w:t>
+      </w:r>
+      <w:r>
+        <w:rPr>
+          <w:rStyle w:val="FunctionTok"/>
+        </w:rPr>
+        <w:t xml:space="preserve">geom_histogram</w:t>
+      </w:r>
+      <w:r>
+        <w:rPr>
+          <w:rStyle w:val="NormalTok"/>
+        </w:rPr>
+        <w:t xml:space="preserve">(</w:t>
+      </w:r>
+      <w:r>
+        <w:rPr>
+          <w:rStyle w:val="AttributeTok"/>
+        </w:rPr>
+        <w:t xml:space="preserve">fill =</w:t>
+      </w:r>
+      <w:r>
+        <w:rPr>
+          <w:rStyle w:val="NormalTok"/>
+        </w:rPr>
+        <w:t xml:space="preserve"> </w:t>
+      </w:r>
+      <w:r>
+        <w:rPr>
+          <w:rStyle w:val="StringTok"/>
+        </w:rPr>
+        <w:t xml:space="preserve">"blue"</w:t>
+      </w:r>
+      <w:r>
+        <w:rPr>
+          <w:rStyle w:val="NormalTok"/>
+        </w:rPr>
+        <w:t xml:space="preserve">, </w:t>
+      </w:r>
+      <w:r>
+        <w:rPr>
+          <w:rStyle w:val="AttributeTok"/>
+        </w:rPr>
+        <w:t xml:space="preserve">color =</w:t>
+      </w:r>
+      <w:r>
+        <w:rPr>
+          <w:rStyle w:val="NormalTok"/>
+        </w:rPr>
+        <w:t xml:space="preserve"> </w:t>
+      </w:r>
+      <w:r>
+        <w:rPr>
+          <w:rStyle w:val="StringTok"/>
+        </w:rPr>
+        <w:t xml:space="preserve">"black"</w:t>
+      </w:r>
+      <w:r>
+        <w:rPr>
+          <w:rStyle w:val="NormalTok"/>
+        </w:rPr>
+        <w:t xml:space="preserve">) </w:t>
+      </w:r>
+      <w:r>
+        <w:rPr>
+          <w:rStyle w:val="SpecialCharTok"/>
+        </w:rPr>
+        <w:t xml:space="preserve">+</w:t>
+      </w:r>
+      <w:r>
+        <w:br/>
+      </w:r>
+      <w:r>
+        <w:rPr>
+          <w:rStyle w:val="NormalTok"/>
+        </w:rPr>
+        <w:t xml:space="preserve">  </w:t>
+      </w:r>
+      <w:r>
+        <w:rPr>
+          <w:rStyle w:val="FunctionTok"/>
+        </w:rPr>
+        <w:t xml:space="preserve">labs</w:t>
+      </w:r>
+      <w:r>
+        <w:rPr>
+          <w:rStyle w:val="NormalTok"/>
+        </w:rPr>
+        <w:t xml:space="preserve">(</w:t>
+      </w:r>
+      <w:r>
+        <w:rPr>
+          <w:rStyle w:val="AttributeTok"/>
+        </w:rPr>
+        <w:t xml:space="preserve">title =</w:t>
+      </w:r>
+      <w:r>
+        <w:rPr>
+          <w:rStyle w:val="NormalTok"/>
+        </w:rPr>
+        <w:t xml:space="preserve"> </w:t>
+      </w:r>
+      <w:r>
+        <w:rPr>
+          <w:rStyle w:val="StringTok"/>
+        </w:rPr>
+        <w:t xml:space="preserve">"Histogram of References for Entire Dataset"</w:t>
+      </w:r>
+      <w:r>
+        <w:rPr>
+          <w:rStyle w:val="NormalTok"/>
+        </w:rPr>
+        <w:t xml:space="preserve">)</w:t>
+      </w:r>
+    </w:p>
+    <w:p>
+      <w:pPr>
+        <w:pStyle w:val="SourceCode"/>
+      </w:pPr>
+      <w:r>
+        <w:rPr>
+          <w:rStyle w:val="VerbatimChar"/>
+        </w:rPr>
+        <w:t xml:space="preserve">`stat_bin()` using `bins = 30`. Pick better value with `binwidth`.</w:t>
+      </w:r>
+    </w:p>
+    <w:p>
+      <w:pPr>
+        <w:pStyle w:val="FirstParagraph"/>
+      </w:pPr>
+      <w:r>
+        <w:drawing>
+          <wp:inline>
+            <wp:extent cx="5334000" cy="4267200"/>
+            <wp:effectExtent b="0" l="0" r="0" t="0"/>
+            <wp:docPr descr="" title="" id="44" name="Picture"/>
+            <a:graphic>
+              <a:graphicData uri="http://schemas.openxmlformats.org/drawingml/2006/picture">
+                <pic:pic>
+                  <pic:nvPicPr>
+                    <pic:cNvPr descr="thesis_data_analysis_quarto_files/figure-docx/unnamed-chunk-16-5.png" id="45" name="Picture"/>
+                    <pic:cNvPicPr>
+                      <a:picLocks noChangeArrowheads="1" noChangeAspect="1"/>
+                    </pic:cNvPicPr>
+                  </pic:nvPicPr>
+                  <pic:blipFill>
+                    <a:blip r:embed="rId43"/>
+                    <a:stretch>
+                      <a:fillRect/>
+                    </a:stretch>
+                  </pic:blipFill>
+                  <pic:spPr bwMode="auto">
+                    <a:xfrm>
+                      <a:off x="0" y="0"/>
+                      <a:ext cx="5334000" cy="4267200"/>
+                    </a:xfrm>
+                    <a:prstGeom prst="rect">
+                      <a:avLst/>
+                    </a:prstGeom>
+                    <a:noFill/>
+                    <a:ln w="9525">
+                      <a:noFill/>
+                      <a:headEnd/>
+                      <a:tailEnd/>
+                    </a:ln>
+                  </pic:spPr>
+                </pic:pic>
+              </a:graphicData>
+            </a:graphic>
+          </wp:inline>
+        </w:drawing>
+      </w:r>
+    </w:p>
+    <w:p>
+      <w:pPr>
+        <w:pStyle w:val="SourceCode"/>
+      </w:pPr>
+      <w:r>
+        <w:rPr>
+          <w:rStyle w:val="FunctionTok"/>
+        </w:rPr>
+        <w:t xml:space="preserve">ggplot</w:t>
+      </w:r>
+      <w:r>
+        <w:rPr>
+          <w:rStyle w:val="NormalTok"/>
+        </w:rPr>
+        <w:t xml:space="preserve">(data, </w:t>
+      </w:r>
+      <w:r>
+        <w:rPr>
+          <w:rStyle w:val="FunctionTok"/>
+        </w:rPr>
+        <w:t xml:space="preserve">aes</w:t>
+      </w:r>
+      <w:r>
+        <w:rPr>
+          <w:rStyle w:val="NormalTok"/>
+        </w:rPr>
+        <w:t xml:space="preserve">(</w:t>
+      </w:r>
+      <w:r>
+        <w:rPr>
+          <w:rStyle w:val="AttributeTok"/>
+        </w:rPr>
+        <w:t xml:space="preserve">y =</w:t>
+      </w:r>
+      <w:r>
+        <w:rPr>
+          <w:rStyle w:val="NormalTok"/>
+        </w:rPr>
+        <w:t xml:space="preserve"> Refs)) </w:t>
+      </w:r>
+      <w:r>
+        <w:rPr>
+          <w:rStyle w:val="SpecialCharTok"/>
+        </w:rPr>
+        <w:t xml:space="preserve">+</w:t>
+      </w:r>
+      <w:r>
+        <w:rPr>
+          <w:rStyle w:val="NormalTok"/>
+        </w:rPr>
+        <w:t xml:space="preserve"> </w:t>
+      </w:r>
+      <w:r>
+        <w:br/>
+      </w:r>
+      <w:r>
+        <w:rPr>
+          <w:rStyle w:val="NormalTok"/>
+        </w:rPr>
+        <w:t xml:space="preserve">  </w:t>
+      </w:r>
+      <w:r>
+        <w:rPr>
+          <w:rStyle w:val="FunctionTok"/>
+        </w:rPr>
+        <w:t xml:space="preserve">geom_boxplot</w:t>
+      </w:r>
+      <w:r>
+        <w:rPr>
+          <w:rStyle w:val="NormalTok"/>
+        </w:rPr>
+        <w:t xml:space="preserve">(</w:t>
+      </w:r>
+      <w:r>
+        <w:rPr>
+          <w:rStyle w:val="AttributeTok"/>
+        </w:rPr>
+        <w:t xml:space="preserve">fill =</w:t>
+      </w:r>
+      <w:r>
+        <w:rPr>
+          <w:rStyle w:val="NormalTok"/>
+        </w:rPr>
+        <w:t xml:space="preserve"> </w:t>
+      </w:r>
+      <w:r>
+        <w:rPr>
+          <w:rStyle w:val="StringTok"/>
+        </w:rPr>
+        <w:t xml:space="preserve">"lightblue"</w:t>
+      </w:r>
+      <w:r>
+        <w:rPr>
+          <w:rStyle w:val="NormalTok"/>
+        </w:rPr>
+        <w:t xml:space="preserve">, </w:t>
+      </w:r>
+      <w:r>
+        <w:rPr>
+          <w:rStyle w:val="AttributeTok"/>
+        </w:rPr>
+        <w:t xml:space="preserve">color =</w:t>
+      </w:r>
+      <w:r>
+        <w:rPr>
+          <w:rStyle w:val="NormalTok"/>
+        </w:rPr>
+        <w:t xml:space="preserve"> </w:t>
+      </w:r>
+      <w:r>
+        <w:rPr>
+          <w:rStyle w:val="StringTok"/>
+        </w:rPr>
+        <w:t xml:space="preserve">"black"</w:t>
+      </w:r>
+      <w:r>
+        <w:rPr>
+          <w:rStyle w:val="NormalTok"/>
+        </w:rPr>
+        <w:t xml:space="preserve">) </w:t>
+      </w:r>
+      <w:r>
+        <w:rPr>
+          <w:rStyle w:val="SpecialCharTok"/>
+        </w:rPr>
+        <w:t xml:space="preserve">+</w:t>
+      </w:r>
+      <w:r>
+        <w:br/>
+      </w:r>
+      <w:r>
+        <w:rPr>
+          <w:rStyle w:val="NormalTok"/>
+        </w:rPr>
+        <w:t xml:space="preserve">  </w:t>
+      </w:r>
+      <w:r>
+        <w:rPr>
+          <w:rStyle w:val="FunctionTok"/>
+        </w:rPr>
+        <w:t xml:space="preserve">labs</w:t>
+      </w:r>
+      <w:r>
+        <w:rPr>
+          <w:rStyle w:val="NormalTok"/>
+        </w:rPr>
+        <w:t xml:space="preserve">(</w:t>
+      </w:r>
+      <w:r>
+        <w:rPr>
+          <w:rStyle w:val="AttributeTok"/>
+        </w:rPr>
+        <w:t xml:space="preserve">title =</w:t>
+      </w:r>
+      <w:r>
+        <w:rPr>
+          <w:rStyle w:val="NormalTok"/>
+        </w:rPr>
+        <w:t xml:space="preserve"> </w:t>
+      </w:r>
+      <w:r>
+        <w:rPr>
+          <w:rStyle w:val="StringTok"/>
+        </w:rPr>
+        <w:t xml:space="preserve">"Box Plot of References for Entire Dataset"</w:t>
+      </w:r>
+      <w:r>
+        <w:rPr>
+          <w:rStyle w:val="NormalTok"/>
+        </w:rPr>
+        <w:t xml:space="preserve">)</w:t>
+      </w:r>
+    </w:p>
+    <w:p>
+      <w:pPr>
+        <w:pStyle w:val="FirstParagraph"/>
+      </w:pPr>
+      <w:r>
+        <w:drawing>
+          <wp:inline>
+            <wp:extent cx="5334000" cy="4267200"/>
+            <wp:effectExtent b="0" l="0" r="0" t="0"/>
+            <wp:docPr descr="" title="" id="47" name="Picture"/>
+            <a:graphic>
+              <a:graphicData uri="http://schemas.openxmlformats.org/drawingml/2006/picture">
+                <pic:pic>
+                  <pic:nvPicPr>
+                    <pic:cNvPr descr="thesis_data_analysis_quarto_files/figure-docx/unnamed-chunk-16-6.png" id="48" name="Picture"/>
+                    <pic:cNvPicPr>
+                      <a:picLocks noChangeArrowheads="1" noChangeAspect="1"/>
+                    </pic:cNvPicPr>
+                  </pic:nvPicPr>
+                  <pic:blipFill>
+                    <a:blip r:embed="rId46"/>
+                    <a:stretch>
+                      <a:fillRect/>
+                    </a:stretch>
+                  </pic:blipFill>
+                  <pic:spPr bwMode="auto">
+                    <a:xfrm>
+                      <a:off x="0" y="0"/>
+                      <a:ext cx="5334000" cy="4267200"/>
+                    </a:xfrm>
+                    <a:prstGeom prst="rect">
+                      <a:avLst/>
+                    </a:prstGeom>
+                    <a:noFill/>
+                    <a:ln w="9525">
+                      <a:noFill/>
+                      <a:headEnd/>
+                      <a:tailEnd/>
+                    </a:ln>
+                  </pic:spPr>
+                </pic:pic>
+              </a:graphicData>
+            </a:graphic>
+          </wp:inline>
+        </w:drawing>
+      </w:r>
+    </w:p>
+    <w:p>
+      <w:pPr>
+        <w:pStyle w:val="SourceCode"/>
+      </w:pPr>
+      <w:r>
+        <w:rPr>
+          <w:rStyle w:val="CommentTok"/>
+        </w:rPr>
+        <w:t xml:space="preserve"># To produce bar plot for FraudCorrAuth</w:t>
+      </w:r>
+      <w:r>
+        <w:br/>
+      </w:r>
+      <w:r>
+        <w:rPr>
+          <w:rStyle w:val="FunctionTok"/>
+        </w:rPr>
+        <w:t xml:space="preserve">ggplot</w:t>
+      </w:r>
+      <w:r>
+        <w:rPr>
+          <w:rStyle w:val="NormalTok"/>
+        </w:rPr>
+        <w:t xml:space="preserve">(data, </w:t>
+      </w:r>
+      <w:r>
+        <w:rPr>
+          <w:rStyle w:val="FunctionTok"/>
+        </w:rPr>
+        <w:t xml:space="preserve">aes</w:t>
+      </w:r>
+      <w:r>
+        <w:rPr>
+          <w:rStyle w:val="NormalTok"/>
+        </w:rPr>
+        <w:t xml:space="preserve">(</w:t>
+      </w:r>
+      <w:r>
+        <w:rPr>
+          <w:rStyle w:val="AttributeTok"/>
+        </w:rPr>
+        <w:t xml:space="preserve">x =</w:t>
+      </w:r>
+      <w:r>
+        <w:rPr>
+          <w:rStyle w:val="NormalTok"/>
+        </w:rPr>
+        <w:t xml:space="preserve"> FraudCorrAuth)) </w:t>
+      </w:r>
+      <w:r>
+        <w:rPr>
+          <w:rStyle w:val="SpecialCharTok"/>
+        </w:rPr>
+        <w:t xml:space="preserve">+</w:t>
+      </w:r>
+      <w:r>
+        <w:rPr>
+          <w:rStyle w:val="NormalTok"/>
+        </w:rPr>
+        <w:t xml:space="preserve"> </w:t>
+      </w:r>
+      <w:r>
+        <w:br/>
+      </w:r>
+      <w:r>
+        <w:rPr>
+          <w:rStyle w:val="NormalTok"/>
+        </w:rPr>
+        <w:t xml:space="preserve">  </w:t>
+      </w:r>
+      <w:r>
+        <w:rPr>
+          <w:rStyle w:val="FunctionTok"/>
+        </w:rPr>
+        <w:t xml:space="preserve">geom_bar</w:t>
+      </w:r>
+      <w:r>
+        <w:rPr>
+          <w:rStyle w:val="NormalTok"/>
+        </w:rPr>
+        <w:t xml:space="preserve">(</w:t>
+      </w:r>
+      <w:r>
+        <w:rPr>
+          <w:rStyle w:val="AttributeTok"/>
+        </w:rPr>
+        <w:t xml:space="preserve">fill =</w:t>
+      </w:r>
+      <w:r>
+        <w:rPr>
+          <w:rStyle w:val="NormalTok"/>
+        </w:rPr>
+        <w:t xml:space="preserve"> </w:t>
+      </w:r>
+      <w:r>
+        <w:rPr>
+          <w:rStyle w:val="StringTok"/>
+        </w:rPr>
+        <w:t xml:space="preserve">"coral"</w:t>
+      </w:r>
+      <w:r>
+        <w:rPr>
+          <w:rStyle w:val="NormalTok"/>
+        </w:rPr>
+        <w:t xml:space="preserve">) </w:t>
+      </w:r>
+      <w:r>
+        <w:rPr>
+          <w:rStyle w:val="SpecialCharTok"/>
+        </w:rPr>
+        <w:t xml:space="preserve">+</w:t>
+      </w:r>
+      <w:r>
+        <w:br/>
+      </w:r>
+      <w:r>
+        <w:rPr>
+          <w:rStyle w:val="NormalTok"/>
+        </w:rPr>
+        <w:t xml:space="preserve">  </w:t>
+      </w:r>
+      <w:r>
+        <w:rPr>
+          <w:rStyle w:val="FunctionTok"/>
+        </w:rPr>
+        <w:t xml:space="preserve">labs</w:t>
+      </w:r>
+      <w:r>
+        <w:rPr>
+          <w:rStyle w:val="NormalTok"/>
+        </w:rPr>
+        <w:t xml:space="preserve">(</w:t>
+      </w:r>
+      <w:r>
+        <w:rPr>
+          <w:rStyle w:val="AttributeTok"/>
+        </w:rPr>
+        <w:t xml:space="preserve">title =</w:t>
+      </w:r>
+      <w:r>
+        <w:rPr>
+          <w:rStyle w:val="NormalTok"/>
+        </w:rPr>
+        <w:t xml:space="preserve"> </w:t>
+      </w:r>
+      <w:r>
+        <w:rPr>
+          <w:rStyle w:val="StringTok"/>
+        </w:rPr>
+        <w:t xml:space="preserve">"Bar Plot of Fraudulent Corresponding Author for MAFP"</w:t>
+      </w:r>
+      <w:r>
+        <w:rPr>
+          <w:rStyle w:val="NormalTok"/>
+        </w:rPr>
+        <w:t xml:space="preserve">)</w:t>
+      </w:r>
+    </w:p>
+    <w:p>
+      <w:pPr>
+        <w:pStyle w:val="SourceCode"/>
+      </w:pPr>
+      <w:r>
+        <w:rPr>
+          <w:rStyle w:val="VerbatimChar"/>
+        </w:rPr>
+        <w:t xml:space="preserve">Warning: Removed 80 rows containing non-finite outside the scale range</w:t>
+      </w:r>
+      <w:r>
+        <w:br/>
+      </w:r>
+      <w:r>
+        <w:rPr>
+          <w:rStyle w:val="VerbatimChar"/>
+        </w:rPr>
+        <w:t xml:space="preserve">(`stat_count()`).</w:t>
+      </w:r>
+    </w:p>
+    <w:p>
+      <w:pPr>
+        <w:pStyle w:val="FirstParagraph"/>
+      </w:pPr>
+      <w:r>
+        <w:drawing>
+          <wp:inline>
+            <wp:extent cx="5334000" cy="4267200"/>
+            <wp:effectExtent b="0" l="0" r="0" t="0"/>
+            <wp:docPr descr="" title="" id="50" name="Picture"/>
+            <a:graphic>
+              <a:graphicData uri="http://schemas.openxmlformats.org/drawingml/2006/picture">
+                <pic:pic>
+                  <pic:nvPicPr>
+                    <pic:cNvPr descr="thesis_data_analysis_quarto_files/figure-docx/unnamed-chunk-16-7.png" id="51" name="Picture"/>
+                    <pic:cNvPicPr>
+                      <a:picLocks noChangeArrowheads="1" noChangeAspect="1"/>
+                    </pic:cNvPicPr>
+                  </pic:nvPicPr>
+                  <pic:blipFill>
+                    <a:blip r:embed="rId49"/>
+                    <a:stretch>
+                      <a:fillRect/>
+                    </a:stretch>
+                  </pic:blipFill>
+                  <pic:spPr bwMode="auto">
+                    <a:xfrm>
+                      <a:off x="0" y="0"/>
+                      <a:ext cx="5334000" cy="4267200"/>
+                    </a:xfrm>
+                    <a:prstGeom prst="rect">
+                      <a:avLst/>
+                    </a:prstGeom>
+                    <a:noFill/>
+                    <a:ln w="9525">
+                      <a:noFill/>
+                      <a:headEnd/>
+                      <a:tailEnd/>
+                    </a:ln>
+                  </pic:spPr>
+                </pic:pic>
+              </a:graphicData>
+            </a:graphic>
+          </wp:inline>
+        </w:drawing>
+      </w:r>
+    </w:p>
+    <w:p>
+      <w:pPr>
+        <w:numPr>
+          <w:ilvl w:val="0"/>
+          <w:numId w:val="1034"/>
+        </w:numPr>
+      </w:pPr>
+      <w:r>
+        <w:rPr>
+          <w:bCs/>
+          <w:b/>
+        </w:rPr>
+        <w:t xml:space="preserve">LingObf:</w:t>
+      </w:r>
+      <w:r>
+        <w:t xml:space="preserve"> </w:t>
+      </w:r>
+      <w:r>
+        <w:t xml:space="preserve">Linguistic obfuscation seems to have a bit of a wonky distribution with a few outliers at the low end of the distribution (M = 0, SD = 1.67; from descriptives above). This can be observed in the box plot as well, which shows one of the particularly low values.</w:t>
+      </w:r>
+    </w:p>
+    <w:p>
+      <w:pPr>
+        <w:numPr>
+          <w:ilvl w:val="0"/>
+          <w:numId w:val="1034"/>
+        </w:numPr>
+      </w:pPr>
+      <w:r>
+        <w:rPr>
+          <w:bCs/>
+          <w:b/>
+        </w:rPr>
+        <w:t xml:space="preserve">CertSent:</w:t>
+      </w:r>
+      <w:r>
+        <w:t xml:space="preserve"> </w:t>
+      </w:r>
+      <w:r>
+        <w:t xml:space="preserve">Certainty sentiment does not seem to be skewed despite having an outlier at the low end of the distribution as well. The box plot highlights three values at the low end of the scale as being outliers.</w:t>
+      </w:r>
+    </w:p>
+    <w:p>
+      <w:pPr>
+        <w:numPr>
+          <w:ilvl w:val="0"/>
+          <w:numId w:val="1034"/>
+        </w:numPr>
+      </w:pPr>
+      <w:r>
+        <w:rPr>
+          <w:bCs/>
+          <w:b/>
+        </w:rPr>
+        <w:t xml:space="preserve">Refs:</w:t>
+      </w:r>
+      <w:r>
+        <w:t xml:space="preserve"> </w:t>
+      </w:r>
+      <w:r>
+        <w:t xml:space="preserve">References has a strange distribution, one that looks like it is actually composed of two latent classes. It also has two outlier values way at the high end of the distribution, as shown by the histogram and the box plot.</w:t>
+      </w:r>
+    </w:p>
+    <w:p>
+      <w:pPr>
+        <w:numPr>
+          <w:ilvl w:val="0"/>
+          <w:numId w:val="1034"/>
+        </w:numPr>
+      </w:pPr>
+      <w:r>
+        <w:rPr>
+          <w:bCs/>
+          <w:b/>
+        </w:rPr>
+        <w:t xml:space="preserve">FraudCorrAuth:</w:t>
+      </w:r>
+      <w:r>
+        <w:t xml:space="preserve"> </w:t>
+      </w:r>
+      <w:r>
+        <w:t xml:space="preserve">The fraudulent corresponding author variable shows an even split between papers for which the fraudulent author was and was not the corresponding author.</w:t>
+      </w:r>
+    </w:p>
+    <w:bookmarkStart w:id="60" w:name="refs"/>
+    <w:bookmarkStart w:id="53" w:name="ref-aggarwal2022"/>
     <w:p>
       <w:pPr>
         <w:pStyle w:val="Bibliography"/>
@@ -12745,7 +14569,7 @@
       <w:r>
         <w:t xml:space="preserve"> </w:t>
       </w:r>
-      <w:hyperlink r:id="rId31">
+      <w:hyperlink r:id="rId52">
         <w:r>
           <w:rPr>
             <w:rStyle w:val="Hyperlink"/>
@@ -12754,8 +14578,8 @@
         </w:r>
       </w:hyperlink>
     </w:p>
-    <w:bookmarkEnd w:id="32"/>
-    <w:bookmarkStart w:id="34" w:name="ref-boyd2022"/>
+    <w:bookmarkEnd w:id="53"/>
+    <w:bookmarkStart w:id="55" w:name="ref-boyd2022"/>
     <w:p>
       <w:pPr>
         <w:pStyle w:val="Bibliography"/>
@@ -12779,7 +14603,7 @@
       <w:r>
         <w:t xml:space="preserve"> </w:t>
       </w:r>
-      <w:hyperlink r:id="rId33">
+      <w:hyperlink r:id="rId54">
         <w:r>
           <w:rPr>
             <w:rStyle w:val="Hyperlink"/>
@@ -12788,8 +14612,8 @@
         </w:r>
       </w:hyperlink>
     </w:p>
-    <w:bookmarkEnd w:id="34"/>
-    <w:bookmarkStart w:id="36" w:name="ref-retracti2023"/>
+    <w:bookmarkEnd w:id="55"/>
+    <w:bookmarkStart w:id="57" w:name="ref-retracti2023"/>
     <w:p>
       <w:pPr>
         <w:pStyle w:val="Bibliography"/>
@@ -12807,7 +14631,7 @@
       <w:r>
         <w:t xml:space="preserve"> </w:t>
       </w:r>
-      <w:hyperlink r:id="rId35">
+      <w:hyperlink r:id="rId56">
         <w:r>
           <w:rPr>
             <w:rStyle w:val="Hyperlink"/>
@@ -12816,8 +14640,8 @@
         </w:r>
       </w:hyperlink>
     </w:p>
-    <w:bookmarkEnd w:id="36"/>
-    <w:bookmarkStart w:id="38" w:name="ref-rocklage2023"/>
+    <w:bookmarkEnd w:id="57"/>
+    <w:bookmarkStart w:id="59" w:name="ref-rocklage2023"/>
     <w:p>
       <w:pPr>
         <w:pStyle w:val="Bibliography"/>
@@ -12854,7 +14678,7 @@
       <w:r>
         <w:t xml:space="preserve"> </w:t>
       </w:r>
-      <w:hyperlink r:id="rId37">
+      <w:hyperlink r:id="rId58">
         <w:r>
           <w:rPr>
             <w:rStyle w:val="Hyperlink"/>
@@ -12863,10 +14687,10 @@
         </w:r>
       </w:hyperlink>
     </w:p>
-    <w:bookmarkEnd w:id="38"/>
-    <w:bookmarkEnd w:id="39"/>
-    <w:bookmarkEnd w:id="40"/>
-    <w:bookmarkEnd w:id="41"/>
+    <w:bookmarkEnd w:id="59"/>
+    <w:bookmarkEnd w:id="60"/>
+    <w:bookmarkEnd w:id="61"/>
+    <w:bookmarkEnd w:id="62"/>
     <w:sectPr/>
   </w:body>
 </w:document>
@@ -13817,6 +15641,39 @@
     </w:lvlOverride>
     <w:lvlOverride w:ilvl="8">
       <w:startOverride w:val="1"/>
+    </w:lvlOverride>
+  </w:num>
+  <w:num w:numId="1034">
+    <w:abstractNumId w:val="991"/>
+  </w:num>
+  <w:num w:numId="1035">
+    <w:abstractNumId w:val="99412"/>
+    <w:lvlOverride w:ilvl="0">
+      <w:startOverride w:val="2"/>
+    </w:lvlOverride>
+    <w:lvlOverride w:ilvl="1">
+      <w:startOverride w:val="2"/>
+    </w:lvlOverride>
+    <w:lvlOverride w:ilvl="2">
+      <w:startOverride w:val="2"/>
+    </w:lvlOverride>
+    <w:lvlOverride w:ilvl="3">
+      <w:startOverride w:val="2"/>
+    </w:lvlOverride>
+    <w:lvlOverride w:ilvl="4">
+      <w:startOverride w:val="2"/>
+    </w:lvlOverride>
+    <w:lvlOverride w:ilvl="5">
+      <w:startOverride w:val="2"/>
+    </w:lvlOverride>
+    <w:lvlOverride w:ilvl="6">
+      <w:startOverride w:val="2"/>
+    </w:lvlOverride>
+    <w:lvlOverride w:ilvl="7">
+      <w:startOverride w:val="2"/>
+    </w:lvlOverride>
+    <w:lvlOverride w:ilvl="8">
+      <w:startOverride w:val="2"/>
     </w:lvlOverride>
   </w:num>
 </w:numbering>

</xml_diff>

<commit_message>
finish data visualization section and render documents
</commit_message>
<xml_diff>
--- a/thesis_data_analysis_quarto.docx
+++ b/thesis_data_analysis_quarto.docx
@@ -633,7 +633,7 @@
         <w:rPr>
           <w:rStyle w:val="VerbatimChar"/>
         </w:rPr>
-        <w:t xml:space="preserve">    /var/folders/38/1ybnplc53zdb089bn6drqfn00000gn/T//RtmpHgY36G/downloaded_packages</w:t>
+        <w:t xml:space="preserve">    /var/folders/38/1ybnplc53zdb089bn6drqfn00000gn/T//RtmpfwEmhh/downloaded_packages</w:t>
       </w:r>
     </w:p>
     <w:p>
@@ -711,7 +711,7 @@
         <w:rPr>
           <w:rStyle w:val="VerbatimChar"/>
         </w:rPr>
-        <w:t xml:space="preserve">    /var/folders/38/1ybnplc53zdb089bn6drqfn00000gn/T//RtmpHgY36G/downloaded_packages</w:t>
+        <w:t xml:space="preserve">    /var/folders/38/1ybnplc53zdb089bn6drqfn00000gn/T//RtmpfwEmhh/downloaded_packages</w:t>
       </w:r>
     </w:p>
     <w:p>
@@ -789,7 +789,7 @@
         <w:rPr>
           <w:rStyle w:val="VerbatimChar"/>
         </w:rPr>
-        <w:t xml:space="preserve">    /var/folders/38/1ybnplc53zdb089bn6drqfn00000gn/T//RtmpHgY36G/downloaded_packages</w:t>
+        <w:t xml:space="preserve">    /var/folders/38/1ybnplc53zdb089bn6drqfn00000gn/T//RtmpfwEmhh/downloaded_packages</w:t>
       </w:r>
     </w:p>
     <w:p>
@@ -867,7 +867,7 @@
         <w:rPr>
           <w:rStyle w:val="VerbatimChar"/>
         </w:rPr>
-        <w:t xml:space="preserve">    /var/folders/38/1ybnplc53zdb089bn6drqfn00000gn/T//RtmpHgY36G/downloaded_packages</w:t>
+        <w:t xml:space="preserve">    /var/folders/38/1ybnplc53zdb089bn6drqfn00000gn/T//RtmpfwEmhh/downloaded_packages</w:t>
       </w:r>
     </w:p>
     <w:p>
@@ -945,7 +945,7 @@
         <w:rPr>
           <w:rStyle w:val="VerbatimChar"/>
         </w:rPr>
-        <w:t xml:space="preserve">    /var/folders/38/1ybnplc53zdb089bn6drqfn00000gn/T//RtmpHgY36G/downloaded_packages</w:t>
+        <w:t xml:space="preserve">    /var/folders/38/1ybnplc53zdb089bn6drqfn00000gn/T//RtmpfwEmhh/downloaded_packages</w:t>
       </w:r>
     </w:p>
     <w:p>
@@ -1023,7 +1023,7 @@
         <w:rPr>
           <w:rStyle w:val="VerbatimChar"/>
         </w:rPr>
-        <w:t xml:space="preserve">    /var/folders/38/1ybnplc53zdb089bn6drqfn00000gn/T//RtmpHgY36G/downloaded_packages</w:t>
+        <w:t xml:space="preserve">    /var/folders/38/1ybnplc53zdb089bn6drqfn00000gn/T//RtmpfwEmhh/downloaded_packages</w:t>
       </w:r>
     </w:p>
     <w:p>
@@ -1101,7 +1101,7 @@
         <w:rPr>
           <w:rStyle w:val="VerbatimChar"/>
         </w:rPr>
-        <w:t xml:space="preserve">    /var/folders/38/1ybnplc53zdb089bn6drqfn00000gn/T//RtmpHgY36G/downloaded_packages</w:t>
+        <w:t xml:space="preserve">    /var/folders/38/1ybnplc53zdb089bn6drqfn00000gn/T//RtmpfwEmhh/downloaded_packages</w:t>
       </w:r>
     </w:p>
     <w:bookmarkEnd w:id="25"/>
@@ -2572,7 +2572,7 @@
       </w:r>
     </w:p>
     <w:bookmarkEnd w:id="28"/>
-    <w:bookmarkStart w:id="62" w:name="data-exploration"/>
+    <w:bookmarkStart w:id="80" w:name="data-exploration"/>
     <w:p>
       <w:pPr>
         <w:pStyle w:val="Heading1"/>
@@ -2581,13 +2581,13 @@
         <w:t xml:space="preserve">Data Exploration</w:t>
       </w:r>
     </w:p>
-    <w:bookmarkStart w:id="29" w:name="dealing-with-missing-data"/>
+    <w:bookmarkStart w:id="29" w:name="missing-data"/>
     <w:p>
       <w:pPr>
         <w:pStyle w:val="Heading2"/>
       </w:pPr>
       <w:r>
-        <w:t xml:space="preserve">Dealing with Missing Data</w:t>
+        <w:t xml:space="preserve">Missing Data</w:t>
       </w:r>
     </w:p>
     <w:p>
@@ -12708,7 +12708,7 @@
       </w:r>
     </w:p>
     <w:bookmarkEnd w:id="30"/>
-    <w:bookmarkStart w:id="61" w:name="data-visualization"/>
+    <w:bookmarkStart w:id="79" w:name="data-visualization"/>
     <w:p>
       <w:pPr>
         <w:pStyle w:val="Heading2"/>
@@ -14541,8 +14541,1830 @@
         <w:t xml:space="preserve">The fraudulent corresponding author variable shows an even split between papers for which the fraudulent author was and was not the corresponding author.</w:t>
       </w:r>
     </w:p>
-    <w:bookmarkStart w:id="60" w:name="refs"/>
-    <w:bookmarkStart w:id="53" w:name="ref-aggarwal2022"/>
+    <w:p>
+      <w:pPr>
+        <w:numPr>
+          <w:ilvl w:val="0"/>
+          <w:numId w:val="1035"/>
+        </w:numPr>
+        <w:pStyle w:val="Compact"/>
+      </w:pPr>
+      <w:r>
+        <w:t xml:space="preserve">Using the</w:t>
+      </w:r>
+      <w:r>
+        <w:t xml:space="preserve"> </w:t>
+      </w:r>
+      <w:r>
+        <w:rPr>
+          <w:rStyle w:val="VerbatimChar"/>
+        </w:rPr>
+        <w:t xml:space="preserve">ggplot2</w:t>
+      </w:r>
+      <w:r>
+        <w:t xml:space="preserve"> </w:t>
+      </w:r>
+      <w:r>
+        <w:t xml:space="preserve">package, frequency distributions and box plots will be generated for</w:t>
+      </w:r>
+      <w:r>
+        <w:t xml:space="preserve"> </w:t>
+      </w:r>
+      <w:r>
+        <w:rPr>
+          <w:rStyle w:val="VerbatimChar"/>
+        </w:rPr>
+        <w:t xml:space="preserve">LingObf</w:t>
+      </w:r>
+      <w:r>
+        <w:t xml:space="preserve">,</w:t>
+      </w:r>
+      <w:r>
+        <w:t xml:space="preserve"> </w:t>
+      </w:r>
+      <w:r>
+        <w:rPr>
+          <w:rStyle w:val="VerbatimChar"/>
+        </w:rPr>
+        <w:t xml:space="preserve">CertSent</w:t>
+      </w:r>
+      <w:r>
+        <w:t xml:space="preserve">, and</w:t>
+      </w:r>
+      <w:r>
+        <w:t xml:space="preserve"> </w:t>
+      </w:r>
+      <w:r>
+        <w:rPr>
+          <w:rStyle w:val="VerbatimChar"/>
+        </w:rPr>
+        <w:t xml:space="preserve">Refs</w:t>
+      </w:r>
+      <w:r>
+        <w:t xml:space="preserve"> </w:t>
+      </w:r>
+      <w:r>
+        <w:t xml:space="preserve">within</w:t>
+      </w:r>
+      <w:r>
+        <w:t xml:space="preserve"> </w:t>
+      </w:r>
+      <w:r>
+        <w:rPr>
+          <w:rStyle w:val="VerbatimChar"/>
+        </w:rPr>
+        <w:t xml:space="preserve">PaperType</w:t>
+      </w:r>
+      <w:r>
+        <w:t xml:space="preserve"> </w:t>
+      </w:r>
+      <w:r>
+        <w:t xml:space="preserve">groups.</w:t>
+      </w:r>
+    </w:p>
+    <w:p>
+      <w:pPr>
+        <w:pStyle w:val="SourceCode"/>
+      </w:pPr>
+      <w:r>
+        <w:rPr>
+          <w:rStyle w:val="CommentTok"/>
+        </w:rPr>
+        <w:t xml:space="preserve"># To produce histogram and box plot for LingObf</w:t>
+      </w:r>
+      <w:r>
+        <w:br/>
+      </w:r>
+      <w:r>
+        <w:rPr>
+          <w:rStyle w:val="FunctionTok"/>
+        </w:rPr>
+        <w:t xml:space="preserve">ggplot</w:t>
+      </w:r>
+      <w:r>
+        <w:rPr>
+          <w:rStyle w:val="NormalTok"/>
+        </w:rPr>
+        <w:t xml:space="preserve">(data, </w:t>
+      </w:r>
+      <w:r>
+        <w:rPr>
+          <w:rStyle w:val="FunctionTok"/>
+        </w:rPr>
+        <w:t xml:space="preserve">aes</w:t>
+      </w:r>
+      <w:r>
+        <w:rPr>
+          <w:rStyle w:val="NormalTok"/>
+        </w:rPr>
+        <w:t xml:space="preserve">(</w:t>
+      </w:r>
+      <w:r>
+        <w:rPr>
+          <w:rStyle w:val="AttributeTok"/>
+        </w:rPr>
+        <w:t xml:space="preserve">x =</w:t>
+      </w:r>
+      <w:r>
+        <w:rPr>
+          <w:rStyle w:val="NormalTok"/>
+        </w:rPr>
+        <w:t xml:space="preserve"> LingObf)) </w:t>
+      </w:r>
+      <w:r>
+        <w:rPr>
+          <w:rStyle w:val="SpecialCharTok"/>
+        </w:rPr>
+        <w:t xml:space="preserve">+</w:t>
+      </w:r>
+      <w:r>
+        <w:rPr>
+          <w:rStyle w:val="NormalTok"/>
+        </w:rPr>
+        <w:t xml:space="preserve"> </w:t>
+      </w:r>
+      <w:r>
+        <w:br/>
+      </w:r>
+      <w:r>
+        <w:rPr>
+          <w:rStyle w:val="NormalTok"/>
+        </w:rPr>
+        <w:t xml:space="preserve">  </w:t>
+      </w:r>
+      <w:r>
+        <w:rPr>
+          <w:rStyle w:val="FunctionTok"/>
+        </w:rPr>
+        <w:t xml:space="preserve">geom_histogram</w:t>
+      </w:r>
+      <w:r>
+        <w:rPr>
+          <w:rStyle w:val="NormalTok"/>
+        </w:rPr>
+        <w:t xml:space="preserve">(</w:t>
+      </w:r>
+      <w:r>
+        <w:rPr>
+          <w:rStyle w:val="AttributeTok"/>
+        </w:rPr>
+        <w:t xml:space="preserve">fill =</w:t>
+      </w:r>
+      <w:r>
+        <w:rPr>
+          <w:rStyle w:val="NormalTok"/>
+        </w:rPr>
+        <w:t xml:space="preserve"> </w:t>
+      </w:r>
+      <w:r>
+        <w:rPr>
+          <w:rStyle w:val="StringTok"/>
+        </w:rPr>
+        <w:t xml:space="preserve">"blue"</w:t>
+      </w:r>
+      <w:r>
+        <w:rPr>
+          <w:rStyle w:val="NormalTok"/>
+        </w:rPr>
+        <w:t xml:space="preserve">, </w:t>
+      </w:r>
+      <w:r>
+        <w:rPr>
+          <w:rStyle w:val="AttributeTok"/>
+        </w:rPr>
+        <w:t xml:space="preserve">color =</w:t>
+      </w:r>
+      <w:r>
+        <w:rPr>
+          <w:rStyle w:val="NormalTok"/>
+        </w:rPr>
+        <w:t xml:space="preserve"> </w:t>
+      </w:r>
+      <w:r>
+        <w:rPr>
+          <w:rStyle w:val="StringTok"/>
+        </w:rPr>
+        <w:t xml:space="preserve">"black"</w:t>
+      </w:r>
+      <w:r>
+        <w:rPr>
+          <w:rStyle w:val="NormalTok"/>
+        </w:rPr>
+        <w:t xml:space="preserve">) </w:t>
+      </w:r>
+      <w:r>
+        <w:rPr>
+          <w:rStyle w:val="SpecialCharTok"/>
+        </w:rPr>
+        <w:t xml:space="preserve">+</w:t>
+      </w:r>
+      <w:r>
+        <w:br/>
+      </w:r>
+      <w:r>
+        <w:rPr>
+          <w:rStyle w:val="NormalTok"/>
+        </w:rPr>
+        <w:t xml:space="preserve">  </w:t>
+      </w:r>
+      <w:r>
+        <w:rPr>
+          <w:rStyle w:val="FunctionTok"/>
+        </w:rPr>
+        <w:t xml:space="preserve">facet_wrap</w:t>
+      </w:r>
+      <w:r>
+        <w:rPr>
+          <w:rStyle w:val="NormalTok"/>
+        </w:rPr>
+        <w:t xml:space="preserve">(</w:t>
+      </w:r>
+      <w:r>
+        <w:rPr>
+          <w:rStyle w:val="SpecialCharTok"/>
+        </w:rPr>
+        <w:t xml:space="preserve">~</w:t>
+      </w:r>
+      <w:r>
+        <w:rPr>
+          <w:rStyle w:val="NormalTok"/>
+        </w:rPr>
+        <w:t xml:space="preserve"> PaperType) </w:t>
+      </w:r>
+      <w:r>
+        <w:rPr>
+          <w:rStyle w:val="SpecialCharTok"/>
+        </w:rPr>
+        <w:t xml:space="preserve">+</w:t>
+      </w:r>
+      <w:r>
+        <w:br/>
+      </w:r>
+      <w:r>
+        <w:rPr>
+          <w:rStyle w:val="NormalTok"/>
+        </w:rPr>
+        <w:t xml:space="preserve">  </w:t>
+      </w:r>
+      <w:r>
+        <w:rPr>
+          <w:rStyle w:val="FunctionTok"/>
+        </w:rPr>
+        <w:t xml:space="preserve">labs</w:t>
+      </w:r>
+      <w:r>
+        <w:rPr>
+          <w:rStyle w:val="NormalTok"/>
+        </w:rPr>
+        <w:t xml:space="preserve">(</w:t>
+      </w:r>
+      <w:r>
+        <w:rPr>
+          <w:rStyle w:val="AttributeTok"/>
+        </w:rPr>
+        <w:t xml:space="preserve">title =</w:t>
+      </w:r>
+      <w:r>
+        <w:rPr>
+          <w:rStyle w:val="NormalTok"/>
+        </w:rPr>
+        <w:t xml:space="preserve"> </w:t>
+      </w:r>
+      <w:r>
+        <w:rPr>
+          <w:rStyle w:val="StringTok"/>
+        </w:rPr>
+        <w:t xml:space="preserve">"Histograms of Linguistic Obfuscation for Entire Dataset"</w:t>
+      </w:r>
+      <w:r>
+        <w:rPr>
+          <w:rStyle w:val="NormalTok"/>
+        </w:rPr>
+        <w:t xml:space="preserve">)</w:t>
+      </w:r>
+    </w:p>
+    <w:p>
+      <w:pPr>
+        <w:pStyle w:val="SourceCode"/>
+      </w:pPr>
+      <w:r>
+        <w:rPr>
+          <w:rStyle w:val="VerbatimChar"/>
+        </w:rPr>
+        <w:t xml:space="preserve">`stat_bin()` using `bins = 30`. Pick better value with `binwidth`.</w:t>
+      </w:r>
+    </w:p>
+    <w:p>
+      <w:pPr>
+        <w:pStyle w:val="FirstParagraph"/>
+      </w:pPr>
+      <w:r>
+        <w:drawing>
+          <wp:inline>
+            <wp:extent cx="5334000" cy="4267200"/>
+            <wp:effectExtent b="0" l="0" r="0" t="0"/>
+            <wp:docPr descr="" title="" id="53" name="Picture"/>
+            <a:graphic>
+              <a:graphicData uri="http://schemas.openxmlformats.org/drawingml/2006/picture">
+                <pic:pic>
+                  <pic:nvPicPr>
+                    <pic:cNvPr descr="thesis_data_analysis_quarto_files/figure-docx/unnamed-chunk-17-1.png" id="54" name="Picture"/>
+                    <pic:cNvPicPr>
+                      <a:picLocks noChangeArrowheads="1" noChangeAspect="1"/>
+                    </pic:cNvPicPr>
+                  </pic:nvPicPr>
+                  <pic:blipFill>
+                    <a:blip r:embed="rId52"/>
+                    <a:stretch>
+                      <a:fillRect/>
+                    </a:stretch>
+                  </pic:blipFill>
+                  <pic:spPr bwMode="auto">
+                    <a:xfrm>
+                      <a:off x="0" y="0"/>
+                      <a:ext cx="5334000" cy="4267200"/>
+                    </a:xfrm>
+                    <a:prstGeom prst="rect">
+                      <a:avLst/>
+                    </a:prstGeom>
+                    <a:noFill/>
+                    <a:ln w="9525">
+                      <a:noFill/>
+                      <a:headEnd/>
+                      <a:tailEnd/>
+                    </a:ln>
+                  </pic:spPr>
+                </pic:pic>
+              </a:graphicData>
+            </a:graphic>
+          </wp:inline>
+        </w:drawing>
+      </w:r>
+    </w:p>
+    <w:p>
+      <w:pPr>
+        <w:pStyle w:val="SourceCode"/>
+      </w:pPr>
+      <w:r>
+        <w:rPr>
+          <w:rStyle w:val="FunctionTok"/>
+        </w:rPr>
+        <w:t xml:space="preserve">ggplot</w:t>
+      </w:r>
+      <w:r>
+        <w:rPr>
+          <w:rStyle w:val="NormalTok"/>
+        </w:rPr>
+        <w:t xml:space="preserve">(data, </w:t>
+      </w:r>
+      <w:r>
+        <w:rPr>
+          <w:rStyle w:val="FunctionTok"/>
+        </w:rPr>
+        <w:t xml:space="preserve">aes</w:t>
+      </w:r>
+      <w:r>
+        <w:rPr>
+          <w:rStyle w:val="NormalTok"/>
+        </w:rPr>
+        <w:t xml:space="preserve">(</w:t>
+      </w:r>
+      <w:r>
+        <w:rPr>
+          <w:rStyle w:val="AttributeTok"/>
+        </w:rPr>
+        <w:t xml:space="preserve">y =</w:t>
+      </w:r>
+      <w:r>
+        <w:rPr>
+          <w:rStyle w:val="NormalTok"/>
+        </w:rPr>
+        <w:t xml:space="preserve"> LingObf)) </w:t>
+      </w:r>
+      <w:r>
+        <w:rPr>
+          <w:rStyle w:val="SpecialCharTok"/>
+        </w:rPr>
+        <w:t xml:space="preserve">+</w:t>
+      </w:r>
+      <w:r>
+        <w:rPr>
+          <w:rStyle w:val="NormalTok"/>
+        </w:rPr>
+        <w:t xml:space="preserve"> </w:t>
+      </w:r>
+      <w:r>
+        <w:br/>
+      </w:r>
+      <w:r>
+        <w:rPr>
+          <w:rStyle w:val="NormalTok"/>
+        </w:rPr>
+        <w:t xml:space="preserve">  </w:t>
+      </w:r>
+      <w:r>
+        <w:rPr>
+          <w:rStyle w:val="FunctionTok"/>
+        </w:rPr>
+        <w:t xml:space="preserve">geom_boxplot</w:t>
+      </w:r>
+      <w:r>
+        <w:rPr>
+          <w:rStyle w:val="NormalTok"/>
+        </w:rPr>
+        <w:t xml:space="preserve">(</w:t>
+      </w:r>
+      <w:r>
+        <w:rPr>
+          <w:rStyle w:val="AttributeTok"/>
+        </w:rPr>
+        <w:t xml:space="preserve">fill =</w:t>
+      </w:r>
+      <w:r>
+        <w:rPr>
+          <w:rStyle w:val="NormalTok"/>
+        </w:rPr>
+        <w:t xml:space="preserve"> </w:t>
+      </w:r>
+      <w:r>
+        <w:rPr>
+          <w:rStyle w:val="StringTok"/>
+        </w:rPr>
+        <w:t xml:space="preserve">"lightblue"</w:t>
+      </w:r>
+      <w:r>
+        <w:rPr>
+          <w:rStyle w:val="NormalTok"/>
+        </w:rPr>
+        <w:t xml:space="preserve">, </w:t>
+      </w:r>
+      <w:r>
+        <w:rPr>
+          <w:rStyle w:val="AttributeTok"/>
+        </w:rPr>
+        <w:t xml:space="preserve">color =</w:t>
+      </w:r>
+      <w:r>
+        <w:rPr>
+          <w:rStyle w:val="NormalTok"/>
+        </w:rPr>
+        <w:t xml:space="preserve"> </w:t>
+      </w:r>
+      <w:r>
+        <w:rPr>
+          <w:rStyle w:val="StringTok"/>
+        </w:rPr>
+        <w:t xml:space="preserve">"black"</w:t>
+      </w:r>
+      <w:r>
+        <w:rPr>
+          <w:rStyle w:val="NormalTok"/>
+        </w:rPr>
+        <w:t xml:space="preserve">) </w:t>
+      </w:r>
+      <w:r>
+        <w:rPr>
+          <w:rStyle w:val="SpecialCharTok"/>
+        </w:rPr>
+        <w:t xml:space="preserve">+</w:t>
+      </w:r>
+      <w:r>
+        <w:br/>
+      </w:r>
+      <w:r>
+        <w:rPr>
+          <w:rStyle w:val="NormalTok"/>
+        </w:rPr>
+        <w:t xml:space="preserve">  </w:t>
+      </w:r>
+      <w:r>
+        <w:rPr>
+          <w:rStyle w:val="FunctionTok"/>
+        </w:rPr>
+        <w:t xml:space="preserve">facet_wrap</w:t>
+      </w:r>
+      <w:r>
+        <w:rPr>
+          <w:rStyle w:val="NormalTok"/>
+        </w:rPr>
+        <w:t xml:space="preserve">(</w:t>
+      </w:r>
+      <w:r>
+        <w:rPr>
+          <w:rStyle w:val="SpecialCharTok"/>
+        </w:rPr>
+        <w:t xml:space="preserve">~</w:t>
+      </w:r>
+      <w:r>
+        <w:rPr>
+          <w:rStyle w:val="NormalTok"/>
+        </w:rPr>
+        <w:t xml:space="preserve"> PaperType) </w:t>
+      </w:r>
+      <w:r>
+        <w:rPr>
+          <w:rStyle w:val="SpecialCharTok"/>
+        </w:rPr>
+        <w:t xml:space="preserve">+</w:t>
+      </w:r>
+      <w:r>
+        <w:br/>
+      </w:r>
+      <w:r>
+        <w:rPr>
+          <w:rStyle w:val="NormalTok"/>
+        </w:rPr>
+        <w:t xml:space="preserve">  </w:t>
+      </w:r>
+      <w:r>
+        <w:rPr>
+          <w:rStyle w:val="FunctionTok"/>
+        </w:rPr>
+        <w:t xml:space="preserve">labs</w:t>
+      </w:r>
+      <w:r>
+        <w:rPr>
+          <w:rStyle w:val="NormalTok"/>
+        </w:rPr>
+        <w:t xml:space="preserve">(</w:t>
+      </w:r>
+      <w:r>
+        <w:rPr>
+          <w:rStyle w:val="AttributeTok"/>
+        </w:rPr>
+        <w:t xml:space="preserve">title =</w:t>
+      </w:r>
+      <w:r>
+        <w:rPr>
+          <w:rStyle w:val="NormalTok"/>
+        </w:rPr>
+        <w:t xml:space="preserve"> </w:t>
+      </w:r>
+      <w:r>
+        <w:rPr>
+          <w:rStyle w:val="StringTok"/>
+        </w:rPr>
+        <w:t xml:space="preserve">"Box Plots of Linguistic Obfuscation Within Paper Type Groups"</w:t>
+      </w:r>
+      <w:r>
+        <w:rPr>
+          <w:rStyle w:val="NormalTok"/>
+        </w:rPr>
+        <w:t xml:space="preserve">)</w:t>
+      </w:r>
+    </w:p>
+    <w:p>
+      <w:pPr>
+        <w:pStyle w:val="FirstParagraph"/>
+      </w:pPr>
+      <w:r>
+        <w:drawing>
+          <wp:inline>
+            <wp:extent cx="5334000" cy="4267200"/>
+            <wp:effectExtent b="0" l="0" r="0" t="0"/>
+            <wp:docPr descr="" title="" id="56" name="Picture"/>
+            <a:graphic>
+              <a:graphicData uri="http://schemas.openxmlformats.org/drawingml/2006/picture">
+                <pic:pic>
+                  <pic:nvPicPr>
+                    <pic:cNvPr descr="thesis_data_analysis_quarto_files/figure-docx/unnamed-chunk-17-2.png" id="57" name="Picture"/>
+                    <pic:cNvPicPr>
+                      <a:picLocks noChangeArrowheads="1" noChangeAspect="1"/>
+                    </pic:cNvPicPr>
+                  </pic:nvPicPr>
+                  <pic:blipFill>
+                    <a:blip r:embed="rId55"/>
+                    <a:stretch>
+                      <a:fillRect/>
+                    </a:stretch>
+                  </pic:blipFill>
+                  <pic:spPr bwMode="auto">
+                    <a:xfrm>
+                      <a:off x="0" y="0"/>
+                      <a:ext cx="5334000" cy="4267200"/>
+                    </a:xfrm>
+                    <a:prstGeom prst="rect">
+                      <a:avLst/>
+                    </a:prstGeom>
+                    <a:noFill/>
+                    <a:ln w="9525">
+                      <a:noFill/>
+                      <a:headEnd/>
+                      <a:tailEnd/>
+                    </a:ln>
+                  </pic:spPr>
+                </pic:pic>
+              </a:graphicData>
+            </a:graphic>
+          </wp:inline>
+        </w:drawing>
+      </w:r>
+    </w:p>
+    <w:p>
+      <w:pPr>
+        <w:pStyle w:val="SourceCode"/>
+      </w:pPr>
+      <w:r>
+        <w:rPr>
+          <w:rStyle w:val="CommentTok"/>
+        </w:rPr>
+        <w:t xml:space="preserve"># To produce histogram and box plot for CertSent</w:t>
+      </w:r>
+      <w:r>
+        <w:br/>
+      </w:r>
+      <w:r>
+        <w:rPr>
+          <w:rStyle w:val="FunctionTok"/>
+        </w:rPr>
+        <w:t xml:space="preserve">ggplot</w:t>
+      </w:r>
+      <w:r>
+        <w:rPr>
+          <w:rStyle w:val="NormalTok"/>
+        </w:rPr>
+        <w:t xml:space="preserve">(data, </w:t>
+      </w:r>
+      <w:r>
+        <w:rPr>
+          <w:rStyle w:val="FunctionTok"/>
+        </w:rPr>
+        <w:t xml:space="preserve">aes</w:t>
+      </w:r>
+      <w:r>
+        <w:rPr>
+          <w:rStyle w:val="NormalTok"/>
+        </w:rPr>
+        <w:t xml:space="preserve">(</w:t>
+      </w:r>
+      <w:r>
+        <w:rPr>
+          <w:rStyle w:val="AttributeTok"/>
+        </w:rPr>
+        <w:t xml:space="preserve">x =</w:t>
+      </w:r>
+      <w:r>
+        <w:rPr>
+          <w:rStyle w:val="NormalTok"/>
+        </w:rPr>
+        <w:t xml:space="preserve"> CertSent)) </w:t>
+      </w:r>
+      <w:r>
+        <w:rPr>
+          <w:rStyle w:val="SpecialCharTok"/>
+        </w:rPr>
+        <w:t xml:space="preserve">+</w:t>
+      </w:r>
+      <w:r>
+        <w:rPr>
+          <w:rStyle w:val="NormalTok"/>
+        </w:rPr>
+        <w:t xml:space="preserve"> </w:t>
+      </w:r>
+      <w:r>
+        <w:br/>
+      </w:r>
+      <w:r>
+        <w:rPr>
+          <w:rStyle w:val="NormalTok"/>
+        </w:rPr>
+        <w:t xml:space="preserve">  </w:t>
+      </w:r>
+      <w:r>
+        <w:rPr>
+          <w:rStyle w:val="FunctionTok"/>
+        </w:rPr>
+        <w:t xml:space="preserve">geom_histogram</w:t>
+      </w:r>
+      <w:r>
+        <w:rPr>
+          <w:rStyle w:val="NormalTok"/>
+        </w:rPr>
+        <w:t xml:space="preserve">(</w:t>
+      </w:r>
+      <w:r>
+        <w:rPr>
+          <w:rStyle w:val="AttributeTok"/>
+        </w:rPr>
+        <w:t xml:space="preserve">fill =</w:t>
+      </w:r>
+      <w:r>
+        <w:rPr>
+          <w:rStyle w:val="NormalTok"/>
+        </w:rPr>
+        <w:t xml:space="preserve"> </w:t>
+      </w:r>
+      <w:r>
+        <w:rPr>
+          <w:rStyle w:val="StringTok"/>
+        </w:rPr>
+        <w:t xml:space="preserve">"blue"</w:t>
+      </w:r>
+      <w:r>
+        <w:rPr>
+          <w:rStyle w:val="NormalTok"/>
+        </w:rPr>
+        <w:t xml:space="preserve">, </w:t>
+      </w:r>
+      <w:r>
+        <w:rPr>
+          <w:rStyle w:val="AttributeTok"/>
+        </w:rPr>
+        <w:t xml:space="preserve">color =</w:t>
+      </w:r>
+      <w:r>
+        <w:rPr>
+          <w:rStyle w:val="NormalTok"/>
+        </w:rPr>
+        <w:t xml:space="preserve"> </w:t>
+      </w:r>
+      <w:r>
+        <w:rPr>
+          <w:rStyle w:val="StringTok"/>
+        </w:rPr>
+        <w:t xml:space="preserve">"black"</w:t>
+      </w:r>
+      <w:r>
+        <w:rPr>
+          <w:rStyle w:val="NormalTok"/>
+        </w:rPr>
+        <w:t xml:space="preserve">) </w:t>
+      </w:r>
+      <w:r>
+        <w:rPr>
+          <w:rStyle w:val="SpecialCharTok"/>
+        </w:rPr>
+        <w:t xml:space="preserve">+</w:t>
+      </w:r>
+      <w:r>
+        <w:br/>
+      </w:r>
+      <w:r>
+        <w:rPr>
+          <w:rStyle w:val="NormalTok"/>
+        </w:rPr>
+        <w:t xml:space="preserve">  </w:t>
+      </w:r>
+      <w:r>
+        <w:rPr>
+          <w:rStyle w:val="FunctionTok"/>
+        </w:rPr>
+        <w:t xml:space="preserve">facet_wrap</w:t>
+      </w:r>
+      <w:r>
+        <w:rPr>
+          <w:rStyle w:val="NormalTok"/>
+        </w:rPr>
+        <w:t xml:space="preserve">(</w:t>
+      </w:r>
+      <w:r>
+        <w:rPr>
+          <w:rStyle w:val="SpecialCharTok"/>
+        </w:rPr>
+        <w:t xml:space="preserve">~</w:t>
+      </w:r>
+      <w:r>
+        <w:rPr>
+          <w:rStyle w:val="NormalTok"/>
+        </w:rPr>
+        <w:t xml:space="preserve"> PaperType) </w:t>
+      </w:r>
+      <w:r>
+        <w:rPr>
+          <w:rStyle w:val="SpecialCharTok"/>
+        </w:rPr>
+        <w:t xml:space="preserve">+</w:t>
+      </w:r>
+      <w:r>
+        <w:br/>
+      </w:r>
+      <w:r>
+        <w:rPr>
+          <w:rStyle w:val="NormalTok"/>
+        </w:rPr>
+        <w:t xml:space="preserve">  </w:t>
+      </w:r>
+      <w:r>
+        <w:rPr>
+          <w:rStyle w:val="FunctionTok"/>
+        </w:rPr>
+        <w:t xml:space="preserve">labs</w:t>
+      </w:r>
+      <w:r>
+        <w:rPr>
+          <w:rStyle w:val="NormalTok"/>
+        </w:rPr>
+        <w:t xml:space="preserve">(</w:t>
+      </w:r>
+      <w:r>
+        <w:rPr>
+          <w:rStyle w:val="AttributeTok"/>
+        </w:rPr>
+        <w:t xml:space="preserve">title =</w:t>
+      </w:r>
+      <w:r>
+        <w:rPr>
+          <w:rStyle w:val="NormalTok"/>
+        </w:rPr>
+        <w:t xml:space="preserve"> </w:t>
+      </w:r>
+      <w:r>
+        <w:rPr>
+          <w:rStyle w:val="StringTok"/>
+        </w:rPr>
+        <w:t xml:space="preserve">"Histograms of Certainty Sentiment Within Paper Type Groups"</w:t>
+      </w:r>
+      <w:r>
+        <w:rPr>
+          <w:rStyle w:val="NormalTok"/>
+        </w:rPr>
+        <w:t xml:space="preserve">)</w:t>
+      </w:r>
+    </w:p>
+    <w:p>
+      <w:pPr>
+        <w:pStyle w:val="SourceCode"/>
+      </w:pPr>
+      <w:r>
+        <w:rPr>
+          <w:rStyle w:val="VerbatimChar"/>
+        </w:rPr>
+        <w:t xml:space="preserve">`stat_bin()` using `bins = 30`. Pick better value with `binwidth`.</w:t>
+      </w:r>
+    </w:p>
+    <w:p>
+      <w:pPr>
+        <w:pStyle w:val="FirstParagraph"/>
+      </w:pPr>
+      <w:r>
+        <w:drawing>
+          <wp:inline>
+            <wp:extent cx="5334000" cy="4267200"/>
+            <wp:effectExtent b="0" l="0" r="0" t="0"/>
+            <wp:docPr descr="" title="" id="59" name="Picture"/>
+            <a:graphic>
+              <a:graphicData uri="http://schemas.openxmlformats.org/drawingml/2006/picture">
+                <pic:pic>
+                  <pic:nvPicPr>
+                    <pic:cNvPr descr="thesis_data_analysis_quarto_files/figure-docx/unnamed-chunk-17-3.png" id="60" name="Picture"/>
+                    <pic:cNvPicPr>
+                      <a:picLocks noChangeArrowheads="1" noChangeAspect="1"/>
+                    </pic:cNvPicPr>
+                  </pic:nvPicPr>
+                  <pic:blipFill>
+                    <a:blip r:embed="rId58"/>
+                    <a:stretch>
+                      <a:fillRect/>
+                    </a:stretch>
+                  </pic:blipFill>
+                  <pic:spPr bwMode="auto">
+                    <a:xfrm>
+                      <a:off x="0" y="0"/>
+                      <a:ext cx="5334000" cy="4267200"/>
+                    </a:xfrm>
+                    <a:prstGeom prst="rect">
+                      <a:avLst/>
+                    </a:prstGeom>
+                    <a:noFill/>
+                    <a:ln w="9525">
+                      <a:noFill/>
+                      <a:headEnd/>
+                      <a:tailEnd/>
+                    </a:ln>
+                  </pic:spPr>
+                </pic:pic>
+              </a:graphicData>
+            </a:graphic>
+          </wp:inline>
+        </w:drawing>
+      </w:r>
+    </w:p>
+    <w:p>
+      <w:pPr>
+        <w:pStyle w:val="SourceCode"/>
+      </w:pPr>
+      <w:r>
+        <w:rPr>
+          <w:rStyle w:val="FunctionTok"/>
+        </w:rPr>
+        <w:t xml:space="preserve">ggplot</w:t>
+      </w:r>
+      <w:r>
+        <w:rPr>
+          <w:rStyle w:val="NormalTok"/>
+        </w:rPr>
+        <w:t xml:space="preserve">(data, </w:t>
+      </w:r>
+      <w:r>
+        <w:rPr>
+          <w:rStyle w:val="FunctionTok"/>
+        </w:rPr>
+        <w:t xml:space="preserve">aes</w:t>
+      </w:r>
+      <w:r>
+        <w:rPr>
+          <w:rStyle w:val="NormalTok"/>
+        </w:rPr>
+        <w:t xml:space="preserve">(</w:t>
+      </w:r>
+      <w:r>
+        <w:rPr>
+          <w:rStyle w:val="AttributeTok"/>
+        </w:rPr>
+        <w:t xml:space="preserve">y =</w:t>
+      </w:r>
+      <w:r>
+        <w:rPr>
+          <w:rStyle w:val="NormalTok"/>
+        </w:rPr>
+        <w:t xml:space="preserve"> CertSent)) </w:t>
+      </w:r>
+      <w:r>
+        <w:rPr>
+          <w:rStyle w:val="SpecialCharTok"/>
+        </w:rPr>
+        <w:t xml:space="preserve">+</w:t>
+      </w:r>
+      <w:r>
+        <w:rPr>
+          <w:rStyle w:val="NormalTok"/>
+        </w:rPr>
+        <w:t xml:space="preserve"> </w:t>
+      </w:r>
+      <w:r>
+        <w:br/>
+      </w:r>
+      <w:r>
+        <w:rPr>
+          <w:rStyle w:val="NormalTok"/>
+        </w:rPr>
+        <w:t xml:space="preserve">  </w:t>
+      </w:r>
+      <w:r>
+        <w:rPr>
+          <w:rStyle w:val="FunctionTok"/>
+        </w:rPr>
+        <w:t xml:space="preserve">geom_boxplot</w:t>
+      </w:r>
+      <w:r>
+        <w:rPr>
+          <w:rStyle w:val="NormalTok"/>
+        </w:rPr>
+        <w:t xml:space="preserve">(</w:t>
+      </w:r>
+      <w:r>
+        <w:rPr>
+          <w:rStyle w:val="AttributeTok"/>
+        </w:rPr>
+        <w:t xml:space="preserve">fill =</w:t>
+      </w:r>
+      <w:r>
+        <w:rPr>
+          <w:rStyle w:val="NormalTok"/>
+        </w:rPr>
+        <w:t xml:space="preserve"> </w:t>
+      </w:r>
+      <w:r>
+        <w:rPr>
+          <w:rStyle w:val="StringTok"/>
+        </w:rPr>
+        <w:t xml:space="preserve">"lightblue"</w:t>
+      </w:r>
+      <w:r>
+        <w:rPr>
+          <w:rStyle w:val="NormalTok"/>
+        </w:rPr>
+        <w:t xml:space="preserve">, </w:t>
+      </w:r>
+      <w:r>
+        <w:rPr>
+          <w:rStyle w:val="AttributeTok"/>
+        </w:rPr>
+        <w:t xml:space="preserve">color =</w:t>
+      </w:r>
+      <w:r>
+        <w:rPr>
+          <w:rStyle w:val="NormalTok"/>
+        </w:rPr>
+        <w:t xml:space="preserve"> </w:t>
+      </w:r>
+      <w:r>
+        <w:rPr>
+          <w:rStyle w:val="StringTok"/>
+        </w:rPr>
+        <w:t xml:space="preserve">"black"</w:t>
+      </w:r>
+      <w:r>
+        <w:rPr>
+          <w:rStyle w:val="NormalTok"/>
+        </w:rPr>
+        <w:t xml:space="preserve">) </w:t>
+      </w:r>
+      <w:r>
+        <w:rPr>
+          <w:rStyle w:val="SpecialCharTok"/>
+        </w:rPr>
+        <w:t xml:space="preserve">+</w:t>
+      </w:r>
+      <w:r>
+        <w:br/>
+      </w:r>
+      <w:r>
+        <w:rPr>
+          <w:rStyle w:val="NormalTok"/>
+        </w:rPr>
+        <w:t xml:space="preserve">  </w:t>
+      </w:r>
+      <w:r>
+        <w:rPr>
+          <w:rStyle w:val="FunctionTok"/>
+        </w:rPr>
+        <w:t xml:space="preserve">facet_wrap</w:t>
+      </w:r>
+      <w:r>
+        <w:rPr>
+          <w:rStyle w:val="NormalTok"/>
+        </w:rPr>
+        <w:t xml:space="preserve">(</w:t>
+      </w:r>
+      <w:r>
+        <w:rPr>
+          <w:rStyle w:val="SpecialCharTok"/>
+        </w:rPr>
+        <w:t xml:space="preserve">~</w:t>
+      </w:r>
+      <w:r>
+        <w:rPr>
+          <w:rStyle w:val="NormalTok"/>
+        </w:rPr>
+        <w:t xml:space="preserve"> PaperType) </w:t>
+      </w:r>
+      <w:r>
+        <w:rPr>
+          <w:rStyle w:val="SpecialCharTok"/>
+        </w:rPr>
+        <w:t xml:space="preserve">+</w:t>
+      </w:r>
+      <w:r>
+        <w:br/>
+      </w:r>
+      <w:r>
+        <w:rPr>
+          <w:rStyle w:val="NormalTok"/>
+        </w:rPr>
+        <w:t xml:space="preserve">  </w:t>
+      </w:r>
+      <w:r>
+        <w:rPr>
+          <w:rStyle w:val="FunctionTok"/>
+        </w:rPr>
+        <w:t xml:space="preserve">labs</w:t>
+      </w:r>
+      <w:r>
+        <w:rPr>
+          <w:rStyle w:val="NormalTok"/>
+        </w:rPr>
+        <w:t xml:space="preserve">(</w:t>
+      </w:r>
+      <w:r>
+        <w:rPr>
+          <w:rStyle w:val="AttributeTok"/>
+        </w:rPr>
+        <w:t xml:space="preserve">title =</w:t>
+      </w:r>
+      <w:r>
+        <w:rPr>
+          <w:rStyle w:val="NormalTok"/>
+        </w:rPr>
+        <w:t xml:space="preserve"> </w:t>
+      </w:r>
+      <w:r>
+        <w:rPr>
+          <w:rStyle w:val="StringTok"/>
+        </w:rPr>
+        <w:t xml:space="preserve">"Box Plots of Certainty Sentiment Within Paper Type Groups"</w:t>
+      </w:r>
+      <w:r>
+        <w:rPr>
+          <w:rStyle w:val="NormalTok"/>
+        </w:rPr>
+        <w:t xml:space="preserve">)</w:t>
+      </w:r>
+    </w:p>
+    <w:p>
+      <w:pPr>
+        <w:pStyle w:val="FirstParagraph"/>
+      </w:pPr>
+      <w:r>
+        <w:drawing>
+          <wp:inline>
+            <wp:extent cx="5334000" cy="4267200"/>
+            <wp:effectExtent b="0" l="0" r="0" t="0"/>
+            <wp:docPr descr="" title="" id="62" name="Picture"/>
+            <a:graphic>
+              <a:graphicData uri="http://schemas.openxmlformats.org/drawingml/2006/picture">
+                <pic:pic>
+                  <pic:nvPicPr>
+                    <pic:cNvPr descr="thesis_data_analysis_quarto_files/figure-docx/unnamed-chunk-17-4.png" id="63" name="Picture"/>
+                    <pic:cNvPicPr>
+                      <a:picLocks noChangeArrowheads="1" noChangeAspect="1"/>
+                    </pic:cNvPicPr>
+                  </pic:nvPicPr>
+                  <pic:blipFill>
+                    <a:blip r:embed="rId61"/>
+                    <a:stretch>
+                      <a:fillRect/>
+                    </a:stretch>
+                  </pic:blipFill>
+                  <pic:spPr bwMode="auto">
+                    <a:xfrm>
+                      <a:off x="0" y="0"/>
+                      <a:ext cx="5334000" cy="4267200"/>
+                    </a:xfrm>
+                    <a:prstGeom prst="rect">
+                      <a:avLst/>
+                    </a:prstGeom>
+                    <a:noFill/>
+                    <a:ln w="9525">
+                      <a:noFill/>
+                      <a:headEnd/>
+                      <a:tailEnd/>
+                    </a:ln>
+                  </pic:spPr>
+                </pic:pic>
+              </a:graphicData>
+            </a:graphic>
+          </wp:inline>
+        </w:drawing>
+      </w:r>
+    </w:p>
+    <w:p>
+      <w:pPr>
+        <w:pStyle w:val="SourceCode"/>
+      </w:pPr>
+      <w:r>
+        <w:rPr>
+          <w:rStyle w:val="CommentTok"/>
+        </w:rPr>
+        <w:t xml:space="preserve"># To produce histogram and box plot for Refs</w:t>
+      </w:r>
+      <w:r>
+        <w:br/>
+      </w:r>
+      <w:r>
+        <w:rPr>
+          <w:rStyle w:val="FunctionTok"/>
+        </w:rPr>
+        <w:t xml:space="preserve">ggplot</w:t>
+      </w:r>
+      <w:r>
+        <w:rPr>
+          <w:rStyle w:val="NormalTok"/>
+        </w:rPr>
+        <w:t xml:space="preserve">(data, </w:t>
+      </w:r>
+      <w:r>
+        <w:rPr>
+          <w:rStyle w:val="FunctionTok"/>
+        </w:rPr>
+        <w:t xml:space="preserve">aes</w:t>
+      </w:r>
+      <w:r>
+        <w:rPr>
+          <w:rStyle w:val="NormalTok"/>
+        </w:rPr>
+        <w:t xml:space="preserve">(</w:t>
+      </w:r>
+      <w:r>
+        <w:rPr>
+          <w:rStyle w:val="AttributeTok"/>
+        </w:rPr>
+        <w:t xml:space="preserve">x =</w:t>
+      </w:r>
+      <w:r>
+        <w:rPr>
+          <w:rStyle w:val="NormalTok"/>
+        </w:rPr>
+        <w:t xml:space="preserve"> Refs)) </w:t>
+      </w:r>
+      <w:r>
+        <w:rPr>
+          <w:rStyle w:val="SpecialCharTok"/>
+        </w:rPr>
+        <w:t xml:space="preserve">+</w:t>
+      </w:r>
+      <w:r>
+        <w:rPr>
+          <w:rStyle w:val="NormalTok"/>
+        </w:rPr>
+        <w:t xml:space="preserve"> </w:t>
+      </w:r>
+      <w:r>
+        <w:br/>
+      </w:r>
+      <w:r>
+        <w:rPr>
+          <w:rStyle w:val="NormalTok"/>
+        </w:rPr>
+        <w:t xml:space="preserve">  </w:t>
+      </w:r>
+      <w:r>
+        <w:rPr>
+          <w:rStyle w:val="FunctionTok"/>
+        </w:rPr>
+        <w:t xml:space="preserve">geom_histogram</w:t>
+      </w:r>
+      <w:r>
+        <w:rPr>
+          <w:rStyle w:val="NormalTok"/>
+        </w:rPr>
+        <w:t xml:space="preserve">(</w:t>
+      </w:r>
+      <w:r>
+        <w:rPr>
+          <w:rStyle w:val="AttributeTok"/>
+        </w:rPr>
+        <w:t xml:space="preserve">fill =</w:t>
+      </w:r>
+      <w:r>
+        <w:rPr>
+          <w:rStyle w:val="NormalTok"/>
+        </w:rPr>
+        <w:t xml:space="preserve"> </w:t>
+      </w:r>
+      <w:r>
+        <w:rPr>
+          <w:rStyle w:val="StringTok"/>
+        </w:rPr>
+        <w:t xml:space="preserve">"blue"</w:t>
+      </w:r>
+      <w:r>
+        <w:rPr>
+          <w:rStyle w:val="NormalTok"/>
+        </w:rPr>
+        <w:t xml:space="preserve">, </w:t>
+      </w:r>
+      <w:r>
+        <w:rPr>
+          <w:rStyle w:val="AttributeTok"/>
+        </w:rPr>
+        <w:t xml:space="preserve">color =</w:t>
+      </w:r>
+      <w:r>
+        <w:rPr>
+          <w:rStyle w:val="NormalTok"/>
+        </w:rPr>
+        <w:t xml:space="preserve"> </w:t>
+      </w:r>
+      <w:r>
+        <w:rPr>
+          <w:rStyle w:val="StringTok"/>
+        </w:rPr>
+        <w:t xml:space="preserve">"black"</w:t>
+      </w:r>
+      <w:r>
+        <w:rPr>
+          <w:rStyle w:val="NormalTok"/>
+        </w:rPr>
+        <w:t xml:space="preserve">) </w:t>
+      </w:r>
+      <w:r>
+        <w:rPr>
+          <w:rStyle w:val="SpecialCharTok"/>
+        </w:rPr>
+        <w:t xml:space="preserve">+</w:t>
+      </w:r>
+      <w:r>
+        <w:br/>
+      </w:r>
+      <w:r>
+        <w:rPr>
+          <w:rStyle w:val="NormalTok"/>
+        </w:rPr>
+        <w:t xml:space="preserve">  </w:t>
+      </w:r>
+      <w:r>
+        <w:rPr>
+          <w:rStyle w:val="FunctionTok"/>
+        </w:rPr>
+        <w:t xml:space="preserve">facet_wrap</w:t>
+      </w:r>
+      <w:r>
+        <w:rPr>
+          <w:rStyle w:val="NormalTok"/>
+        </w:rPr>
+        <w:t xml:space="preserve">(</w:t>
+      </w:r>
+      <w:r>
+        <w:rPr>
+          <w:rStyle w:val="SpecialCharTok"/>
+        </w:rPr>
+        <w:t xml:space="preserve">~</w:t>
+      </w:r>
+      <w:r>
+        <w:rPr>
+          <w:rStyle w:val="NormalTok"/>
+        </w:rPr>
+        <w:t xml:space="preserve"> PaperType) </w:t>
+      </w:r>
+      <w:r>
+        <w:rPr>
+          <w:rStyle w:val="SpecialCharTok"/>
+        </w:rPr>
+        <w:t xml:space="preserve">+</w:t>
+      </w:r>
+      <w:r>
+        <w:br/>
+      </w:r>
+      <w:r>
+        <w:rPr>
+          <w:rStyle w:val="NormalTok"/>
+        </w:rPr>
+        <w:t xml:space="preserve">  </w:t>
+      </w:r>
+      <w:r>
+        <w:rPr>
+          <w:rStyle w:val="FunctionTok"/>
+        </w:rPr>
+        <w:t xml:space="preserve">labs</w:t>
+      </w:r>
+      <w:r>
+        <w:rPr>
+          <w:rStyle w:val="NormalTok"/>
+        </w:rPr>
+        <w:t xml:space="preserve">(</w:t>
+      </w:r>
+      <w:r>
+        <w:rPr>
+          <w:rStyle w:val="AttributeTok"/>
+        </w:rPr>
+        <w:t xml:space="preserve">title =</w:t>
+      </w:r>
+      <w:r>
+        <w:rPr>
+          <w:rStyle w:val="NormalTok"/>
+        </w:rPr>
+        <w:t xml:space="preserve"> </w:t>
+      </w:r>
+      <w:r>
+        <w:rPr>
+          <w:rStyle w:val="StringTok"/>
+        </w:rPr>
+        <w:t xml:space="preserve">"Histograms of References Within Paper Type Groups"</w:t>
+      </w:r>
+      <w:r>
+        <w:rPr>
+          <w:rStyle w:val="NormalTok"/>
+        </w:rPr>
+        <w:t xml:space="preserve">)</w:t>
+      </w:r>
+    </w:p>
+    <w:p>
+      <w:pPr>
+        <w:pStyle w:val="SourceCode"/>
+      </w:pPr>
+      <w:r>
+        <w:rPr>
+          <w:rStyle w:val="VerbatimChar"/>
+        </w:rPr>
+        <w:t xml:space="preserve">`stat_bin()` using `bins = 30`. Pick better value with `binwidth`.</w:t>
+      </w:r>
+    </w:p>
+    <w:p>
+      <w:pPr>
+        <w:pStyle w:val="FirstParagraph"/>
+      </w:pPr>
+      <w:r>
+        <w:drawing>
+          <wp:inline>
+            <wp:extent cx="5334000" cy="4267200"/>
+            <wp:effectExtent b="0" l="0" r="0" t="0"/>
+            <wp:docPr descr="" title="" id="65" name="Picture"/>
+            <a:graphic>
+              <a:graphicData uri="http://schemas.openxmlformats.org/drawingml/2006/picture">
+                <pic:pic>
+                  <pic:nvPicPr>
+                    <pic:cNvPr descr="thesis_data_analysis_quarto_files/figure-docx/unnamed-chunk-17-5.png" id="66" name="Picture"/>
+                    <pic:cNvPicPr>
+                      <a:picLocks noChangeArrowheads="1" noChangeAspect="1"/>
+                    </pic:cNvPicPr>
+                  </pic:nvPicPr>
+                  <pic:blipFill>
+                    <a:blip r:embed="rId64"/>
+                    <a:stretch>
+                      <a:fillRect/>
+                    </a:stretch>
+                  </pic:blipFill>
+                  <pic:spPr bwMode="auto">
+                    <a:xfrm>
+                      <a:off x="0" y="0"/>
+                      <a:ext cx="5334000" cy="4267200"/>
+                    </a:xfrm>
+                    <a:prstGeom prst="rect">
+                      <a:avLst/>
+                    </a:prstGeom>
+                    <a:noFill/>
+                    <a:ln w="9525">
+                      <a:noFill/>
+                      <a:headEnd/>
+                      <a:tailEnd/>
+                    </a:ln>
+                  </pic:spPr>
+                </pic:pic>
+              </a:graphicData>
+            </a:graphic>
+          </wp:inline>
+        </w:drawing>
+      </w:r>
+    </w:p>
+    <w:p>
+      <w:pPr>
+        <w:pStyle w:val="SourceCode"/>
+      </w:pPr>
+      <w:r>
+        <w:rPr>
+          <w:rStyle w:val="FunctionTok"/>
+        </w:rPr>
+        <w:t xml:space="preserve">ggplot</w:t>
+      </w:r>
+      <w:r>
+        <w:rPr>
+          <w:rStyle w:val="NormalTok"/>
+        </w:rPr>
+        <w:t xml:space="preserve">(data, </w:t>
+      </w:r>
+      <w:r>
+        <w:rPr>
+          <w:rStyle w:val="FunctionTok"/>
+        </w:rPr>
+        <w:t xml:space="preserve">aes</w:t>
+      </w:r>
+      <w:r>
+        <w:rPr>
+          <w:rStyle w:val="NormalTok"/>
+        </w:rPr>
+        <w:t xml:space="preserve">(</w:t>
+      </w:r>
+      <w:r>
+        <w:rPr>
+          <w:rStyle w:val="AttributeTok"/>
+        </w:rPr>
+        <w:t xml:space="preserve">y =</w:t>
+      </w:r>
+      <w:r>
+        <w:rPr>
+          <w:rStyle w:val="NormalTok"/>
+        </w:rPr>
+        <w:t xml:space="preserve"> Refs)) </w:t>
+      </w:r>
+      <w:r>
+        <w:rPr>
+          <w:rStyle w:val="SpecialCharTok"/>
+        </w:rPr>
+        <w:t xml:space="preserve">+</w:t>
+      </w:r>
+      <w:r>
+        <w:rPr>
+          <w:rStyle w:val="NormalTok"/>
+        </w:rPr>
+        <w:t xml:space="preserve"> </w:t>
+      </w:r>
+      <w:r>
+        <w:br/>
+      </w:r>
+      <w:r>
+        <w:rPr>
+          <w:rStyle w:val="NormalTok"/>
+        </w:rPr>
+        <w:t xml:space="preserve">  </w:t>
+      </w:r>
+      <w:r>
+        <w:rPr>
+          <w:rStyle w:val="FunctionTok"/>
+        </w:rPr>
+        <w:t xml:space="preserve">geom_boxplot</w:t>
+      </w:r>
+      <w:r>
+        <w:rPr>
+          <w:rStyle w:val="NormalTok"/>
+        </w:rPr>
+        <w:t xml:space="preserve">(</w:t>
+      </w:r>
+      <w:r>
+        <w:rPr>
+          <w:rStyle w:val="AttributeTok"/>
+        </w:rPr>
+        <w:t xml:space="preserve">fill =</w:t>
+      </w:r>
+      <w:r>
+        <w:rPr>
+          <w:rStyle w:val="NormalTok"/>
+        </w:rPr>
+        <w:t xml:space="preserve"> </w:t>
+      </w:r>
+      <w:r>
+        <w:rPr>
+          <w:rStyle w:val="StringTok"/>
+        </w:rPr>
+        <w:t xml:space="preserve">"lightblue"</w:t>
+      </w:r>
+      <w:r>
+        <w:rPr>
+          <w:rStyle w:val="NormalTok"/>
+        </w:rPr>
+        <w:t xml:space="preserve">, </w:t>
+      </w:r>
+      <w:r>
+        <w:rPr>
+          <w:rStyle w:val="AttributeTok"/>
+        </w:rPr>
+        <w:t xml:space="preserve">color =</w:t>
+      </w:r>
+      <w:r>
+        <w:rPr>
+          <w:rStyle w:val="NormalTok"/>
+        </w:rPr>
+        <w:t xml:space="preserve"> </w:t>
+      </w:r>
+      <w:r>
+        <w:rPr>
+          <w:rStyle w:val="StringTok"/>
+        </w:rPr>
+        <w:t xml:space="preserve">"black"</w:t>
+      </w:r>
+      <w:r>
+        <w:rPr>
+          <w:rStyle w:val="NormalTok"/>
+        </w:rPr>
+        <w:t xml:space="preserve">) </w:t>
+      </w:r>
+      <w:r>
+        <w:rPr>
+          <w:rStyle w:val="SpecialCharTok"/>
+        </w:rPr>
+        <w:t xml:space="preserve">+</w:t>
+      </w:r>
+      <w:r>
+        <w:br/>
+      </w:r>
+      <w:r>
+        <w:rPr>
+          <w:rStyle w:val="NormalTok"/>
+        </w:rPr>
+        <w:t xml:space="preserve">  </w:t>
+      </w:r>
+      <w:r>
+        <w:rPr>
+          <w:rStyle w:val="FunctionTok"/>
+        </w:rPr>
+        <w:t xml:space="preserve">facet_wrap</w:t>
+      </w:r>
+      <w:r>
+        <w:rPr>
+          <w:rStyle w:val="NormalTok"/>
+        </w:rPr>
+        <w:t xml:space="preserve">(</w:t>
+      </w:r>
+      <w:r>
+        <w:rPr>
+          <w:rStyle w:val="SpecialCharTok"/>
+        </w:rPr>
+        <w:t xml:space="preserve">~</w:t>
+      </w:r>
+      <w:r>
+        <w:rPr>
+          <w:rStyle w:val="NormalTok"/>
+        </w:rPr>
+        <w:t xml:space="preserve"> PaperType) </w:t>
+      </w:r>
+      <w:r>
+        <w:rPr>
+          <w:rStyle w:val="SpecialCharTok"/>
+        </w:rPr>
+        <w:t xml:space="preserve">+</w:t>
+      </w:r>
+      <w:r>
+        <w:br/>
+      </w:r>
+      <w:r>
+        <w:rPr>
+          <w:rStyle w:val="NormalTok"/>
+        </w:rPr>
+        <w:t xml:space="preserve">  </w:t>
+      </w:r>
+      <w:r>
+        <w:rPr>
+          <w:rStyle w:val="FunctionTok"/>
+        </w:rPr>
+        <w:t xml:space="preserve">labs</w:t>
+      </w:r>
+      <w:r>
+        <w:rPr>
+          <w:rStyle w:val="NormalTok"/>
+        </w:rPr>
+        <w:t xml:space="preserve">(</w:t>
+      </w:r>
+      <w:r>
+        <w:rPr>
+          <w:rStyle w:val="AttributeTok"/>
+        </w:rPr>
+        <w:t xml:space="preserve">title =</w:t>
+      </w:r>
+      <w:r>
+        <w:rPr>
+          <w:rStyle w:val="NormalTok"/>
+        </w:rPr>
+        <w:t xml:space="preserve"> </w:t>
+      </w:r>
+      <w:r>
+        <w:rPr>
+          <w:rStyle w:val="StringTok"/>
+        </w:rPr>
+        <w:t xml:space="preserve">"Box Plots of References Within Paper Type Groups"</w:t>
+      </w:r>
+      <w:r>
+        <w:rPr>
+          <w:rStyle w:val="NormalTok"/>
+        </w:rPr>
+        <w:t xml:space="preserve">)</w:t>
+      </w:r>
+    </w:p>
+    <w:p>
+      <w:pPr>
+        <w:pStyle w:val="FirstParagraph"/>
+      </w:pPr>
+      <w:r>
+        <w:drawing>
+          <wp:inline>
+            <wp:extent cx="5334000" cy="4267200"/>
+            <wp:effectExtent b="0" l="0" r="0" t="0"/>
+            <wp:docPr descr="" title="" id="68" name="Picture"/>
+            <a:graphic>
+              <a:graphicData uri="http://schemas.openxmlformats.org/drawingml/2006/picture">
+                <pic:pic>
+                  <pic:nvPicPr>
+                    <pic:cNvPr descr="thesis_data_analysis_quarto_files/figure-docx/unnamed-chunk-17-6.png" id="69" name="Picture"/>
+                    <pic:cNvPicPr>
+                      <a:picLocks noChangeArrowheads="1" noChangeAspect="1"/>
+                    </pic:cNvPicPr>
+                  </pic:nvPicPr>
+                  <pic:blipFill>
+                    <a:blip r:embed="rId67"/>
+                    <a:stretch>
+                      <a:fillRect/>
+                    </a:stretch>
+                  </pic:blipFill>
+                  <pic:spPr bwMode="auto">
+                    <a:xfrm>
+                      <a:off x="0" y="0"/>
+                      <a:ext cx="5334000" cy="4267200"/>
+                    </a:xfrm>
+                    <a:prstGeom prst="rect">
+                      <a:avLst/>
+                    </a:prstGeom>
+                    <a:noFill/>
+                    <a:ln w="9525">
+                      <a:noFill/>
+                      <a:headEnd/>
+                      <a:tailEnd/>
+                    </a:ln>
+                  </pic:spPr>
+                </pic:pic>
+              </a:graphicData>
+            </a:graphic>
+          </wp:inline>
+        </w:drawing>
+      </w:r>
+    </w:p>
+    <w:p>
+      <w:pPr>
+        <w:numPr>
+          <w:ilvl w:val="0"/>
+          <w:numId w:val="1036"/>
+        </w:numPr>
+      </w:pPr>
+      <w:r>
+        <w:t xml:space="preserve">A few quick notes:</w:t>
+      </w:r>
+    </w:p>
+    <w:p>
+      <w:pPr>
+        <w:numPr>
+          <w:ilvl w:val="1"/>
+          <w:numId w:val="1037"/>
+        </w:numPr>
+      </w:pPr>
+      <w:r>
+        <w:rPr>
+          <w:bCs/>
+          <w:b/>
+        </w:rPr>
+        <w:t xml:space="preserve">LingObf:</w:t>
+      </w:r>
+    </w:p>
+    <w:p>
+      <w:pPr>
+        <w:numPr>
+          <w:ilvl w:val="2"/>
+          <w:numId w:val="1038"/>
+        </w:numPr>
+        <w:pStyle w:val="Compact"/>
+      </w:pPr>
+      <w:r>
+        <w:t xml:space="preserve">Positive outliers for linguistic obfuscation seem to be represented in the multi-author groups, and negative outliers seem to be in the single-author groups (although the lowest values do not show up on the SAFP box plot, perhaps because there are two of them that can be seen in the histogram which suggests that they may skew the spread statistics enough to envelop them within the whiskers).</w:t>
+      </w:r>
+    </w:p>
+    <w:p>
+      <w:pPr>
+        <w:numPr>
+          <w:ilvl w:val="1"/>
+          <w:numId w:val="1037"/>
+        </w:numPr>
+      </w:pPr>
+      <w:r>
+        <w:rPr>
+          <w:bCs/>
+          <w:b/>
+        </w:rPr>
+        <w:t xml:space="preserve">CertSent:</w:t>
+      </w:r>
+    </w:p>
+    <w:p>
+      <w:pPr>
+        <w:numPr>
+          <w:ilvl w:val="2"/>
+          <w:numId w:val="1039"/>
+        </w:numPr>
+        <w:pStyle w:val="Compact"/>
+      </w:pPr>
+      <w:r>
+        <w:t xml:space="preserve">The otulier at the low end of the certainty sentiment distribution seems to belong to the MAGP group.</w:t>
+      </w:r>
+    </w:p>
+    <w:p>
+      <w:pPr>
+        <w:numPr>
+          <w:ilvl w:val="1"/>
+          <w:numId w:val="1037"/>
+        </w:numPr>
+      </w:pPr>
+      <w:r>
+        <w:rPr>
+          <w:bCs/>
+          <w:b/>
+        </w:rPr>
+        <w:t xml:space="preserve">Refs:</w:t>
+      </w:r>
+    </w:p>
+    <w:p>
+      <w:pPr>
+        <w:numPr>
+          <w:ilvl w:val="2"/>
+          <w:numId w:val="1040"/>
+        </w:numPr>
+      </w:pPr>
+      <w:r>
+        <w:t xml:space="preserve">The positive outliers we have noted a couple times now for references seem to be in the SAGP group, corroborating our speculation above (see</w:t>
+      </w:r>
+      <w:r>
+        <w:t xml:space="preserve"> </w:t>
+      </w:r>
+      <w:hyperlink w:anchor="descriptive-statistics">
+        <w:r>
+          <w:rPr>
+            <w:rStyle w:val="Hyperlink"/>
+          </w:rPr>
+          <w:t xml:space="preserve">Descriptive Statistics</w:t>
+        </w:r>
+      </w:hyperlink>
+      <w:r>
+        <w:t xml:space="preserve">).</w:t>
+      </w:r>
+    </w:p>
+    <w:p>
+      <w:pPr>
+        <w:numPr>
+          <w:ilvl w:val="2"/>
+          <w:numId w:val="1040"/>
+        </w:numPr>
+      </w:pPr>
+      <w:r>
+        <w:t xml:space="preserve">Strangely, we noted that the references seemed to have two latent classes, but, at least visually, this does not seem to represent any particular paper group, as the latent classes show up in the SAFP and MAGP groups (as well as perhaps the SAGP group). I am not sure why this is.</w:t>
+      </w:r>
+    </w:p>
+    <w:p>
+      <w:pPr>
+        <w:numPr>
+          <w:ilvl w:val="1"/>
+          <w:numId w:val="1037"/>
+        </w:numPr>
+      </w:pPr>
+      <w:r>
+        <w:t xml:space="preserve">Overall, the strange values are nto all within one group, which suggests that they are due to random variation rather than one paper that was not read appropriately by the text analysis programs (or some other form of systematic problem with one or two observations in the data set).</w:t>
+      </w:r>
+    </w:p>
+    <w:bookmarkStart w:id="78" w:name="refs"/>
+    <w:bookmarkStart w:id="71" w:name="ref-aggarwal2022"/>
     <w:p>
       <w:pPr>
         <w:pStyle w:val="Bibliography"/>
@@ -14569,7 +16391,7 @@
       <w:r>
         <w:t xml:space="preserve"> </w:t>
       </w:r>
-      <w:hyperlink r:id="rId52">
+      <w:hyperlink r:id="rId70">
         <w:r>
           <w:rPr>
             <w:rStyle w:val="Hyperlink"/>
@@ -14578,8 +16400,8 @@
         </w:r>
       </w:hyperlink>
     </w:p>
-    <w:bookmarkEnd w:id="53"/>
-    <w:bookmarkStart w:id="55" w:name="ref-boyd2022"/>
+    <w:bookmarkEnd w:id="71"/>
+    <w:bookmarkStart w:id="73" w:name="ref-boyd2022"/>
     <w:p>
       <w:pPr>
         <w:pStyle w:val="Bibliography"/>
@@ -14603,7 +16425,7 @@
       <w:r>
         <w:t xml:space="preserve"> </w:t>
       </w:r>
-      <w:hyperlink r:id="rId54">
+      <w:hyperlink r:id="rId72">
         <w:r>
           <w:rPr>
             <w:rStyle w:val="Hyperlink"/>
@@ -14612,8 +16434,8 @@
         </w:r>
       </w:hyperlink>
     </w:p>
-    <w:bookmarkEnd w:id="55"/>
-    <w:bookmarkStart w:id="57" w:name="ref-retracti2023"/>
+    <w:bookmarkEnd w:id="73"/>
+    <w:bookmarkStart w:id="75" w:name="ref-retracti2023"/>
     <w:p>
       <w:pPr>
         <w:pStyle w:val="Bibliography"/>
@@ -14631,7 +16453,7 @@
       <w:r>
         <w:t xml:space="preserve"> </w:t>
       </w:r>
-      <w:hyperlink r:id="rId56">
+      <w:hyperlink r:id="rId74">
         <w:r>
           <w:rPr>
             <w:rStyle w:val="Hyperlink"/>
@@ -14640,8 +16462,8 @@
         </w:r>
       </w:hyperlink>
     </w:p>
-    <w:bookmarkEnd w:id="57"/>
-    <w:bookmarkStart w:id="59" w:name="ref-rocklage2023"/>
+    <w:bookmarkEnd w:id="75"/>
+    <w:bookmarkStart w:id="77" w:name="ref-rocklage2023"/>
     <w:p>
       <w:pPr>
         <w:pStyle w:val="Bibliography"/>
@@ -14678,7 +16500,7 @@
       <w:r>
         <w:t xml:space="preserve"> </w:t>
       </w:r>
-      <w:hyperlink r:id="rId58">
+      <w:hyperlink r:id="rId76">
         <w:r>
           <w:rPr>
             <w:rStyle w:val="Hyperlink"/>
@@ -14687,10 +16509,10 @@
         </w:r>
       </w:hyperlink>
     </w:p>
-    <w:bookmarkEnd w:id="59"/>
-    <w:bookmarkEnd w:id="60"/>
-    <w:bookmarkEnd w:id="61"/>
-    <w:bookmarkEnd w:id="62"/>
+    <w:bookmarkEnd w:id="77"/>
+    <w:bookmarkEnd w:id="78"/>
+    <w:bookmarkEnd w:id="79"/>
+    <w:bookmarkEnd w:id="80"/>
     <w:sectPr/>
   </w:body>
 </w:document>
@@ -15675,6 +17497,21 @@
     <w:lvlOverride w:ilvl="8">
       <w:startOverride w:val="2"/>
     </w:lvlOverride>
+  </w:num>
+  <w:num w:numId="1036">
+    <w:abstractNumId w:val="991"/>
+  </w:num>
+  <w:num w:numId="1037">
+    <w:abstractNumId w:val="991"/>
+  </w:num>
+  <w:num w:numId="1038">
+    <w:abstractNumId w:val="991"/>
+  </w:num>
+  <w:num w:numId="1039">
+    <w:abstractNumId w:val="991"/>
+  </w:num>
+  <w:num w:numId="1040">
+    <w:abstractNumId w:val="991"/>
   </w:num>
 </w:numbering>
 </file>

</xml_diff>

<commit_message>
finish data exploration (bivariate correlations section) and interpretation and render docs
</commit_message>
<xml_diff>
--- a/thesis_data_analysis_quarto.docx
+++ b/thesis_data_analysis_quarto.docx
@@ -633,7 +633,7 @@
         <w:rPr>
           <w:rStyle w:val="VerbatimChar"/>
         </w:rPr>
-        <w:t xml:space="preserve">    /var/folders/38/1ybnplc53zdb089bn6drqfn00000gn/T//RtmpfwEmhh/downloaded_packages</w:t>
+        <w:t xml:space="preserve">    /var/folders/38/1ybnplc53zdb089bn6drqfn00000gn/T//RtmpE1Acee/downloaded_packages</w:t>
       </w:r>
     </w:p>
     <w:p>
@@ -711,7 +711,7 @@
         <w:rPr>
           <w:rStyle w:val="VerbatimChar"/>
         </w:rPr>
-        <w:t xml:space="preserve">    /var/folders/38/1ybnplc53zdb089bn6drqfn00000gn/T//RtmpfwEmhh/downloaded_packages</w:t>
+        <w:t xml:space="preserve">    /var/folders/38/1ybnplc53zdb089bn6drqfn00000gn/T//RtmpE1Acee/downloaded_packages</w:t>
       </w:r>
     </w:p>
     <w:p>
@@ -789,7 +789,7 @@
         <w:rPr>
           <w:rStyle w:val="VerbatimChar"/>
         </w:rPr>
-        <w:t xml:space="preserve">    /var/folders/38/1ybnplc53zdb089bn6drqfn00000gn/T//RtmpfwEmhh/downloaded_packages</w:t>
+        <w:t xml:space="preserve">    /var/folders/38/1ybnplc53zdb089bn6drqfn00000gn/T//RtmpE1Acee/downloaded_packages</w:t>
       </w:r>
     </w:p>
     <w:p>
@@ -867,7 +867,7 @@
         <w:rPr>
           <w:rStyle w:val="VerbatimChar"/>
         </w:rPr>
-        <w:t xml:space="preserve">    /var/folders/38/1ybnplc53zdb089bn6drqfn00000gn/T//RtmpfwEmhh/downloaded_packages</w:t>
+        <w:t xml:space="preserve">    /var/folders/38/1ybnplc53zdb089bn6drqfn00000gn/T//RtmpE1Acee/downloaded_packages</w:t>
       </w:r>
     </w:p>
     <w:p>
@@ -945,7 +945,7 @@
         <w:rPr>
           <w:rStyle w:val="VerbatimChar"/>
         </w:rPr>
-        <w:t xml:space="preserve">    /var/folders/38/1ybnplc53zdb089bn6drqfn00000gn/T//RtmpfwEmhh/downloaded_packages</w:t>
+        <w:t xml:space="preserve">    /var/folders/38/1ybnplc53zdb089bn6drqfn00000gn/T//RtmpE1Acee/downloaded_packages</w:t>
       </w:r>
     </w:p>
     <w:p>
@@ -1023,7 +1023,7 @@
         <w:rPr>
           <w:rStyle w:val="VerbatimChar"/>
         </w:rPr>
-        <w:t xml:space="preserve">    /var/folders/38/1ybnplc53zdb089bn6drqfn00000gn/T//RtmpfwEmhh/downloaded_packages</w:t>
+        <w:t xml:space="preserve">    /var/folders/38/1ybnplc53zdb089bn6drqfn00000gn/T//RtmpE1Acee/downloaded_packages</w:t>
       </w:r>
     </w:p>
     <w:p>
@@ -1101,7 +1101,7 @@
         <w:rPr>
           <w:rStyle w:val="VerbatimChar"/>
         </w:rPr>
-        <w:t xml:space="preserve">    /var/folders/38/1ybnplc53zdb089bn6drqfn00000gn/T//RtmpfwEmhh/downloaded_packages</w:t>
+        <w:t xml:space="preserve">    /var/folders/38/1ybnplc53zdb089bn6drqfn00000gn/T//RtmpE1Acee/downloaded_packages</w:t>
       </w:r>
     </w:p>
     <w:bookmarkEnd w:id="25"/>
@@ -2572,7 +2572,7 @@
       </w:r>
     </w:p>
     <w:bookmarkEnd w:id="28"/>
-    <w:bookmarkStart w:id="80" w:name="data-exploration"/>
+    <w:bookmarkStart w:id="72" w:name="data-exploration"/>
     <w:p>
       <w:pPr>
         <w:pStyle w:val="Heading1"/>
@@ -12708,7 +12708,7 @@
       </w:r>
     </w:p>
     <w:bookmarkEnd w:id="30"/>
-    <w:bookmarkStart w:id="79" w:name="data-visualization"/>
+    <w:bookmarkStart w:id="70" w:name="data-visualization"/>
     <w:p>
       <w:pPr>
         <w:pStyle w:val="Heading2"/>
@@ -16363,14 +16363,785 @@
         <w:t xml:space="preserve">Overall, the strange values are nto all within one group, which suggests that they are due to random variation rather than one paper that was not read appropriately by the text analysis programs (or some other form of systematic problem with one or two observations in the data set).</w:t>
       </w:r>
     </w:p>
-    <w:bookmarkStart w:id="78" w:name="refs"/>
-    <w:bookmarkStart w:id="71" w:name="ref-aggarwal2022"/>
-    <w:p>
-      <w:pPr>
-        <w:pStyle w:val="Bibliography"/>
-      </w:pPr>
-      <w:r>
-        <w:t xml:space="preserve">Aggarwal, S. B., Chaitanya. (2022).</w:t>
+    <w:bookmarkEnd w:id="70"/>
+    <w:bookmarkStart w:id="71" w:name="bivariate-correlations"/>
+    <w:p>
+      <w:pPr>
+        <w:pStyle w:val="Heading2"/>
+      </w:pPr>
+      <w:r>
+        <w:t xml:space="preserve">Bivariate Correlations</w:t>
+      </w:r>
+    </w:p>
+    <w:p>
+      <w:pPr>
+        <w:pStyle w:val="FirstParagraph"/>
+      </w:pPr>
+      <w:r>
+        <w:t xml:space="preserve">In order to further explore data characteristics, bivariate correlations between outcome variables will be produced. As these are only for exploring data and not testing predictions, assumptions will not be tested, and the relationships will not be probed for statistical significance. Then, correlations for subcomponents of composite variables will be produced.</w:t>
+      </w:r>
+    </w:p>
+    <w:p>
+      <w:pPr>
+        <w:numPr>
+          <w:ilvl w:val="0"/>
+          <w:numId w:val="1041"/>
+        </w:numPr>
+        <w:pStyle w:val="Compact"/>
+      </w:pPr>
+      <w:r>
+        <w:t xml:space="preserve">First, Pearson bivariate correlations will be produced for</w:t>
+      </w:r>
+      <w:r>
+        <w:t xml:space="preserve"> </w:t>
+      </w:r>
+      <w:r>
+        <w:rPr>
+          <w:rStyle w:val="VerbatimChar"/>
+        </w:rPr>
+        <w:t xml:space="preserve">LingObf</w:t>
+      </w:r>
+      <w:r>
+        <w:t xml:space="preserve">,</w:t>
+      </w:r>
+      <w:r>
+        <w:t xml:space="preserve"> </w:t>
+      </w:r>
+      <w:r>
+        <w:rPr>
+          <w:rStyle w:val="VerbatimChar"/>
+        </w:rPr>
+        <w:t xml:space="preserve">CertSent</w:t>
+      </w:r>
+      <w:r>
+        <w:t xml:space="preserve">, and</w:t>
+      </w:r>
+      <w:r>
+        <w:t xml:space="preserve"> </w:t>
+      </w:r>
+      <w:r>
+        <w:rPr>
+          <w:rStyle w:val="VerbatimChar"/>
+        </w:rPr>
+        <w:t xml:space="preserve">Refs</w:t>
+      </w:r>
+      <w:r>
+        <w:t xml:space="preserve">.</w:t>
+      </w:r>
+    </w:p>
+    <w:p>
+      <w:pPr>
+        <w:pStyle w:val="SourceCode"/>
+      </w:pPr>
+      <w:r>
+        <w:rPr>
+          <w:rStyle w:val="CommentTok"/>
+        </w:rPr>
+        <w:t xml:space="preserve"># To produce correlation matrix for LingObf, CertSent, and Refs variables within whole dataset</w:t>
+      </w:r>
+      <w:r>
+        <w:br/>
+      </w:r>
+      <w:r>
+        <w:rPr>
+          <w:rStyle w:val="NormalTok"/>
+        </w:rPr>
+        <w:t xml:space="preserve">  </w:t>
+      </w:r>
+      <w:r>
+        <w:rPr>
+          <w:rStyle w:val="CommentTok"/>
+        </w:rPr>
+        <w:t xml:space="preserve"># To calculate the Pearson correlation coefficients between the numerical outcome variables</w:t>
+      </w:r>
+      <w:r>
+        <w:br/>
+      </w:r>
+      <w:r>
+        <w:rPr>
+          <w:rStyle w:val="NormalTok"/>
+        </w:rPr>
+        <w:t xml:space="preserve">correlation_matrix_num_outcomes </w:t>
+      </w:r>
+      <w:r>
+        <w:rPr>
+          <w:rStyle w:val="OtherTok"/>
+        </w:rPr>
+        <w:t xml:space="preserve">&lt;-</w:t>
+      </w:r>
+      <w:r>
+        <w:rPr>
+          <w:rStyle w:val="NormalTok"/>
+        </w:rPr>
+        <w:t xml:space="preserve"> </w:t>
+      </w:r>
+      <w:r>
+        <w:rPr>
+          <w:rStyle w:val="FunctionTok"/>
+        </w:rPr>
+        <w:t xml:space="preserve">cor</w:t>
+      </w:r>
+      <w:r>
+        <w:rPr>
+          <w:rStyle w:val="NormalTok"/>
+        </w:rPr>
+        <w:t xml:space="preserve">(data[</w:t>
+      </w:r>
+      <w:r>
+        <w:rPr>
+          <w:rStyle w:val="FunctionTok"/>
+        </w:rPr>
+        <w:t xml:space="preserve">c</w:t>
+      </w:r>
+      <w:r>
+        <w:rPr>
+          <w:rStyle w:val="NormalTok"/>
+        </w:rPr>
+        <w:t xml:space="preserve">(</w:t>
+      </w:r>
+      <w:r>
+        <w:rPr>
+          <w:rStyle w:val="StringTok"/>
+        </w:rPr>
+        <w:t xml:space="preserve">"LingObf"</w:t>
+      </w:r>
+      <w:r>
+        <w:rPr>
+          <w:rStyle w:val="NormalTok"/>
+        </w:rPr>
+        <w:t xml:space="preserve">, </w:t>
+      </w:r>
+      <w:r>
+        <w:rPr>
+          <w:rStyle w:val="StringTok"/>
+        </w:rPr>
+        <w:t xml:space="preserve">"CertSent"</w:t>
+      </w:r>
+      <w:r>
+        <w:rPr>
+          <w:rStyle w:val="NormalTok"/>
+        </w:rPr>
+        <w:t xml:space="preserve">, </w:t>
+      </w:r>
+      <w:r>
+        <w:rPr>
+          <w:rStyle w:val="StringTok"/>
+        </w:rPr>
+        <w:t xml:space="preserve">"Refs"</w:t>
+      </w:r>
+      <w:r>
+        <w:rPr>
+          <w:rStyle w:val="NormalTok"/>
+        </w:rPr>
+        <w:t xml:space="preserve">)], </w:t>
+      </w:r>
+      <w:r>
+        <w:rPr>
+          <w:rStyle w:val="AttributeTok"/>
+        </w:rPr>
+        <w:t xml:space="preserve">use =</w:t>
+      </w:r>
+      <w:r>
+        <w:rPr>
+          <w:rStyle w:val="NormalTok"/>
+        </w:rPr>
+        <w:t xml:space="preserve"> </w:t>
+      </w:r>
+      <w:r>
+        <w:rPr>
+          <w:rStyle w:val="StringTok"/>
+        </w:rPr>
+        <w:t xml:space="preserve">"complete.obs"</w:t>
+      </w:r>
+      <w:r>
+        <w:rPr>
+          <w:rStyle w:val="NormalTok"/>
+        </w:rPr>
+        <w:t xml:space="preserve">, </w:t>
+      </w:r>
+      <w:r>
+        <w:rPr>
+          <w:rStyle w:val="AttributeTok"/>
+        </w:rPr>
+        <w:t xml:space="preserve">method =</w:t>
+      </w:r>
+      <w:r>
+        <w:rPr>
+          <w:rStyle w:val="NormalTok"/>
+        </w:rPr>
+        <w:t xml:space="preserve"> </w:t>
+      </w:r>
+      <w:r>
+        <w:rPr>
+          <w:rStyle w:val="StringTok"/>
+        </w:rPr>
+        <w:t xml:space="preserve">"pearson"</w:t>
+      </w:r>
+      <w:r>
+        <w:rPr>
+          <w:rStyle w:val="NormalTok"/>
+        </w:rPr>
+        <w:t xml:space="preserve">)</w:t>
+      </w:r>
+      <w:r>
+        <w:br/>
+      </w:r>
+      <w:r>
+        <w:rPr>
+          <w:rStyle w:val="NormalTok"/>
+        </w:rPr>
+        <w:t xml:space="preserve">  </w:t>
+      </w:r>
+      <w:r>
+        <w:rPr>
+          <w:rStyle w:val="CommentTok"/>
+        </w:rPr>
+        <w:t xml:space="preserve"># To display the correlation matrix for numerical outcome variables</w:t>
+      </w:r>
+      <w:r>
+        <w:br/>
+      </w:r>
+      <w:r>
+        <w:rPr>
+          <w:rStyle w:val="NormalTok"/>
+        </w:rPr>
+        <w:t xml:space="preserve">correlation_matrix_num_outcomes</w:t>
+      </w:r>
+    </w:p>
+    <w:p>
+      <w:pPr>
+        <w:pStyle w:val="SourceCode"/>
+      </w:pPr>
+      <w:r>
+        <w:rPr>
+          <w:rStyle w:val="VerbatimChar"/>
+        </w:rPr>
+        <w:t xml:space="preserve">             LingObf    CertSent        Refs</w:t>
+      </w:r>
+      <w:r>
+        <w:br/>
+      </w:r>
+      <w:r>
+        <w:rPr>
+          <w:rStyle w:val="VerbatimChar"/>
+        </w:rPr>
+        <w:t xml:space="preserve">LingObf   1.00000000  0.01747474 -0.08348489</w:t>
+      </w:r>
+      <w:r>
+        <w:br/>
+      </w:r>
+      <w:r>
+        <w:rPr>
+          <w:rStyle w:val="VerbatimChar"/>
+        </w:rPr>
+        <w:t xml:space="preserve">CertSent  0.01747474  1.00000000 -0.13041183</w:t>
+      </w:r>
+      <w:r>
+        <w:br/>
+      </w:r>
+      <w:r>
+        <w:rPr>
+          <w:rStyle w:val="VerbatimChar"/>
+        </w:rPr>
+        <w:t xml:space="preserve">Refs     -0.08348489 -0.13041183  1.00000000</w:t>
+      </w:r>
+    </w:p>
+    <w:p>
+      <w:pPr>
+        <w:numPr>
+          <w:ilvl w:val="0"/>
+          <w:numId w:val="1042"/>
+        </w:numPr>
+        <w:pStyle w:val="Compact"/>
+      </w:pPr>
+      <w:r>
+        <w:t xml:space="preserve">All of the variables here show negligible bivariate relationships.</w:t>
+      </w:r>
+    </w:p>
+    <w:p>
+      <w:pPr>
+        <w:numPr>
+          <w:ilvl w:val="0"/>
+          <w:numId w:val="1043"/>
+        </w:numPr>
+        <w:pStyle w:val="Compact"/>
+      </w:pPr>
+      <w:r>
+        <w:t xml:space="preserve">Next, here are the point-biserial correlations between</w:t>
+      </w:r>
+      <w:r>
+        <w:t xml:space="preserve"> </w:t>
+      </w:r>
+      <w:r>
+        <w:rPr>
+          <w:rStyle w:val="VerbatimChar"/>
+        </w:rPr>
+        <w:t xml:space="preserve">FraudCorrAuth</w:t>
+      </w:r>
+      <w:r>
+        <w:t xml:space="preserve"> </w:t>
+      </w:r>
+      <w:r>
+        <w:t xml:space="preserve">and</w:t>
+      </w:r>
+      <w:r>
+        <w:t xml:space="preserve"> </w:t>
+      </w:r>
+      <w:r>
+        <w:rPr>
+          <w:rStyle w:val="VerbatimChar"/>
+        </w:rPr>
+        <w:t xml:space="preserve">LingObf</w:t>
+      </w:r>
+      <w:r>
+        <w:t xml:space="preserve">,</w:t>
+      </w:r>
+      <w:r>
+        <w:t xml:space="preserve"> </w:t>
+      </w:r>
+      <w:r>
+        <w:rPr>
+          <w:rStyle w:val="VerbatimChar"/>
+        </w:rPr>
+        <w:t xml:space="preserve">CertSent</w:t>
+      </w:r>
+      <w:r>
+        <w:t xml:space="preserve">, and</w:t>
+      </w:r>
+      <w:r>
+        <w:t xml:space="preserve"> </w:t>
+      </w:r>
+      <w:r>
+        <w:rPr>
+          <w:rStyle w:val="VerbatimChar"/>
+        </w:rPr>
+        <w:t xml:space="preserve">Refs</w:t>
+      </w:r>
+      <w:r>
+        <w:t xml:space="preserve">.</w:t>
+      </w:r>
+    </w:p>
+    <w:p>
+      <w:pPr>
+        <w:pStyle w:val="SourceCode"/>
+      </w:pPr>
+      <w:r>
+        <w:rPr>
+          <w:rStyle w:val="CommentTok"/>
+        </w:rPr>
+        <w:t xml:space="preserve"># Calculating Point-biserial correlations between FraudCorrAuth and numerical outcome variables</w:t>
+      </w:r>
+      <w:r>
+        <w:br/>
+      </w:r>
+      <w:r>
+        <w:rPr>
+          <w:rStyle w:val="NormalTok"/>
+        </w:rPr>
+        <w:t xml:space="preserve">pbcorr_FraudCorrAuth_LingObf </w:t>
+      </w:r>
+      <w:r>
+        <w:rPr>
+          <w:rStyle w:val="OtherTok"/>
+        </w:rPr>
+        <w:t xml:space="preserve">&lt;-</w:t>
+      </w:r>
+      <w:r>
+        <w:rPr>
+          <w:rStyle w:val="NormalTok"/>
+        </w:rPr>
+        <w:t xml:space="preserve"> </w:t>
+      </w:r>
+      <w:r>
+        <w:rPr>
+          <w:rStyle w:val="FunctionTok"/>
+        </w:rPr>
+        <w:t xml:space="preserve">cor</w:t>
+      </w:r>
+      <w:r>
+        <w:rPr>
+          <w:rStyle w:val="NormalTok"/>
+        </w:rPr>
+        <w:t xml:space="preserve">(data</w:t>
+      </w:r>
+      <w:r>
+        <w:rPr>
+          <w:rStyle w:val="SpecialCharTok"/>
+        </w:rPr>
+        <w:t xml:space="preserve">$</w:t>
+      </w:r>
+      <w:r>
+        <w:rPr>
+          <w:rStyle w:val="NormalTok"/>
+        </w:rPr>
+        <w:t xml:space="preserve">FraudCorrAuth, data</w:t>
+      </w:r>
+      <w:r>
+        <w:rPr>
+          <w:rStyle w:val="SpecialCharTok"/>
+        </w:rPr>
+        <w:t xml:space="preserve">$</w:t>
+      </w:r>
+      <w:r>
+        <w:rPr>
+          <w:rStyle w:val="NormalTok"/>
+        </w:rPr>
+        <w:t xml:space="preserve">LingObf, </w:t>
+      </w:r>
+      <w:r>
+        <w:rPr>
+          <w:rStyle w:val="AttributeTok"/>
+        </w:rPr>
+        <w:t xml:space="preserve">use =</w:t>
+      </w:r>
+      <w:r>
+        <w:rPr>
+          <w:rStyle w:val="NormalTok"/>
+        </w:rPr>
+        <w:t xml:space="preserve"> </w:t>
+      </w:r>
+      <w:r>
+        <w:rPr>
+          <w:rStyle w:val="StringTok"/>
+        </w:rPr>
+        <w:t xml:space="preserve">"complete.obs"</w:t>
+      </w:r>
+      <w:r>
+        <w:rPr>
+          <w:rStyle w:val="NormalTok"/>
+        </w:rPr>
+        <w:t xml:space="preserve">, </w:t>
+      </w:r>
+      <w:r>
+        <w:rPr>
+          <w:rStyle w:val="AttributeTok"/>
+        </w:rPr>
+        <w:t xml:space="preserve">method =</w:t>
+      </w:r>
+      <w:r>
+        <w:rPr>
+          <w:rStyle w:val="NormalTok"/>
+        </w:rPr>
+        <w:t xml:space="preserve"> </w:t>
+      </w:r>
+      <w:r>
+        <w:rPr>
+          <w:rStyle w:val="StringTok"/>
+        </w:rPr>
+        <w:t xml:space="preserve">"pearson"</w:t>
+      </w:r>
+      <w:r>
+        <w:rPr>
+          <w:rStyle w:val="NormalTok"/>
+        </w:rPr>
+        <w:t xml:space="preserve">)</w:t>
+      </w:r>
+      <w:r>
+        <w:br/>
+      </w:r>
+      <w:r>
+        <w:rPr>
+          <w:rStyle w:val="NormalTok"/>
+        </w:rPr>
+        <w:t xml:space="preserve">pbcorr_FraudCorrAuth_CertSent </w:t>
+      </w:r>
+      <w:r>
+        <w:rPr>
+          <w:rStyle w:val="OtherTok"/>
+        </w:rPr>
+        <w:t xml:space="preserve">&lt;-</w:t>
+      </w:r>
+      <w:r>
+        <w:rPr>
+          <w:rStyle w:val="NormalTok"/>
+        </w:rPr>
+        <w:t xml:space="preserve"> </w:t>
+      </w:r>
+      <w:r>
+        <w:rPr>
+          <w:rStyle w:val="FunctionTok"/>
+        </w:rPr>
+        <w:t xml:space="preserve">cor</w:t>
+      </w:r>
+      <w:r>
+        <w:rPr>
+          <w:rStyle w:val="NormalTok"/>
+        </w:rPr>
+        <w:t xml:space="preserve">(data</w:t>
+      </w:r>
+      <w:r>
+        <w:rPr>
+          <w:rStyle w:val="SpecialCharTok"/>
+        </w:rPr>
+        <w:t xml:space="preserve">$</w:t>
+      </w:r>
+      <w:r>
+        <w:rPr>
+          <w:rStyle w:val="NormalTok"/>
+        </w:rPr>
+        <w:t xml:space="preserve">FraudCorrAuth, data</w:t>
+      </w:r>
+      <w:r>
+        <w:rPr>
+          <w:rStyle w:val="SpecialCharTok"/>
+        </w:rPr>
+        <w:t xml:space="preserve">$</w:t>
+      </w:r>
+      <w:r>
+        <w:rPr>
+          <w:rStyle w:val="NormalTok"/>
+        </w:rPr>
+        <w:t xml:space="preserve">CertSent, </w:t>
+      </w:r>
+      <w:r>
+        <w:rPr>
+          <w:rStyle w:val="AttributeTok"/>
+        </w:rPr>
+        <w:t xml:space="preserve">use =</w:t>
+      </w:r>
+      <w:r>
+        <w:rPr>
+          <w:rStyle w:val="NormalTok"/>
+        </w:rPr>
+        <w:t xml:space="preserve"> </w:t>
+      </w:r>
+      <w:r>
+        <w:rPr>
+          <w:rStyle w:val="StringTok"/>
+        </w:rPr>
+        <w:t xml:space="preserve">"complete.obs"</w:t>
+      </w:r>
+      <w:r>
+        <w:rPr>
+          <w:rStyle w:val="NormalTok"/>
+        </w:rPr>
+        <w:t xml:space="preserve">, </w:t>
+      </w:r>
+      <w:r>
+        <w:rPr>
+          <w:rStyle w:val="AttributeTok"/>
+        </w:rPr>
+        <w:t xml:space="preserve">method =</w:t>
+      </w:r>
+      <w:r>
+        <w:rPr>
+          <w:rStyle w:val="NormalTok"/>
+        </w:rPr>
+        <w:t xml:space="preserve"> </w:t>
+      </w:r>
+      <w:r>
+        <w:rPr>
+          <w:rStyle w:val="StringTok"/>
+        </w:rPr>
+        <w:t xml:space="preserve">"pearson"</w:t>
+      </w:r>
+      <w:r>
+        <w:rPr>
+          <w:rStyle w:val="NormalTok"/>
+        </w:rPr>
+        <w:t xml:space="preserve">)</w:t>
+      </w:r>
+      <w:r>
+        <w:br/>
+      </w:r>
+      <w:r>
+        <w:rPr>
+          <w:rStyle w:val="NormalTok"/>
+        </w:rPr>
+        <w:t xml:space="preserve">pbcorr_FraudCorrAuth_Refs </w:t>
+      </w:r>
+      <w:r>
+        <w:rPr>
+          <w:rStyle w:val="OtherTok"/>
+        </w:rPr>
+        <w:t xml:space="preserve">&lt;-</w:t>
+      </w:r>
+      <w:r>
+        <w:rPr>
+          <w:rStyle w:val="NormalTok"/>
+        </w:rPr>
+        <w:t xml:space="preserve"> </w:t>
+      </w:r>
+      <w:r>
+        <w:rPr>
+          <w:rStyle w:val="FunctionTok"/>
+        </w:rPr>
+        <w:t xml:space="preserve">cor</w:t>
+      </w:r>
+      <w:r>
+        <w:rPr>
+          <w:rStyle w:val="NormalTok"/>
+        </w:rPr>
+        <w:t xml:space="preserve">(data</w:t>
+      </w:r>
+      <w:r>
+        <w:rPr>
+          <w:rStyle w:val="SpecialCharTok"/>
+        </w:rPr>
+        <w:t xml:space="preserve">$</w:t>
+      </w:r>
+      <w:r>
+        <w:rPr>
+          <w:rStyle w:val="NormalTok"/>
+        </w:rPr>
+        <w:t xml:space="preserve">FraudCorrAuth, data</w:t>
+      </w:r>
+      <w:r>
+        <w:rPr>
+          <w:rStyle w:val="SpecialCharTok"/>
+        </w:rPr>
+        <w:t xml:space="preserve">$</w:t>
+      </w:r>
+      <w:r>
+        <w:rPr>
+          <w:rStyle w:val="NormalTok"/>
+        </w:rPr>
+        <w:t xml:space="preserve">Refs, </w:t>
+      </w:r>
+      <w:r>
+        <w:rPr>
+          <w:rStyle w:val="AttributeTok"/>
+        </w:rPr>
+        <w:t xml:space="preserve">use =</w:t>
+      </w:r>
+      <w:r>
+        <w:rPr>
+          <w:rStyle w:val="NormalTok"/>
+        </w:rPr>
+        <w:t xml:space="preserve"> </w:t>
+      </w:r>
+      <w:r>
+        <w:rPr>
+          <w:rStyle w:val="StringTok"/>
+        </w:rPr>
+        <w:t xml:space="preserve">"complete.obs"</w:t>
+      </w:r>
+      <w:r>
+        <w:rPr>
+          <w:rStyle w:val="NormalTok"/>
+        </w:rPr>
+        <w:t xml:space="preserve">, </w:t>
+      </w:r>
+      <w:r>
+        <w:rPr>
+          <w:rStyle w:val="AttributeTok"/>
+        </w:rPr>
+        <w:t xml:space="preserve">method =</w:t>
+      </w:r>
+      <w:r>
+        <w:rPr>
+          <w:rStyle w:val="NormalTok"/>
+        </w:rPr>
+        <w:t xml:space="preserve"> </w:t>
+      </w:r>
+      <w:r>
+        <w:rPr>
+          <w:rStyle w:val="StringTok"/>
+        </w:rPr>
+        <w:t xml:space="preserve">"pearson"</w:t>
+      </w:r>
+      <w:r>
+        <w:rPr>
+          <w:rStyle w:val="NormalTok"/>
+        </w:rPr>
+        <w:t xml:space="preserve">)</w:t>
+      </w:r>
+      <w:r>
+        <w:br/>
+      </w:r>
+      <w:r>
+        <w:br/>
+      </w:r>
+      <w:r>
+        <w:rPr>
+          <w:rStyle w:val="CommentTok"/>
+        </w:rPr>
+        <w:t xml:space="preserve"># Displaying the correlation coefficients</w:t>
+      </w:r>
+      <w:r>
+        <w:br/>
+      </w:r>
+      <w:r>
+        <w:rPr>
+          <w:rStyle w:val="NormalTok"/>
+        </w:rPr>
+        <w:t xml:space="preserve">pbcorr_FraudCorrAuth_LingObf</w:t>
+      </w:r>
+    </w:p>
+    <w:p>
+      <w:pPr>
+        <w:pStyle w:val="SourceCode"/>
+      </w:pPr>
+      <w:r>
+        <w:rPr>
+          <w:rStyle w:val="VerbatimChar"/>
+        </w:rPr>
+        <w:t xml:space="preserve">          [,1]</w:t>
+      </w:r>
+      <w:r>
+        <w:br/>
+      </w:r>
+      <w:r>
+        <w:rPr>
+          <w:rStyle w:val="VerbatimChar"/>
+        </w:rPr>
+        <w:t xml:space="preserve">[1,] 0.5537262</w:t>
+      </w:r>
+    </w:p>
+    <w:p>
+      <w:pPr>
+        <w:pStyle w:val="SourceCode"/>
+      </w:pPr>
+      <w:r>
+        <w:rPr>
+          <w:rStyle w:val="NormalTok"/>
+        </w:rPr>
+        <w:t xml:space="preserve">pbcorr_FraudCorrAuth_CertSent</w:t>
+      </w:r>
+    </w:p>
+    <w:p>
+      <w:pPr>
+        <w:pStyle w:val="SourceCode"/>
+      </w:pPr>
+      <w:r>
+        <w:rPr>
+          <w:rStyle w:val="VerbatimChar"/>
+        </w:rPr>
+        <w:t xml:space="preserve">[1] 0.8266114</w:t>
+      </w:r>
+    </w:p>
+    <w:p>
+      <w:pPr>
+        <w:pStyle w:val="SourceCode"/>
+      </w:pPr>
+      <w:r>
+        <w:rPr>
+          <w:rStyle w:val="NormalTok"/>
+        </w:rPr>
+        <w:t xml:space="preserve">pbcorr_FraudCorrAuth_Refs</w:t>
+      </w:r>
+    </w:p>
+    <w:p>
+      <w:pPr>
+        <w:pStyle w:val="SourceCode"/>
+      </w:pPr>
+      <w:r>
+        <w:rPr>
+          <w:rStyle w:val="VerbatimChar"/>
+        </w:rPr>
+        <w:t xml:space="preserve">[1] -0.2157277</w:t>
+      </w:r>
+    </w:p>
+    <w:p>
+      <w:pPr>
+        <w:numPr>
+          <w:ilvl w:val="0"/>
+          <w:numId w:val="1044"/>
+        </w:numPr>
+        <w:pStyle w:val="Compact"/>
+      </w:pPr>
+      <w:r>
+        <w:t xml:space="preserve">While the relationship between FraudCorrAuth and LingObf is large (r = .55) and the relationship between FraudCorrAuth and CertSent is very large (r = .83), I will refrain from interpreting these because the sample is severely underpowered with a mere</w:t>
       </w:r>
       <w:r>
         <w:t xml:space="preserve"> </w:t>
@@ -16380,6 +17151,876 @@
           <w:iCs/>
           <w:i/>
         </w:rPr>
+        <w:t xml:space="preserve">n</w:t>
+      </w:r>
+      <w:r>
+        <w:t xml:space="preserve"> </w:t>
+      </w:r>
+      <w:r>
+        <w:t xml:space="preserve">= 8 observations.</w:t>
+      </w:r>
+    </w:p>
+    <w:p>
+      <w:pPr>
+        <w:numPr>
+          <w:ilvl w:val="0"/>
+          <w:numId w:val="1045"/>
+        </w:numPr>
+        <w:pStyle w:val="Compact"/>
+      </w:pPr>
+      <w:r>
+        <w:t xml:space="preserve">Now, we will produce bivariate correlations for the subcomponents of the</w:t>
+      </w:r>
+      <w:r>
+        <w:t xml:space="preserve"> </w:t>
+      </w:r>
+      <w:r>
+        <w:rPr>
+          <w:rStyle w:val="VerbatimChar"/>
+        </w:rPr>
+        <w:t xml:space="preserve">abstraction</w:t>
+      </w:r>
+      <w:r>
+        <w:t xml:space="preserve"> </w:t>
+      </w:r>
+      <w:r>
+        <w:t xml:space="preserve">index (see</w:t>
+      </w:r>
+      <w:r>
+        <w:t xml:space="preserve"> </w:t>
+      </w:r>
+      <w:hyperlink w:anchor="data-cleaning">
+        <w:r>
+          <w:rPr>
+            <w:rStyle w:val="Hyperlink"/>
+          </w:rPr>
+          <w:t xml:space="preserve">Data Cleaning</w:t>
+        </w:r>
+      </w:hyperlink>
+      <w:r>
+        <w:t xml:space="preserve"> </w:t>
+      </w:r>
+      <w:r>
+        <w:t xml:space="preserve">for more details.</w:t>
+      </w:r>
+    </w:p>
+    <w:p>
+      <w:pPr>
+        <w:pStyle w:val="SourceCode"/>
+      </w:pPr>
+      <w:r>
+        <w:rPr>
+          <w:rStyle w:val="CommentTok"/>
+        </w:rPr>
+        <w:t xml:space="preserve"># Calculate pairwise correlations among the subcomponents of the abstraction index</w:t>
+      </w:r>
+      <w:r>
+        <w:br/>
+      </w:r>
+      <w:r>
+        <w:rPr>
+          <w:rStyle w:val="NormalTok"/>
+        </w:rPr>
+        <w:t xml:space="preserve">correlation_matrix_abstraction_subcomponents </w:t>
+      </w:r>
+      <w:r>
+        <w:rPr>
+          <w:rStyle w:val="OtherTok"/>
+        </w:rPr>
+        <w:t xml:space="preserve">&lt;-</w:t>
+      </w:r>
+      <w:r>
+        <w:rPr>
+          <w:rStyle w:val="NormalTok"/>
+        </w:rPr>
+        <w:t xml:space="preserve"> </w:t>
+      </w:r>
+      <w:r>
+        <w:rPr>
+          <w:rStyle w:val="FunctionTok"/>
+        </w:rPr>
+        <w:t xml:space="preserve">cor</w:t>
+      </w:r>
+      <w:r>
+        <w:rPr>
+          <w:rStyle w:val="NormalTok"/>
+        </w:rPr>
+        <w:t xml:space="preserve">(data[,</w:t>
+      </w:r>
+      <w:r>
+        <w:rPr>
+          <w:rStyle w:val="FunctionTok"/>
+        </w:rPr>
+        <w:t xml:space="preserve">c</w:t>
+      </w:r>
+      <w:r>
+        <w:rPr>
+          <w:rStyle w:val="NormalTok"/>
+        </w:rPr>
+        <w:t xml:space="preserve">(</w:t>
+      </w:r>
+      <w:r>
+        <w:rPr>
+          <w:rStyle w:val="StringTok"/>
+        </w:rPr>
+        <w:t xml:space="preserve">"article"</w:t>
+      </w:r>
+      <w:r>
+        <w:rPr>
+          <w:rStyle w:val="NormalTok"/>
+        </w:rPr>
+        <w:t xml:space="preserve">, </w:t>
+      </w:r>
+      <w:r>
+        <w:rPr>
+          <w:rStyle w:val="StringTok"/>
+        </w:rPr>
+        <w:t xml:space="preserve">"prep"</w:t>
+      </w:r>
+      <w:r>
+        <w:rPr>
+          <w:rStyle w:val="NormalTok"/>
+        </w:rPr>
+        <w:t xml:space="preserve">, </w:t>
+      </w:r>
+      <w:r>
+        <w:rPr>
+          <w:rStyle w:val="StringTok"/>
+        </w:rPr>
+        <w:t xml:space="preserve">"quantity"</w:t>
+      </w:r>
+      <w:r>
+        <w:rPr>
+          <w:rStyle w:val="NormalTok"/>
+        </w:rPr>
+        <w:t xml:space="preserve">)])</w:t>
+      </w:r>
+      <w:r>
+        <w:br/>
+      </w:r>
+      <w:r>
+        <w:br/>
+      </w:r>
+      <w:r>
+        <w:rPr>
+          <w:rStyle w:val="CommentTok"/>
+        </w:rPr>
+        <w:t xml:space="preserve"># Display the correlation matrix</w:t>
+      </w:r>
+      <w:r>
+        <w:br/>
+      </w:r>
+      <w:r>
+        <w:rPr>
+          <w:rStyle w:val="NormalTok"/>
+        </w:rPr>
+        <w:t xml:space="preserve">correlation_matrix_abstraction_subcomponents</w:t>
+      </w:r>
+    </w:p>
+    <w:p>
+      <w:pPr>
+        <w:pStyle w:val="SourceCode"/>
+      </w:pPr>
+      <w:r>
+        <w:rPr>
+          <w:rStyle w:val="VerbatimChar"/>
+        </w:rPr>
+        <w:t xml:space="preserve">            article       prep   quantity</w:t>
+      </w:r>
+      <w:r>
+        <w:br/>
+      </w:r>
+      <w:r>
+        <w:rPr>
+          <w:rStyle w:val="VerbatimChar"/>
+        </w:rPr>
+        <w:t xml:space="preserve">article  1.00000000 0.09553478 0.05573919</w:t>
+      </w:r>
+      <w:r>
+        <w:br/>
+      </w:r>
+      <w:r>
+        <w:rPr>
+          <w:rStyle w:val="VerbatimChar"/>
+        </w:rPr>
+        <w:t xml:space="preserve">prep     0.09553478 1.00000000 0.02835620</w:t>
+      </w:r>
+      <w:r>
+        <w:br/>
+      </w:r>
+      <w:r>
+        <w:rPr>
+          <w:rStyle w:val="VerbatimChar"/>
+        </w:rPr>
+        <w:t xml:space="preserve">quantity 0.05573919 0.02835620 1.00000000</w:t>
+      </w:r>
+    </w:p>
+    <w:p>
+      <w:pPr>
+        <w:numPr>
+          <w:ilvl w:val="0"/>
+          <w:numId w:val="1046"/>
+        </w:numPr>
+        <w:pStyle w:val="Compact"/>
+      </w:pPr>
+      <w:r>
+        <w:t xml:space="preserve">The correlations here (.03 &lt; r &lt; .09) are quite a bit smaller (i.e., nonexistent) than</w:t>
+      </w:r>
+      <w:r>
+        <w:t xml:space="preserve"> </w:t>
+      </w:r>
+      <w:r>
+        <w:t xml:space="preserve">Markowitz &amp; Hancock (2016)</w:t>
+      </w:r>
+      <w:r>
+        <w:t xml:space="preserve"> </w:t>
+      </w:r>
+      <w:r>
+        <w:t xml:space="preserve">found for their sample when they constructed the abstraction index (.176 &lt; r &lt; .263). This calls into question the reliability of the abstraction index as a subcomponent of the linguistic obfuscation index in our sample, and it calls into question the validity of each of the indicators of the abstraction index (articles, prepositions, and quantity words) in our sample.</w:t>
+      </w:r>
+    </w:p>
+    <w:p>
+      <w:pPr>
+        <w:numPr>
+          <w:ilvl w:val="0"/>
+          <w:numId w:val="1047"/>
+        </w:numPr>
+        <w:pStyle w:val="Compact"/>
+      </w:pPr>
+      <w:r>
+        <w:t xml:space="preserve">Now we will produce Pearson bivariate correlations for the subcomponents of the</w:t>
+      </w:r>
+      <w:r>
+        <w:t xml:space="preserve"> </w:t>
+      </w:r>
+      <w:r>
+        <w:rPr>
+          <w:rStyle w:val="VerbatimChar"/>
+        </w:rPr>
+        <w:t xml:space="preserve">LingObf</w:t>
+      </w:r>
+      <w:r>
+        <w:t xml:space="preserve"> </w:t>
+      </w:r>
+      <w:r>
+        <w:t xml:space="preserve">index.</w:t>
+      </w:r>
+    </w:p>
+    <w:p>
+      <w:pPr>
+        <w:pStyle w:val="SourceCode"/>
+      </w:pPr>
+      <w:r>
+        <w:rPr>
+          <w:rStyle w:val="CommentTok"/>
+        </w:rPr>
+        <w:t xml:space="preserve"># Calculate pairwise correlations among the subcomponents of LingObf</w:t>
+      </w:r>
+      <w:r>
+        <w:br/>
+      </w:r>
+      <w:r>
+        <w:rPr>
+          <w:rStyle w:val="NormalTok"/>
+        </w:rPr>
+        <w:t xml:space="preserve">correlation_matrix_LingObf_subcomponents </w:t>
+      </w:r>
+      <w:r>
+        <w:rPr>
+          <w:rStyle w:val="OtherTok"/>
+        </w:rPr>
+        <w:t xml:space="preserve">&lt;-</w:t>
+      </w:r>
+      <w:r>
+        <w:rPr>
+          <w:rStyle w:val="NormalTok"/>
+        </w:rPr>
+        <w:t xml:space="preserve"> </w:t>
+      </w:r>
+      <w:r>
+        <w:rPr>
+          <w:rStyle w:val="FunctionTok"/>
+        </w:rPr>
+        <w:t xml:space="preserve">cor</w:t>
+      </w:r>
+      <w:r>
+        <w:rPr>
+          <w:rStyle w:val="NormalTok"/>
+        </w:rPr>
+        <w:t xml:space="preserve">(data[,</w:t>
+      </w:r>
+      <w:r>
+        <w:rPr>
+          <w:rStyle w:val="FunctionTok"/>
+        </w:rPr>
+        <w:t xml:space="preserve">c</w:t>
+      </w:r>
+      <w:r>
+        <w:rPr>
+          <w:rStyle w:val="NormalTok"/>
+        </w:rPr>
+        <w:t xml:space="preserve">(</w:t>
+      </w:r>
+      <w:r>
+        <w:rPr>
+          <w:rStyle w:val="StringTok"/>
+        </w:rPr>
+        <w:t xml:space="preserve">"cause"</w:t>
+      </w:r>
+      <w:r>
+        <w:rPr>
+          <w:rStyle w:val="NormalTok"/>
+        </w:rPr>
+        <w:t xml:space="preserve">, </w:t>
+      </w:r>
+      <w:r>
+        <w:rPr>
+          <w:rStyle w:val="StringTok"/>
+        </w:rPr>
+        <w:t xml:space="preserve">"abstraction"</w:t>
+      </w:r>
+      <w:r>
+        <w:rPr>
+          <w:rStyle w:val="NormalTok"/>
+        </w:rPr>
+        <w:t xml:space="preserve">, </w:t>
+      </w:r>
+      <w:r>
+        <w:rPr>
+          <w:rStyle w:val="StringTok"/>
+        </w:rPr>
+        <w:t xml:space="preserve">"jargon"</w:t>
+      </w:r>
+      <w:r>
+        <w:rPr>
+          <w:rStyle w:val="NormalTok"/>
+        </w:rPr>
+        <w:t xml:space="preserve">, </w:t>
+      </w:r>
+      <w:r>
+        <w:rPr>
+          <w:rStyle w:val="StringTok"/>
+        </w:rPr>
+        <w:t xml:space="preserve">"emo_pos"</w:t>
+      </w:r>
+      <w:r>
+        <w:rPr>
+          <w:rStyle w:val="NormalTok"/>
+        </w:rPr>
+        <w:t xml:space="preserve">, </w:t>
+      </w:r>
+      <w:r>
+        <w:rPr>
+          <w:rStyle w:val="StringTok"/>
+        </w:rPr>
+        <w:t xml:space="preserve">"flesch_re"</w:t>
+      </w:r>
+      <w:r>
+        <w:rPr>
+          <w:rStyle w:val="NormalTok"/>
+        </w:rPr>
+        <w:t xml:space="preserve">)])</w:t>
+      </w:r>
+      <w:r>
+        <w:br/>
+      </w:r>
+      <w:r>
+        <w:br/>
+      </w:r>
+      <w:r>
+        <w:rPr>
+          <w:rStyle w:val="CommentTok"/>
+        </w:rPr>
+        <w:t xml:space="preserve"># Display the correlation matrix</w:t>
+      </w:r>
+      <w:r>
+        <w:br/>
+      </w:r>
+      <w:r>
+        <w:rPr>
+          <w:rStyle w:val="NormalTok"/>
+        </w:rPr>
+        <w:t xml:space="preserve">correlation_matrix_LingObf_subcomponents</w:t>
+      </w:r>
+    </w:p>
+    <w:p>
+      <w:pPr>
+        <w:pStyle w:val="SourceCode"/>
+      </w:pPr>
+      <w:r>
+        <w:rPr>
+          <w:rStyle w:val="VerbatimChar"/>
+        </w:rPr>
+        <w:t xml:space="preserve">                 cause abstraction     jargon     emo_pos  flesch_re</w:t>
+      </w:r>
+      <w:r>
+        <w:br/>
+      </w:r>
+      <w:r>
+        <w:rPr>
+          <w:rStyle w:val="VerbatimChar"/>
+        </w:rPr>
+        <w:t xml:space="preserve">cause        1.0000000 -0.19392253 -0.2100682  0.25003236 -0.3237214</w:t>
+      </w:r>
+      <w:r>
+        <w:br/>
+      </w:r>
+      <w:r>
+        <w:rPr>
+          <w:rStyle w:val="VerbatimChar"/>
+        </w:rPr>
+        <w:t xml:space="preserve">abstraction -0.1939225  1.00000000 -0.2967321 -0.05026066  0.3604363</w:t>
+      </w:r>
+      <w:r>
+        <w:br/>
+      </w:r>
+      <w:r>
+        <w:rPr>
+          <w:rStyle w:val="VerbatimChar"/>
+        </w:rPr>
+        <w:t xml:space="preserve">jargon      -0.2100682 -0.29673215  1.0000000 -0.21731289  0.1764547</w:t>
+      </w:r>
+      <w:r>
+        <w:br/>
+      </w:r>
+      <w:r>
+        <w:rPr>
+          <w:rStyle w:val="VerbatimChar"/>
+        </w:rPr>
+        <w:t xml:space="preserve">emo_pos      0.2500324 -0.05026066 -0.2173129  1.00000000 -0.2037766</w:t>
+      </w:r>
+      <w:r>
+        <w:br/>
+      </w:r>
+      <w:r>
+        <w:rPr>
+          <w:rStyle w:val="VerbatimChar"/>
+        </w:rPr>
+        <w:t xml:space="preserve">flesch_re   -0.3237214  0.36043631  0.1764547 -0.20377661  1.0000000</w:t>
+      </w:r>
+    </w:p>
+    <w:p>
+      <w:pPr>
+        <w:numPr>
+          <w:ilvl w:val="0"/>
+          <w:numId w:val="1048"/>
+        </w:numPr>
+        <w:pStyle w:val="Compact"/>
+      </w:pPr>
+      <w:r>
+        <w:t xml:space="preserve">If we let the Linguistic Obfuscation Index be</w:t>
+      </w:r>
+      <w:r>
+        <w:t xml:space="preserve"> </w:t>
+      </w:r>
+      <w:r>
+        <w:rPr>
+          <w:iCs/>
+          <w:i/>
+        </w:rPr>
+        <w:t xml:space="preserve">LFI</w:t>
+      </w:r>
+      <w:r>
+        <w:t xml:space="preserve">, causal terms be</w:t>
+      </w:r>
+      <w:r>
+        <w:t xml:space="preserve"> </w:t>
+      </w:r>
+      <w:r>
+        <w:rPr>
+          <w:iCs/>
+          <w:i/>
+        </w:rPr>
+        <w:t xml:space="preserve">C</w:t>
+      </w:r>
+      <w:r>
+        <w:t xml:space="preserve">, the abstraction index be</w:t>
+      </w:r>
+      <w:r>
+        <w:t xml:space="preserve"> </w:t>
+      </w:r>
+      <w:r>
+        <w:rPr>
+          <w:iCs/>
+          <w:i/>
+        </w:rPr>
+        <w:t xml:space="preserve">A</w:t>
+      </w:r>
+      <w:r>
+        <w:t xml:space="preserve">, jargon be</w:t>
+      </w:r>
+      <w:r>
+        <w:t xml:space="preserve"> </w:t>
+      </w:r>
+      <w:r>
+        <w:rPr>
+          <w:iCs/>
+          <w:i/>
+        </w:rPr>
+        <w:t xml:space="preserve">J</w:t>
+      </w:r>
+      <w:r>
+        <w:t xml:space="preserve">, positive emotion terms be</w:t>
+      </w:r>
+      <w:r>
+        <w:t xml:space="preserve"> </w:t>
+      </w:r>
+      <w:r>
+        <w:rPr>
+          <w:iCs/>
+          <w:i/>
+        </w:rPr>
+        <w:t xml:space="preserve">P</w:t>
+      </w:r>
+      <w:r>
+        <w:t xml:space="preserve">, and Flesch reading ease be</w:t>
+      </w:r>
+      <w:r>
+        <w:t xml:space="preserve"> </w:t>
+      </w:r>
+      <w:r>
+        <w:rPr>
+          <w:iCs/>
+          <w:i/>
+        </w:rPr>
+        <w:t xml:space="preserve">F</w:t>
+      </w:r>
+      <w:r>
+        <w:t xml:space="preserve">, the mathematical model for the construction of the Linguistic Obfuscation index for an observation</w:t>
+      </w:r>
+      <w:r>
+        <w:t xml:space="preserve"> </w:t>
+      </w:r>
+      <w:r>
+        <w:rPr>
+          <w:iCs/>
+          <w:i/>
+        </w:rPr>
+        <w:t xml:space="preserve">i</w:t>
+      </w:r>
+      <w:r>
+        <w:t xml:space="preserve"> </w:t>
+      </w:r>
+      <w:r>
+        <w:t xml:space="preserve">can be stated as follows:</w:t>
+      </w:r>
+    </w:p>
+    <w:p>
+      <w:pPr>
+        <w:pStyle w:val="FirstParagraph"/>
+      </w:pPr>
+      <m:oMathPara>
+        <m:oMathParaPr>
+          <m:jc m:val="center"/>
+        </m:oMathParaPr>
+        <m:oMath>
+          <m:r>
+            <m:t>L</m:t>
+          </m:r>
+          <m:r>
+            <m:t>F</m:t>
+          </m:r>
+          <m:sSub>
+            <m:e>
+              <m:r>
+                <m:t>I</m:t>
+              </m:r>
+            </m:e>
+            <m:sub>
+              <m:r>
+                <m:t>i</m:t>
+              </m:r>
+            </m:sub>
+          </m:sSub>
+          <m:r>
+            <m:rPr>
+              <m:sty m:val="p"/>
+            </m:rPr>
+            <m:t>=</m:t>
+          </m:r>
+          <m:d>
+            <m:dPr>
+              <m:begChr m:val="("/>
+              <m:endChr m:val=")"/>
+              <m:sepChr m:val=""/>
+              <m:grow/>
+            </m:dPr>
+            <m:e>
+              <m:sSub>
+                <m:e>
+                  <m:r>
+                    <m:t>C</m:t>
+                  </m:r>
+                </m:e>
+                <m:sub>
+                  <m:r>
+                    <m:t>i</m:t>
+                  </m:r>
+                </m:sub>
+              </m:sSub>
+              <m:r>
+                <m:rPr>
+                  <m:sty m:val="p"/>
+                </m:rPr>
+                <m:t>+</m:t>
+              </m:r>
+              <m:sSub>
+                <m:e>
+                  <m:r>
+                    <m:t>A</m:t>
+                  </m:r>
+                </m:e>
+                <m:sub>
+                  <m:r>
+                    <m:t>i</m:t>
+                  </m:r>
+                </m:sub>
+              </m:sSub>
+              <m:r>
+                <m:rPr>
+                  <m:sty m:val="p"/>
+                </m:rPr>
+                <m:t>+</m:t>
+              </m:r>
+              <m:sSub>
+                <m:e>
+                  <m:r>
+                    <m:t>J</m:t>
+                  </m:r>
+                </m:e>
+                <m:sub>
+                  <m:r>
+                    <m:t>i</m:t>
+                  </m:r>
+                </m:sub>
+              </m:sSub>
+            </m:e>
+          </m:d>
+          <m:r>
+            <m:rPr>
+              <m:sty m:val="p"/>
+            </m:rPr>
+            <m:t>−</m:t>
+          </m:r>
+          <m:d>
+            <m:dPr>
+              <m:begChr m:val="("/>
+              <m:endChr m:val=")"/>
+              <m:sepChr m:val=""/>
+              <m:grow/>
+            </m:dPr>
+            <m:e>
+              <m:sSub>
+                <m:e>
+                  <m:r>
+                    <m:t>P</m:t>
+                  </m:r>
+                </m:e>
+                <m:sub>
+                  <m:r>
+                    <m:t>i</m:t>
+                  </m:r>
+                </m:sub>
+              </m:sSub>
+              <m:r>
+                <m:rPr>
+                  <m:sty m:val="p"/>
+                </m:rPr>
+                <m:t>+</m:t>
+              </m:r>
+              <m:sSub>
+                <m:e>
+                  <m:r>
+                    <m:t>F</m:t>
+                  </m:r>
+                </m:e>
+                <m:sub>
+                  <m:r>
+                    <m:t>i</m:t>
+                  </m:r>
+                </m:sub>
+              </m:sSub>
+            </m:e>
+          </m:d>
+        </m:oMath>
+      </m:oMathPara>
+    </w:p>
+    <w:p>
+      <w:pPr>
+        <w:numPr>
+          <w:ilvl w:val="0"/>
+          <w:numId w:val="1049"/>
+        </w:numPr>
+      </w:pPr>
+      <w:r>
+        <w:t xml:space="preserve">If this model is internally consistent, we should expect that each of the variables within the aggregated variables (i.e., that are within parentheses with one another) should be positively correlate. We should also expect that variables will be negatively correlated across the aggregates (i.e., each of the variables that are in opposite aggregates.</w:t>
+      </w:r>
+    </w:p>
+    <w:p>
+      <w:pPr>
+        <w:numPr>
+          <w:ilvl w:val="1"/>
+          <w:numId w:val="1050"/>
+        </w:numPr>
+      </w:pPr>
+      <w:r>
+        <w:t xml:space="preserve">Expected Positive Correlations:</w:t>
+      </w:r>
+    </w:p>
+    <w:p>
+      <w:pPr>
+        <w:numPr>
+          <w:ilvl w:val="2"/>
+          <w:numId w:val="1051"/>
+        </w:numPr>
+      </w:pPr>
+      <w:r>
+        <w:t xml:space="preserve">We should expect the relationships between causal terms, the abstraction index, and jargon words to be positive. However, the relationships all seem to be (small) negative relationships.</w:t>
+      </w:r>
+    </w:p>
+    <w:p>
+      <w:pPr>
+        <w:numPr>
+          <w:ilvl w:val="2"/>
+          <w:numId w:val="1051"/>
+        </w:numPr>
+      </w:pPr>
+      <w:r>
+        <w:t xml:space="preserve">We also should expect the relationship between positive emotion words and Flesch reading ease to be positive, but it is also a small, negative correlation.</w:t>
+      </w:r>
+    </w:p>
+    <w:p>
+      <w:pPr>
+        <w:numPr>
+          <w:ilvl w:val="1"/>
+          <w:numId w:val="1050"/>
+        </w:numPr>
+      </w:pPr>
+      <w:r>
+        <w:t xml:space="preserve">Expected Negative Correlations:</w:t>
+      </w:r>
+    </w:p>
+    <w:p>
+      <w:pPr>
+        <w:numPr>
+          <w:ilvl w:val="2"/>
+          <w:numId w:val="1052"/>
+        </w:numPr>
+      </w:pPr>
+      <w:r>
+        <w:t xml:space="preserve">As we should expect, there is a moderate negative relationship between causal terms and Flesch reading ease.</w:t>
+      </w:r>
+    </w:p>
+    <w:p>
+      <w:pPr>
+        <w:numPr>
+          <w:ilvl w:val="2"/>
+          <w:numId w:val="1052"/>
+        </w:numPr>
+      </w:pPr>
+      <w:r>
+        <w:t xml:space="preserve">However, we should expect the relationship between causal terms and positive emotion terms to be negative, but it is a small, positive correlation.</w:t>
+      </w:r>
+    </w:p>
+    <w:p>
+      <w:pPr>
+        <w:numPr>
+          <w:ilvl w:val="2"/>
+          <w:numId w:val="1052"/>
+        </w:numPr>
+      </w:pPr>
+      <w:r>
+        <w:t xml:space="preserve">We should expect a negative relationship between the abstraction index and positive emotion terms, but there is no relationship to speak of.</w:t>
+      </w:r>
+    </w:p>
+    <w:p>
+      <w:pPr>
+        <w:numPr>
+          <w:ilvl w:val="2"/>
+          <w:numId w:val="1052"/>
+        </w:numPr>
+      </w:pPr>
+      <w:r>
+        <w:t xml:space="preserve">We also should expect a negative relationship between the abstraction index and Flesch reading ease, but there is a moderate positive correlation.</w:t>
+      </w:r>
+    </w:p>
+    <w:p>
+      <w:pPr>
+        <w:numPr>
+          <w:ilvl w:val="2"/>
+          <w:numId w:val="1052"/>
+        </w:numPr>
+      </w:pPr>
+      <w:r>
+        <w:t xml:space="preserve">As should expect, there is a small negative relationship between Jargon and positive emotion terms.</w:t>
+      </w:r>
+    </w:p>
+    <w:p>
+      <w:pPr>
+        <w:numPr>
+          <w:ilvl w:val="2"/>
+          <w:numId w:val="1052"/>
+        </w:numPr>
+      </w:pPr>
+      <w:r>
+        <w:t xml:space="preserve">Lastly, we should expect a negative correlation between jargon and Flesch reading ease, but there is a small, positive correlation between them.</w:t>
+      </w:r>
+    </w:p>
+    <w:p>
+      <w:pPr>
+        <w:numPr>
+          <w:ilvl w:val="1"/>
+          <w:numId w:val="1050"/>
+        </w:numPr>
+      </w:pPr>
+      <w:r>
+        <w:t xml:space="preserve">The observed relationships here may be expected</w:t>
+      </w:r>
+      <w:r>
+        <w:t xml:space="preserve"> </w:t>
+      </w:r>
+      <w:r>
+        <w:rPr>
+          <w:iCs/>
+          <w:i/>
+        </w:rPr>
+        <w:t xml:space="preserve">a priori</w:t>
+      </w:r>
+      <w:r>
+        <w:t xml:space="preserve"> </w:t>
+      </w:r>
+      <w:r>
+        <w:t xml:space="preserve">in some cases (e.g., the relationship between jargon and Flesch reading ease may be expected to be a positive relationship because the longer sentences someone writes the more likely they may be to use nonstandard words, simply by volume). However, from an internal consistency perspective, most of the relationships (8/10) we have observed here are either in the wrong direction or are too small to be considered.</w:t>
+      </w:r>
+    </w:p>
+    <w:bookmarkEnd w:id="71"/>
+    <w:bookmarkEnd w:id="72"/>
+    <w:bookmarkStart w:id="84" w:name="testing-hypotheses"/>
+    <w:p>
+      <w:pPr>
+        <w:pStyle w:val="Heading1"/>
+      </w:pPr>
+      <w:r>
+        <w:t xml:space="preserve">Testing Hypotheses</w:t>
+      </w:r>
+    </w:p>
+    <w:bookmarkStart w:id="83" w:name="refs"/>
+    <w:bookmarkStart w:id="74" w:name="ref-aggarwal2022"/>
+    <w:p>
+      <w:pPr>
+        <w:pStyle w:val="Bibliography"/>
+      </w:pPr>
+      <w:r>
+        <w:t xml:space="preserve">Aggarwal, S. B., Chaitanya. (2022).</w:t>
+      </w:r>
+      <w:r>
+        <w:t xml:space="preserve"> </w:t>
+      </w:r>
+      <w:r>
+        <w:rPr>
+          <w:iCs/>
+          <w:i/>
+        </w:rPr>
         <w:t xml:space="preserve">textstat: Calculate statistical features from text</w:t>
       </w:r>
       <w:r>
@@ -16391,7 +18032,7 @@
       <w:r>
         <w:t xml:space="preserve"> </w:t>
       </w:r>
-      <w:hyperlink r:id="rId70">
+      <w:hyperlink r:id="rId73">
         <w:r>
           <w:rPr>
             <w:rStyle w:val="Hyperlink"/>
@@ -16400,8 +18041,8 @@
         </w:r>
       </w:hyperlink>
     </w:p>
-    <w:bookmarkEnd w:id="71"/>
-    <w:bookmarkStart w:id="73" w:name="ref-boyd2022"/>
+    <w:bookmarkEnd w:id="74"/>
+    <w:bookmarkStart w:id="76" w:name="ref-boyd2022"/>
     <w:p>
       <w:pPr>
         <w:pStyle w:val="Bibliography"/>
@@ -16425,7 +18066,7 @@
       <w:r>
         <w:t xml:space="preserve"> </w:t>
       </w:r>
-      <w:hyperlink r:id="rId72">
+      <w:hyperlink r:id="rId75">
         <w:r>
           <w:rPr>
             <w:rStyle w:val="Hyperlink"/>
@@ -16434,17 +18075,64 @@
         </w:r>
       </w:hyperlink>
     </w:p>
-    <w:bookmarkEnd w:id="73"/>
-    <w:bookmarkStart w:id="75" w:name="ref-retracti2023"/>
+    <w:bookmarkEnd w:id="76"/>
+    <w:bookmarkStart w:id="78" w:name="ref-markowitz2016"/>
     <w:p>
       <w:pPr>
         <w:pStyle w:val="Bibliography"/>
       </w:pPr>
+      <w:r>
+        <w:t xml:space="preserve">Markowitz, D. M., &amp; Hancock, J. T. (2016). Linguistic Obfuscation in Fraudulent Science.</w:t>
+      </w:r>
+      <w:r>
+        <w:t xml:space="preserve"> </w:t>
+      </w:r>
       <w:r>
         <w:rPr>
           <w:iCs/>
           <w:i/>
         </w:rPr>
+        <w:t xml:space="preserve">Journal of Language and Social Psychology</w:t>
+      </w:r>
+      <w:r>
+        <w:t xml:space="preserve">,</w:t>
+      </w:r>
+      <w:r>
+        <w:t xml:space="preserve"> </w:t>
+      </w:r>
+      <w:r>
+        <w:rPr>
+          <w:iCs/>
+          <w:i/>
+        </w:rPr>
+        <w:t xml:space="preserve">35</w:t>
+      </w:r>
+      <w:r>
+        <w:t xml:space="preserve">(4), 435–445.</w:t>
+      </w:r>
+      <w:r>
+        <w:t xml:space="preserve"> </w:t>
+      </w:r>
+      <w:hyperlink r:id="rId77">
+        <w:r>
+          <w:rPr>
+            <w:rStyle w:val="Hyperlink"/>
+          </w:rPr>
+          <w:t xml:space="preserve">https://doi.org/10.1177/0261927X15614605</w:t>
+        </w:r>
+      </w:hyperlink>
+    </w:p>
+    <w:bookmarkEnd w:id="78"/>
+    <w:bookmarkStart w:id="80" w:name="ref-retracti2023"/>
+    <w:p>
+      <w:pPr>
+        <w:pStyle w:val="Bibliography"/>
+      </w:pPr>
+      <w:r>
+        <w:rPr>
+          <w:iCs/>
+          <w:i/>
+        </w:rPr>
         <w:t xml:space="preserve">Retraction Watch Database</w:t>
       </w:r>
       <w:r>
@@ -16453,7 +18141,7 @@
       <w:r>
         <w:t xml:space="preserve"> </w:t>
       </w:r>
-      <w:hyperlink r:id="rId74">
+      <w:hyperlink r:id="rId79">
         <w:r>
           <w:rPr>
             <w:rStyle w:val="Hyperlink"/>
@@ -16462,8 +18150,8 @@
         </w:r>
       </w:hyperlink>
     </w:p>
-    <w:bookmarkEnd w:id="75"/>
-    <w:bookmarkStart w:id="77" w:name="ref-rocklage2023"/>
+    <w:bookmarkEnd w:id="80"/>
+    <w:bookmarkStart w:id="82" w:name="ref-rocklage2023"/>
     <w:p>
       <w:pPr>
         <w:pStyle w:val="Bibliography"/>
@@ -16500,7 +18188,7 @@
       <w:r>
         <w:t xml:space="preserve"> </w:t>
       </w:r>
-      <w:hyperlink r:id="rId76">
+      <w:hyperlink r:id="rId81">
         <w:r>
           <w:rPr>
             <w:rStyle w:val="Hyperlink"/>
@@ -16509,10 +18197,9 @@
         </w:r>
       </w:hyperlink>
     </w:p>
-    <w:bookmarkEnd w:id="77"/>
-    <w:bookmarkEnd w:id="78"/>
-    <w:bookmarkEnd w:id="79"/>
-    <w:bookmarkEnd w:id="80"/>
+    <w:bookmarkEnd w:id="82"/>
+    <w:bookmarkEnd w:id="83"/>
+    <w:bookmarkEnd w:id="84"/>
     <w:sectPr/>
   </w:body>
 </w:document>
@@ -17511,6 +19198,150 @@
     <w:abstractNumId w:val="991"/>
   </w:num>
   <w:num w:numId="1040">
+    <w:abstractNumId w:val="991"/>
+  </w:num>
+  <w:num w:numId="1041">
+    <w:abstractNumId w:val="99411"/>
+    <w:lvlOverride w:ilvl="0">
+      <w:startOverride w:val="1"/>
+    </w:lvlOverride>
+    <w:lvlOverride w:ilvl="1">
+      <w:startOverride w:val="1"/>
+    </w:lvlOverride>
+    <w:lvlOverride w:ilvl="2">
+      <w:startOverride w:val="1"/>
+    </w:lvlOverride>
+    <w:lvlOverride w:ilvl="3">
+      <w:startOverride w:val="1"/>
+    </w:lvlOverride>
+    <w:lvlOverride w:ilvl="4">
+      <w:startOverride w:val="1"/>
+    </w:lvlOverride>
+    <w:lvlOverride w:ilvl="5">
+      <w:startOverride w:val="1"/>
+    </w:lvlOverride>
+    <w:lvlOverride w:ilvl="6">
+      <w:startOverride w:val="1"/>
+    </w:lvlOverride>
+    <w:lvlOverride w:ilvl="7">
+      <w:startOverride w:val="1"/>
+    </w:lvlOverride>
+    <w:lvlOverride w:ilvl="8">
+      <w:startOverride w:val="1"/>
+    </w:lvlOverride>
+  </w:num>
+  <w:num w:numId="1042">
+    <w:abstractNumId w:val="991"/>
+  </w:num>
+  <w:num w:numId="1043">
+    <w:abstractNumId w:val="99412"/>
+    <w:lvlOverride w:ilvl="0">
+      <w:startOverride w:val="2"/>
+    </w:lvlOverride>
+    <w:lvlOverride w:ilvl="1">
+      <w:startOverride w:val="2"/>
+    </w:lvlOverride>
+    <w:lvlOverride w:ilvl="2">
+      <w:startOverride w:val="2"/>
+    </w:lvlOverride>
+    <w:lvlOverride w:ilvl="3">
+      <w:startOverride w:val="2"/>
+    </w:lvlOverride>
+    <w:lvlOverride w:ilvl="4">
+      <w:startOverride w:val="2"/>
+    </w:lvlOverride>
+    <w:lvlOverride w:ilvl="5">
+      <w:startOverride w:val="2"/>
+    </w:lvlOverride>
+    <w:lvlOverride w:ilvl="6">
+      <w:startOverride w:val="2"/>
+    </w:lvlOverride>
+    <w:lvlOverride w:ilvl="7">
+      <w:startOverride w:val="2"/>
+    </w:lvlOverride>
+    <w:lvlOverride w:ilvl="8">
+      <w:startOverride w:val="2"/>
+    </w:lvlOverride>
+  </w:num>
+  <w:num w:numId="1044">
+    <w:abstractNumId w:val="991"/>
+  </w:num>
+  <w:num w:numId="1045">
+    <w:abstractNumId w:val="99413"/>
+    <w:lvlOverride w:ilvl="0">
+      <w:startOverride w:val="3"/>
+    </w:lvlOverride>
+    <w:lvlOverride w:ilvl="1">
+      <w:startOverride w:val="3"/>
+    </w:lvlOverride>
+    <w:lvlOverride w:ilvl="2">
+      <w:startOverride w:val="3"/>
+    </w:lvlOverride>
+    <w:lvlOverride w:ilvl="3">
+      <w:startOverride w:val="3"/>
+    </w:lvlOverride>
+    <w:lvlOverride w:ilvl="4">
+      <w:startOverride w:val="3"/>
+    </w:lvlOverride>
+    <w:lvlOverride w:ilvl="5">
+      <w:startOverride w:val="3"/>
+    </w:lvlOverride>
+    <w:lvlOverride w:ilvl="6">
+      <w:startOverride w:val="3"/>
+    </w:lvlOverride>
+    <w:lvlOverride w:ilvl="7">
+      <w:startOverride w:val="3"/>
+    </w:lvlOverride>
+    <w:lvlOverride w:ilvl="8">
+      <w:startOverride w:val="3"/>
+    </w:lvlOverride>
+  </w:num>
+  <w:num w:numId="1046">
+    <w:abstractNumId w:val="991"/>
+  </w:num>
+  <w:num w:numId="1047">
+    <w:abstractNumId w:val="99414"/>
+    <w:lvlOverride w:ilvl="0">
+      <w:startOverride w:val="4"/>
+    </w:lvlOverride>
+    <w:lvlOverride w:ilvl="1">
+      <w:startOverride w:val="4"/>
+    </w:lvlOverride>
+    <w:lvlOverride w:ilvl="2">
+      <w:startOverride w:val="4"/>
+    </w:lvlOverride>
+    <w:lvlOverride w:ilvl="3">
+      <w:startOverride w:val="4"/>
+    </w:lvlOverride>
+    <w:lvlOverride w:ilvl="4">
+      <w:startOverride w:val="4"/>
+    </w:lvlOverride>
+    <w:lvlOverride w:ilvl="5">
+      <w:startOverride w:val="4"/>
+    </w:lvlOverride>
+    <w:lvlOverride w:ilvl="6">
+      <w:startOverride w:val="4"/>
+    </w:lvlOverride>
+    <w:lvlOverride w:ilvl="7">
+      <w:startOverride w:val="4"/>
+    </w:lvlOverride>
+    <w:lvlOverride w:ilvl="8">
+      <w:startOverride w:val="4"/>
+    </w:lvlOverride>
+  </w:num>
+  <w:num w:numId="1048">
+    <w:abstractNumId w:val="991"/>
+  </w:num>
+  <w:num w:numId="1049">
+    <w:abstractNumId w:val="991"/>
+  </w:num>
+  <w:num w:numId="1050">
+    <w:abstractNumId w:val="991"/>
+  </w:num>
+  <w:num w:numId="1051">
+    <w:abstractNumId w:val="991"/>
+  </w:num>
+  <w:num w:numId="1052">
     <w:abstractNumId w:val="991"/>
   </w:num>
 </w:numbering>

</xml_diff>

<commit_message>
right before bootstrapped t-test for H1a (and rendered before)
</commit_message>
<xml_diff>
--- a/thesis_data_analysis_quarto.docx
+++ b/thesis_data_analysis_quarto.docx
@@ -389,7 +389,10 @@
         <w:t xml:space="preserve">abstraction</w:t>
       </w:r>
       <w:r>
-        <w:t xml:space="preserve">: Abstraction index composed of the sum of standardized scores for </w:t>
+        <w:t xml:space="preserve">: Abstraction index composed of the sum of standardized scores for</w:t>
+      </w:r>
+      <w:r>
+        <w:t xml:space="preserve"> </w:t>
       </w:r>
       <w:r>
         <w:rPr>
@@ -398,7 +401,10 @@
         <w:t xml:space="preserve">article</w:t>
       </w:r>
       <w:r>
-        <w:t xml:space="preserve">, </w:t>
+        <w:t xml:space="preserve">,</w:t>
+      </w:r>
+      <w:r>
+        <w:t xml:space="preserve"> </w:t>
       </w:r>
       <w:r>
         <w:rPr>
@@ -407,7 +413,10 @@
         <w:t xml:space="preserve">prep</w:t>
       </w:r>
       <w:r>
-        <w:t xml:space="preserve">, and </w:t>
+        <w:t xml:space="preserve">, and</w:t>
+      </w:r>
+      <w:r>
+        <w:t xml:space="preserve"> </w:t>
       </w:r>
       <w:r>
         <w:rPr>
@@ -633,7 +642,7 @@
         <w:rPr>
           <w:rStyle w:val="VerbatimChar"/>
         </w:rPr>
-        <w:t xml:space="preserve">    /var/folders/38/1ybnplc53zdb089bn6drqfn00000gn/T//RtmpE1Acee/downloaded_packages</w:t>
+        <w:t xml:space="preserve">    /var/folders/38/1ybnplc53zdb089bn6drqfn00000gn/T//RtmpojcgNp/downloaded_packages</w:t>
       </w:r>
     </w:p>
     <w:p>
@@ -711,7 +720,7 @@
         <w:rPr>
           <w:rStyle w:val="VerbatimChar"/>
         </w:rPr>
-        <w:t xml:space="preserve">    /var/folders/38/1ybnplc53zdb089bn6drqfn00000gn/T//RtmpE1Acee/downloaded_packages</w:t>
+        <w:t xml:space="preserve">    /var/folders/38/1ybnplc53zdb089bn6drqfn00000gn/T//RtmpojcgNp/downloaded_packages</w:t>
       </w:r>
     </w:p>
     <w:p>
@@ -789,7 +798,7 @@
         <w:rPr>
           <w:rStyle w:val="VerbatimChar"/>
         </w:rPr>
-        <w:t xml:space="preserve">    /var/folders/38/1ybnplc53zdb089bn6drqfn00000gn/T//RtmpE1Acee/downloaded_packages</w:t>
+        <w:t xml:space="preserve">    /var/folders/38/1ybnplc53zdb089bn6drqfn00000gn/T//RtmpojcgNp/downloaded_packages</w:t>
       </w:r>
     </w:p>
     <w:p>
@@ -867,7 +876,7 @@
         <w:rPr>
           <w:rStyle w:val="VerbatimChar"/>
         </w:rPr>
-        <w:t xml:space="preserve">    /var/folders/38/1ybnplc53zdb089bn6drqfn00000gn/T//RtmpE1Acee/downloaded_packages</w:t>
+        <w:t xml:space="preserve">    /var/folders/38/1ybnplc53zdb089bn6drqfn00000gn/T//RtmpojcgNp/downloaded_packages</w:t>
       </w:r>
     </w:p>
     <w:p>
@@ -945,7 +954,7 @@
         <w:rPr>
           <w:rStyle w:val="VerbatimChar"/>
         </w:rPr>
-        <w:t xml:space="preserve">    /var/folders/38/1ybnplc53zdb089bn6drqfn00000gn/T//RtmpE1Acee/downloaded_packages</w:t>
+        <w:t xml:space="preserve">    /var/folders/38/1ybnplc53zdb089bn6drqfn00000gn/T//RtmpojcgNp/downloaded_packages</w:t>
       </w:r>
     </w:p>
     <w:p>
@@ -1023,7 +1032,7 @@
         <w:rPr>
           <w:rStyle w:val="VerbatimChar"/>
         </w:rPr>
-        <w:t xml:space="preserve">    /var/folders/38/1ybnplc53zdb089bn6drqfn00000gn/T//RtmpE1Acee/downloaded_packages</w:t>
+        <w:t xml:space="preserve">    /var/folders/38/1ybnplc53zdb089bn6drqfn00000gn/T//RtmpojcgNp/downloaded_packages</w:t>
       </w:r>
     </w:p>
     <w:p>
@@ -1101,7 +1110,85 @@
         <w:rPr>
           <w:rStyle w:val="VerbatimChar"/>
         </w:rPr>
-        <w:t xml:space="preserve">    /var/folders/38/1ybnplc53zdb089bn6drqfn00000gn/T//RtmpE1Acee/downloaded_packages</w:t>
+        <w:t xml:space="preserve">    /var/folders/38/1ybnplc53zdb089bn6drqfn00000gn/T//RtmpojcgNp/downloaded_packages</w:t>
+      </w:r>
+    </w:p>
+    <w:p>
+      <w:pPr>
+        <w:pStyle w:val="SourceCode"/>
+      </w:pPr>
+      <w:r>
+        <w:rPr>
+          <w:rStyle w:val="FunctionTok"/>
+        </w:rPr>
+        <w:t xml:space="preserve">install.packages</w:t>
+      </w:r>
+      <w:r>
+        <w:rPr>
+          <w:rStyle w:val="NormalTok"/>
+        </w:rPr>
+        <w:t xml:space="preserve">(</w:t>
+      </w:r>
+      <w:r>
+        <w:rPr>
+          <w:rStyle w:val="StringTok"/>
+        </w:rPr>
+        <w:t xml:space="preserve">"boot"</w:t>
+      </w:r>
+      <w:r>
+        <w:rPr>
+          <w:rStyle w:val="NormalTok"/>
+        </w:rPr>
+        <w:t xml:space="preserve">)        </w:t>
+      </w:r>
+      <w:r>
+        <w:rPr>
+          <w:rStyle w:val="CommentTok"/>
+        </w:rPr>
+        <w:t xml:space="preserve"># For bootstrapped hypothesis tests (if applicable)</w:t>
+      </w:r>
+    </w:p>
+    <w:p>
+      <w:pPr>
+        <w:pStyle w:val="SourceCode"/>
+      </w:pPr>
+      <w:r>
+        <w:rPr>
+          <w:rStyle w:val="VerbatimChar"/>
+        </w:rPr>
+        <w:t xml:space="preserve">Installing package into '/Users/benjaminzubaly/Library/R/x86_64/4.3/library'</w:t>
+      </w:r>
+      <w:r>
+        <w:br/>
+      </w:r>
+      <w:r>
+        <w:rPr>
+          <w:rStyle w:val="VerbatimChar"/>
+        </w:rPr>
+        <w:t xml:space="preserve">(as 'lib' is unspecified)</w:t>
+      </w:r>
+    </w:p>
+    <w:p>
+      <w:pPr>
+        <w:pStyle w:val="SourceCode"/>
+      </w:pPr>
+      <w:r>
+        <w:br/>
+      </w:r>
+      <w:r>
+        <w:rPr>
+          <w:rStyle w:val="VerbatimChar"/>
+        </w:rPr>
+        <w:t xml:space="preserve">The downloaded binary packages are in</w:t>
+      </w:r>
+      <w:r>
+        <w:br/>
+      </w:r>
+      <w:r>
+        <w:rPr>
+          <w:rStyle w:val="VerbatimChar"/>
+        </w:rPr>
+        <w:t xml:space="preserve">    /var/folders/38/1ybnplc53zdb089bn6drqfn00000gn/T//RtmpojcgNp/downloaded_packages</w:t>
       </w:r>
     </w:p>
     <w:bookmarkEnd w:id="25"/>
@@ -1441,7 +1528,10 @@
         <w:pStyle w:val="Compact"/>
       </w:pPr>
       <w:r>
-        <w:t xml:space="preserve">First, we will calculate the </w:t>
+        <w:t xml:space="preserve">First, we will calculate the</w:t>
+      </w:r>
+      <w:r>
+        <w:t xml:space="preserve"> </w:t>
       </w:r>
       <w:r>
         <w:rPr>
@@ -1450,7 +1540,13 @@
         <w:t xml:space="preserve">abstraction</w:t>
       </w:r>
       <w:r>
-        <w:t xml:space="preserve"> index by creating standardized scores for </w:t>
+        <w:t xml:space="preserve"> </w:t>
+      </w:r>
+      <w:r>
+        <w:t xml:space="preserve">index by creating standardized scores for</w:t>
+      </w:r>
+      <w:r>
+        <w:t xml:space="preserve"> </w:t>
       </w:r>
       <w:r>
         <w:rPr>
@@ -1459,7 +1555,10 @@
         <w:t xml:space="preserve">article</w:t>
       </w:r>
       <w:r>
-        <w:t xml:space="preserve">, </w:t>
+        <w:t xml:space="preserve">,</w:t>
+      </w:r>
+      <w:r>
+        <w:t xml:space="preserve"> </w:t>
       </w:r>
       <w:r>
         <w:rPr>
@@ -1468,7 +1567,10 @@
         <w:t xml:space="preserve">prep</w:t>
       </w:r>
       <w:r>
-        <w:t xml:space="preserve">, and </w:t>
+        <w:t xml:space="preserve">, and</w:t>
+      </w:r>
+      <w:r>
+        <w:t xml:space="preserve"> </w:t>
       </w:r>
       <w:r>
         <w:rPr>
@@ -1477,7 +1579,10 @@
         <w:t xml:space="preserve">quantity</w:t>
       </w:r>
       <w:r>
-        <w:t xml:space="preserve"> and summing them.</w:t>
+        <w:t xml:space="preserve"> </w:t>
+      </w:r>
+      <w:r>
+        <w:t xml:space="preserve">and summing them.</w:t>
       </w:r>
     </w:p>
     <w:p>
@@ -2254,7 +2359,10 @@
         <w:pStyle w:val="Compact"/>
       </w:pPr>
       <w:r>
-        <w:t xml:space="preserve">Now we will calculate the </w:t>
+        <w:t xml:space="preserve">Now we will calculate the</w:t>
+      </w:r>
+      <w:r>
+        <w:t xml:space="preserve"> </w:t>
       </w:r>
       <w:r>
         <w:rPr>
@@ -2263,7 +2371,10 @@
         <w:t xml:space="preserve">LingObf</w:t>
       </w:r>
       <w:r>
-        <w:t xml:space="preserve"> variable using the following formula: [cause_standardized + abstraction_standardized + jargon_standardized] – [emo_pos_standardized + flesch_re_standardized].</w:t>
+        <w:t xml:space="preserve"> </w:t>
+      </w:r>
+      <w:r>
+        <w:t xml:space="preserve">variable using the following formula: [cause_standardized + abstraction_standardized + jargon_standardized] – [emo_pos_standardized + flesch_re_standardized].</w:t>
       </w:r>
     </w:p>
     <w:p>
@@ -17853,7 +17964,7 @@
         </w:numPr>
       </w:pPr>
       <w:r>
-        <w:t xml:space="preserve">If this model is internally consistent, we should expect that each of the variables within the aggregated variables (i.e., that are within parentheses with one another) should be positively correlate. We should also expect that variables will be negatively correlated across the aggregates (i.e., each of the variables that are in opposite aggregates.</w:t>
+        <w:t xml:space="preserve">If this model is internally consistent, we should expect that each of the variables within the aggregated variables (i.e., that are within parentheses with one another) should be positively correlate. We should also expect that variables will be negatively correlated across the aggregates (i.e., each of the variables that are in opposite aggregates).</w:t>
       </w:r>
     </w:p>
     <w:p>
@@ -17993,9 +18104,21 @@
         <w:t xml:space="preserve">in some cases (e.g., the relationship between jargon and Flesch reading ease may be expected to be a positive relationship because the longer sentences someone writes the more likely they may be to use nonstandard words, simply by volume). However, from an internal consistency perspective, most of the relationships (8/10) we have observed here are either in the wrong direction or are too small to be considered.</w:t>
       </w:r>
     </w:p>
+    <w:p>
+      <w:pPr>
+        <w:numPr>
+          <w:ilvl w:val="2"/>
+          <w:numId w:val="1053"/>
+        </w:numPr>
+        <w:pStyle w:val="Compact"/>
+      </w:pPr>
+      <w:r>
+        <w:t xml:space="preserve">This warrants serious consideration for whether our findings for hypothesis A can be interpreted appropriately.</w:t>
+      </w:r>
+    </w:p>
     <w:bookmarkEnd w:id="71"/>
     <w:bookmarkEnd w:id="72"/>
-    <w:bookmarkStart w:id="84" w:name="testing-hypotheses"/>
+    <w:bookmarkStart w:id="92" w:name="testing-hypotheses"/>
     <w:p>
       <w:pPr>
         <w:pStyle w:val="Heading1"/>
@@ -18004,14 +18127,601 @@
         <w:t xml:space="preserve">Testing Hypotheses</w:t>
       </w:r>
     </w:p>
-    <w:bookmarkStart w:id="83" w:name="refs"/>
-    <w:bookmarkStart w:id="74" w:name="ref-aggarwal2022"/>
-    <w:p>
-      <w:pPr>
-        <w:pStyle w:val="Bibliography"/>
-      </w:pPr>
-      <w:r>
-        <w:t xml:space="preserve">Aggarwal, S. B., Chaitanya. (2022).</w:t>
+    <w:bookmarkStart w:id="91" w:name="X5e6b1b8b991855c6821f99b49c4195e621aa6c4"/>
+    <w:p>
+      <w:pPr>
+        <w:pStyle w:val="Heading3"/>
+      </w:pPr>
+      <w:r>
+        <w:rPr>
+          <w:bCs/>
+          <w:b/>
+        </w:rPr>
+        <w:t xml:space="preserve">Hypothesis 1: Linguistic Obfuscation Hypothesis</w:t>
+      </w:r>
+    </w:p>
+    <w:p>
+      <w:pPr>
+        <w:pStyle w:val="FirstParagraph"/>
+      </w:pPr>
+      <w:r>
+        <w:rPr>
+          <w:bCs/>
+          <w:b/>
+        </w:rPr>
+        <w:t xml:space="preserve">Hypothesis 1</w:t>
+      </w:r>
+      <w:r>
+        <w:t xml:space="preserve"> </w:t>
+      </w:r>
+      <w:r>
+        <w:t xml:space="preserve">consists of two variants. The first,</w:t>
+      </w:r>
+      <w:r>
+        <w:t xml:space="preserve"> </w:t>
+      </w:r>
+      <w:r>
+        <w:rPr>
+          <w:bCs/>
+          <w:b/>
+        </w:rPr>
+        <w:t xml:space="preserve">Hypothesis 1a</w:t>
+      </w:r>
+      <w:r>
+        <w:t xml:space="preserve">, is the general linguistic obfuscation hypothesis tested by</w:t>
+      </w:r>
+      <w:r>
+        <w:t xml:space="preserve"> </w:t>
+      </w:r>
+      <w:r>
+        <w:t xml:space="preserve">Markowitz &amp; Hancock (2016)</w:t>
+      </w:r>
+      <w:r>
+        <w:t xml:space="preserve"> </w:t>
+      </w:r>
+      <w:r>
+        <w:t xml:space="preserve">which we will test in order to replicate their previous findings. The second,</w:t>
+      </w:r>
+      <w:r>
+        <w:t xml:space="preserve"> </w:t>
+      </w:r>
+      <w:r>
+        <w:rPr>
+          <w:bCs/>
+          <w:b/>
+        </w:rPr>
+        <w:t xml:space="preserve">Hypothesis 1b</w:t>
+      </w:r>
+      <w:r>
+        <w:t xml:space="preserve">, consists of our specific variant of the linguistic obfuscation hypothesis that states fraudulent scientists obfuscate their writing to make their work less accessible to their research group, rather than those outside their research group. This leads to the prediction that SAFP—which presumably are written without the presence of a research group—will use less linguistic obfuscation. Specifically, these hypotheses are stated follows:</w:t>
+      </w:r>
+    </w:p>
+    <w:p>
+      <w:pPr>
+        <w:pStyle w:val="BodyText"/>
+      </w:pPr>
+      <w:r>
+        <w:rPr>
+          <w:bCs/>
+          <w:b/>
+        </w:rPr>
+        <w:t xml:space="preserve">Hypothesis 1a:</w:t>
+      </w:r>
+      <w:r>
+        <w:t xml:space="preserve"> </w:t>
+      </w:r>
+      <w:r>
+        <w:t xml:space="preserve">Fraudulent research will be written with more linguistic obfuscation than non-fraudulent research. [Replication]</w:t>
+      </w:r>
+    </w:p>
+    <w:p>
+      <w:pPr>
+        <w:pStyle w:val="BodyText"/>
+      </w:pPr>
+      <w:r>
+        <w:rPr>
+          <w:bCs/>
+          <w:b/>
+        </w:rPr>
+        <w:t xml:space="preserve">Hypothesis 1b:</w:t>
+      </w:r>
+      <w:r>
+        <w:t xml:space="preserve"> </w:t>
+      </w:r>
+      <w:r>
+        <w:t xml:space="preserve">Single-author fraudulent research will be written with more linguistic obfuscation than non-fraudulent research but less linguistic obfuscation than multi-author fraudulent research. [Novel]</w:t>
+      </w:r>
+    </w:p>
+    <w:bookmarkStart w:id="90" w:name="testing-hypothesis-1a"/>
+    <w:p>
+      <w:pPr>
+        <w:pStyle w:val="Heading4"/>
+      </w:pPr>
+      <w:r>
+        <w:rPr>
+          <w:bCs/>
+          <w:b/>
+        </w:rPr>
+        <w:t xml:space="preserve">Testing Hypothesis 1a</w:t>
+      </w:r>
+    </w:p>
+    <w:p>
+      <w:pPr>
+        <w:pStyle w:val="FirstParagraph"/>
+      </w:pPr>
+      <w:r>
+        <w:t xml:space="preserve">To test</w:t>
+      </w:r>
+      <w:r>
+        <w:t xml:space="preserve"> </w:t>
+      </w:r>
+      <w:r>
+        <w:rPr>
+          <w:bCs/>
+          <w:b/>
+        </w:rPr>
+        <w:t xml:space="preserve">Hypothesis 1a</w:t>
+      </w:r>
+      <w:r>
+        <w:t xml:space="preserve">, we will conduct an independent samples t-test comparing the mean levels of</w:t>
+      </w:r>
+      <w:r>
+        <w:t xml:space="preserve"> </w:t>
+      </w:r>
+      <w:r>
+        <w:rPr>
+          <w:rStyle w:val="VerbatimChar"/>
+        </w:rPr>
+        <w:t xml:space="preserve">LingObf</w:t>
+      </w:r>
+      <w:r>
+        <w:t xml:space="preserve"> </w:t>
+      </w:r>
+      <w:r>
+        <w:t xml:space="preserve">of fraudulent papers (SAFP and MAFP combined) with genuine papers (SAGP and MAGP combined). That is, we will see whether the mean linguistic obfuscation differs between fraudulent papers and genuine papers.</w:t>
+      </w:r>
+    </w:p>
+    <w:p>
+      <w:pPr>
+        <w:numPr>
+          <w:ilvl w:val="0"/>
+          <w:numId w:val="1054"/>
+        </w:numPr>
+        <w:pStyle w:val="Compact"/>
+      </w:pPr>
+      <w:r>
+        <w:t xml:space="preserve">To compare fraudulent publications with genuine publications, we will first add a new dichotomous grouping variable for genuine or fraudulent papers (</w:t>
+      </w:r>
+      <w:r>
+        <w:rPr>
+          <w:rStyle w:val="VerbatimChar"/>
+        </w:rPr>
+        <w:t xml:space="preserve">Genuine_or_Fraudulent</w:t>
+      </w:r>
+      <w:r>
+        <w:t xml:space="preserve">). That is, the new variable will combine SAGP and MAGP into one category (</w:t>
+      </w:r>
+      <w:r>
+        <w:rPr>
+          <w:rStyle w:val="VerbatimChar"/>
+        </w:rPr>
+        <w:t xml:space="preserve">GPaper</w:t>
+      </w:r>
+      <w:r>
+        <w:t xml:space="preserve">) and SAFP and MAFP into another category (</w:t>
+      </w:r>
+      <w:r>
+        <w:rPr>
+          <w:rStyle w:val="VerbatimChar"/>
+        </w:rPr>
+        <w:t xml:space="preserve">FPaper</w:t>
+      </w:r>
+      <w:r>
+        <w:t xml:space="preserve">). This will be done using the</w:t>
+      </w:r>
+      <w:r>
+        <w:t xml:space="preserve"> </w:t>
+      </w:r>
+      <w:r>
+        <w:rPr>
+          <w:rStyle w:val="VerbatimChar"/>
+        </w:rPr>
+        <w:t xml:space="preserve">dplyr</w:t>
+      </w:r>
+      <w:r>
+        <w:t xml:space="preserve"> </w:t>
+      </w:r>
+      <w:r>
+        <w:t xml:space="preserve">package. Then we will make the variable a factor variable.</w:t>
+      </w:r>
+    </w:p>
+    <w:p>
+      <w:pPr>
+        <w:pStyle w:val="SourceCode"/>
+      </w:pPr>
+      <w:r>
+        <w:rPr>
+          <w:rStyle w:val="NormalTok"/>
+        </w:rPr>
+        <w:t xml:space="preserve">data</w:t>
+      </w:r>
+      <w:r>
+        <w:rPr>
+          <w:rStyle w:val="SpecialCharTok"/>
+        </w:rPr>
+        <w:t xml:space="preserve">$</w:t>
+      </w:r>
+      <w:r>
+        <w:rPr>
+          <w:rStyle w:val="NormalTok"/>
+        </w:rPr>
+        <w:t xml:space="preserve">Genuine_or_Fraudulent </w:t>
+      </w:r>
+      <w:r>
+        <w:rPr>
+          <w:rStyle w:val="OtherTok"/>
+        </w:rPr>
+        <w:t xml:space="preserve">&lt;-</w:t>
+      </w:r>
+      <w:r>
+        <w:rPr>
+          <w:rStyle w:val="NormalTok"/>
+        </w:rPr>
+        <w:t xml:space="preserve"> </w:t>
+      </w:r>
+      <w:r>
+        <w:rPr>
+          <w:rStyle w:val="FunctionTok"/>
+        </w:rPr>
+        <w:t xml:space="preserve">ifelse</w:t>
+      </w:r>
+      <w:r>
+        <w:rPr>
+          <w:rStyle w:val="NormalTok"/>
+        </w:rPr>
+        <w:t xml:space="preserve">(data</w:t>
+      </w:r>
+      <w:r>
+        <w:rPr>
+          <w:rStyle w:val="SpecialCharTok"/>
+        </w:rPr>
+        <w:t xml:space="preserve">$</w:t>
+      </w:r>
+      <w:r>
+        <w:rPr>
+          <w:rStyle w:val="NormalTok"/>
+        </w:rPr>
+        <w:t xml:space="preserve">PaperType </w:t>
+      </w:r>
+      <w:r>
+        <w:rPr>
+          <w:rStyle w:val="SpecialCharTok"/>
+        </w:rPr>
+        <w:t xml:space="preserve">%in%</w:t>
+      </w:r>
+      <w:r>
+        <w:rPr>
+          <w:rStyle w:val="NormalTok"/>
+        </w:rPr>
+        <w:t xml:space="preserve"> </w:t>
+      </w:r>
+      <w:r>
+        <w:rPr>
+          <w:rStyle w:val="FunctionTok"/>
+        </w:rPr>
+        <w:t xml:space="preserve">c</w:t>
+      </w:r>
+      <w:r>
+        <w:rPr>
+          <w:rStyle w:val="NormalTok"/>
+        </w:rPr>
+        <w:t xml:space="preserve">(</w:t>
+      </w:r>
+      <w:r>
+        <w:rPr>
+          <w:rStyle w:val="StringTok"/>
+        </w:rPr>
+        <w:t xml:space="preserve">"SAFP"</w:t>
+      </w:r>
+      <w:r>
+        <w:rPr>
+          <w:rStyle w:val="NormalTok"/>
+        </w:rPr>
+        <w:t xml:space="preserve">, </w:t>
+      </w:r>
+      <w:r>
+        <w:rPr>
+          <w:rStyle w:val="StringTok"/>
+        </w:rPr>
+        <w:t xml:space="preserve">"MAFP"</w:t>
+      </w:r>
+      <w:r>
+        <w:rPr>
+          <w:rStyle w:val="NormalTok"/>
+        </w:rPr>
+        <w:t xml:space="preserve">), </w:t>
+      </w:r>
+      <w:r>
+        <w:rPr>
+          <w:rStyle w:val="StringTok"/>
+        </w:rPr>
+        <w:t xml:space="preserve">"FPaper"</w:t>
+      </w:r>
+      <w:r>
+        <w:rPr>
+          <w:rStyle w:val="NormalTok"/>
+        </w:rPr>
+        <w:t xml:space="preserve">, </w:t>
+      </w:r>
+      <w:r>
+        <w:rPr>
+          <w:rStyle w:val="StringTok"/>
+        </w:rPr>
+        <w:t xml:space="preserve">"GPaper"</w:t>
+      </w:r>
+      <w:r>
+        <w:rPr>
+          <w:rStyle w:val="NormalTok"/>
+        </w:rPr>
+        <w:t xml:space="preserve">)</w:t>
+      </w:r>
+    </w:p>
+    <w:p>
+      <w:pPr>
+        <w:numPr>
+          <w:ilvl w:val="0"/>
+          <w:numId w:val="1055"/>
+        </w:numPr>
+      </w:pPr>
+      <w:r>
+        <w:t xml:space="preserve">I have checked the data frame, and this transformation seems to have been done correctly.</w:t>
+      </w:r>
+    </w:p>
+    <w:p>
+      <w:pPr>
+        <w:numPr>
+          <w:ilvl w:val="0"/>
+          <w:numId w:val="1055"/>
+        </w:numPr>
+      </w:pPr>
+      <w:r>
+        <w:t xml:space="preserve">Now to make it a factor variable.</w:t>
+      </w:r>
+    </w:p>
+    <w:p>
+      <w:pPr>
+        <w:pStyle w:val="SourceCode"/>
+      </w:pPr>
+      <w:r>
+        <w:rPr>
+          <w:rStyle w:val="NormalTok"/>
+        </w:rPr>
+        <w:t xml:space="preserve">data</w:t>
+      </w:r>
+      <w:r>
+        <w:rPr>
+          <w:rStyle w:val="SpecialCharTok"/>
+        </w:rPr>
+        <w:t xml:space="preserve">$</w:t>
+      </w:r>
+      <w:r>
+        <w:rPr>
+          <w:rStyle w:val="NormalTok"/>
+        </w:rPr>
+        <w:t xml:space="preserve">Genuine_or_Fraudulent </w:t>
+      </w:r>
+      <w:r>
+        <w:rPr>
+          <w:rStyle w:val="OtherTok"/>
+        </w:rPr>
+        <w:t xml:space="preserve">&lt;-</w:t>
+      </w:r>
+      <w:r>
+        <w:rPr>
+          <w:rStyle w:val="NormalTok"/>
+        </w:rPr>
+        <w:t xml:space="preserve"> </w:t>
+      </w:r>
+      <w:r>
+        <w:rPr>
+          <w:rStyle w:val="FunctionTok"/>
+        </w:rPr>
+        <w:t xml:space="preserve">factor</w:t>
+      </w:r>
+      <w:r>
+        <w:rPr>
+          <w:rStyle w:val="NormalTok"/>
+        </w:rPr>
+        <w:t xml:space="preserve">(data</w:t>
+      </w:r>
+      <w:r>
+        <w:rPr>
+          <w:rStyle w:val="SpecialCharTok"/>
+        </w:rPr>
+        <w:t xml:space="preserve">$</w:t>
+      </w:r>
+      <w:r>
+        <w:rPr>
+          <w:rStyle w:val="NormalTok"/>
+        </w:rPr>
+        <w:t xml:space="preserve">Genuine_or_Fraudulent, </w:t>
+      </w:r>
+      <w:r>
+        <w:rPr>
+          <w:rStyle w:val="AttributeTok"/>
+        </w:rPr>
+        <w:t xml:space="preserve">levels =</w:t>
+      </w:r>
+      <w:r>
+        <w:rPr>
+          <w:rStyle w:val="NormalTok"/>
+        </w:rPr>
+        <w:t xml:space="preserve"> </w:t>
+      </w:r>
+      <w:r>
+        <w:rPr>
+          <w:rStyle w:val="FunctionTok"/>
+        </w:rPr>
+        <w:t xml:space="preserve">c</w:t>
+      </w:r>
+      <w:r>
+        <w:rPr>
+          <w:rStyle w:val="NormalTok"/>
+        </w:rPr>
+        <w:t xml:space="preserve">(</w:t>
+      </w:r>
+      <w:r>
+        <w:rPr>
+          <w:rStyle w:val="StringTok"/>
+        </w:rPr>
+        <w:t xml:space="preserve">"FPaper"</w:t>
+      </w:r>
+      <w:r>
+        <w:rPr>
+          <w:rStyle w:val="NormalTok"/>
+        </w:rPr>
+        <w:t xml:space="preserve">, </w:t>
+      </w:r>
+      <w:r>
+        <w:rPr>
+          <w:rStyle w:val="StringTok"/>
+        </w:rPr>
+        <w:t xml:space="preserve">"GPaper"</w:t>
+      </w:r>
+      <w:r>
+        <w:rPr>
+          <w:rStyle w:val="NormalTok"/>
+        </w:rPr>
+        <w:t xml:space="preserve">), </w:t>
+      </w:r>
+      <w:r>
+        <w:rPr>
+          <w:rStyle w:val="AttributeTok"/>
+        </w:rPr>
+        <w:t xml:space="preserve">labels =</w:t>
+      </w:r>
+      <w:r>
+        <w:rPr>
+          <w:rStyle w:val="NormalTok"/>
+        </w:rPr>
+        <w:t xml:space="preserve"> </w:t>
+      </w:r>
+      <w:r>
+        <w:rPr>
+          <w:rStyle w:val="FunctionTok"/>
+        </w:rPr>
+        <w:t xml:space="preserve">c</w:t>
+      </w:r>
+      <w:r>
+        <w:rPr>
+          <w:rStyle w:val="NormalTok"/>
+        </w:rPr>
+        <w:t xml:space="preserve">(</w:t>
+      </w:r>
+      <w:r>
+        <w:rPr>
+          <w:rStyle w:val="StringTok"/>
+        </w:rPr>
+        <w:t xml:space="preserve">"Fraudulent Papers"</w:t>
+      </w:r>
+      <w:r>
+        <w:rPr>
+          <w:rStyle w:val="NormalTok"/>
+        </w:rPr>
+        <w:t xml:space="preserve">, </w:t>
+      </w:r>
+      <w:r>
+        <w:rPr>
+          <w:rStyle w:val="StringTok"/>
+        </w:rPr>
+        <w:t xml:space="preserve">"Genuine Papers"</w:t>
+      </w:r>
+      <w:r>
+        <w:rPr>
+          <w:rStyle w:val="NormalTok"/>
+        </w:rPr>
+        <w:t xml:space="preserve">))</w:t>
+      </w:r>
+    </w:p>
+    <w:p>
+      <w:pPr>
+        <w:numPr>
+          <w:ilvl w:val="0"/>
+          <w:numId w:val="1056"/>
+        </w:numPr>
+        <w:pStyle w:val="Compact"/>
+      </w:pPr>
+      <w:r>
+        <w:t xml:space="preserve">This transformation also seems to have been done correctly.</w:t>
+      </w:r>
+    </w:p>
+    <w:p>
+      <w:pPr>
+        <w:numPr>
+          <w:ilvl w:val="0"/>
+          <w:numId w:val="1057"/>
+        </w:numPr>
+        <w:pStyle w:val="Compact"/>
+      </w:pPr>
+      <w:r>
+        <w:t xml:space="preserve">To check the assumption of normality we will use the</w:t>
+      </w:r>
+      <w:r>
+        <w:t xml:space="preserve"> </w:t>
+      </w:r>
+      <w:r>
+        <w:rPr>
+          <w:rStyle w:val="VerbatimChar"/>
+        </w:rPr>
+        <w:t xml:space="preserve">ggplot2</w:t>
+      </w:r>
+      <w:r>
+        <w:t xml:space="preserve"> </w:t>
+      </w:r>
+      <w:r>
+        <w:t xml:space="preserve">package to create Q-Q plots for</w:t>
+      </w:r>
+      <w:r>
+        <w:t xml:space="preserve"> </w:t>
+      </w:r>
+      <w:r>
+        <w:rPr>
+          <w:rStyle w:val="VerbatimChar"/>
+        </w:rPr>
+        <w:t xml:space="preserve">LingObf</w:t>
+      </w:r>
+      <w:r>
+        <w:t xml:space="preserve"> </w:t>
+      </w:r>
+      <w:r>
+        <w:t xml:space="preserve">within the</w:t>
+      </w:r>
+      <w:r>
+        <w:t xml:space="preserve"> </w:t>
+      </w:r>
+      <w:r>
+        <w:rPr>
+          <w:rStyle w:val="VerbatimChar"/>
+        </w:rPr>
+        <w:t xml:space="preserve">FPaper</w:t>
+      </w:r>
+      <w:r>
+        <w:t xml:space="preserve">and</w:t>
+      </w:r>
+      <w:r>
+        <w:t xml:space="preserve"> </w:t>
+      </w:r>
+      <w:r>
+        <w:rPr>
+          <w:rStyle w:val="VerbatimChar"/>
+        </w:rPr>
+        <w:t xml:space="preserve">GPaper</w:t>
+      </w:r>
+      <w:r>
+        <w:t xml:space="preserve"> </w:t>
+      </w:r>
+      <w:r>
+        <w:t xml:space="preserve">groups. The Q-Q plots will be investigated visually. Because each group will has</w:t>
       </w:r>
       <w:r>
         <w:t xml:space="preserve"> </w:t>
@@ -18021,6 +18731,1224 @@
           <w:iCs/>
           <w:i/>
         </w:rPr>
+        <w:t xml:space="preserve">n</w:t>
+      </w:r>
+      <w:r>
+        <w:t xml:space="preserve"> </w:t>
+      </w:r>
+      <w:r>
+        <w:t xml:space="preserve">= 44 cases, our t-test will not necessarily be rhobust to violations of this assumption. If the assumption of normality is violated and we cannot fix it, then we will use a bootstrapped t-test to fit a more robust model.</w:t>
+      </w:r>
+    </w:p>
+    <w:p>
+      <w:pPr>
+        <w:pStyle w:val="SourceCode"/>
+      </w:pPr>
+      <w:r>
+        <w:rPr>
+          <w:rStyle w:val="CommentTok"/>
+        </w:rPr>
+        <w:t xml:space="preserve"># To produce Q-Q plot for LingObf within the FPaper and GPaper groups</w:t>
+      </w:r>
+      <w:r>
+        <w:br/>
+      </w:r>
+      <w:r>
+        <w:rPr>
+          <w:rStyle w:val="FunctionTok"/>
+        </w:rPr>
+        <w:t xml:space="preserve">ggplot</w:t>
+      </w:r>
+      <w:r>
+        <w:rPr>
+          <w:rStyle w:val="NormalTok"/>
+        </w:rPr>
+        <w:t xml:space="preserve">(data, </w:t>
+      </w:r>
+      <w:r>
+        <w:rPr>
+          <w:rStyle w:val="FunctionTok"/>
+        </w:rPr>
+        <w:t xml:space="preserve">aes</w:t>
+      </w:r>
+      <w:r>
+        <w:rPr>
+          <w:rStyle w:val="NormalTok"/>
+        </w:rPr>
+        <w:t xml:space="preserve">(</w:t>
+      </w:r>
+      <w:r>
+        <w:rPr>
+          <w:rStyle w:val="AttributeTok"/>
+        </w:rPr>
+        <w:t xml:space="preserve">sample =</w:t>
+      </w:r>
+      <w:r>
+        <w:rPr>
+          <w:rStyle w:val="NormalTok"/>
+        </w:rPr>
+        <w:t xml:space="preserve"> LingObf)) </w:t>
+      </w:r>
+      <w:r>
+        <w:rPr>
+          <w:rStyle w:val="SpecialCharTok"/>
+        </w:rPr>
+        <w:t xml:space="preserve">+</w:t>
+      </w:r>
+      <w:r>
+        <w:rPr>
+          <w:rStyle w:val="NormalTok"/>
+        </w:rPr>
+        <w:t xml:space="preserve"> </w:t>
+      </w:r>
+      <w:r>
+        <w:br/>
+      </w:r>
+      <w:r>
+        <w:rPr>
+          <w:rStyle w:val="NormalTok"/>
+        </w:rPr>
+        <w:t xml:space="preserve">  </w:t>
+      </w:r>
+      <w:r>
+        <w:rPr>
+          <w:rStyle w:val="FunctionTok"/>
+        </w:rPr>
+        <w:t xml:space="preserve">stat_qq</w:t>
+      </w:r>
+      <w:r>
+        <w:rPr>
+          <w:rStyle w:val="NormalTok"/>
+        </w:rPr>
+        <w:t xml:space="preserve">() </w:t>
+      </w:r>
+      <w:r>
+        <w:rPr>
+          <w:rStyle w:val="SpecialCharTok"/>
+        </w:rPr>
+        <w:t xml:space="preserve">+</w:t>
+      </w:r>
+      <w:r>
+        <w:rPr>
+          <w:rStyle w:val="NormalTok"/>
+        </w:rPr>
+        <w:t xml:space="preserve"> </w:t>
+      </w:r>
+      <w:r>
+        <w:br/>
+      </w:r>
+      <w:r>
+        <w:rPr>
+          <w:rStyle w:val="NormalTok"/>
+        </w:rPr>
+        <w:t xml:space="preserve">  </w:t>
+      </w:r>
+      <w:r>
+        <w:rPr>
+          <w:rStyle w:val="FunctionTok"/>
+        </w:rPr>
+        <w:t xml:space="preserve">facet_wrap</w:t>
+      </w:r>
+      <w:r>
+        <w:rPr>
+          <w:rStyle w:val="NormalTok"/>
+        </w:rPr>
+        <w:t xml:space="preserve">(</w:t>
+      </w:r>
+      <w:r>
+        <w:rPr>
+          <w:rStyle w:val="SpecialCharTok"/>
+        </w:rPr>
+        <w:t xml:space="preserve">~</w:t>
+      </w:r>
+      <w:r>
+        <w:rPr>
+          <w:rStyle w:val="NormalTok"/>
+        </w:rPr>
+        <w:t xml:space="preserve"> Genuine_or_Fraudulent) </w:t>
+      </w:r>
+      <w:r>
+        <w:rPr>
+          <w:rStyle w:val="SpecialCharTok"/>
+        </w:rPr>
+        <w:t xml:space="preserve">+</w:t>
+      </w:r>
+      <w:r>
+        <w:br/>
+      </w:r>
+      <w:r>
+        <w:rPr>
+          <w:rStyle w:val="NormalTok"/>
+        </w:rPr>
+        <w:t xml:space="preserve">  </w:t>
+      </w:r>
+      <w:r>
+        <w:rPr>
+          <w:rStyle w:val="FunctionTok"/>
+        </w:rPr>
+        <w:t xml:space="preserve">geom_qq_line</w:t>
+      </w:r>
+      <w:r>
+        <w:rPr>
+          <w:rStyle w:val="NormalTok"/>
+        </w:rPr>
+        <w:t xml:space="preserve">()</w:t>
+      </w:r>
+    </w:p>
+    <w:p>
+      <w:pPr>
+        <w:pStyle w:val="FirstParagraph"/>
+      </w:pPr>
+      <w:r>
+        <w:drawing>
+          <wp:inline>
+            <wp:extent cx="5334000" cy="4267200"/>
+            <wp:effectExtent b="0" l="0" r="0" t="0"/>
+            <wp:docPr descr="" title="" id="74" name="Picture"/>
+            <a:graphic>
+              <a:graphicData uri="http://schemas.openxmlformats.org/drawingml/2006/picture">
+                <pic:pic>
+                  <pic:nvPicPr>
+                    <pic:cNvPr descr="thesis_data_analysis_quarto_files/figure-docx/unnamed-chunk-24-1.png" id="75" name="Picture"/>
+                    <pic:cNvPicPr>
+                      <a:picLocks noChangeArrowheads="1" noChangeAspect="1"/>
+                    </pic:cNvPicPr>
+                  </pic:nvPicPr>
+                  <pic:blipFill>
+                    <a:blip r:embed="rId73"/>
+                    <a:stretch>
+                      <a:fillRect/>
+                    </a:stretch>
+                  </pic:blipFill>
+                  <pic:spPr bwMode="auto">
+                    <a:xfrm>
+                      <a:off x="0" y="0"/>
+                      <a:ext cx="5334000" cy="4267200"/>
+                    </a:xfrm>
+                    <a:prstGeom prst="rect">
+                      <a:avLst/>
+                    </a:prstGeom>
+                    <a:noFill/>
+                    <a:ln w="9525">
+                      <a:noFill/>
+                      <a:headEnd/>
+                      <a:tailEnd/>
+                    </a:ln>
+                  </pic:spPr>
+                </pic:pic>
+              </a:graphicData>
+            </a:graphic>
+          </wp:inline>
+        </w:drawing>
+      </w:r>
+    </w:p>
+    <w:p>
+      <w:pPr>
+        <w:numPr>
+          <w:ilvl w:val="0"/>
+          <w:numId w:val="1058"/>
+        </w:numPr>
+        <w:pStyle w:val="Compact"/>
+      </w:pPr>
+      <w:r>
+        <w:t xml:space="preserve">The QQ plots are relatively close to the theoretical values, but there is some deviation at the ends of the distributions (particularly in the genuine papers group with a huge outlier). Because of this, I will run a Shapiro-Wilk test on each of the groups.</w:t>
+      </w:r>
+    </w:p>
+    <w:p>
+      <w:pPr>
+        <w:pStyle w:val="SourceCode"/>
+      </w:pPr>
+      <w:r>
+        <w:rPr>
+          <w:rStyle w:val="CommentTok"/>
+        </w:rPr>
+        <w:t xml:space="preserve"># Performing the Shapiro-Wilks test for normality within each group</w:t>
+      </w:r>
+      <w:r>
+        <w:br/>
+      </w:r>
+      <w:r>
+        <w:rPr>
+          <w:rStyle w:val="NormalTok"/>
+        </w:rPr>
+        <w:t xml:space="preserve">sw_results_LingObf_GorP </w:t>
+      </w:r>
+      <w:r>
+        <w:rPr>
+          <w:rStyle w:val="OtherTok"/>
+        </w:rPr>
+        <w:t xml:space="preserve">&lt;-</w:t>
+      </w:r>
+      <w:r>
+        <w:rPr>
+          <w:rStyle w:val="NormalTok"/>
+        </w:rPr>
+        <w:t xml:space="preserve"> data </w:t>
+      </w:r>
+      <w:r>
+        <w:rPr>
+          <w:rStyle w:val="SpecialCharTok"/>
+        </w:rPr>
+        <w:t xml:space="preserve">%&gt;%</w:t>
+      </w:r>
+      <w:r>
+        <w:br/>
+      </w:r>
+      <w:r>
+        <w:rPr>
+          <w:rStyle w:val="NormalTok"/>
+        </w:rPr>
+        <w:t xml:space="preserve">  </w:t>
+      </w:r>
+      <w:r>
+        <w:rPr>
+          <w:rStyle w:val="FunctionTok"/>
+        </w:rPr>
+        <w:t xml:space="preserve">group_by</w:t>
+      </w:r>
+      <w:r>
+        <w:rPr>
+          <w:rStyle w:val="NormalTok"/>
+        </w:rPr>
+        <w:t xml:space="preserve">(Genuine_or_Fraudulent) </w:t>
+      </w:r>
+      <w:r>
+        <w:rPr>
+          <w:rStyle w:val="SpecialCharTok"/>
+        </w:rPr>
+        <w:t xml:space="preserve">%&gt;%</w:t>
+      </w:r>
+      <w:r>
+        <w:br/>
+      </w:r>
+      <w:r>
+        <w:rPr>
+          <w:rStyle w:val="NormalTok"/>
+        </w:rPr>
+        <w:t xml:space="preserve">  </w:t>
+      </w:r>
+      <w:r>
+        <w:rPr>
+          <w:rStyle w:val="FunctionTok"/>
+        </w:rPr>
+        <w:t xml:space="preserve">summarise</w:t>
+      </w:r>
+      <w:r>
+        <w:rPr>
+          <w:rStyle w:val="NormalTok"/>
+        </w:rPr>
+        <w:t xml:space="preserve">(</w:t>
+      </w:r>
+      <w:r>
+        <w:rPr>
+          <w:rStyle w:val="AttributeTok"/>
+        </w:rPr>
+        <w:t xml:space="preserve">SW_test_result =</w:t>
+      </w:r>
+      <w:r>
+        <w:rPr>
+          <w:rStyle w:val="NormalTok"/>
+        </w:rPr>
+        <w:t xml:space="preserve"> </w:t>
+      </w:r>
+      <w:r>
+        <w:rPr>
+          <w:rStyle w:val="FunctionTok"/>
+        </w:rPr>
+        <w:t xml:space="preserve">list</w:t>
+      </w:r>
+      <w:r>
+        <w:rPr>
+          <w:rStyle w:val="NormalTok"/>
+        </w:rPr>
+        <w:t xml:space="preserve">(</w:t>
+      </w:r>
+      <w:r>
+        <w:rPr>
+          <w:rStyle w:val="FunctionTok"/>
+        </w:rPr>
+        <w:t xml:space="preserve">shapiro.test</w:t>
+      </w:r>
+      <w:r>
+        <w:rPr>
+          <w:rStyle w:val="NormalTok"/>
+        </w:rPr>
+        <w:t xml:space="preserve">(LingObf)))</w:t>
+      </w:r>
+      <w:r>
+        <w:br/>
+      </w:r>
+      <w:r>
+        <w:br/>
+      </w:r>
+      <w:r>
+        <w:rPr>
+          <w:rStyle w:val="CommentTok"/>
+        </w:rPr>
+        <w:t xml:space="preserve"># Displaying the results</w:t>
+      </w:r>
+      <w:r>
+        <w:br/>
+      </w:r>
+      <w:r>
+        <w:rPr>
+          <w:rStyle w:val="NormalTok"/>
+        </w:rPr>
+        <w:t xml:space="preserve">sw_results_LingObf_GorP</w:t>
+      </w:r>
+      <w:r>
+        <w:rPr>
+          <w:rStyle w:val="SpecialCharTok"/>
+        </w:rPr>
+        <w:t xml:space="preserve">$</w:t>
+      </w:r>
+      <w:r>
+        <w:rPr>
+          <w:rStyle w:val="NormalTok"/>
+        </w:rPr>
+        <w:t xml:space="preserve">SW_test_result[[</w:t>
+      </w:r>
+      <w:r>
+        <w:rPr>
+          <w:rStyle w:val="DecValTok"/>
+        </w:rPr>
+        <w:t xml:space="preserve">1</w:t>
+      </w:r>
+      <w:r>
+        <w:rPr>
+          <w:rStyle w:val="NormalTok"/>
+        </w:rPr>
+        <w:t xml:space="preserve">]]</w:t>
+      </w:r>
+    </w:p>
+    <w:p>
+      <w:pPr>
+        <w:pStyle w:val="SourceCode"/>
+      </w:pPr>
+      <w:r>
+        <w:br/>
+      </w:r>
+      <w:r>
+        <w:rPr>
+          <w:rStyle w:val="VerbatimChar"/>
+        </w:rPr>
+        <w:t xml:space="preserve">    Shapiro-Wilk normality test</w:t>
+      </w:r>
+      <w:r>
+        <w:br/>
+      </w:r>
+      <w:r>
+        <w:br/>
+      </w:r>
+      <w:r>
+        <w:rPr>
+          <w:rStyle w:val="VerbatimChar"/>
+        </w:rPr>
+        <w:t xml:space="preserve">data:  LingObf</w:t>
+      </w:r>
+      <w:r>
+        <w:br/>
+      </w:r>
+      <w:r>
+        <w:rPr>
+          <w:rStyle w:val="VerbatimChar"/>
+        </w:rPr>
+        <w:t xml:space="preserve">W = 0.9676, p-value = 0.2484</w:t>
+      </w:r>
+    </w:p>
+    <w:p>
+      <w:pPr>
+        <w:pStyle w:val="SourceCode"/>
+      </w:pPr>
+      <w:r>
+        <w:rPr>
+          <w:rStyle w:val="NormalTok"/>
+        </w:rPr>
+        <w:t xml:space="preserve">sw_results_LingObf_GorP</w:t>
+      </w:r>
+      <w:r>
+        <w:rPr>
+          <w:rStyle w:val="SpecialCharTok"/>
+        </w:rPr>
+        <w:t xml:space="preserve">$</w:t>
+      </w:r>
+      <w:r>
+        <w:rPr>
+          <w:rStyle w:val="NormalTok"/>
+        </w:rPr>
+        <w:t xml:space="preserve">SW_test_result[[</w:t>
+      </w:r>
+      <w:r>
+        <w:rPr>
+          <w:rStyle w:val="DecValTok"/>
+        </w:rPr>
+        <w:t xml:space="preserve">2</w:t>
+      </w:r>
+      <w:r>
+        <w:rPr>
+          <w:rStyle w:val="NormalTok"/>
+        </w:rPr>
+        <w:t xml:space="preserve">]]</w:t>
+      </w:r>
+    </w:p>
+    <w:p>
+      <w:pPr>
+        <w:pStyle w:val="SourceCode"/>
+      </w:pPr>
+      <w:r>
+        <w:br/>
+      </w:r>
+      <w:r>
+        <w:rPr>
+          <w:rStyle w:val="VerbatimChar"/>
+        </w:rPr>
+        <w:t xml:space="preserve">    Shapiro-Wilk normality test</w:t>
+      </w:r>
+      <w:r>
+        <w:br/>
+      </w:r>
+      <w:r>
+        <w:br/>
+      </w:r>
+      <w:r>
+        <w:rPr>
+          <w:rStyle w:val="VerbatimChar"/>
+        </w:rPr>
+        <w:t xml:space="preserve">data:  LingObf</w:t>
+      </w:r>
+      <w:r>
+        <w:br/>
+      </w:r>
+      <w:r>
+        <w:rPr>
+          <w:rStyle w:val="VerbatimChar"/>
+        </w:rPr>
+        <w:t xml:space="preserve">W = 0.92897, p-value = 0.009613</w:t>
+      </w:r>
+    </w:p>
+    <w:p>
+      <w:pPr>
+        <w:numPr>
+          <w:ilvl w:val="0"/>
+          <w:numId w:val="1059"/>
+        </w:numPr>
+        <w:pStyle w:val="Compact"/>
+      </w:pPr>
+      <w:r>
+        <w:t xml:space="preserve">The Shapiro-Wilk tests indicate that for the Fraudulent Paper group we should accept the null hypothesis that the data are normally distributed, and for the Genuine Paper group we should reject the null hypothesis that the data are normally distributed. I am now going to try to remove the outlier (lowest value for</w:t>
+      </w:r>
+      <w:r>
+        <w:t xml:space="preserve"> </w:t>
+      </w:r>
+      <w:r>
+        <w:rPr>
+          <w:rStyle w:val="VerbatimChar"/>
+        </w:rPr>
+        <w:t xml:space="preserve">LingObf</w:t>
+      </w:r>
+      <w:r>
+        <w:t xml:space="preserve">) and rerun these tests to see if that takes care of the issue. I will create a new data frame (</w:t>
+      </w:r>
+      <w:r>
+        <w:rPr>
+          <w:rStyle w:val="VerbatimChar"/>
+        </w:rPr>
+        <w:t xml:space="preserve">data_no_gpaper_obf_outlier</w:t>
+      </w:r>
+      <w:r>
+        <w:t xml:space="preserve">) without the outlier so that I can preserve the original data for later analyses.</w:t>
+      </w:r>
+    </w:p>
+    <w:p>
+      <w:pPr>
+        <w:pStyle w:val="SourceCode"/>
+      </w:pPr>
+      <w:r>
+        <w:rPr>
+          <w:rStyle w:val="NormalTok"/>
+        </w:rPr>
+        <w:t xml:space="preserve">min_value_obf </w:t>
+      </w:r>
+      <w:r>
+        <w:rPr>
+          <w:rStyle w:val="OtherTok"/>
+        </w:rPr>
+        <w:t xml:space="preserve">&lt;-</w:t>
+      </w:r>
+      <w:r>
+        <w:rPr>
+          <w:rStyle w:val="NormalTok"/>
+        </w:rPr>
+        <w:t xml:space="preserve"> </w:t>
+      </w:r>
+      <w:r>
+        <w:rPr>
+          <w:rStyle w:val="FunctionTok"/>
+        </w:rPr>
+        <w:t xml:space="preserve">min</w:t>
+      </w:r>
+      <w:r>
+        <w:rPr>
+          <w:rStyle w:val="NormalTok"/>
+        </w:rPr>
+        <w:t xml:space="preserve">(data</w:t>
+      </w:r>
+      <w:r>
+        <w:rPr>
+          <w:rStyle w:val="SpecialCharTok"/>
+        </w:rPr>
+        <w:t xml:space="preserve">$</w:t>
+      </w:r>
+      <w:r>
+        <w:rPr>
+          <w:rStyle w:val="NormalTok"/>
+        </w:rPr>
+        <w:t xml:space="preserve">LingObf, </w:t>
+      </w:r>
+      <w:r>
+        <w:rPr>
+          <w:rStyle w:val="AttributeTok"/>
+        </w:rPr>
+        <w:t xml:space="preserve">na.rm =</w:t>
+      </w:r>
+      <w:r>
+        <w:rPr>
+          <w:rStyle w:val="NormalTok"/>
+        </w:rPr>
+        <w:t xml:space="preserve"> </w:t>
+      </w:r>
+      <w:r>
+        <w:rPr>
+          <w:rStyle w:val="ConstantTok"/>
+        </w:rPr>
+        <w:t xml:space="preserve">TRUE</w:t>
+      </w:r>
+      <w:r>
+        <w:rPr>
+          <w:rStyle w:val="NormalTok"/>
+        </w:rPr>
+        <w:t xml:space="preserve">)</w:t>
+      </w:r>
+      <w:r>
+        <w:br/>
+      </w:r>
+      <w:r>
+        <w:br/>
+      </w:r>
+      <w:r>
+        <w:rPr>
+          <w:rStyle w:val="CommentTok"/>
+        </w:rPr>
+        <w:t xml:space="preserve"># Remove the row with the minimum LingObf value from the entire dataset</w:t>
+      </w:r>
+      <w:r>
+        <w:br/>
+      </w:r>
+      <w:r>
+        <w:rPr>
+          <w:rStyle w:val="NormalTok"/>
+        </w:rPr>
+        <w:t xml:space="preserve">data_no_gpaper_obf_outlier </w:t>
+      </w:r>
+      <w:r>
+        <w:rPr>
+          <w:rStyle w:val="OtherTok"/>
+        </w:rPr>
+        <w:t xml:space="preserve">&lt;-</w:t>
+      </w:r>
+      <w:r>
+        <w:rPr>
+          <w:rStyle w:val="NormalTok"/>
+        </w:rPr>
+        <w:t xml:space="preserve"> data </w:t>
+      </w:r>
+      <w:r>
+        <w:rPr>
+          <w:rStyle w:val="SpecialCharTok"/>
+        </w:rPr>
+        <w:t xml:space="preserve">%&gt;%</w:t>
+      </w:r>
+      <w:r>
+        <w:br/>
+      </w:r>
+      <w:r>
+        <w:rPr>
+          <w:rStyle w:val="NormalTok"/>
+        </w:rPr>
+        <w:t xml:space="preserve">  </w:t>
+      </w:r>
+      <w:r>
+        <w:rPr>
+          <w:rStyle w:val="FunctionTok"/>
+        </w:rPr>
+        <w:t xml:space="preserve">filter</w:t>
+      </w:r>
+      <w:r>
+        <w:rPr>
+          <w:rStyle w:val="NormalTok"/>
+        </w:rPr>
+        <w:t xml:space="preserve">(LingObf </w:t>
+      </w:r>
+      <w:r>
+        <w:rPr>
+          <w:rStyle w:val="SpecialCharTok"/>
+        </w:rPr>
+        <w:t xml:space="preserve">!=</w:t>
+      </w:r>
+      <w:r>
+        <w:rPr>
+          <w:rStyle w:val="NormalTok"/>
+        </w:rPr>
+        <w:t xml:space="preserve"> min_value_obf)</w:t>
+      </w:r>
+    </w:p>
+    <w:p>
+      <w:pPr>
+        <w:pStyle w:val="SourceCode"/>
+      </w:pPr>
+      <w:r>
+        <w:rPr>
+          <w:rStyle w:val="VerbatimChar"/>
+        </w:rPr>
+        <w:t xml:space="preserve">Warning: Using one column matrices in `filter()` was deprecated in dplyr 1.1.0.</w:t>
+      </w:r>
+      <w:r>
+        <w:br/>
+      </w:r>
+      <w:r>
+        <w:rPr>
+          <w:rStyle w:val="VerbatimChar"/>
+        </w:rPr>
+        <w:t xml:space="preserve">ℹ Please use one dimensional logical vectors instead.</w:t>
+      </w:r>
+    </w:p>
+    <w:p>
+      <w:pPr>
+        <w:numPr>
+          <w:ilvl w:val="0"/>
+          <w:numId w:val="1060"/>
+        </w:numPr>
+        <w:pStyle w:val="Compact"/>
+      </w:pPr>
+      <w:r>
+        <w:t xml:space="preserve">Now that we have removed the lowest value for GPaper, we will produce the QQ-plots and the Shapiro-Wilk normality tests again.</w:t>
+      </w:r>
+    </w:p>
+    <w:p>
+      <w:pPr>
+        <w:pStyle w:val="SourceCode"/>
+      </w:pPr>
+      <w:r>
+        <w:rPr>
+          <w:rStyle w:val="CommentTok"/>
+        </w:rPr>
+        <w:t xml:space="preserve"># To produce Q-Q plot for LingObf within the FPaper and GPaper groups in the new data frame</w:t>
+      </w:r>
+      <w:r>
+        <w:br/>
+      </w:r>
+      <w:r>
+        <w:rPr>
+          <w:rStyle w:val="FunctionTok"/>
+        </w:rPr>
+        <w:t xml:space="preserve">ggplot</w:t>
+      </w:r>
+      <w:r>
+        <w:rPr>
+          <w:rStyle w:val="NormalTok"/>
+        </w:rPr>
+        <w:t xml:space="preserve">(data_no_gpaper_obf_outlier, </w:t>
+      </w:r>
+      <w:r>
+        <w:rPr>
+          <w:rStyle w:val="FunctionTok"/>
+        </w:rPr>
+        <w:t xml:space="preserve">aes</w:t>
+      </w:r>
+      <w:r>
+        <w:rPr>
+          <w:rStyle w:val="NormalTok"/>
+        </w:rPr>
+        <w:t xml:space="preserve">(</w:t>
+      </w:r>
+      <w:r>
+        <w:rPr>
+          <w:rStyle w:val="AttributeTok"/>
+        </w:rPr>
+        <w:t xml:space="preserve">sample =</w:t>
+      </w:r>
+      <w:r>
+        <w:rPr>
+          <w:rStyle w:val="NormalTok"/>
+        </w:rPr>
+        <w:t xml:space="preserve"> LingObf)) </w:t>
+      </w:r>
+      <w:r>
+        <w:rPr>
+          <w:rStyle w:val="SpecialCharTok"/>
+        </w:rPr>
+        <w:t xml:space="preserve">+</w:t>
+      </w:r>
+      <w:r>
+        <w:rPr>
+          <w:rStyle w:val="NormalTok"/>
+        </w:rPr>
+        <w:t xml:space="preserve"> </w:t>
+      </w:r>
+      <w:r>
+        <w:br/>
+      </w:r>
+      <w:r>
+        <w:rPr>
+          <w:rStyle w:val="NormalTok"/>
+        </w:rPr>
+        <w:t xml:space="preserve">  </w:t>
+      </w:r>
+      <w:r>
+        <w:rPr>
+          <w:rStyle w:val="FunctionTok"/>
+        </w:rPr>
+        <w:t xml:space="preserve">stat_qq</w:t>
+      </w:r>
+      <w:r>
+        <w:rPr>
+          <w:rStyle w:val="NormalTok"/>
+        </w:rPr>
+        <w:t xml:space="preserve">() </w:t>
+      </w:r>
+      <w:r>
+        <w:rPr>
+          <w:rStyle w:val="SpecialCharTok"/>
+        </w:rPr>
+        <w:t xml:space="preserve">+</w:t>
+      </w:r>
+      <w:r>
+        <w:rPr>
+          <w:rStyle w:val="NormalTok"/>
+        </w:rPr>
+        <w:t xml:space="preserve"> </w:t>
+      </w:r>
+      <w:r>
+        <w:br/>
+      </w:r>
+      <w:r>
+        <w:rPr>
+          <w:rStyle w:val="NormalTok"/>
+        </w:rPr>
+        <w:t xml:space="preserve">  </w:t>
+      </w:r>
+      <w:r>
+        <w:rPr>
+          <w:rStyle w:val="FunctionTok"/>
+        </w:rPr>
+        <w:t xml:space="preserve">facet_wrap</w:t>
+      </w:r>
+      <w:r>
+        <w:rPr>
+          <w:rStyle w:val="NormalTok"/>
+        </w:rPr>
+        <w:t xml:space="preserve">(</w:t>
+      </w:r>
+      <w:r>
+        <w:rPr>
+          <w:rStyle w:val="SpecialCharTok"/>
+        </w:rPr>
+        <w:t xml:space="preserve">~</w:t>
+      </w:r>
+      <w:r>
+        <w:rPr>
+          <w:rStyle w:val="NormalTok"/>
+        </w:rPr>
+        <w:t xml:space="preserve"> Genuine_or_Fraudulent) </w:t>
+      </w:r>
+      <w:r>
+        <w:rPr>
+          <w:rStyle w:val="SpecialCharTok"/>
+        </w:rPr>
+        <w:t xml:space="preserve">+</w:t>
+      </w:r>
+      <w:r>
+        <w:br/>
+      </w:r>
+      <w:r>
+        <w:rPr>
+          <w:rStyle w:val="NormalTok"/>
+        </w:rPr>
+        <w:t xml:space="preserve">  </w:t>
+      </w:r>
+      <w:r>
+        <w:rPr>
+          <w:rStyle w:val="FunctionTok"/>
+        </w:rPr>
+        <w:t xml:space="preserve">geom_qq_line</w:t>
+      </w:r>
+      <w:r>
+        <w:rPr>
+          <w:rStyle w:val="NormalTok"/>
+        </w:rPr>
+        <w:t xml:space="preserve">()</w:t>
+      </w:r>
+    </w:p>
+    <w:p>
+      <w:pPr>
+        <w:pStyle w:val="FirstParagraph"/>
+      </w:pPr>
+      <w:r>
+        <w:drawing>
+          <wp:inline>
+            <wp:extent cx="5334000" cy="4267200"/>
+            <wp:effectExtent b="0" l="0" r="0" t="0"/>
+            <wp:docPr descr="" title="" id="77" name="Picture"/>
+            <a:graphic>
+              <a:graphicData uri="http://schemas.openxmlformats.org/drawingml/2006/picture">
+                <pic:pic>
+                  <pic:nvPicPr>
+                    <pic:cNvPr descr="thesis_data_analysis_quarto_files/figure-docx/unnamed-chunk-27-1.png" id="78" name="Picture"/>
+                    <pic:cNvPicPr>
+                      <a:picLocks noChangeArrowheads="1" noChangeAspect="1"/>
+                    </pic:cNvPicPr>
+                  </pic:nvPicPr>
+                  <pic:blipFill>
+                    <a:blip r:embed="rId76"/>
+                    <a:stretch>
+                      <a:fillRect/>
+                    </a:stretch>
+                  </pic:blipFill>
+                  <pic:spPr bwMode="auto">
+                    <a:xfrm>
+                      <a:off x="0" y="0"/>
+                      <a:ext cx="5334000" cy="4267200"/>
+                    </a:xfrm>
+                    <a:prstGeom prst="rect">
+                      <a:avLst/>
+                    </a:prstGeom>
+                    <a:noFill/>
+                    <a:ln w="9525">
+                      <a:noFill/>
+                      <a:headEnd/>
+                      <a:tailEnd/>
+                    </a:ln>
+                  </pic:spPr>
+                </pic:pic>
+              </a:graphicData>
+            </a:graphic>
+          </wp:inline>
+        </w:drawing>
+      </w:r>
+    </w:p>
+    <w:p>
+      <w:pPr>
+        <w:pStyle w:val="SourceCode"/>
+      </w:pPr>
+      <w:r>
+        <w:rPr>
+          <w:rStyle w:val="CommentTok"/>
+        </w:rPr>
+        <w:t xml:space="preserve"># Performing the Shapiro-Wilks test for normality within each group in the new data frame</w:t>
+      </w:r>
+      <w:r>
+        <w:br/>
+      </w:r>
+      <w:r>
+        <w:rPr>
+          <w:rStyle w:val="NormalTok"/>
+        </w:rPr>
+        <w:t xml:space="preserve">sw_results_LingObf_GorP_2 </w:t>
+      </w:r>
+      <w:r>
+        <w:rPr>
+          <w:rStyle w:val="OtherTok"/>
+        </w:rPr>
+        <w:t xml:space="preserve">&lt;-</w:t>
+      </w:r>
+      <w:r>
+        <w:rPr>
+          <w:rStyle w:val="NormalTok"/>
+        </w:rPr>
+        <w:t xml:space="preserve"> data_no_gpaper_obf_outlier </w:t>
+      </w:r>
+      <w:r>
+        <w:rPr>
+          <w:rStyle w:val="SpecialCharTok"/>
+        </w:rPr>
+        <w:t xml:space="preserve">%&gt;%</w:t>
+      </w:r>
+      <w:r>
+        <w:br/>
+      </w:r>
+      <w:r>
+        <w:rPr>
+          <w:rStyle w:val="NormalTok"/>
+        </w:rPr>
+        <w:t xml:space="preserve">  </w:t>
+      </w:r>
+      <w:r>
+        <w:rPr>
+          <w:rStyle w:val="FunctionTok"/>
+        </w:rPr>
+        <w:t xml:space="preserve">group_by</w:t>
+      </w:r>
+      <w:r>
+        <w:rPr>
+          <w:rStyle w:val="NormalTok"/>
+        </w:rPr>
+        <w:t xml:space="preserve">(Genuine_or_Fraudulent) </w:t>
+      </w:r>
+      <w:r>
+        <w:rPr>
+          <w:rStyle w:val="SpecialCharTok"/>
+        </w:rPr>
+        <w:t xml:space="preserve">%&gt;%</w:t>
+      </w:r>
+      <w:r>
+        <w:br/>
+      </w:r>
+      <w:r>
+        <w:rPr>
+          <w:rStyle w:val="NormalTok"/>
+        </w:rPr>
+        <w:t xml:space="preserve">  </w:t>
+      </w:r>
+      <w:r>
+        <w:rPr>
+          <w:rStyle w:val="FunctionTok"/>
+        </w:rPr>
+        <w:t xml:space="preserve">summarise</w:t>
+      </w:r>
+      <w:r>
+        <w:rPr>
+          <w:rStyle w:val="NormalTok"/>
+        </w:rPr>
+        <w:t xml:space="preserve">(</w:t>
+      </w:r>
+      <w:r>
+        <w:rPr>
+          <w:rStyle w:val="AttributeTok"/>
+        </w:rPr>
+        <w:t xml:space="preserve">SW_test_result2 =</w:t>
+      </w:r>
+      <w:r>
+        <w:rPr>
+          <w:rStyle w:val="NormalTok"/>
+        </w:rPr>
+        <w:t xml:space="preserve"> </w:t>
+      </w:r>
+      <w:r>
+        <w:rPr>
+          <w:rStyle w:val="FunctionTok"/>
+        </w:rPr>
+        <w:t xml:space="preserve">list</w:t>
+      </w:r>
+      <w:r>
+        <w:rPr>
+          <w:rStyle w:val="NormalTok"/>
+        </w:rPr>
+        <w:t xml:space="preserve">(</w:t>
+      </w:r>
+      <w:r>
+        <w:rPr>
+          <w:rStyle w:val="FunctionTok"/>
+        </w:rPr>
+        <w:t xml:space="preserve">shapiro.test</w:t>
+      </w:r>
+      <w:r>
+        <w:rPr>
+          <w:rStyle w:val="NormalTok"/>
+        </w:rPr>
+        <w:t xml:space="preserve">(LingObf)))</w:t>
+      </w:r>
+      <w:r>
+        <w:br/>
+      </w:r>
+      <w:r>
+        <w:br/>
+      </w:r>
+      <w:r>
+        <w:rPr>
+          <w:rStyle w:val="CommentTok"/>
+        </w:rPr>
+        <w:t xml:space="preserve"># Displaying the results</w:t>
+      </w:r>
+      <w:r>
+        <w:br/>
+      </w:r>
+      <w:r>
+        <w:rPr>
+          <w:rStyle w:val="NormalTok"/>
+        </w:rPr>
+        <w:t xml:space="preserve">sw_results_LingObf_GorP_2</w:t>
+      </w:r>
+      <w:r>
+        <w:rPr>
+          <w:rStyle w:val="SpecialCharTok"/>
+        </w:rPr>
+        <w:t xml:space="preserve">$</w:t>
+      </w:r>
+      <w:r>
+        <w:rPr>
+          <w:rStyle w:val="NormalTok"/>
+        </w:rPr>
+        <w:t xml:space="preserve">SW_test_result2[[</w:t>
+      </w:r>
+      <w:r>
+        <w:rPr>
+          <w:rStyle w:val="DecValTok"/>
+        </w:rPr>
+        <w:t xml:space="preserve">1</w:t>
+      </w:r>
+      <w:r>
+        <w:rPr>
+          <w:rStyle w:val="NormalTok"/>
+        </w:rPr>
+        <w:t xml:space="preserve">]]</w:t>
+      </w:r>
+    </w:p>
+    <w:p>
+      <w:pPr>
+        <w:pStyle w:val="SourceCode"/>
+      </w:pPr>
+      <w:r>
+        <w:br/>
+      </w:r>
+      <w:r>
+        <w:rPr>
+          <w:rStyle w:val="VerbatimChar"/>
+        </w:rPr>
+        <w:t xml:space="preserve">    Shapiro-Wilk normality test</w:t>
+      </w:r>
+      <w:r>
+        <w:br/>
+      </w:r>
+      <w:r>
+        <w:br/>
+      </w:r>
+      <w:r>
+        <w:rPr>
+          <w:rStyle w:val="VerbatimChar"/>
+        </w:rPr>
+        <w:t xml:space="preserve">data:  LingObf</w:t>
+      </w:r>
+      <w:r>
+        <w:br/>
+      </w:r>
+      <w:r>
+        <w:rPr>
+          <w:rStyle w:val="VerbatimChar"/>
+        </w:rPr>
+        <w:t xml:space="preserve">W = 0.9676, p-value = 0.2484</w:t>
+      </w:r>
+    </w:p>
+    <w:p>
+      <w:pPr>
+        <w:pStyle w:val="SourceCode"/>
+      </w:pPr>
+      <w:r>
+        <w:rPr>
+          <w:rStyle w:val="NormalTok"/>
+        </w:rPr>
+        <w:t xml:space="preserve">sw_results_LingObf_GorP_2</w:t>
+      </w:r>
+      <w:r>
+        <w:rPr>
+          <w:rStyle w:val="SpecialCharTok"/>
+        </w:rPr>
+        <w:t xml:space="preserve">$</w:t>
+      </w:r>
+      <w:r>
+        <w:rPr>
+          <w:rStyle w:val="NormalTok"/>
+        </w:rPr>
+        <w:t xml:space="preserve">SW_test_result2[[</w:t>
+      </w:r>
+      <w:r>
+        <w:rPr>
+          <w:rStyle w:val="DecValTok"/>
+        </w:rPr>
+        <w:t xml:space="preserve">2</w:t>
+      </w:r>
+      <w:r>
+        <w:rPr>
+          <w:rStyle w:val="NormalTok"/>
+        </w:rPr>
+        <w:t xml:space="preserve">]]</w:t>
+      </w:r>
+    </w:p>
+    <w:p>
+      <w:pPr>
+        <w:pStyle w:val="SourceCode"/>
+      </w:pPr>
+      <w:r>
+        <w:br/>
+      </w:r>
+      <w:r>
+        <w:rPr>
+          <w:rStyle w:val="VerbatimChar"/>
+        </w:rPr>
+        <w:t xml:space="preserve">    Shapiro-Wilk normality test</w:t>
+      </w:r>
+      <w:r>
+        <w:br/>
+      </w:r>
+      <w:r>
+        <w:br/>
+      </w:r>
+      <w:r>
+        <w:rPr>
+          <w:rStyle w:val="VerbatimChar"/>
+        </w:rPr>
+        <w:t xml:space="preserve">data:  LingObf</w:t>
+      </w:r>
+      <w:r>
+        <w:br/>
+      </w:r>
+      <w:r>
+        <w:rPr>
+          <w:rStyle w:val="VerbatimChar"/>
+        </w:rPr>
+        <w:t xml:space="preserve">W = 0.92355, p-value = 0.007035</w:t>
+      </w:r>
+    </w:p>
+    <w:p>
+      <w:pPr>
+        <w:numPr>
+          <w:ilvl w:val="0"/>
+          <w:numId w:val="1061"/>
+        </w:numPr>
+        <w:pStyle w:val="Compact"/>
+      </w:pPr>
+      <w:r>
+        <w:t xml:space="preserve">Unfortunately, the result of the Shapiro-Wilk normality test indicates that removal of the outlier did not improve the situation. Instead, I will run the t-test with bootstrapped confidence intervals to attempt to make it robust to violations of the assumption of normality. Because bootstrapped t-tests are also robust to violations of the assumption of homogeneity of variance, we will skip this step.</w:t>
+      </w:r>
+    </w:p>
+    <w:p>
+      <w:pPr>
+        <w:numPr>
+          <w:ilvl w:val="0"/>
+          <w:numId w:val="1062"/>
+        </w:numPr>
+        <w:pStyle w:val="Compact"/>
+      </w:pPr>
+      <w:r>
+        <w:t xml:space="preserve">Now we will run the independent samples t-test with bootstrapped</w:t>
+      </w:r>
+    </w:p>
+    <w:bookmarkStart w:id="89" w:name="refs"/>
+    <w:bookmarkStart w:id="80" w:name="ref-aggarwal2022"/>
+    <w:p>
+      <w:pPr>
+        <w:pStyle w:val="Bibliography"/>
+      </w:pPr>
+      <w:r>
+        <w:t xml:space="preserve">Aggarwal, S. B., Chaitanya. (2022).</w:t>
+      </w:r>
+      <w:r>
+        <w:t xml:space="preserve"> </w:t>
+      </w:r>
+      <w:r>
+        <w:rPr>
+          <w:iCs/>
+          <w:i/>
+        </w:rPr>
         <w:t xml:space="preserve">textstat: Calculate statistical features from text</w:t>
       </w:r>
       <w:r>
@@ -18032,7 +19960,7 @@
       <w:r>
         <w:t xml:space="preserve"> </w:t>
       </w:r>
-      <w:hyperlink r:id="rId73">
+      <w:hyperlink r:id="rId79">
         <w:r>
           <w:rPr>
             <w:rStyle w:val="Hyperlink"/>
@@ -18041,8 +19969,8 @@
         </w:r>
       </w:hyperlink>
     </w:p>
-    <w:bookmarkEnd w:id="74"/>
-    <w:bookmarkStart w:id="76" w:name="ref-boyd2022"/>
+    <w:bookmarkEnd w:id="80"/>
+    <w:bookmarkStart w:id="82" w:name="ref-boyd2022"/>
     <w:p>
       <w:pPr>
         <w:pStyle w:val="Bibliography"/>
@@ -18066,7 +19994,7 @@
       <w:r>
         <w:t xml:space="preserve"> </w:t>
       </w:r>
-      <w:hyperlink r:id="rId75">
+      <w:hyperlink r:id="rId81">
         <w:r>
           <w:rPr>
             <w:rStyle w:val="Hyperlink"/>
@@ -18075,8 +20003,8 @@
         </w:r>
       </w:hyperlink>
     </w:p>
-    <w:bookmarkEnd w:id="76"/>
-    <w:bookmarkStart w:id="78" w:name="ref-markowitz2016"/>
+    <w:bookmarkEnd w:id="82"/>
+    <w:bookmarkStart w:id="84" w:name="ref-markowitz2016"/>
     <w:p>
       <w:pPr>
         <w:pStyle w:val="Bibliography"/>
@@ -18113,7 +20041,7 @@
       <w:r>
         <w:t xml:space="preserve"> </w:t>
       </w:r>
-      <w:hyperlink r:id="rId77">
+      <w:hyperlink r:id="rId83">
         <w:r>
           <w:rPr>
             <w:rStyle w:val="Hyperlink"/>
@@ -18122,8 +20050,8 @@
         </w:r>
       </w:hyperlink>
     </w:p>
-    <w:bookmarkEnd w:id="78"/>
-    <w:bookmarkStart w:id="80" w:name="ref-retracti2023"/>
+    <w:bookmarkEnd w:id="84"/>
+    <w:bookmarkStart w:id="86" w:name="ref-retracti2023"/>
     <w:p>
       <w:pPr>
         <w:pStyle w:val="Bibliography"/>
@@ -18141,7 +20069,7 @@
       <w:r>
         <w:t xml:space="preserve"> </w:t>
       </w:r>
-      <w:hyperlink r:id="rId79">
+      <w:hyperlink r:id="rId85">
         <w:r>
           <w:rPr>
             <w:rStyle w:val="Hyperlink"/>
@@ -18150,8 +20078,8 @@
         </w:r>
       </w:hyperlink>
     </w:p>
-    <w:bookmarkEnd w:id="80"/>
-    <w:bookmarkStart w:id="82" w:name="ref-rocklage2023"/>
+    <w:bookmarkEnd w:id="86"/>
+    <w:bookmarkStart w:id="88" w:name="ref-rocklage2023"/>
     <w:p>
       <w:pPr>
         <w:pStyle w:val="Bibliography"/>
@@ -18188,7 +20116,7 @@
       <w:r>
         <w:t xml:space="preserve"> </w:t>
       </w:r>
-      <w:hyperlink r:id="rId81">
+      <w:hyperlink r:id="rId87">
         <w:r>
           <w:rPr>
             <w:rStyle w:val="Hyperlink"/>
@@ -18197,9 +20125,11 @@
         </w:r>
       </w:hyperlink>
     </w:p>
-    <w:bookmarkEnd w:id="82"/>
-    <w:bookmarkEnd w:id="83"/>
-    <w:bookmarkEnd w:id="84"/>
+    <w:bookmarkEnd w:id="88"/>
+    <w:bookmarkEnd w:id="89"/>
+    <w:bookmarkEnd w:id="90"/>
+    <w:bookmarkEnd w:id="91"/>
+    <w:bookmarkEnd w:id="92"/>
     <w:sectPr/>
   </w:body>
 </w:document>
@@ -19343,6 +21273,117 @@
   </w:num>
   <w:num w:numId="1052">
     <w:abstractNumId w:val="991"/>
+  </w:num>
+  <w:num w:numId="1053">
+    <w:abstractNumId w:val="991"/>
+  </w:num>
+  <w:num w:numId="1054">
+    <w:abstractNumId w:val="99411"/>
+    <w:lvlOverride w:ilvl="0">
+      <w:startOverride w:val="1"/>
+    </w:lvlOverride>
+    <w:lvlOverride w:ilvl="1">
+      <w:startOverride w:val="1"/>
+    </w:lvlOverride>
+    <w:lvlOverride w:ilvl="2">
+      <w:startOverride w:val="1"/>
+    </w:lvlOverride>
+    <w:lvlOverride w:ilvl="3">
+      <w:startOverride w:val="1"/>
+    </w:lvlOverride>
+    <w:lvlOverride w:ilvl="4">
+      <w:startOverride w:val="1"/>
+    </w:lvlOverride>
+    <w:lvlOverride w:ilvl="5">
+      <w:startOverride w:val="1"/>
+    </w:lvlOverride>
+    <w:lvlOverride w:ilvl="6">
+      <w:startOverride w:val="1"/>
+    </w:lvlOverride>
+    <w:lvlOverride w:ilvl="7">
+      <w:startOverride w:val="1"/>
+    </w:lvlOverride>
+    <w:lvlOverride w:ilvl="8">
+      <w:startOverride w:val="1"/>
+    </w:lvlOverride>
+  </w:num>
+  <w:num w:numId="1055">
+    <w:abstractNumId w:val="991"/>
+  </w:num>
+  <w:num w:numId="1056">
+    <w:abstractNumId w:val="991"/>
+  </w:num>
+  <w:num w:numId="1057">
+    <w:abstractNumId w:val="99412"/>
+    <w:lvlOverride w:ilvl="0">
+      <w:startOverride w:val="2"/>
+    </w:lvlOverride>
+    <w:lvlOverride w:ilvl="1">
+      <w:startOverride w:val="2"/>
+    </w:lvlOverride>
+    <w:lvlOverride w:ilvl="2">
+      <w:startOverride w:val="2"/>
+    </w:lvlOverride>
+    <w:lvlOverride w:ilvl="3">
+      <w:startOverride w:val="2"/>
+    </w:lvlOverride>
+    <w:lvlOverride w:ilvl="4">
+      <w:startOverride w:val="2"/>
+    </w:lvlOverride>
+    <w:lvlOverride w:ilvl="5">
+      <w:startOverride w:val="2"/>
+    </w:lvlOverride>
+    <w:lvlOverride w:ilvl="6">
+      <w:startOverride w:val="2"/>
+    </w:lvlOverride>
+    <w:lvlOverride w:ilvl="7">
+      <w:startOverride w:val="2"/>
+    </w:lvlOverride>
+    <w:lvlOverride w:ilvl="8">
+      <w:startOverride w:val="2"/>
+    </w:lvlOverride>
+  </w:num>
+  <w:num w:numId="1058">
+    <w:abstractNumId w:val="991"/>
+  </w:num>
+  <w:num w:numId="1059">
+    <w:abstractNumId w:val="991"/>
+  </w:num>
+  <w:num w:numId="1060">
+    <w:abstractNumId w:val="991"/>
+  </w:num>
+  <w:num w:numId="1061">
+    <w:abstractNumId w:val="991"/>
+  </w:num>
+  <w:num w:numId="1062">
+    <w:abstractNumId w:val="99413"/>
+    <w:lvlOverride w:ilvl="0">
+      <w:startOverride w:val="3"/>
+    </w:lvlOverride>
+    <w:lvlOverride w:ilvl="1">
+      <w:startOverride w:val="3"/>
+    </w:lvlOverride>
+    <w:lvlOverride w:ilvl="2">
+      <w:startOverride w:val="3"/>
+    </w:lvlOverride>
+    <w:lvlOverride w:ilvl="3">
+      <w:startOverride w:val="3"/>
+    </w:lvlOverride>
+    <w:lvlOverride w:ilvl="4">
+      <w:startOverride w:val="3"/>
+    </w:lvlOverride>
+    <w:lvlOverride w:ilvl="5">
+      <w:startOverride w:val="3"/>
+    </w:lvlOverride>
+    <w:lvlOverride w:ilvl="6">
+      <w:startOverride w:val="3"/>
+    </w:lvlOverride>
+    <w:lvlOverride w:ilvl="7">
+      <w:startOverride w:val="3"/>
+    </w:lvlOverride>
+    <w:lvlOverride w:ilvl="8">
+      <w:startOverride w:val="3"/>
+    </w:lvlOverride>
   </w:num>
 </w:numbering>
 </file>

</xml_diff>

<commit_message>
finish testing hypotheses and render
</commit_message>
<xml_diff>
--- a/thesis_data_analysis_quarto.docx
+++ b/thesis_data_analysis_quarto.docx
@@ -642,7 +642,7 @@
         <w:rPr>
           <w:rStyle w:val="VerbatimChar"/>
         </w:rPr>
-        <w:t xml:space="preserve">    /var/folders/38/1ybnplc53zdb089bn6drqfn00000gn/T//RtmpguxdHG/downloaded_packages</w:t>
+        <w:t xml:space="preserve">    /var/folders/38/1ybnplc53zdb089bn6drqfn00000gn/T//RtmpLRgKk3/downloaded_packages</w:t>
       </w:r>
     </w:p>
     <w:p>
@@ -720,7 +720,7 @@
         <w:rPr>
           <w:rStyle w:val="VerbatimChar"/>
         </w:rPr>
-        <w:t xml:space="preserve">    /var/folders/38/1ybnplc53zdb089bn6drqfn00000gn/T//RtmpguxdHG/downloaded_packages</w:t>
+        <w:t xml:space="preserve">    /var/folders/38/1ybnplc53zdb089bn6drqfn00000gn/T//RtmpLRgKk3/downloaded_packages</w:t>
       </w:r>
     </w:p>
     <w:p>
@@ -798,7 +798,7 @@
         <w:rPr>
           <w:rStyle w:val="VerbatimChar"/>
         </w:rPr>
-        <w:t xml:space="preserve">    /var/folders/38/1ybnplc53zdb089bn6drqfn00000gn/T//RtmpguxdHG/downloaded_packages</w:t>
+        <w:t xml:space="preserve">    /var/folders/38/1ybnplc53zdb089bn6drqfn00000gn/T//RtmpLRgKk3/downloaded_packages</w:t>
       </w:r>
     </w:p>
     <w:p>
@@ -876,7 +876,7 @@
         <w:rPr>
           <w:rStyle w:val="VerbatimChar"/>
         </w:rPr>
-        <w:t xml:space="preserve">    /var/folders/38/1ybnplc53zdb089bn6drqfn00000gn/T//RtmpguxdHG/downloaded_packages</w:t>
+        <w:t xml:space="preserve">    /var/folders/38/1ybnplc53zdb089bn6drqfn00000gn/T//RtmpLRgKk3/downloaded_packages</w:t>
       </w:r>
     </w:p>
     <w:p>
@@ -954,7 +954,7 @@
         <w:rPr>
           <w:rStyle w:val="VerbatimChar"/>
         </w:rPr>
-        <w:t xml:space="preserve">    /var/folders/38/1ybnplc53zdb089bn6drqfn00000gn/T//RtmpguxdHG/downloaded_packages</w:t>
+        <w:t xml:space="preserve">    /var/folders/38/1ybnplc53zdb089bn6drqfn00000gn/T//RtmpLRgKk3/downloaded_packages</w:t>
       </w:r>
     </w:p>
     <w:p>
@@ -1032,7 +1032,7 @@
         <w:rPr>
           <w:rStyle w:val="VerbatimChar"/>
         </w:rPr>
-        <w:t xml:space="preserve">    /var/folders/38/1ybnplc53zdb089bn6drqfn00000gn/T//RtmpguxdHG/downloaded_packages</w:t>
+        <w:t xml:space="preserve">    /var/folders/38/1ybnplc53zdb089bn6drqfn00000gn/T//RtmpLRgKk3/downloaded_packages</w:t>
       </w:r>
     </w:p>
     <w:p>
@@ -1110,7 +1110,7 @@
         <w:rPr>
           <w:rStyle w:val="VerbatimChar"/>
         </w:rPr>
-        <w:t xml:space="preserve">    /var/folders/38/1ybnplc53zdb089bn6drqfn00000gn/T//RtmpguxdHG/downloaded_packages</w:t>
+        <w:t xml:space="preserve">    /var/folders/38/1ybnplc53zdb089bn6drqfn00000gn/T//RtmpLRgKk3/downloaded_packages</w:t>
       </w:r>
     </w:p>
     <w:p>
@@ -1188,7 +1188,7 @@
         <w:rPr>
           <w:rStyle w:val="VerbatimChar"/>
         </w:rPr>
-        <w:t xml:space="preserve">    /var/folders/38/1ybnplc53zdb089bn6drqfn00000gn/T//RtmpguxdHG/downloaded_packages</w:t>
+        <w:t xml:space="preserve">    /var/folders/38/1ybnplc53zdb089bn6drqfn00000gn/T//RtmpLRgKk3/downloaded_packages</w:t>
       </w:r>
     </w:p>
     <w:p>
@@ -1266,7 +1266,7 @@
         <w:rPr>
           <w:rStyle w:val="VerbatimChar"/>
         </w:rPr>
-        <w:t xml:space="preserve">    /var/folders/38/1ybnplc53zdb089bn6drqfn00000gn/T//RtmpguxdHG/downloaded_packages</w:t>
+        <w:t xml:space="preserve">    /var/folders/38/1ybnplc53zdb089bn6drqfn00000gn/T//RtmpLRgKk3/downloaded_packages</w:t>
       </w:r>
     </w:p>
     <w:bookmarkEnd w:id="25"/>
@@ -18196,7 +18196,7 @@
     </w:p>
     <w:bookmarkEnd w:id="71"/>
     <w:bookmarkEnd w:id="72"/>
-    <w:bookmarkStart w:id="116" w:name="testing-hypotheses"/>
+    <w:bookmarkStart w:id="118" w:name="testing-hypotheses"/>
     <w:p>
       <w:pPr>
         <w:pStyle w:val="Heading1"/>
@@ -24320,7 +24320,7 @@
     </w:p>
     <w:bookmarkEnd w:id="92"/>
     <w:bookmarkEnd w:id="93"/>
-    <w:bookmarkStart w:id="115" w:name="hypothesis-3-certainty"/>
+    <w:bookmarkStart w:id="98" w:name="hypothesis-3-certainty"/>
     <w:p>
       <w:pPr>
         <w:pStyle w:val="Heading3"/>
@@ -24403,7 +24403,7 @@
         <w:t xml:space="preserve">Fraudulent research will contain less certainty than non-fraudulent research. [Replication]</w:t>
       </w:r>
     </w:p>
-    <w:bookmarkStart w:id="114" w:name="testing-hypothesis-3"/>
+    <w:bookmarkStart w:id="97" w:name="testing-hypothesis-3"/>
     <w:p>
       <w:pPr>
         <w:pStyle w:val="Heading4"/>
@@ -25354,23 +25354,1127 @@
         <w:t xml:space="preserve">Signif. codes:  0 '***' 0.001 '**' 0.01 '*' 0.05 '.' 0.1 ' ' 1</w:t>
       </w:r>
     </w:p>
-    <w:bookmarkStart w:id="113" w:name="refs"/>
-    <w:bookmarkStart w:id="98" w:name="ref-aggarwal2022"/>
-    <w:p>
-      <w:pPr>
-        <w:pStyle w:val="Bibliography"/>
-      </w:pPr>
-      <w:r>
-        <w:t xml:space="preserve">Aggarwal, S. B., Chaitanya. (2022).</w:t>
-      </w:r>
-      <w:r>
-        <w:t xml:space="preserve"> </w:t>
-      </w:r>
+    <w:p>
+      <w:pPr>
+        <w:numPr>
+          <w:ilvl w:val="0"/>
+          <w:numId w:val="1083"/>
+        </w:numPr>
+        <w:pStyle w:val="Compact"/>
+      </w:pPr>
+      <w:r>
+        <w:t xml:space="preserve">Levene’s test for homogeneity of variance indicates that we should reject the null hypothesis that the variances of the two groups is equal. Thus, we will run a Welch’s t-test, which does not assume equal variances.</w:t>
+      </w:r>
+    </w:p>
+    <w:p>
+      <w:pPr>
+        <w:numPr>
+          <w:ilvl w:val="0"/>
+          <w:numId w:val="1084"/>
+        </w:numPr>
+        <w:pStyle w:val="Compact"/>
+      </w:pPr>
+      <w:r>
+        <w:t xml:space="preserve">Conducting the Welch’s t-test.</w:t>
+      </w:r>
+    </w:p>
+    <w:p>
+      <w:pPr>
+        <w:pStyle w:val="SourceCode"/>
+      </w:pPr>
+      <w:r>
+        <w:rPr>
+          <w:rStyle w:val="CommentTok"/>
+        </w:rPr>
+        <w:t xml:space="preserve"># To conduct Welch's t-test</w:t>
+      </w:r>
+      <w:r>
+        <w:br/>
+      </w:r>
+      <w:r>
+        <w:rPr>
+          <w:rStyle w:val="NormalTok"/>
+        </w:rPr>
+        <w:t xml:space="preserve">hyp_three_welch_t_test </w:t>
+      </w:r>
+      <w:r>
+        <w:rPr>
+          <w:rStyle w:val="OtherTok"/>
+        </w:rPr>
+        <w:t xml:space="preserve">&lt;-</w:t>
+      </w:r>
+      <w:r>
+        <w:rPr>
+          <w:rStyle w:val="NormalTok"/>
+        </w:rPr>
+        <w:t xml:space="preserve"> </w:t>
+      </w:r>
+      <w:r>
+        <w:rPr>
+          <w:rStyle w:val="FunctionTok"/>
+        </w:rPr>
+        <w:t xml:space="preserve">t.test</w:t>
+      </w:r>
+      <w:r>
+        <w:rPr>
+          <w:rStyle w:val="NormalTok"/>
+        </w:rPr>
+        <w:t xml:space="preserve">(CertSent </w:t>
+      </w:r>
+      <w:r>
+        <w:rPr>
+          <w:rStyle w:val="SpecialCharTok"/>
+        </w:rPr>
+        <w:t xml:space="preserve">~</w:t>
+      </w:r>
+      <w:r>
+        <w:rPr>
+          <w:rStyle w:val="NormalTok"/>
+        </w:rPr>
+        <w:t xml:space="preserve"> Genuine_or_Fraudulent, </w:t>
+      </w:r>
+      <w:r>
+        <w:rPr>
+          <w:rStyle w:val="AttributeTok"/>
+        </w:rPr>
+        <w:t xml:space="preserve">data =</w:t>
+      </w:r>
+      <w:r>
+        <w:rPr>
+          <w:rStyle w:val="NormalTok"/>
+        </w:rPr>
+        <w:t xml:space="preserve"> data, </w:t>
+      </w:r>
+      <w:r>
+        <w:rPr>
+          <w:rStyle w:val="AttributeTok"/>
+        </w:rPr>
+        <w:t xml:space="preserve">var.equal =</w:t>
+      </w:r>
+      <w:r>
+        <w:rPr>
+          <w:rStyle w:val="NormalTok"/>
+        </w:rPr>
+        <w:t xml:space="preserve"> </w:t>
+      </w:r>
+      <w:r>
+        <w:rPr>
+          <w:rStyle w:val="ConstantTok"/>
+        </w:rPr>
+        <w:t xml:space="preserve">FALSE</w:t>
+      </w:r>
+      <w:r>
+        <w:rPr>
+          <w:rStyle w:val="NormalTok"/>
+        </w:rPr>
+        <w:t xml:space="preserve">)</w:t>
+      </w:r>
+      <w:r>
+        <w:br/>
+      </w:r>
+      <w:r>
+        <w:br/>
+      </w:r>
+      <w:r>
+        <w:rPr>
+          <w:rStyle w:val="CommentTok"/>
+        </w:rPr>
+        <w:t xml:space="preserve"># To print the Welch's t-test result</w:t>
+      </w:r>
+      <w:r>
+        <w:br/>
+      </w:r>
+      <w:r>
+        <w:rPr>
+          <w:rStyle w:val="NormalTok"/>
+        </w:rPr>
+        <w:t xml:space="preserve">hyp_three_welch_t_test</w:t>
+      </w:r>
+    </w:p>
+    <w:p>
+      <w:pPr>
+        <w:pStyle w:val="SourceCode"/>
+      </w:pPr>
+      <w:r>
+        <w:br/>
+      </w:r>
+      <w:r>
+        <w:rPr>
+          <w:rStyle w:val="VerbatimChar"/>
+        </w:rPr>
+        <w:t xml:space="preserve">    Welch Two Sample t-test</w:t>
+      </w:r>
+      <w:r>
+        <w:br/>
+      </w:r>
+      <w:r>
+        <w:br/>
+      </w:r>
+      <w:r>
+        <w:rPr>
+          <w:rStyle w:val="VerbatimChar"/>
+        </w:rPr>
+        <w:t xml:space="preserve">data:  CertSent by Genuine_or_Fraudulent</w:t>
+      </w:r>
+      <w:r>
+        <w:br/>
+      </w:r>
+      <w:r>
+        <w:rPr>
+          <w:rStyle w:val="VerbatimChar"/>
+        </w:rPr>
+        <w:t xml:space="preserve">t = 1.6329, df = 73.47, p-value = 0.1068</w:t>
+      </w:r>
+      <w:r>
+        <w:br/>
+      </w:r>
+      <w:r>
+        <w:rPr>
+          <w:rStyle w:val="VerbatimChar"/>
+        </w:rPr>
+        <w:t xml:space="preserve">alternative hypothesis: true difference in means between group Fraudulent Papers and group Genuine Papers is not equal to 0</w:t>
+      </w:r>
+      <w:r>
+        <w:br/>
+      </w:r>
+      <w:r>
+        <w:rPr>
+          <w:rStyle w:val="VerbatimChar"/>
+        </w:rPr>
+        <w:t xml:space="preserve">95 percent confidence interval:</w:t>
+      </w:r>
+      <w:r>
+        <w:br/>
+      </w:r>
+      <w:r>
+        <w:rPr>
+          <w:rStyle w:val="VerbatimChar"/>
+        </w:rPr>
+        <w:t xml:space="preserve"> -0.0193144  0.1945871</w:t>
+      </w:r>
+      <w:r>
+        <w:br/>
+      </w:r>
+      <w:r>
+        <w:rPr>
+          <w:rStyle w:val="VerbatimChar"/>
+        </w:rPr>
+        <w:t xml:space="preserve">sample estimates:</w:t>
+      </w:r>
+      <w:r>
+        <w:br/>
+      </w:r>
+      <w:r>
+        <w:rPr>
+          <w:rStyle w:val="VerbatimChar"/>
+        </w:rPr>
+        <w:t xml:space="preserve">mean in group Fraudulent Papers    mean in group Genuine Papers </w:t>
+      </w:r>
+      <w:r>
+        <w:br/>
+      </w:r>
+      <w:r>
+        <w:rPr>
+          <w:rStyle w:val="VerbatimChar"/>
+        </w:rPr>
+        <w:t xml:space="preserve">                       6.213636                        6.126000 </w:t>
+      </w:r>
+    </w:p>
+    <w:p>
+      <w:pPr>
+        <w:numPr>
+          <w:ilvl w:val="0"/>
+          <w:numId w:val="1085"/>
+        </w:numPr>
+      </w:pPr>
+      <w:r>
+        <w:t xml:space="preserve">Contrary to our hypothesis, Fraudulent Papers actually have higher mean certainty sentiment than Genuine Papers, although this result is not significant.</w:t>
+      </w:r>
+    </w:p>
+    <w:p>
+      <w:pPr>
+        <w:numPr>
+          <w:ilvl w:val="1"/>
+          <w:numId w:val="1086"/>
+        </w:numPr>
+        <w:pStyle w:val="Compact"/>
+      </w:pPr>
+      <w:r>
+        <w:t xml:space="preserve">These results align with</w:t>
+      </w:r>
+      <w:r>
+        <w:t xml:space="preserve"> </w:t>
+      </w:r>
+      <w:r>
+        <w:t xml:space="preserve">(Dehdarirad &amp; Schirone, 2023)</w:t>
+      </w:r>
+      <w:r>
+        <w:t xml:space="preserve">.</w:t>
+      </w:r>
+    </w:p>
+    <w:bookmarkEnd w:id="97"/>
+    <w:bookmarkEnd w:id="98"/>
+    <w:bookmarkStart w:id="117" w:name="hypothesis-4"/>
+    <w:p>
+      <w:pPr>
+        <w:pStyle w:val="Heading3"/>
+      </w:pPr>
+      <w:r>
+        <w:rPr>
+          <w:bCs/>
+          <w:b/>
+        </w:rPr>
+        <w:t xml:space="preserve">Hypothesis 4:</w:t>
+      </w:r>
+    </w:p>
+    <w:p>
+      <w:pPr>
+        <w:pStyle w:val="FirstParagraph"/>
+      </w:pPr>
+      <w:r>
+        <w:rPr>
+          <w:bCs/>
+          <w:b/>
+        </w:rPr>
+        <w:t xml:space="preserve">Hypothesis 4</w:t>
+      </w:r>
+      <w:r>
+        <w:t xml:space="preserve"> </w:t>
+      </w:r>
+      <w:r>
+        <w:t xml:space="preserve">is a logical extension of the notion that to hide information you must first have control over related information flow. Based on this principle,</w:t>
+      </w:r>
+      <w:r>
+        <w:t xml:space="preserve"> </w:t>
+      </w:r>
+      <w:r>
+        <w:rPr>
+          <w:bCs/>
+          <w:b/>
+        </w:rPr>
+        <w:t xml:space="preserve">Hypothesis 4</w:t>
+      </w:r>
+      <w:r>
+        <w:t xml:space="preserve"> </w:t>
+      </w:r>
+      <w:r>
+        <w:t xml:space="preserve">is formulated as follows:</w:t>
+      </w:r>
+    </w:p>
+    <w:p>
+      <w:pPr>
+        <w:pStyle w:val="BodyText"/>
+      </w:pPr>
+      <w:r>
+        <w:rPr>
+          <w:bCs/>
+          <w:b/>
+        </w:rPr>
+        <w:t xml:space="preserve">Hypothesis 4:</w:t>
+      </w:r>
+      <w:r>
+        <w:t xml:space="preserve"> </w:t>
+      </w:r>
+      <w:r>
+        <w:t xml:space="preserve">For multi-author fraudulent papers, the fraudulent author will be the corresponding author more frequently than other authors. [Novel]</w:t>
+      </w:r>
+    </w:p>
+    <w:p>
+      <w:pPr>
+        <w:pStyle w:val="BodyText"/>
+      </w:pPr>
+      <w:r>
+        <w:rPr>
+          <w:bCs/>
+          <w:b/>
+        </w:rPr>
+        <w:t xml:space="preserve">Hypothesis 4</w:t>
+      </w:r>
+      <w:r>
+        <w:t xml:space="preserve"> </w:t>
+      </w:r>
+      <w:r>
+        <w:t xml:space="preserve">rests on the following two assumptions:</w:t>
+      </w:r>
+    </w:p>
+    <w:p>
+      <w:pPr>
+        <w:numPr>
+          <w:ilvl w:val="0"/>
+          <w:numId w:val="1087"/>
+        </w:numPr>
+      </w:pPr>
       <w:r>
         <w:rPr>
           <w:iCs/>
           <w:i/>
         </w:rPr>
+        <w:t xml:space="preserve">First, all authors on a paper are equally likely to be the corresponding author.</w:t>
+      </w:r>
+      <w:r>
+        <w:t xml:space="preserve"> Although this assumption oversimplifies norms of assigning scientists to be corresponding authors, in the absence of more information regarding, for example, author order, author responsibilities, or laboratory status, it is the most accurate prediction we can make regarding the likelihood of an author being the corresponding author. That is, in the absence of other information it is the baseline prediction.</w:t>
+      </w:r>
+    </w:p>
+    <w:p>
+      <w:pPr>
+        <w:numPr>
+          <w:ilvl w:val="0"/>
+          <w:numId w:val="1087"/>
+        </w:numPr>
+      </w:pPr>
+      <w:r>
+        <w:rPr>
+          <w:iCs/>
+          <w:i/>
+        </w:rPr>
+        <w:t xml:space="preserve">Second, if fraudulent authors to not attempt to control information flow, they are equally likely to be the corresponding as their coauthors are.</w:t>
+      </w:r>
+      <w:r>
+        <w:t xml:space="preserve"> This may also oversimplify the norms of assigning scientists to be corresponding authors. For example, it is possible that fraudulent authors perform more data management, and it is possible that scientists that are responsible for data management are more likely to be corresponding authors. However, given the absence of this information (e.g., regarding research group norms), this assumption is reasonable.</w:t>
+      </w:r>
+    </w:p>
+    <w:p>
+      <w:pPr>
+        <w:pStyle w:val="FirstParagraph"/>
+      </w:pPr>
+      <w:r>
+        <w:t xml:space="preserve">These two assumptions allow us to make a prediction regarding the baseline expected frequency that fraudulent authors will be the corresponding authors of fraudulent research papers if they do not attempt to control information flow.</w:t>
+      </w:r>
+    </w:p>
+    <w:bookmarkStart w:id="116" w:name="testing-hypothesis-4"/>
+    <w:p>
+      <w:pPr>
+        <w:pStyle w:val="Heading4"/>
+      </w:pPr>
+      <w:r>
+        <w:rPr>
+          <w:bCs/>
+          <w:b/>
+        </w:rPr>
+        <w:t xml:space="preserve">Testing Hypothesis 4:</w:t>
+      </w:r>
+    </w:p>
+    <w:p>
+      <w:pPr>
+        <w:pStyle w:val="FirstParagraph"/>
+      </w:pPr>
+      <w:r>
+        <w:t xml:space="preserve">To test</w:t>
+      </w:r>
+      <w:r>
+        <w:t xml:space="preserve"> </w:t>
+      </w:r>
+      <w:r>
+        <w:rPr>
+          <w:bCs/>
+          <w:b/>
+        </w:rPr>
+        <w:t xml:space="preserve">Hypothesis 4</w:t>
+      </w:r>
+      <w:r>
+        <w:t xml:space="preserve"> </w:t>
+      </w:r>
+      <w:r>
+        <w:t xml:space="preserve">we will conduct a binomial test to compare the observed likelihood that the fraudulent author is the corresponding author (i.e.,</w:t>
+      </w:r>
+      <w:r>
+        <w:t xml:space="preserve"> </w:t>
+      </w:r>
+      <w:r>
+        <w:rPr>
+          <w:rStyle w:val="VerbatimChar"/>
+        </w:rPr>
+        <w:t xml:space="preserve">FraudCorrAuth</w:t>
+      </w:r>
+      <w:r>
+        <w:t xml:space="preserve">) to the expected probability given the assumption of equal likelihood for all authors and the average number of authors on each MAFP.</w:t>
+      </w:r>
+    </w:p>
+    <w:p>
+      <w:pPr>
+        <w:numPr>
+          <w:ilvl w:val="0"/>
+          <w:numId w:val="1088"/>
+        </w:numPr>
+        <w:pStyle w:val="Compact"/>
+      </w:pPr>
+      <w:r>
+        <w:t xml:space="preserve">To attain the expected probabiltiy we will calculate the inverse of the mean number of authors on all MAFP where the corresponding author is known. To do this, we will first need to filter out other </w:t>
+      </w:r>
+      <w:r>
+        <w:t xml:space="preserve"> </w:t>
+      </w:r>
+      <w:r>
+        <w:rPr>
+          <w:rStyle w:val="VerbatimChar"/>
+        </w:rPr>
+        <w:t xml:space="preserve">PaperType</w:t>
+      </w:r>
+      <w:r>
+        <w:t xml:space="preserve"> </w:t>
+      </w:r>
+      <w:r>
+        <w:t xml:space="preserve">categories and MAFP cases where the corresponding author is unknown (i.e.,</w:t>
+      </w:r>
+      <w:r>
+        <w:t xml:space="preserve"> </w:t>
+      </w:r>
+      <w:r>
+        <w:rPr>
+          <w:rStyle w:val="VerbatimChar"/>
+        </w:rPr>
+        <w:t xml:space="preserve">FraudCorrAuth</w:t>
+      </w:r>
+      <w:r>
+        <w:t xml:space="preserve"> </w:t>
+      </w:r>
+      <w:r>
+        <w:t xml:space="preserve">has a missing value) to make a new data frame,</w:t>
+      </w:r>
+      <w:r>
+        <w:t xml:space="preserve"> </w:t>
+      </w:r>
+      <w:r>
+        <w:rPr>
+          <w:rStyle w:val="VerbatimChar"/>
+        </w:rPr>
+        <w:t xml:space="preserve">hypothesis_four_df</w:t>
+      </w:r>
+      <w:r>
+        <w:t xml:space="preserve">. Then, we will calculate the mean</w:t>
+      </w:r>
+      <w:r>
+        <w:t xml:space="preserve"> </w:t>
+      </w:r>
+      <w:r>
+        <w:rPr>
+          <w:rStyle w:val="VerbatimChar"/>
+        </w:rPr>
+        <w:t xml:space="preserve">NumAuth</w:t>
+      </w:r>
+      <w:r>
+        <w:t xml:space="preserve"> </w:t>
+      </w:r>
+      <w:r>
+        <w:t xml:space="preserve">within this data frame and take its inverse.</w:t>
+      </w:r>
+    </w:p>
+    <w:p>
+      <w:pPr>
+        <w:pStyle w:val="SourceCode"/>
+      </w:pPr>
+      <w:r>
+        <w:rPr>
+          <w:rStyle w:val="CommentTok"/>
+        </w:rPr>
+        <w:t xml:space="preserve"># To create data frame that only includes MAFP with a score for FraudCorrAuth</w:t>
+      </w:r>
+      <w:r>
+        <w:br/>
+      </w:r>
+      <w:r>
+        <w:rPr>
+          <w:rStyle w:val="NormalTok"/>
+        </w:rPr>
+        <w:t xml:space="preserve">hypothesis_four_df </w:t>
+      </w:r>
+      <w:r>
+        <w:rPr>
+          <w:rStyle w:val="OtherTok"/>
+        </w:rPr>
+        <w:t xml:space="preserve">&lt;-</w:t>
+      </w:r>
+      <w:r>
+        <w:rPr>
+          <w:rStyle w:val="NormalTok"/>
+        </w:rPr>
+        <w:t xml:space="preserve"> data[data</w:t>
+      </w:r>
+      <w:r>
+        <w:rPr>
+          <w:rStyle w:val="SpecialCharTok"/>
+        </w:rPr>
+        <w:t xml:space="preserve">$</w:t>
+      </w:r>
+      <w:r>
+        <w:rPr>
+          <w:rStyle w:val="NormalTok"/>
+        </w:rPr>
+        <w:t xml:space="preserve">PaperType </w:t>
+      </w:r>
+      <w:r>
+        <w:rPr>
+          <w:rStyle w:val="SpecialCharTok"/>
+        </w:rPr>
+        <w:t xml:space="preserve">==</w:t>
+      </w:r>
+      <w:r>
+        <w:rPr>
+          <w:rStyle w:val="NormalTok"/>
+        </w:rPr>
+        <w:t xml:space="preserve"> </w:t>
+      </w:r>
+      <w:r>
+        <w:rPr>
+          <w:rStyle w:val="StringTok"/>
+        </w:rPr>
+        <w:t xml:space="preserve">'MAFP'</w:t>
+      </w:r>
+      <w:r>
+        <w:rPr>
+          <w:rStyle w:val="NormalTok"/>
+        </w:rPr>
+        <w:t xml:space="preserve"> </w:t>
+      </w:r>
+      <w:r>
+        <w:rPr>
+          <w:rStyle w:val="SpecialCharTok"/>
+        </w:rPr>
+        <w:t xml:space="preserve">&amp;</w:t>
+      </w:r>
+      <w:r>
+        <w:rPr>
+          <w:rStyle w:val="NormalTok"/>
+        </w:rPr>
+        <w:t xml:space="preserve"> data</w:t>
+      </w:r>
+      <w:r>
+        <w:rPr>
+          <w:rStyle w:val="SpecialCharTok"/>
+        </w:rPr>
+        <w:t xml:space="preserve">$</w:t>
+      </w:r>
+      <w:r>
+        <w:rPr>
+          <w:rStyle w:val="NormalTok"/>
+        </w:rPr>
+        <w:t xml:space="preserve">FraudCorrAuth </w:t>
+      </w:r>
+      <w:r>
+        <w:rPr>
+          <w:rStyle w:val="SpecialCharTok"/>
+        </w:rPr>
+        <w:t xml:space="preserve">%in%</w:t>
+      </w:r>
+      <w:r>
+        <w:rPr>
+          <w:rStyle w:val="NormalTok"/>
+        </w:rPr>
+        <w:t xml:space="preserve"> </w:t>
+      </w:r>
+      <w:r>
+        <w:rPr>
+          <w:rStyle w:val="FunctionTok"/>
+        </w:rPr>
+        <w:t xml:space="preserve">c</w:t>
+      </w:r>
+      <w:r>
+        <w:rPr>
+          <w:rStyle w:val="NormalTok"/>
+        </w:rPr>
+        <w:t xml:space="preserve">(</w:t>
+      </w:r>
+      <w:r>
+        <w:rPr>
+          <w:rStyle w:val="StringTok"/>
+        </w:rPr>
+        <w:t xml:space="preserve">"0"</w:t>
+      </w:r>
+      <w:r>
+        <w:rPr>
+          <w:rStyle w:val="NormalTok"/>
+        </w:rPr>
+        <w:t xml:space="preserve">, </w:t>
+      </w:r>
+      <w:r>
+        <w:rPr>
+          <w:rStyle w:val="StringTok"/>
+        </w:rPr>
+        <w:t xml:space="preserve">"1"</w:t>
+      </w:r>
+      <w:r>
+        <w:rPr>
+          <w:rStyle w:val="NormalTok"/>
+        </w:rPr>
+        <w:t xml:space="preserve">), ]</w:t>
+      </w:r>
+      <w:r>
+        <w:br/>
+      </w:r>
+      <w:r>
+        <w:br/>
+      </w:r>
+      <w:r>
+        <w:rPr>
+          <w:rStyle w:val="CommentTok"/>
+        </w:rPr>
+        <w:t xml:space="preserve"># To calculate the mean number of authors within the data frame</w:t>
+      </w:r>
+      <w:r>
+        <w:br/>
+      </w:r>
+      <w:r>
+        <w:rPr>
+          <w:rStyle w:val="NormalTok"/>
+        </w:rPr>
+        <w:t xml:space="preserve">mean_MAFP_NumAuth_corrauth_known </w:t>
+      </w:r>
+      <w:r>
+        <w:rPr>
+          <w:rStyle w:val="OtherTok"/>
+        </w:rPr>
+        <w:t xml:space="preserve">&lt;-</w:t>
+      </w:r>
+      <w:r>
+        <w:rPr>
+          <w:rStyle w:val="NormalTok"/>
+        </w:rPr>
+        <w:t xml:space="preserve"> </w:t>
+      </w:r>
+      <w:r>
+        <w:rPr>
+          <w:rStyle w:val="FunctionTok"/>
+        </w:rPr>
+        <w:t xml:space="preserve">mean</w:t>
+      </w:r>
+      <w:r>
+        <w:rPr>
+          <w:rStyle w:val="NormalTok"/>
+        </w:rPr>
+        <w:t xml:space="preserve">(hypothesis_four_df</w:t>
+      </w:r>
+      <w:r>
+        <w:rPr>
+          <w:rStyle w:val="SpecialCharTok"/>
+        </w:rPr>
+        <w:t xml:space="preserve">$</w:t>
+      </w:r>
+      <w:r>
+        <w:rPr>
+          <w:rStyle w:val="NormalTok"/>
+        </w:rPr>
+        <w:t xml:space="preserve">NumAuth)</w:t>
+      </w:r>
+      <w:r>
+        <w:br/>
+      </w:r>
+      <w:r>
+        <w:br/>
+      </w:r>
+      <w:r>
+        <w:rPr>
+          <w:rStyle w:val="CommentTok"/>
+        </w:rPr>
+        <w:t xml:space="preserve"># To display the mean value</w:t>
+      </w:r>
+      <w:r>
+        <w:br/>
+      </w:r>
+      <w:r>
+        <w:rPr>
+          <w:rStyle w:val="NormalTok"/>
+        </w:rPr>
+        <w:t xml:space="preserve">mean_MAFP_NumAuth_corrauth_known</w:t>
+      </w:r>
+    </w:p>
+    <w:p>
+      <w:pPr>
+        <w:pStyle w:val="SourceCode"/>
+      </w:pPr>
+      <w:r>
+        <w:rPr>
+          <w:rStyle w:val="VerbatimChar"/>
+        </w:rPr>
+        <w:t xml:space="preserve">[1] 3.125</w:t>
+      </w:r>
+    </w:p>
+    <w:p>
+      <w:pPr>
+        <w:pStyle w:val="SourceCode"/>
+      </w:pPr>
+      <w:r>
+        <w:rPr>
+          <w:rStyle w:val="CommentTok"/>
+        </w:rPr>
+        <w:t xml:space="preserve"># To calculate the inverse of mean_MAFP_NumAuth_corrauth_known</w:t>
+      </w:r>
+      <w:r>
+        <w:br/>
+      </w:r>
+      <w:r>
+        <w:rPr>
+          <w:rStyle w:val="NormalTok"/>
+        </w:rPr>
+        <w:t xml:space="preserve">expected_prob_FraudCorrAuth </w:t>
+      </w:r>
+      <w:r>
+        <w:rPr>
+          <w:rStyle w:val="OtherTok"/>
+        </w:rPr>
+        <w:t xml:space="preserve">&lt;-</w:t>
+      </w:r>
+      <w:r>
+        <w:rPr>
+          <w:rStyle w:val="NormalTok"/>
+        </w:rPr>
+        <w:t xml:space="preserve"> </w:t>
+      </w:r>
+      <w:r>
+        <w:rPr>
+          <w:rStyle w:val="DecValTok"/>
+        </w:rPr>
+        <w:t xml:space="preserve">1</w:t>
+      </w:r>
+      <w:r>
+        <w:rPr>
+          <w:rStyle w:val="NormalTok"/>
+        </w:rPr>
+        <w:t xml:space="preserve"> </w:t>
+      </w:r>
+      <w:r>
+        <w:rPr>
+          <w:rStyle w:val="SpecialCharTok"/>
+        </w:rPr>
+        <w:t xml:space="preserve">/</w:t>
+      </w:r>
+      <w:r>
+        <w:rPr>
+          <w:rStyle w:val="NormalTok"/>
+        </w:rPr>
+        <w:t xml:space="preserve"> mean_MAFP_NumAuth_corrauth_known</w:t>
+      </w:r>
+      <w:r>
+        <w:br/>
+      </w:r>
+      <w:r>
+        <w:br/>
+      </w:r>
+      <w:r>
+        <w:rPr>
+          <w:rStyle w:val="CommentTok"/>
+        </w:rPr>
+        <w:t xml:space="preserve"># To display the expected probability</w:t>
+      </w:r>
+      <w:r>
+        <w:br/>
+      </w:r>
+      <w:r>
+        <w:rPr>
+          <w:rStyle w:val="NormalTok"/>
+        </w:rPr>
+        <w:t xml:space="preserve">expected_prob_FraudCorrAuth</w:t>
+      </w:r>
+    </w:p>
+    <w:p>
+      <w:pPr>
+        <w:pStyle w:val="SourceCode"/>
+      </w:pPr>
+      <w:r>
+        <w:rPr>
+          <w:rStyle w:val="VerbatimChar"/>
+        </w:rPr>
+        <w:t xml:space="preserve">[1] 0.32</w:t>
+      </w:r>
+    </w:p>
+    <w:p>
+      <w:pPr>
+        <w:numPr>
+          <w:ilvl w:val="0"/>
+          <w:numId w:val="1089"/>
+        </w:numPr>
+        <w:pStyle w:val="Compact"/>
+      </w:pPr>
+      <w:r>
+        <w:t xml:space="preserve">The mean number of authors in this subsample is 3.125, and the expected likelihood that the fraudulent author would be the corresponding author is therefore .32.</w:t>
+      </w:r>
+    </w:p>
+    <w:p>
+      <w:pPr>
+        <w:numPr>
+          <w:ilvl w:val="0"/>
+          <w:numId w:val="1090"/>
+        </w:numPr>
+        <w:pStyle w:val="Compact"/>
+      </w:pPr>
+      <w:r>
+        <w:t xml:space="preserve">Next, we will conduct a binomial test to compare the observed likelihood that a corresponding author is the fraudulent author to the expected probability (</w:t>
+      </w:r>
+      <w:r>
+        <w:rPr>
+          <w:rStyle w:val="VerbatimChar"/>
+        </w:rPr>
+        <w:t xml:space="preserve">expected_prob_FraudCorrAuth</w:t>
+      </w:r>
+      <w:r>
+        <w:t xml:space="preserve">).</w:t>
+      </w:r>
+    </w:p>
+    <w:p>
+      <w:pPr>
+        <w:pStyle w:val="SourceCode"/>
+      </w:pPr>
+      <w:r>
+        <w:rPr>
+          <w:rStyle w:val="CommentTok"/>
+        </w:rPr>
+        <w:t xml:space="preserve"># To run the binomial test with the expected probability within the hypothesis four data frame</w:t>
+      </w:r>
+      <w:r>
+        <w:br/>
+      </w:r>
+      <w:r>
+        <w:rPr>
+          <w:rStyle w:val="NormalTok"/>
+        </w:rPr>
+        <w:t xml:space="preserve">hyp_four_binomial_test </w:t>
+      </w:r>
+      <w:r>
+        <w:rPr>
+          <w:rStyle w:val="OtherTok"/>
+        </w:rPr>
+        <w:t xml:space="preserve">&lt;-</w:t>
+      </w:r>
+      <w:r>
+        <w:rPr>
+          <w:rStyle w:val="NormalTok"/>
+        </w:rPr>
+        <w:t xml:space="preserve"> </w:t>
+      </w:r>
+      <w:r>
+        <w:rPr>
+          <w:rStyle w:val="FunctionTok"/>
+        </w:rPr>
+        <w:t xml:space="preserve">binom.test</w:t>
+      </w:r>
+      <w:r>
+        <w:rPr>
+          <w:rStyle w:val="NormalTok"/>
+        </w:rPr>
+        <w:t xml:space="preserve">(</w:t>
+      </w:r>
+      <w:r>
+        <w:rPr>
+          <w:rStyle w:val="FunctionTok"/>
+        </w:rPr>
+        <w:t xml:space="preserve">sum</w:t>
+      </w:r>
+      <w:r>
+        <w:rPr>
+          <w:rStyle w:val="NormalTok"/>
+        </w:rPr>
+        <w:t xml:space="preserve">(hypothesis_four_df</w:t>
+      </w:r>
+      <w:r>
+        <w:rPr>
+          <w:rStyle w:val="SpecialCharTok"/>
+        </w:rPr>
+        <w:t xml:space="preserve">$</w:t>
+      </w:r>
+      <w:r>
+        <w:rPr>
+          <w:rStyle w:val="NormalTok"/>
+        </w:rPr>
+        <w:t xml:space="preserve">FraudCorrAuth), </w:t>
+      </w:r>
+      <w:r>
+        <w:rPr>
+          <w:rStyle w:val="FunctionTok"/>
+        </w:rPr>
+        <w:t xml:space="preserve">nrow</w:t>
+      </w:r>
+      <w:r>
+        <w:rPr>
+          <w:rStyle w:val="NormalTok"/>
+        </w:rPr>
+        <w:t xml:space="preserve">(hypothesis_four_df), </w:t>
+      </w:r>
+      <w:r>
+        <w:rPr>
+          <w:rStyle w:val="AttributeTok"/>
+        </w:rPr>
+        <w:t xml:space="preserve">p =</w:t>
+      </w:r>
+      <w:r>
+        <w:rPr>
+          <w:rStyle w:val="NormalTok"/>
+        </w:rPr>
+        <w:t xml:space="preserve"> expected_prob_FraudCorrAuth, </w:t>
+      </w:r>
+      <w:r>
+        <w:rPr>
+          <w:rStyle w:val="AttributeTok"/>
+        </w:rPr>
+        <w:t xml:space="preserve">alternative =</w:t>
+      </w:r>
+      <w:r>
+        <w:rPr>
+          <w:rStyle w:val="NormalTok"/>
+        </w:rPr>
+        <w:t xml:space="preserve"> </w:t>
+      </w:r>
+      <w:r>
+        <w:rPr>
+          <w:rStyle w:val="StringTok"/>
+        </w:rPr>
+        <w:t xml:space="preserve">"two.sided"</w:t>
+      </w:r>
+      <w:r>
+        <w:rPr>
+          <w:rStyle w:val="NormalTok"/>
+        </w:rPr>
+        <w:t xml:space="preserve">)</w:t>
+      </w:r>
+      <w:r>
+        <w:br/>
+      </w:r>
+      <w:r>
+        <w:br/>
+      </w:r>
+      <w:r>
+        <w:rPr>
+          <w:rStyle w:val="CommentTok"/>
+        </w:rPr>
+        <w:t xml:space="preserve"># To print the binomial test results</w:t>
+      </w:r>
+      <w:r>
+        <w:br/>
+      </w:r>
+      <w:r>
+        <w:rPr>
+          <w:rStyle w:val="NormalTok"/>
+        </w:rPr>
+        <w:t xml:space="preserve">hyp_four_binomial_test</w:t>
+      </w:r>
+    </w:p>
+    <w:p>
+      <w:pPr>
+        <w:pStyle w:val="SourceCode"/>
+      </w:pPr>
+      <w:r>
+        <w:br/>
+      </w:r>
+      <w:r>
+        <w:rPr>
+          <w:rStyle w:val="VerbatimChar"/>
+        </w:rPr>
+        <w:t xml:space="preserve">    Exact binomial test</w:t>
+      </w:r>
+      <w:r>
+        <w:br/>
+      </w:r>
+      <w:r>
+        <w:br/>
+      </w:r>
+      <w:r>
+        <w:rPr>
+          <w:rStyle w:val="VerbatimChar"/>
+        </w:rPr>
+        <w:t xml:space="preserve">data:  sum(hypothesis_four_df$FraudCorrAuth) and nrow(hypothesis_four_df)</w:t>
+      </w:r>
+      <w:r>
+        <w:br/>
+      </w:r>
+      <w:r>
+        <w:rPr>
+          <w:rStyle w:val="VerbatimChar"/>
+        </w:rPr>
+        <w:t xml:space="preserve">number of successes = 4, number of trials = 8, p-value = 0.2776</w:t>
+      </w:r>
+      <w:r>
+        <w:br/>
+      </w:r>
+      <w:r>
+        <w:rPr>
+          <w:rStyle w:val="VerbatimChar"/>
+        </w:rPr>
+        <w:t xml:space="preserve">alternative hypothesis: true probability of success is not equal to 0.32</w:t>
+      </w:r>
+      <w:r>
+        <w:br/>
+      </w:r>
+      <w:r>
+        <w:rPr>
+          <w:rStyle w:val="VerbatimChar"/>
+        </w:rPr>
+        <w:t xml:space="preserve">95 percent confidence interval:</w:t>
+      </w:r>
+      <w:r>
+        <w:br/>
+      </w:r>
+      <w:r>
+        <w:rPr>
+          <w:rStyle w:val="VerbatimChar"/>
+        </w:rPr>
+        <w:t xml:space="preserve"> 0.1570128 0.8429872</w:t>
+      </w:r>
+      <w:r>
+        <w:br/>
+      </w:r>
+      <w:r>
+        <w:rPr>
+          <w:rStyle w:val="VerbatimChar"/>
+        </w:rPr>
+        <w:t xml:space="preserve">sample estimates:</w:t>
+      </w:r>
+      <w:r>
+        <w:br/>
+      </w:r>
+      <w:r>
+        <w:rPr>
+          <w:rStyle w:val="VerbatimChar"/>
+        </w:rPr>
+        <w:t xml:space="preserve">probability of success </w:t>
+      </w:r>
+      <w:r>
+        <w:br/>
+      </w:r>
+      <w:r>
+        <w:rPr>
+          <w:rStyle w:val="VerbatimChar"/>
+        </w:rPr>
+        <w:t xml:space="preserve">                   0.5 </w:t>
+      </w:r>
+    </w:p>
+    <w:p>
+      <w:pPr>
+        <w:numPr>
+          <w:ilvl w:val="0"/>
+          <w:numId w:val="1091"/>
+        </w:numPr>
+      </w:pPr>
+      <w:r>
+        <w:t xml:space="preserve">Although our observed likelihood is slightly higher than our expected probability, the hypothesis test indicates that we should accept the null hypothesis that there is no difference between them.</w:t>
+      </w:r>
+    </w:p>
+    <w:p>
+      <w:pPr>
+        <w:numPr>
+          <w:ilvl w:val="1"/>
+          <w:numId w:val="1092"/>
+        </w:numPr>
+        <w:pStyle w:val="Compact"/>
+      </w:pPr>
+      <w:r>
+        <w:t xml:space="preserve">Of course, this test has very low power, with only 8 trials.</w:t>
+      </w:r>
+    </w:p>
+    <w:bookmarkStart w:id="115" w:name="refs"/>
+    <w:bookmarkStart w:id="100" w:name="ref-aggarwal2022"/>
+    <w:p>
+      <w:pPr>
+        <w:pStyle w:val="Bibliography"/>
+      </w:pPr>
+      <w:r>
+        <w:t xml:space="preserve">Aggarwal, S. B., Chaitanya. (2022).</w:t>
+      </w:r>
+      <w:r>
+        <w:t xml:space="preserve"> </w:t>
+      </w:r>
+      <w:r>
+        <w:rPr>
+          <w:iCs/>
+          <w:i/>
+        </w:rPr>
         <w:t xml:space="preserve">textstat: Calculate statistical features from text</w:t>
       </w:r>
       <w:r>
@@ -25382,7 +26486,7 @@
       <w:r>
         <w:t xml:space="preserve"> </w:t>
       </w:r>
-      <w:hyperlink r:id="rId97">
+      <w:hyperlink r:id="rId99">
         <w:r>
           <w:rPr>
             <w:rStyle w:val="Hyperlink"/>
@@ -25391,8 +26495,8 @@
         </w:r>
       </w:hyperlink>
     </w:p>
-    <w:bookmarkEnd w:id="98"/>
-    <w:bookmarkStart w:id="100" w:name="ref-boyd2022"/>
+    <w:bookmarkEnd w:id="100"/>
+    <w:bookmarkStart w:id="102" w:name="ref-boyd2022"/>
     <w:p>
       <w:pPr>
         <w:pStyle w:val="Bibliography"/>
@@ -25416,7 +26520,7 @@
       <w:r>
         <w:t xml:space="preserve"> </w:t>
       </w:r>
-      <w:hyperlink r:id="rId99">
+      <w:hyperlink r:id="rId101">
         <w:r>
           <w:rPr>
             <w:rStyle w:val="Hyperlink"/>
@@ -25425,8 +26529,8 @@
         </w:r>
       </w:hyperlink>
     </w:p>
-    <w:bookmarkEnd w:id="100"/>
-    <w:bookmarkStart w:id="102" w:name="ref-dehdarirad2023"/>
+    <w:bookmarkEnd w:id="102"/>
+    <w:bookmarkStart w:id="104" w:name="ref-dehdarirad2023"/>
     <w:p>
       <w:pPr>
         <w:pStyle w:val="Bibliography"/>
@@ -25450,7 +26554,7 @@
       <w:r>
         <w:t xml:space="preserve"> </w:t>
       </w:r>
-      <w:hyperlink r:id="rId101">
+      <w:hyperlink r:id="rId103">
         <w:r>
           <w:rPr>
             <w:rStyle w:val="Hyperlink"/>
@@ -25459,8 +26563,8 @@
         </w:r>
       </w:hyperlink>
     </w:p>
-    <w:bookmarkEnd w:id="102"/>
-    <w:bookmarkStart w:id="104" w:name="ref-markowitz2014"/>
+    <w:bookmarkEnd w:id="104"/>
+    <w:bookmarkStart w:id="106" w:name="ref-markowitz2014"/>
     <w:p>
       <w:pPr>
         <w:pStyle w:val="Bibliography"/>
@@ -25497,7 +26601,7 @@
       <w:r>
         <w:t xml:space="preserve"> </w:t>
       </w:r>
-      <w:hyperlink r:id="rId103">
+      <w:hyperlink r:id="rId105">
         <w:r>
           <w:rPr>
             <w:rStyle w:val="Hyperlink"/>
@@ -25506,8 +26610,8 @@
         </w:r>
       </w:hyperlink>
     </w:p>
-    <w:bookmarkEnd w:id="104"/>
-    <w:bookmarkStart w:id="106" w:name="ref-markowitz2016"/>
+    <w:bookmarkEnd w:id="106"/>
+    <w:bookmarkStart w:id="108" w:name="ref-markowitz2016"/>
     <w:p>
       <w:pPr>
         <w:pStyle w:val="Bibliography"/>
@@ -25544,7 +26648,7 @@
       <w:r>
         <w:t xml:space="preserve"> </w:t>
       </w:r>
-      <w:hyperlink r:id="rId105">
+      <w:hyperlink r:id="rId107">
         <w:r>
           <w:rPr>
             <w:rStyle w:val="Hyperlink"/>
@@ -25553,8 +26657,8 @@
         </w:r>
       </w:hyperlink>
     </w:p>
-    <w:bookmarkEnd w:id="106"/>
-    <w:bookmarkStart w:id="108" w:name="ref-retracti2023"/>
+    <w:bookmarkEnd w:id="108"/>
+    <w:bookmarkStart w:id="110" w:name="ref-retracti2023"/>
     <w:p>
       <w:pPr>
         <w:pStyle w:val="Bibliography"/>
@@ -25572,7 +26676,7 @@
       <w:r>
         <w:t xml:space="preserve"> </w:t>
       </w:r>
-      <w:hyperlink r:id="rId107">
+      <w:hyperlink r:id="rId109">
         <w:r>
           <w:rPr>
             <w:rStyle w:val="Hyperlink"/>
@@ -25581,8 +26685,8 @@
         </w:r>
       </w:hyperlink>
     </w:p>
-    <w:bookmarkEnd w:id="108"/>
-    <w:bookmarkStart w:id="110" w:name="ref-rocklage2023"/>
+    <w:bookmarkEnd w:id="110"/>
+    <w:bookmarkStart w:id="112" w:name="ref-rocklage2023"/>
     <w:p>
       <w:pPr>
         <w:pStyle w:val="Bibliography"/>
@@ -25619,7 +26723,7 @@
       <w:r>
         <w:t xml:space="preserve"> </w:t>
       </w:r>
-      <w:hyperlink r:id="rId109">
+      <w:hyperlink r:id="rId111">
         <w:r>
           <w:rPr>
             <w:rStyle w:val="Hyperlink"/>
@@ -25628,8 +26732,8 @@
         </w:r>
       </w:hyperlink>
     </w:p>
-    <w:bookmarkEnd w:id="110"/>
-    <w:bookmarkStart w:id="112" w:name="ref-schmidt2022"/>
+    <w:bookmarkEnd w:id="112"/>
+    <w:bookmarkStart w:id="114" w:name="ref-schmidt2022"/>
     <w:p>
       <w:pPr>
         <w:pStyle w:val="Bibliography"/>
@@ -25656,7 +26760,7 @@
       <w:r>
         <w:t xml:space="preserve"> </w:t>
       </w:r>
-      <w:hyperlink r:id="rId111">
+      <w:hyperlink r:id="rId113">
         <w:r>
           <w:rPr>
             <w:rStyle w:val="Hyperlink"/>
@@ -25665,11 +26769,11 @@
         </w:r>
       </w:hyperlink>
     </w:p>
-    <w:bookmarkEnd w:id="112"/>
-    <w:bookmarkEnd w:id="113"/>
     <w:bookmarkEnd w:id="114"/>
     <w:bookmarkEnd w:id="115"/>
     <w:bookmarkEnd w:id="116"/>
+    <w:bookmarkEnd w:id="117"/>
+    <w:bookmarkEnd w:id="118"/>
     <w:sectPr/>
   </w:body>
 </w:document>
@@ -27200,6 +28304,117 @@
     <w:lvlOverride w:ilvl="8">
       <w:startOverride w:val="2"/>
     </w:lvlOverride>
+  </w:num>
+  <w:num w:numId="1083">
+    <w:abstractNumId w:val="991"/>
+  </w:num>
+  <w:num w:numId="1084">
+    <w:abstractNumId w:val="99413"/>
+    <w:lvlOverride w:ilvl="0">
+      <w:startOverride w:val="3"/>
+    </w:lvlOverride>
+    <w:lvlOverride w:ilvl="1">
+      <w:startOverride w:val="3"/>
+    </w:lvlOverride>
+    <w:lvlOverride w:ilvl="2">
+      <w:startOverride w:val="3"/>
+    </w:lvlOverride>
+    <w:lvlOverride w:ilvl="3">
+      <w:startOverride w:val="3"/>
+    </w:lvlOverride>
+    <w:lvlOverride w:ilvl="4">
+      <w:startOverride w:val="3"/>
+    </w:lvlOverride>
+    <w:lvlOverride w:ilvl="5">
+      <w:startOverride w:val="3"/>
+    </w:lvlOverride>
+    <w:lvlOverride w:ilvl="6">
+      <w:startOverride w:val="3"/>
+    </w:lvlOverride>
+    <w:lvlOverride w:ilvl="7">
+      <w:startOverride w:val="3"/>
+    </w:lvlOverride>
+    <w:lvlOverride w:ilvl="8">
+      <w:startOverride w:val="3"/>
+    </w:lvlOverride>
+  </w:num>
+  <w:num w:numId="1085">
+    <w:abstractNumId w:val="991"/>
+  </w:num>
+  <w:num w:numId="1086">
+    <w:abstractNumId w:val="991"/>
+  </w:num>
+  <w:num w:numId="1087">
+    <w:abstractNumId w:val="991"/>
+  </w:num>
+  <w:num w:numId="1088">
+    <w:abstractNumId w:val="99411"/>
+    <w:lvlOverride w:ilvl="0">
+      <w:startOverride w:val="1"/>
+    </w:lvlOverride>
+    <w:lvlOverride w:ilvl="1">
+      <w:startOverride w:val="1"/>
+    </w:lvlOverride>
+    <w:lvlOverride w:ilvl="2">
+      <w:startOverride w:val="1"/>
+    </w:lvlOverride>
+    <w:lvlOverride w:ilvl="3">
+      <w:startOverride w:val="1"/>
+    </w:lvlOverride>
+    <w:lvlOverride w:ilvl="4">
+      <w:startOverride w:val="1"/>
+    </w:lvlOverride>
+    <w:lvlOverride w:ilvl="5">
+      <w:startOverride w:val="1"/>
+    </w:lvlOverride>
+    <w:lvlOverride w:ilvl="6">
+      <w:startOverride w:val="1"/>
+    </w:lvlOverride>
+    <w:lvlOverride w:ilvl="7">
+      <w:startOverride w:val="1"/>
+    </w:lvlOverride>
+    <w:lvlOverride w:ilvl="8">
+      <w:startOverride w:val="1"/>
+    </w:lvlOverride>
+  </w:num>
+  <w:num w:numId="1089">
+    <w:abstractNumId w:val="991"/>
+  </w:num>
+  <w:num w:numId="1090">
+    <w:abstractNumId w:val="99412"/>
+    <w:lvlOverride w:ilvl="0">
+      <w:startOverride w:val="2"/>
+    </w:lvlOverride>
+    <w:lvlOverride w:ilvl="1">
+      <w:startOverride w:val="2"/>
+    </w:lvlOverride>
+    <w:lvlOverride w:ilvl="2">
+      <w:startOverride w:val="2"/>
+    </w:lvlOverride>
+    <w:lvlOverride w:ilvl="3">
+      <w:startOverride w:val="2"/>
+    </w:lvlOverride>
+    <w:lvlOverride w:ilvl="4">
+      <w:startOverride w:val="2"/>
+    </w:lvlOverride>
+    <w:lvlOverride w:ilvl="5">
+      <w:startOverride w:val="2"/>
+    </w:lvlOverride>
+    <w:lvlOverride w:ilvl="6">
+      <w:startOverride w:val="2"/>
+    </w:lvlOverride>
+    <w:lvlOverride w:ilvl="7">
+      <w:startOverride w:val="2"/>
+    </w:lvlOverride>
+    <w:lvlOverride w:ilvl="8">
+      <w:startOverride w:val="2"/>
+    </w:lvlOverride>
+  </w:num>
+  <w:num w:numId="1091">
+    <w:abstractNumId w:val="991"/>
+  </w:num>
+  <w:num w:numId="1092">
+    <w:abstractNumId w:val="991"/>
   </w:num>
 </w:numbering>
 </file>

</xml_diff>

<commit_message>
export data as csv, final render
</commit_message>
<xml_diff>
--- a/thesis_data_analysis_quarto.docx
+++ b/thesis_data_analysis_quarto.docx
@@ -642,7 +642,7 @@
         <w:rPr>
           <w:rStyle w:val="VerbatimChar"/>
         </w:rPr>
-        <w:t xml:space="preserve">    /var/folders/38/1ybnplc53zdb089bn6drqfn00000gn/T//RtmpLRgKk3/downloaded_packages</w:t>
+        <w:t xml:space="preserve">    /var/folders/38/1ybnplc53zdb089bn6drqfn00000gn/T//Rtmp59KDQQ/downloaded_packages</w:t>
       </w:r>
     </w:p>
     <w:p>
@@ -720,7 +720,7 @@
         <w:rPr>
           <w:rStyle w:val="VerbatimChar"/>
         </w:rPr>
-        <w:t xml:space="preserve">    /var/folders/38/1ybnplc53zdb089bn6drqfn00000gn/T//RtmpLRgKk3/downloaded_packages</w:t>
+        <w:t xml:space="preserve">    /var/folders/38/1ybnplc53zdb089bn6drqfn00000gn/T//Rtmp59KDQQ/downloaded_packages</w:t>
       </w:r>
     </w:p>
     <w:p>
@@ -798,7 +798,7 @@
         <w:rPr>
           <w:rStyle w:val="VerbatimChar"/>
         </w:rPr>
-        <w:t xml:space="preserve">    /var/folders/38/1ybnplc53zdb089bn6drqfn00000gn/T//RtmpLRgKk3/downloaded_packages</w:t>
+        <w:t xml:space="preserve">    /var/folders/38/1ybnplc53zdb089bn6drqfn00000gn/T//Rtmp59KDQQ/downloaded_packages</w:t>
       </w:r>
     </w:p>
     <w:p>
@@ -876,7 +876,7 @@
         <w:rPr>
           <w:rStyle w:val="VerbatimChar"/>
         </w:rPr>
-        <w:t xml:space="preserve">    /var/folders/38/1ybnplc53zdb089bn6drqfn00000gn/T//RtmpLRgKk3/downloaded_packages</w:t>
+        <w:t xml:space="preserve">    /var/folders/38/1ybnplc53zdb089bn6drqfn00000gn/T//Rtmp59KDQQ/downloaded_packages</w:t>
       </w:r>
     </w:p>
     <w:p>
@@ -954,7 +954,7 @@
         <w:rPr>
           <w:rStyle w:val="VerbatimChar"/>
         </w:rPr>
-        <w:t xml:space="preserve">    /var/folders/38/1ybnplc53zdb089bn6drqfn00000gn/T//RtmpLRgKk3/downloaded_packages</w:t>
+        <w:t xml:space="preserve">    /var/folders/38/1ybnplc53zdb089bn6drqfn00000gn/T//Rtmp59KDQQ/downloaded_packages</w:t>
       </w:r>
     </w:p>
     <w:p>
@@ -1032,7 +1032,7 @@
         <w:rPr>
           <w:rStyle w:val="VerbatimChar"/>
         </w:rPr>
-        <w:t xml:space="preserve">    /var/folders/38/1ybnplc53zdb089bn6drqfn00000gn/T//RtmpLRgKk3/downloaded_packages</w:t>
+        <w:t xml:space="preserve">    /var/folders/38/1ybnplc53zdb089bn6drqfn00000gn/T//Rtmp59KDQQ/downloaded_packages</w:t>
       </w:r>
     </w:p>
     <w:p>
@@ -1110,7 +1110,7 @@
         <w:rPr>
           <w:rStyle w:val="VerbatimChar"/>
         </w:rPr>
-        <w:t xml:space="preserve">    /var/folders/38/1ybnplc53zdb089bn6drqfn00000gn/T//RtmpLRgKk3/downloaded_packages</w:t>
+        <w:t xml:space="preserve">    /var/folders/38/1ybnplc53zdb089bn6drqfn00000gn/T//Rtmp59KDQQ/downloaded_packages</w:t>
       </w:r>
     </w:p>
     <w:p>
@@ -1188,7 +1188,7 @@
         <w:rPr>
           <w:rStyle w:val="VerbatimChar"/>
         </w:rPr>
-        <w:t xml:space="preserve">    /var/folders/38/1ybnplc53zdb089bn6drqfn00000gn/T//RtmpLRgKk3/downloaded_packages</w:t>
+        <w:t xml:space="preserve">    /var/folders/38/1ybnplc53zdb089bn6drqfn00000gn/T//Rtmp59KDQQ/downloaded_packages</w:t>
       </w:r>
     </w:p>
     <w:p>
@@ -1266,7 +1266,7 @@
         <w:rPr>
           <w:rStyle w:val="VerbatimChar"/>
         </w:rPr>
-        <w:t xml:space="preserve">    /var/folders/38/1ybnplc53zdb089bn6drqfn00000gn/T//RtmpLRgKk3/downloaded_packages</w:t>
+        <w:t xml:space="preserve">    /var/folders/38/1ybnplc53zdb089bn6drqfn00000gn/T//Rtmp59KDQQ/downloaded_packages</w:t>
       </w:r>
     </w:p>
     <w:bookmarkEnd w:id="25"/>
@@ -18196,7 +18196,7 @@
     </w:p>
     <w:bookmarkEnd w:id="71"/>
     <w:bookmarkEnd w:id="72"/>
-    <w:bookmarkStart w:id="118" w:name="testing-hypotheses"/>
+    <w:bookmarkStart w:id="101" w:name="testing-hypotheses"/>
     <w:p>
       <w:pPr>
         <w:pStyle w:val="Heading1"/>
@@ -25614,7 +25614,7 @@
     </w:p>
     <w:bookmarkEnd w:id="97"/>
     <w:bookmarkEnd w:id="98"/>
-    <w:bookmarkStart w:id="117" w:name="hypothesis-4"/>
+    <w:bookmarkStart w:id="100" w:name="hypothesis-4"/>
     <w:p>
       <w:pPr>
         <w:pStyle w:val="Heading3"/>
@@ -25741,7 +25741,7 @@
         <w:t xml:space="preserve">These two assumptions allow us to make a prediction regarding the baseline expected frequency that fraudulent authors will be the corresponding authors of fraudulent research papers if they do not attempt to control information flow.</w:t>
       </w:r>
     </w:p>
-    <w:bookmarkStart w:id="116" w:name="testing-hypothesis-4"/>
+    <w:bookmarkStart w:id="99" w:name="testing-hypothesis-4"/>
     <w:p>
       <w:pPr>
         <w:pStyle w:val="Heading4"/>
@@ -26458,8 +26458,80 @@
         <w:t xml:space="preserve">Of course, this test has very low power, with only 8 trials.</w:t>
       </w:r>
     </w:p>
-    <w:bookmarkStart w:id="115" w:name="refs"/>
-    <w:bookmarkStart w:id="100" w:name="ref-aggarwal2022"/>
+    <w:bookmarkEnd w:id="99"/>
+    <w:bookmarkEnd w:id="100"/>
+    <w:bookmarkEnd w:id="101"/>
+    <w:bookmarkStart w:id="119" w:name="saving-data"/>
+    <w:p>
+      <w:pPr>
+        <w:pStyle w:val="Heading1"/>
+      </w:pPr>
+      <w:r>
+        <w:t xml:space="preserve">Saving Data</w:t>
+      </w:r>
+    </w:p>
+    <w:p>
+      <w:pPr>
+        <w:pStyle w:val="FirstParagraph"/>
+      </w:pPr>
+      <w:r>
+        <w:t xml:space="preserve">Now I will quickly export the main data frame to a csv file.</w:t>
+      </w:r>
+    </w:p>
+    <w:p>
+      <w:pPr>
+        <w:pStyle w:val="SourceCode"/>
+      </w:pPr>
+      <w:r>
+        <w:rPr>
+          <w:rStyle w:val="FunctionTok"/>
+        </w:rPr>
+        <w:t xml:space="preserve">write.csv</w:t>
+      </w:r>
+      <w:r>
+        <w:rPr>
+          <w:rStyle w:val="NormalTok"/>
+        </w:rPr>
+        <w:t xml:space="preserve">(data, </w:t>
+      </w:r>
+      <w:r>
+        <w:rPr>
+          <w:rStyle w:val="StringTok"/>
+        </w:rPr>
+        <w:t xml:space="preserve">"post_analysis_study_dataset.csv"</w:t>
+      </w:r>
+      <w:r>
+        <w:rPr>
+          <w:rStyle w:val="NormalTok"/>
+        </w:rPr>
+        <w:t xml:space="preserve">)</w:t>
+      </w:r>
+    </w:p>
+    <w:p>
+      <w:pPr>
+        <w:pStyle w:val="FirstParagraph"/>
+      </w:pPr>
+      <w:r>
+        <w:t xml:space="preserve">The data is now available as</w:t>
+      </w:r>
+      <w:r>
+        <w:t xml:space="preserve"> </w:t>
+      </w:r>
+      <w:r>
+        <w:t xml:space="preserve">“</w:t>
+      </w:r>
+      <w:r>
+        <w:t xml:space="preserve">post_analysis_study_dataset.csv</w:t>
+      </w:r>
+      <w:r>
+        <w:t xml:space="preserve">”</w:t>
+      </w:r>
+      <w:r>
+        <w:t xml:space="preserve">.</w:t>
+      </w:r>
+    </w:p>
+    <w:bookmarkStart w:id="118" w:name="refs"/>
+    <w:bookmarkStart w:id="103" w:name="ref-aggarwal2022"/>
     <w:p>
       <w:pPr>
         <w:pStyle w:val="Bibliography"/>
@@ -26486,7 +26558,7 @@
       <w:r>
         <w:t xml:space="preserve"> </w:t>
       </w:r>
-      <w:hyperlink r:id="rId99">
+      <w:hyperlink r:id="rId102">
         <w:r>
           <w:rPr>
             <w:rStyle w:val="Hyperlink"/>
@@ -26495,8 +26567,8 @@
         </w:r>
       </w:hyperlink>
     </w:p>
-    <w:bookmarkEnd w:id="100"/>
-    <w:bookmarkStart w:id="102" w:name="ref-boyd2022"/>
+    <w:bookmarkEnd w:id="103"/>
+    <w:bookmarkStart w:id="105" w:name="ref-boyd2022"/>
     <w:p>
       <w:pPr>
         <w:pStyle w:val="Bibliography"/>
@@ -26520,7 +26592,7 @@
       <w:r>
         <w:t xml:space="preserve"> </w:t>
       </w:r>
-      <w:hyperlink r:id="rId101">
+      <w:hyperlink r:id="rId104">
         <w:r>
           <w:rPr>
             <w:rStyle w:val="Hyperlink"/>
@@ -26529,8 +26601,8 @@
         </w:r>
       </w:hyperlink>
     </w:p>
-    <w:bookmarkEnd w:id="102"/>
-    <w:bookmarkStart w:id="104" w:name="ref-dehdarirad2023"/>
+    <w:bookmarkEnd w:id="105"/>
+    <w:bookmarkStart w:id="107" w:name="ref-dehdarirad2023"/>
     <w:p>
       <w:pPr>
         <w:pStyle w:val="Bibliography"/>
@@ -26554,7 +26626,7 @@
       <w:r>
         <w:t xml:space="preserve"> </w:t>
       </w:r>
-      <w:hyperlink r:id="rId103">
+      <w:hyperlink r:id="rId106">
         <w:r>
           <w:rPr>
             <w:rStyle w:val="Hyperlink"/>
@@ -26563,8 +26635,8 @@
         </w:r>
       </w:hyperlink>
     </w:p>
-    <w:bookmarkEnd w:id="104"/>
-    <w:bookmarkStart w:id="106" w:name="ref-markowitz2014"/>
+    <w:bookmarkEnd w:id="107"/>
+    <w:bookmarkStart w:id="109" w:name="ref-markowitz2014"/>
     <w:p>
       <w:pPr>
         <w:pStyle w:val="Bibliography"/>
@@ -26601,7 +26673,7 @@
       <w:r>
         <w:t xml:space="preserve"> </w:t>
       </w:r>
-      <w:hyperlink r:id="rId105">
+      <w:hyperlink r:id="rId108">
         <w:r>
           <w:rPr>
             <w:rStyle w:val="Hyperlink"/>
@@ -26610,8 +26682,8 @@
         </w:r>
       </w:hyperlink>
     </w:p>
-    <w:bookmarkEnd w:id="106"/>
-    <w:bookmarkStart w:id="108" w:name="ref-markowitz2016"/>
+    <w:bookmarkEnd w:id="109"/>
+    <w:bookmarkStart w:id="111" w:name="ref-markowitz2016"/>
     <w:p>
       <w:pPr>
         <w:pStyle w:val="Bibliography"/>
@@ -26648,7 +26720,7 @@
       <w:r>
         <w:t xml:space="preserve"> </w:t>
       </w:r>
-      <w:hyperlink r:id="rId107">
+      <w:hyperlink r:id="rId110">
         <w:r>
           <w:rPr>
             <w:rStyle w:val="Hyperlink"/>
@@ -26657,8 +26729,8 @@
         </w:r>
       </w:hyperlink>
     </w:p>
-    <w:bookmarkEnd w:id="108"/>
-    <w:bookmarkStart w:id="110" w:name="ref-retracti2023"/>
+    <w:bookmarkEnd w:id="111"/>
+    <w:bookmarkStart w:id="113" w:name="ref-retracti2023"/>
     <w:p>
       <w:pPr>
         <w:pStyle w:val="Bibliography"/>
@@ -26676,7 +26748,7 @@
       <w:r>
         <w:t xml:space="preserve"> </w:t>
       </w:r>
-      <w:hyperlink r:id="rId109">
+      <w:hyperlink r:id="rId112">
         <w:r>
           <w:rPr>
             <w:rStyle w:val="Hyperlink"/>
@@ -26685,8 +26757,8 @@
         </w:r>
       </w:hyperlink>
     </w:p>
-    <w:bookmarkEnd w:id="110"/>
-    <w:bookmarkStart w:id="112" w:name="ref-rocklage2023"/>
+    <w:bookmarkEnd w:id="113"/>
+    <w:bookmarkStart w:id="115" w:name="ref-rocklage2023"/>
     <w:p>
       <w:pPr>
         <w:pStyle w:val="Bibliography"/>
@@ -26723,7 +26795,7 @@
       <w:r>
         <w:t xml:space="preserve"> </w:t>
       </w:r>
-      <w:hyperlink r:id="rId111">
+      <w:hyperlink r:id="rId114">
         <w:r>
           <w:rPr>
             <w:rStyle w:val="Hyperlink"/>
@@ -26732,8 +26804,8 @@
         </w:r>
       </w:hyperlink>
     </w:p>
-    <w:bookmarkEnd w:id="112"/>
-    <w:bookmarkStart w:id="114" w:name="ref-schmidt2022"/>
+    <w:bookmarkEnd w:id="115"/>
+    <w:bookmarkStart w:id="117" w:name="ref-schmidt2022"/>
     <w:p>
       <w:pPr>
         <w:pStyle w:val="Bibliography"/>
@@ -26760,7 +26832,7 @@
       <w:r>
         <w:t xml:space="preserve"> </w:t>
       </w:r>
-      <w:hyperlink r:id="rId113">
+      <w:hyperlink r:id="rId116">
         <w:r>
           <w:rPr>
             <w:rStyle w:val="Hyperlink"/>
@@ -26769,11 +26841,9 @@
         </w:r>
       </w:hyperlink>
     </w:p>
-    <w:bookmarkEnd w:id="114"/>
-    <w:bookmarkEnd w:id="115"/>
-    <w:bookmarkEnd w:id="116"/>
     <w:bookmarkEnd w:id="117"/>
     <w:bookmarkEnd w:id="118"/>
+    <w:bookmarkEnd w:id="119"/>
     <w:sectPr/>
   </w:body>
 </w:document>

</xml_diff>

<commit_message>
commit after follow-up analyses and re-render (plus swap out index file with new html document)
</commit_message>
<xml_diff>
--- a/thesis_data_analysis_quarto.docx
+++ b/thesis_data_analysis_quarto.docx
@@ -642,7 +642,7 @@
         <w:rPr>
           <w:rStyle w:val="VerbatimChar"/>
         </w:rPr>
-        <w:t xml:space="preserve">    /var/folders/38/1ybnplc53zdb089bn6drqfn00000gn/T//Rtmp59KDQQ/downloaded_packages</w:t>
+        <w:t xml:space="preserve">    /var/folders/38/1ybnplc53zdb089bn6drqfn00000gn/T//RtmpmMK33l/downloaded_packages</w:t>
       </w:r>
     </w:p>
     <w:p>
@@ -720,7 +720,7 @@
         <w:rPr>
           <w:rStyle w:val="VerbatimChar"/>
         </w:rPr>
-        <w:t xml:space="preserve">    /var/folders/38/1ybnplc53zdb089bn6drqfn00000gn/T//Rtmp59KDQQ/downloaded_packages</w:t>
+        <w:t xml:space="preserve">    /var/folders/38/1ybnplc53zdb089bn6drqfn00000gn/T//RtmpmMK33l/downloaded_packages</w:t>
       </w:r>
     </w:p>
     <w:p>
@@ -798,7 +798,7 @@
         <w:rPr>
           <w:rStyle w:val="VerbatimChar"/>
         </w:rPr>
-        <w:t xml:space="preserve">    /var/folders/38/1ybnplc53zdb089bn6drqfn00000gn/T//Rtmp59KDQQ/downloaded_packages</w:t>
+        <w:t xml:space="preserve">    /var/folders/38/1ybnplc53zdb089bn6drqfn00000gn/T//RtmpmMK33l/downloaded_packages</w:t>
       </w:r>
     </w:p>
     <w:p>
@@ -876,7 +876,7 @@
         <w:rPr>
           <w:rStyle w:val="VerbatimChar"/>
         </w:rPr>
-        <w:t xml:space="preserve">    /var/folders/38/1ybnplc53zdb089bn6drqfn00000gn/T//Rtmp59KDQQ/downloaded_packages</w:t>
+        <w:t xml:space="preserve">    /var/folders/38/1ybnplc53zdb089bn6drqfn00000gn/T//RtmpmMK33l/downloaded_packages</w:t>
       </w:r>
     </w:p>
     <w:p>
@@ -954,7 +954,7 @@
         <w:rPr>
           <w:rStyle w:val="VerbatimChar"/>
         </w:rPr>
-        <w:t xml:space="preserve">    /var/folders/38/1ybnplc53zdb089bn6drqfn00000gn/T//Rtmp59KDQQ/downloaded_packages</w:t>
+        <w:t xml:space="preserve">    /var/folders/38/1ybnplc53zdb089bn6drqfn00000gn/T//RtmpmMK33l/downloaded_packages</w:t>
       </w:r>
     </w:p>
     <w:p>
@@ -1032,7 +1032,7 @@
         <w:rPr>
           <w:rStyle w:val="VerbatimChar"/>
         </w:rPr>
-        <w:t xml:space="preserve">    /var/folders/38/1ybnplc53zdb089bn6drqfn00000gn/T//Rtmp59KDQQ/downloaded_packages</w:t>
+        <w:t xml:space="preserve">    /var/folders/38/1ybnplc53zdb089bn6drqfn00000gn/T//RtmpmMK33l/downloaded_packages</w:t>
       </w:r>
     </w:p>
     <w:p>
@@ -1110,7 +1110,7 @@
         <w:rPr>
           <w:rStyle w:val="VerbatimChar"/>
         </w:rPr>
-        <w:t xml:space="preserve">    /var/folders/38/1ybnplc53zdb089bn6drqfn00000gn/T//Rtmp59KDQQ/downloaded_packages</w:t>
+        <w:t xml:space="preserve">    /var/folders/38/1ybnplc53zdb089bn6drqfn00000gn/T//RtmpmMK33l/downloaded_packages</w:t>
       </w:r>
     </w:p>
     <w:p>
@@ -1188,7 +1188,7 @@
         <w:rPr>
           <w:rStyle w:val="VerbatimChar"/>
         </w:rPr>
-        <w:t xml:space="preserve">    /var/folders/38/1ybnplc53zdb089bn6drqfn00000gn/T//Rtmp59KDQQ/downloaded_packages</w:t>
+        <w:t xml:space="preserve">    /var/folders/38/1ybnplc53zdb089bn6drqfn00000gn/T//RtmpmMK33l/downloaded_packages</w:t>
       </w:r>
     </w:p>
     <w:p>
@@ -1266,7 +1266,7 @@
         <w:rPr>
           <w:rStyle w:val="VerbatimChar"/>
         </w:rPr>
-        <w:t xml:space="preserve">    /var/folders/38/1ybnplc53zdb089bn6drqfn00000gn/T//Rtmp59KDQQ/downloaded_packages</w:t>
+        <w:t xml:space="preserve">    /var/folders/38/1ybnplc53zdb089bn6drqfn00000gn/T//RtmpmMK33l/downloaded_packages</w:t>
       </w:r>
     </w:p>
     <w:bookmarkEnd w:id="25"/>
@@ -19040,7 +19040,7 @@
         <w:rPr>
           <w:rStyle w:val="CommentTok"/>
         </w:rPr>
-        <w:t xml:space="preserve"># Performing the Shapiro-Wilks test for normality within each group</w:t>
+        <w:t xml:space="preserve"># Performing the Shapiro-Wilk test for normality within each group</w:t>
       </w:r>
       <w:r>
         <w:br/>
@@ -26461,7 +26461,7 @@
     <w:bookmarkEnd w:id="99"/>
     <w:bookmarkEnd w:id="100"/>
     <w:bookmarkEnd w:id="101"/>
-    <w:bookmarkStart w:id="119" w:name="saving-data"/>
+    <w:bookmarkStart w:id="102" w:name="saving-data"/>
     <w:p>
       <w:pPr>
         <w:pStyle w:val="Heading1"/>
@@ -26530,8 +26530,3884 @@
         <w:t xml:space="preserve">.</w:t>
       </w:r>
     </w:p>
-    <w:bookmarkStart w:id="118" w:name="refs"/>
-    <w:bookmarkStart w:id="103" w:name="ref-aggarwal2022"/>
+    <w:bookmarkEnd w:id="102"/>
+    <w:bookmarkStart w:id="111" w:name="follow-up-analysis"/>
+    <w:p>
+      <w:pPr>
+        <w:pStyle w:val="Heading1"/>
+      </w:pPr>
+      <w:r>
+        <w:t xml:space="preserve">Follow Up Analysis</w:t>
+      </w:r>
+    </w:p>
+    <w:p>
+      <w:pPr>
+        <w:pStyle w:val="FirstParagraph"/>
+      </w:pPr>
+      <w:r>
+        <w:t xml:space="preserve">This portion of the analysis was not preregistered. However, as Dr. Arbeau points out, the word count of papers may be a confound for our analyses assessing</w:t>
+      </w:r>
+      <w:r>
+        <w:t xml:space="preserve"> </w:t>
+      </w:r>
+      <w:r>
+        <w:rPr>
+          <w:rStyle w:val="VerbatimChar"/>
+        </w:rPr>
+        <w:t xml:space="preserve">Refs</w:t>
+      </w:r>
+      <w:r>
+        <w:t xml:space="preserve"> </w:t>
+      </w:r>
+      <w:r>
+        <w:t xml:space="preserve">between groups. To assess this possibility, we will create a new variable of the ratio of references to word count in a paper, and we will use this as our outcome variable to re-test</w:t>
+      </w:r>
+      <w:r>
+        <w:t xml:space="preserve"> </w:t>
+      </w:r>
+      <w:r>
+        <w:rPr>
+          <w:bCs/>
+          <w:b/>
+        </w:rPr>
+        <w:t xml:space="preserve">Hypothesis 2a</w:t>
+      </w:r>
+      <w:r>
+        <w:t xml:space="preserve"> </w:t>
+      </w:r>
+      <w:r>
+        <w:t xml:space="preserve">and</w:t>
+      </w:r>
+      <w:r>
+        <w:t xml:space="preserve"> </w:t>
+      </w:r>
+      <w:r>
+        <w:rPr>
+          <w:bCs/>
+          <w:b/>
+        </w:rPr>
+        <w:t xml:space="preserve">Hypothesis 2b</w:t>
+      </w:r>
+      <w:r>
+        <w:t xml:space="preserve">. Although both the Lexical Suite and Linguistic Inquiry and Word Count (LIWC) have produced word count variables in our dataset, will use the word count from the LIWC (i.e.,</w:t>
+      </w:r>
+      <w:r>
+        <w:t xml:space="preserve"> </w:t>
+      </w:r>
+      <w:r>
+        <w:rPr>
+          <w:rStyle w:val="VerbatimChar"/>
+        </w:rPr>
+        <w:t xml:space="preserve">WC</w:t>
+      </w:r>
+      <w:r>
+        <w:t xml:space="preserve">), as this was the word count variable used to assess descriptive statistics.</w:t>
+      </w:r>
+    </w:p>
+    <w:bookmarkStart w:id="106" w:name="retesting-hypothesis-2a"/>
+    <w:p>
+      <w:pPr>
+        <w:pStyle w:val="Heading2"/>
+      </w:pPr>
+      <w:r>
+        <w:t xml:space="preserve">Retesting Hypothesis 2a</w:t>
+      </w:r>
+    </w:p>
+    <w:p>
+      <w:pPr>
+        <w:pStyle w:val="FirstParagraph"/>
+      </w:pPr>
+      <w:r>
+        <w:t xml:space="preserve">To retest</w:t>
+      </w:r>
+      <w:r>
+        <w:t xml:space="preserve"> </w:t>
+      </w:r>
+      <w:r>
+        <w:rPr>
+          <w:bCs/>
+          <w:b/>
+        </w:rPr>
+        <w:t xml:space="preserve">Hypothesis 2a</w:t>
+      </w:r>
+      <w:r>
+        <w:t xml:space="preserve">, we will first compute a new variable</w:t>
+      </w:r>
+      <w:r>
+        <w:t xml:space="preserve"> </w:t>
+      </w:r>
+      <w:r>
+        <w:rPr>
+          <w:rStyle w:val="VerbatimChar"/>
+        </w:rPr>
+        <w:t xml:space="preserve">RefWordRatio</w:t>
+      </w:r>
+      <w:r>
+        <w:t xml:space="preserve"> </w:t>
+      </w:r>
+      <w:r>
+        <w:t xml:space="preserve">by dividing</w:t>
+      </w:r>
+      <w:r>
+        <w:t xml:space="preserve"> </w:t>
+      </w:r>
+      <w:r>
+        <w:rPr>
+          <w:rStyle w:val="VerbatimChar"/>
+        </w:rPr>
+        <w:t xml:space="preserve">Refs</w:t>
+      </w:r>
+      <w:r>
+        <w:t xml:space="preserve"> </w:t>
+      </w:r>
+      <w:r>
+        <w:t xml:space="preserve">by</w:t>
+      </w:r>
+      <w:r>
+        <w:t xml:space="preserve"> </w:t>
+      </w:r>
+      <w:r>
+        <w:rPr>
+          <w:rStyle w:val="VerbatimChar"/>
+        </w:rPr>
+        <w:t xml:space="preserve">WC</w:t>
+      </w:r>
+      <w:r>
+        <w:t xml:space="preserve">. Then we will compare the mean</w:t>
+      </w:r>
+      <w:r>
+        <w:t xml:space="preserve"> </w:t>
+      </w:r>
+      <w:r>
+        <w:rPr>
+          <w:rStyle w:val="VerbatimChar"/>
+        </w:rPr>
+        <w:t xml:space="preserve">RefWordRatio</w:t>
+      </w:r>
+      <w:r>
+        <w:t xml:space="preserve"> </w:t>
+      </w:r>
+      <w:r>
+        <w:t xml:space="preserve">between the</w:t>
+      </w:r>
+      <w:r>
+        <w:t xml:space="preserve"> </w:t>
+      </w:r>
+      <w:r>
+        <w:rPr>
+          <w:rStyle w:val="VerbatimChar"/>
+        </w:rPr>
+        <w:t xml:space="preserve">FPaper</w:t>
+      </w:r>
+      <w:r>
+        <w:t xml:space="preserve"> </w:t>
+      </w:r>
+      <w:r>
+        <w:t xml:space="preserve">and</w:t>
+      </w:r>
+      <w:r>
+        <w:t xml:space="preserve"> </w:t>
+      </w:r>
+      <w:r>
+        <w:rPr>
+          <w:rStyle w:val="VerbatimChar"/>
+        </w:rPr>
+        <w:t xml:space="preserve">GPaper</w:t>
+      </w:r>
+      <w:r>
+        <w:t xml:space="preserve"> </w:t>
+      </w:r>
+      <w:r>
+        <w:t xml:space="preserve">groups using an independent-samples t-test.</w:t>
+      </w:r>
+    </w:p>
+    <w:p>
+      <w:pPr>
+        <w:numPr>
+          <w:ilvl w:val="0"/>
+          <w:numId w:val="1093"/>
+        </w:numPr>
+        <w:pStyle w:val="Compact"/>
+      </w:pPr>
+      <w:r>
+        <w:t xml:space="preserve">Computing the</w:t>
+      </w:r>
+      <w:r>
+        <w:t xml:space="preserve"> </w:t>
+      </w:r>
+      <w:r>
+        <w:rPr>
+          <w:rStyle w:val="VerbatimChar"/>
+        </w:rPr>
+        <w:t xml:space="preserve">RefWordRatio</w:t>
+      </w:r>
+      <w:r>
+        <w:t xml:space="preserve">.</w:t>
+      </w:r>
+    </w:p>
+    <w:p>
+      <w:pPr>
+        <w:pStyle w:val="SourceCode"/>
+      </w:pPr>
+      <w:r>
+        <w:rPr>
+          <w:rStyle w:val="NormalTok"/>
+        </w:rPr>
+        <w:t xml:space="preserve">data</w:t>
+      </w:r>
+      <w:r>
+        <w:rPr>
+          <w:rStyle w:val="SpecialCharTok"/>
+        </w:rPr>
+        <w:t xml:space="preserve">$</w:t>
+      </w:r>
+      <w:r>
+        <w:rPr>
+          <w:rStyle w:val="NormalTok"/>
+        </w:rPr>
+        <w:t xml:space="preserve">RefWordRatio </w:t>
+      </w:r>
+      <w:r>
+        <w:rPr>
+          <w:rStyle w:val="OtherTok"/>
+        </w:rPr>
+        <w:t xml:space="preserve">&lt;-</w:t>
+      </w:r>
+      <w:r>
+        <w:rPr>
+          <w:rStyle w:val="NormalTok"/>
+        </w:rPr>
+        <w:t xml:space="preserve"> (data</w:t>
+      </w:r>
+      <w:r>
+        <w:rPr>
+          <w:rStyle w:val="SpecialCharTok"/>
+        </w:rPr>
+        <w:t xml:space="preserve">$</w:t>
+      </w:r>
+      <w:r>
+        <w:rPr>
+          <w:rStyle w:val="NormalTok"/>
+        </w:rPr>
+        <w:t xml:space="preserve">Refs</w:t>
+      </w:r>
+      <w:r>
+        <w:rPr>
+          <w:rStyle w:val="SpecialCharTok"/>
+        </w:rPr>
+        <w:t xml:space="preserve">/</w:t>
+      </w:r>
+      <w:r>
+        <w:rPr>
+          <w:rStyle w:val="NormalTok"/>
+        </w:rPr>
+        <w:t xml:space="preserve">data</w:t>
+      </w:r>
+      <w:r>
+        <w:rPr>
+          <w:rStyle w:val="SpecialCharTok"/>
+        </w:rPr>
+        <w:t xml:space="preserve">$</w:t>
+      </w:r>
+      <w:r>
+        <w:rPr>
+          <w:rStyle w:val="NormalTok"/>
+        </w:rPr>
+        <w:t xml:space="preserve">WC)</w:t>
+      </w:r>
+    </w:p>
+    <w:p>
+      <w:pPr>
+        <w:numPr>
+          <w:ilvl w:val="0"/>
+          <w:numId w:val="1094"/>
+        </w:numPr>
+        <w:pStyle w:val="Compact"/>
+      </w:pPr>
+      <w:r>
+        <w:t xml:space="preserve">Computing descriptive statistics for</w:t>
+      </w:r>
+      <w:r>
+        <w:t xml:space="preserve"> </w:t>
+      </w:r>
+      <w:r>
+        <w:rPr>
+          <w:rStyle w:val="VerbatimChar"/>
+        </w:rPr>
+        <w:t xml:space="preserve">RefWordRatio</w:t>
+      </w:r>
+      <w:r>
+        <w:t xml:space="preserve"> </w:t>
+      </w:r>
+      <w:r>
+        <w:t xml:space="preserve">both in the whole dataset and between</w:t>
+      </w:r>
+      <w:r>
+        <w:t xml:space="preserve"> </w:t>
+      </w:r>
+      <w:r>
+        <w:rPr>
+          <w:rStyle w:val="VerbatimChar"/>
+        </w:rPr>
+        <w:t xml:space="preserve">FPaper</w:t>
+      </w:r>
+      <w:r>
+        <w:t xml:space="preserve"> </w:t>
+      </w:r>
+      <w:r>
+        <w:t xml:space="preserve">and</w:t>
+      </w:r>
+      <w:r>
+        <w:t xml:space="preserve"> </w:t>
+      </w:r>
+      <w:r>
+        <w:rPr>
+          <w:rStyle w:val="VerbatimChar"/>
+        </w:rPr>
+        <w:t xml:space="preserve">GPaper</w:t>
+      </w:r>
+      <w:r>
+        <w:t xml:space="preserve"> </w:t>
+      </w:r>
+      <w:r>
+        <w:t xml:space="preserve">groups.</w:t>
+      </w:r>
+    </w:p>
+    <w:p>
+      <w:pPr>
+        <w:pStyle w:val="SourceCode"/>
+      </w:pPr>
+      <w:r>
+        <w:rPr>
+          <w:rStyle w:val="NormalTok"/>
+        </w:rPr>
+        <w:t xml:space="preserve">RefWordRatio_ds </w:t>
+      </w:r>
+      <w:r>
+        <w:rPr>
+          <w:rStyle w:val="OtherTok"/>
+        </w:rPr>
+        <w:t xml:space="preserve">&lt;-</w:t>
+      </w:r>
+      <w:r>
+        <w:rPr>
+          <w:rStyle w:val="NormalTok"/>
+        </w:rPr>
+        <w:t xml:space="preserve"> </w:t>
+      </w:r>
+      <w:r>
+        <w:rPr>
+          <w:rStyle w:val="FunctionTok"/>
+        </w:rPr>
+        <w:t xml:space="preserve">describe</w:t>
+      </w:r>
+      <w:r>
+        <w:rPr>
+          <w:rStyle w:val="NormalTok"/>
+        </w:rPr>
+        <w:t xml:space="preserve">(data</w:t>
+      </w:r>
+      <w:r>
+        <w:rPr>
+          <w:rStyle w:val="SpecialCharTok"/>
+        </w:rPr>
+        <w:t xml:space="preserve">$</w:t>
+      </w:r>
+      <w:r>
+        <w:rPr>
+          <w:rStyle w:val="NormalTok"/>
+        </w:rPr>
+        <w:t xml:space="preserve">RefWordRatio)</w:t>
+      </w:r>
+      <w:r>
+        <w:br/>
+      </w:r>
+      <w:r>
+        <w:rPr>
+          <w:rStyle w:val="NormalTok"/>
+        </w:rPr>
+        <w:t xml:space="preserve">RefWordRatio_ds</w:t>
+      </w:r>
+    </w:p>
+    <w:p>
+      <w:pPr>
+        <w:pStyle w:val="SourceCode"/>
+      </w:pPr>
+      <w:r>
+        <w:rPr>
+          <w:rStyle w:val="VerbatimChar"/>
+        </w:rPr>
+        <w:t xml:space="preserve">   vars  n mean sd median trimmed mad min  max range skew kurtosis se</w:t>
+      </w:r>
+      <w:r>
+        <w:br/>
+      </w:r>
+      <w:r>
+        <w:rPr>
+          <w:rStyle w:val="VerbatimChar"/>
+        </w:rPr>
+        <w:t xml:space="preserve">X1    1 88 0.01  0   0.01    0.01   0   0 0.03  0.02 0.82     0.13  0</w:t>
+      </w:r>
+    </w:p>
+    <w:p>
+      <w:pPr>
+        <w:pStyle w:val="SourceCode"/>
+      </w:pPr>
+      <w:r>
+        <w:rPr>
+          <w:rStyle w:val="NormalTok"/>
+        </w:rPr>
+        <w:t xml:space="preserve">RefWordRatio_ds_by_GorF </w:t>
+      </w:r>
+      <w:r>
+        <w:rPr>
+          <w:rStyle w:val="OtherTok"/>
+        </w:rPr>
+        <w:t xml:space="preserve">&lt;-</w:t>
+      </w:r>
+      <w:r>
+        <w:rPr>
+          <w:rStyle w:val="NormalTok"/>
+        </w:rPr>
+        <w:t xml:space="preserve"> </w:t>
+      </w:r>
+      <w:r>
+        <w:rPr>
+          <w:rStyle w:val="FunctionTok"/>
+        </w:rPr>
+        <w:t xml:space="preserve">describeBy</w:t>
+      </w:r>
+      <w:r>
+        <w:rPr>
+          <w:rStyle w:val="NormalTok"/>
+        </w:rPr>
+        <w:t xml:space="preserve">(data</w:t>
+      </w:r>
+      <w:r>
+        <w:rPr>
+          <w:rStyle w:val="SpecialCharTok"/>
+        </w:rPr>
+        <w:t xml:space="preserve">$</w:t>
+      </w:r>
+      <w:r>
+        <w:rPr>
+          <w:rStyle w:val="NormalTok"/>
+        </w:rPr>
+        <w:t xml:space="preserve">RefWordRatio, </w:t>
+      </w:r>
+      <w:r>
+        <w:rPr>
+          <w:rStyle w:val="AttributeTok"/>
+        </w:rPr>
+        <w:t xml:space="preserve">group =</w:t>
+      </w:r>
+      <w:r>
+        <w:rPr>
+          <w:rStyle w:val="NormalTok"/>
+        </w:rPr>
+        <w:t xml:space="preserve"> data</w:t>
+      </w:r>
+      <w:r>
+        <w:rPr>
+          <w:rStyle w:val="SpecialCharTok"/>
+        </w:rPr>
+        <w:t xml:space="preserve">$</w:t>
+      </w:r>
+      <w:r>
+        <w:rPr>
+          <w:rStyle w:val="NormalTok"/>
+        </w:rPr>
+        <w:t xml:space="preserve">Genuine_or_Fraudulent)</w:t>
+      </w:r>
+      <w:r>
+        <w:br/>
+      </w:r>
+      <w:r>
+        <w:rPr>
+          <w:rStyle w:val="NormalTok"/>
+        </w:rPr>
+        <w:t xml:space="preserve">RefWordRatio_ds_by_GorF</w:t>
+      </w:r>
+    </w:p>
+    <w:p>
+      <w:pPr>
+        <w:pStyle w:val="SourceCode"/>
+      </w:pPr>
+      <w:r>
+        <w:br/>
+      </w:r>
+      <w:r>
+        <w:rPr>
+          <w:rStyle w:val="VerbatimChar"/>
+        </w:rPr>
+        <w:t xml:space="preserve"> Descriptive statistics by group </w:t>
+      </w:r>
+      <w:r>
+        <w:br/>
+      </w:r>
+      <w:r>
+        <w:rPr>
+          <w:rStyle w:val="VerbatimChar"/>
+        </w:rPr>
+        <w:t xml:space="preserve">group: Fraudulent Papers</w:t>
+      </w:r>
+      <w:r>
+        <w:br/>
+      </w:r>
+      <w:r>
+        <w:rPr>
+          <w:rStyle w:val="VerbatimChar"/>
+        </w:rPr>
+        <w:t xml:space="preserve">   vars  n mean sd median trimmed mad min  max range skew kurtosis se</w:t>
+      </w:r>
+      <w:r>
+        <w:br/>
+      </w:r>
+      <w:r>
+        <w:rPr>
+          <w:rStyle w:val="VerbatimChar"/>
+        </w:rPr>
+        <w:t xml:space="preserve">X1    1 44 0.01  0   0.01    0.01   0   0 0.02  0.02 0.57    -0.59  0</w:t>
+      </w:r>
+      <w:r>
+        <w:br/>
+      </w:r>
+      <w:r>
+        <w:rPr>
+          <w:rStyle w:val="VerbatimChar"/>
+        </w:rPr>
+        <w:t xml:space="preserve">------------------------------------------------------------ </w:t>
+      </w:r>
+      <w:r>
+        <w:br/>
+      </w:r>
+      <w:r>
+        <w:rPr>
+          <w:rStyle w:val="VerbatimChar"/>
+        </w:rPr>
+        <w:t xml:space="preserve">group: Genuine Papers</w:t>
+      </w:r>
+      <w:r>
+        <w:br/>
+      </w:r>
+      <w:r>
+        <w:rPr>
+          <w:rStyle w:val="VerbatimChar"/>
+        </w:rPr>
+        <w:t xml:space="preserve">   vars  n mean   sd median trimmed mad min  max range skew kurtosis se</w:t>
+      </w:r>
+      <w:r>
+        <w:br/>
+      </w:r>
+      <w:r>
+        <w:rPr>
+          <w:rStyle w:val="VerbatimChar"/>
+        </w:rPr>
+        <w:t xml:space="preserve">X1    1 44 0.01 0.01   0.01    0.01   0   0 0.03  0.02    1     0.49  0</w:t>
+      </w:r>
+    </w:p>
+    <w:p>
+      <w:pPr>
+        <w:numPr>
+          <w:ilvl w:val="0"/>
+          <w:numId w:val="1095"/>
+        </w:numPr>
+      </w:pPr>
+      <w:r>
+        <w:t xml:space="preserve">In whole dataset:</w:t>
+      </w:r>
+    </w:p>
+    <w:p>
+      <w:pPr>
+        <w:numPr>
+          <w:ilvl w:val="1"/>
+          <w:numId w:val="1096"/>
+        </w:numPr>
+        <w:pStyle w:val="Compact"/>
+      </w:pPr>
+      <w:r>
+        <w:t xml:space="preserve">Interestingly, the skew statistic is lower for the</w:t>
+      </w:r>
+      <w:r>
+        <w:t xml:space="preserve"> </w:t>
+      </w:r>
+      <w:r>
+        <w:rPr>
+          <w:rStyle w:val="VerbatimChar"/>
+        </w:rPr>
+        <w:t xml:space="preserve">RefWordRatio</w:t>
+      </w:r>
+      <w:r>
+        <w:t xml:space="preserve"> </w:t>
+      </w:r>
+      <w:r>
+        <w:t xml:space="preserve">variable compared to the</w:t>
+      </w:r>
+      <w:r>
+        <w:t xml:space="preserve"> </w:t>
+      </w:r>
+      <w:r>
+        <w:rPr>
+          <w:rStyle w:val="VerbatimChar"/>
+        </w:rPr>
+        <w:t xml:space="preserve">Refs</w:t>
+      </w:r>
+      <w:r>
+        <w:t xml:space="preserve"> </w:t>
+      </w:r>
+      <w:r>
+        <w:t xml:space="preserve">variable alone (see</w:t>
+      </w:r>
+      <w:r>
+        <w:t xml:space="preserve"> </w:t>
+      </w:r>
+      <w:hyperlink w:anchor="descriptive-statistics">
+        <w:r>
+          <w:rPr>
+            <w:rStyle w:val="Hyperlink"/>
+          </w:rPr>
+          <w:t xml:space="preserve">Descriptive Statistics</w:t>
+        </w:r>
+      </w:hyperlink>
+      <w:r>
+        <w:t xml:space="preserve">).</w:t>
+      </w:r>
+    </w:p>
+    <w:p>
+      <w:pPr>
+        <w:numPr>
+          <w:ilvl w:val="0"/>
+          <w:numId w:val="1095"/>
+        </w:numPr>
+      </w:pPr>
+      <w:r>
+        <w:t xml:space="preserve">Within groups:</w:t>
+      </w:r>
+    </w:p>
+    <w:p>
+      <w:pPr>
+        <w:numPr>
+          <w:ilvl w:val="1"/>
+          <w:numId w:val="1097"/>
+        </w:numPr>
+        <w:pStyle w:val="Compact"/>
+      </w:pPr>
+      <w:r>
+        <w:t xml:space="preserve">The skew statistic seems to be higher in the genuine paper group. We will assess this with QQ-plots.</w:t>
+      </w:r>
+    </w:p>
+    <w:p>
+      <w:pPr>
+        <w:numPr>
+          <w:ilvl w:val="0"/>
+          <w:numId w:val="1098"/>
+        </w:numPr>
+        <w:pStyle w:val="Compact"/>
+      </w:pPr>
+      <w:r>
+        <w:t xml:space="preserve">Testing assumptions:</w:t>
+      </w:r>
+    </w:p>
+    <w:p>
+      <w:pPr>
+        <w:numPr>
+          <w:ilvl w:val="1"/>
+          <w:numId w:val="1099"/>
+        </w:numPr>
+        <w:pStyle w:val="Compact"/>
+      </w:pPr>
+      <w:r>
+        <w:t xml:space="preserve">First, we will assess normality with QQ-plots within groups.</w:t>
+      </w:r>
+    </w:p>
+    <w:p>
+      <w:pPr>
+        <w:pStyle w:val="SourceCode"/>
+      </w:pPr>
+      <w:r>
+        <w:rPr>
+          <w:rStyle w:val="CommentTok"/>
+        </w:rPr>
+        <w:t xml:space="preserve"># Constructing QQ-plots within groups</w:t>
+      </w:r>
+      <w:r>
+        <w:br/>
+      </w:r>
+      <w:r>
+        <w:rPr>
+          <w:rStyle w:val="FunctionTok"/>
+        </w:rPr>
+        <w:t xml:space="preserve">ggplot</w:t>
+      </w:r>
+      <w:r>
+        <w:rPr>
+          <w:rStyle w:val="NormalTok"/>
+        </w:rPr>
+        <w:t xml:space="preserve">(data, </w:t>
+      </w:r>
+      <w:r>
+        <w:rPr>
+          <w:rStyle w:val="FunctionTok"/>
+        </w:rPr>
+        <w:t xml:space="preserve">aes</w:t>
+      </w:r>
+      <w:r>
+        <w:rPr>
+          <w:rStyle w:val="NormalTok"/>
+        </w:rPr>
+        <w:t xml:space="preserve">(</w:t>
+      </w:r>
+      <w:r>
+        <w:rPr>
+          <w:rStyle w:val="AttributeTok"/>
+        </w:rPr>
+        <w:t xml:space="preserve">sample =</w:t>
+      </w:r>
+      <w:r>
+        <w:rPr>
+          <w:rStyle w:val="NormalTok"/>
+        </w:rPr>
+        <w:t xml:space="preserve"> RefWordRatio)) </w:t>
+      </w:r>
+      <w:r>
+        <w:rPr>
+          <w:rStyle w:val="SpecialCharTok"/>
+        </w:rPr>
+        <w:t xml:space="preserve">+</w:t>
+      </w:r>
+      <w:r>
+        <w:rPr>
+          <w:rStyle w:val="NormalTok"/>
+        </w:rPr>
+        <w:t xml:space="preserve"> </w:t>
+      </w:r>
+      <w:r>
+        <w:br/>
+      </w:r>
+      <w:r>
+        <w:rPr>
+          <w:rStyle w:val="NormalTok"/>
+        </w:rPr>
+        <w:t xml:space="preserve">  </w:t>
+      </w:r>
+      <w:r>
+        <w:rPr>
+          <w:rStyle w:val="FunctionTok"/>
+        </w:rPr>
+        <w:t xml:space="preserve">stat_qq</w:t>
+      </w:r>
+      <w:r>
+        <w:rPr>
+          <w:rStyle w:val="NormalTok"/>
+        </w:rPr>
+        <w:t xml:space="preserve">() </w:t>
+      </w:r>
+      <w:r>
+        <w:rPr>
+          <w:rStyle w:val="SpecialCharTok"/>
+        </w:rPr>
+        <w:t xml:space="preserve">+</w:t>
+      </w:r>
+      <w:r>
+        <w:rPr>
+          <w:rStyle w:val="NormalTok"/>
+        </w:rPr>
+        <w:t xml:space="preserve"> </w:t>
+      </w:r>
+      <w:r>
+        <w:br/>
+      </w:r>
+      <w:r>
+        <w:rPr>
+          <w:rStyle w:val="NormalTok"/>
+        </w:rPr>
+        <w:t xml:space="preserve">  </w:t>
+      </w:r>
+      <w:r>
+        <w:rPr>
+          <w:rStyle w:val="FunctionTok"/>
+        </w:rPr>
+        <w:t xml:space="preserve">facet_wrap</w:t>
+      </w:r>
+      <w:r>
+        <w:rPr>
+          <w:rStyle w:val="NormalTok"/>
+        </w:rPr>
+        <w:t xml:space="preserve">(</w:t>
+      </w:r>
+      <w:r>
+        <w:rPr>
+          <w:rStyle w:val="SpecialCharTok"/>
+        </w:rPr>
+        <w:t xml:space="preserve">~</w:t>
+      </w:r>
+      <w:r>
+        <w:rPr>
+          <w:rStyle w:val="NormalTok"/>
+        </w:rPr>
+        <w:t xml:space="preserve"> Genuine_or_Fraudulent) </w:t>
+      </w:r>
+      <w:r>
+        <w:rPr>
+          <w:rStyle w:val="SpecialCharTok"/>
+        </w:rPr>
+        <w:t xml:space="preserve">+</w:t>
+      </w:r>
+      <w:r>
+        <w:br/>
+      </w:r>
+      <w:r>
+        <w:rPr>
+          <w:rStyle w:val="NormalTok"/>
+        </w:rPr>
+        <w:t xml:space="preserve">  </w:t>
+      </w:r>
+      <w:r>
+        <w:rPr>
+          <w:rStyle w:val="FunctionTok"/>
+        </w:rPr>
+        <w:t xml:space="preserve">geom_qq_line</w:t>
+      </w:r>
+      <w:r>
+        <w:rPr>
+          <w:rStyle w:val="NormalTok"/>
+        </w:rPr>
+        <w:t xml:space="preserve">()</w:t>
+      </w:r>
+    </w:p>
+    <w:p>
+      <w:pPr>
+        <w:pStyle w:val="FirstParagraph"/>
+      </w:pPr>
+      <w:r>
+        <w:drawing>
+          <wp:inline>
+            <wp:extent cx="5334000" cy="4267200"/>
+            <wp:effectExtent b="0" l="0" r="0" t="0"/>
+            <wp:docPr descr="" title="" id="104" name="Picture"/>
+            <a:graphic>
+              <a:graphicData uri="http://schemas.openxmlformats.org/drawingml/2006/picture">
+                <pic:pic>
+                  <pic:nvPicPr>
+                    <pic:cNvPr descr="thesis_data_analysis_quarto_files/figure-docx/unnamed-chunk-47-1.png" id="105" name="Picture"/>
+                    <pic:cNvPicPr>
+                      <a:picLocks noChangeArrowheads="1" noChangeAspect="1"/>
+                    </pic:cNvPicPr>
+                  </pic:nvPicPr>
+                  <pic:blipFill>
+                    <a:blip r:embed="rId103"/>
+                    <a:stretch>
+                      <a:fillRect/>
+                    </a:stretch>
+                  </pic:blipFill>
+                  <pic:spPr bwMode="auto">
+                    <a:xfrm>
+                      <a:off x="0" y="0"/>
+                      <a:ext cx="5334000" cy="4267200"/>
+                    </a:xfrm>
+                    <a:prstGeom prst="rect">
+                      <a:avLst/>
+                    </a:prstGeom>
+                    <a:noFill/>
+                    <a:ln w="9525">
+                      <a:noFill/>
+                      <a:headEnd/>
+                      <a:tailEnd/>
+                    </a:ln>
+                  </pic:spPr>
+                </pic:pic>
+              </a:graphicData>
+            </a:graphic>
+          </wp:inline>
+        </w:drawing>
+      </w:r>
+    </w:p>
+    <w:p>
+      <w:pPr>
+        <w:numPr>
+          <w:ilvl w:val="0"/>
+          <w:numId w:val="1100"/>
+        </w:numPr>
+        <w:pStyle w:val="Compact"/>
+      </w:pPr>
+      <w:r>
+        <w:t xml:space="preserve">The data for both groups is not very tight to the theoretical values. We should take a look at the Shapiro-Wilk test.</w:t>
+      </w:r>
+    </w:p>
+    <w:p>
+      <w:pPr>
+        <w:pStyle w:val="SourceCode"/>
+      </w:pPr>
+      <w:r>
+        <w:rPr>
+          <w:rStyle w:val="CommentTok"/>
+        </w:rPr>
+        <w:t xml:space="preserve"># Performing the Shapiro-Wilk test for normality within each group</w:t>
+      </w:r>
+      <w:r>
+        <w:br/>
+      </w:r>
+      <w:r>
+        <w:rPr>
+          <w:rStyle w:val="NormalTok"/>
+        </w:rPr>
+        <w:t xml:space="preserve">sw_results_RefWordRatio_GorP </w:t>
+      </w:r>
+      <w:r>
+        <w:rPr>
+          <w:rStyle w:val="OtherTok"/>
+        </w:rPr>
+        <w:t xml:space="preserve">&lt;-</w:t>
+      </w:r>
+      <w:r>
+        <w:rPr>
+          <w:rStyle w:val="NormalTok"/>
+        </w:rPr>
+        <w:t xml:space="preserve"> data </w:t>
+      </w:r>
+      <w:r>
+        <w:rPr>
+          <w:rStyle w:val="SpecialCharTok"/>
+        </w:rPr>
+        <w:t xml:space="preserve">%&gt;%</w:t>
+      </w:r>
+      <w:r>
+        <w:br/>
+      </w:r>
+      <w:r>
+        <w:rPr>
+          <w:rStyle w:val="NormalTok"/>
+        </w:rPr>
+        <w:t xml:space="preserve">  </w:t>
+      </w:r>
+      <w:r>
+        <w:rPr>
+          <w:rStyle w:val="FunctionTok"/>
+        </w:rPr>
+        <w:t xml:space="preserve">group_by</w:t>
+      </w:r>
+      <w:r>
+        <w:rPr>
+          <w:rStyle w:val="NormalTok"/>
+        </w:rPr>
+        <w:t xml:space="preserve">(Genuine_or_Fraudulent) </w:t>
+      </w:r>
+      <w:r>
+        <w:rPr>
+          <w:rStyle w:val="SpecialCharTok"/>
+        </w:rPr>
+        <w:t xml:space="preserve">%&gt;%</w:t>
+      </w:r>
+      <w:r>
+        <w:br/>
+      </w:r>
+      <w:r>
+        <w:rPr>
+          <w:rStyle w:val="NormalTok"/>
+        </w:rPr>
+        <w:t xml:space="preserve">  </w:t>
+      </w:r>
+      <w:r>
+        <w:rPr>
+          <w:rStyle w:val="FunctionTok"/>
+        </w:rPr>
+        <w:t xml:space="preserve">summarise</w:t>
+      </w:r>
+      <w:r>
+        <w:rPr>
+          <w:rStyle w:val="NormalTok"/>
+        </w:rPr>
+        <w:t xml:space="preserve">(</w:t>
+      </w:r>
+      <w:r>
+        <w:rPr>
+          <w:rStyle w:val="AttributeTok"/>
+        </w:rPr>
+        <w:t xml:space="preserve">SW_test_result6 =</w:t>
+      </w:r>
+      <w:r>
+        <w:rPr>
+          <w:rStyle w:val="NormalTok"/>
+        </w:rPr>
+        <w:t xml:space="preserve"> </w:t>
+      </w:r>
+      <w:r>
+        <w:rPr>
+          <w:rStyle w:val="FunctionTok"/>
+        </w:rPr>
+        <w:t xml:space="preserve">list</w:t>
+      </w:r>
+      <w:r>
+        <w:rPr>
+          <w:rStyle w:val="NormalTok"/>
+        </w:rPr>
+        <w:t xml:space="preserve">(</w:t>
+      </w:r>
+      <w:r>
+        <w:rPr>
+          <w:rStyle w:val="FunctionTok"/>
+        </w:rPr>
+        <w:t xml:space="preserve">shapiro.test</w:t>
+      </w:r>
+      <w:r>
+        <w:rPr>
+          <w:rStyle w:val="NormalTok"/>
+        </w:rPr>
+        <w:t xml:space="preserve">(RefWordRatio)))</w:t>
+      </w:r>
+      <w:r>
+        <w:br/>
+      </w:r>
+      <w:r>
+        <w:br/>
+      </w:r>
+      <w:r>
+        <w:rPr>
+          <w:rStyle w:val="CommentTok"/>
+        </w:rPr>
+        <w:t xml:space="preserve"># Displaying the results</w:t>
+      </w:r>
+      <w:r>
+        <w:br/>
+      </w:r>
+      <w:r>
+        <w:rPr>
+          <w:rStyle w:val="NormalTok"/>
+        </w:rPr>
+        <w:t xml:space="preserve">sw_results_RefWordRatio_GorP</w:t>
+      </w:r>
+      <w:r>
+        <w:rPr>
+          <w:rStyle w:val="SpecialCharTok"/>
+        </w:rPr>
+        <w:t xml:space="preserve">$</w:t>
+      </w:r>
+      <w:r>
+        <w:rPr>
+          <w:rStyle w:val="NormalTok"/>
+        </w:rPr>
+        <w:t xml:space="preserve">SW_test_result6[[</w:t>
+      </w:r>
+      <w:r>
+        <w:rPr>
+          <w:rStyle w:val="DecValTok"/>
+        </w:rPr>
+        <w:t xml:space="preserve">1</w:t>
+      </w:r>
+      <w:r>
+        <w:rPr>
+          <w:rStyle w:val="NormalTok"/>
+        </w:rPr>
+        <w:t xml:space="preserve">]]</w:t>
+      </w:r>
+    </w:p>
+    <w:p>
+      <w:pPr>
+        <w:pStyle w:val="SourceCode"/>
+      </w:pPr>
+      <w:r>
+        <w:br/>
+      </w:r>
+      <w:r>
+        <w:rPr>
+          <w:rStyle w:val="VerbatimChar"/>
+        </w:rPr>
+        <w:t xml:space="preserve">    Shapiro-Wilk normality test</w:t>
+      </w:r>
+      <w:r>
+        <w:br/>
+      </w:r>
+      <w:r>
+        <w:br/>
+      </w:r>
+      <w:r>
+        <w:rPr>
+          <w:rStyle w:val="VerbatimChar"/>
+        </w:rPr>
+        <w:t xml:space="preserve">data:  RefWordRatio</w:t>
+      </w:r>
+      <w:r>
+        <w:br/>
+      </w:r>
+      <w:r>
+        <w:rPr>
+          <w:rStyle w:val="VerbatimChar"/>
+        </w:rPr>
+        <w:t xml:space="preserve">W = 0.94859, p-value = 0.04877</w:t>
+      </w:r>
+    </w:p>
+    <w:p>
+      <w:pPr>
+        <w:pStyle w:val="SourceCode"/>
+      </w:pPr>
+      <w:r>
+        <w:rPr>
+          <w:rStyle w:val="NormalTok"/>
+        </w:rPr>
+        <w:t xml:space="preserve">sw_results_RefWordRatio_GorP</w:t>
+      </w:r>
+      <w:r>
+        <w:rPr>
+          <w:rStyle w:val="SpecialCharTok"/>
+        </w:rPr>
+        <w:t xml:space="preserve">$</w:t>
+      </w:r>
+      <w:r>
+        <w:rPr>
+          <w:rStyle w:val="NormalTok"/>
+        </w:rPr>
+        <w:t xml:space="preserve">SW_test_result6[[</w:t>
+      </w:r>
+      <w:r>
+        <w:rPr>
+          <w:rStyle w:val="DecValTok"/>
+        </w:rPr>
+        <w:t xml:space="preserve">2</w:t>
+      </w:r>
+      <w:r>
+        <w:rPr>
+          <w:rStyle w:val="NormalTok"/>
+        </w:rPr>
+        <w:t xml:space="preserve">]]</w:t>
+      </w:r>
+    </w:p>
+    <w:p>
+      <w:pPr>
+        <w:pStyle w:val="SourceCode"/>
+      </w:pPr>
+      <w:r>
+        <w:br/>
+      </w:r>
+      <w:r>
+        <w:rPr>
+          <w:rStyle w:val="VerbatimChar"/>
+        </w:rPr>
+        <w:t xml:space="preserve">    Shapiro-Wilk normality test</w:t>
+      </w:r>
+      <w:r>
+        <w:br/>
+      </w:r>
+      <w:r>
+        <w:br/>
+      </w:r>
+      <w:r>
+        <w:rPr>
+          <w:rStyle w:val="VerbatimChar"/>
+        </w:rPr>
+        <w:t xml:space="preserve">data:  RefWordRatio</w:t>
+      </w:r>
+      <w:r>
+        <w:br/>
+      </w:r>
+      <w:r>
+        <w:rPr>
+          <w:rStyle w:val="VerbatimChar"/>
+        </w:rPr>
+        <w:t xml:space="preserve">W = 0.91456, p-value = 0.003147</w:t>
+      </w:r>
+    </w:p>
+    <w:p>
+      <w:pPr>
+        <w:numPr>
+          <w:ilvl w:val="0"/>
+          <w:numId w:val="1101"/>
+        </w:numPr>
+        <w:pStyle w:val="Compact"/>
+      </w:pPr>
+      <w:r>
+        <w:t xml:space="preserve">The results of the Shapiro-Wilk test indicate that we should reject the null hypothesis that the data are normally distributed for either group. Therefore, we will conduct a bootstrapped t-test to compare the two groups using an empirically determined, robust confidence interval. This will also allow us to skip the test for homogeneity of variance.</w:t>
+      </w:r>
+    </w:p>
+    <w:p>
+      <w:pPr>
+        <w:numPr>
+          <w:ilvl w:val="0"/>
+          <w:numId w:val="1102"/>
+        </w:numPr>
+        <w:pStyle w:val="Compact"/>
+      </w:pPr>
+      <w:r>
+        <w:t xml:space="preserve">Conducting the bootstrapped t-test.</w:t>
+      </w:r>
+    </w:p>
+    <w:p>
+      <w:pPr>
+        <w:pStyle w:val="SourceCode"/>
+      </w:pPr>
+      <w:r>
+        <w:rPr>
+          <w:rStyle w:val="CommentTok"/>
+        </w:rPr>
+        <w:t xml:space="preserve"># Setting the seed</w:t>
+      </w:r>
+      <w:r>
+        <w:br/>
+      </w:r>
+      <w:r>
+        <w:rPr>
+          <w:rStyle w:val="FunctionTok"/>
+        </w:rPr>
+        <w:t xml:space="preserve">set.seed</w:t>
+      </w:r>
+      <w:r>
+        <w:rPr>
+          <w:rStyle w:val="NormalTok"/>
+        </w:rPr>
+        <w:t xml:space="preserve">(</w:t>
+      </w:r>
+      <w:r>
+        <w:rPr>
+          <w:rStyle w:val="DecValTok"/>
+        </w:rPr>
+        <w:t xml:space="preserve">616913</w:t>
+      </w:r>
+      <w:r>
+        <w:rPr>
+          <w:rStyle w:val="NormalTok"/>
+        </w:rPr>
+        <w:t xml:space="preserve">)</w:t>
+      </w:r>
+      <w:r>
+        <w:br/>
+      </w:r>
+      <w:r>
+        <w:br/>
+      </w:r>
+      <w:r>
+        <w:rPr>
+          <w:rStyle w:val="CommentTok"/>
+        </w:rPr>
+        <w:t xml:space="preserve"># Defining the statistic function for bootstrapping</w:t>
+      </w:r>
+      <w:r>
+        <w:br/>
+      </w:r>
+      <w:r>
+        <w:rPr>
+          <w:rStyle w:val="NormalTok"/>
+        </w:rPr>
+        <w:t xml:space="preserve">t_stat_boot_RefWCRatio </w:t>
+      </w:r>
+      <w:r>
+        <w:rPr>
+          <w:rStyle w:val="OtherTok"/>
+        </w:rPr>
+        <w:t xml:space="preserve">&lt;-</w:t>
+      </w:r>
+      <w:r>
+        <w:rPr>
+          <w:rStyle w:val="NormalTok"/>
+        </w:rPr>
+        <w:t xml:space="preserve"> </w:t>
+      </w:r>
+      <w:r>
+        <w:rPr>
+          <w:rStyle w:val="ControlFlowTok"/>
+        </w:rPr>
+        <w:t xml:space="preserve">function</w:t>
+      </w:r>
+      <w:r>
+        <w:rPr>
+          <w:rStyle w:val="NormalTok"/>
+        </w:rPr>
+        <w:t xml:space="preserve">(data, index) {</w:t>
+      </w:r>
+      <w:r>
+        <w:br/>
+      </w:r>
+      <w:r>
+        <w:rPr>
+          <w:rStyle w:val="NormalTok"/>
+        </w:rPr>
+        <w:t xml:space="preserve">  resampled_data_RefWCRatio </w:t>
+      </w:r>
+      <w:r>
+        <w:rPr>
+          <w:rStyle w:val="OtherTok"/>
+        </w:rPr>
+        <w:t xml:space="preserve">&lt;-</w:t>
+      </w:r>
+      <w:r>
+        <w:rPr>
+          <w:rStyle w:val="NormalTok"/>
+        </w:rPr>
+        <w:t xml:space="preserve"> data[index, ] </w:t>
+      </w:r>
+      <w:r>
+        <w:rPr>
+          <w:rStyle w:val="CommentTok"/>
+        </w:rPr>
+        <w:t xml:space="preserve"># Resample the data with replacement</w:t>
+      </w:r>
+      <w:r>
+        <w:br/>
+      </w:r>
+      <w:r>
+        <w:rPr>
+          <w:rStyle w:val="NormalTok"/>
+        </w:rPr>
+        <w:t xml:space="preserve">  t_result </w:t>
+      </w:r>
+      <w:r>
+        <w:rPr>
+          <w:rStyle w:val="OtherTok"/>
+        </w:rPr>
+        <w:t xml:space="preserve">&lt;-</w:t>
+      </w:r>
+      <w:r>
+        <w:rPr>
+          <w:rStyle w:val="NormalTok"/>
+        </w:rPr>
+        <w:t xml:space="preserve"> </w:t>
+      </w:r>
+      <w:r>
+        <w:rPr>
+          <w:rStyle w:val="FunctionTok"/>
+        </w:rPr>
+        <w:t xml:space="preserve">t.test</w:t>
+      </w:r>
+      <w:r>
+        <w:rPr>
+          <w:rStyle w:val="NormalTok"/>
+        </w:rPr>
+        <w:t xml:space="preserve">(RefWordRatio </w:t>
+      </w:r>
+      <w:r>
+        <w:rPr>
+          <w:rStyle w:val="SpecialCharTok"/>
+        </w:rPr>
+        <w:t xml:space="preserve">~</w:t>
+      </w:r>
+      <w:r>
+        <w:rPr>
+          <w:rStyle w:val="NormalTok"/>
+        </w:rPr>
+        <w:t xml:space="preserve"> Genuine_or_Fraudulent, </w:t>
+      </w:r>
+      <w:r>
+        <w:rPr>
+          <w:rStyle w:val="AttributeTok"/>
+        </w:rPr>
+        <w:t xml:space="preserve">data=</w:t>
+      </w:r>
+      <w:r>
+        <w:rPr>
+          <w:rStyle w:val="NormalTok"/>
+        </w:rPr>
+        <w:t xml:space="preserve">resampled_data_RefWCRatio)</w:t>
+      </w:r>
+      <w:r>
+        <w:br/>
+      </w:r>
+      <w:r>
+        <w:rPr>
+          <w:rStyle w:val="NormalTok"/>
+        </w:rPr>
+        <w:t xml:space="preserve">  </w:t>
+      </w:r>
+      <w:r>
+        <w:rPr>
+          <w:rStyle w:val="FunctionTok"/>
+        </w:rPr>
+        <w:t xml:space="preserve">return</w:t>
+      </w:r>
+      <w:r>
+        <w:rPr>
+          <w:rStyle w:val="NormalTok"/>
+        </w:rPr>
+        <w:t xml:space="preserve">(t_result</w:t>
+      </w:r>
+      <w:r>
+        <w:rPr>
+          <w:rStyle w:val="SpecialCharTok"/>
+        </w:rPr>
+        <w:t xml:space="preserve">$</w:t>
+      </w:r>
+      <w:r>
+        <w:rPr>
+          <w:rStyle w:val="NormalTok"/>
+        </w:rPr>
+        <w:t xml:space="preserve">statistic)</w:t>
+      </w:r>
+      <w:r>
+        <w:br/>
+      </w:r>
+      <w:r>
+        <w:rPr>
+          <w:rStyle w:val="NormalTok"/>
+        </w:rPr>
+        <w:t xml:space="preserve">}</w:t>
+      </w:r>
+      <w:r>
+        <w:br/>
+      </w:r>
+      <w:r>
+        <w:br/>
+      </w:r>
+      <w:r>
+        <w:rPr>
+          <w:rStyle w:val="CommentTok"/>
+        </w:rPr>
+        <w:t xml:space="preserve"># Performing the bootstrapping</w:t>
+      </w:r>
+      <w:r>
+        <w:br/>
+      </w:r>
+      <w:r>
+        <w:rPr>
+          <w:rStyle w:val="NormalTok"/>
+        </w:rPr>
+        <w:t xml:space="preserve">boot_results_RefWCRatio </w:t>
+      </w:r>
+      <w:r>
+        <w:rPr>
+          <w:rStyle w:val="OtherTok"/>
+        </w:rPr>
+        <w:t xml:space="preserve">&lt;-</w:t>
+      </w:r>
+      <w:r>
+        <w:rPr>
+          <w:rStyle w:val="NormalTok"/>
+        </w:rPr>
+        <w:t xml:space="preserve"> </w:t>
+      </w:r>
+      <w:r>
+        <w:rPr>
+          <w:rStyle w:val="FunctionTok"/>
+        </w:rPr>
+        <w:t xml:space="preserve">boot</w:t>
+      </w:r>
+      <w:r>
+        <w:rPr>
+          <w:rStyle w:val="NormalTok"/>
+        </w:rPr>
+        <w:t xml:space="preserve">(</w:t>
+      </w:r>
+      <w:r>
+        <w:rPr>
+          <w:rStyle w:val="AttributeTok"/>
+        </w:rPr>
+        <w:t xml:space="preserve">data =</w:t>
+      </w:r>
+      <w:r>
+        <w:rPr>
+          <w:rStyle w:val="NormalTok"/>
+        </w:rPr>
+        <w:t xml:space="preserve"> data, </w:t>
+      </w:r>
+      <w:r>
+        <w:rPr>
+          <w:rStyle w:val="AttributeTok"/>
+        </w:rPr>
+        <w:t xml:space="preserve">statistic =</w:t>
+      </w:r>
+      <w:r>
+        <w:rPr>
+          <w:rStyle w:val="NormalTok"/>
+        </w:rPr>
+        <w:t xml:space="preserve"> t_stat_boot_RefWCRatio, </w:t>
+      </w:r>
+      <w:r>
+        <w:rPr>
+          <w:rStyle w:val="AttributeTok"/>
+        </w:rPr>
+        <w:t xml:space="preserve">R =</w:t>
+      </w:r>
+      <w:r>
+        <w:rPr>
+          <w:rStyle w:val="NormalTok"/>
+        </w:rPr>
+        <w:t xml:space="preserve"> </w:t>
+      </w:r>
+      <w:r>
+        <w:rPr>
+          <w:rStyle w:val="DecValTok"/>
+        </w:rPr>
+        <w:t xml:space="preserve">1000</w:t>
+      </w:r>
+      <w:r>
+        <w:rPr>
+          <w:rStyle w:val="NormalTok"/>
+        </w:rPr>
+        <w:t xml:space="preserve">)</w:t>
+      </w:r>
+      <w:r>
+        <w:br/>
+      </w:r>
+      <w:r>
+        <w:br/>
+      </w:r>
+      <w:r>
+        <w:rPr>
+          <w:rStyle w:val="CommentTok"/>
+        </w:rPr>
+        <w:t xml:space="preserve"># Performing the regular t-test</w:t>
+      </w:r>
+      <w:r>
+        <w:br/>
+      </w:r>
+      <w:r>
+        <w:rPr>
+          <w:rStyle w:val="NormalTok"/>
+        </w:rPr>
+        <w:t xml:space="preserve">stud_t_test_RefWCRatio </w:t>
+      </w:r>
+      <w:r>
+        <w:rPr>
+          <w:rStyle w:val="OtherTok"/>
+        </w:rPr>
+        <w:t xml:space="preserve">&lt;-</w:t>
+      </w:r>
+      <w:r>
+        <w:rPr>
+          <w:rStyle w:val="NormalTok"/>
+        </w:rPr>
+        <w:t xml:space="preserve"> </w:t>
+      </w:r>
+      <w:r>
+        <w:rPr>
+          <w:rStyle w:val="FunctionTok"/>
+        </w:rPr>
+        <w:t xml:space="preserve">t.test</w:t>
+      </w:r>
+      <w:r>
+        <w:rPr>
+          <w:rStyle w:val="NormalTok"/>
+        </w:rPr>
+        <w:t xml:space="preserve">(RefWordRatio </w:t>
+      </w:r>
+      <w:r>
+        <w:rPr>
+          <w:rStyle w:val="SpecialCharTok"/>
+        </w:rPr>
+        <w:t xml:space="preserve">~</w:t>
+      </w:r>
+      <w:r>
+        <w:rPr>
+          <w:rStyle w:val="NormalTok"/>
+        </w:rPr>
+        <w:t xml:space="preserve"> Genuine_or_Fraudulent, </w:t>
+      </w:r>
+      <w:r>
+        <w:rPr>
+          <w:rStyle w:val="AttributeTok"/>
+        </w:rPr>
+        <w:t xml:space="preserve">data =</w:t>
+      </w:r>
+      <w:r>
+        <w:rPr>
+          <w:rStyle w:val="NormalTok"/>
+        </w:rPr>
+        <w:t xml:space="preserve"> data)</w:t>
+      </w:r>
+      <w:r>
+        <w:br/>
+      </w:r>
+      <w:r>
+        <w:br/>
+      </w:r>
+      <w:r>
+        <w:rPr>
+          <w:rStyle w:val="CommentTok"/>
+        </w:rPr>
+        <w:t xml:space="preserve"># Calculating Cohen's d using the effsize package</w:t>
+      </w:r>
+      <w:r>
+        <w:br/>
+      </w:r>
+      <w:r>
+        <w:rPr>
+          <w:rStyle w:val="NormalTok"/>
+        </w:rPr>
+        <w:t xml:space="preserve">d_RefWCRatio </w:t>
+      </w:r>
+      <w:r>
+        <w:rPr>
+          <w:rStyle w:val="OtherTok"/>
+        </w:rPr>
+        <w:t xml:space="preserve">&lt;-</w:t>
+      </w:r>
+      <w:r>
+        <w:rPr>
+          <w:rStyle w:val="NormalTok"/>
+        </w:rPr>
+        <w:t xml:space="preserve"> </w:t>
+      </w:r>
+      <w:r>
+        <w:rPr>
+          <w:rStyle w:val="FunctionTok"/>
+        </w:rPr>
+        <w:t xml:space="preserve">cohen.d</w:t>
+      </w:r>
+      <w:r>
+        <w:rPr>
+          <w:rStyle w:val="NormalTok"/>
+        </w:rPr>
+        <w:t xml:space="preserve">(RefWordRatio </w:t>
+      </w:r>
+      <w:r>
+        <w:rPr>
+          <w:rStyle w:val="SpecialCharTok"/>
+        </w:rPr>
+        <w:t xml:space="preserve">~</w:t>
+      </w:r>
+      <w:r>
+        <w:rPr>
+          <w:rStyle w:val="NormalTok"/>
+        </w:rPr>
+        <w:t xml:space="preserve"> Genuine_or_Fraudulent, </w:t>
+      </w:r>
+      <w:r>
+        <w:rPr>
+          <w:rStyle w:val="AttributeTok"/>
+        </w:rPr>
+        <w:t xml:space="preserve">data =</w:t>
+      </w:r>
+      <w:r>
+        <w:rPr>
+          <w:rStyle w:val="NormalTok"/>
+        </w:rPr>
+        <w:t xml:space="preserve"> data)</w:t>
+      </w:r>
+      <w:r>
+        <w:br/>
+      </w:r>
+      <w:r>
+        <w:br/>
+      </w:r>
+      <w:r>
+        <w:rPr>
+          <w:rStyle w:val="CommentTok"/>
+        </w:rPr>
+        <w:t xml:space="preserve"># Calculate the 95% confidence interval from the bootstrapped results</w:t>
+      </w:r>
+      <w:r>
+        <w:br/>
+      </w:r>
+      <w:r>
+        <w:rPr>
+          <w:rStyle w:val="NormalTok"/>
+        </w:rPr>
+        <w:t xml:space="preserve">boot_ci_RefWCRatio </w:t>
+      </w:r>
+      <w:r>
+        <w:rPr>
+          <w:rStyle w:val="OtherTok"/>
+        </w:rPr>
+        <w:t xml:space="preserve">&lt;-</w:t>
+      </w:r>
+      <w:r>
+        <w:rPr>
+          <w:rStyle w:val="NormalTok"/>
+        </w:rPr>
+        <w:t xml:space="preserve"> </w:t>
+      </w:r>
+      <w:r>
+        <w:rPr>
+          <w:rStyle w:val="FunctionTok"/>
+        </w:rPr>
+        <w:t xml:space="preserve">boot.ci</w:t>
+      </w:r>
+      <w:r>
+        <w:rPr>
+          <w:rStyle w:val="NormalTok"/>
+        </w:rPr>
+        <w:t xml:space="preserve">(boot_results_RefWCRatio, </w:t>
+      </w:r>
+      <w:r>
+        <w:rPr>
+          <w:rStyle w:val="AttributeTok"/>
+        </w:rPr>
+        <w:t xml:space="preserve">type =</w:t>
+      </w:r>
+      <w:r>
+        <w:rPr>
+          <w:rStyle w:val="NormalTok"/>
+        </w:rPr>
+        <w:t xml:space="preserve"> </w:t>
+      </w:r>
+      <w:r>
+        <w:rPr>
+          <w:rStyle w:val="StringTok"/>
+        </w:rPr>
+        <w:t xml:space="preserve">"bca"</w:t>
+      </w:r>
+      <w:r>
+        <w:rPr>
+          <w:rStyle w:val="NormalTok"/>
+        </w:rPr>
+        <w:t xml:space="preserve">)</w:t>
+      </w:r>
+      <w:r>
+        <w:br/>
+      </w:r>
+      <w:r>
+        <w:br/>
+      </w:r>
+      <w:r>
+        <w:rPr>
+          <w:rStyle w:val="CommentTok"/>
+        </w:rPr>
+        <w:t xml:space="preserve"># Report the results</w:t>
+      </w:r>
+      <w:r>
+        <w:br/>
+      </w:r>
+      <w:r>
+        <w:rPr>
+          <w:rStyle w:val="FunctionTok"/>
+        </w:rPr>
+        <w:t xml:space="preserve">cat</w:t>
+      </w:r>
+      <w:r>
+        <w:rPr>
+          <w:rStyle w:val="NormalTok"/>
+        </w:rPr>
+        <w:t xml:space="preserve">(</w:t>
+      </w:r>
+      <w:r>
+        <w:rPr>
+          <w:rStyle w:val="StringTok"/>
+        </w:rPr>
+        <w:t xml:space="preserve">"Mean Difference: "</w:t>
+      </w:r>
+      <w:r>
+        <w:rPr>
+          <w:rStyle w:val="NormalTok"/>
+        </w:rPr>
+        <w:t xml:space="preserve">, stud_t_test_RefWCRatio</w:t>
+      </w:r>
+      <w:r>
+        <w:rPr>
+          <w:rStyle w:val="SpecialCharTok"/>
+        </w:rPr>
+        <w:t xml:space="preserve">$</w:t>
+      </w:r>
+      <w:r>
+        <w:rPr>
+          <w:rStyle w:val="NormalTok"/>
+        </w:rPr>
+        <w:t xml:space="preserve">estimate, </w:t>
+      </w:r>
+      <w:r>
+        <w:rPr>
+          <w:rStyle w:val="StringTok"/>
+        </w:rPr>
+        <w:t xml:space="preserve">"</w:t>
+      </w:r>
+      <w:r>
+        <w:rPr>
+          <w:rStyle w:val="SpecialCharTok"/>
+        </w:rPr>
+        <w:t xml:space="preserve">\n</w:t>
+      </w:r>
+      <w:r>
+        <w:rPr>
+          <w:rStyle w:val="StringTok"/>
+        </w:rPr>
+        <w:t xml:space="preserve">"</w:t>
+      </w:r>
+      <w:r>
+        <w:rPr>
+          <w:rStyle w:val="NormalTok"/>
+        </w:rPr>
+        <w:t xml:space="preserve">,</w:t>
+      </w:r>
+      <w:r>
+        <w:br/>
+      </w:r>
+      <w:r>
+        <w:rPr>
+          <w:rStyle w:val="NormalTok"/>
+        </w:rPr>
+        <w:t xml:space="preserve">    </w:t>
+      </w:r>
+      <w:r>
+        <w:rPr>
+          <w:rStyle w:val="StringTok"/>
+        </w:rPr>
+        <w:t xml:space="preserve">"95% CI: "</w:t>
+      </w:r>
+      <w:r>
+        <w:rPr>
+          <w:rStyle w:val="NormalTok"/>
+        </w:rPr>
+        <w:t xml:space="preserve">, boot_ci_RefWCRatio</w:t>
+      </w:r>
+      <w:r>
+        <w:rPr>
+          <w:rStyle w:val="SpecialCharTok"/>
+        </w:rPr>
+        <w:t xml:space="preserve">$</w:t>
+      </w:r>
+      <w:r>
+        <w:rPr>
+          <w:rStyle w:val="NormalTok"/>
+        </w:rPr>
+        <w:t xml:space="preserve">bca[</w:t>
+      </w:r>
+      <w:r>
+        <w:rPr>
+          <w:rStyle w:val="DecValTok"/>
+        </w:rPr>
+        <w:t xml:space="preserve">4</w:t>
+      </w:r>
+      <w:r>
+        <w:rPr>
+          <w:rStyle w:val="NormalTok"/>
+        </w:rPr>
+        <w:t xml:space="preserve">], boot_ci_RefWCRatio</w:t>
+      </w:r>
+      <w:r>
+        <w:rPr>
+          <w:rStyle w:val="SpecialCharTok"/>
+        </w:rPr>
+        <w:t xml:space="preserve">$</w:t>
+      </w:r>
+      <w:r>
+        <w:rPr>
+          <w:rStyle w:val="NormalTok"/>
+        </w:rPr>
+        <w:t xml:space="preserve">bca[</w:t>
+      </w:r>
+      <w:r>
+        <w:rPr>
+          <w:rStyle w:val="DecValTok"/>
+        </w:rPr>
+        <w:t xml:space="preserve">5</w:t>
+      </w:r>
+      <w:r>
+        <w:rPr>
+          <w:rStyle w:val="NormalTok"/>
+        </w:rPr>
+        <w:t xml:space="preserve">], </w:t>
+      </w:r>
+      <w:r>
+        <w:rPr>
+          <w:rStyle w:val="StringTok"/>
+        </w:rPr>
+        <w:t xml:space="preserve">"</w:t>
+      </w:r>
+      <w:r>
+        <w:rPr>
+          <w:rStyle w:val="SpecialCharTok"/>
+        </w:rPr>
+        <w:t xml:space="preserve">\n</w:t>
+      </w:r>
+      <w:r>
+        <w:rPr>
+          <w:rStyle w:val="StringTok"/>
+        </w:rPr>
+        <w:t xml:space="preserve">"</w:t>
+      </w:r>
+      <w:r>
+        <w:rPr>
+          <w:rStyle w:val="NormalTok"/>
+        </w:rPr>
+        <w:t xml:space="preserve">,</w:t>
+      </w:r>
+      <w:r>
+        <w:br/>
+      </w:r>
+      <w:r>
+        <w:rPr>
+          <w:rStyle w:val="NormalTok"/>
+        </w:rPr>
+        <w:t xml:space="preserve">    </w:t>
+      </w:r>
+      <w:r>
+        <w:rPr>
+          <w:rStyle w:val="StringTok"/>
+        </w:rPr>
+        <w:t xml:space="preserve">"t-value: "</w:t>
+      </w:r>
+      <w:r>
+        <w:rPr>
+          <w:rStyle w:val="NormalTok"/>
+        </w:rPr>
+        <w:t xml:space="preserve">, stud_t_test_RefWCRatio</w:t>
+      </w:r>
+      <w:r>
+        <w:rPr>
+          <w:rStyle w:val="SpecialCharTok"/>
+        </w:rPr>
+        <w:t xml:space="preserve">$</w:t>
+      </w:r>
+      <w:r>
+        <w:rPr>
+          <w:rStyle w:val="NormalTok"/>
+        </w:rPr>
+        <w:t xml:space="preserve">statistic, </w:t>
+      </w:r>
+      <w:r>
+        <w:rPr>
+          <w:rStyle w:val="StringTok"/>
+        </w:rPr>
+        <w:t xml:space="preserve">"</w:t>
+      </w:r>
+      <w:r>
+        <w:rPr>
+          <w:rStyle w:val="SpecialCharTok"/>
+        </w:rPr>
+        <w:t xml:space="preserve">\n</w:t>
+      </w:r>
+      <w:r>
+        <w:rPr>
+          <w:rStyle w:val="StringTok"/>
+        </w:rPr>
+        <w:t xml:space="preserve">"</w:t>
+      </w:r>
+      <w:r>
+        <w:rPr>
+          <w:rStyle w:val="NormalTok"/>
+        </w:rPr>
+        <w:t xml:space="preserve">,</w:t>
+      </w:r>
+      <w:r>
+        <w:br/>
+      </w:r>
+      <w:r>
+        <w:rPr>
+          <w:rStyle w:val="NormalTok"/>
+        </w:rPr>
+        <w:t xml:space="preserve">    </w:t>
+      </w:r>
+      <w:r>
+        <w:rPr>
+          <w:rStyle w:val="StringTok"/>
+        </w:rPr>
+        <w:t xml:space="preserve">"p-value: "</w:t>
+      </w:r>
+      <w:r>
+        <w:rPr>
+          <w:rStyle w:val="NormalTok"/>
+        </w:rPr>
+        <w:t xml:space="preserve">, stud_t_test_RefWCRatio</w:t>
+      </w:r>
+      <w:r>
+        <w:rPr>
+          <w:rStyle w:val="SpecialCharTok"/>
+        </w:rPr>
+        <w:t xml:space="preserve">$</w:t>
+      </w:r>
+      <w:r>
+        <w:rPr>
+          <w:rStyle w:val="NormalTok"/>
+        </w:rPr>
+        <w:t xml:space="preserve">p.value, </w:t>
+      </w:r>
+      <w:r>
+        <w:rPr>
+          <w:rStyle w:val="StringTok"/>
+        </w:rPr>
+        <w:t xml:space="preserve">"</w:t>
+      </w:r>
+      <w:r>
+        <w:rPr>
+          <w:rStyle w:val="SpecialCharTok"/>
+        </w:rPr>
+        <w:t xml:space="preserve">\n</w:t>
+      </w:r>
+      <w:r>
+        <w:rPr>
+          <w:rStyle w:val="StringTok"/>
+        </w:rPr>
+        <w:t xml:space="preserve">"</w:t>
+      </w:r>
+      <w:r>
+        <w:rPr>
+          <w:rStyle w:val="NormalTok"/>
+        </w:rPr>
+        <w:t xml:space="preserve">,</w:t>
+      </w:r>
+      <w:r>
+        <w:br/>
+      </w:r>
+      <w:r>
+        <w:rPr>
+          <w:rStyle w:val="NormalTok"/>
+        </w:rPr>
+        <w:t xml:space="preserve">    </w:t>
+      </w:r>
+      <w:r>
+        <w:rPr>
+          <w:rStyle w:val="StringTok"/>
+        </w:rPr>
+        <w:t xml:space="preserve">"Cohen's d: "</w:t>
+      </w:r>
+      <w:r>
+        <w:rPr>
+          <w:rStyle w:val="NormalTok"/>
+        </w:rPr>
+        <w:t xml:space="preserve">, d_RefWCRatio</w:t>
+      </w:r>
+      <w:r>
+        <w:rPr>
+          <w:rStyle w:val="SpecialCharTok"/>
+        </w:rPr>
+        <w:t xml:space="preserve">$</w:t>
+      </w:r>
+      <w:r>
+        <w:rPr>
+          <w:rStyle w:val="NormalTok"/>
+        </w:rPr>
+        <w:t xml:space="preserve">estimate, </w:t>
+      </w:r>
+      <w:r>
+        <w:rPr>
+          <w:rStyle w:val="StringTok"/>
+        </w:rPr>
+        <w:t xml:space="preserve">"</w:t>
+      </w:r>
+      <w:r>
+        <w:rPr>
+          <w:rStyle w:val="SpecialCharTok"/>
+        </w:rPr>
+        <w:t xml:space="preserve">\n</w:t>
+      </w:r>
+      <w:r>
+        <w:rPr>
+          <w:rStyle w:val="StringTok"/>
+        </w:rPr>
+        <w:t xml:space="preserve">"</w:t>
+      </w:r>
+      <w:r>
+        <w:rPr>
+          <w:rStyle w:val="NormalTok"/>
+        </w:rPr>
+        <w:t xml:space="preserve">)</w:t>
+      </w:r>
+    </w:p>
+    <w:p>
+      <w:pPr>
+        <w:pStyle w:val="SourceCode"/>
+      </w:pPr>
+      <w:r>
+        <w:rPr>
+          <w:rStyle w:val="VerbatimChar"/>
+        </w:rPr>
+        <w:t xml:space="preserve">Mean Difference:  0.01116649 0.0115709 </w:t>
+      </w:r>
+      <w:r>
+        <w:br/>
+      </w:r>
+      <w:r>
+        <w:rPr>
+          <w:rStyle w:val="VerbatimChar"/>
+        </w:rPr>
+        <w:t xml:space="preserve"> 95% CI:  -2.186259 1.664284 </w:t>
+      </w:r>
+      <w:r>
+        <w:br/>
+      </w:r>
+      <w:r>
+        <w:rPr>
+          <w:rStyle w:val="VerbatimChar"/>
+        </w:rPr>
+        <w:t xml:space="preserve"> t-value:  -0.3829005 </w:t>
+      </w:r>
+      <w:r>
+        <w:br/>
+      </w:r>
+      <w:r>
+        <w:rPr>
+          <w:rStyle w:val="VerbatimChar"/>
+        </w:rPr>
+        <w:t xml:space="preserve"> p-value:  0.7027408 </w:t>
+      </w:r>
+      <w:r>
+        <w:br/>
+      </w:r>
+      <w:r>
+        <w:rPr>
+          <w:rStyle w:val="VerbatimChar"/>
+        </w:rPr>
+        <w:t xml:space="preserve"> Cohen's d:  -0.08163467 </w:t>
+      </w:r>
+    </w:p>
+    <w:p>
+      <w:pPr>
+        <w:numPr>
+          <w:ilvl w:val="0"/>
+          <w:numId w:val="1103"/>
+        </w:numPr>
+        <w:pStyle w:val="Compact"/>
+      </w:pPr>
+      <w:r>
+        <w:t xml:space="preserve">The results of the t-test with bootstrapped confidence intervals indicate that we should accept the null hypothesis that there is no difference between the two groups.</w:t>
+      </w:r>
+    </w:p>
+    <w:bookmarkEnd w:id="106"/>
+    <w:bookmarkStart w:id="110" w:name="retesting-hypothesis-2b"/>
+    <w:p>
+      <w:pPr>
+        <w:pStyle w:val="Heading2"/>
+      </w:pPr>
+      <w:r>
+        <w:t xml:space="preserve">Retesting Hypothesis 2b</w:t>
+      </w:r>
+    </w:p>
+    <w:p>
+      <w:pPr>
+        <w:pStyle w:val="FirstParagraph"/>
+      </w:pPr>
+      <w:r>
+        <w:t xml:space="preserve">To retest</w:t>
+      </w:r>
+      <w:r>
+        <w:t xml:space="preserve"> </w:t>
+      </w:r>
+      <w:r>
+        <w:rPr>
+          <w:bCs/>
+          <w:b/>
+        </w:rPr>
+        <w:t xml:space="preserve">Hypothesis 2b</w:t>
+      </w:r>
+      <w:r>
+        <w:t xml:space="preserve"> </w:t>
+      </w:r>
+      <w:r>
+        <w:t xml:space="preserve">we will compare the mean</w:t>
+      </w:r>
+      <w:r>
+        <w:t xml:space="preserve"> </w:t>
+      </w:r>
+      <w:r>
+        <w:rPr>
+          <w:rStyle w:val="VerbatimChar"/>
+        </w:rPr>
+        <w:t xml:space="preserve">RefWordRatio</w:t>
+      </w:r>
+      <w:r>
+        <w:t xml:space="preserve"> </w:t>
+      </w:r>
+      <w:r>
+        <w:t xml:space="preserve">between the</w:t>
+      </w:r>
+      <w:r>
+        <w:t xml:space="preserve"> </w:t>
+      </w:r>
+      <w:r>
+        <w:rPr>
+          <w:rStyle w:val="VerbatimChar"/>
+        </w:rPr>
+        <w:t xml:space="preserve">PaperType</w:t>
+      </w:r>
+      <w:r>
+        <w:t xml:space="preserve"> </w:t>
+      </w:r>
+      <w:r>
+        <w:t xml:space="preserve">groups using an analysis of variance, after computing descriptive statistics within</w:t>
+      </w:r>
+      <w:r>
+        <w:t xml:space="preserve"> </w:t>
+      </w:r>
+      <w:r>
+        <w:rPr>
+          <w:rStyle w:val="VerbatimChar"/>
+        </w:rPr>
+        <w:t xml:space="preserve">PaperTyped</w:t>
+      </w:r>
+      <w:r>
+        <w:t xml:space="preserve"> </w:t>
+      </w:r>
+      <w:r>
+        <w:t xml:space="preserve">groups.</w:t>
+      </w:r>
+    </w:p>
+    <w:p>
+      <w:pPr>
+        <w:numPr>
+          <w:ilvl w:val="0"/>
+          <w:numId w:val="1104"/>
+        </w:numPr>
+        <w:pStyle w:val="Compact"/>
+      </w:pPr>
+      <w:r>
+        <w:t xml:space="preserve">Computing descriptive statistics within</w:t>
+      </w:r>
+      <w:r>
+        <w:t xml:space="preserve"> </w:t>
+      </w:r>
+      <w:r>
+        <w:rPr>
+          <w:rStyle w:val="VerbatimChar"/>
+        </w:rPr>
+        <w:t xml:space="preserve">PaperType</w:t>
+      </w:r>
+      <w:r>
+        <w:t xml:space="preserve"> </w:t>
+      </w:r>
+      <w:r>
+        <w:t xml:space="preserve">groups.</w:t>
+      </w:r>
+    </w:p>
+    <w:p>
+      <w:pPr>
+        <w:pStyle w:val="SourceCode"/>
+      </w:pPr>
+      <w:r>
+        <w:rPr>
+          <w:rStyle w:val="NormalTok"/>
+        </w:rPr>
+        <w:t xml:space="preserve">RefWordRatio_ds_by_PaperType </w:t>
+      </w:r>
+      <w:r>
+        <w:rPr>
+          <w:rStyle w:val="OtherTok"/>
+        </w:rPr>
+        <w:t xml:space="preserve">&lt;-</w:t>
+      </w:r>
+      <w:r>
+        <w:rPr>
+          <w:rStyle w:val="NormalTok"/>
+        </w:rPr>
+        <w:t xml:space="preserve"> </w:t>
+      </w:r>
+      <w:r>
+        <w:rPr>
+          <w:rStyle w:val="FunctionTok"/>
+        </w:rPr>
+        <w:t xml:space="preserve">describeBy</w:t>
+      </w:r>
+      <w:r>
+        <w:rPr>
+          <w:rStyle w:val="NormalTok"/>
+        </w:rPr>
+        <w:t xml:space="preserve">(data</w:t>
+      </w:r>
+      <w:r>
+        <w:rPr>
+          <w:rStyle w:val="SpecialCharTok"/>
+        </w:rPr>
+        <w:t xml:space="preserve">$</w:t>
+      </w:r>
+      <w:r>
+        <w:rPr>
+          <w:rStyle w:val="NormalTok"/>
+        </w:rPr>
+        <w:t xml:space="preserve">RefWordRatio, </w:t>
+      </w:r>
+      <w:r>
+        <w:rPr>
+          <w:rStyle w:val="AttributeTok"/>
+        </w:rPr>
+        <w:t xml:space="preserve">group =</w:t>
+      </w:r>
+      <w:r>
+        <w:rPr>
+          <w:rStyle w:val="NormalTok"/>
+        </w:rPr>
+        <w:t xml:space="preserve"> data</w:t>
+      </w:r>
+      <w:r>
+        <w:rPr>
+          <w:rStyle w:val="SpecialCharTok"/>
+        </w:rPr>
+        <w:t xml:space="preserve">$</w:t>
+      </w:r>
+      <w:r>
+        <w:rPr>
+          <w:rStyle w:val="NormalTok"/>
+        </w:rPr>
+        <w:t xml:space="preserve">PaperType)</w:t>
+      </w:r>
+      <w:r>
+        <w:br/>
+      </w:r>
+      <w:r>
+        <w:rPr>
+          <w:rStyle w:val="NormalTok"/>
+        </w:rPr>
+        <w:t xml:space="preserve">RefWordRatio_ds_by_PaperType</w:t>
+      </w:r>
+    </w:p>
+    <w:p>
+      <w:pPr>
+        <w:pStyle w:val="SourceCode"/>
+      </w:pPr>
+      <w:r>
+        <w:br/>
+      </w:r>
+      <w:r>
+        <w:rPr>
+          <w:rStyle w:val="VerbatimChar"/>
+        </w:rPr>
+        <w:t xml:space="preserve"> Descriptive statistics by group </w:t>
+      </w:r>
+      <w:r>
+        <w:br/>
+      </w:r>
+      <w:r>
+        <w:rPr>
+          <w:rStyle w:val="VerbatimChar"/>
+        </w:rPr>
+        <w:t xml:space="preserve">group: MAFP</w:t>
+      </w:r>
+      <w:r>
+        <w:br/>
+      </w:r>
+      <w:r>
+        <w:rPr>
+          <w:rStyle w:val="VerbatimChar"/>
+        </w:rPr>
+        <w:t xml:space="preserve">   vars  n mean sd median trimmed mad min  max range skew kurtosis se</w:t>
+      </w:r>
+      <w:r>
+        <w:br/>
+      </w:r>
+      <w:r>
+        <w:rPr>
+          <w:rStyle w:val="VerbatimChar"/>
+        </w:rPr>
+        <w:t xml:space="preserve">X1    1 22 0.01  0   0.01    0.01   0   0 0.02  0.02 0.68    -0.47  0</w:t>
+      </w:r>
+      <w:r>
+        <w:br/>
+      </w:r>
+      <w:r>
+        <w:rPr>
+          <w:rStyle w:val="VerbatimChar"/>
+        </w:rPr>
+        <w:t xml:space="preserve">------------------------------------------------------------ </w:t>
+      </w:r>
+      <w:r>
+        <w:br/>
+      </w:r>
+      <w:r>
+        <w:rPr>
+          <w:rStyle w:val="VerbatimChar"/>
+        </w:rPr>
+        <w:t xml:space="preserve">group: MAGP</w:t>
+      </w:r>
+      <w:r>
+        <w:br/>
+      </w:r>
+      <w:r>
+        <w:rPr>
+          <w:rStyle w:val="VerbatimChar"/>
+        </w:rPr>
+        <w:t xml:space="preserve">   vars  n mean sd median trimmed mad  min  max range skew kurtosis se</w:t>
+      </w:r>
+      <w:r>
+        <w:br/>
+      </w:r>
+      <w:r>
+        <w:rPr>
+          <w:rStyle w:val="VerbatimChar"/>
+        </w:rPr>
+        <w:t xml:space="preserve">X1    1 22 0.01  0   0.01    0.01   0 0.01 0.02  0.01 0.77    -0.12  0</w:t>
+      </w:r>
+      <w:r>
+        <w:br/>
+      </w:r>
+      <w:r>
+        <w:rPr>
+          <w:rStyle w:val="VerbatimChar"/>
+        </w:rPr>
+        <w:t xml:space="preserve">------------------------------------------------------------ </w:t>
+      </w:r>
+      <w:r>
+        <w:br/>
+      </w:r>
+      <w:r>
+        <w:rPr>
+          <w:rStyle w:val="VerbatimChar"/>
+        </w:rPr>
+        <w:t xml:space="preserve">group: SAFP</w:t>
+      </w:r>
+      <w:r>
+        <w:br/>
+      </w:r>
+      <w:r>
+        <w:rPr>
+          <w:rStyle w:val="VerbatimChar"/>
+        </w:rPr>
+        <w:t xml:space="preserve">   vars  n mean sd median trimmed  mad  min  max range skew kurtosis se</w:t>
+      </w:r>
+      <w:r>
+        <w:br/>
+      </w:r>
+      <w:r>
+        <w:rPr>
+          <w:rStyle w:val="VerbatimChar"/>
+        </w:rPr>
+        <w:t xml:space="preserve">X1    1 22 0.01  0   0.01    0.01 0.01 0.01 0.02  0.02 0.47    -0.86  0</w:t>
+      </w:r>
+      <w:r>
+        <w:br/>
+      </w:r>
+      <w:r>
+        <w:rPr>
+          <w:rStyle w:val="VerbatimChar"/>
+        </w:rPr>
+        <w:t xml:space="preserve">------------------------------------------------------------ </w:t>
+      </w:r>
+      <w:r>
+        <w:br/>
+      </w:r>
+      <w:r>
+        <w:rPr>
+          <w:rStyle w:val="VerbatimChar"/>
+        </w:rPr>
+        <w:t xml:space="preserve">group: SAGP</w:t>
+      </w:r>
+      <w:r>
+        <w:br/>
+      </w:r>
+      <w:r>
+        <w:rPr>
+          <w:rStyle w:val="VerbatimChar"/>
+        </w:rPr>
+        <w:t xml:space="preserve">   vars  n mean   sd median trimmed  mad min  max range skew kurtosis se</w:t>
+      </w:r>
+      <w:r>
+        <w:br/>
+      </w:r>
+      <w:r>
+        <w:rPr>
+          <w:rStyle w:val="VerbatimChar"/>
+        </w:rPr>
+        <w:t xml:space="preserve">X1    1 22 0.01 0.01   0.01    0.01 0.01   0 0.03  0.02 0.75    -0.55  0</w:t>
+      </w:r>
+    </w:p>
+    <w:p>
+      <w:pPr>
+        <w:numPr>
+          <w:ilvl w:val="0"/>
+          <w:numId w:val="1105"/>
+        </w:numPr>
+        <w:pStyle w:val="Compact"/>
+      </w:pPr>
+      <w:r>
+        <w:t xml:space="preserve">There is not much to say about these descriptives (particularly when they are so small that it is difficult to assess them).</w:t>
+      </w:r>
+    </w:p>
+    <w:p>
+      <w:pPr>
+        <w:numPr>
+          <w:ilvl w:val="0"/>
+          <w:numId w:val="1106"/>
+        </w:numPr>
+        <w:pStyle w:val="Compact"/>
+      </w:pPr>
+      <w:r>
+        <w:t xml:space="preserve">Testing assumptions:</w:t>
+      </w:r>
+    </w:p>
+    <w:p>
+      <w:pPr>
+        <w:numPr>
+          <w:ilvl w:val="0"/>
+          <w:numId w:val="1107"/>
+        </w:numPr>
+        <w:pStyle w:val="Compact"/>
+      </w:pPr>
+      <w:r>
+        <w:t xml:space="preserve">First, we will assess normality with QQ-plots within groups.</w:t>
+      </w:r>
+    </w:p>
+    <w:p>
+      <w:pPr>
+        <w:pStyle w:val="SourceCode"/>
+      </w:pPr>
+      <w:r>
+        <w:rPr>
+          <w:rStyle w:val="CommentTok"/>
+        </w:rPr>
+        <w:t xml:space="preserve"># To produce Q-Q plots for Refs within the PaperType groups</w:t>
+      </w:r>
+      <w:r>
+        <w:br/>
+      </w:r>
+      <w:r>
+        <w:rPr>
+          <w:rStyle w:val="FunctionTok"/>
+        </w:rPr>
+        <w:t xml:space="preserve">ggplot</w:t>
+      </w:r>
+      <w:r>
+        <w:rPr>
+          <w:rStyle w:val="NormalTok"/>
+        </w:rPr>
+        <w:t xml:space="preserve">(data, </w:t>
+      </w:r>
+      <w:r>
+        <w:rPr>
+          <w:rStyle w:val="FunctionTok"/>
+        </w:rPr>
+        <w:t xml:space="preserve">aes</w:t>
+      </w:r>
+      <w:r>
+        <w:rPr>
+          <w:rStyle w:val="NormalTok"/>
+        </w:rPr>
+        <w:t xml:space="preserve">(</w:t>
+      </w:r>
+      <w:r>
+        <w:rPr>
+          <w:rStyle w:val="AttributeTok"/>
+        </w:rPr>
+        <w:t xml:space="preserve">sample =</w:t>
+      </w:r>
+      <w:r>
+        <w:rPr>
+          <w:rStyle w:val="NormalTok"/>
+        </w:rPr>
+        <w:t xml:space="preserve"> RefWordRatio)) </w:t>
+      </w:r>
+      <w:r>
+        <w:rPr>
+          <w:rStyle w:val="SpecialCharTok"/>
+        </w:rPr>
+        <w:t xml:space="preserve">+</w:t>
+      </w:r>
+      <w:r>
+        <w:rPr>
+          <w:rStyle w:val="NormalTok"/>
+        </w:rPr>
+        <w:t xml:space="preserve"> </w:t>
+      </w:r>
+      <w:r>
+        <w:br/>
+      </w:r>
+      <w:r>
+        <w:rPr>
+          <w:rStyle w:val="NormalTok"/>
+        </w:rPr>
+        <w:t xml:space="preserve">  </w:t>
+      </w:r>
+      <w:r>
+        <w:rPr>
+          <w:rStyle w:val="FunctionTok"/>
+        </w:rPr>
+        <w:t xml:space="preserve">stat_qq</w:t>
+      </w:r>
+      <w:r>
+        <w:rPr>
+          <w:rStyle w:val="NormalTok"/>
+        </w:rPr>
+        <w:t xml:space="preserve">() </w:t>
+      </w:r>
+      <w:r>
+        <w:rPr>
+          <w:rStyle w:val="SpecialCharTok"/>
+        </w:rPr>
+        <w:t xml:space="preserve">+</w:t>
+      </w:r>
+      <w:r>
+        <w:rPr>
+          <w:rStyle w:val="NormalTok"/>
+        </w:rPr>
+        <w:t xml:space="preserve"> </w:t>
+      </w:r>
+      <w:r>
+        <w:br/>
+      </w:r>
+      <w:r>
+        <w:rPr>
+          <w:rStyle w:val="NormalTok"/>
+        </w:rPr>
+        <w:t xml:space="preserve">  </w:t>
+      </w:r>
+      <w:r>
+        <w:rPr>
+          <w:rStyle w:val="FunctionTok"/>
+        </w:rPr>
+        <w:t xml:space="preserve">facet_wrap</w:t>
+      </w:r>
+      <w:r>
+        <w:rPr>
+          <w:rStyle w:val="NormalTok"/>
+        </w:rPr>
+        <w:t xml:space="preserve">(</w:t>
+      </w:r>
+      <w:r>
+        <w:rPr>
+          <w:rStyle w:val="SpecialCharTok"/>
+        </w:rPr>
+        <w:t xml:space="preserve">~</w:t>
+      </w:r>
+      <w:r>
+        <w:rPr>
+          <w:rStyle w:val="NormalTok"/>
+        </w:rPr>
+        <w:t xml:space="preserve"> PaperType) </w:t>
+      </w:r>
+      <w:r>
+        <w:rPr>
+          <w:rStyle w:val="SpecialCharTok"/>
+        </w:rPr>
+        <w:t xml:space="preserve">+</w:t>
+      </w:r>
+      <w:r>
+        <w:br/>
+      </w:r>
+      <w:r>
+        <w:rPr>
+          <w:rStyle w:val="NormalTok"/>
+        </w:rPr>
+        <w:t xml:space="preserve">  </w:t>
+      </w:r>
+      <w:r>
+        <w:rPr>
+          <w:rStyle w:val="FunctionTok"/>
+        </w:rPr>
+        <w:t xml:space="preserve">geom_qq_line</w:t>
+      </w:r>
+      <w:r>
+        <w:rPr>
+          <w:rStyle w:val="NormalTok"/>
+        </w:rPr>
+        <w:t xml:space="preserve">()</w:t>
+      </w:r>
+    </w:p>
+    <w:p>
+      <w:pPr>
+        <w:pStyle w:val="FirstParagraph"/>
+      </w:pPr>
+      <w:r>
+        <w:drawing>
+          <wp:inline>
+            <wp:extent cx="5334000" cy="4267200"/>
+            <wp:effectExtent b="0" l="0" r="0" t="0"/>
+            <wp:docPr descr="" title="" id="108" name="Picture"/>
+            <a:graphic>
+              <a:graphicData uri="http://schemas.openxmlformats.org/drawingml/2006/picture">
+                <pic:pic>
+                  <pic:nvPicPr>
+                    <pic:cNvPr descr="thesis_data_analysis_quarto_files/figure-docx/unnamed-chunk-51-1.png" id="109" name="Picture"/>
+                    <pic:cNvPicPr>
+                      <a:picLocks noChangeArrowheads="1" noChangeAspect="1"/>
+                    </pic:cNvPicPr>
+                  </pic:nvPicPr>
+                  <pic:blipFill>
+                    <a:blip r:embed="rId107"/>
+                    <a:stretch>
+                      <a:fillRect/>
+                    </a:stretch>
+                  </pic:blipFill>
+                  <pic:spPr bwMode="auto">
+                    <a:xfrm>
+                      <a:off x="0" y="0"/>
+                      <a:ext cx="5334000" cy="4267200"/>
+                    </a:xfrm>
+                    <a:prstGeom prst="rect">
+                      <a:avLst/>
+                    </a:prstGeom>
+                    <a:noFill/>
+                    <a:ln w="9525">
+                      <a:noFill/>
+                      <a:headEnd/>
+                      <a:tailEnd/>
+                    </a:ln>
+                  </pic:spPr>
+                </pic:pic>
+              </a:graphicData>
+            </a:graphic>
+          </wp:inline>
+        </w:drawing>
+      </w:r>
+    </w:p>
+    <w:p>
+      <w:pPr>
+        <w:numPr>
+          <w:ilvl w:val="0"/>
+          <w:numId w:val="1108"/>
+        </w:numPr>
+        <w:pStyle w:val="Compact"/>
+      </w:pPr>
+      <w:r>
+        <w:t xml:space="preserve">The SAGP group looks like it deviated from normality towards the bottom of the distribution, so we will be performing the Shapiro-Wilk test for normality within PaperType groups.</w:t>
+      </w:r>
+    </w:p>
+    <w:p>
+      <w:pPr>
+        <w:pStyle w:val="SourceCode"/>
+      </w:pPr>
+      <w:r>
+        <w:rPr>
+          <w:rStyle w:val="CommentTok"/>
+        </w:rPr>
+        <w:t xml:space="preserve"># Performing the Shapiro-Wilk test for normality within each group</w:t>
+      </w:r>
+      <w:r>
+        <w:br/>
+      </w:r>
+      <w:r>
+        <w:rPr>
+          <w:rStyle w:val="NormalTok"/>
+        </w:rPr>
+        <w:t xml:space="preserve">sw_results_RefWordRatio_PT </w:t>
+      </w:r>
+      <w:r>
+        <w:rPr>
+          <w:rStyle w:val="OtherTok"/>
+        </w:rPr>
+        <w:t xml:space="preserve">&lt;-</w:t>
+      </w:r>
+      <w:r>
+        <w:rPr>
+          <w:rStyle w:val="NormalTok"/>
+        </w:rPr>
+        <w:t xml:space="preserve"> data </w:t>
+      </w:r>
+      <w:r>
+        <w:rPr>
+          <w:rStyle w:val="SpecialCharTok"/>
+        </w:rPr>
+        <w:t xml:space="preserve">%&gt;%</w:t>
+      </w:r>
+      <w:r>
+        <w:br/>
+      </w:r>
+      <w:r>
+        <w:rPr>
+          <w:rStyle w:val="NormalTok"/>
+        </w:rPr>
+        <w:t xml:space="preserve">  </w:t>
+      </w:r>
+      <w:r>
+        <w:rPr>
+          <w:rStyle w:val="FunctionTok"/>
+        </w:rPr>
+        <w:t xml:space="preserve">group_by</w:t>
+      </w:r>
+      <w:r>
+        <w:rPr>
+          <w:rStyle w:val="NormalTok"/>
+        </w:rPr>
+        <w:t xml:space="preserve">(PaperType) </w:t>
+      </w:r>
+      <w:r>
+        <w:rPr>
+          <w:rStyle w:val="SpecialCharTok"/>
+        </w:rPr>
+        <w:t xml:space="preserve">%&gt;%</w:t>
+      </w:r>
+      <w:r>
+        <w:br/>
+      </w:r>
+      <w:r>
+        <w:rPr>
+          <w:rStyle w:val="NormalTok"/>
+        </w:rPr>
+        <w:t xml:space="preserve">  </w:t>
+      </w:r>
+      <w:r>
+        <w:rPr>
+          <w:rStyle w:val="FunctionTok"/>
+        </w:rPr>
+        <w:t xml:space="preserve">summarise</w:t>
+      </w:r>
+      <w:r>
+        <w:rPr>
+          <w:rStyle w:val="NormalTok"/>
+        </w:rPr>
+        <w:t xml:space="preserve">(</w:t>
+      </w:r>
+      <w:r>
+        <w:rPr>
+          <w:rStyle w:val="AttributeTok"/>
+        </w:rPr>
+        <w:t xml:space="preserve">SW_test_result7 =</w:t>
+      </w:r>
+      <w:r>
+        <w:rPr>
+          <w:rStyle w:val="NormalTok"/>
+        </w:rPr>
+        <w:t xml:space="preserve"> </w:t>
+      </w:r>
+      <w:r>
+        <w:rPr>
+          <w:rStyle w:val="FunctionTok"/>
+        </w:rPr>
+        <w:t xml:space="preserve">list</w:t>
+      </w:r>
+      <w:r>
+        <w:rPr>
+          <w:rStyle w:val="NormalTok"/>
+        </w:rPr>
+        <w:t xml:space="preserve">(</w:t>
+      </w:r>
+      <w:r>
+        <w:rPr>
+          <w:rStyle w:val="FunctionTok"/>
+        </w:rPr>
+        <w:t xml:space="preserve">shapiro.test</w:t>
+      </w:r>
+      <w:r>
+        <w:rPr>
+          <w:rStyle w:val="NormalTok"/>
+        </w:rPr>
+        <w:t xml:space="preserve">(RefWordRatio)))</w:t>
+      </w:r>
+      <w:r>
+        <w:br/>
+      </w:r>
+      <w:r>
+        <w:br/>
+      </w:r>
+      <w:r>
+        <w:rPr>
+          <w:rStyle w:val="CommentTok"/>
+        </w:rPr>
+        <w:t xml:space="preserve"># Displaying the results</w:t>
+      </w:r>
+      <w:r>
+        <w:br/>
+      </w:r>
+      <w:r>
+        <w:rPr>
+          <w:rStyle w:val="NormalTok"/>
+        </w:rPr>
+        <w:t xml:space="preserve">sw_results_RefWordRatio_PT</w:t>
+      </w:r>
+      <w:r>
+        <w:rPr>
+          <w:rStyle w:val="SpecialCharTok"/>
+        </w:rPr>
+        <w:t xml:space="preserve">$</w:t>
+      </w:r>
+      <w:r>
+        <w:rPr>
+          <w:rStyle w:val="NormalTok"/>
+        </w:rPr>
+        <w:t xml:space="preserve">SW_test_result7[[</w:t>
+      </w:r>
+      <w:r>
+        <w:rPr>
+          <w:rStyle w:val="DecValTok"/>
+        </w:rPr>
+        <w:t xml:space="preserve">1</w:t>
+      </w:r>
+      <w:r>
+        <w:rPr>
+          <w:rStyle w:val="NormalTok"/>
+        </w:rPr>
+        <w:t xml:space="preserve">]]</w:t>
+      </w:r>
+    </w:p>
+    <w:p>
+      <w:pPr>
+        <w:pStyle w:val="SourceCode"/>
+      </w:pPr>
+      <w:r>
+        <w:br/>
+      </w:r>
+      <w:r>
+        <w:rPr>
+          <w:rStyle w:val="VerbatimChar"/>
+        </w:rPr>
+        <w:t xml:space="preserve">    Shapiro-Wilk normality test</w:t>
+      </w:r>
+      <w:r>
+        <w:br/>
+      </w:r>
+      <w:r>
+        <w:br/>
+      </w:r>
+      <w:r>
+        <w:rPr>
+          <w:rStyle w:val="VerbatimChar"/>
+        </w:rPr>
+        <w:t xml:space="preserve">data:  RefWordRatio</w:t>
+      </w:r>
+      <w:r>
+        <w:br/>
+      </w:r>
+      <w:r>
+        <w:rPr>
+          <w:rStyle w:val="VerbatimChar"/>
+        </w:rPr>
+        <w:t xml:space="preserve">W = 0.93499, p-value = 0.1558</w:t>
+      </w:r>
+    </w:p>
+    <w:p>
+      <w:pPr>
+        <w:pStyle w:val="SourceCode"/>
+      </w:pPr>
+      <w:r>
+        <w:rPr>
+          <w:rStyle w:val="NormalTok"/>
+        </w:rPr>
+        <w:t xml:space="preserve">sw_results_RefWordRatio_PT</w:t>
+      </w:r>
+      <w:r>
+        <w:rPr>
+          <w:rStyle w:val="SpecialCharTok"/>
+        </w:rPr>
+        <w:t xml:space="preserve">$</w:t>
+      </w:r>
+      <w:r>
+        <w:rPr>
+          <w:rStyle w:val="NormalTok"/>
+        </w:rPr>
+        <w:t xml:space="preserve">SW_test_result7[[</w:t>
+      </w:r>
+      <w:r>
+        <w:rPr>
+          <w:rStyle w:val="DecValTok"/>
+        </w:rPr>
+        <w:t xml:space="preserve">2</w:t>
+      </w:r>
+      <w:r>
+        <w:rPr>
+          <w:rStyle w:val="NormalTok"/>
+        </w:rPr>
+        <w:t xml:space="preserve">]]</w:t>
+      </w:r>
+    </w:p>
+    <w:p>
+      <w:pPr>
+        <w:pStyle w:val="SourceCode"/>
+      </w:pPr>
+      <w:r>
+        <w:br/>
+      </w:r>
+      <w:r>
+        <w:rPr>
+          <w:rStyle w:val="VerbatimChar"/>
+        </w:rPr>
+        <w:t xml:space="preserve">    Shapiro-Wilk normality test</w:t>
+      </w:r>
+      <w:r>
+        <w:br/>
+      </w:r>
+      <w:r>
+        <w:br/>
+      </w:r>
+      <w:r>
+        <w:rPr>
+          <w:rStyle w:val="VerbatimChar"/>
+        </w:rPr>
+        <w:t xml:space="preserve">data:  RefWordRatio</w:t>
+      </w:r>
+      <w:r>
+        <w:br/>
+      </w:r>
+      <w:r>
+        <w:rPr>
+          <w:rStyle w:val="VerbatimChar"/>
+        </w:rPr>
+        <w:t xml:space="preserve">W = 0.93047, p-value = 0.1255</w:t>
+      </w:r>
+    </w:p>
+    <w:p>
+      <w:pPr>
+        <w:pStyle w:val="SourceCode"/>
+      </w:pPr>
+      <w:r>
+        <w:rPr>
+          <w:rStyle w:val="NormalTok"/>
+        </w:rPr>
+        <w:t xml:space="preserve">sw_results_RefWordRatio_PT</w:t>
+      </w:r>
+      <w:r>
+        <w:rPr>
+          <w:rStyle w:val="SpecialCharTok"/>
+        </w:rPr>
+        <w:t xml:space="preserve">$</w:t>
+      </w:r>
+      <w:r>
+        <w:rPr>
+          <w:rStyle w:val="NormalTok"/>
+        </w:rPr>
+        <w:t xml:space="preserve">SW_test_result7[[</w:t>
+      </w:r>
+      <w:r>
+        <w:rPr>
+          <w:rStyle w:val="DecValTok"/>
+        </w:rPr>
+        <w:t xml:space="preserve">3</w:t>
+      </w:r>
+      <w:r>
+        <w:rPr>
+          <w:rStyle w:val="NormalTok"/>
+        </w:rPr>
+        <w:t xml:space="preserve">]]</w:t>
+      </w:r>
+    </w:p>
+    <w:p>
+      <w:pPr>
+        <w:pStyle w:val="SourceCode"/>
+      </w:pPr>
+      <w:r>
+        <w:br/>
+      </w:r>
+      <w:r>
+        <w:rPr>
+          <w:rStyle w:val="VerbatimChar"/>
+        </w:rPr>
+        <w:t xml:space="preserve">    Shapiro-Wilk normality test</w:t>
+      </w:r>
+      <w:r>
+        <w:br/>
+      </w:r>
+      <w:r>
+        <w:br/>
+      </w:r>
+      <w:r>
+        <w:rPr>
+          <w:rStyle w:val="VerbatimChar"/>
+        </w:rPr>
+        <w:t xml:space="preserve">data:  RefWordRatio</w:t>
+      </w:r>
+      <w:r>
+        <w:br/>
+      </w:r>
+      <w:r>
+        <w:rPr>
+          <w:rStyle w:val="VerbatimChar"/>
+        </w:rPr>
+        <w:t xml:space="preserve">W = 0.95489, p-value = 0.3933</w:t>
+      </w:r>
+    </w:p>
+    <w:p>
+      <w:pPr>
+        <w:pStyle w:val="SourceCode"/>
+      </w:pPr>
+      <w:r>
+        <w:rPr>
+          <w:rStyle w:val="NormalTok"/>
+        </w:rPr>
+        <w:t xml:space="preserve">sw_results_RefWordRatio_PT</w:t>
+      </w:r>
+      <w:r>
+        <w:rPr>
+          <w:rStyle w:val="SpecialCharTok"/>
+        </w:rPr>
+        <w:t xml:space="preserve">$</w:t>
+      </w:r>
+      <w:r>
+        <w:rPr>
+          <w:rStyle w:val="NormalTok"/>
+        </w:rPr>
+        <w:t xml:space="preserve">SW_test_result7[[</w:t>
+      </w:r>
+      <w:r>
+        <w:rPr>
+          <w:rStyle w:val="DecValTok"/>
+        </w:rPr>
+        <w:t xml:space="preserve">4</w:t>
+      </w:r>
+      <w:r>
+        <w:rPr>
+          <w:rStyle w:val="NormalTok"/>
+        </w:rPr>
+        <w:t xml:space="preserve">]]</w:t>
+      </w:r>
+    </w:p>
+    <w:p>
+      <w:pPr>
+        <w:pStyle w:val="SourceCode"/>
+      </w:pPr>
+      <w:r>
+        <w:br/>
+      </w:r>
+      <w:r>
+        <w:rPr>
+          <w:rStyle w:val="VerbatimChar"/>
+        </w:rPr>
+        <w:t xml:space="preserve">    Shapiro-Wilk normality test</w:t>
+      </w:r>
+      <w:r>
+        <w:br/>
+      </w:r>
+      <w:r>
+        <w:br/>
+      </w:r>
+      <w:r>
+        <w:rPr>
+          <w:rStyle w:val="VerbatimChar"/>
+        </w:rPr>
+        <w:t xml:space="preserve">data:  RefWordRatio</w:t>
+      </w:r>
+      <w:r>
+        <w:br/>
+      </w:r>
+      <w:r>
+        <w:rPr>
+          <w:rStyle w:val="VerbatimChar"/>
+        </w:rPr>
+        <w:t xml:space="preserve">W = 0.91003, p-value = 0.04742</w:t>
+      </w:r>
+    </w:p>
+    <w:p>
+      <w:pPr>
+        <w:numPr>
+          <w:ilvl w:val="0"/>
+          <w:numId w:val="1109"/>
+        </w:numPr>
+        <w:pStyle w:val="Compact"/>
+      </w:pPr>
+      <w:r>
+        <w:t xml:space="preserve">Although for most of the groups we can accept the null hypothesis of normally distributed data, the results for the SAGP indicate that we should reject the null. Therefore, we will skip the assumption of homogeneity of variance and conduct a one-way ANOVA with bootstrapped confidence intervals for the F-statistic.</w:t>
+      </w:r>
+    </w:p>
+    <w:p>
+      <w:pPr>
+        <w:numPr>
+          <w:ilvl w:val="0"/>
+          <w:numId w:val="1110"/>
+        </w:numPr>
+        <w:pStyle w:val="Compact"/>
+      </w:pPr>
+      <w:r>
+        <w:t xml:space="preserve">Conducting the bootstrapped ANOVA.</w:t>
+      </w:r>
+    </w:p>
+    <w:p>
+      <w:pPr>
+        <w:pStyle w:val="SourceCode"/>
+      </w:pPr>
+      <w:r>
+        <w:rPr>
+          <w:rStyle w:val="CommentTok"/>
+        </w:rPr>
+        <w:t xml:space="preserve"># Setting the seed</w:t>
+      </w:r>
+      <w:r>
+        <w:br/>
+      </w:r>
+      <w:r>
+        <w:rPr>
+          <w:rStyle w:val="FunctionTok"/>
+        </w:rPr>
+        <w:t xml:space="preserve">set.seed</w:t>
+      </w:r>
+      <w:r>
+        <w:rPr>
+          <w:rStyle w:val="NormalTok"/>
+        </w:rPr>
+        <w:t xml:space="preserve">(</w:t>
+      </w:r>
+      <w:r>
+        <w:rPr>
+          <w:rStyle w:val="DecValTok"/>
+        </w:rPr>
+        <w:t xml:space="preserve">616913</w:t>
+      </w:r>
+      <w:r>
+        <w:rPr>
+          <w:rStyle w:val="NormalTok"/>
+        </w:rPr>
+        <w:t xml:space="preserve">)</w:t>
+      </w:r>
+      <w:r>
+        <w:br/>
+      </w:r>
+      <w:r>
+        <w:br/>
+      </w:r>
+      <w:r>
+        <w:rPr>
+          <w:rStyle w:val="CommentTok"/>
+        </w:rPr>
+        <w:t xml:space="preserve"># Define the statistic function for bootstrapping ANOVA</w:t>
+      </w:r>
+      <w:r>
+        <w:br/>
+      </w:r>
+      <w:r>
+        <w:rPr>
+          <w:rStyle w:val="NormalTok"/>
+        </w:rPr>
+        <w:t xml:space="preserve">f_stat_boot_RefWCRatio </w:t>
+      </w:r>
+      <w:r>
+        <w:rPr>
+          <w:rStyle w:val="OtherTok"/>
+        </w:rPr>
+        <w:t xml:space="preserve">&lt;-</w:t>
+      </w:r>
+      <w:r>
+        <w:rPr>
+          <w:rStyle w:val="NormalTok"/>
+        </w:rPr>
+        <w:t xml:space="preserve"> </w:t>
+      </w:r>
+      <w:r>
+        <w:rPr>
+          <w:rStyle w:val="ControlFlowTok"/>
+        </w:rPr>
+        <w:t xml:space="preserve">function</w:t>
+      </w:r>
+      <w:r>
+        <w:rPr>
+          <w:rStyle w:val="NormalTok"/>
+        </w:rPr>
+        <w:t xml:space="preserve">(data, index) {</w:t>
+      </w:r>
+      <w:r>
+        <w:br/>
+      </w:r>
+      <w:r>
+        <w:rPr>
+          <w:rStyle w:val="NormalTok"/>
+        </w:rPr>
+        <w:t xml:space="preserve">  resampled_data </w:t>
+      </w:r>
+      <w:r>
+        <w:rPr>
+          <w:rStyle w:val="OtherTok"/>
+        </w:rPr>
+        <w:t xml:space="preserve">&lt;-</w:t>
+      </w:r>
+      <w:r>
+        <w:rPr>
+          <w:rStyle w:val="NormalTok"/>
+        </w:rPr>
+        <w:t xml:space="preserve"> data[index, ] </w:t>
+      </w:r>
+      <w:r>
+        <w:rPr>
+          <w:rStyle w:val="CommentTok"/>
+        </w:rPr>
+        <w:t xml:space="preserve"># Resample the data with replacement</w:t>
+      </w:r>
+      <w:r>
+        <w:br/>
+      </w:r>
+      <w:r>
+        <w:rPr>
+          <w:rStyle w:val="NormalTok"/>
+        </w:rPr>
+        <w:t xml:space="preserve">  aov_result </w:t>
+      </w:r>
+      <w:r>
+        <w:rPr>
+          <w:rStyle w:val="OtherTok"/>
+        </w:rPr>
+        <w:t xml:space="preserve">&lt;-</w:t>
+      </w:r>
+      <w:r>
+        <w:rPr>
+          <w:rStyle w:val="NormalTok"/>
+        </w:rPr>
+        <w:t xml:space="preserve"> </w:t>
+      </w:r>
+      <w:r>
+        <w:rPr>
+          <w:rStyle w:val="FunctionTok"/>
+        </w:rPr>
+        <w:t xml:space="preserve">aov</w:t>
+      </w:r>
+      <w:r>
+        <w:rPr>
+          <w:rStyle w:val="NormalTok"/>
+        </w:rPr>
+        <w:t xml:space="preserve">(RefWordRatio </w:t>
+      </w:r>
+      <w:r>
+        <w:rPr>
+          <w:rStyle w:val="SpecialCharTok"/>
+        </w:rPr>
+        <w:t xml:space="preserve">~</w:t>
+      </w:r>
+      <w:r>
+        <w:rPr>
+          <w:rStyle w:val="NormalTok"/>
+        </w:rPr>
+        <w:t xml:space="preserve"> PaperType, </w:t>
+      </w:r>
+      <w:r>
+        <w:rPr>
+          <w:rStyle w:val="AttributeTok"/>
+        </w:rPr>
+        <w:t xml:space="preserve">data=</w:t>
+      </w:r>
+      <w:r>
+        <w:rPr>
+          <w:rStyle w:val="NormalTok"/>
+        </w:rPr>
+        <w:t xml:space="preserve">resampled_data)</w:t>
+      </w:r>
+      <w:r>
+        <w:br/>
+      </w:r>
+      <w:r>
+        <w:rPr>
+          <w:rStyle w:val="NormalTok"/>
+        </w:rPr>
+        <w:t xml:space="preserve">  </w:t>
+      </w:r>
+      <w:r>
+        <w:rPr>
+          <w:rStyle w:val="FunctionTok"/>
+        </w:rPr>
+        <w:t xml:space="preserve">return</w:t>
+      </w:r>
+      <w:r>
+        <w:rPr>
+          <w:rStyle w:val="NormalTok"/>
+        </w:rPr>
+        <w:t xml:space="preserve">(</w:t>
+      </w:r>
+      <w:r>
+        <w:rPr>
+          <w:rStyle w:val="FunctionTok"/>
+        </w:rPr>
+        <w:t xml:space="preserve">summary</w:t>
+      </w:r>
+      <w:r>
+        <w:rPr>
+          <w:rStyle w:val="NormalTok"/>
+        </w:rPr>
+        <w:t xml:space="preserve">(aov_result)[[</w:t>
+      </w:r>
+      <w:r>
+        <w:rPr>
+          <w:rStyle w:val="DecValTok"/>
+        </w:rPr>
+        <w:t xml:space="preserve">1</w:t>
+      </w:r>
+      <w:r>
+        <w:rPr>
+          <w:rStyle w:val="NormalTok"/>
+        </w:rPr>
+        <w:t xml:space="preserve">]]</w:t>
+      </w:r>
+      <w:r>
+        <w:rPr>
+          <w:rStyle w:val="SpecialCharTok"/>
+        </w:rPr>
+        <w:t xml:space="preserve">$</w:t>
+      </w:r>
+      <w:r>
+        <w:rPr>
+          <w:rStyle w:val="NormalTok"/>
+        </w:rPr>
+        <w:t xml:space="preserve">F[</w:t>
+      </w:r>
+      <w:r>
+        <w:rPr>
+          <w:rStyle w:val="DecValTok"/>
+        </w:rPr>
+        <w:t xml:space="preserve">1</w:t>
+      </w:r>
+      <w:r>
+        <w:rPr>
+          <w:rStyle w:val="NormalTok"/>
+        </w:rPr>
+        <w:t xml:space="preserve">]) </w:t>
+      </w:r>
+      <w:r>
+        <w:rPr>
+          <w:rStyle w:val="CommentTok"/>
+        </w:rPr>
+        <w:t xml:space="preserve"># Extract the F-statistic</w:t>
+      </w:r>
+      <w:r>
+        <w:br/>
+      </w:r>
+      <w:r>
+        <w:rPr>
+          <w:rStyle w:val="NormalTok"/>
+        </w:rPr>
+        <w:t xml:space="preserve">}</w:t>
+      </w:r>
+      <w:r>
+        <w:br/>
+      </w:r>
+      <w:r>
+        <w:br/>
+      </w:r>
+      <w:r>
+        <w:rPr>
+          <w:rStyle w:val="CommentTok"/>
+        </w:rPr>
+        <w:t xml:space="preserve"># Perform the bootstrapping</w:t>
+      </w:r>
+      <w:r>
+        <w:br/>
+      </w:r>
+      <w:r>
+        <w:rPr>
+          <w:rStyle w:val="NormalTok"/>
+        </w:rPr>
+        <w:t xml:space="preserve">boot_results_f_RefWCRatio </w:t>
+      </w:r>
+      <w:r>
+        <w:rPr>
+          <w:rStyle w:val="OtherTok"/>
+        </w:rPr>
+        <w:t xml:space="preserve">&lt;-</w:t>
+      </w:r>
+      <w:r>
+        <w:rPr>
+          <w:rStyle w:val="NormalTok"/>
+        </w:rPr>
+        <w:t xml:space="preserve"> </w:t>
+      </w:r>
+      <w:r>
+        <w:rPr>
+          <w:rStyle w:val="FunctionTok"/>
+        </w:rPr>
+        <w:t xml:space="preserve">boot</w:t>
+      </w:r>
+      <w:r>
+        <w:rPr>
+          <w:rStyle w:val="NormalTok"/>
+        </w:rPr>
+        <w:t xml:space="preserve">(</w:t>
+      </w:r>
+      <w:r>
+        <w:rPr>
+          <w:rStyle w:val="AttributeTok"/>
+        </w:rPr>
+        <w:t xml:space="preserve">data =</w:t>
+      </w:r>
+      <w:r>
+        <w:rPr>
+          <w:rStyle w:val="NormalTok"/>
+        </w:rPr>
+        <w:t xml:space="preserve"> data, </w:t>
+      </w:r>
+      <w:r>
+        <w:rPr>
+          <w:rStyle w:val="AttributeTok"/>
+        </w:rPr>
+        <w:t xml:space="preserve">statistic =</w:t>
+      </w:r>
+      <w:r>
+        <w:rPr>
+          <w:rStyle w:val="NormalTok"/>
+        </w:rPr>
+        <w:t xml:space="preserve"> f_stat_boot_RefWCRatio, </w:t>
+      </w:r>
+      <w:r>
+        <w:rPr>
+          <w:rStyle w:val="AttributeTok"/>
+        </w:rPr>
+        <w:t xml:space="preserve">R =</w:t>
+      </w:r>
+      <w:r>
+        <w:rPr>
+          <w:rStyle w:val="NormalTok"/>
+        </w:rPr>
+        <w:t xml:space="preserve"> </w:t>
+      </w:r>
+      <w:r>
+        <w:rPr>
+          <w:rStyle w:val="DecValTok"/>
+        </w:rPr>
+        <w:t xml:space="preserve">1000</w:t>
+      </w:r>
+      <w:r>
+        <w:rPr>
+          <w:rStyle w:val="NormalTok"/>
+        </w:rPr>
+        <w:t xml:space="preserve">)</w:t>
+      </w:r>
+      <w:r>
+        <w:br/>
+      </w:r>
+      <w:r>
+        <w:br/>
+      </w:r>
+      <w:r>
+        <w:rPr>
+          <w:rStyle w:val="CommentTok"/>
+        </w:rPr>
+        <w:t xml:space="preserve"># Perform and print the original ANOVA to get the original F-statistic and p-value</w:t>
+      </w:r>
+      <w:r>
+        <w:br/>
+      </w:r>
+      <w:r>
+        <w:rPr>
+          <w:rStyle w:val="NormalTok"/>
+        </w:rPr>
+        <w:t xml:space="preserve">original_aov_RefWCRatio </w:t>
+      </w:r>
+      <w:r>
+        <w:rPr>
+          <w:rStyle w:val="OtherTok"/>
+        </w:rPr>
+        <w:t xml:space="preserve">&lt;-</w:t>
+      </w:r>
+      <w:r>
+        <w:rPr>
+          <w:rStyle w:val="NormalTok"/>
+        </w:rPr>
+        <w:t xml:space="preserve"> </w:t>
+      </w:r>
+      <w:r>
+        <w:rPr>
+          <w:rStyle w:val="FunctionTok"/>
+        </w:rPr>
+        <w:t xml:space="preserve">aov</w:t>
+      </w:r>
+      <w:r>
+        <w:rPr>
+          <w:rStyle w:val="NormalTok"/>
+        </w:rPr>
+        <w:t xml:space="preserve">(RefWordRatio </w:t>
+      </w:r>
+      <w:r>
+        <w:rPr>
+          <w:rStyle w:val="SpecialCharTok"/>
+        </w:rPr>
+        <w:t xml:space="preserve">~</w:t>
+      </w:r>
+      <w:r>
+        <w:rPr>
+          <w:rStyle w:val="NormalTok"/>
+        </w:rPr>
+        <w:t xml:space="preserve"> PaperType, </w:t>
+      </w:r>
+      <w:r>
+        <w:rPr>
+          <w:rStyle w:val="AttributeTok"/>
+        </w:rPr>
+        <w:t xml:space="preserve">data=</w:t>
+      </w:r>
+      <w:r>
+        <w:rPr>
+          <w:rStyle w:val="NormalTok"/>
+        </w:rPr>
+        <w:t xml:space="preserve">data)</w:t>
+      </w:r>
+      <w:r>
+        <w:br/>
+      </w:r>
+      <w:r>
+        <w:rPr>
+          <w:rStyle w:val="FunctionTok"/>
+        </w:rPr>
+        <w:t xml:space="preserve">summary</w:t>
+      </w:r>
+      <w:r>
+        <w:rPr>
+          <w:rStyle w:val="NormalTok"/>
+        </w:rPr>
+        <w:t xml:space="preserve">(original_aov_RefWCRatio)</w:t>
+      </w:r>
+    </w:p>
+    <w:p>
+      <w:pPr>
+        <w:pStyle w:val="SourceCode"/>
+      </w:pPr>
+      <w:r>
+        <w:rPr>
+          <w:rStyle w:val="VerbatimChar"/>
+        </w:rPr>
+        <w:t xml:space="preserve">            Df   Sum Sq   Mean Sq F value Pr(&gt;F)</w:t>
+      </w:r>
+      <w:r>
+        <w:br/>
+      </w:r>
+      <w:r>
+        <w:rPr>
+          <w:rStyle w:val="VerbatimChar"/>
+        </w:rPr>
+        <w:t xml:space="preserve">PaperType    3 4.42e-05 1.473e-05   0.598  0.618</w:t>
+      </w:r>
+      <w:r>
+        <w:br/>
+      </w:r>
+      <w:r>
+        <w:rPr>
+          <w:rStyle w:val="VerbatimChar"/>
+        </w:rPr>
+        <w:t xml:space="preserve">Residuals   84 2.07e-03 2.464e-05               </w:t>
+      </w:r>
+    </w:p>
+    <w:p>
+      <w:pPr>
+        <w:pStyle w:val="SourceCode"/>
+      </w:pPr>
+      <w:r>
+        <w:rPr>
+          <w:rStyle w:val="CommentTok"/>
+        </w:rPr>
+        <w:t xml:space="preserve"># Calculate and report the bootstrapped confidence interval for the F-statistic</w:t>
+      </w:r>
+      <w:r>
+        <w:br/>
+      </w:r>
+      <w:r>
+        <w:rPr>
+          <w:rStyle w:val="NormalTok"/>
+        </w:rPr>
+        <w:t xml:space="preserve">boot_f_ci_RefWCRatio </w:t>
+      </w:r>
+      <w:r>
+        <w:rPr>
+          <w:rStyle w:val="OtherTok"/>
+        </w:rPr>
+        <w:t xml:space="preserve">&lt;-</w:t>
+      </w:r>
+      <w:r>
+        <w:rPr>
+          <w:rStyle w:val="NormalTok"/>
+        </w:rPr>
+        <w:t xml:space="preserve"> </w:t>
+      </w:r>
+      <w:r>
+        <w:rPr>
+          <w:rStyle w:val="FunctionTok"/>
+        </w:rPr>
+        <w:t xml:space="preserve">boot.ci</w:t>
+      </w:r>
+      <w:r>
+        <w:rPr>
+          <w:rStyle w:val="NormalTok"/>
+        </w:rPr>
+        <w:t xml:space="preserve">(boot_results_f_RefWCRatio, </w:t>
+      </w:r>
+      <w:r>
+        <w:rPr>
+          <w:rStyle w:val="AttributeTok"/>
+        </w:rPr>
+        <w:t xml:space="preserve">type=</w:t>
+      </w:r>
+      <w:r>
+        <w:rPr>
+          <w:rStyle w:val="StringTok"/>
+        </w:rPr>
+        <w:t xml:space="preserve">"bca"</w:t>
+      </w:r>
+      <w:r>
+        <w:rPr>
+          <w:rStyle w:val="NormalTok"/>
+        </w:rPr>
+        <w:t xml:space="preserve">)</w:t>
+      </w:r>
+    </w:p>
+    <w:p>
+      <w:pPr>
+        <w:pStyle w:val="SourceCode"/>
+      </w:pPr>
+      <w:r>
+        <w:rPr>
+          <w:rStyle w:val="VerbatimChar"/>
+        </w:rPr>
+        <w:t xml:space="preserve">Warning in norm.inter(t, adj.alpha): extreme order statistics used as endpoints</w:t>
+      </w:r>
+    </w:p>
+    <w:p>
+      <w:pPr>
+        <w:pStyle w:val="SourceCode"/>
+      </w:pPr>
+      <w:r>
+        <w:rPr>
+          <w:rStyle w:val="FunctionTok"/>
+        </w:rPr>
+        <w:t xml:space="preserve">cat</w:t>
+      </w:r>
+      <w:r>
+        <w:rPr>
+          <w:rStyle w:val="NormalTok"/>
+        </w:rPr>
+        <w:t xml:space="preserve">(</w:t>
+      </w:r>
+      <w:r>
+        <w:rPr>
+          <w:rStyle w:val="StringTok"/>
+        </w:rPr>
+        <w:t xml:space="preserve">"Bootstrapped 95% Confidence Interval for F-statistic: "</w:t>
+      </w:r>
+      <w:r>
+        <w:rPr>
+          <w:rStyle w:val="NormalTok"/>
+        </w:rPr>
+        <w:t xml:space="preserve">, boot_f_ci_RefWCRatio</w:t>
+      </w:r>
+      <w:r>
+        <w:rPr>
+          <w:rStyle w:val="SpecialCharTok"/>
+        </w:rPr>
+        <w:t xml:space="preserve">$</w:t>
+      </w:r>
+      <w:r>
+        <w:rPr>
+          <w:rStyle w:val="NormalTok"/>
+        </w:rPr>
+        <w:t xml:space="preserve">bca[</w:t>
+      </w:r>
+      <w:r>
+        <w:rPr>
+          <w:rStyle w:val="DecValTok"/>
+        </w:rPr>
+        <w:t xml:space="preserve">4</w:t>
+      </w:r>
+      <w:r>
+        <w:rPr>
+          <w:rStyle w:val="NormalTok"/>
+        </w:rPr>
+        <w:t xml:space="preserve">], </w:t>
+      </w:r>
+      <w:r>
+        <w:rPr>
+          <w:rStyle w:val="StringTok"/>
+        </w:rPr>
+        <w:t xml:space="preserve">" to "</w:t>
+      </w:r>
+      <w:r>
+        <w:rPr>
+          <w:rStyle w:val="NormalTok"/>
+        </w:rPr>
+        <w:t xml:space="preserve">, boot_f_ci_RefWCRatio</w:t>
+      </w:r>
+      <w:r>
+        <w:rPr>
+          <w:rStyle w:val="SpecialCharTok"/>
+        </w:rPr>
+        <w:t xml:space="preserve">$</w:t>
+      </w:r>
+      <w:r>
+        <w:rPr>
+          <w:rStyle w:val="NormalTok"/>
+        </w:rPr>
+        <w:t xml:space="preserve">bca[</w:t>
+      </w:r>
+      <w:r>
+        <w:rPr>
+          <w:rStyle w:val="DecValTok"/>
+        </w:rPr>
+        <w:t xml:space="preserve">5</w:t>
+      </w:r>
+      <w:r>
+        <w:rPr>
+          <w:rStyle w:val="NormalTok"/>
+        </w:rPr>
+        <w:t xml:space="preserve">], </w:t>
+      </w:r>
+      <w:r>
+        <w:rPr>
+          <w:rStyle w:val="StringTok"/>
+        </w:rPr>
+        <w:t xml:space="preserve">"</w:t>
+      </w:r>
+      <w:r>
+        <w:rPr>
+          <w:rStyle w:val="SpecialCharTok"/>
+        </w:rPr>
+        <w:t xml:space="preserve">\n</w:t>
+      </w:r>
+      <w:r>
+        <w:rPr>
+          <w:rStyle w:val="StringTok"/>
+        </w:rPr>
+        <w:t xml:space="preserve">"</w:t>
+      </w:r>
+      <w:r>
+        <w:rPr>
+          <w:rStyle w:val="NormalTok"/>
+        </w:rPr>
+        <w:t xml:space="preserve">)</w:t>
+      </w:r>
+    </w:p>
+    <w:p>
+      <w:pPr>
+        <w:pStyle w:val="SourceCode"/>
+      </w:pPr>
+      <w:r>
+        <w:rPr>
+          <w:rStyle w:val="VerbatimChar"/>
+        </w:rPr>
+        <w:t xml:space="preserve">Bootstrapped 95% Confidence Interval for F-statistic:  0.00650461  to  1.600616 </w:t>
+      </w:r>
+    </w:p>
+    <w:p>
+      <w:pPr>
+        <w:numPr>
+          <w:ilvl w:val="0"/>
+          <w:numId w:val="1111"/>
+        </w:numPr>
+        <w:pStyle w:val="Compact"/>
+      </w:pPr>
+      <w:r>
+        <w:t xml:space="preserve">The results of the ANOVA and the fact that the observed F-statistic is within the bootstrapped confidence interval suggest that we should accept the null hypothesis that there is no difference between the means of the</w:t>
+      </w:r>
+      <w:r>
+        <w:t xml:space="preserve"> </w:t>
+      </w:r>
+      <w:r>
+        <w:rPr>
+          <w:rStyle w:val="VerbatimChar"/>
+        </w:rPr>
+        <w:t xml:space="preserve">PaperType</w:t>
+      </w:r>
+      <w:r>
+        <w:t xml:space="preserve"> </w:t>
+      </w:r>
+      <w:r>
+        <w:t xml:space="preserve">groups on the ratio of</w:t>
+      </w:r>
+      <w:r>
+        <w:t xml:space="preserve"> </w:t>
+      </w:r>
+      <w:r>
+        <w:rPr>
+          <w:rStyle w:val="VerbatimChar"/>
+        </w:rPr>
+        <w:t xml:space="preserve">Refs</w:t>
+      </w:r>
+      <w:r>
+        <w:t xml:space="preserve"> </w:t>
+      </w:r>
+      <w:r>
+        <w:t xml:space="preserve">to</w:t>
+      </w:r>
+      <w:r>
+        <w:t xml:space="preserve"> </w:t>
+      </w:r>
+      <w:r>
+        <w:rPr>
+          <w:rStyle w:val="VerbatimChar"/>
+        </w:rPr>
+        <w:t xml:space="preserve">WC</w:t>
+      </w:r>
+      <w:r>
+        <w:t xml:space="preserve">.</w:t>
+      </w:r>
+    </w:p>
+    <w:bookmarkEnd w:id="110"/>
+    <w:bookmarkEnd w:id="111"/>
+    <w:bookmarkStart w:id="129" w:name="saving-data-1"/>
+    <w:p>
+      <w:pPr>
+        <w:pStyle w:val="Heading1"/>
+      </w:pPr>
+      <w:r>
+        <w:t xml:space="preserve">Saving Data</w:t>
+      </w:r>
+    </w:p>
+    <w:p>
+      <w:pPr>
+        <w:pStyle w:val="SourceCode"/>
+      </w:pPr>
+      <w:r>
+        <w:rPr>
+          <w:rStyle w:val="FunctionTok"/>
+        </w:rPr>
+        <w:t xml:space="preserve">write.csv</w:t>
+      </w:r>
+      <w:r>
+        <w:rPr>
+          <w:rStyle w:val="NormalTok"/>
+        </w:rPr>
+        <w:t xml:space="preserve">(data, </w:t>
+      </w:r>
+      <w:r>
+        <w:rPr>
+          <w:rStyle w:val="StringTok"/>
+        </w:rPr>
+        <w:t xml:space="preserve">"post_followup_analyses_study_dataset.csv"</w:t>
+      </w:r>
+      <w:r>
+        <w:rPr>
+          <w:rStyle w:val="NormalTok"/>
+        </w:rPr>
+        <w:t xml:space="preserve">)</w:t>
+      </w:r>
+    </w:p>
+    <w:bookmarkStart w:id="128" w:name="refs"/>
+    <w:bookmarkStart w:id="113" w:name="ref-aggarwal2022"/>
     <w:p>
       <w:pPr>
         <w:pStyle w:val="Bibliography"/>
@@ -26558,7 +30434,7 @@
       <w:r>
         <w:t xml:space="preserve"> </w:t>
       </w:r>
-      <w:hyperlink r:id="rId102">
+      <w:hyperlink r:id="rId112">
         <w:r>
           <w:rPr>
             <w:rStyle w:val="Hyperlink"/>
@@ -26567,8 +30443,8 @@
         </w:r>
       </w:hyperlink>
     </w:p>
-    <w:bookmarkEnd w:id="103"/>
-    <w:bookmarkStart w:id="105" w:name="ref-boyd2022"/>
+    <w:bookmarkEnd w:id="113"/>
+    <w:bookmarkStart w:id="115" w:name="ref-boyd2022"/>
     <w:p>
       <w:pPr>
         <w:pStyle w:val="Bibliography"/>
@@ -26592,7 +30468,7 @@
       <w:r>
         <w:t xml:space="preserve"> </w:t>
       </w:r>
-      <w:hyperlink r:id="rId104">
+      <w:hyperlink r:id="rId114">
         <w:r>
           <w:rPr>
             <w:rStyle w:val="Hyperlink"/>
@@ -26601,8 +30477,8 @@
         </w:r>
       </w:hyperlink>
     </w:p>
-    <w:bookmarkEnd w:id="105"/>
-    <w:bookmarkStart w:id="107" w:name="ref-dehdarirad2023"/>
+    <w:bookmarkEnd w:id="115"/>
+    <w:bookmarkStart w:id="117" w:name="ref-dehdarirad2023"/>
     <w:p>
       <w:pPr>
         <w:pStyle w:val="Bibliography"/>
@@ -26626,7 +30502,7 @@
       <w:r>
         <w:t xml:space="preserve"> </w:t>
       </w:r>
-      <w:hyperlink r:id="rId106">
+      <w:hyperlink r:id="rId116">
         <w:r>
           <w:rPr>
             <w:rStyle w:val="Hyperlink"/>
@@ -26635,8 +30511,8 @@
         </w:r>
       </w:hyperlink>
     </w:p>
-    <w:bookmarkEnd w:id="107"/>
-    <w:bookmarkStart w:id="109" w:name="ref-markowitz2014"/>
+    <w:bookmarkEnd w:id="117"/>
+    <w:bookmarkStart w:id="119" w:name="ref-markowitz2014"/>
     <w:p>
       <w:pPr>
         <w:pStyle w:val="Bibliography"/>
@@ -26673,7 +30549,7 @@
       <w:r>
         <w:t xml:space="preserve"> </w:t>
       </w:r>
-      <w:hyperlink r:id="rId108">
+      <w:hyperlink r:id="rId118">
         <w:r>
           <w:rPr>
             <w:rStyle w:val="Hyperlink"/>
@@ -26682,8 +30558,8 @@
         </w:r>
       </w:hyperlink>
     </w:p>
-    <w:bookmarkEnd w:id="109"/>
-    <w:bookmarkStart w:id="111" w:name="ref-markowitz2016"/>
+    <w:bookmarkEnd w:id="119"/>
+    <w:bookmarkStart w:id="121" w:name="ref-markowitz2016"/>
     <w:p>
       <w:pPr>
         <w:pStyle w:val="Bibliography"/>
@@ -26720,7 +30596,7 @@
       <w:r>
         <w:t xml:space="preserve"> </w:t>
       </w:r>
-      <w:hyperlink r:id="rId110">
+      <w:hyperlink r:id="rId120">
         <w:r>
           <w:rPr>
             <w:rStyle w:val="Hyperlink"/>
@@ -26729,8 +30605,8 @@
         </w:r>
       </w:hyperlink>
     </w:p>
-    <w:bookmarkEnd w:id="111"/>
-    <w:bookmarkStart w:id="113" w:name="ref-retracti2023"/>
+    <w:bookmarkEnd w:id="121"/>
+    <w:bookmarkStart w:id="123" w:name="ref-retracti2023"/>
     <w:p>
       <w:pPr>
         <w:pStyle w:val="Bibliography"/>
@@ -26748,7 +30624,7 @@
       <w:r>
         <w:t xml:space="preserve"> </w:t>
       </w:r>
-      <w:hyperlink r:id="rId112">
+      <w:hyperlink r:id="rId122">
         <w:r>
           <w:rPr>
             <w:rStyle w:val="Hyperlink"/>
@@ -26757,8 +30633,8 @@
         </w:r>
       </w:hyperlink>
     </w:p>
-    <w:bookmarkEnd w:id="113"/>
-    <w:bookmarkStart w:id="115" w:name="ref-rocklage2023"/>
+    <w:bookmarkEnd w:id="123"/>
+    <w:bookmarkStart w:id="125" w:name="ref-rocklage2023"/>
     <w:p>
       <w:pPr>
         <w:pStyle w:val="Bibliography"/>
@@ -26795,7 +30671,7 @@
       <w:r>
         <w:t xml:space="preserve"> </w:t>
       </w:r>
-      <w:hyperlink r:id="rId114">
+      <w:hyperlink r:id="rId124">
         <w:r>
           <w:rPr>
             <w:rStyle w:val="Hyperlink"/>
@@ -26804,8 +30680,8 @@
         </w:r>
       </w:hyperlink>
     </w:p>
-    <w:bookmarkEnd w:id="115"/>
-    <w:bookmarkStart w:id="117" w:name="ref-schmidt2022"/>
+    <w:bookmarkEnd w:id="125"/>
+    <w:bookmarkStart w:id="127" w:name="ref-schmidt2022"/>
     <w:p>
       <w:pPr>
         <w:pStyle w:val="Bibliography"/>
@@ -26832,7 +30708,7 @@
       <w:r>
         <w:t xml:space="preserve"> </w:t>
       </w:r>
-      <w:hyperlink r:id="rId116">
+      <w:hyperlink r:id="rId126">
         <w:r>
           <w:rPr>
             <w:rStyle w:val="Hyperlink"/>
@@ -26841,9 +30717,9 @@
         </w:r>
       </w:hyperlink>
     </w:p>
-    <w:bookmarkEnd w:id="117"/>
-    <w:bookmarkEnd w:id="118"/>
-    <w:bookmarkEnd w:id="119"/>
+    <w:bookmarkEnd w:id="127"/>
+    <w:bookmarkEnd w:id="128"/>
+    <w:bookmarkEnd w:id="129"/>
     <w:sectPr/>
   </w:body>
 </w:document>
@@ -28486,6 +32362,252 @@
   <w:num w:numId="1092">
     <w:abstractNumId w:val="991"/>
   </w:num>
+  <w:num w:numId="1093">
+    <w:abstractNumId w:val="99411"/>
+    <w:lvlOverride w:ilvl="0">
+      <w:startOverride w:val="1"/>
+    </w:lvlOverride>
+    <w:lvlOverride w:ilvl="1">
+      <w:startOverride w:val="1"/>
+    </w:lvlOverride>
+    <w:lvlOverride w:ilvl="2">
+      <w:startOverride w:val="1"/>
+    </w:lvlOverride>
+    <w:lvlOverride w:ilvl="3">
+      <w:startOverride w:val="1"/>
+    </w:lvlOverride>
+    <w:lvlOverride w:ilvl="4">
+      <w:startOverride w:val="1"/>
+    </w:lvlOverride>
+    <w:lvlOverride w:ilvl="5">
+      <w:startOverride w:val="1"/>
+    </w:lvlOverride>
+    <w:lvlOverride w:ilvl="6">
+      <w:startOverride w:val="1"/>
+    </w:lvlOverride>
+    <w:lvlOverride w:ilvl="7">
+      <w:startOverride w:val="1"/>
+    </w:lvlOverride>
+    <w:lvlOverride w:ilvl="8">
+      <w:startOverride w:val="1"/>
+    </w:lvlOverride>
+  </w:num>
+  <w:num w:numId="1094">
+    <w:abstractNumId w:val="99412"/>
+    <w:lvlOverride w:ilvl="0">
+      <w:startOverride w:val="2"/>
+    </w:lvlOverride>
+    <w:lvlOverride w:ilvl="1">
+      <w:startOverride w:val="2"/>
+    </w:lvlOverride>
+    <w:lvlOverride w:ilvl="2">
+      <w:startOverride w:val="2"/>
+    </w:lvlOverride>
+    <w:lvlOverride w:ilvl="3">
+      <w:startOverride w:val="2"/>
+    </w:lvlOverride>
+    <w:lvlOverride w:ilvl="4">
+      <w:startOverride w:val="2"/>
+    </w:lvlOverride>
+    <w:lvlOverride w:ilvl="5">
+      <w:startOverride w:val="2"/>
+    </w:lvlOverride>
+    <w:lvlOverride w:ilvl="6">
+      <w:startOverride w:val="2"/>
+    </w:lvlOverride>
+    <w:lvlOverride w:ilvl="7">
+      <w:startOverride w:val="2"/>
+    </w:lvlOverride>
+    <w:lvlOverride w:ilvl="8">
+      <w:startOverride w:val="2"/>
+    </w:lvlOverride>
+  </w:num>
+  <w:num w:numId="1095">
+    <w:abstractNumId w:val="991"/>
+  </w:num>
+  <w:num w:numId="1096">
+    <w:abstractNumId w:val="991"/>
+  </w:num>
+  <w:num w:numId="1097">
+    <w:abstractNumId w:val="991"/>
+  </w:num>
+  <w:num w:numId="1098">
+    <w:abstractNumId w:val="99412"/>
+    <w:lvlOverride w:ilvl="0">
+      <w:startOverride w:val="2"/>
+    </w:lvlOverride>
+    <w:lvlOverride w:ilvl="1">
+      <w:startOverride w:val="2"/>
+    </w:lvlOverride>
+    <w:lvlOverride w:ilvl="2">
+      <w:startOverride w:val="2"/>
+    </w:lvlOverride>
+    <w:lvlOverride w:ilvl="3">
+      <w:startOverride w:val="2"/>
+    </w:lvlOverride>
+    <w:lvlOverride w:ilvl="4">
+      <w:startOverride w:val="2"/>
+    </w:lvlOverride>
+    <w:lvlOverride w:ilvl="5">
+      <w:startOverride w:val="2"/>
+    </w:lvlOverride>
+    <w:lvlOverride w:ilvl="6">
+      <w:startOverride w:val="2"/>
+    </w:lvlOverride>
+    <w:lvlOverride w:ilvl="7">
+      <w:startOverride w:val="2"/>
+    </w:lvlOverride>
+    <w:lvlOverride w:ilvl="8">
+      <w:startOverride w:val="2"/>
+    </w:lvlOverride>
+  </w:num>
+  <w:num w:numId="1099">
+    <w:abstractNumId w:val="991"/>
+  </w:num>
+  <w:num w:numId="1100">
+    <w:abstractNumId w:val="991"/>
+  </w:num>
+  <w:num w:numId="1101">
+    <w:abstractNumId w:val="991"/>
+  </w:num>
+  <w:num w:numId="1102">
+    <w:abstractNumId w:val="99413"/>
+    <w:lvlOverride w:ilvl="0">
+      <w:startOverride w:val="3"/>
+    </w:lvlOverride>
+    <w:lvlOverride w:ilvl="1">
+      <w:startOverride w:val="3"/>
+    </w:lvlOverride>
+    <w:lvlOverride w:ilvl="2">
+      <w:startOverride w:val="3"/>
+    </w:lvlOverride>
+    <w:lvlOverride w:ilvl="3">
+      <w:startOverride w:val="3"/>
+    </w:lvlOverride>
+    <w:lvlOverride w:ilvl="4">
+      <w:startOverride w:val="3"/>
+    </w:lvlOverride>
+    <w:lvlOverride w:ilvl="5">
+      <w:startOverride w:val="3"/>
+    </w:lvlOverride>
+    <w:lvlOverride w:ilvl="6">
+      <w:startOverride w:val="3"/>
+    </w:lvlOverride>
+    <w:lvlOverride w:ilvl="7">
+      <w:startOverride w:val="3"/>
+    </w:lvlOverride>
+    <w:lvlOverride w:ilvl="8">
+      <w:startOverride w:val="3"/>
+    </w:lvlOverride>
+  </w:num>
+  <w:num w:numId="1103">
+    <w:abstractNumId w:val="991"/>
+  </w:num>
+  <w:num w:numId="1104">
+    <w:abstractNumId w:val="99411"/>
+    <w:lvlOverride w:ilvl="0">
+      <w:startOverride w:val="1"/>
+    </w:lvlOverride>
+    <w:lvlOverride w:ilvl="1">
+      <w:startOverride w:val="1"/>
+    </w:lvlOverride>
+    <w:lvlOverride w:ilvl="2">
+      <w:startOverride w:val="1"/>
+    </w:lvlOverride>
+    <w:lvlOverride w:ilvl="3">
+      <w:startOverride w:val="1"/>
+    </w:lvlOverride>
+    <w:lvlOverride w:ilvl="4">
+      <w:startOverride w:val="1"/>
+    </w:lvlOverride>
+    <w:lvlOverride w:ilvl="5">
+      <w:startOverride w:val="1"/>
+    </w:lvlOverride>
+    <w:lvlOverride w:ilvl="6">
+      <w:startOverride w:val="1"/>
+    </w:lvlOverride>
+    <w:lvlOverride w:ilvl="7">
+      <w:startOverride w:val="1"/>
+    </w:lvlOverride>
+    <w:lvlOverride w:ilvl="8">
+      <w:startOverride w:val="1"/>
+    </w:lvlOverride>
+  </w:num>
+  <w:num w:numId="1105">
+    <w:abstractNumId w:val="991"/>
+  </w:num>
+  <w:num w:numId="1106">
+    <w:abstractNumId w:val="99412"/>
+    <w:lvlOverride w:ilvl="0">
+      <w:startOverride w:val="2"/>
+    </w:lvlOverride>
+    <w:lvlOverride w:ilvl="1">
+      <w:startOverride w:val="2"/>
+    </w:lvlOverride>
+    <w:lvlOverride w:ilvl="2">
+      <w:startOverride w:val="2"/>
+    </w:lvlOverride>
+    <w:lvlOverride w:ilvl="3">
+      <w:startOverride w:val="2"/>
+    </w:lvlOverride>
+    <w:lvlOverride w:ilvl="4">
+      <w:startOverride w:val="2"/>
+    </w:lvlOverride>
+    <w:lvlOverride w:ilvl="5">
+      <w:startOverride w:val="2"/>
+    </w:lvlOverride>
+    <w:lvlOverride w:ilvl="6">
+      <w:startOverride w:val="2"/>
+    </w:lvlOverride>
+    <w:lvlOverride w:ilvl="7">
+      <w:startOverride w:val="2"/>
+    </w:lvlOverride>
+    <w:lvlOverride w:ilvl="8">
+      <w:startOverride w:val="2"/>
+    </w:lvlOverride>
+  </w:num>
+  <w:num w:numId="1107">
+    <w:abstractNumId w:val="991"/>
+  </w:num>
+  <w:num w:numId="1108">
+    <w:abstractNumId w:val="991"/>
+  </w:num>
+  <w:num w:numId="1109">
+    <w:abstractNumId w:val="991"/>
+  </w:num>
+  <w:num w:numId="1110">
+    <w:abstractNumId w:val="99413"/>
+    <w:lvlOverride w:ilvl="0">
+      <w:startOverride w:val="3"/>
+    </w:lvlOverride>
+    <w:lvlOverride w:ilvl="1">
+      <w:startOverride w:val="3"/>
+    </w:lvlOverride>
+    <w:lvlOverride w:ilvl="2">
+      <w:startOverride w:val="3"/>
+    </w:lvlOverride>
+    <w:lvlOverride w:ilvl="3">
+      <w:startOverride w:val="3"/>
+    </w:lvlOverride>
+    <w:lvlOverride w:ilvl="4">
+      <w:startOverride w:val="3"/>
+    </w:lvlOverride>
+    <w:lvlOverride w:ilvl="5">
+      <w:startOverride w:val="3"/>
+    </w:lvlOverride>
+    <w:lvlOverride w:ilvl="6">
+      <w:startOverride w:val="3"/>
+    </w:lvlOverride>
+    <w:lvlOverride w:ilvl="7">
+      <w:startOverride w:val="3"/>
+    </w:lvlOverride>
+    <w:lvlOverride w:ilvl="8">
+      <w:startOverride w:val="3"/>
+    </w:lvlOverride>
+  </w:num>
+  <w:num w:numId="1111">
+    <w:abstractNumId w:val="991"/>
+  </w:num>
 </w:numbering>
 </file>
 

</xml_diff>

<commit_message>
follow up analysis (all the way through, including plot and power analysis) looking at author number groups on linguistic obfuscation
</commit_message>
<xml_diff>
--- a/thesis_data_analysis_quarto.docx
+++ b/thesis_data_analysis_quarto.docx
@@ -642,7 +642,7 @@
         <w:rPr>
           <w:rStyle w:val="VerbatimChar"/>
         </w:rPr>
-        <w:t xml:space="preserve">    /var/folders/38/1ybnplc53zdb089bn6drqfn00000gn/T//Rtmpq3p9XI/downloaded_packages</w:t>
+        <w:t xml:space="preserve">    /var/folders/38/1ybnplc53zdb089bn6drqfn00000gn/T//RtmpxB7vwZ/downloaded_packages</w:t>
       </w:r>
     </w:p>
     <w:p>
@@ -720,7 +720,7 @@
         <w:rPr>
           <w:rStyle w:val="VerbatimChar"/>
         </w:rPr>
-        <w:t xml:space="preserve">    /var/folders/38/1ybnplc53zdb089bn6drqfn00000gn/T//Rtmpq3p9XI/downloaded_packages</w:t>
+        <w:t xml:space="preserve">    /var/folders/38/1ybnplc53zdb089bn6drqfn00000gn/T//RtmpxB7vwZ/downloaded_packages</w:t>
       </w:r>
     </w:p>
     <w:p>
@@ -798,7 +798,7 @@
         <w:rPr>
           <w:rStyle w:val="VerbatimChar"/>
         </w:rPr>
-        <w:t xml:space="preserve">    /var/folders/38/1ybnplc53zdb089bn6drqfn00000gn/T//Rtmpq3p9XI/downloaded_packages</w:t>
+        <w:t xml:space="preserve">    /var/folders/38/1ybnplc53zdb089bn6drqfn00000gn/T//RtmpxB7vwZ/downloaded_packages</w:t>
       </w:r>
     </w:p>
     <w:p>
@@ -876,7 +876,7 @@
         <w:rPr>
           <w:rStyle w:val="VerbatimChar"/>
         </w:rPr>
-        <w:t xml:space="preserve">    /var/folders/38/1ybnplc53zdb089bn6drqfn00000gn/T//Rtmpq3p9XI/downloaded_packages</w:t>
+        <w:t xml:space="preserve">    /var/folders/38/1ybnplc53zdb089bn6drqfn00000gn/T//RtmpxB7vwZ/downloaded_packages</w:t>
       </w:r>
     </w:p>
     <w:p>
@@ -954,7 +954,7 @@
         <w:rPr>
           <w:rStyle w:val="VerbatimChar"/>
         </w:rPr>
-        <w:t xml:space="preserve">    /var/folders/38/1ybnplc53zdb089bn6drqfn00000gn/T//Rtmpq3p9XI/downloaded_packages</w:t>
+        <w:t xml:space="preserve">    /var/folders/38/1ybnplc53zdb089bn6drqfn00000gn/T//RtmpxB7vwZ/downloaded_packages</w:t>
       </w:r>
     </w:p>
     <w:p>
@@ -1032,7 +1032,7 @@
         <w:rPr>
           <w:rStyle w:val="VerbatimChar"/>
         </w:rPr>
-        <w:t xml:space="preserve">    /var/folders/38/1ybnplc53zdb089bn6drqfn00000gn/T//Rtmpq3p9XI/downloaded_packages</w:t>
+        <w:t xml:space="preserve">    /var/folders/38/1ybnplc53zdb089bn6drqfn00000gn/T//RtmpxB7vwZ/downloaded_packages</w:t>
       </w:r>
     </w:p>
     <w:p>
@@ -1110,7 +1110,7 @@
         <w:rPr>
           <w:rStyle w:val="VerbatimChar"/>
         </w:rPr>
-        <w:t xml:space="preserve">    /var/folders/38/1ybnplc53zdb089bn6drqfn00000gn/T//Rtmpq3p9XI/downloaded_packages</w:t>
+        <w:t xml:space="preserve">    /var/folders/38/1ybnplc53zdb089bn6drqfn00000gn/T//RtmpxB7vwZ/downloaded_packages</w:t>
       </w:r>
     </w:p>
     <w:p>
@@ -1188,7 +1188,7 @@
         <w:rPr>
           <w:rStyle w:val="VerbatimChar"/>
         </w:rPr>
-        <w:t xml:space="preserve">    /var/folders/38/1ybnplc53zdb089bn6drqfn00000gn/T//Rtmpq3p9XI/downloaded_packages</w:t>
+        <w:t xml:space="preserve">    /var/folders/38/1ybnplc53zdb089bn6drqfn00000gn/T//RtmpxB7vwZ/downloaded_packages</w:t>
       </w:r>
     </w:p>
     <w:p>
@@ -1266,7 +1266,7 @@
         <w:rPr>
           <w:rStyle w:val="VerbatimChar"/>
         </w:rPr>
-        <w:t xml:space="preserve">    /var/folders/38/1ybnplc53zdb089bn6drqfn00000gn/T//Rtmpq3p9XI/downloaded_packages</w:t>
+        <w:t xml:space="preserve">    /var/folders/38/1ybnplc53zdb089bn6drqfn00000gn/T//RtmpxB7vwZ/downloaded_packages</w:t>
       </w:r>
     </w:p>
     <w:bookmarkEnd w:id="25"/>
@@ -25208,7 +25208,7 @@
       </w:r>
     </w:p>
     <w:bookmarkEnd w:id="99"/>
-    <w:bookmarkStart w:id="108" w:name="follow-up-analysis"/>
+    <w:bookmarkStart w:id="112" w:name="follow-up-analysis"/>
     <w:p>
       <w:pPr>
         <w:pStyle w:val="Heading1"/>
@@ -29130,8 +29130,1370 @@
       </w:r>
     </w:p>
     <w:bookmarkEnd w:id="107"/>
-    <w:bookmarkEnd w:id="108"/>
-    <w:bookmarkStart w:id="126" w:name="saving-data-1"/>
+    <w:bookmarkStart w:id="111" w:name="X0cbd59914b78ca9a9f49fac1e859e2d02c14481"/>
+    <w:p>
+      <w:pPr>
+        <w:pStyle w:val="Heading2"/>
+      </w:pPr>
+      <w:r>
+        <w:t xml:space="preserve">Retesting for a Main Effect of Author Number on Linguistic Obfuscation</w:t>
+      </w:r>
+    </w:p>
+    <w:p>
+      <w:pPr>
+        <w:pStyle w:val="FirstParagraph"/>
+      </w:pPr>
+      <w:r>
+        <w:t xml:space="preserve">Hypothesis 2a looks for differences between paper groups on linguistic obfuscation, but it looks like there may be a main effect of author number. I want to look at a comparison between multi-author paper groups and single-author paper groups to see if this is the case.</w:t>
+      </w:r>
+    </w:p>
+    <w:p>
+      <w:pPr>
+        <w:pStyle w:val="SourceCode"/>
+      </w:pPr>
+      <w:r>
+        <w:rPr>
+          <w:rStyle w:val="CommentTok"/>
+        </w:rPr>
+        <w:t xml:space="preserve"># Creating a new variable that isolates multi-author and single-author papers</w:t>
+      </w:r>
+      <w:r>
+        <w:br/>
+      </w:r>
+      <w:r>
+        <w:rPr>
+          <w:rStyle w:val="NormalTok"/>
+        </w:rPr>
+        <w:t xml:space="preserve">data</w:t>
+      </w:r>
+      <w:r>
+        <w:rPr>
+          <w:rStyle w:val="SpecialCharTok"/>
+        </w:rPr>
+        <w:t xml:space="preserve">$</w:t>
+      </w:r>
+      <w:r>
+        <w:rPr>
+          <w:rStyle w:val="NormalTok"/>
+        </w:rPr>
+        <w:t xml:space="preserve">S_or_M </w:t>
+      </w:r>
+      <w:r>
+        <w:rPr>
+          <w:rStyle w:val="OtherTok"/>
+        </w:rPr>
+        <w:t xml:space="preserve">&lt;-</w:t>
+      </w:r>
+      <w:r>
+        <w:rPr>
+          <w:rStyle w:val="NormalTok"/>
+        </w:rPr>
+        <w:t xml:space="preserve"> </w:t>
+      </w:r>
+      <w:r>
+        <w:rPr>
+          <w:rStyle w:val="FunctionTok"/>
+        </w:rPr>
+        <w:t xml:space="preserve">ifelse</w:t>
+      </w:r>
+      <w:r>
+        <w:rPr>
+          <w:rStyle w:val="NormalTok"/>
+        </w:rPr>
+        <w:t xml:space="preserve">(data</w:t>
+      </w:r>
+      <w:r>
+        <w:rPr>
+          <w:rStyle w:val="SpecialCharTok"/>
+        </w:rPr>
+        <w:t xml:space="preserve">$</w:t>
+      </w:r>
+      <w:r>
+        <w:rPr>
+          <w:rStyle w:val="NormalTok"/>
+        </w:rPr>
+        <w:t xml:space="preserve">PaperType </w:t>
+      </w:r>
+      <w:r>
+        <w:rPr>
+          <w:rStyle w:val="SpecialCharTok"/>
+        </w:rPr>
+        <w:t xml:space="preserve">%in%</w:t>
+      </w:r>
+      <w:r>
+        <w:rPr>
+          <w:rStyle w:val="NormalTok"/>
+        </w:rPr>
+        <w:t xml:space="preserve"> </w:t>
+      </w:r>
+      <w:r>
+        <w:rPr>
+          <w:rStyle w:val="FunctionTok"/>
+        </w:rPr>
+        <w:t xml:space="preserve">c</w:t>
+      </w:r>
+      <w:r>
+        <w:rPr>
+          <w:rStyle w:val="NormalTok"/>
+        </w:rPr>
+        <w:t xml:space="preserve">(</w:t>
+      </w:r>
+      <w:r>
+        <w:rPr>
+          <w:rStyle w:val="StringTok"/>
+        </w:rPr>
+        <w:t xml:space="preserve">"MAFP"</w:t>
+      </w:r>
+      <w:r>
+        <w:rPr>
+          <w:rStyle w:val="NormalTok"/>
+        </w:rPr>
+        <w:t xml:space="preserve">, </w:t>
+      </w:r>
+      <w:r>
+        <w:rPr>
+          <w:rStyle w:val="StringTok"/>
+        </w:rPr>
+        <w:t xml:space="preserve">"MAGP"</w:t>
+      </w:r>
+      <w:r>
+        <w:rPr>
+          <w:rStyle w:val="NormalTok"/>
+        </w:rPr>
+        <w:t xml:space="preserve">), </w:t>
+      </w:r>
+      <w:r>
+        <w:rPr>
+          <w:rStyle w:val="StringTok"/>
+        </w:rPr>
+        <w:t xml:space="preserve">"MPaper"</w:t>
+      </w:r>
+      <w:r>
+        <w:rPr>
+          <w:rStyle w:val="NormalTok"/>
+        </w:rPr>
+        <w:t xml:space="preserve">, </w:t>
+      </w:r>
+      <w:r>
+        <w:rPr>
+          <w:rStyle w:val="StringTok"/>
+        </w:rPr>
+        <w:t xml:space="preserve">"SPaper"</w:t>
+      </w:r>
+      <w:r>
+        <w:rPr>
+          <w:rStyle w:val="NormalTok"/>
+        </w:rPr>
+        <w:t xml:space="preserve">)</w:t>
+      </w:r>
+      <w:r>
+        <w:br/>
+      </w:r>
+      <w:r>
+        <w:br/>
+      </w:r>
+      <w:r>
+        <w:rPr>
+          <w:rStyle w:val="CommentTok"/>
+        </w:rPr>
+        <w:t xml:space="preserve"># Making the new variable a factor with labels denoting what they represent</w:t>
+      </w:r>
+      <w:r>
+        <w:br/>
+      </w:r>
+      <w:r>
+        <w:rPr>
+          <w:rStyle w:val="NormalTok"/>
+        </w:rPr>
+        <w:t xml:space="preserve">data</w:t>
+      </w:r>
+      <w:r>
+        <w:rPr>
+          <w:rStyle w:val="SpecialCharTok"/>
+        </w:rPr>
+        <w:t xml:space="preserve">$</w:t>
+      </w:r>
+      <w:r>
+        <w:rPr>
+          <w:rStyle w:val="NormalTok"/>
+        </w:rPr>
+        <w:t xml:space="preserve">S_or_M </w:t>
+      </w:r>
+      <w:r>
+        <w:rPr>
+          <w:rStyle w:val="OtherTok"/>
+        </w:rPr>
+        <w:t xml:space="preserve">&lt;-</w:t>
+      </w:r>
+      <w:r>
+        <w:rPr>
+          <w:rStyle w:val="NormalTok"/>
+        </w:rPr>
+        <w:t xml:space="preserve"> </w:t>
+      </w:r>
+      <w:r>
+        <w:rPr>
+          <w:rStyle w:val="FunctionTok"/>
+        </w:rPr>
+        <w:t xml:space="preserve">factor</w:t>
+      </w:r>
+      <w:r>
+        <w:rPr>
+          <w:rStyle w:val="NormalTok"/>
+        </w:rPr>
+        <w:t xml:space="preserve">(data</w:t>
+      </w:r>
+      <w:r>
+        <w:rPr>
+          <w:rStyle w:val="SpecialCharTok"/>
+        </w:rPr>
+        <w:t xml:space="preserve">$</w:t>
+      </w:r>
+      <w:r>
+        <w:rPr>
+          <w:rStyle w:val="NormalTok"/>
+        </w:rPr>
+        <w:t xml:space="preserve">S_or_M, </w:t>
+      </w:r>
+      <w:r>
+        <w:rPr>
+          <w:rStyle w:val="AttributeTok"/>
+        </w:rPr>
+        <w:t xml:space="preserve">levels =</w:t>
+      </w:r>
+      <w:r>
+        <w:rPr>
+          <w:rStyle w:val="NormalTok"/>
+        </w:rPr>
+        <w:t xml:space="preserve"> </w:t>
+      </w:r>
+      <w:r>
+        <w:rPr>
+          <w:rStyle w:val="FunctionTok"/>
+        </w:rPr>
+        <w:t xml:space="preserve">c</w:t>
+      </w:r>
+      <w:r>
+        <w:rPr>
+          <w:rStyle w:val="NormalTok"/>
+        </w:rPr>
+        <w:t xml:space="preserve">(</w:t>
+      </w:r>
+      <w:r>
+        <w:rPr>
+          <w:rStyle w:val="StringTok"/>
+        </w:rPr>
+        <w:t xml:space="preserve">"SPaper"</w:t>
+      </w:r>
+      <w:r>
+        <w:rPr>
+          <w:rStyle w:val="NormalTok"/>
+        </w:rPr>
+        <w:t xml:space="preserve">, </w:t>
+      </w:r>
+      <w:r>
+        <w:rPr>
+          <w:rStyle w:val="StringTok"/>
+        </w:rPr>
+        <w:t xml:space="preserve">"MPaper"</w:t>
+      </w:r>
+      <w:r>
+        <w:rPr>
+          <w:rStyle w:val="NormalTok"/>
+        </w:rPr>
+        <w:t xml:space="preserve">), </w:t>
+      </w:r>
+      <w:r>
+        <w:rPr>
+          <w:rStyle w:val="AttributeTok"/>
+        </w:rPr>
+        <w:t xml:space="preserve">labels =</w:t>
+      </w:r>
+      <w:r>
+        <w:rPr>
+          <w:rStyle w:val="NormalTok"/>
+        </w:rPr>
+        <w:t xml:space="preserve"> </w:t>
+      </w:r>
+      <w:r>
+        <w:rPr>
+          <w:rStyle w:val="FunctionTok"/>
+        </w:rPr>
+        <w:t xml:space="preserve">c</w:t>
+      </w:r>
+      <w:r>
+        <w:rPr>
+          <w:rStyle w:val="NormalTok"/>
+        </w:rPr>
+        <w:t xml:space="preserve">(</w:t>
+      </w:r>
+      <w:r>
+        <w:rPr>
+          <w:rStyle w:val="StringTok"/>
+        </w:rPr>
+        <w:t xml:space="preserve">"Single-Author Papers"</w:t>
+      </w:r>
+      <w:r>
+        <w:rPr>
+          <w:rStyle w:val="NormalTok"/>
+        </w:rPr>
+        <w:t xml:space="preserve">, </w:t>
+      </w:r>
+      <w:r>
+        <w:rPr>
+          <w:rStyle w:val="StringTok"/>
+        </w:rPr>
+        <w:t xml:space="preserve">"Multi-Author Papers"</w:t>
+      </w:r>
+      <w:r>
+        <w:rPr>
+          <w:rStyle w:val="NormalTok"/>
+        </w:rPr>
+        <w:t xml:space="preserve">))</w:t>
+      </w:r>
+    </w:p>
+    <w:p>
+      <w:pPr>
+        <w:pStyle w:val="FirstParagraph"/>
+      </w:pPr>
+      <w:r>
+        <w:t xml:space="preserve">Now I will check assumptions for a t-test to compare these groups on linguistic obfuscation.</w:t>
+      </w:r>
+    </w:p>
+    <w:p>
+      <w:pPr>
+        <w:numPr>
+          <w:ilvl w:val="0"/>
+          <w:numId w:val="1114"/>
+        </w:numPr>
+        <w:pStyle w:val="Compact"/>
+      </w:pPr>
+      <w:r>
+        <w:t xml:space="preserve">Checking the assumption of normality with a QQ-plot:</w:t>
+      </w:r>
+    </w:p>
+    <w:p>
+      <w:pPr>
+        <w:pStyle w:val="SourceCode"/>
+      </w:pPr>
+      <w:r>
+        <w:rPr>
+          <w:rStyle w:val="CommentTok"/>
+        </w:rPr>
+        <w:t xml:space="preserve"># To produce Q-Q plots for LingObf within the SPaper and MPaper groups</w:t>
+      </w:r>
+      <w:r>
+        <w:br/>
+      </w:r>
+      <w:r>
+        <w:rPr>
+          <w:rStyle w:val="FunctionTok"/>
+        </w:rPr>
+        <w:t xml:space="preserve">ggplot</w:t>
+      </w:r>
+      <w:r>
+        <w:rPr>
+          <w:rStyle w:val="NormalTok"/>
+        </w:rPr>
+        <w:t xml:space="preserve">(data, </w:t>
+      </w:r>
+      <w:r>
+        <w:rPr>
+          <w:rStyle w:val="FunctionTok"/>
+        </w:rPr>
+        <w:t xml:space="preserve">aes</w:t>
+      </w:r>
+      <w:r>
+        <w:rPr>
+          <w:rStyle w:val="NormalTok"/>
+        </w:rPr>
+        <w:t xml:space="preserve">(</w:t>
+      </w:r>
+      <w:r>
+        <w:rPr>
+          <w:rStyle w:val="AttributeTok"/>
+        </w:rPr>
+        <w:t xml:space="preserve">sample =</w:t>
+      </w:r>
+      <w:r>
+        <w:rPr>
+          <w:rStyle w:val="NormalTok"/>
+        </w:rPr>
+        <w:t xml:space="preserve"> LingObf)) </w:t>
+      </w:r>
+      <w:r>
+        <w:rPr>
+          <w:rStyle w:val="SpecialCharTok"/>
+        </w:rPr>
+        <w:t xml:space="preserve">+</w:t>
+      </w:r>
+      <w:r>
+        <w:rPr>
+          <w:rStyle w:val="NormalTok"/>
+        </w:rPr>
+        <w:t xml:space="preserve"> </w:t>
+      </w:r>
+      <w:r>
+        <w:br/>
+      </w:r>
+      <w:r>
+        <w:rPr>
+          <w:rStyle w:val="NormalTok"/>
+        </w:rPr>
+        <w:t xml:space="preserve">  </w:t>
+      </w:r>
+      <w:r>
+        <w:rPr>
+          <w:rStyle w:val="FunctionTok"/>
+        </w:rPr>
+        <w:t xml:space="preserve">stat_qq</w:t>
+      </w:r>
+      <w:r>
+        <w:rPr>
+          <w:rStyle w:val="NormalTok"/>
+        </w:rPr>
+        <w:t xml:space="preserve">() </w:t>
+      </w:r>
+      <w:r>
+        <w:rPr>
+          <w:rStyle w:val="SpecialCharTok"/>
+        </w:rPr>
+        <w:t xml:space="preserve">+</w:t>
+      </w:r>
+      <w:r>
+        <w:rPr>
+          <w:rStyle w:val="NormalTok"/>
+        </w:rPr>
+        <w:t xml:space="preserve"> </w:t>
+      </w:r>
+      <w:r>
+        <w:br/>
+      </w:r>
+      <w:r>
+        <w:rPr>
+          <w:rStyle w:val="NormalTok"/>
+        </w:rPr>
+        <w:t xml:space="preserve">  </w:t>
+      </w:r>
+      <w:r>
+        <w:rPr>
+          <w:rStyle w:val="FunctionTok"/>
+        </w:rPr>
+        <w:t xml:space="preserve">facet_wrap</w:t>
+      </w:r>
+      <w:r>
+        <w:rPr>
+          <w:rStyle w:val="NormalTok"/>
+        </w:rPr>
+        <w:t xml:space="preserve">(</w:t>
+      </w:r>
+      <w:r>
+        <w:rPr>
+          <w:rStyle w:val="SpecialCharTok"/>
+        </w:rPr>
+        <w:t xml:space="preserve">~</w:t>
+      </w:r>
+      <w:r>
+        <w:rPr>
+          <w:rStyle w:val="NormalTok"/>
+        </w:rPr>
+        <w:t xml:space="preserve"> S_or_M) </w:t>
+      </w:r>
+      <w:r>
+        <w:rPr>
+          <w:rStyle w:val="SpecialCharTok"/>
+        </w:rPr>
+        <w:t xml:space="preserve">+</w:t>
+      </w:r>
+      <w:r>
+        <w:br/>
+      </w:r>
+      <w:r>
+        <w:rPr>
+          <w:rStyle w:val="NormalTok"/>
+        </w:rPr>
+        <w:t xml:space="preserve">  </w:t>
+      </w:r>
+      <w:r>
+        <w:rPr>
+          <w:rStyle w:val="FunctionTok"/>
+        </w:rPr>
+        <w:t xml:space="preserve">geom_qq_line</w:t>
+      </w:r>
+      <w:r>
+        <w:rPr>
+          <w:rStyle w:val="NormalTok"/>
+        </w:rPr>
+        <w:t xml:space="preserve">()</w:t>
+      </w:r>
+    </w:p>
+    <w:p>
+      <w:pPr>
+        <w:pStyle w:val="FirstParagraph"/>
+      </w:pPr>
+      <w:r>
+        <w:drawing>
+          <wp:inline>
+            <wp:extent cx="5334000" cy="4267200"/>
+            <wp:effectExtent b="0" l="0" r="0" t="0"/>
+            <wp:docPr descr="" title="" id="109" name="Picture"/>
+            <a:graphic>
+              <a:graphicData uri="http://schemas.openxmlformats.org/drawingml/2006/picture">
+                <pic:pic>
+                  <pic:nvPicPr>
+                    <pic:cNvPr descr="thesis_data_analysis_quarto_files/figure-docx/unnamed-chunk-55-1.png" id="110" name="Picture"/>
+                    <pic:cNvPicPr>
+                      <a:picLocks noChangeArrowheads="1" noChangeAspect="1"/>
+                    </pic:cNvPicPr>
+                  </pic:nvPicPr>
+                  <pic:blipFill>
+                    <a:blip r:embed="rId108"/>
+                    <a:stretch>
+                      <a:fillRect/>
+                    </a:stretch>
+                  </pic:blipFill>
+                  <pic:spPr bwMode="auto">
+                    <a:xfrm>
+                      <a:off x="0" y="0"/>
+                      <a:ext cx="5334000" cy="4267200"/>
+                    </a:xfrm>
+                    <a:prstGeom prst="rect">
+                      <a:avLst/>
+                    </a:prstGeom>
+                    <a:noFill/>
+                    <a:ln w="9525">
+                      <a:noFill/>
+                      <a:headEnd/>
+                      <a:tailEnd/>
+                    </a:ln>
+                  </pic:spPr>
+                </pic:pic>
+              </a:graphicData>
+            </a:graphic>
+          </wp:inline>
+        </w:drawing>
+      </w:r>
+    </w:p>
+    <w:p>
+      <w:pPr>
+        <w:numPr>
+          <w:ilvl w:val="0"/>
+          <w:numId w:val="1115"/>
+        </w:numPr>
+        <w:pStyle w:val="Compact"/>
+      </w:pPr>
+      <w:r>
+        <w:t xml:space="preserve">The single-author papers look like there are some outliers on the top end of the distribution. So I will do a Shapiro-Wilk test for normality.</w:t>
+      </w:r>
+    </w:p>
+    <w:p>
+      <w:pPr>
+        <w:pStyle w:val="SourceCode"/>
+      </w:pPr>
+      <w:r>
+        <w:rPr>
+          <w:rStyle w:val="CommentTok"/>
+        </w:rPr>
+        <w:t xml:space="preserve"># Performing the Shapiro-Wilk test for normality within each group</w:t>
+      </w:r>
+      <w:r>
+        <w:br/>
+      </w:r>
+      <w:r>
+        <w:rPr>
+          <w:rStyle w:val="NormalTok"/>
+        </w:rPr>
+        <w:t xml:space="preserve">sw_results_LingObf_SorM </w:t>
+      </w:r>
+      <w:r>
+        <w:rPr>
+          <w:rStyle w:val="OtherTok"/>
+        </w:rPr>
+        <w:t xml:space="preserve">&lt;-</w:t>
+      </w:r>
+      <w:r>
+        <w:rPr>
+          <w:rStyle w:val="NormalTok"/>
+        </w:rPr>
+        <w:t xml:space="preserve"> data </w:t>
+      </w:r>
+      <w:r>
+        <w:rPr>
+          <w:rStyle w:val="SpecialCharTok"/>
+        </w:rPr>
+        <w:t xml:space="preserve">%&gt;%</w:t>
+      </w:r>
+      <w:r>
+        <w:br/>
+      </w:r>
+      <w:r>
+        <w:rPr>
+          <w:rStyle w:val="NormalTok"/>
+        </w:rPr>
+        <w:t xml:space="preserve">  </w:t>
+      </w:r>
+      <w:r>
+        <w:rPr>
+          <w:rStyle w:val="FunctionTok"/>
+        </w:rPr>
+        <w:t xml:space="preserve">group_by</w:t>
+      </w:r>
+      <w:r>
+        <w:rPr>
+          <w:rStyle w:val="NormalTok"/>
+        </w:rPr>
+        <w:t xml:space="preserve">(S_or_M) </w:t>
+      </w:r>
+      <w:r>
+        <w:rPr>
+          <w:rStyle w:val="SpecialCharTok"/>
+        </w:rPr>
+        <w:t xml:space="preserve">%&gt;%</w:t>
+      </w:r>
+      <w:r>
+        <w:br/>
+      </w:r>
+      <w:r>
+        <w:rPr>
+          <w:rStyle w:val="NormalTok"/>
+        </w:rPr>
+        <w:t xml:space="preserve">  </w:t>
+      </w:r>
+      <w:r>
+        <w:rPr>
+          <w:rStyle w:val="FunctionTok"/>
+        </w:rPr>
+        <w:t xml:space="preserve">summarise</w:t>
+      </w:r>
+      <w:r>
+        <w:rPr>
+          <w:rStyle w:val="NormalTok"/>
+        </w:rPr>
+        <w:t xml:space="preserve">(</w:t>
+      </w:r>
+      <w:r>
+        <w:rPr>
+          <w:rStyle w:val="AttributeTok"/>
+        </w:rPr>
+        <w:t xml:space="preserve">SW_test_resultf =</w:t>
+      </w:r>
+      <w:r>
+        <w:rPr>
+          <w:rStyle w:val="NormalTok"/>
+        </w:rPr>
+        <w:t xml:space="preserve"> </w:t>
+      </w:r>
+      <w:r>
+        <w:rPr>
+          <w:rStyle w:val="FunctionTok"/>
+        </w:rPr>
+        <w:t xml:space="preserve">list</w:t>
+      </w:r>
+      <w:r>
+        <w:rPr>
+          <w:rStyle w:val="NormalTok"/>
+        </w:rPr>
+        <w:t xml:space="preserve">(</w:t>
+      </w:r>
+      <w:r>
+        <w:rPr>
+          <w:rStyle w:val="FunctionTok"/>
+        </w:rPr>
+        <w:t xml:space="preserve">shapiro.test</w:t>
+      </w:r>
+      <w:r>
+        <w:rPr>
+          <w:rStyle w:val="NormalTok"/>
+        </w:rPr>
+        <w:t xml:space="preserve">(LingObf)))</w:t>
+      </w:r>
+      <w:r>
+        <w:br/>
+      </w:r>
+      <w:r>
+        <w:br/>
+      </w:r>
+      <w:r>
+        <w:rPr>
+          <w:rStyle w:val="CommentTok"/>
+        </w:rPr>
+        <w:t xml:space="preserve"># Displaying the results</w:t>
+      </w:r>
+      <w:r>
+        <w:br/>
+      </w:r>
+      <w:r>
+        <w:rPr>
+          <w:rStyle w:val="NormalTok"/>
+        </w:rPr>
+        <w:t xml:space="preserve">sw_results_LingObf_SorM</w:t>
+      </w:r>
+      <w:r>
+        <w:rPr>
+          <w:rStyle w:val="SpecialCharTok"/>
+        </w:rPr>
+        <w:t xml:space="preserve">$</w:t>
+      </w:r>
+      <w:r>
+        <w:rPr>
+          <w:rStyle w:val="NormalTok"/>
+        </w:rPr>
+        <w:t xml:space="preserve">SW_test_resultf[[</w:t>
+      </w:r>
+      <w:r>
+        <w:rPr>
+          <w:rStyle w:val="DecValTok"/>
+        </w:rPr>
+        <w:t xml:space="preserve">1</w:t>
+      </w:r>
+      <w:r>
+        <w:rPr>
+          <w:rStyle w:val="NormalTok"/>
+        </w:rPr>
+        <w:t xml:space="preserve">]]</w:t>
+      </w:r>
+    </w:p>
+    <w:p>
+      <w:pPr>
+        <w:pStyle w:val="SourceCode"/>
+      </w:pPr>
+      <w:r>
+        <w:br/>
+      </w:r>
+      <w:r>
+        <w:rPr>
+          <w:rStyle w:val="VerbatimChar"/>
+        </w:rPr>
+        <w:t xml:space="preserve">    Shapiro-Wilk normality test</w:t>
+      </w:r>
+      <w:r>
+        <w:br/>
+      </w:r>
+      <w:r>
+        <w:br/>
+      </w:r>
+      <w:r>
+        <w:rPr>
+          <w:rStyle w:val="VerbatimChar"/>
+        </w:rPr>
+        <w:t xml:space="preserve">data:  LingObf</w:t>
+      </w:r>
+      <w:r>
+        <w:br/>
+      </w:r>
+      <w:r>
+        <w:rPr>
+          <w:rStyle w:val="VerbatimChar"/>
+        </w:rPr>
+        <w:t xml:space="preserve">W = 0.97786, p-value = 0.5503</w:t>
+      </w:r>
+    </w:p>
+    <w:p>
+      <w:pPr>
+        <w:pStyle w:val="SourceCode"/>
+      </w:pPr>
+      <w:r>
+        <w:rPr>
+          <w:rStyle w:val="NormalTok"/>
+        </w:rPr>
+        <w:t xml:space="preserve">sw_results_LingObf_SorM</w:t>
+      </w:r>
+      <w:r>
+        <w:rPr>
+          <w:rStyle w:val="SpecialCharTok"/>
+        </w:rPr>
+        <w:t xml:space="preserve">$</w:t>
+      </w:r>
+      <w:r>
+        <w:rPr>
+          <w:rStyle w:val="NormalTok"/>
+        </w:rPr>
+        <w:t xml:space="preserve">SW_test_resultf[[</w:t>
+      </w:r>
+      <w:r>
+        <w:rPr>
+          <w:rStyle w:val="DecValTok"/>
+        </w:rPr>
+        <w:t xml:space="preserve">2</w:t>
+      </w:r>
+      <w:r>
+        <w:rPr>
+          <w:rStyle w:val="NormalTok"/>
+        </w:rPr>
+        <w:t xml:space="preserve">]]</w:t>
+      </w:r>
+    </w:p>
+    <w:p>
+      <w:pPr>
+        <w:pStyle w:val="SourceCode"/>
+      </w:pPr>
+      <w:r>
+        <w:br/>
+      </w:r>
+      <w:r>
+        <w:rPr>
+          <w:rStyle w:val="VerbatimChar"/>
+        </w:rPr>
+        <w:t xml:space="preserve">    Shapiro-Wilk normality test</w:t>
+      </w:r>
+      <w:r>
+        <w:br/>
+      </w:r>
+      <w:r>
+        <w:br/>
+      </w:r>
+      <w:r>
+        <w:rPr>
+          <w:rStyle w:val="VerbatimChar"/>
+        </w:rPr>
+        <w:t xml:space="preserve">data:  LingObf</w:t>
+      </w:r>
+      <w:r>
+        <w:br/>
+      </w:r>
+      <w:r>
+        <w:rPr>
+          <w:rStyle w:val="VerbatimChar"/>
+        </w:rPr>
+        <w:t xml:space="preserve">W = 0.98037, p-value = 0.6484</w:t>
+      </w:r>
+    </w:p>
+    <w:p>
+      <w:pPr>
+        <w:numPr>
+          <w:ilvl w:val="0"/>
+          <w:numId w:val="1116"/>
+        </w:numPr>
+        <w:pStyle w:val="Compact"/>
+      </w:pPr>
+      <w:r>
+        <w:t xml:space="preserve">The results of the Shapiro-Wilk test indicates that we should accept the null hypothesis that the data are normally distributed.</w:t>
+      </w:r>
+    </w:p>
+    <w:p>
+      <w:pPr>
+        <w:numPr>
+          <w:ilvl w:val="0"/>
+          <w:numId w:val="1117"/>
+        </w:numPr>
+        <w:pStyle w:val="Compact"/>
+      </w:pPr>
+      <w:r>
+        <w:t xml:space="preserve">Now we will test for the assumption of homogeneity of variance with Levene’s test.</w:t>
+      </w:r>
+    </w:p>
+    <w:p>
+      <w:pPr>
+        <w:pStyle w:val="SourceCode"/>
+      </w:pPr>
+      <w:r>
+        <w:rPr>
+          <w:rStyle w:val="CommentTok"/>
+        </w:rPr>
+        <w:t xml:space="preserve"># Conducting and saving levene's test</w:t>
+      </w:r>
+      <w:r>
+        <w:br/>
+      </w:r>
+      <w:r>
+        <w:rPr>
+          <w:rStyle w:val="NormalTok"/>
+        </w:rPr>
+        <w:t xml:space="preserve">follow_up_SorM_levene </w:t>
+      </w:r>
+      <w:r>
+        <w:rPr>
+          <w:rStyle w:val="OtherTok"/>
+        </w:rPr>
+        <w:t xml:space="preserve">&lt;-</w:t>
+      </w:r>
+      <w:r>
+        <w:rPr>
+          <w:rStyle w:val="NormalTok"/>
+        </w:rPr>
+        <w:t xml:space="preserve"> </w:t>
+      </w:r>
+      <w:r>
+        <w:rPr>
+          <w:rStyle w:val="FunctionTok"/>
+        </w:rPr>
+        <w:t xml:space="preserve">leveneTest</w:t>
+      </w:r>
+      <w:r>
+        <w:rPr>
+          <w:rStyle w:val="NormalTok"/>
+        </w:rPr>
+        <w:t xml:space="preserve">(LingObf </w:t>
+      </w:r>
+      <w:r>
+        <w:rPr>
+          <w:rStyle w:val="SpecialCharTok"/>
+        </w:rPr>
+        <w:t xml:space="preserve">~</w:t>
+      </w:r>
+      <w:r>
+        <w:rPr>
+          <w:rStyle w:val="NormalTok"/>
+        </w:rPr>
+        <w:t xml:space="preserve"> S_or_M, </w:t>
+      </w:r>
+      <w:r>
+        <w:rPr>
+          <w:rStyle w:val="AttributeTok"/>
+        </w:rPr>
+        <w:t xml:space="preserve">data =</w:t>
+      </w:r>
+      <w:r>
+        <w:rPr>
+          <w:rStyle w:val="NormalTok"/>
+        </w:rPr>
+        <w:t xml:space="preserve"> data)</w:t>
+      </w:r>
+      <w:r>
+        <w:br/>
+      </w:r>
+      <w:r>
+        <w:br/>
+      </w:r>
+      <w:r>
+        <w:rPr>
+          <w:rStyle w:val="CommentTok"/>
+        </w:rPr>
+        <w:t xml:space="preserve"># Displaying the results</w:t>
+      </w:r>
+      <w:r>
+        <w:br/>
+      </w:r>
+      <w:r>
+        <w:rPr>
+          <w:rStyle w:val="NormalTok"/>
+        </w:rPr>
+        <w:t xml:space="preserve">follow_up_SorM_levene</w:t>
+      </w:r>
+    </w:p>
+    <w:p>
+      <w:pPr>
+        <w:pStyle w:val="SourceCode"/>
+      </w:pPr>
+      <w:r>
+        <w:rPr>
+          <w:rStyle w:val="VerbatimChar"/>
+        </w:rPr>
+        <w:t xml:space="preserve">Levene's Test for Homogeneity of Variance (center = median)</w:t>
+      </w:r>
+      <w:r>
+        <w:br/>
+      </w:r>
+      <w:r>
+        <w:rPr>
+          <w:rStyle w:val="VerbatimChar"/>
+        </w:rPr>
+        <w:t xml:space="preserve">      Df F value  Pr(&gt;F)  </w:t>
+      </w:r>
+      <w:r>
+        <w:br/>
+      </w:r>
+      <w:r>
+        <w:rPr>
+          <w:rStyle w:val="VerbatimChar"/>
+        </w:rPr>
+        <w:t xml:space="preserve">group  1  6.1546 0.01505 *</w:t>
+      </w:r>
+      <w:r>
+        <w:br/>
+      </w:r>
+      <w:r>
+        <w:rPr>
+          <w:rStyle w:val="VerbatimChar"/>
+        </w:rPr>
+        <w:t xml:space="preserve">      86                  </w:t>
+      </w:r>
+      <w:r>
+        <w:br/>
+      </w:r>
+      <w:r>
+        <w:rPr>
+          <w:rStyle w:val="VerbatimChar"/>
+        </w:rPr>
+        <w:t xml:space="preserve">---</w:t>
+      </w:r>
+      <w:r>
+        <w:br/>
+      </w:r>
+      <w:r>
+        <w:rPr>
+          <w:rStyle w:val="VerbatimChar"/>
+        </w:rPr>
+        <w:t xml:space="preserve">Signif. codes:  0 '***' 0.001 '**' 0.01 '*' 0.05 '.' 0.1 ' ' 1</w:t>
+      </w:r>
+    </w:p>
+    <w:p>
+      <w:pPr>
+        <w:numPr>
+          <w:ilvl w:val="0"/>
+          <w:numId w:val="1118"/>
+        </w:numPr>
+        <w:pStyle w:val="Compact"/>
+      </w:pPr>
+      <w:r>
+        <w:t xml:space="preserve">Results of Levene’s test indicate that the variances are not equal between the groups, so we should reject the assumption of homogeneity of variance and proceed to using a Welch’s t-test.</w:t>
+      </w:r>
+    </w:p>
+    <w:p>
+      <w:pPr>
+        <w:pStyle w:val="SourceCode"/>
+      </w:pPr>
+      <w:r>
+        <w:rPr>
+          <w:rStyle w:val="CommentTok"/>
+        </w:rPr>
+        <w:t xml:space="preserve"># Conducting Welch's t-test and saving result</w:t>
+      </w:r>
+      <w:r>
+        <w:br/>
+      </w:r>
+      <w:r>
+        <w:rPr>
+          <w:rStyle w:val="NormalTok"/>
+        </w:rPr>
+        <w:t xml:space="preserve">follow_up_SorM_welch </w:t>
+      </w:r>
+      <w:r>
+        <w:rPr>
+          <w:rStyle w:val="OtherTok"/>
+        </w:rPr>
+        <w:t xml:space="preserve">&lt;-</w:t>
+      </w:r>
+      <w:r>
+        <w:rPr>
+          <w:rStyle w:val="NormalTok"/>
+        </w:rPr>
+        <w:t xml:space="preserve"> </w:t>
+      </w:r>
+      <w:r>
+        <w:rPr>
+          <w:rStyle w:val="FunctionTok"/>
+        </w:rPr>
+        <w:t xml:space="preserve">t.test</w:t>
+      </w:r>
+      <w:r>
+        <w:rPr>
+          <w:rStyle w:val="NormalTok"/>
+        </w:rPr>
+        <w:t xml:space="preserve">(LingObf </w:t>
+      </w:r>
+      <w:r>
+        <w:rPr>
+          <w:rStyle w:val="SpecialCharTok"/>
+        </w:rPr>
+        <w:t xml:space="preserve">~</w:t>
+      </w:r>
+      <w:r>
+        <w:rPr>
+          <w:rStyle w:val="NormalTok"/>
+        </w:rPr>
+        <w:t xml:space="preserve"> S_or_M, </w:t>
+      </w:r>
+      <w:r>
+        <w:rPr>
+          <w:rStyle w:val="AttributeTok"/>
+        </w:rPr>
+        <w:t xml:space="preserve">data =</w:t>
+      </w:r>
+      <w:r>
+        <w:rPr>
+          <w:rStyle w:val="NormalTok"/>
+        </w:rPr>
+        <w:t xml:space="preserve"> data, </w:t>
+      </w:r>
+      <w:r>
+        <w:rPr>
+          <w:rStyle w:val="AttributeTok"/>
+        </w:rPr>
+        <w:t xml:space="preserve">var.equal =</w:t>
+      </w:r>
+      <w:r>
+        <w:rPr>
+          <w:rStyle w:val="NormalTok"/>
+        </w:rPr>
+        <w:t xml:space="preserve"> </w:t>
+      </w:r>
+      <w:r>
+        <w:rPr>
+          <w:rStyle w:val="ConstantTok"/>
+        </w:rPr>
+        <w:t xml:space="preserve">FALSE</w:t>
+      </w:r>
+      <w:r>
+        <w:rPr>
+          <w:rStyle w:val="NormalTok"/>
+        </w:rPr>
+        <w:t xml:space="preserve">)</w:t>
+      </w:r>
+      <w:r>
+        <w:br/>
+      </w:r>
+      <w:r>
+        <w:br/>
+      </w:r>
+      <w:r>
+        <w:rPr>
+          <w:rStyle w:val="CommentTok"/>
+        </w:rPr>
+        <w:t xml:space="preserve"># Calculating the effect size for the difference</w:t>
+      </w:r>
+      <w:r>
+        <w:br/>
+      </w:r>
+      <w:r>
+        <w:rPr>
+          <w:rStyle w:val="FunctionTok"/>
+        </w:rPr>
+        <w:t xml:space="preserve">cohen.d</w:t>
+      </w:r>
+      <w:r>
+        <w:rPr>
+          <w:rStyle w:val="NormalTok"/>
+        </w:rPr>
+        <w:t xml:space="preserve">(LingObf </w:t>
+      </w:r>
+      <w:r>
+        <w:rPr>
+          <w:rStyle w:val="SpecialCharTok"/>
+        </w:rPr>
+        <w:t xml:space="preserve">~</w:t>
+      </w:r>
+      <w:r>
+        <w:rPr>
+          <w:rStyle w:val="NormalTok"/>
+        </w:rPr>
+        <w:t xml:space="preserve"> S_or_M, </w:t>
+      </w:r>
+      <w:r>
+        <w:rPr>
+          <w:rStyle w:val="AttributeTok"/>
+        </w:rPr>
+        <w:t xml:space="preserve">data =</w:t>
+      </w:r>
+      <w:r>
+        <w:rPr>
+          <w:rStyle w:val="NormalTok"/>
+        </w:rPr>
+        <w:t xml:space="preserve"> data, </w:t>
+      </w:r>
+      <w:r>
+        <w:rPr>
+          <w:rStyle w:val="AttributeTok"/>
+        </w:rPr>
+        <w:t xml:space="preserve">var.equal =</w:t>
+      </w:r>
+      <w:r>
+        <w:rPr>
+          <w:rStyle w:val="NormalTok"/>
+        </w:rPr>
+        <w:t xml:space="preserve"> </w:t>
+      </w:r>
+      <w:r>
+        <w:rPr>
+          <w:rStyle w:val="ConstantTok"/>
+        </w:rPr>
+        <w:t xml:space="preserve">FALSE</w:t>
+      </w:r>
+      <w:r>
+        <w:rPr>
+          <w:rStyle w:val="NormalTok"/>
+        </w:rPr>
+        <w:t xml:space="preserve">)</w:t>
+      </w:r>
+    </w:p>
+    <w:p>
+      <w:pPr>
+        <w:pStyle w:val="SourceCode"/>
+      </w:pPr>
+      <w:r>
+        <w:br/>
+      </w:r>
+      <w:r>
+        <w:rPr>
+          <w:rStyle w:val="VerbatimChar"/>
+        </w:rPr>
+        <w:t xml:space="preserve">Cohen's d</w:t>
+      </w:r>
+      <w:r>
+        <w:br/>
+      </w:r>
+      <w:r>
+        <w:br/>
+      </w:r>
+      <w:r>
+        <w:rPr>
+          <w:rStyle w:val="VerbatimChar"/>
+        </w:rPr>
+        <w:t xml:space="preserve">d estimate: -0.3708706 (small)</w:t>
+      </w:r>
+      <w:r>
+        <w:br/>
+      </w:r>
+      <w:r>
+        <w:rPr>
+          <w:rStyle w:val="VerbatimChar"/>
+        </w:rPr>
+        <w:t xml:space="preserve">95 percent confidence interval:</w:t>
+      </w:r>
+      <w:r>
+        <w:br/>
+      </w:r>
+      <w:r>
+        <w:rPr>
+          <w:rStyle w:val="VerbatimChar"/>
+        </w:rPr>
+        <w:t xml:space="preserve">      lower       upper </w:t>
+      </w:r>
+      <w:r>
+        <w:br/>
+      </w:r>
+      <w:r>
+        <w:rPr>
+          <w:rStyle w:val="VerbatimChar"/>
+        </w:rPr>
+        <w:t xml:space="preserve">-0.79832754  0.05658634 </w:t>
+      </w:r>
+    </w:p>
+    <w:p>
+      <w:pPr>
+        <w:pStyle w:val="SourceCode"/>
+      </w:pPr>
+      <w:r>
+        <w:rPr>
+          <w:rStyle w:val="CommentTok"/>
+        </w:rPr>
+        <w:t xml:space="preserve"># Displaying the result</w:t>
+      </w:r>
+      <w:r>
+        <w:br/>
+      </w:r>
+      <w:r>
+        <w:rPr>
+          <w:rStyle w:val="NormalTok"/>
+        </w:rPr>
+        <w:t xml:space="preserve">follow_up_SorM_welch</w:t>
+      </w:r>
+    </w:p>
+    <w:p>
+      <w:pPr>
+        <w:pStyle w:val="SourceCode"/>
+      </w:pPr>
+      <w:r>
+        <w:br/>
+      </w:r>
+      <w:r>
+        <w:rPr>
+          <w:rStyle w:val="VerbatimChar"/>
+        </w:rPr>
+        <w:t xml:space="preserve">    Welch Two Sample t-test</w:t>
+      </w:r>
+      <w:r>
+        <w:br/>
+      </w:r>
+      <w:r>
+        <w:br/>
+      </w:r>
+      <w:r>
+        <w:rPr>
+          <w:rStyle w:val="VerbatimChar"/>
+        </w:rPr>
+        <w:t xml:space="preserve">data:  LingObf by S_or_M</w:t>
+      </w:r>
+      <w:r>
+        <w:br/>
+      </w:r>
+      <w:r>
+        <w:rPr>
+          <w:rStyle w:val="VerbatimChar"/>
+        </w:rPr>
+        <w:t xml:space="preserve">t = -1.7395, df = 71.477, p-value = 0.08624</w:t>
+      </w:r>
+      <w:r>
+        <w:br/>
+      </w:r>
+      <w:r>
+        <w:rPr>
+          <w:rStyle w:val="VerbatimChar"/>
+        </w:rPr>
+        <w:t xml:space="preserve">alternative hypothesis: true difference in means between group Single-Author Papers and group Multi-Author Papers is not equal to 0</w:t>
+      </w:r>
+      <w:r>
+        <w:br/>
+      </w:r>
+      <w:r>
+        <w:rPr>
+          <w:rStyle w:val="VerbatimChar"/>
+        </w:rPr>
+        <w:t xml:space="preserve">95 percent confidence interval:</w:t>
+      </w:r>
+      <w:r>
+        <w:br/>
+      </w:r>
+      <w:r>
+        <w:rPr>
+          <w:rStyle w:val="VerbatimChar"/>
+        </w:rPr>
+        <w:t xml:space="preserve"> -1.6058955  0.1093361</w:t>
+      </w:r>
+      <w:r>
+        <w:br/>
+      </w:r>
+      <w:r>
+        <w:rPr>
+          <w:rStyle w:val="VerbatimChar"/>
+        </w:rPr>
+        <w:t xml:space="preserve">sample estimates:</w:t>
+      </w:r>
+      <w:r>
+        <w:br/>
+      </w:r>
+      <w:r>
+        <w:rPr>
+          <w:rStyle w:val="VerbatimChar"/>
+        </w:rPr>
+        <w:t xml:space="preserve">mean in group Single-Author Papers  mean in group Multi-Author Papers </w:t>
+      </w:r>
+      <w:r>
+        <w:br/>
+      </w:r>
+      <w:r>
+        <w:rPr>
+          <w:rStyle w:val="VerbatimChar"/>
+        </w:rPr>
+        <w:t xml:space="preserve">                        -0.3741399                          0.3741399 </w:t>
+      </w:r>
+    </w:p>
+    <w:p>
+      <w:pPr>
+        <w:numPr>
+          <w:ilvl w:val="0"/>
+          <w:numId w:val="1119"/>
+        </w:numPr>
+      </w:pPr>
+      <w:r>
+        <w:t xml:space="preserve">The results of the t-test indicate that we should accept the null hypothesis that the groups are different, but the result is closer to significance than the results for Hypothesis 1a. Similarly, the effect size is larger than for Hypothesis 1a, indicating that if there is a main effect of author number it is larger than for the fraudulent group vs. the genuine group.</w:t>
+      </w:r>
+    </w:p>
+    <w:p>
+      <w:pPr>
+        <w:numPr>
+          <w:ilvl w:val="1"/>
+          <w:numId w:val="1120"/>
+        </w:numPr>
+        <w:pStyle w:val="Compact"/>
+      </w:pPr>
+      <w:r>
+        <w:t xml:space="preserve">This is an interesting result, and it indicates that previous work might be confounded by author number.</w:t>
+      </w:r>
+    </w:p>
+    <w:bookmarkEnd w:id="111"/>
+    <w:bookmarkEnd w:id="112"/>
+    <w:bookmarkStart w:id="130" w:name="saving-data-1"/>
     <w:p>
       <w:pPr>
         <w:pStyle w:val="Heading1"/>
@@ -29169,8 +30531,8 @@
         <w:t xml:space="preserve">)</w:t>
       </w:r>
     </w:p>
-    <w:bookmarkStart w:id="125" w:name="refs"/>
-    <w:bookmarkStart w:id="110" w:name="ref-aggarwal2022"/>
+    <w:bookmarkStart w:id="129" w:name="refs"/>
+    <w:bookmarkStart w:id="114" w:name="ref-aggarwal2022"/>
     <w:p>
       <w:pPr>
         <w:pStyle w:val="Bibliography"/>
@@ -29197,7 +30559,7 @@
       <w:r>
         <w:t xml:space="preserve"> </w:t>
       </w:r>
-      <w:hyperlink r:id="rId109">
+      <w:hyperlink r:id="rId113">
         <w:r>
           <w:rPr>
             <w:rStyle w:val="Hyperlink"/>
@@ -29206,8 +30568,8 @@
         </w:r>
       </w:hyperlink>
     </w:p>
-    <w:bookmarkEnd w:id="110"/>
-    <w:bookmarkStart w:id="112" w:name="ref-boyd2022"/>
+    <w:bookmarkEnd w:id="114"/>
+    <w:bookmarkStart w:id="116" w:name="ref-boyd2022"/>
     <w:p>
       <w:pPr>
         <w:pStyle w:val="Bibliography"/>
@@ -29231,7 +30593,7 @@
       <w:r>
         <w:t xml:space="preserve"> </w:t>
       </w:r>
-      <w:hyperlink r:id="rId111">
+      <w:hyperlink r:id="rId115">
         <w:r>
           <w:rPr>
             <w:rStyle w:val="Hyperlink"/>
@@ -29240,8 +30602,8 @@
         </w:r>
       </w:hyperlink>
     </w:p>
-    <w:bookmarkEnd w:id="112"/>
-    <w:bookmarkStart w:id="114" w:name="ref-dehdarirad2023"/>
+    <w:bookmarkEnd w:id="116"/>
+    <w:bookmarkStart w:id="118" w:name="ref-dehdarirad2023"/>
     <w:p>
       <w:pPr>
         <w:pStyle w:val="Bibliography"/>
@@ -29265,7 +30627,7 @@
       <w:r>
         <w:t xml:space="preserve"> </w:t>
       </w:r>
-      <w:hyperlink r:id="rId113">
+      <w:hyperlink r:id="rId117">
         <w:r>
           <w:rPr>
             <w:rStyle w:val="Hyperlink"/>
@@ -29274,8 +30636,8 @@
         </w:r>
       </w:hyperlink>
     </w:p>
-    <w:bookmarkEnd w:id="114"/>
-    <w:bookmarkStart w:id="116" w:name="ref-markowitz2014"/>
+    <w:bookmarkEnd w:id="118"/>
+    <w:bookmarkStart w:id="120" w:name="ref-markowitz2014"/>
     <w:p>
       <w:pPr>
         <w:pStyle w:val="Bibliography"/>
@@ -29312,7 +30674,7 @@
       <w:r>
         <w:t xml:space="preserve"> </w:t>
       </w:r>
-      <w:hyperlink r:id="rId115">
+      <w:hyperlink r:id="rId119">
         <w:r>
           <w:rPr>
             <w:rStyle w:val="Hyperlink"/>
@@ -29321,8 +30683,8 @@
         </w:r>
       </w:hyperlink>
     </w:p>
-    <w:bookmarkEnd w:id="116"/>
-    <w:bookmarkStart w:id="118" w:name="ref-markowitz2016"/>
+    <w:bookmarkEnd w:id="120"/>
+    <w:bookmarkStart w:id="122" w:name="ref-markowitz2016"/>
     <w:p>
       <w:pPr>
         <w:pStyle w:val="Bibliography"/>
@@ -29359,7 +30721,7 @@
       <w:r>
         <w:t xml:space="preserve"> </w:t>
       </w:r>
-      <w:hyperlink r:id="rId117">
+      <w:hyperlink r:id="rId121">
         <w:r>
           <w:rPr>
             <w:rStyle w:val="Hyperlink"/>
@@ -29368,8 +30730,8 @@
         </w:r>
       </w:hyperlink>
     </w:p>
-    <w:bookmarkEnd w:id="118"/>
-    <w:bookmarkStart w:id="120" w:name="ref-retracti2023"/>
+    <w:bookmarkEnd w:id="122"/>
+    <w:bookmarkStart w:id="124" w:name="ref-retracti2023"/>
     <w:p>
       <w:pPr>
         <w:pStyle w:val="Bibliography"/>
@@ -29387,7 +30749,7 @@
       <w:r>
         <w:t xml:space="preserve"> </w:t>
       </w:r>
-      <w:hyperlink r:id="rId119">
+      <w:hyperlink r:id="rId123">
         <w:r>
           <w:rPr>
             <w:rStyle w:val="Hyperlink"/>
@@ -29396,8 +30758,8 @@
         </w:r>
       </w:hyperlink>
     </w:p>
-    <w:bookmarkEnd w:id="120"/>
-    <w:bookmarkStart w:id="122" w:name="ref-rocklage2023"/>
+    <w:bookmarkEnd w:id="124"/>
+    <w:bookmarkStart w:id="126" w:name="ref-rocklage2023"/>
     <w:p>
       <w:pPr>
         <w:pStyle w:val="Bibliography"/>
@@ -29434,7 +30796,7 @@
       <w:r>
         <w:t xml:space="preserve"> </w:t>
       </w:r>
-      <w:hyperlink r:id="rId121">
+      <w:hyperlink r:id="rId125">
         <w:r>
           <w:rPr>
             <w:rStyle w:val="Hyperlink"/>
@@ -29443,8 +30805,8 @@
         </w:r>
       </w:hyperlink>
     </w:p>
-    <w:bookmarkEnd w:id="122"/>
-    <w:bookmarkStart w:id="124" w:name="ref-schmidt2022"/>
+    <w:bookmarkEnd w:id="126"/>
+    <w:bookmarkStart w:id="128" w:name="ref-schmidt2022"/>
     <w:p>
       <w:pPr>
         <w:pStyle w:val="Bibliography"/>
@@ -29471,7 +30833,7 @@
       <w:r>
         <w:t xml:space="preserve"> </w:t>
       </w:r>
-      <w:hyperlink r:id="rId123">
+      <w:hyperlink r:id="rId127">
         <w:r>
           <w:rPr>
             <w:rStyle w:val="Hyperlink"/>
@@ -29480,9 +30842,9 @@
         </w:r>
       </w:hyperlink>
     </w:p>
-    <w:bookmarkEnd w:id="124"/>
-    <w:bookmarkEnd w:id="125"/>
-    <w:bookmarkEnd w:id="126"/>
+    <w:bookmarkEnd w:id="128"/>
+    <w:bookmarkEnd w:id="129"/>
+    <w:bookmarkEnd w:id="130"/>
     <w:sectPr/>
   </w:body>
 </w:document>
@@ -31429,6 +32791,81 @@
     </w:lvlOverride>
   </w:num>
   <w:num w:numId="1113">
+    <w:abstractNumId w:val="991"/>
+  </w:num>
+  <w:num w:numId="1114">
+    <w:abstractNumId w:val="99411"/>
+    <w:lvlOverride w:ilvl="0">
+      <w:startOverride w:val="1"/>
+    </w:lvlOverride>
+    <w:lvlOverride w:ilvl="1">
+      <w:startOverride w:val="1"/>
+    </w:lvlOverride>
+    <w:lvlOverride w:ilvl="2">
+      <w:startOverride w:val="1"/>
+    </w:lvlOverride>
+    <w:lvlOverride w:ilvl="3">
+      <w:startOverride w:val="1"/>
+    </w:lvlOverride>
+    <w:lvlOverride w:ilvl="4">
+      <w:startOverride w:val="1"/>
+    </w:lvlOverride>
+    <w:lvlOverride w:ilvl="5">
+      <w:startOverride w:val="1"/>
+    </w:lvlOverride>
+    <w:lvlOverride w:ilvl="6">
+      <w:startOverride w:val="1"/>
+    </w:lvlOverride>
+    <w:lvlOverride w:ilvl="7">
+      <w:startOverride w:val="1"/>
+    </w:lvlOverride>
+    <w:lvlOverride w:ilvl="8">
+      <w:startOverride w:val="1"/>
+    </w:lvlOverride>
+  </w:num>
+  <w:num w:numId="1115">
+    <w:abstractNumId w:val="991"/>
+  </w:num>
+  <w:num w:numId="1116">
+    <w:abstractNumId w:val="991"/>
+  </w:num>
+  <w:num w:numId="1117">
+    <w:abstractNumId w:val="99412"/>
+    <w:lvlOverride w:ilvl="0">
+      <w:startOverride w:val="2"/>
+    </w:lvlOverride>
+    <w:lvlOverride w:ilvl="1">
+      <w:startOverride w:val="2"/>
+    </w:lvlOverride>
+    <w:lvlOverride w:ilvl="2">
+      <w:startOverride w:val="2"/>
+    </w:lvlOverride>
+    <w:lvlOverride w:ilvl="3">
+      <w:startOverride w:val="2"/>
+    </w:lvlOverride>
+    <w:lvlOverride w:ilvl="4">
+      <w:startOverride w:val="2"/>
+    </w:lvlOverride>
+    <w:lvlOverride w:ilvl="5">
+      <w:startOverride w:val="2"/>
+    </w:lvlOverride>
+    <w:lvlOverride w:ilvl="6">
+      <w:startOverride w:val="2"/>
+    </w:lvlOverride>
+    <w:lvlOverride w:ilvl="7">
+      <w:startOverride w:val="2"/>
+    </w:lvlOverride>
+    <w:lvlOverride w:ilvl="8">
+      <w:startOverride w:val="2"/>
+    </w:lvlOverride>
+  </w:num>
+  <w:num w:numId="1118">
+    <w:abstractNumId w:val="991"/>
+  </w:num>
+  <w:num w:numId="1119">
+    <w:abstractNumId w:val="991"/>
+  </w:num>
+  <w:num w:numId="1120">
     <w:abstractNumId w:val="991"/>
   </w:num>
 </w:numbering>

</xml_diff>

<commit_message>
change theme to lux and change date to last edit
</commit_message>
<xml_diff>
--- a/thesis_data_analysis_quarto.docx
+++ b/thesis_data_analysis_quarto.docx
@@ -71,7 +71,7 @@
         <w:pStyle w:val="Date"/>
       </w:pPr>
       <w:r>
-        <w:t xml:space="preserve">2024-03-04</w:t>
+        <w:t xml:space="preserve">2024-03-22</w:t>
       </w:r>
     </w:p>
     <w:sdt>
@@ -642,7 +642,7 @@
         <w:rPr>
           <w:rStyle w:val="VerbatimChar"/>
         </w:rPr>
-        <w:t xml:space="preserve">    /var/folders/38/1ybnplc53zdb089bn6drqfn00000gn/T//RtmpxB7vwZ/downloaded_packages</w:t>
+        <w:t xml:space="preserve">    /var/folders/38/1ybnplc53zdb089bn6drqfn00000gn/T//Rtmpj5iWb3/downloaded_packages</w:t>
       </w:r>
     </w:p>
     <w:p>
@@ -720,7 +720,7 @@
         <w:rPr>
           <w:rStyle w:val="VerbatimChar"/>
         </w:rPr>
-        <w:t xml:space="preserve">    /var/folders/38/1ybnplc53zdb089bn6drqfn00000gn/T//RtmpxB7vwZ/downloaded_packages</w:t>
+        <w:t xml:space="preserve">    /var/folders/38/1ybnplc53zdb089bn6drqfn00000gn/T//Rtmpj5iWb3/downloaded_packages</w:t>
       </w:r>
     </w:p>
     <w:p>
@@ -798,7 +798,7 @@
         <w:rPr>
           <w:rStyle w:val="VerbatimChar"/>
         </w:rPr>
-        <w:t xml:space="preserve">    /var/folders/38/1ybnplc53zdb089bn6drqfn00000gn/T//RtmpxB7vwZ/downloaded_packages</w:t>
+        <w:t xml:space="preserve">    /var/folders/38/1ybnplc53zdb089bn6drqfn00000gn/T//Rtmpj5iWb3/downloaded_packages</w:t>
       </w:r>
     </w:p>
     <w:p>
@@ -876,7 +876,7 @@
         <w:rPr>
           <w:rStyle w:val="VerbatimChar"/>
         </w:rPr>
-        <w:t xml:space="preserve">    /var/folders/38/1ybnplc53zdb089bn6drqfn00000gn/T//RtmpxB7vwZ/downloaded_packages</w:t>
+        <w:t xml:space="preserve">    /var/folders/38/1ybnplc53zdb089bn6drqfn00000gn/T//Rtmpj5iWb3/downloaded_packages</w:t>
       </w:r>
     </w:p>
     <w:p>
@@ -954,7 +954,7 @@
         <w:rPr>
           <w:rStyle w:val="VerbatimChar"/>
         </w:rPr>
-        <w:t xml:space="preserve">    /var/folders/38/1ybnplc53zdb089bn6drqfn00000gn/T//RtmpxB7vwZ/downloaded_packages</w:t>
+        <w:t xml:space="preserve">    /var/folders/38/1ybnplc53zdb089bn6drqfn00000gn/T//Rtmpj5iWb3/downloaded_packages</w:t>
       </w:r>
     </w:p>
     <w:p>
@@ -1032,7 +1032,7 @@
         <w:rPr>
           <w:rStyle w:val="VerbatimChar"/>
         </w:rPr>
-        <w:t xml:space="preserve">    /var/folders/38/1ybnplc53zdb089bn6drqfn00000gn/T//RtmpxB7vwZ/downloaded_packages</w:t>
+        <w:t xml:space="preserve">    /var/folders/38/1ybnplc53zdb089bn6drqfn00000gn/T//Rtmpj5iWb3/downloaded_packages</w:t>
       </w:r>
     </w:p>
     <w:p>
@@ -1110,7 +1110,7 @@
         <w:rPr>
           <w:rStyle w:val="VerbatimChar"/>
         </w:rPr>
-        <w:t xml:space="preserve">    /var/folders/38/1ybnplc53zdb089bn6drqfn00000gn/T//RtmpxB7vwZ/downloaded_packages</w:t>
+        <w:t xml:space="preserve">    /var/folders/38/1ybnplc53zdb089bn6drqfn00000gn/T//Rtmpj5iWb3/downloaded_packages</w:t>
       </w:r>
     </w:p>
     <w:p>
@@ -1188,7 +1188,7 @@
         <w:rPr>
           <w:rStyle w:val="VerbatimChar"/>
         </w:rPr>
-        <w:t xml:space="preserve">    /var/folders/38/1ybnplc53zdb089bn6drqfn00000gn/T//RtmpxB7vwZ/downloaded_packages</w:t>
+        <w:t xml:space="preserve">    /var/folders/38/1ybnplc53zdb089bn6drqfn00000gn/T//Rtmpj5iWb3/downloaded_packages</w:t>
       </w:r>
     </w:p>
     <w:p>
@@ -1266,7 +1266,7 @@
         <w:rPr>
           <w:rStyle w:val="VerbatimChar"/>
         </w:rPr>
-        <w:t xml:space="preserve">    /var/folders/38/1ybnplc53zdb089bn6drqfn00000gn/T//RtmpxB7vwZ/downloaded_packages</w:t>
+        <w:t xml:space="preserve">    /var/folders/38/1ybnplc53zdb089bn6drqfn00000gn/T//Rtmpj5iWb3/downloaded_packages</w:t>
       </w:r>
     </w:p>
     <w:bookmarkEnd w:id="25"/>

</xml_diff>

<commit_message>
add session info and re render with normal theme
</commit_message>
<xml_diff>
--- a/thesis_data_analysis_quarto.docx
+++ b/thesis_data_analysis_quarto.docx
@@ -154,7 +154,119 @@
         </w:r>
       </w:hyperlink>
       <w:r>
-        <w:t xml:space="preserve">), and I will note throughout the document if I deviate from this plan and why. This project is also being tracked in a private GitHub repository in case I need to revert back to a previous version of the project due to a fatal error.</w:t>
+        <w:t xml:space="preserve">), and I will note throughout the document if I deviate from this plan and why. This project is also being tracked in a private GitHub repository in case I need to revert back to a previous version of the project due to a fatal error. For reproducibility, the session info is displayed here:</w:t>
+      </w:r>
+    </w:p>
+    <w:p>
+      <w:pPr>
+        <w:pStyle w:val="BodyText"/>
+      </w:pPr>
+      <w:r>
+        <w:t xml:space="preserve">R version 4.3.2 (2023-10-31)</w:t>
+      </w:r>
+    </w:p>
+    <w:p>
+      <w:pPr>
+        <w:pStyle w:val="BodyText"/>
+      </w:pPr>
+      <w:r>
+        <w:t xml:space="preserve">Platform: x86_64-apple-darwin20 (64-bit)</w:t>
+      </w:r>
+    </w:p>
+    <w:p>
+      <w:pPr>
+        <w:pStyle w:val="BodyText"/>
+      </w:pPr>
+      <w:r>
+        <w:t xml:space="preserve">Running under: macOS Sonoma 14.4.1</w:t>
+      </w:r>
+    </w:p>
+    <w:p>
+      <w:pPr>
+        <w:pStyle w:val="BodyText"/>
+      </w:pPr>
+      <w:r>
+        <w:t xml:space="preserve">Matrix products: default</w:t>
+      </w:r>
+    </w:p>
+    <w:p>
+      <w:pPr>
+        <w:pStyle w:val="BodyText"/>
+      </w:pPr>
+      <w:r>
+        <w:t xml:space="preserve">BLAS: /System/Library/Frameworks/Accelerate.framework/Versions/A/Frameworks/vecLib.framework/Versions/A/libBLAS.dylib</w:t>
+      </w:r>
+    </w:p>
+    <w:p>
+      <w:pPr>
+        <w:pStyle w:val="BodyText"/>
+      </w:pPr>
+      <w:r>
+        <w:t xml:space="preserve">LAPACK: /Library/Frameworks/R.framework/Versions/4.3-x86_64/Resources/lib/libRlapack.dylib;</w:t>
+      </w:r>
+    </w:p>
+    <w:p>
+      <w:pPr>
+        <w:pStyle w:val="BodyText"/>
+      </w:pPr>
+      <w:r>
+        <w:t xml:space="preserve">LAPACK version 3.11.0</w:t>
+      </w:r>
+    </w:p>
+    <w:p>
+      <w:pPr>
+        <w:pStyle w:val="BodyText"/>
+      </w:pPr>
+      <w:r>
+        <w:t xml:space="preserve">locale:</w:t>
+      </w:r>
+    </w:p>
+    <w:p>
+      <w:pPr>
+        <w:pStyle w:val="BodyText"/>
+      </w:pPr>
+      <w:r>
+        <w:t xml:space="preserve">[1] en_US.UTF-8/en_US.UTF-8/en_US.UTF-8/C/en_US.UTF-8/en_US.UTF-8</w:t>
+      </w:r>
+    </w:p>
+    <w:p>
+      <w:pPr>
+        <w:pStyle w:val="BodyText"/>
+      </w:pPr>
+      <w:r>
+        <w:t xml:space="preserve">time zone: America/Los_Angeles</w:t>
+      </w:r>
+    </w:p>
+    <w:p>
+      <w:pPr>
+        <w:pStyle w:val="BodyText"/>
+      </w:pPr>
+      <w:r>
+        <w:t xml:space="preserve">tzcode source: internal</w:t>
+      </w:r>
+    </w:p>
+    <w:p>
+      <w:pPr>
+        <w:pStyle w:val="BodyText"/>
+      </w:pPr>
+      <w:r>
+        <w:t xml:space="preserve">attached base packages:[1] stats graphics grDevices utils datasets methods base</w:t>
+      </w:r>
+    </w:p>
+    <w:p>
+      <w:pPr>
+        <w:pStyle w:val="BodyText"/>
+      </w:pPr>
+      <w:r>
+        <w:t xml:space="preserve">other attached packages:[1] boot_1.3-30 effsize_0.8.1 car_3.1-2 carData_3.0-5 ggplot2_3.5.0 psych_2.4.3 [7] dplyr_1.1.4 readr_2.1.5 sessioninfo_1.2.2</w:t>
+      </w:r>
+    </w:p>
+    <w:p>
+      <w:pPr>
+        <w:pStyle w:val="BodyText"/>
+      </w:pPr>
+      <w:r>
+        <w:t xml:space="preserve">loaded via a namespace (and not attached): [1] bit_4.0.5 gtable_0.3.4 compiler_4.3.2 crayon_1.5.2 tidyselect_1.2.0 [6] parallel_4.3.2 scales_1.3.0 lattice_0.21-9 R6_2.5.1 labeling_0.4.3 [11] generics_0.1.3 knitr_1.45 tibble_3.2.1 munsell_0.5.0 pillar_1.9.0 [16] tzdb_0.4.0 rlang_1.1.2 utf8_1.2.4 xfun_0.41 bit64_4.0.5 [21] pkgload_1.3.3 cli_3.6.1 withr_2.5.2 magrittr_2.0.3 grid_4.3.2 [26] vroom_1.6.4 rstudioapi_0.15.0 hms_1.1.3 lifecycle_1.0.4 nlme_3.1-163 [31] vctrs_0.6.4 mnormt_2.1.1 glue_1.6.2 farver_2.1.1 abind_1.4-5 [36] fansi_1.0.5 colorspace_2.1-0 tools_4.3.2 pkgconfig_2.0.3</w:t>
       </w:r>
     </w:p>
     <w:bookmarkStart w:id="22" w:name="overview-of-sections"/>
@@ -642,7 +754,7 @@
         <w:rPr>
           <w:rStyle w:val="VerbatimChar"/>
         </w:rPr>
-        <w:t xml:space="preserve">    /var/folders/38/1ybnplc53zdb089bn6drqfn00000gn/T//Rtmpj5iWb3/downloaded_packages</w:t>
+        <w:t xml:space="preserve">    /var/folders/38/1ybnplc53zdb089bn6drqfn00000gn/T//RtmpUylpsk/downloaded_packages</w:t>
       </w:r>
     </w:p>
     <w:p>
@@ -720,7 +832,7 @@
         <w:rPr>
           <w:rStyle w:val="VerbatimChar"/>
         </w:rPr>
-        <w:t xml:space="preserve">    /var/folders/38/1ybnplc53zdb089bn6drqfn00000gn/T//Rtmpj5iWb3/downloaded_packages</w:t>
+        <w:t xml:space="preserve">    /var/folders/38/1ybnplc53zdb089bn6drqfn00000gn/T//RtmpUylpsk/downloaded_packages</w:t>
       </w:r>
     </w:p>
     <w:p>
@@ -798,7 +910,7 @@
         <w:rPr>
           <w:rStyle w:val="VerbatimChar"/>
         </w:rPr>
-        <w:t xml:space="preserve">    /var/folders/38/1ybnplc53zdb089bn6drqfn00000gn/T//Rtmpj5iWb3/downloaded_packages</w:t>
+        <w:t xml:space="preserve">    /var/folders/38/1ybnplc53zdb089bn6drqfn00000gn/T//RtmpUylpsk/downloaded_packages</w:t>
       </w:r>
     </w:p>
     <w:p>
@@ -876,7 +988,7 @@
         <w:rPr>
           <w:rStyle w:val="VerbatimChar"/>
         </w:rPr>
-        <w:t xml:space="preserve">    /var/folders/38/1ybnplc53zdb089bn6drqfn00000gn/T//Rtmpj5iWb3/downloaded_packages</w:t>
+        <w:t xml:space="preserve">    /var/folders/38/1ybnplc53zdb089bn6drqfn00000gn/T//RtmpUylpsk/downloaded_packages</w:t>
       </w:r>
     </w:p>
     <w:p>
@@ -954,7 +1066,7 @@
         <w:rPr>
           <w:rStyle w:val="VerbatimChar"/>
         </w:rPr>
-        <w:t xml:space="preserve">    /var/folders/38/1ybnplc53zdb089bn6drqfn00000gn/T//Rtmpj5iWb3/downloaded_packages</w:t>
+        <w:t xml:space="preserve">    /var/folders/38/1ybnplc53zdb089bn6drqfn00000gn/T//RtmpUylpsk/downloaded_packages</w:t>
       </w:r>
     </w:p>
     <w:p>
@@ -1032,7 +1144,7 @@
         <w:rPr>
           <w:rStyle w:val="VerbatimChar"/>
         </w:rPr>
-        <w:t xml:space="preserve">    /var/folders/38/1ybnplc53zdb089bn6drqfn00000gn/T//Rtmpj5iWb3/downloaded_packages</w:t>
+        <w:t xml:space="preserve">    /var/folders/38/1ybnplc53zdb089bn6drqfn00000gn/T//RtmpUylpsk/downloaded_packages</w:t>
       </w:r>
     </w:p>
     <w:p>
@@ -1110,7 +1222,7 @@
         <w:rPr>
           <w:rStyle w:val="VerbatimChar"/>
         </w:rPr>
-        <w:t xml:space="preserve">    /var/folders/38/1ybnplc53zdb089bn6drqfn00000gn/T//Rtmpj5iWb3/downloaded_packages</w:t>
+        <w:t xml:space="preserve">    /var/folders/38/1ybnplc53zdb089bn6drqfn00000gn/T//RtmpUylpsk/downloaded_packages</w:t>
       </w:r>
     </w:p>
     <w:p>
@@ -1188,7 +1300,7 @@
         <w:rPr>
           <w:rStyle w:val="VerbatimChar"/>
         </w:rPr>
-        <w:t xml:space="preserve">    /var/folders/38/1ybnplc53zdb089bn6drqfn00000gn/T//Rtmpj5iWb3/downloaded_packages</w:t>
+        <w:t xml:space="preserve">    /var/folders/38/1ybnplc53zdb089bn6drqfn00000gn/T//RtmpUylpsk/downloaded_packages</w:t>
       </w:r>
     </w:p>
     <w:p>
@@ -1266,7 +1378,85 @@
         <w:rPr>
           <w:rStyle w:val="VerbatimChar"/>
         </w:rPr>
-        <w:t xml:space="preserve">    /var/folders/38/1ybnplc53zdb089bn6drqfn00000gn/T//Rtmpj5iWb3/downloaded_packages</w:t>
+        <w:t xml:space="preserve">    /var/folders/38/1ybnplc53zdb089bn6drqfn00000gn/T//RtmpUylpsk/downloaded_packages</w:t>
+      </w:r>
+    </w:p>
+    <w:p>
+      <w:pPr>
+        <w:pStyle w:val="SourceCode"/>
+      </w:pPr>
+      <w:r>
+        <w:rPr>
+          <w:rStyle w:val="FunctionTok"/>
+        </w:rPr>
+        <w:t xml:space="preserve">install.packages</w:t>
+      </w:r>
+      <w:r>
+        <w:rPr>
+          <w:rStyle w:val="NormalTok"/>
+        </w:rPr>
+        <w:t xml:space="preserve">(</w:t>
+      </w:r>
+      <w:r>
+        <w:rPr>
+          <w:rStyle w:val="StringTok"/>
+        </w:rPr>
+        <w:t xml:space="preserve">"sessioninfo"</w:t>
+      </w:r>
+      <w:r>
+        <w:rPr>
+          <w:rStyle w:val="NormalTok"/>
+        </w:rPr>
+        <w:t xml:space="preserve">) </w:t>
+      </w:r>
+      <w:r>
+        <w:rPr>
+          <w:rStyle w:val="CommentTok"/>
+        </w:rPr>
+        <w:t xml:space="preserve"># For session info at end of document</w:t>
+      </w:r>
+    </w:p>
+    <w:p>
+      <w:pPr>
+        <w:pStyle w:val="SourceCode"/>
+      </w:pPr>
+      <w:r>
+        <w:rPr>
+          <w:rStyle w:val="VerbatimChar"/>
+        </w:rPr>
+        <w:t xml:space="preserve">Installing package into '/Users/benjaminzubaly/Library/R/x86_64/4.3/library'</w:t>
+      </w:r>
+      <w:r>
+        <w:br/>
+      </w:r>
+      <w:r>
+        <w:rPr>
+          <w:rStyle w:val="VerbatimChar"/>
+        </w:rPr>
+        <w:t xml:space="preserve">(as 'lib' is unspecified)</w:t>
+      </w:r>
+    </w:p>
+    <w:p>
+      <w:pPr>
+        <w:pStyle w:val="SourceCode"/>
+      </w:pPr>
+      <w:r>
+        <w:br/>
+      </w:r>
+      <w:r>
+        <w:rPr>
+          <w:rStyle w:val="VerbatimChar"/>
+        </w:rPr>
+        <w:t xml:space="preserve">The downloaded binary packages are in</w:t>
+      </w:r>
+      <w:r>
+        <w:br/>
+      </w:r>
+      <w:r>
+        <w:rPr>
+          <w:rStyle w:val="VerbatimChar"/>
+        </w:rPr>
+        <w:t xml:space="preserve">    /var/folders/38/1ybnplc53zdb089bn6drqfn00000gn/T//RtmpUylpsk/downloaded_packages</w:t>
       </w:r>
     </w:p>
     <w:bookmarkEnd w:id="25"/>
@@ -30493,7 +30683,7 @@
     </w:p>
     <w:bookmarkEnd w:id="111"/>
     <w:bookmarkEnd w:id="112"/>
-    <w:bookmarkStart w:id="130" w:name="saving-data-1"/>
+    <w:bookmarkStart w:id="113" w:name="saving-data-1"/>
     <w:p>
       <w:pPr>
         <w:pStyle w:val="Heading1"/>
@@ -30531,8 +30721,331 @@
         <w:t xml:space="preserve">)</w:t>
       </w:r>
     </w:p>
-    <w:bookmarkStart w:id="129" w:name="refs"/>
-    <w:bookmarkStart w:id="114" w:name="ref-aggarwal2022"/>
+    <w:bookmarkEnd w:id="113"/>
+    <w:bookmarkStart w:id="131" w:name="session-info"/>
+    <w:p>
+      <w:pPr>
+        <w:pStyle w:val="Heading1"/>
+      </w:pPr>
+      <w:r>
+        <w:t xml:space="preserve">Session Info</w:t>
+      </w:r>
+    </w:p>
+    <w:p>
+      <w:pPr>
+        <w:pStyle w:val="SourceCode"/>
+      </w:pPr>
+      <w:r>
+        <w:rPr>
+          <w:rStyle w:val="FunctionTok"/>
+        </w:rPr>
+        <w:t xml:space="preserve">library</w:t>
+      </w:r>
+      <w:r>
+        <w:rPr>
+          <w:rStyle w:val="NormalTok"/>
+        </w:rPr>
+        <w:t xml:space="preserve">(sessioninfo)</w:t>
+      </w:r>
+      <w:r>
+        <w:br/>
+      </w:r>
+      <w:r>
+        <w:rPr>
+          <w:rStyle w:val="FunctionTok"/>
+        </w:rPr>
+        <w:t xml:space="preserve">sessionInfo</w:t>
+      </w:r>
+      <w:r>
+        <w:rPr>
+          <w:rStyle w:val="NormalTok"/>
+        </w:rPr>
+        <w:t xml:space="preserve">()</w:t>
+      </w:r>
+    </w:p>
+    <w:p>
+      <w:pPr>
+        <w:pStyle w:val="SourceCode"/>
+      </w:pPr>
+      <w:r>
+        <w:rPr>
+          <w:rStyle w:val="VerbatimChar"/>
+        </w:rPr>
+        <w:t xml:space="preserve">R version 4.3.2 (2023-10-31)</w:t>
+      </w:r>
+      <w:r>
+        <w:br/>
+      </w:r>
+      <w:r>
+        <w:rPr>
+          <w:rStyle w:val="VerbatimChar"/>
+        </w:rPr>
+        <w:t xml:space="preserve">Platform: x86_64-apple-darwin20 (64-bit)</w:t>
+      </w:r>
+      <w:r>
+        <w:br/>
+      </w:r>
+      <w:r>
+        <w:rPr>
+          <w:rStyle w:val="VerbatimChar"/>
+        </w:rPr>
+        <w:t xml:space="preserve">Running under: macOS Sonoma 14.4.1</w:t>
+      </w:r>
+      <w:r>
+        <w:br/>
+      </w:r>
+      <w:r>
+        <w:br/>
+      </w:r>
+      <w:r>
+        <w:rPr>
+          <w:rStyle w:val="VerbatimChar"/>
+        </w:rPr>
+        <w:t xml:space="preserve">Matrix products: default</w:t>
+      </w:r>
+      <w:r>
+        <w:br/>
+      </w:r>
+      <w:r>
+        <w:rPr>
+          <w:rStyle w:val="VerbatimChar"/>
+        </w:rPr>
+        <w:t xml:space="preserve">BLAS:   /Library/Frameworks/R.framework/Versions/4.3-x86_64/Resources/lib/libRblas.0.dylib </w:t>
+      </w:r>
+      <w:r>
+        <w:br/>
+      </w:r>
+      <w:r>
+        <w:rPr>
+          <w:rStyle w:val="VerbatimChar"/>
+        </w:rPr>
+        <w:t xml:space="preserve">LAPACK: /Library/Frameworks/R.framework/Versions/4.3-x86_64/Resources/lib/libRlapack.dylib;  LAPACK version 3.11.0</w:t>
+      </w:r>
+      <w:r>
+        <w:br/>
+      </w:r>
+      <w:r>
+        <w:br/>
+      </w:r>
+      <w:r>
+        <w:rPr>
+          <w:rStyle w:val="VerbatimChar"/>
+        </w:rPr>
+        <w:t xml:space="preserve">locale:</w:t>
+      </w:r>
+      <w:r>
+        <w:br/>
+      </w:r>
+      <w:r>
+        <w:rPr>
+          <w:rStyle w:val="VerbatimChar"/>
+        </w:rPr>
+        <w:t xml:space="preserve">[1] en_US.UTF-8/en_US.UTF-8/en_US.UTF-8/C/en_US.UTF-8/en_US.UTF-8</w:t>
+      </w:r>
+      <w:r>
+        <w:br/>
+      </w:r>
+      <w:r>
+        <w:br/>
+      </w:r>
+      <w:r>
+        <w:rPr>
+          <w:rStyle w:val="VerbatimChar"/>
+        </w:rPr>
+        <w:t xml:space="preserve">time zone: America/Los_Angeles</w:t>
+      </w:r>
+      <w:r>
+        <w:br/>
+      </w:r>
+      <w:r>
+        <w:rPr>
+          <w:rStyle w:val="VerbatimChar"/>
+        </w:rPr>
+        <w:t xml:space="preserve">tzcode source: internal</w:t>
+      </w:r>
+      <w:r>
+        <w:br/>
+      </w:r>
+      <w:r>
+        <w:br/>
+      </w:r>
+      <w:r>
+        <w:rPr>
+          <w:rStyle w:val="VerbatimChar"/>
+        </w:rPr>
+        <w:t xml:space="preserve">attached base packages:</w:t>
+      </w:r>
+      <w:r>
+        <w:br/>
+      </w:r>
+      <w:r>
+        <w:rPr>
+          <w:rStyle w:val="VerbatimChar"/>
+        </w:rPr>
+        <w:t xml:space="preserve">[1] stats     graphics  grDevices utils     datasets  methods   base     </w:t>
+      </w:r>
+      <w:r>
+        <w:br/>
+      </w:r>
+      <w:r>
+        <w:br/>
+      </w:r>
+      <w:r>
+        <w:rPr>
+          <w:rStyle w:val="VerbatimChar"/>
+        </w:rPr>
+        <w:t xml:space="preserve">other attached packages:</w:t>
+      </w:r>
+      <w:r>
+        <w:br/>
+      </w:r>
+      <w:r>
+        <w:rPr>
+          <w:rStyle w:val="VerbatimChar"/>
+        </w:rPr>
+        <w:t xml:space="preserve">[1] sessioninfo_1.2.2 boot_1.3-30       effsize_0.8.1     car_3.1-2        </w:t>
+      </w:r>
+      <w:r>
+        <w:br/>
+      </w:r>
+      <w:r>
+        <w:rPr>
+          <w:rStyle w:val="VerbatimChar"/>
+        </w:rPr>
+        <w:t xml:space="preserve">[5] carData_3.0-5     ggplot2_3.5.0     psych_2.4.3       dplyr_1.1.4      </w:t>
+      </w:r>
+      <w:r>
+        <w:br/>
+      </w:r>
+      <w:r>
+        <w:rPr>
+          <w:rStyle w:val="VerbatimChar"/>
+        </w:rPr>
+        <w:t xml:space="preserve">[9] readr_2.1.5      </w:t>
+      </w:r>
+      <w:r>
+        <w:br/>
+      </w:r>
+      <w:r>
+        <w:br/>
+      </w:r>
+      <w:r>
+        <w:rPr>
+          <w:rStyle w:val="VerbatimChar"/>
+        </w:rPr>
+        <w:t xml:space="preserve">loaded via a namespace (and not attached):</w:t>
+      </w:r>
+      <w:r>
+        <w:br/>
+      </w:r>
+      <w:r>
+        <w:rPr>
+          <w:rStyle w:val="VerbatimChar"/>
+        </w:rPr>
+        <w:t xml:space="preserve"> [1] bit_4.0.5         gtable_0.3.4      jsonlite_1.8.7    compiler_4.3.2   </w:t>
+      </w:r>
+      <w:r>
+        <w:br/>
+      </w:r>
+      <w:r>
+        <w:rPr>
+          <w:rStyle w:val="VerbatimChar"/>
+        </w:rPr>
+        <w:t xml:space="preserve"> [5] crayon_1.5.2      tidyselect_1.2.0  parallel_4.3.2    scales_1.3.0     </w:t>
+      </w:r>
+      <w:r>
+        <w:br/>
+      </w:r>
+      <w:r>
+        <w:rPr>
+          <w:rStyle w:val="VerbatimChar"/>
+        </w:rPr>
+        <w:t xml:space="preserve"> [9] yaml_2.3.7        fastmap_1.1.1     lattice_0.21-9    R6_2.5.1         </w:t>
+      </w:r>
+      <w:r>
+        <w:br/>
+      </w:r>
+      <w:r>
+        <w:rPr>
+          <w:rStyle w:val="VerbatimChar"/>
+        </w:rPr>
+        <w:t xml:space="preserve">[13] labeling_0.4.3    generics_0.1.3    knitr_1.45        tibble_3.2.1     </w:t>
+      </w:r>
+      <w:r>
+        <w:br/>
+      </w:r>
+      <w:r>
+        <w:rPr>
+          <w:rStyle w:val="VerbatimChar"/>
+        </w:rPr>
+        <w:t xml:space="preserve">[17] munsell_0.5.0     pillar_1.9.0      tzdb_0.4.0        rlang_1.1.2      </w:t>
+      </w:r>
+      <w:r>
+        <w:br/>
+      </w:r>
+      <w:r>
+        <w:rPr>
+          <w:rStyle w:val="VerbatimChar"/>
+        </w:rPr>
+        <w:t xml:space="preserve">[21] utf8_1.2.4        xfun_0.41         bit64_4.0.5       cli_3.6.1        </w:t>
+      </w:r>
+      <w:r>
+        <w:br/>
+      </w:r>
+      <w:r>
+        <w:rPr>
+          <w:rStyle w:val="VerbatimChar"/>
+        </w:rPr>
+        <w:t xml:space="preserve">[25] withr_2.5.2       magrittr_2.0.3    digest_0.6.33     grid_4.3.2       </w:t>
+      </w:r>
+      <w:r>
+        <w:br/>
+      </w:r>
+      <w:r>
+        <w:rPr>
+          <w:rStyle w:val="VerbatimChar"/>
+        </w:rPr>
+        <w:t xml:space="preserve">[29] vroom_1.6.4       rstudioapi_0.15.0 hms_1.1.3         lifecycle_1.0.4  </w:t>
+      </w:r>
+      <w:r>
+        <w:br/>
+      </w:r>
+      <w:r>
+        <w:rPr>
+          <w:rStyle w:val="VerbatimChar"/>
+        </w:rPr>
+        <w:t xml:space="preserve">[33] nlme_3.1-163      vctrs_0.6.4       mnormt_2.1.1      evaluate_0.23    </w:t>
+      </w:r>
+      <w:r>
+        <w:br/>
+      </w:r>
+      <w:r>
+        <w:rPr>
+          <w:rStyle w:val="VerbatimChar"/>
+        </w:rPr>
+        <w:t xml:space="preserve">[37] glue_1.6.2        farver_2.1.1      abind_1.4-5       fansi_1.0.5      </w:t>
+      </w:r>
+      <w:r>
+        <w:br/>
+      </w:r>
+      <w:r>
+        <w:rPr>
+          <w:rStyle w:val="VerbatimChar"/>
+        </w:rPr>
+        <w:t xml:space="preserve">[41] colorspace_2.1-0  rmarkdown_2.25    tools_4.3.2       pkgconfig_2.0.3  </w:t>
+      </w:r>
+      <w:r>
+        <w:br/>
+      </w:r>
+      <w:r>
+        <w:rPr>
+          <w:rStyle w:val="VerbatimChar"/>
+        </w:rPr>
+        <w:t xml:space="preserve">[45] htmltools_0.5.7  </w:t>
+      </w:r>
+    </w:p>
+    <w:bookmarkStart w:id="130" w:name="refs"/>
+    <w:bookmarkStart w:id="115" w:name="ref-aggarwal2022"/>
     <w:p>
       <w:pPr>
         <w:pStyle w:val="Bibliography"/>
@@ -30559,7 +31072,7 @@
       <w:r>
         <w:t xml:space="preserve"> </w:t>
       </w:r>
-      <w:hyperlink r:id="rId113">
+      <w:hyperlink r:id="rId114">
         <w:r>
           <w:rPr>
             <w:rStyle w:val="Hyperlink"/>
@@ -30568,8 +31081,8 @@
         </w:r>
       </w:hyperlink>
     </w:p>
-    <w:bookmarkEnd w:id="114"/>
-    <w:bookmarkStart w:id="116" w:name="ref-boyd2022"/>
+    <w:bookmarkEnd w:id="115"/>
+    <w:bookmarkStart w:id="117" w:name="ref-boyd2022"/>
     <w:p>
       <w:pPr>
         <w:pStyle w:val="Bibliography"/>
@@ -30593,7 +31106,7 @@
       <w:r>
         <w:t xml:space="preserve"> </w:t>
       </w:r>
-      <w:hyperlink r:id="rId115">
+      <w:hyperlink r:id="rId116">
         <w:r>
           <w:rPr>
             <w:rStyle w:val="Hyperlink"/>
@@ -30602,8 +31115,8 @@
         </w:r>
       </w:hyperlink>
     </w:p>
-    <w:bookmarkEnd w:id="116"/>
-    <w:bookmarkStart w:id="118" w:name="ref-dehdarirad2023"/>
+    <w:bookmarkEnd w:id="117"/>
+    <w:bookmarkStart w:id="119" w:name="ref-dehdarirad2023"/>
     <w:p>
       <w:pPr>
         <w:pStyle w:val="Bibliography"/>
@@ -30627,7 +31140,7 @@
       <w:r>
         <w:t xml:space="preserve"> </w:t>
       </w:r>
-      <w:hyperlink r:id="rId117">
+      <w:hyperlink r:id="rId118">
         <w:r>
           <w:rPr>
             <w:rStyle w:val="Hyperlink"/>
@@ -30636,8 +31149,8 @@
         </w:r>
       </w:hyperlink>
     </w:p>
-    <w:bookmarkEnd w:id="118"/>
-    <w:bookmarkStart w:id="120" w:name="ref-markowitz2014"/>
+    <w:bookmarkEnd w:id="119"/>
+    <w:bookmarkStart w:id="121" w:name="ref-markowitz2014"/>
     <w:p>
       <w:pPr>
         <w:pStyle w:val="Bibliography"/>
@@ -30674,7 +31187,7 @@
       <w:r>
         <w:t xml:space="preserve"> </w:t>
       </w:r>
-      <w:hyperlink r:id="rId119">
+      <w:hyperlink r:id="rId120">
         <w:r>
           <w:rPr>
             <w:rStyle w:val="Hyperlink"/>
@@ -30683,8 +31196,8 @@
         </w:r>
       </w:hyperlink>
     </w:p>
-    <w:bookmarkEnd w:id="120"/>
-    <w:bookmarkStart w:id="122" w:name="ref-markowitz2016"/>
+    <w:bookmarkEnd w:id="121"/>
+    <w:bookmarkStart w:id="123" w:name="ref-markowitz2016"/>
     <w:p>
       <w:pPr>
         <w:pStyle w:val="Bibliography"/>
@@ -30721,7 +31234,7 @@
       <w:r>
         <w:t xml:space="preserve"> </w:t>
       </w:r>
-      <w:hyperlink r:id="rId121">
+      <w:hyperlink r:id="rId122">
         <w:r>
           <w:rPr>
             <w:rStyle w:val="Hyperlink"/>
@@ -30730,8 +31243,8 @@
         </w:r>
       </w:hyperlink>
     </w:p>
-    <w:bookmarkEnd w:id="122"/>
-    <w:bookmarkStart w:id="124" w:name="ref-retracti2023"/>
+    <w:bookmarkEnd w:id="123"/>
+    <w:bookmarkStart w:id="125" w:name="ref-retracti2023"/>
     <w:p>
       <w:pPr>
         <w:pStyle w:val="Bibliography"/>
@@ -30749,7 +31262,7 @@
       <w:r>
         <w:t xml:space="preserve"> </w:t>
       </w:r>
-      <w:hyperlink r:id="rId123">
+      <w:hyperlink r:id="rId124">
         <w:r>
           <w:rPr>
             <w:rStyle w:val="Hyperlink"/>
@@ -30758,8 +31271,8 @@
         </w:r>
       </w:hyperlink>
     </w:p>
-    <w:bookmarkEnd w:id="124"/>
-    <w:bookmarkStart w:id="126" w:name="ref-rocklage2023"/>
+    <w:bookmarkEnd w:id="125"/>
+    <w:bookmarkStart w:id="127" w:name="ref-rocklage2023"/>
     <w:p>
       <w:pPr>
         <w:pStyle w:val="Bibliography"/>
@@ -30796,7 +31309,7 @@
       <w:r>
         <w:t xml:space="preserve"> </w:t>
       </w:r>
-      <w:hyperlink r:id="rId125">
+      <w:hyperlink r:id="rId126">
         <w:r>
           <w:rPr>
             <w:rStyle w:val="Hyperlink"/>
@@ -30805,8 +31318,8 @@
         </w:r>
       </w:hyperlink>
     </w:p>
-    <w:bookmarkEnd w:id="126"/>
-    <w:bookmarkStart w:id="128" w:name="ref-schmidt2022"/>
+    <w:bookmarkEnd w:id="127"/>
+    <w:bookmarkStart w:id="129" w:name="ref-schmidt2022"/>
     <w:p>
       <w:pPr>
         <w:pStyle w:val="Bibliography"/>
@@ -30833,7 +31346,7 @@
       <w:r>
         <w:t xml:space="preserve"> </w:t>
       </w:r>
-      <w:hyperlink r:id="rId127">
+      <w:hyperlink r:id="rId128">
         <w:r>
           <w:rPr>
             <w:rStyle w:val="Hyperlink"/>
@@ -30842,9 +31355,9 @@
         </w:r>
       </w:hyperlink>
     </w:p>
-    <w:bookmarkEnd w:id="128"/>
     <w:bookmarkEnd w:id="129"/>
     <w:bookmarkEnd w:id="130"/>
+    <w:bookmarkEnd w:id="131"/>
     <w:sectPr/>
   </w:body>
 </w:document>
@@ -32972,6 +33485,25 @@
       <w:jc w:val="center"/>
     </w:pPr>
   </w:style>
+  <w:style w:customStyle="1" w:styleId="AbstractTitle" w:type="paragraph">
+    <w:name w:val="Abstract Title"/>
+    <w:basedOn w:val="Normal"/>
+    <w:next w:val="Abstract"/>
+    <w:qFormat/>
+    <w:pPr>
+      <w:keepNext/>
+      <w:keepLines/>
+      <w:jc w:val="center"/>
+      <w:spacing w:after="0" w:before="300"/>
+    </w:pPr>
+    <w:rPr>
+      <w:sz w:val="20"/>
+      <w:szCs w:val="20"/>
+      <w:b/>
+      <w:color w:val="345A8A"/>
+      &gt;
+    </w:rPr>
+  </w:style>
   <w:style w:customStyle="1" w:styleId="Abstract" w:type="paragraph">
     <w:name w:val="Abstract"/>
     <w:basedOn w:val="Normal"/>
@@ -32980,7 +33512,7 @@
     <w:pPr>
       <w:keepNext/>
       <w:keepLines/>
-      <w:spacing w:after="300" w:before="300"/>
+      <w:spacing w:after="300" w:before="100"/>
     </w:pPr>
     <w:rPr>
       <w:sz w:val="20"/>
@@ -33202,6 +33734,18 @@
     <w:uiPriority w:val="9"/>
     <w:unhideWhenUsed/>
     <w:qFormat/>
+  </w:style>
+  <w:style w:styleId="FootnoteBlockText" w:type="paragraph">
+    <w:name w:val="Footnote Block Text"/>
+    <w:basedOn w:val="Footnote Text"/>
+    <w:next w:val="Footnote Text"/>
+    <w:uiPriority w:val="9"/>
+    <w:unhideWhenUsed/>
+    <w:qFormat/>
+    <w:pPr>
+      <w:spacing w:after="100" w:before="100"/>
+      <w:ind w:firstLine="0" w:left="480" w:right="480"/>
+    </w:pPr>
   </w:style>
   <w:style w:default="1" w:styleId="DefaultParagraphFont" w:type="character">
     <w:name w:val="Default Paragraph Font"/>

</xml_diff>